<commit_message>
added textmarken für arbeitspakete
</commit_message>
<xml_diff>
--- a/Dokumentation.docx
+++ b/Dokumentation.docx
@@ -4160,8 +4160,21 @@
           </w:tcPr>
           <w:p>
             <w:r>
-              <w:t>Competec/ita-talent-api</w:t>
-            </w:r>
+              <w:t>Competec/</w:t>
+            </w:r>
+            <w:proofErr w:type="spellStart"/>
+            <w:r>
+              <w:t>ita</w:t>
+            </w:r>
+            <w:proofErr w:type="spellEnd"/>
+            <w:r>
+              <w:t>-talent-</w:t>
+            </w:r>
+            <w:proofErr w:type="spellStart"/>
+            <w:r>
+              <w:t>api</w:t>
+            </w:r>
+            <w:proofErr w:type="spellEnd"/>
           </w:p>
         </w:tc>
         <w:tc>
@@ -4189,7 +4202,15 @@
           </w:tcPr>
           <w:p>
             <w:r>
-              <w:t>Competec/ita-talent-</w:t>
+              <w:t>Competec/</w:t>
+            </w:r>
+            <w:proofErr w:type="spellStart"/>
+            <w:r>
+              <w:t>ita</w:t>
+            </w:r>
+            <w:proofErr w:type="spellEnd"/>
+            <w:r>
+              <w:t>-talent-</w:t>
             </w:r>
             <w:r>
               <w:t>client</w:t>
@@ -4406,7 +4427,15 @@
               <w:spacing w:line="260" w:lineRule="atLeast"/>
             </w:pPr>
             <w:r>
-              <w:t>Lokaler Speicher, Github, Google Drive</w:t>
+              <w:t xml:space="preserve">Lokaler Speicher, </w:t>
+            </w:r>
+            <w:proofErr w:type="spellStart"/>
+            <w:r>
+              <w:t>Github</w:t>
+            </w:r>
+            <w:proofErr w:type="spellEnd"/>
+            <w:r>
+              <w:t>, Google Drive</w:t>
             </w:r>
           </w:p>
         </w:tc>
@@ -4475,7 +4504,39 @@
     </w:p>
     <w:p>
       <w:r>
-        <w:t>Die Competec-Gruppe besteht aus den Handelsunternehmen Alltron AG, Jamei AG, Medidor AG, Schoch Vögtli AG und BRACK.CH AG, dem Logistikdienstleister Competec Logistik AG und der Competec Service AG, die alle zentralen Dienste übernimmt. Die Firmengruppe mit Hauptsitz in Mägenwil AG beschäftigt rund 1400 Mitarbeitende und bildet 77 Lernende in diversen Berufsbildern aus. Die Grundausbildung der IT-Lernenden geschieht in der internen IT-Academy. Als Teil der Ausbildung werden verschiedenen Applikationen für unsere Firmengruppe entwickelt. Die Lernenden können dabei von der Entwicklung über die Projektleitung bis zur Inbetriebnahme verschiedene Rollen in der Softwareentwicklung einnehmen.</w:t>
+        <w:t xml:space="preserve">Die Competec-Gruppe besteht aus den Handelsunternehmen </w:t>
+      </w:r>
+      <w:proofErr w:type="spellStart"/>
+      <w:r>
+        <w:t>Alltron</w:t>
+      </w:r>
+      <w:proofErr w:type="spellEnd"/>
+      <w:r>
+        <w:t xml:space="preserve"> AG, </w:t>
+      </w:r>
+      <w:proofErr w:type="spellStart"/>
+      <w:r>
+        <w:t>Jamei</w:t>
+      </w:r>
+      <w:proofErr w:type="spellEnd"/>
+      <w:r>
+        <w:t xml:space="preserve"> AG, </w:t>
+      </w:r>
+      <w:proofErr w:type="spellStart"/>
+      <w:r>
+        <w:t>Medidor</w:t>
+      </w:r>
+      <w:proofErr w:type="spellEnd"/>
+      <w:r>
+        <w:t xml:space="preserve"> AG, Schoch </w:t>
+      </w:r>
+      <w:proofErr w:type="spellStart"/>
+      <w:r>
+        <w:t>Vögtli</w:t>
+      </w:r>
+      <w:proofErr w:type="spellEnd"/>
+      <w:r>
+        <w:t xml:space="preserve"> AG und BRACK.CH AG, dem Logistikdienstleister Competec Logistik AG und der Competec Service AG, die alle zentralen Dienste übernimmt. Die Firmengruppe mit Hauptsitz in Mägenwil AG beschäftigt rund 1400 Mitarbeitende und bildet 77 Lernende in diversen Berufsbildern aus. Die Grundausbildung der IT-Lernenden geschieht in der internen IT-Academy. Als Teil der Ausbildung werden verschiedenen Applikationen für unsere Firmengruppe entwickelt. Die Lernenden können dabei von der Entwicklung über die Projektleitung bis zur Inbetriebnahme verschiedene Rollen in der Softwareentwicklung einnehmen.</w:t>
       </w:r>
     </w:p>
     <w:p/>
@@ -4498,7 +4559,23 @@
     </w:p>
     <w:p>
       <w:r>
-        <w:t>Das Lernportal besteht aus einem Java Backend, welches mittels Spring Boot implementiert wurde. Dazu wurde das UI mit React implementiert, welches statisch bereitgestellt wird. Die Kommunikation zwischen den Systemen wird mit einer Websocket Verbindung sichergestellt.</w:t>
+        <w:t xml:space="preserve">Das Lernportal besteht aus einem Java </w:t>
+      </w:r>
+      <w:proofErr w:type="gramStart"/>
+      <w:r>
+        <w:t>Backend</w:t>
+      </w:r>
+      <w:proofErr w:type="gramEnd"/>
+      <w:r>
+        <w:t xml:space="preserve">, welches mittels Spring Boot implementiert wurde. Dazu wurde das UI mit </w:t>
+      </w:r>
+      <w:proofErr w:type="spellStart"/>
+      <w:r>
+        <w:t>React</w:t>
+      </w:r>
+      <w:proofErr w:type="spellEnd"/>
+      <w:r>
+        <w:t xml:space="preserve"> implementiert, welches statisch bereitgestellt wird. Die Kommunikation zwischen den Systemen wird mit einer Websocket Verbindung sichergestellt.</w:t>
       </w:r>
     </w:p>
     <w:p/>
@@ -4572,7 +4649,15 @@
     </w:p>
     <w:p>
       <w:r>
-        <w:t>Das Mockup der gesamten Webapplikation, einschliesslich der IPA-Erweiterungen, wurde bereits mit Figma erstellt. Dabei bildet es einen Richtwert und muss nicht pixelgenau übertragen werden.</w:t>
+        <w:t xml:space="preserve">Das Mockup der gesamten Webapplikation, einschliesslich der IPA-Erweiterungen, wurde bereits mit </w:t>
+      </w:r>
+      <w:proofErr w:type="spellStart"/>
+      <w:r>
+        <w:t>Figma</w:t>
+      </w:r>
+      <w:proofErr w:type="spellEnd"/>
+      <w:r>
+        <w:t xml:space="preserve"> erstellt. Dabei bildet es einen Richtwert und muss nicht pixelgenau übertragen werden.</w:t>
       </w:r>
     </w:p>
     <w:p/>
@@ -4583,7 +4668,15 @@
     </w:p>
     <w:p>
       <w:r>
-        <w:t>Die Erweiterung des Lernportals ist in drei Teilaufträge gegliedert. Das Deployment ist nicht teil der IPA und muss nur lokal lauffähig sein.</w:t>
+        <w:t xml:space="preserve">Die Erweiterung des Lernportals ist in drei Teilaufträge gegliedert. Das </w:t>
+      </w:r>
+      <w:proofErr w:type="spellStart"/>
+      <w:r>
+        <w:t>Deployment</w:t>
+      </w:r>
+      <w:proofErr w:type="spellEnd"/>
+      <w:r>
+        <w:t xml:space="preserve"> ist nicht teil der IPA und muss nur lokal lauffähig sein.</w:t>
       </w:r>
     </w:p>
     <w:p/>
@@ -4998,8 +5091,16 @@
         <w:rPr>
           <w:lang w:val="fr-CH"/>
         </w:rPr>
-        <w:t>• ita_talent_api</w:t>
-      </w:r>
+        <w:t xml:space="preserve">• </w:t>
+      </w:r>
+      <w:proofErr w:type="spellStart"/>
+      <w:r>
+        <w:rPr>
+          <w:lang w:val="fr-CH"/>
+        </w:rPr>
+        <w:t>ita_talent_api</w:t>
+      </w:r>
+      <w:proofErr w:type="spellEnd"/>
     </w:p>
     <w:p>
       <w:pPr>
@@ -5011,8 +5112,16 @@
         <w:rPr>
           <w:lang w:val="fr-CH"/>
         </w:rPr>
-        <w:t>• ita_talent_client</w:t>
-      </w:r>
+        <w:t xml:space="preserve">• </w:t>
+      </w:r>
+      <w:proofErr w:type="spellStart"/>
+      <w:r>
+        <w:rPr>
+          <w:lang w:val="fr-CH"/>
+        </w:rPr>
+        <w:t>ita_talent_client</w:t>
+      </w:r>
+      <w:proofErr w:type="spellEnd"/>
     </w:p>
     <w:p>
       <w:pPr>
@@ -5069,11 +5178,19 @@
           <w:lang w:val="fr-CH"/>
         </w:rPr>
       </w:pPr>
+      <w:proofErr w:type="spellStart"/>
       <w:r>
         <w:rPr>
           <w:lang w:val="fr-CH"/>
         </w:rPr>
-        <w:t>Intellij Google Java Style Guide | https://github.com/google/styleguide/blob/gh-pages/intellij-java-google-style.xml</w:t>
+        <w:t>Intellij</w:t>
+      </w:r>
+      <w:proofErr w:type="spellEnd"/>
+      <w:r>
+        <w:rPr>
+          <w:lang w:val="fr-CH"/>
+        </w:rPr>
+        <w:t xml:space="preserve"> Google Java Style Guide | https://github.com/google/styleguide/blob/gh-pages/intellij-java-google-style.xml</w:t>
       </w:r>
     </w:p>
     <w:p>
@@ -5112,7 +5229,31 @@
     </w:p>
     <w:p>
       <w:r>
-        <w:t>Firmen-Notebook, Windows 10, IntelliJ IDEA Ultimate, Figma, Git, PostgreSQL, Java 17, weitere Tools nach Bedarf</w:t>
+        <w:t xml:space="preserve">Firmen-Notebook, Windows 10, </w:t>
+      </w:r>
+      <w:proofErr w:type="spellStart"/>
+      <w:r>
+        <w:t>IntelliJ</w:t>
+      </w:r>
+      <w:proofErr w:type="spellEnd"/>
+      <w:r>
+        <w:t xml:space="preserve"> IDEA Ultimate, </w:t>
+      </w:r>
+      <w:proofErr w:type="spellStart"/>
+      <w:r>
+        <w:t>Figma</w:t>
+      </w:r>
+      <w:proofErr w:type="spellEnd"/>
+      <w:r>
+        <w:t xml:space="preserve">, </w:t>
+      </w:r>
+      <w:proofErr w:type="spellStart"/>
+      <w:r>
+        <w:t>Git</w:t>
+      </w:r>
+      <w:proofErr w:type="spellEnd"/>
+      <w:r>
+        <w:t>, PostgreSQL, Java 17, weitere Tools nach Bedarf</w:t>
       </w:r>
     </w:p>
     <w:p/>
@@ -5122,12 +5263,14 @@
           <w:lang w:val="fr-CH"/>
         </w:rPr>
       </w:pPr>
+      <w:proofErr w:type="spellStart"/>
       <w:r>
         <w:rPr>
           <w:lang w:val="fr-CH"/>
         </w:rPr>
         <w:t>Technologien</w:t>
       </w:r>
+      <w:proofErr w:type="spellEnd"/>
     </w:p>
     <w:p>
       <w:pPr>
@@ -5152,7 +5295,21 @@
         <w:rPr>
           <w:lang w:val="fr-CH"/>
         </w:rPr>
-        <w:t>Java 17, JavaScript, PostgreSQL, Spring Boot 3.1.x, React 18.2.x</w:t>
+        <w:t xml:space="preserve">Java 17, JavaScript, PostgreSQL, Spring Boot 3.1.x, </w:t>
+      </w:r>
+      <w:proofErr w:type="spellStart"/>
+      <w:r>
+        <w:rPr>
+          <w:lang w:val="fr-CH"/>
+        </w:rPr>
+        <w:t>React</w:t>
+      </w:r>
+      <w:proofErr w:type="spellEnd"/>
+      <w:r>
+        <w:rPr>
+          <w:lang w:val="fr-CH"/>
+        </w:rPr>
+        <w:t xml:space="preserve"> 18.2.x</w:t>
       </w:r>
     </w:p>
     <w:p>
@@ -5173,8 +5330,13 @@
       </w:r>
     </w:p>
     <w:p>
-      <w:r>
-        <w:t>Figma Projekt im IT-Academy Team.</w:t>
+      <w:proofErr w:type="spellStart"/>
+      <w:r>
+        <w:t>Figma</w:t>
+      </w:r>
+      <w:proofErr w:type="spellEnd"/>
+      <w:r>
+        <w:t xml:space="preserve"> Projekt im IT-Academy Team.</w:t>
       </w:r>
     </w:p>
     <w:p/>
@@ -5220,13 +5382,23 @@
     </w:p>
     <w:p>
       <w:r>
-        <w:t>-- TypeScript</w:t>
-      </w:r>
-    </w:p>
-    <w:p>
-      <w:r>
-        <w:t>-- React</w:t>
-      </w:r>
+        <w:t xml:space="preserve">-- </w:t>
+      </w:r>
+      <w:proofErr w:type="spellStart"/>
+      <w:r>
+        <w:t>TypeScript</w:t>
+      </w:r>
+      <w:proofErr w:type="spellEnd"/>
+    </w:p>
+    <w:p>
+      <w:r>
+        <w:t xml:space="preserve">-- </w:t>
+      </w:r>
+      <w:proofErr w:type="spellStart"/>
+      <w:r>
+        <w:t>React</w:t>
+      </w:r>
+      <w:proofErr w:type="spellEnd"/>
     </w:p>
     <w:p>
       <w:r>
@@ -5276,7 +5448,15 @@
     </w:p>
     <w:p>
       <w:r>
-        <w:t>In einem Probeprojekt die Kenntnisse im Datenaustausch mit Websockets und programmatische Bildbearbeitung in Java vertiefen.</w:t>
+        <w:t xml:space="preserve">In einem Probeprojekt die Kenntnisse im Datenaustausch mit </w:t>
+      </w:r>
+      <w:proofErr w:type="spellStart"/>
+      <w:r>
+        <w:t>Websockets</w:t>
+      </w:r>
+      <w:proofErr w:type="spellEnd"/>
+      <w:r>
+        <w:t xml:space="preserve"> und programmatische Bildbearbeitung in Java vertiefen.</w:t>
       </w:r>
     </w:p>
     <w:p>
@@ -5328,7 +5508,31 @@
     </w:p>
     <w:p>
       <w:r>
-        <w:t>Der Auszubildende war massgebend an dem Projekt "IT-Academy Community" beteiligt. Dabei handelt es sich um eine Webplattform bestehend aus einem React Frontend und Spring Boot Backend. In diesem Projekt arbeitete der Auszubildende an der Planung, Datenbankentwurf, Backend, Frontend und Deployment.</w:t>
+        <w:t xml:space="preserve">Der Auszubildende war massgebend an dem Projekt "IT-Academy Community" beteiligt. Dabei handelt es sich um eine Webplattform bestehend aus einem </w:t>
+      </w:r>
+      <w:proofErr w:type="spellStart"/>
+      <w:r>
+        <w:t>React</w:t>
+      </w:r>
+      <w:proofErr w:type="spellEnd"/>
+      <w:r>
+        <w:t xml:space="preserve"> Frontend und Spring Boot </w:t>
+      </w:r>
+      <w:proofErr w:type="gramStart"/>
+      <w:r>
+        <w:t>Backend</w:t>
+      </w:r>
+      <w:proofErr w:type="gramEnd"/>
+      <w:r>
+        <w:t xml:space="preserve">. In diesem Projekt arbeitete der Auszubildende an der Planung, Datenbankentwurf, Backend, Frontend und </w:t>
+      </w:r>
+      <w:proofErr w:type="spellStart"/>
+      <w:r>
+        <w:t>Deployment</w:t>
+      </w:r>
+      <w:proofErr w:type="spellEnd"/>
+      <w:r>
+        <w:t>.</w:t>
       </w:r>
     </w:p>
     <w:p/>
@@ -5344,7 +5548,15 @@
     </w:p>
     <w:p>
       <w:r>
-        <w:t>Das Projekt "Tools/" ist eine Webseite, welche alle aktiv intern genutzten Applikationen übersichtlich darstellt. Der Auszubildende übernahm in diesem Projekt den Lead und arbeitete an der Planung, Datenerhebung, Frontend und Deployment der Applikation.</w:t>
+        <w:t xml:space="preserve">Das Projekt "Tools/" ist eine Webseite, welche alle aktiv intern genutzten Applikationen übersichtlich darstellt. Der Auszubildende übernahm in diesem Projekt den Lead und arbeitete an der Planung, Datenerhebung, Frontend und </w:t>
+      </w:r>
+      <w:proofErr w:type="spellStart"/>
+      <w:r>
+        <w:t>Deployment</w:t>
+      </w:r>
+      <w:proofErr w:type="spellEnd"/>
+      <w:r>
+        <w:t xml:space="preserve"> der Applikation.</w:t>
       </w:r>
     </w:p>
     <w:p/>
@@ -5693,9 +5905,11 @@
             <w:r>
               <w:t xml:space="preserve">Sara </w:t>
             </w:r>
+            <w:proofErr w:type="spellStart"/>
             <w:r>
               <w:t>Zarubica</w:t>
             </w:r>
+            <w:proofErr w:type="spellEnd"/>
           </w:p>
         </w:tc>
         <w:tc>
@@ -6172,6 +6386,7 @@
                 <w:sz w:val="24"/>
               </w:rPr>
             </w:pPr>
+            <w:bookmarkStart w:id="46" w:name="A00"/>
             <w:r>
               <w:rPr>
                 <w:rFonts w:eastAsia="Calibri" w:cstheme="minorHAnsi"/>
@@ -6180,6 +6395,7 @@
               </w:rPr>
               <w:t>00</w:t>
             </w:r>
+            <w:bookmarkEnd w:id="46"/>
           </w:p>
         </w:tc>
         <w:tc>
@@ -6239,6 +6455,7 @@
                 <w:sz w:val="24"/>
               </w:rPr>
             </w:pPr>
+            <w:bookmarkStart w:id="47" w:name="A01"/>
             <w:r>
               <w:rPr>
                 <w:rFonts w:eastAsia="Calibri" w:cstheme="minorHAnsi"/>
@@ -6247,6 +6464,7 @@
               </w:rPr>
               <w:t>01</w:t>
             </w:r>
+            <w:bookmarkEnd w:id="47"/>
           </w:p>
         </w:tc>
         <w:tc>
@@ -6298,6 +6516,7 @@
                 <w:sz w:val="24"/>
               </w:rPr>
             </w:pPr>
+            <w:bookmarkStart w:id="48" w:name="A02"/>
             <w:r>
               <w:rPr>
                 <w:rFonts w:eastAsia="Calibri" w:cstheme="minorHAnsi"/>
@@ -6306,6 +6525,7 @@
               </w:rPr>
               <w:t>02</w:t>
             </w:r>
+            <w:bookmarkEnd w:id="48"/>
           </w:p>
         </w:tc>
         <w:tc>
@@ -6349,6 +6569,7 @@
                 <w:sz w:val="24"/>
               </w:rPr>
             </w:pPr>
+            <w:bookmarkStart w:id="49" w:name="A03"/>
             <w:r>
               <w:rPr>
                 <w:rFonts w:eastAsia="Calibri" w:cstheme="minorHAnsi"/>
@@ -6357,6 +6578,7 @@
               </w:rPr>
               <w:t>03</w:t>
             </w:r>
+            <w:bookmarkEnd w:id="49"/>
           </w:p>
         </w:tc>
         <w:tc>
@@ -6436,6 +6658,7 @@
                 <w:sz w:val="24"/>
               </w:rPr>
             </w:pPr>
+            <w:bookmarkStart w:id="50" w:name="A04"/>
             <w:r>
               <w:rPr>
                 <w:rFonts w:eastAsia="Calibri" w:cstheme="minorHAnsi"/>
@@ -6444,6 +6667,7 @@
               </w:rPr>
               <w:t>04</w:t>
             </w:r>
+            <w:bookmarkEnd w:id="50"/>
           </w:p>
         </w:tc>
         <w:tc>
@@ -6486,6 +6710,7 @@
                 <w:sz w:val="24"/>
               </w:rPr>
             </w:pPr>
+            <w:bookmarkStart w:id="51" w:name="A05"/>
             <w:r>
               <w:rPr>
                 <w:rFonts w:eastAsia="Calibri" w:cstheme="minorHAnsi"/>
@@ -6494,6 +6719,7 @@
               </w:rPr>
               <w:t>05</w:t>
             </w:r>
+            <w:bookmarkEnd w:id="51"/>
           </w:p>
         </w:tc>
         <w:tc>
@@ -6544,6 +6770,7 @@
                 <w:sz w:val="24"/>
               </w:rPr>
             </w:pPr>
+            <w:bookmarkStart w:id="52" w:name="A06"/>
             <w:r>
               <w:rPr>
                 <w:rFonts w:eastAsia="Calibri" w:cstheme="minorHAnsi"/>
@@ -6552,6 +6779,7 @@
               </w:rPr>
               <w:t>06</w:t>
             </w:r>
+            <w:bookmarkEnd w:id="52"/>
           </w:p>
         </w:tc>
         <w:tc>
@@ -6635,6 +6863,7 @@
                 <w:sz w:val="24"/>
               </w:rPr>
             </w:pPr>
+            <w:bookmarkStart w:id="53" w:name="A07"/>
             <w:r>
               <w:rPr>
                 <w:rFonts w:eastAsia="Calibri" w:cstheme="minorHAnsi"/>
@@ -6643,6 +6872,7 @@
               </w:rPr>
               <w:t>07</w:t>
             </w:r>
+            <w:bookmarkEnd w:id="53"/>
           </w:p>
         </w:tc>
         <w:tc>
@@ -6690,6 +6920,7 @@
                 <w:sz w:val="24"/>
               </w:rPr>
             </w:pPr>
+            <w:bookmarkStart w:id="54" w:name="A08"/>
             <w:r>
               <w:rPr>
                 <w:rFonts w:eastAsia="Calibri" w:cstheme="minorHAnsi"/>
@@ -6698,6 +6929,7 @@
               </w:rPr>
               <w:t>08</w:t>
             </w:r>
+            <w:bookmarkEnd w:id="54"/>
           </w:p>
         </w:tc>
         <w:tc>
@@ -6737,6 +6969,7 @@
                 <w:sz w:val="24"/>
               </w:rPr>
             </w:pPr>
+            <w:bookmarkStart w:id="55" w:name="A09"/>
             <w:r>
               <w:rPr>
                 <w:rFonts w:eastAsia="Calibri" w:cstheme="minorHAnsi"/>
@@ -6745,6 +6978,7 @@
               </w:rPr>
               <w:t>09</w:t>
             </w:r>
+            <w:bookmarkEnd w:id="55"/>
           </w:p>
         </w:tc>
         <w:tc>
@@ -6774,8 +7008,18 @@
                 <w:bCs/>
                 <w:sz w:val="24"/>
               </w:rPr>
-              <w:t>der IPA aufgabenstellung</w:t>
-            </w:r>
+              <w:t xml:space="preserve">der IPA </w:t>
+            </w:r>
+            <w:proofErr w:type="spellStart"/>
+            <w:r>
+              <w:rPr>
+                <w:rFonts w:eastAsia="Calibri" w:cstheme="minorHAnsi"/>
+                <w:bCs/>
+                <w:sz w:val="24"/>
+              </w:rPr>
+              <w:t>aufgabenstellung</w:t>
+            </w:r>
+            <w:proofErr w:type="spellEnd"/>
             <w:r>
               <w:rPr>
                 <w:rFonts w:eastAsia="Calibri" w:cstheme="minorHAnsi"/>
@@ -6800,6 +7044,7 @@
                 <w:sz w:val="24"/>
               </w:rPr>
             </w:pPr>
+            <w:bookmarkStart w:id="56" w:name="A10"/>
             <w:r>
               <w:rPr>
                 <w:rFonts w:eastAsia="Calibri" w:cstheme="minorHAnsi"/>
@@ -6808,6 +7053,7 @@
               </w:rPr>
               <w:t>10</w:t>
             </w:r>
+            <w:bookmarkEnd w:id="56"/>
           </w:p>
         </w:tc>
         <w:tc>
@@ -6855,6 +7101,7 @@
                 <w:sz w:val="24"/>
               </w:rPr>
             </w:pPr>
+            <w:bookmarkStart w:id="57" w:name="A11"/>
             <w:r>
               <w:rPr>
                 <w:rFonts w:eastAsia="Calibri" w:cstheme="minorHAnsi"/>
@@ -6864,6 +7111,7 @@
               <w:lastRenderedPageBreak/>
               <w:t>11</w:t>
             </w:r>
+            <w:bookmarkEnd w:id="57"/>
           </w:p>
         </w:tc>
         <w:tc>
@@ -6961,7 +7209,7 @@
                 <w:sz w:val="24"/>
               </w:rPr>
             </w:pPr>
-            <w:bookmarkStart w:id="46" w:name="A12"/>
+            <w:bookmarkStart w:id="58" w:name="A12"/>
             <w:r>
               <w:rPr>
                 <w:rFonts w:eastAsia="Calibri" w:cstheme="minorHAnsi"/>
@@ -6970,7 +7218,7 @@
               </w:rPr>
               <w:t>12</w:t>
             </w:r>
-            <w:bookmarkEnd w:id="46"/>
+            <w:bookmarkEnd w:id="58"/>
           </w:p>
         </w:tc>
         <w:tc>
@@ -7031,7 +7279,7 @@
                 <w:sz w:val="24"/>
               </w:rPr>
             </w:pPr>
-            <w:bookmarkStart w:id="47" w:name="_Toc160107553"/>
+            <w:bookmarkStart w:id="59" w:name="_Toc160107553"/>
             <w:r>
               <w:rPr>
                 <w:rFonts w:eastAsia="Calibri"/>
@@ -7076,6 +7324,7 @@
                 <w:sz w:val="24"/>
               </w:rPr>
             </w:pPr>
+            <w:bookmarkStart w:id="60" w:name="A13"/>
             <w:r>
               <w:rPr>
                 <w:rFonts w:eastAsia="Calibri" w:cstheme="minorHAnsi"/>
@@ -7084,6 +7333,7 @@
               </w:rPr>
               <w:t>13</w:t>
             </w:r>
+            <w:bookmarkEnd w:id="60"/>
           </w:p>
         </w:tc>
         <w:tc>
@@ -7166,6 +7416,7 @@
                 <w:sz w:val="24"/>
               </w:rPr>
             </w:pPr>
+            <w:bookmarkStart w:id="61" w:name="A14"/>
             <w:r>
               <w:rPr>
                 <w:rFonts w:eastAsia="Calibri" w:cstheme="minorHAnsi"/>
@@ -7174,6 +7425,7 @@
               </w:rPr>
               <w:t>14</w:t>
             </w:r>
+            <w:bookmarkEnd w:id="61"/>
           </w:p>
         </w:tc>
         <w:tc>
@@ -7232,6 +7484,7 @@
                 <w:sz w:val="24"/>
               </w:rPr>
             </w:pPr>
+            <w:bookmarkStart w:id="62" w:name="A15"/>
             <w:r>
               <w:rPr>
                 <w:rFonts w:eastAsia="Calibri" w:cstheme="minorHAnsi"/>
@@ -7240,6 +7493,7 @@
               </w:rPr>
               <w:t>15</w:t>
             </w:r>
+            <w:bookmarkEnd w:id="62"/>
           </w:p>
         </w:tc>
         <w:tc>
@@ -7278,13 +7532,23 @@
               </w:rPr>
               <w:t xml:space="preserve">lich Upload, </w:t>
             </w:r>
-            <w:r>
-              <w:rPr>
-                <w:rFonts w:eastAsia="Calibri" w:cstheme="minorHAnsi"/>
-                <w:bCs/>
-                <w:sz w:val="24"/>
-              </w:rPr>
-              <w:t xml:space="preserve">skalierung, </w:t>
+            <w:proofErr w:type="spellStart"/>
+            <w:r>
+              <w:rPr>
+                <w:rFonts w:eastAsia="Calibri" w:cstheme="minorHAnsi"/>
+                <w:bCs/>
+                <w:sz w:val="24"/>
+              </w:rPr>
+              <w:t>skalierung</w:t>
+            </w:r>
+            <w:proofErr w:type="spellEnd"/>
+            <w:r>
+              <w:rPr>
+                <w:rFonts w:eastAsia="Calibri" w:cstheme="minorHAnsi"/>
+                <w:bCs/>
+                <w:sz w:val="24"/>
+              </w:rPr>
+              <w:t xml:space="preserve">, </w:t>
             </w:r>
             <w:r>
               <w:rPr>
@@ -7346,6 +7610,7 @@
                 <w:sz w:val="24"/>
               </w:rPr>
             </w:pPr>
+            <w:bookmarkStart w:id="63" w:name="A16"/>
             <w:r>
               <w:rPr>
                 <w:rFonts w:eastAsia="Calibri" w:cstheme="minorHAnsi"/>
@@ -7354,6 +7619,7 @@
               </w:rPr>
               <w:t>16</w:t>
             </w:r>
+            <w:bookmarkEnd w:id="63"/>
           </w:p>
         </w:tc>
         <w:tc>
@@ -7412,6 +7678,7 @@
                 <w:sz w:val="24"/>
               </w:rPr>
             </w:pPr>
+            <w:bookmarkStart w:id="64" w:name="A17"/>
             <w:r>
               <w:rPr>
                 <w:rFonts w:eastAsia="Calibri" w:cstheme="minorHAnsi"/>
@@ -7420,6 +7687,7 @@
               </w:rPr>
               <w:t>17</w:t>
             </w:r>
+            <w:bookmarkEnd w:id="64"/>
           </w:p>
         </w:tc>
         <w:tc>
@@ -7478,6 +7746,7 @@
                 <w:sz w:val="24"/>
               </w:rPr>
             </w:pPr>
+            <w:bookmarkStart w:id="65" w:name="A18"/>
             <w:r>
               <w:rPr>
                 <w:rFonts w:eastAsia="Calibri" w:cstheme="minorHAnsi"/>
@@ -7486,6 +7755,7 @@
               </w:rPr>
               <w:t>18</w:t>
             </w:r>
+            <w:bookmarkEnd w:id="65"/>
           </w:p>
         </w:tc>
         <w:tc>
@@ -7528,6 +7798,7 @@
                 <w:sz w:val="24"/>
               </w:rPr>
             </w:pPr>
+            <w:bookmarkStart w:id="66" w:name="A19"/>
             <w:r>
               <w:rPr>
                 <w:rFonts w:eastAsia="Calibri" w:cstheme="minorHAnsi"/>
@@ -7536,6 +7807,7 @@
               </w:rPr>
               <w:t>19</w:t>
             </w:r>
+            <w:bookmarkEnd w:id="66"/>
           </w:p>
         </w:tc>
         <w:tc>
@@ -7556,7 +7828,25 @@
                 <w:bCs/>
                 <w:sz w:val="24"/>
               </w:rPr>
-              <w:t>Anpassung und Optimierung der Kommunikation zwischen Frontend und Backend, um eine reibungslose Datenübertragung und Interaktion zu gewährleisten.</w:t>
+              <w:t xml:space="preserve">Anpassung und Optimierung der Kommunikation zwischen Frontend und </w:t>
+            </w:r>
+            <w:proofErr w:type="gramStart"/>
+            <w:r>
+              <w:rPr>
+                <w:rFonts w:eastAsia="Calibri" w:cstheme="minorHAnsi"/>
+                <w:bCs/>
+                <w:sz w:val="24"/>
+              </w:rPr>
+              <w:t>Backend</w:t>
+            </w:r>
+            <w:proofErr w:type="gramEnd"/>
+            <w:r>
+              <w:rPr>
+                <w:rFonts w:eastAsia="Calibri" w:cstheme="minorHAnsi"/>
+                <w:bCs/>
+                <w:sz w:val="24"/>
+              </w:rPr>
+              <w:t>, um eine reibungslose Datenübertragung und Interaktion zu gewährleisten.</w:t>
             </w:r>
           </w:p>
         </w:tc>
@@ -7578,6 +7868,7 @@
                 <w:sz w:val="24"/>
               </w:rPr>
             </w:pPr>
+            <w:bookmarkStart w:id="67" w:name="A20"/>
             <w:r>
               <w:rPr>
                 <w:rFonts w:eastAsia="Calibri" w:cstheme="minorHAnsi"/>
@@ -7586,6 +7877,7 @@
               </w:rPr>
               <w:t>20</w:t>
             </w:r>
+            <w:bookmarkEnd w:id="67"/>
           </w:p>
         </w:tc>
         <w:tc>
@@ -7628,6 +7920,7 @@
                 <w:sz w:val="24"/>
               </w:rPr>
             </w:pPr>
+            <w:bookmarkStart w:id="68" w:name="A21"/>
             <w:r>
               <w:rPr>
                 <w:rFonts w:eastAsia="Calibri" w:cstheme="minorHAnsi"/>
@@ -7636,6 +7929,7 @@
               </w:rPr>
               <w:t>21</w:t>
             </w:r>
+            <w:bookmarkEnd w:id="68"/>
           </w:p>
         </w:tc>
         <w:tc>
@@ -7678,6 +7972,7 @@
                 <w:sz w:val="24"/>
               </w:rPr>
             </w:pPr>
+            <w:bookmarkStart w:id="69" w:name="A22"/>
             <w:r>
               <w:rPr>
                 <w:rFonts w:eastAsia="Calibri" w:cstheme="minorHAnsi"/>
@@ -7687,6 +7982,7 @@
               <w:lastRenderedPageBreak/>
               <w:t>22</w:t>
             </w:r>
+            <w:bookmarkEnd w:id="69"/>
           </w:p>
         </w:tc>
         <w:tc>
@@ -7745,6 +8041,7 @@
                 <w:sz w:val="24"/>
               </w:rPr>
             </w:pPr>
+            <w:bookmarkStart w:id="70" w:name="A23"/>
             <w:r>
               <w:rPr>
                 <w:rFonts w:eastAsia="Calibri" w:cstheme="minorHAnsi"/>
@@ -7753,6 +8050,7 @@
               </w:rPr>
               <w:t>23</w:t>
             </w:r>
+            <w:bookmarkEnd w:id="70"/>
           </w:p>
         </w:tc>
         <w:tc>
@@ -7811,6 +8109,7 @@
                 <w:sz w:val="24"/>
               </w:rPr>
             </w:pPr>
+            <w:bookmarkStart w:id="71" w:name="A24"/>
             <w:r>
               <w:rPr>
                 <w:rFonts w:eastAsia="Calibri" w:cstheme="minorHAnsi"/>
@@ -7819,6 +8118,7 @@
               </w:rPr>
               <w:t>24</w:t>
             </w:r>
+            <w:bookmarkEnd w:id="71"/>
           </w:p>
         </w:tc>
         <w:tc>
@@ -7869,6 +8169,7 @@
                 <w:sz w:val="24"/>
               </w:rPr>
             </w:pPr>
+            <w:bookmarkStart w:id="72" w:name="A25"/>
             <w:r>
               <w:rPr>
                 <w:rFonts w:eastAsia="Calibri" w:cstheme="minorHAnsi"/>
@@ -7877,6 +8178,7 @@
               </w:rPr>
               <w:t>25</w:t>
             </w:r>
+            <w:bookmarkEnd w:id="72"/>
           </w:p>
         </w:tc>
         <w:tc>
@@ -7951,6 +8253,7 @@
                 <w:sz w:val="24"/>
               </w:rPr>
             </w:pPr>
+            <w:bookmarkStart w:id="73" w:name="A26"/>
             <w:r>
               <w:rPr>
                 <w:rFonts w:eastAsia="Calibri" w:cstheme="minorHAnsi"/>
@@ -7959,6 +8262,7 @@
               </w:rPr>
               <w:t>26</w:t>
             </w:r>
+            <w:bookmarkEnd w:id="73"/>
           </w:p>
         </w:tc>
         <w:tc>
@@ -8041,6 +8345,7 @@
                 <w:sz w:val="24"/>
               </w:rPr>
             </w:pPr>
+            <w:bookmarkStart w:id="74" w:name="A27"/>
             <w:r>
               <w:rPr>
                 <w:rFonts w:eastAsia="Calibri" w:cstheme="minorHAnsi"/>
@@ -8049,6 +8354,7 @@
               </w:rPr>
               <w:t>27</w:t>
             </w:r>
+            <w:bookmarkEnd w:id="74"/>
           </w:p>
         </w:tc>
         <w:tc>
@@ -8107,6 +8413,7 @@
                 <w:sz w:val="24"/>
               </w:rPr>
             </w:pPr>
+            <w:bookmarkStart w:id="75" w:name="A28"/>
             <w:r>
               <w:rPr>
                 <w:rFonts w:eastAsia="Calibri" w:cstheme="minorHAnsi"/>
@@ -8115,6 +8422,7 @@
               </w:rPr>
               <w:t>28</w:t>
             </w:r>
+            <w:bookmarkEnd w:id="75"/>
           </w:p>
         </w:tc>
         <w:tc>
@@ -8173,6 +8481,7 @@
                 <w:sz w:val="24"/>
               </w:rPr>
             </w:pPr>
+            <w:bookmarkStart w:id="76" w:name="A29"/>
             <w:r>
               <w:rPr>
                 <w:rFonts w:eastAsia="Calibri" w:cstheme="minorHAnsi"/>
@@ -8181,6 +8490,7 @@
               </w:rPr>
               <w:t>29</w:t>
             </w:r>
+            <w:bookmarkEnd w:id="76"/>
           </w:p>
         </w:tc>
         <w:tc>
@@ -8223,6 +8533,7 @@
                 <w:sz w:val="24"/>
               </w:rPr>
             </w:pPr>
+            <w:bookmarkStart w:id="77" w:name="A30"/>
             <w:r>
               <w:rPr>
                 <w:rFonts w:eastAsia="Calibri" w:cstheme="minorHAnsi"/>
@@ -8231,6 +8542,7 @@
               </w:rPr>
               <w:t>30</w:t>
             </w:r>
+            <w:bookmarkEnd w:id="77"/>
           </w:p>
         </w:tc>
         <w:tc>
@@ -8358,6 +8670,7 @@
                 <w:sz w:val="24"/>
               </w:rPr>
             </w:pPr>
+            <w:bookmarkStart w:id="78" w:name="A31"/>
             <w:r>
               <w:rPr>
                 <w:rFonts w:eastAsia="Calibri" w:cstheme="minorHAnsi"/>
@@ -8366,6 +8679,7 @@
               </w:rPr>
               <w:t>31</w:t>
             </w:r>
+            <w:bookmarkEnd w:id="78"/>
           </w:p>
         </w:tc>
         <w:tc>
@@ -8408,6 +8722,7 @@
                 <w:sz w:val="24"/>
               </w:rPr>
             </w:pPr>
+            <w:bookmarkStart w:id="79" w:name="A32"/>
             <w:r>
               <w:rPr>
                 <w:rFonts w:eastAsia="Calibri" w:cstheme="minorHAnsi"/>
@@ -8416,6 +8731,7 @@
               </w:rPr>
               <w:t>32</w:t>
             </w:r>
+            <w:bookmarkEnd w:id="79"/>
           </w:p>
         </w:tc>
         <w:tc>
@@ -8495,19 +8811,21 @@
           <w:p>
             <w:pPr>
               <w:rPr>
-                <w:rFonts w:ascii="Calibri" w:eastAsia="Calibri" w:hAnsi="Calibri" w:cs="Times New Roman"/>
-                <w:bCs/>
-                <w:sz w:val="24"/>
-              </w:rPr>
-            </w:pPr>
-            <w:r>
-              <w:rPr>
-                <w:rFonts w:ascii="Calibri" w:eastAsia="Calibri" w:hAnsi="Calibri" w:cs="Times New Roman"/>
+                <w:rFonts w:eastAsia="Calibri" w:cstheme="minorHAnsi"/>
+                <w:bCs/>
+                <w:sz w:val="24"/>
+              </w:rPr>
+            </w:pPr>
+            <w:bookmarkStart w:id="80" w:name="A33"/>
+            <w:r>
+              <w:rPr>
+                <w:rFonts w:eastAsia="Calibri" w:cstheme="minorHAnsi"/>
                 <w:bCs/>
                 <w:sz w:val="24"/>
               </w:rPr>
               <w:t>33</w:t>
             </w:r>
+            <w:bookmarkEnd w:id="80"/>
           </w:p>
         </w:tc>
         <w:tc>
@@ -8518,7 +8836,8 @@
           <w:p>
             <w:pPr>
               <w:rPr>
-                <w:rFonts w:ascii="Calibri" w:eastAsia="Calibri" w:hAnsi="Calibri" w:cs="Times New Roman"/>
+                <w:rFonts w:eastAsia="Calibri" w:cstheme="minorHAnsi"/>
+                <w:bCs/>
                 <w:sz w:val="24"/>
               </w:rPr>
             </w:pPr>
@@ -8546,6 +8865,7 @@
                 <w:sz w:val="24"/>
               </w:rPr>
             </w:pPr>
+            <w:bookmarkStart w:id="81" w:name="A34"/>
             <w:r>
               <w:rPr>
                 <w:rFonts w:eastAsia="Calibri" w:cstheme="minorHAnsi"/>
@@ -8554,6 +8874,7 @@
               </w:rPr>
               <w:t>34</w:t>
             </w:r>
+            <w:bookmarkEnd w:id="81"/>
           </w:p>
         </w:tc>
         <w:tc>
@@ -8593,6 +8914,7 @@
                 <w:sz w:val="24"/>
               </w:rPr>
             </w:pPr>
+            <w:bookmarkStart w:id="82" w:name="A35"/>
             <w:r>
               <w:rPr>
                 <w:rFonts w:eastAsia="Calibri" w:cstheme="minorHAnsi"/>
@@ -8601,6 +8923,7 @@
               </w:rPr>
               <w:t>35</w:t>
             </w:r>
+            <w:bookmarkEnd w:id="82"/>
           </w:p>
         </w:tc>
         <w:tc>
@@ -8640,6 +8963,7 @@
                 <w:sz w:val="24"/>
               </w:rPr>
             </w:pPr>
+            <w:bookmarkStart w:id="83" w:name="A36"/>
             <w:r>
               <w:rPr>
                 <w:rFonts w:eastAsia="Calibri" w:cstheme="minorHAnsi"/>
@@ -8648,6 +8972,7 @@
               </w:rPr>
               <w:t>36</w:t>
             </w:r>
+            <w:bookmarkEnd w:id="83"/>
           </w:p>
         </w:tc>
         <w:tc>
@@ -8687,6 +9012,7 @@
                 <w:sz w:val="24"/>
               </w:rPr>
             </w:pPr>
+            <w:bookmarkStart w:id="84" w:name="A37"/>
             <w:r>
               <w:rPr>
                 <w:rFonts w:eastAsia="Calibri" w:cstheme="minorHAnsi"/>
@@ -8695,6 +9021,7 @@
               </w:rPr>
               <w:t>37</w:t>
             </w:r>
+            <w:bookmarkEnd w:id="84"/>
           </w:p>
         </w:tc>
         <w:tc>
@@ -8769,11 +9096,11 @@
       <w:pPr>
         <w:pStyle w:val="berschrift2"/>
       </w:pPr>
-      <w:bookmarkStart w:id="48" w:name="_Toc156289238"/>
+      <w:bookmarkStart w:id="85" w:name="_Toc156289238"/>
       <w:r>
         <w:t>Meilensteine</w:t>
       </w:r>
-      <w:bookmarkEnd w:id="48"/>
+      <w:bookmarkEnd w:id="85"/>
     </w:p>
     <w:tbl>
       <w:tblPr>
@@ -8893,8 +9220,6 @@
           </w:tcPr>
           <w:p>
             <w:pPr>
-              <w:spacing w:after="200" w:line="276" w:lineRule="auto"/>
-              <w:jc w:val="right"/>
               <w:rPr>
                 <w:rFonts w:eastAsia="Calibri" w:cstheme="minorHAnsi"/>
                 <w:bCs/>
@@ -8917,15 +9242,16 @@
           </w:tcPr>
           <w:p>
             <w:pPr>
-              <w:spacing w:after="200" w:line="276" w:lineRule="auto"/>
-              <w:rPr>
-                <w:rFonts w:eastAsia="Calibri" w:cstheme="minorHAnsi"/>
-                <w:sz w:val="24"/>
-              </w:rPr>
-            </w:pPr>
-            <w:r>
-              <w:rPr>
-                <w:rFonts w:eastAsia="Calibri" w:cstheme="minorHAnsi"/>
+              <w:rPr>
+                <w:rFonts w:eastAsia="Calibri" w:cstheme="minorHAnsi"/>
+                <w:bCs/>
+                <w:sz w:val="24"/>
+              </w:rPr>
+            </w:pPr>
+            <w:r>
+              <w:rPr>
+                <w:rFonts w:eastAsia="Calibri" w:cstheme="minorHAnsi"/>
+                <w:bCs/>
                 <w:sz w:val="24"/>
               </w:rPr>
               <w:t>Mo 04.03.2024</w:t>
@@ -8933,15 +9259,16 @@
           </w:p>
           <w:p>
             <w:pPr>
-              <w:spacing w:after="200" w:line="276" w:lineRule="auto"/>
-              <w:rPr>
-                <w:rFonts w:eastAsia="Calibri" w:cstheme="minorHAnsi"/>
-                <w:sz w:val="24"/>
-              </w:rPr>
-            </w:pPr>
-            <w:r>
-              <w:rPr>
-                <w:rFonts w:eastAsia="Calibri" w:cstheme="minorHAnsi"/>
+              <w:rPr>
+                <w:rFonts w:eastAsia="Calibri" w:cstheme="minorHAnsi"/>
+                <w:bCs/>
+                <w:sz w:val="24"/>
+              </w:rPr>
+            </w:pPr>
+            <w:r>
+              <w:rPr>
+                <w:rFonts w:eastAsia="Calibri" w:cstheme="minorHAnsi"/>
+                <w:bCs/>
                 <w:sz w:val="24"/>
               </w:rPr>
               <w:t>17 Uhr</w:t>
@@ -8949,9 +9276,9 @@
           </w:p>
           <w:p>
             <w:pPr>
-              <w:spacing w:after="200" w:line="276" w:lineRule="auto"/>
-              <w:rPr>
-                <w:rFonts w:eastAsia="Calibri" w:cstheme="minorHAnsi"/>
+              <w:rPr>
+                <w:rFonts w:eastAsia="Calibri" w:cstheme="minorHAnsi"/>
+                <w:bCs/>
                 <w:sz w:val="24"/>
               </w:rPr>
             </w:pPr>
@@ -8963,15 +9290,16 @@
           </w:tcPr>
           <w:p>
             <w:pPr>
-              <w:spacing w:after="200" w:line="276" w:lineRule="auto"/>
-              <w:rPr>
-                <w:rFonts w:eastAsia="Calibri" w:cstheme="minorHAnsi"/>
-                <w:sz w:val="24"/>
-              </w:rPr>
-            </w:pPr>
-            <w:r>
-              <w:rPr>
-                <w:rFonts w:eastAsia="Calibri" w:cstheme="minorHAnsi"/>
+              <w:rPr>
+                <w:rFonts w:eastAsia="Calibri" w:cstheme="minorHAnsi"/>
+                <w:bCs/>
+                <w:sz w:val="24"/>
+              </w:rPr>
+            </w:pPr>
+            <w:r>
+              <w:rPr>
+                <w:rFonts w:eastAsia="Calibri" w:cstheme="minorHAnsi"/>
+                <w:bCs/>
                 <w:sz w:val="24"/>
               </w:rPr>
               <w:t>Verweis Arbeitspaket</w:t>
@@ -8979,6 +9307,7 @@
             <w:r>
               <w:rPr>
                 <w:rFonts w:eastAsia="Calibri" w:cstheme="minorHAnsi"/>
+                <w:bCs/>
                 <w:sz w:val="24"/>
               </w:rPr>
               <w:t xml:space="preserve"> </w:t>
@@ -8986,6 +9315,7 @@
             <w:r>
               <w:rPr>
                 <w:rFonts w:eastAsia="Calibri" w:cstheme="minorHAnsi"/>
+                <w:bCs/>
                 <w:sz w:val="24"/>
               </w:rPr>
               <w:fldChar w:fldCharType="begin"/>
@@ -8993,6 +9323,7 @@
             <w:r>
               <w:rPr>
                 <w:rFonts w:eastAsia="Calibri" w:cstheme="minorHAnsi"/>
+                <w:bCs/>
                 <w:sz w:val="24"/>
               </w:rPr>
               <w:instrText xml:space="preserve"> REF A12 \h </w:instrText>
@@ -9000,12 +9331,14 @@
             <w:r>
               <w:rPr>
                 <w:rFonts w:eastAsia="Calibri" w:cstheme="minorHAnsi"/>
-                <w:sz w:val="24"/>
-              </w:rPr>
-            </w:r>
-            <w:r>
-              <w:rPr>
-                <w:rFonts w:eastAsia="Calibri" w:cstheme="minorHAnsi"/>
+                <w:bCs/>
+                <w:sz w:val="24"/>
+              </w:rPr>
+            </w:r>
+            <w:r>
+              <w:rPr>
+                <w:rFonts w:eastAsia="Calibri" w:cstheme="minorHAnsi"/>
+                <w:bCs/>
                 <w:sz w:val="24"/>
               </w:rPr>
               <w:instrText xml:space="preserve"> \* MERGEFORMAT </w:instrText>
@@ -9013,6 +9346,7 @@
             <w:r>
               <w:rPr>
                 <w:rFonts w:eastAsia="Calibri" w:cstheme="minorHAnsi"/>
+                <w:bCs/>
                 <w:sz w:val="24"/>
               </w:rPr>
               <w:fldChar w:fldCharType="separate"/>
@@ -9036,6 +9370,7 @@
             <w:r>
               <w:rPr>
                 <w:rFonts w:eastAsia="Calibri" w:cstheme="minorHAnsi"/>
+                <w:bCs/>
                 <w:sz w:val="24"/>
               </w:rPr>
               <w:fldChar w:fldCharType="end"/>
@@ -9050,8 +9385,6 @@
           </w:tcPr>
           <w:p>
             <w:pPr>
-              <w:spacing w:after="200" w:line="276" w:lineRule="auto"/>
-              <w:jc w:val="right"/>
               <w:rPr>
                 <w:rFonts w:eastAsia="Calibri" w:cstheme="minorHAnsi"/>
                 <w:bCs/>
@@ -9074,15 +9407,16 @@
           </w:tcPr>
           <w:p>
             <w:pPr>
-              <w:spacing w:after="200" w:line="276" w:lineRule="auto"/>
-              <w:rPr>
-                <w:rFonts w:eastAsia="Calibri" w:cstheme="minorHAnsi"/>
-                <w:sz w:val="24"/>
-              </w:rPr>
-            </w:pPr>
-            <w:r>
-              <w:rPr>
-                <w:rFonts w:eastAsia="Calibri" w:cstheme="minorHAnsi"/>
+              <w:rPr>
+                <w:rFonts w:eastAsia="Calibri" w:cstheme="minorHAnsi"/>
+                <w:bCs/>
+                <w:sz w:val="24"/>
+              </w:rPr>
+            </w:pPr>
+            <w:r>
+              <w:rPr>
+                <w:rFonts w:eastAsia="Calibri" w:cstheme="minorHAnsi"/>
+                <w:bCs/>
                 <w:sz w:val="24"/>
               </w:rPr>
               <w:t>Mi 06.03.2024</w:t>
@@ -9090,32 +9424,19 @@
           </w:p>
           <w:p>
             <w:pPr>
-              <w:spacing w:after="200" w:line="276" w:lineRule="auto"/>
-              <w:rPr>
-                <w:rFonts w:eastAsia="Calibri" w:cstheme="minorHAnsi"/>
-                <w:sz w:val="24"/>
-              </w:rPr>
-            </w:pPr>
-            <w:r>
-              <w:rPr>
-                <w:rFonts w:eastAsia="Calibri" w:cstheme="minorHAnsi"/>
-                <w:sz w:val="24"/>
-              </w:rPr>
-              <w:t>1</w:t>
-            </w:r>
-            <w:r>
-              <w:rPr>
-                <w:rFonts w:eastAsia="Calibri" w:cstheme="minorHAnsi"/>
-                <w:sz w:val="24"/>
-              </w:rPr>
-              <w:t>5</w:t>
-            </w:r>
-            <w:r>
-              <w:rPr>
-                <w:rFonts w:eastAsia="Calibri" w:cstheme="minorHAnsi"/>
-                <w:sz w:val="24"/>
-              </w:rPr>
-              <w:t xml:space="preserve"> Uhr</w:t>
+              <w:rPr>
+                <w:rFonts w:eastAsia="Calibri" w:cstheme="minorHAnsi"/>
+                <w:bCs/>
+                <w:sz w:val="24"/>
+              </w:rPr>
+            </w:pPr>
+            <w:r>
+              <w:rPr>
+                <w:rFonts w:eastAsia="Calibri" w:cstheme="minorHAnsi"/>
+                <w:bCs/>
+                <w:sz w:val="24"/>
+              </w:rPr>
+              <w:t>15 Uhr</w:t>
             </w:r>
           </w:p>
         </w:tc>
@@ -9125,19 +9446,83 @@
           </w:tcPr>
           <w:p>
             <w:pPr>
-              <w:spacing w:after="200" w:line="276" w:lineRule="auto"/>
-              <w:rPr>
-                <w:rFonts w:eastAsia="Calibri" w:cstheme="minorHAnsi"/>
-                <w:sz w:val="24"/>
-              </w:rPr>
-            </w:pPr>
-            <w:r>
-              <w:rPr>
-                <w:rFonts w:eastAsia="Calibri" w:cstheme="minorHAnsi"/>
+              <w:rPr>
+                <w:rFonts w:eastAsia="Calibri" w:cstheme="minorHAnsi"/>
+                <w:bCs/>
+                <w:sz w:val="24"/>
+              </w:rPr>
+            </w:pPr>
+            <w:r>
+              <w:rPr>
+                <w:rFonts w:eastAsia="Calibri" w:cstheme="minorHAnsi"/>
+                <w:bCs/>
                 <w:sz w:val="24"/>
               </w:rPr>
               <w:t>Verweis Arbeitspaket</w:t>
             </w:r>
+            <w:r>
+              <w:rPr>
+                <w:rFonts w:eastAsia="Calibri" w:cstheme="minorHAnsi"/>
+                <w:bCs/>
+                <w:sz w:val="24"/>
+              </w:rPr>
+              <w:t xml:space="preserve"> </w:t>
+            </w:r>
+            <w:r>
+              <w:rPr>
+                <w:rFonts w:eastAsia="Calibri" w:cstheme="minorHAnsi"/>
+                <w:bCs/>
+                <w:sz w:val="24"/>
+              </w:rPr>
+              <w:fldChar w:fldCharType="begin"/>
+            </w:r>
+            <w:r>
+              <w:rPr>
+                <w:rFonts w:eastAsia="Calibri" w:cstheme="minorHAnsi"/>
+                <w:bCs/>
+                <w:sz w:val="24"/>
+              </w:rPr>
+              <w:instrText xml:space="preserve"> REF A18 \h </w:instrText>
+            </w:r>
+            <w:r>
+              <w:rPr>
+                <w:rFonts w:eastAsia="Calibri" w:cstheme="minorHAnsi"/>
+                <w:bCs/>
+                <w:sz w:val="24"/>
+              </w:rPr>
+            </w:r>
+            <w:r>
+              <w:rPr>
+                <w:rFonts w:eastAsia="Calibri" w:cstheme="minorHAnsi"/>
+                <w:bCs/>
+                <w:sz w:val="24"/>
+              </w:rPr>
+              <w:instrText xml:space="preserve"> \* MERGEFORMAT </w:instrText>
+            </w:r>
+            <w:r>
+              <w:rPr>
+                <w:rFonts w:eastAsia="Calibri" w:cstheme="minorHAnsi"/>
+                <w:bCs/>
+                <w:sz w:val="24"/>
+              </w:rPr>
+              <w:fldChar w:fldCharType="separate"/>
+            </w:r>
+            <w:r>
+              <w:rPr>
+                <w:rFonts w:eastAsia="Calibri" w:cstheme="minorHAnsi"/>
+                <w:bCs/>
+                <w:sz w:val="24"/>
+              </w:rPr>
+              <w:t>18</w:t>
+            </w:r>
+            <w:r>
+              <w:rPr>
+                <w:rFonts w:eastAsia="Calibri" w:cstheme="minorHAnsi"/>
+                <w:bCs/>
+                <w:sz w:val="24"/>
+              </w:rPr>
+              <w:fldChar w:fldCharType="end"/>
+            </w:r>
           </w:p>
         </w:tc>
       </w:tr>
@@ -9148,8 +9533,6 @@
           </w:tcPr>
           <w:p>
             <w:pPr>
-              <w:spacing w:after="200" w:line="276" w:lineRule="auto"/>
-              <w:jc w:val="right"/>
               <w:rPr>
                 <w:rFonts w:eastAsia="Calibri" w:cstheme="minorHAnsi"/>
                 <w:bCs/>
@@ -9172,15 +9555,16 @@
           </w:tcPr>
           <w:p>
             <w:pPr>
-              <w:spacing w:after="200" w:line="276" w:lineRule="auto"/>
-              <w:rPr>
-                <w:rFonts w:eastAsia="Calibri" w:cstheme="minorHAnsi"/>
-                <w:sz w:val="24"/>
-              </w:rPr>
-            </w:pPr>
-            <w:r>
-              <w:rPr>
-                <w:rFonts w:eastAsia="Calibri" w:cstheme="minorHAnsi"/>
+              <w:rPr>
+                <w:rFonts w:eastAsia="Calibri" w:cstheme="minorHAnsi"/>
+                <w:bCs/>
+                <w:sz w:val="24"/>
+              </w:rPr>
+            </w:pPr>
+            <w:r>
+              <w:rPr>
+                <w:rFonts w:eastAsia="Calibri" w:cstheme="minorHAnsi"/>
+                <w:bCs/>
                 <w:sz w:val="24"/>
               </w:rPr>
               <w:t>Di 12.03.2024</w:t>
@@ -9188,15 +9572,16 @@
           </w:p>
           <w:p>
             <w:pPr>
-              <w:spacing w:after="200" w:line="276" w:lineRule="auto"/>
-              <w:rPr>
-                <w:rFonts w:eastAsia="Calibri" w:cstheme="minorHAnsi"/>
-                <w:sz w:val="24"/>
-              </w:rPr>
-            </w:pPr>
-            <w:r>
-              <w:rPr>
-                <w:rFonts w:eastAsia="Calibri" w:cstheme="minorHAnsi"/>
+              <w:rPr>
+                <w:rFonts w:eastAsia="Calibri" w:cstheme="minorHAnsi"/>
+                <w:bCs/>
+                <w:sz w:val="24"/>
+              </w:rPr>
+            </w:pPr>
+            <w:r>
+              <w:rPr>
+                <w:rFonts w:eastAsia="Calibri" w:cstheme="minorHAnsi"/>
+                <w:bCs/>
                 <w:sz w:val="24"/>
               </w:rPr>
               <w:t>15 Uhr</w:t>
@@ -9209,18 +9594,82 @@
           </w:tcPr>
           <w:p>
             <w:pPr>
-              <w:spacing w:after="200" w:line="276" w:lineRule="auto"/>
-              <w:rPr>
-                <w:rFonts w:eastAsia="Calibri" w:cstheme="minorHAnsi"/>
-                <w:sz w:val="24"/>
-              </w:rPr>
-            </w:pPr>
-            <w:r>
-              <w:rPr>
-                <w:rFonts w:eastAsia="Calibri" w:cstheme="minorHAnsi"/>
+              <w:rPr>
+                <w:rFonts w:eastAsia="Calibri" w:cstheme="minorHAnsi"/>
+                <w:bCs/>
+                <w:sz w:val="24"/>
+              </w:rPr>
+            </w:pPr>
+            <w:r>
+              <w:rPr>
+                <w:rFonts w:eastAsia="Calibri" w:cstheme="minorHAnsi"/>
+                <w:bCs/>
                 <w:sz w:val="24"/>
               </w:rPr>
               <w:t>Verweis Arbeitspaket</w:t>
+            </w:r>
+            <w:r>
+              <w:rPr>
+                <w:rFonts w:eastAsia="Calibri" w:cstheme="minorHAnsi"/>
+                <w:bCs/>
+                <w:sz w:val="24"/>
+              </w:rPr>
+              <w:t xml:space="preserve"> </w:t>
+            </w:r>
+            <w:r>
+              <w:rPr>
+                <w:rFonts w:eastAsia="Calibri" w:cstheme="minorHAnsi"/>
+                <w:bCs/>
+                <w:sz w:val="24"/>
+              </w:rPr>
+              <w:fldChar w:fldCharType="begin"/>
+            </w:r>
+            <w:r>
+              <w:rPr>
+                <w:rFonts w:eastAsia="Calibri" w:cstheme="minorHAnsi"/>
+                <w:bCs/>
+                <w:sz w:val="24"/>
+              </w:rPr>
+              <w:instrText xml:space="preserve"> REF A29 \h </w:instrText>
+            </w:r>
+            <w:r>
+              <w:rPr>
+                <w:rFonts w:eastAsia="Calibri" w:cstheme="minorHAnsi"/>
+                <w:bCs/>
+                <w:sz w:val="24"/>
+              </w:rPr>
+            </w:r>
+            <w:r>
+              <w:rPr>
+                <w:rFonts w:eastAsia="Calibri" w:cstheme="minorHAnsi"/>
+                <w:bCs/>
+                <w:sz w:val="24"/>
+              </w:rPr>
+              <w:instrText xml:space="preserve"> \* MERGEFORMAT </w:instrText>
+            </w:r>
+            <w:r>
+              <w:rPr>
+                <w:rFonts w:eastAsia="Calibri" w:cstheme="minorHAnsi"/>
+                <w:bCs/>
+                <w:sz w:val="24"/>
+              </w:rPr>
+              <w:fldChar w:fldCharType="separate"/>
+            </w:r>
+            <w:r>
+              <w:rPr>
+                <w:rFonts w:eastAsia="Calibri" w:cstheme="minorHAnsi"/>
+                <w:bCs/>
+                <w:sz w:val="24"/>
+              </w:rPr>
+              <w:t>29</w:t>
+            </w:r>
+            <w:r>
+              <w:rPr>
+                <w:rFonts w:eastAsia="Calibri" w:cstheme="minorHAnsi"/>
+                <w:bCs/>
+                <w:sz w:val="24"/>
+              </w:rPr>
+              <w:fldChar w:fldCharType="end"/>
             </w:r>
           </w:p>
         </w:tc>
@@ -9256,19 +9705,27 @@
       <w:pPr>
         <w:pStyle w:val="berschrift2"/>
       </w:pPr>
-      <w:bookmarkStart w:id="49" w:name="_Toc160118590"/>
+      <w:bookmarkStart w:id="86" w:name="_Toc160118590"/>
       <w:r>
         <w:t>Organisation der</w:t>
       </w:r>
       <w:r>
         <w:t xml:space="preserve"> Arbeitsergebnisse</w:t>
       </w:r>
-      <w:bookmarkEnd w:id="47"/>
-      <w:bookmarkEnd w:id="49"/>
-    </w:p>
-    <w:p>
-      <w:r>
-        <w:t xml:space="preserve">Um die Organisation der Arbeitsergebnisse umfassend zu gewährleisten, setze ich auf eine diversifizierte Strategie, die lokale Speicherung, Cloud-Dienste Google Drive für Dokumentation, sowie mehrere GitHub-Repositories einschliesst. Speziell für die Dokumentation dient das Repository </w:t>
+      <w:bookmarkEnd w:id="59"/>
+      <w:bookmarkEnd w:id="86"/>
+    </w:p>
+    <w:p>
+      <w:r>
+        <w:t>Um die Organisation der Arbeitsergebnisse umfassend zu gewährleisten, setze ich auf eine diversifizierte Strategie, die lokale Speicherung, Cloud-Dienste Google Drive für Dokumentation, sowie mehrere GitHub-</w:t>
+      </w:r>
+      <w:proofErr w:type="spellStart"/>
+      <w:r>
+        <w:t>Repositories</w:t>
+      </w:r>
+      <w:proofErr w:type="spellEnd"/>
+      <w:r>
+        <w:t xml:space="preserve"> einschliesst. Speziell für die Dokumentation dient das Repository </w:t>
       </w:r>
       <w:r>
         <w:t>"</w:t>
@@ -9330,41 +9787,65 @@
         <w:t>)</w:t>
       </w:r>
       <w:r>
-        <w:t xml:space="preserve"> als zentrale Sammelstelle, ergänzt durch zwei weitere Repositories für den Quellcode, um eine klare Trennung und effiziente Verwaltung zu sichern.</w:t>
+        <w:t xml:space="preserve"> als zentrale Sammelstelle, ergänzt durch zwei weitere </w:t>
+      </w:r>
+      <w:proofErr w:type="spellStart"/>
+      <w:r>
+        <w:t>Repositories</w:t>
+      </w:r>
+      <w:proofErr w:type="spellEnd"/>
+      <w:r>
+        <w:t xml:space="preserve"> für den Quellcode, um eine klare Trennung und effiziente Verwaltung zu sichern.</w:t>
       </w:r>
     </w:p>
     <w:p>
       <w:pPr>
         <w:pStyle w:val="berschrift3"/>
       </w:pPr>
-      <w:bookmarkStart w:id="50" w:name="_Toc160107554"/>
-      <w:bookmarkStart w:id="51" w:name="_Toc160118591"/>
+      <w:bookmarkStart w:id="87" w:name="_Toc160107554"/>
+      <w:bookmarkStart w:id="88" w:name="_Toc160118591"/>
       <w:r>
         <w:t>Versionierung</w:t>
       </w:r>
-      <w:bookmarkEnd w:id="50"/>
-      <w:bookmarkEnd w:id="51"/>
-    </w:p>
-    <w:p>
-      <w:r>
-        <w:t>Für die tägliche Arbeit und Versionskontrolle werden spezifische Branches erstellt, die den Fortschritt dokumentieren und eine klare Struktur bieten.</w:t>
+      <w:bookmarkEnd w:id="87"/>
+      <w:bookmarkEnd w:id="88"/>
+    </w:p>
+    <w:p>
+      <w:r>
+        <w:t xml:space="preserve">Für die tägliche Arbeit und Versionskontrolle werden spezifische </w:t>
+      </w:r>
+      <w:proofErr w:type="spellStart"/>
+      <w:r>
+        <w:t>Branches</w:t>
+      </w:r>
+      <w:proofErr w:type="spellEnd"/>
+      <w:r>
+        <w:t xml:space="preserve"> erstellt, die den Fortschritt dokumentieren und eine klare Struktur bieten.</w:t>
       </w:r>
     </w:p>
     <w:p>
       <w:pPr>
         <w:pStyle w:val="berschrift3"/>
       </w:pPr>
-      <w:bookmarkStart w:id="52" w:name="_Toc160107555"/>
-      <w:bookmarkStart w:id="53" w:name="_Toc160118592"/>
+      <w:bookmarkStart w:id="89" w:name="_Toc160107555"/>
+      <w:bookmarkStart w:id="90" w:name="_Toc160118592"/>
       <w:r>
         <w:t>Backup</w:t>
       </w:r>
-      <w:bookmarkEnd w:id="52"/>
-      <w:bookmarkEnd w:id="53"/>
-    </w:p>
-    <w:p>
-      <w:r>
-        <w:t xml:space="preserve">Ein automatisiertes Backup-System sichert alle Änderungen bei jedem Push auf den Master-Branch des Dokumentations-Repositories auf </w:t>
+      <w:bookmarkEnd w:id="89"/>
+      <w:bookmarkEnd w:id="90"/>
+    </w:p>
+    <w:p>
+      <w:r>
+        <w:t>Ein automatisiertes Backup-System sichert alle Änderungen bei jedem Push auf den Master-Branch des Dokumentations-</w:t>
+      </w:r>
+      <w:proofErr w:type="spellStart"/>
+      <w:r>
+        <w:t>Repositories</w:t>
+      </w:r>
+      <w:proofErr w:type="spellEnd"/>
+      <w:r>
+        <w:t xml:space="preserve"> auf </w:t>
       </w:r>
       <w:r>
         <w:t xml:space="preserve">einen dafür abgesehen </w:t>
@@ -9383,24 +9864,53 @@
       <w:pPr>
         <w:pStyle w:val="berschrift3"/>
       </w:pPr>
-      <w:bookmarkStart w:id="54" w:name="_Toc160107556"/>
-      <w:bookmarkStart w:id="55" w:name="_Toc160118593"/>
+      <w:bookmarkStart w:id="91" w:name="_Toc160107556"/>
+      <w:bookmarkStart w:id="92" w:name="_Toc160118593"/>
       <w:r>
         <w:t>Quellcode / Skripts</w:t>
       </w:r>
-      <w:bookmarkEnd w:id="54"/>
-      <w:bookmarkEnd w:id="55"/>
-    </w:p>
-    <w:p>
-      <w:r>
-        <w:t>Für den Sourcecode der Projekte "Competec/ita-talent-api" und "</w:t>
+      <w:bookmarkEnd w:id="91"/>
+      <w:bookmarkEnd w:id="92"/>
+    </w:p>
+    <w:p>
+      <w:r>
+        <w:t>Für den Sourcecode der Projekte "Competec/</w:t>
+      </w:r>
+      <w:proofErr w:type="spellStart"/>
+      <w:r>
+        <w:t>ita</w:t>
+      </w:r>
+      <w:proofErr w:type="spellEnd"/>
+      <w:r>
+        <w:t>-talent-</w:t>
+      </w:r>
+      <w:proofErr w:type="spellStart"/>
+      <w:r>
+        <w:t>api</w:t>
+      </w:r>
+      <w:proofErr w:type="spellEnd"/>
+      <w:r>
+        <w:t>" und "</w:t>
       </w:r>
       <w:r>
         <w:t xml:space="preserve">Competec </w:t>
       </w:r>
       <w:r>
-        <w:t>/ita-talent-client" werden dedizierte Branches</w:t>
-      </w:r>
+        <w:t>/</w:t>
+      </w:r>
+      <w:proofErr w:type="spellStart"/>
+      <w:r>
+        <w:t>ita</w:t>
+      </w:r>
+      <w:proofErr w:type="spellEnd"/>
+      <w:r>
+        <w:t xml:space="preserve">-talent-client" werden dedizierte </w:t>
+      </w:r>
+      <w:proofErr w:type="spellStart"/>
+      <w:r>
+        <w:t>Branches</w:t>
+      </w:r>
+      <w:proofErr w:type="spellEnd"/>
       <w:r>
         <w:t xml:space="preserve"> </w:t>
       </w:r>
@@ -9466,13 +9976,13 @@
       <w:pPr>
         <w:pStyle w:val="berschrift3"/>
       </w:pPr>
-      <w:bookmarkStart w:id="56" w:name="_Toc160107557"/>
-      <w:bookmarkStart w:id="57" w:name="_Toc160118594"/>
+      <w:bookmarkStart w:id="93" w:name="_Toc160107557"/>
+      <w:bookmarkStart w:id="94" w:name="_Toc160118594"/>
       <w:r>
         <w:t>Arbeitsplatz</w:t>
       </w:r>
-      <w:bookmarkEnd w:id="56"/>
-      <w:bookmarkEnd w:id="57"/>
+      <w:bookmarkEnd w:id="93"/>
+      <w:bookmarkEnd w:id="94"/>
     </w:p>
     <w:p>
       <w:r>
@@ -9494,22 +10004,22 @@
       <w:pPr>
         <w:pStyle w:val="berschrift2"/>
       </w:pPr>
-      <w:bookmarkStart w:id="58" w:name="_Toc160107558"/>
-      <w:bookmarkStart w:id="59" w:name="_Toc160118595"/>
+      <w:bookmarkStart w:id="95" w:name="_Toc160107558"/>
+      <w:bookmarkStart w:id="96" w:name="_Toc160118595"/>
       <w:r>
         <w:lastRenderedPageBreak/>
         <w:t>Arbeitsjournal</w:t>
       </w:r>
-      <w:bookmarkEnd w:id="58"/>
-      <w:bookmarkEnd w:id="59"/>
+      <w:bookmarkEnd w:id="95"/>
+      <w:bookmarkEnd w:id="96"/>
     </w:p>
     <w:p>
       <w:pPr>
         <w:pStyle w:val="berschrift3"/>
       </w:pPr>
-      <w:bookmarkStart w:id="60" w:name="_Toc156289245"/>
-      <w:bookmarkStart w:id="61" w:name="_Toc160107559"/>
-      <w:bookmarkStart w:id="62" w:name="_Toc160118596"/>
+      <w:bookmarkStart w:id="97" w:name="_Toc156289245"/>
+      <w:bookmarkStart w:id="98" w:name="_Toc160107559"/>
+      <w:bookmarkStart w:id="99" w:name="_Toc160118596"/>
       <w:r>
         <w:t xml:space="preserve">Tag 1 – </w:t>
       </w:r>
@@ -9519,10 +10029,10 @@
       <w:r>
         <w:t>.02.2024</w:t>
       </w:r>
-      <w:bookmarkStart w:id="63" w:name="_Hlk160021079"/>
-      <w:bookmarkEnd w:id="60"/>
-      <w:bookmarkEnd w:id="61"/>
-      <w:bookmarkEnd w:id="62"/>
+      <w:bookmarkStart w:id="100" w:name="_Hlk160021079"/>
+      <w:bookmarkEnd w:id="97"/>
+      <w:bookmarkEnd w:id="98"/>
+      <w:bookmarkEnd w:id="99"/>
     </w:p>
     <w:tbl>
       <w:tblPr>
@@ -10005,7 +10515,7 @@
                 <w:sz w:val="24"/>
               </w:rPr>
             </w:pPr>
-            <w:bookmarkStart w:id="64" w:name="_Hlk160021012"/>
+            <w:bookmarkStart w:id="101" w:name="_Hlk160021012"/>
             <w:r>
               <w:rPr>
                 <w:rFonts w:asciiTheme="majorHAnsi" w:eastAsia="Calibri" w:hAnsiTheme="majorHAnsi" w:cstheme="majorHAnsi"/>
@@ -10017,7 +10527,7 @@
           </w:p>
         </w:tc>
       </w:tr>
-      <w:bookmarkEnd w:id="64"/>
+      <w:bookmarkEnd w:id="101"/>
       <w:tr>
         <w:tc>
           <w:tcPr>
@@ -10065,7 +10575,7 @@
             <w:gridSpan w:val="3"/>
           </w:tcPr>
           <w:p>
-            <w:bookmarkStart w:id="65" w:name="_Hlk160107059"/>
+            <w:bookmarkStart w:id="102" w:name="_Hlk160107059"/>
             <w:r>
               <w:t>Zeitplan wurde eingehalten</w:t>
             </w:r>
@@ -10075,7 +10585,7 @@
           </w:p>
         </w:tc>
       </w:tr>
-      <w:bookmarkEnd w:id="65"/>
+      <w:bookmarkEnd w:id="102"/>
       <w:tr>
         <w:tc>
           <w:tcPr>
@@ -10115,7 +10625,15 @@
           </w:tcPr>
           <w:p>
             <w:r>
-              <w:t>Der erste Tag startete mit einer gründlichen Einarbeitung in die Projektvorgaben, was mir einen klaren Fahrplan lieferte. Die Erstellung des Zeitplans in Excel erwies sich zunächst als Herausforderung, doch durch gezieltes Spacing und Farbgebung fand ich eine effektive Lösung. Diese Anpassung steigerte nicht nur die Übersichtlichkeit, sondern auch meine Zuversicht in die kommenden Aufgaben.</w:t>
+              <w:t xml:space="preserve">Der erste Tag startete mit einer gründlichen Einarbeitung in die Projektvorgaben, was mir einen klaren Fahrplan lieferte. Die Erstellung des Zeitplans in Excel erwies sich zunächst als Herausforderung, doch durch gezieltes </w:t>
+            </w:r>
+            <w:proofErr w:type="spellStart"/>
+            <w:r>
+              <w:t>Spacing</w:t>
+            </w:r>
+            <w:proofErr w:type="spellEnd"/>
+            <w:r>
+              <w:t xml:space="preserve"> und Farbgebung fand ich eine effektive Lösung. Diese Anpassung steigerte nicht nur die Übersichtlichkeit, sondern auch meine Zuversicht in die kommenden Aufgaben.</w:t>
             </w:r>
           </w:p>
         </w:tc>
@@ -10125,9 +10643,9 @@
       <w:pPr>
         <w:pStyle w:val="berschrift3"/>
       </w:pPr>
-      <w:bookmarkStart w:id="66" w:name="_Toc160107560"/>
-      <w:bookmarkStart w:id="67" w:name="_Toc160118597"/>
-      <w:bookmarkEnd w:id="63"/>
+      <w:bookmarkStart w:id="103" w:name="_Toc160107560"/>
+      <w:bookmarkStart w:id="104" w:name="_Toc160118597"/>
+      <w:bookmarkEnd w:id="100"/>
       <w:r>
         <w:lastRenderedPageBreak/>
         <w:t xml:space="preserve">Tag </w:t>
@@ -10150,8 +10668,8 @@
       <w:r>
         <w:t>.2024</w:t>
       </w:r>
-      <w:bookmarkEnd w:id="66"/>
-      <w:bookmarkEnd w:id="67"/>
+      <w:bookmarkEnd w:id="103"/>
+      <w:bookmarkEnd w:id="104"/>
     </w:p>
     <w:tbl>
       <w:tblPr>
@@ -10662,8 +11180,8 @@
       <w:pPr>
         <w:pStyle w:val="berschrift3"/>
       </w:pPr>
-      <w:bookmarkStart w:id="68" w:name="_Toc160107561"/>
-      <w:bookmarkStart w:id="69" w:name="_Toc160118598"/>
+      <w:bookmarkStart w:id="105" w:name="_Toc160107561"/>
+      <w:bookmarkStart w:id="106" w:name="_Toc160118598"/>
       <w:r>
         <w:lastRenderedPageBreak/>
         <w:t xml:space="preserve">Tag </w:t>
@@ -10686,8 +11204,8 @@
       <w:r>
         <w:t>.2024</w:t>
       </w:r>
-      <w:bookmarkEnd w:id="68"/>
-      <w:bookmarkEnd w:id="69"/>
+      <w:bookmarkEnd w:id="105"/>
+      <w:bookmarkEnd w:id="106"/>
     </w:p>
     <w:tbl>
       <w:tblPr>
@@ -11176,8 +11694,8 @@
         </w:rPr>
         <w:br w:type="page"/>
       </w:r>
-      <w:bookmarkStart w:id="70" w:name="_Toc160107562"/>
-      <w:bookmarkStart w:id="71" w:name="_Toc160118599"/>
+      <w:bookmarkStart w:id="107" w:name="_Toc160107562"/>
+      <w:bookmarkStart w:id="108" w:name="_Toc160118599"/>
       <w:r>
         <w:lastRenderedPageBreak/>
         <w:t xml:space="preserve">Tag </w:t>
@@ -11200,8 +11718,8 @@
       <w:r>
         <w:t>.2024</w:t>
       </w:r>
-      <w:bookmarkEnd w:id="70"/>
-      <w:bookmarkEnd w:id="71"/>
+      <w:bookmarkEnd w:id="107"/>
+      <w:bookmarkEnd w:id="108"/>
     </w:p>
     <w:tbl>
       <w:tblPr>
@@ -11699,8 +12217,8 @@
       <w:pPr>
         <w:pStyle w:val="berschrift3"/>
       </w:pPr>
-      <w:bookmarkStart w:id="72" w:name="_Toc160107563"/>
-      <w:bookmarkStart w:id="73" w:name="_Toc160118600"/>
+      <w:bookmarkStart w:id="109" w:name="_Toc160107563"/>
+      <w:bookmarkStart w:id="110" w:name="_Toc160118600"/>
       <w:r>
         <w:lastRenderedPageBreak/>
         <w:t xml:space="preserve">Tag </w:t>
@@ -11723,8 +12241,8 @@
       <w:r>
         <w:t>.2024</w:t>
       </w:r>
-      <w:bookmarkEnd w:id="72"/>
-      <w:bookmarkEnd w:id="73"/>
+      <w:bookmarkEnd w:id="109"/>
+      <w:bookmarkEnd w:id="110"/>
     </w:p>
     <w:tbl>
       <w:tblPr>
@@ -12222,8 +12740,8 @@
       <w:pPr>
         <w:pStyle w:val="berschrift3"/>
       </w:pPr>
-      <w:bookmarkStart w:id="74" w:name="_Toc160107564"/>
-      <w:bookmarkStart w:id="75" w:name="_Toc160118601"/>
+      <w:bookmarkStart w:id="111" w:name="_Toc160107564"/>
+      <w:bookmarkStart w:id="112" w:name="_Toc160118601"/>
       <w:r>
         <w:lastRenderedPageBreak/>
         <w:t xml:space="preserve">Tag </w:t>
@@ -12246,8 +12764,8 @@
       <w:r>
         <w:t>.2024</w:t>
       </w:r>
-      <w:bookmarkEnd w:id="74"/>
-      <w:bookmarkEnd w:id="75"/>
+      <w:bookmarkEnd w:id="111"/>
+      <w:bookmarkEnd w:id="112"/>
     </w:p>
     <w:tbl>
       <w:tblPr>
@@ -12745,8 +13263,8 @@
         </w:rPr>
         <w:br w:type="page"/>
       </w:r>
-      <w:bookmarkStart w:id="76" w:name="_Toc160107565"/>
-      <w:bookmarkStart w:id="77" w:name="_Toc160118602"/>
+      <w:bookmarkStart w:id="113" w:name="_Toc160107565"/>
+      <w:bookmarkStart w:id="114" w:name="_Toc160118602"/>
       <w:r>
         <w:lastRenderedPageBreak/>
         <w:t xml:space="preserve">Tag </w:t>
@@ -12769,8 +13287,8 @@
       <w:r>
         <w:t>.2024</w:t>
       </w:r>
-      <w:bookmarkEnd w:id="76"/>
-      <w:bookmarkEnd w:id="77"/>
+      <w:bookmarkEnd w:id="113"/>
+      <w:bookmarkEnd w:id="114"/>
     </w:p>
     <w:tbl>
       <w:tblPr>
@@ -13253,8 +13771,8 @@
       <w:pPr>
         <w:pStyle w:val="berschrift3"/>
       </w:pPr>
-      <w:bookmarkStart w:id="78" w:name="_Toc160107566"/>
-      <w:bookmarkStart w:id="79" w:name="_Toc160118603"/>
+      <w:bookmarkStart w:id="115" w:name="_Toc160107566"/>
+      <w:bookmarkStart w:id="116" w:name="_Toc160118603"/>
       <w:r>
         <w:lastRenderedPageBreak/>
         <w:t xml:space="preserve">Tag </w:t>
@@ -13277,8 +13795,8 @@
       <w:r>
         <w:t>.2024</w:t>
       </w:r>
-      <w:bookmarkEnd w:id="78"/>
-      <w:bookmarkEnd w:id="79"/>
+      <w:bookmarkEnd w:id="115"/>
+      <w:bookmarkEnd w:id="116"/>
     </w:p>
     <w:tbl>
       <w:tblPr>
@@ -13769,8 +14287,8 @@
       <w:pPr>
         <w:pStyle w:val="berschrift3"/>
       </w:pPr>
-      <w:bookmarkStart w:id="80" w:name="_Toc160107567"/>
-      <w:bookmarkStart w:id="81" w:name="_Toc160118604"/>
+      <w:bookmarkStart w:id="117" w:name="_Toc160107567"/>
+      <w:bookmarkStart w:id="118" w:name="_Toc160118604"/>
       <w:r>
         <w:lastRenderedPageBreak/>
         <w:t xml:space="preserve">Tag </w:t>
@@ -13793,8 +14311,8 @@
       <w:r>
         <w:t>.2024</w:t>
       </w:r>
-      <w:bookmarkEnd w:id="80"/>
-      <w:bookmarkEnd w:id="81"/>
+      <w:bookmarkEnd w:id="117"/>
+      <w:bookmarkEnd w:id="118"/>
     </w:p>
     <w:tbl>
       <w:tblPr>
@@ -14286,8 +14804,8 @@
         </w:rPr>
         <w:br w:type="page"/>
       </w:r>
-      <w:bookmarkStart w:id="82" w:name="_Toc160107568"/>
-      <w:bookmarkStart w:id="83" w:name="_Toc160118605"/>
+      <w:bookmarkStart w:id="119" w:name="_Toc160107568"/>
+      <w:bookmarkStart w:id="120" w:name="_Toc160118605"/>
       <w:r>
         <w:lastRenderedPageBreak/>
         <w:t xml:space="preserve">Tag </w:t>
@@ -14310,8 +14828,8 @@
       <w:r>
         <w:t>.2024</w:t>
       </w:r>
-      <w:bookmarkEnd w:id="82"/>
-      <w:bookmarkEnd w:id="83"/>
+      <w:bookmarkEnd w:id="119"/>
+      <w:bookmarkEnd w:id="120"/>
     </w:p>
     <w:tbl>
       <w:tblPr>
@@ -14794,38 +15312,38 @@
       <w:pPr>
         <w:pStyle w:val="berschrift1"/>
       </w:pPr>
-      <w:bookmarkStart w:id="84" w:name="_Toc160107569"/>
-      <w:bookmarkStart w:id="85" w:name="_Toc160118606"/>
+      <w:bookmarkStart w:id="121" w:name="_Toc160107569"/>
+      <w:bookmarkStart w:id="122" w:name="_Toc160118606"/>
       <w:r>
         <w:lastRenderedPageBreak/>
         <w:t>Teil 2 – Projekt</w:t>
       </w:r>
-      <w:bookmarkEnd w:id="84"/>
-      <w:bookmarkEnd w:id="85"/>
+      <w:bookmarkEnd w:id="121"/>
+      <w:bookmarkEnd w:id="122"/>
     </w:p>
     <w:p>
       <w:pPr>
         <w:pStyle w:val="berschrift2"/>
       </w:pPr>
-      <w:bookmarkStart w:id="86" w:name="_Toc160107570"/>
-      <w:bookmarkStart w:id="87" w:name="_Toc160118607"/>
+      <w:bookmarkStart w:id="123" w:name="_Toc160107570"/>
+      <w:bookmarkStart w:id="124" w:name="_Toc160118607"/>
       <w:r>
         <w:t>Kurzfassung</w:t>
       </w:r>
-      <w:bookmarkEnd w:id="86"/>
-      <w:bookmarkEnd w:id="87"/>
+      <w:bookmarkEnd w:id="123"/>
+      <w:bookmarkEnd w:id="124"/>
     </w:p>
     <w:p>
       <w:pPr>
         <w:pStyle w:val="berschrift3"/>
       </w:pPr>
-      <w:bookmarkStart w:id="88" w:name="_Toc160107571"/>
-      <w:bookmarkStart w:id="89" w:name="_Toc160118608"/>
+      <w:bookmarkStart w:id="125" w:name="_Toc160107571"/>
+      <w:bookmarkStart w:id="126" w:name="_Toc160118608"/>
       <w:r>
         <w:t>Ausgangslage</w:t>
       </w:r>
-      <w:bookmarkEnd w:id="88"/>
-      <w:bookmarkEnd w:id="89"/>
+      <w:bookmarkEnd w:id="125"/>
+      <w:bookmarkEnd w:id="126"/>
     </w:p>
     <w:p>
       <w:r>
@@ -14836,13 +15354,13 @@
       <w:pPr>
         <w:pStyle w:val="berschrift3"/>
       </w:pPr>
-      <w:bookmarkStart w:id="90" w:name="_Toc160107572"/>
-      <w:bookmarkStart w:id="91" w:name="_Toc160118609"/>
+      <w:bookmarkStart w:id="127" w:name="_Toc160107572"/>
+      <w:bookmarkStart w:id="128" w:name="_Toc160118609"/>
       <w:r>
         <w:t>Umsetzung</w:t>
       </w:r>
-      <w:bookmarkEnd w:id="90"/>
-      <w:bookmarkEnd w:id="91"/>
+      <w:bookmarkEnd w:id="127"/>
+      <w:bookmarkEnd w:id="128"/>
     </w:p>
     <w:p>
       <w:r>
@@ -14853,13 +15371,13 @@
       <w:pPr>
         <w:pStyle w:val="berschrift3"/>
       </w:pPr>
-      <w:bookmarkStart w:id="92" w:name="_Toc160107573"/>
-      <w:bookmarkStart w:id="93" w:name="_Toc160118610"/>
+      <w:bookmarkStart w:id="129" w:name="_Toc160107573"/>
+      <w:bookmarkStart w:id="130" w:name="_Toc160118610"/>
       <w:r>
         <w:t>Ergebnis</w:t>
       </w:r>
-      <w:bookmarkEnd w:id="92"/>
-      <w:bookmarkEnd w:id="93"/>
+      <w:bookmarkEnd w:id="129"/>
+      <w:bookmarkEnd w:id="130"/>
     </w:p>
     <w:p/>
     <w:p>
@@ -14871,12 +15389,12 @@
       <w:pPr>
         <w:pStyle w:val="berschrift2"/>
       </w:pPr>
-      <w:bookmarkStart w:id="94" w:name="_Toc160118611"/>
+      <w:bookmarkStart w:id="131" w:name="_Toc160118611"/>
       <w:r>
         <w:lastRenderedPageBreak/>
         <w:t>Projektbeschreibung</w:t>
       </w:r>
-      <w:bookmarkEnd w:id="94"/>
+      <w:bookmarkEnd w:id="131"/>
     </w:p>
     <w:p>
       <w:pPr>
@@ -14894,12 +15412,12 @@
       <w:pPr>
         <w:pStyle w:val="berschrift2"/>
       </w:pPr>
-      <w:bookmarkStart w:id="95" w:name="_Toc160118612"/>
+      <w:bookmarkStart w:id="132" w:name="_Toc160118612"/>
       <w:r>
         <w:lastRenderedPageBreak/>
         <w:t>Phase "Informieren"</w:t>
       </w:r>
-      <w:bookmarkEnd w:id="95"/>
+      <w:bookmarkEnd w:id="132"/>
     </w:p>
     <w:sectPr>
       <w:pgSz w:w="11906" w:h="16838"/>
@@ -18159,8 +18677,8 @@
     <w:rsidRoot w:val="00BA2688"/>
     <w:rsid w:val="00487CDB"/>
     <w:rsid w:val="00BA2688"/>
-    <w:rsid w:val="00CD1B7C"/>
     <w:rsid w:val="00D9438C"/>
+    <w:rsid w:val="00F33FCD"/>
   </w:rsids>
   <m:mathPr>
     <m:mathFont m:val="Cambria Math"/>

</xml_diff>

<commit_message>
added ist-zustand + skizze
</commit_message>
<xml_diff>
--- a/Dokumentation.docx
+++ b/Dokumentation.docx
@@ -4559,15 +4559,7 @@
     </w:p>
     <w:p>
       <w:r>
-        <w:t xml:space="preserve">Das Lernportal besteht aus einem Java </w:t>
-      </w:r>
-      <w:proofErr w:type="gramStart"/>
-      <w:r>
-        <w:t>Backend</w:t>
-      </w:r>
-      <w:proofErr w:type="gramEnd"/>
-      <w:r>
-        <w:t xml:space="preserve">, welches mittels Spring Boot implementiert wurde. Dazu wurde das UI mit </w:t>
+        <w:t xml:space="preserve">Das Lernportal besteht aus einem Java Backend, welches mittels Spring Boot implementiert wurde. Dazu wurde das UI mit </w:t>
       </w:r>
       <w:proofErr w:type="spellStart"/>
       <w:r>
@@ -4602,6 +4594,7 @@
     </w:p>
     <w:p>
       <w:r>
+        <w:lastRenderedPageBreak/>
         <w:t>Diese Schnittstelle wird vom Lernportal im 10 Minuten Takt angefragt. Die Kursdaten werden anschliessend konvertiert, normalisiert und in einer PostgreSQL Datenbank abgespeichert. Gleichzeitig wird aus dem Titel und der Beschreibung der Kurse ein Suchindex erstellt.</w:t>
       </w:r>
     </w:p>
@@ -4771,6 +4764,7 @@
     </w:p>
     <w:p>
       <w:r>
+        <w:lastRenderedPageBreak/>
         <w:t>• Die administrativen Navigationselemente sind nur für eingeloggte Benutzer ersichtlich</w:t>
       </w:r>
     </w:p>
@@ -4786,7 +4780,6 @@
     </w:p>
     <w:p>
       <w:r>
-        <w:lastRenderedPageBreak/>
         <w:t>• Angemeldete Benutzer können alle Benutzer ohne Einschränkung bearbeiten (Es ist ein internes Tool ohne Hierarchie / Rollenkonzept ausser "Angemeldet oder nicht")</w:t>
       </w:r>
     </w:p>
@@ -4932,6 +4925,7 @@
     </w:p>
     <w:p>
       <w:r>
+        <w:lastRenderedPageBreak/>
         <w:t>-- Beispiel: Kurs hat keine Kategorie</w:t>
       </w:r>
     </w:p>
@@ -4947,7 +4941,6 @@
     </w:p>
     <w:p>
       <w:r>
-        <w:lastRenderedPageBreak/>
         <w:t>-- Beispiel: String anstatt Zahl</w:t>
       </w:r>
     </w:p>
@@ -5183,6 +5176,7 @@
         <w:rPr>
           <w:lang w:val="fr-CH"/>
         </w:rPr>
+        <w:lastRenderedPageBreak/>
         <w:t>Intellij</w:t>
       </w:r>
       <w:proofErr w:type="spellEnd"/>
@@ -5207,7 +5201,6 @@
     </w:p>
     <w:p>
       <w:r>
-        <w:lastRenderedPageBreak/>
         <w:t>-----------------</w:t>
       </w:r>
     </w:p>
@@ -5472,6 +5465,7 @@
       <w:bookmarkStart w:id="32" w:name="_Toc160107548"/>
       <w:bookmarkStart w:id="33" w:name="_Toc160118582"/>
       <w:r>
+        <w:lastRenderedPageBreak/>
         <w:t>Neue Lerninhalte</w:t>
       </w:r>
       <w:bookmarkEnd w:id="32"/>
@@ -5490,7 +5484,6 @@
       <w:bookmarkStart w:id="34" w:name="_Toc160107549"/>
       <w:bookmarkStart w:id="35" w:name="_Toc160118583"/>
       <w:r>
-        <w:lastRenderedPageBreak/>
         <w:t>Arbeiten in den letzten 6 Monaten</w:t>
       </w:r>
       <w:bookmarkEnd w:id="34"/>
@@ -5516,15 +5509,7 @@
       </w:r>
       <w:proofErr w:type="spellEnd"/>
       <w:r>
-        <w:t xml:space="preserve"> Frontend und Spring Boot </w:t>
-      </w:r>
-      <w:proofErr w:type="gramStart"/>
-      <w:r>
-        <w:t>Backend</w:t>
-      </w:r>
-      <w:proofErr w:type="gramEnd"/>
-      <w:r>
-        <w:t xml:space="preserve">. In diesem Projekt arbeitete der Auszubildende an der Planung, Datenbankentwurf, Backend, Frontend und </w:t>
+        <w:t xml:space="preserve"> Frontend und Spring Boot Backend. In diesem Projekt arbeitete der Auszubildende an der Planung, Datenbankentwurf, Backend, Frontend und </w:t>
       </w:r>
       <w:proofErr w:type="spellStart"/>
       <w:r>
@@ -7828,25 +7813,7 @@
                 <w:bCs/>
                 <w:sz w:val="24"/>
               </w:rPr>
-              <w:t xml:space="preserve">Anpassung und Optimierung der Kommunikation zwischen Frontend und </w:t>
-            </w:r>
-            <w:proofErr w:type="gramStart"/>
-            <w:r>
-              <w:rPr>
-                <w:rFonts w:eastAsia="Calibri" w:cstheme="minorHAnsi"/>
-                <w:bCs/>
-                <w:sz w:val="24"/>
-              </w:rPr>
-              <w:t>Backend</w:t>
-            </w:r>
-            <w:proofErr w:type="gramEnd"/>
-            <w:r>
-              <w:rPr>
-                <w:rFonts w:eastAsia="Calibri" w:cstheme="minorHAnsi"/>
-                <w:bCs/>
-                <w:sz w:val="24"/>
-              </w:rPr>
-              <w:t>, um eine reibungslose Datenübertragung und Interaktion zu gewährleisten.</w:t>
+              <w:t>Anpassung und Optimierung der Kommunikation zwischen Frontend und Backend, um eine reibungslose Datenübertragung und Interaktion zu gewährleisten.</w:t>
             </w:r>
           </w:p>
         </w:tc>
@@ -16213,12 +16180,203 @@
     </w:p>
     <w:p>
       <w:pPr>
+        <w:pStyle w:val="berschrift3"/>
+      </w:pPr>
+      <w:r>
         <w:rPr>
-          <w:rFonts w:asciiTheme="majorHAnsi" w:eastAsiaTheme="majorEastAsia" w:hAnsiTheme="majorHAnsi" w:cstheme="majorBidi"/>
+          <w:noProof/>
+        </w:rPr>
+        <w:drawing>
+          <wp:anchor distT="0" distB="0" distL="114300" distR="114300" simplePos="0" relativeHeight="251658240" behindDoc="0" locked="0" layoutInCell="1" allowOverlap="1" wp14:anchorId="4624587F" wp14:editId="3711CAD4">
+            <wp:simplePos x="0" y="0"/>
+            <wp:positionH relativeFrom="margin">
+              <wp:align>left</wp:align>
+            </wp:positionH>
+            <wp:positionV relativeFrom="page">
+              <wp:posOffset>2115047</wp:posOffset>
+            </wp:positionV>
+            <wp:extent cx="5923915" cy="4445000"/>
+            <wp:effectExtent l="0" t="0" r="635" b="0"/>
+            <wp:wrapTopAndBottom/>
+            <wp:docPr id="2058157159" name="Grafik 1"/>
+            <wp:cNvGraphicFramePr>
+              <a:graphicFrameLocks xmlns:a="http://schemas.openxmlformats.org/drawingml/2006/main" noChangeAspect="1"/>
+            </wp:cNvGraphicFramePr>
+            <a:graphic xmlns:a="http://schemas.openxmlformats.org/drawingml/2006/main">
+              <a:graphicData uri="http://schemas.openxmlformats.org/drawingml/2006/picture">
+                <pic:pic xmlns:pic="http://schemas.openxmlformats.org/drawingml/2006/picture">
+                  <pic:nvPicPr>
+                    <pic:cNvPr id="0" name="Picture 1"/>
+                    <pic:cNvPicPr>
+                      <a:picLocks noChangeAspect="1" noChangeArrowheads="1"/>
+                    </pic:cNvPicPr>
+                  </pic:nvPicPr>
+                  <pic:blipFill>
+                    <a:blip r:embed="rId16" cstate="print">
+                      <a:extLst>
+                        <a:ext uri="{28A0092B-C50C-407E-A947-70E740481C1C}">
+                          <a14:useLocalDpi xmlns:a14="http://schemas.microsoft.com/office/drawing/2010/main" val="0"/>
+                        </a:ext>
+                      </a:extLst>
+                    </a:blip>
+                    <a:srcRect/>
+                    <a:stretch>
+                      <a:fillRect/>
+                    </a:stretch>
+                  </pic:blipFill>
+                  <pic:spPr bwMode="auto">
+                    <a:xfrm>
+                      <a:off x="0" y="0"/>
+                      <a:ext cx="5923915" cy="4445000"/>
+                    </a:xfrm>
+                    <a:prstGeom prst="rect">
+                      <a:avLst/>
+                    </a:prstGeom>
+                    <a:noFill/>
+                    <a:ln>
+                      <a:noFill/>
+                    </a:ln>
+                  </pic:spPr>
+                </pic:pic>
+              </a:graphicData>
+            </a:graphic>
+          </wp:anchor>
+        </w:drawing>
+      </w:r>
+      <w:r>
+        <w:t>Ist-Zustand des System</w:t>
+      </w:r>
+      <w:r>
+        <w:t>s</w:t>
+      </w:r>
+    </w:p>
+    <w:p/>
+    <w:p>
+      <w:r>
+        <w:t>Im "Ist-Zustand des Systems" d</w:t>
+      </w:r>
+      <w:r>
+        <w:t xml:space="preserve">er IPA </w:t>
+      </w:r>
+      <w:r>
+        <w:t>zur Erweiterung des "CompAcademy Lernportals" zeigt die initiale Skizze deutlich die bestehende Systemarchitektur und die Kommunikationspfade zwischen den Schlüsselkomponenten. Ein farbcodiertes Schema hilft dabei, die unterschiedlichen Kommunikationsmethoden im System zu veranschaulichen: Blau kennzeichnet die Verwendung von REST-APIs, während Grün für die bereits etablierte Websocket-Kommunikation steht.</w:t>
+      </w:r>
+    </w:p>
+    <w:p/>
+    <w:p>
+      <w:r>
+        <w:t>Die Systemstruktur besteht aus mehreren Hauptkomponenten:</w:t>
+      </w:r>
+    </w:p>
+    <w:p/>
+    <w:p>
+      <w:pPr>
+        <w:pStyle w:val="Listenabsatz"/>
+        <w:numPr>
+          <w:ilvl w:val="0"/>
+          <w:numId w:val="12"/>
+        </w:numPr>
+      </w:pPr>
+      <w:r>
+        <w:t xml:space="preserve">Client (UI): Entwickelt mit </w:t>
+      </w:r>
+      <w:proofErr w:type="spellStart"/>
+      <w:r>
+        <w:t>React</w:t>
+      </w:r>
+      <w:proofErr w:type="spellEnd"/>
+      <w:r>
+        <w:t>, stellt diese Komponente eine dynamische Schnittstelle für die Nutzer dar. Durch die Websocket-Kommunikation (grün dargestellt) wird eine direkte und reaktive Verbindung zum Backend hergestellt, was die Aktualität der Daten auf der Benutzeroberfläche gewährleistet.</w:t>
+      </w:r>
+    </w:p>
+    <w:p/>
+    <w:p>
+      <w:pPr>
+        <w:pStyle w:val="Listenabsatz"/>
+        <w:numPr>
+          <w:ilvl w:val="0"/>
+          <w:numId w:val="12"/>
+        </w:numPr>
+      </w:pPr>
+      <w:r>
+        <w:t xml:space="preserve">Backend (API): Das Backend, strukturiert um </w:t>
+      </w:r>
+      <w:proofErr w:type="spellStart"/>
+      <w:r>
+        <w:t>Websockets</w:t>
+      </w:r>
+      <w:proofErr w:type="spellEnd"/>
+      <w:r>
+        <w:t xml:space="preserve">, nutzt </w:t>
+      </w:r>
+      <w:proofErr w:type="spellStart"/>
+      <w:r>
+        <w:t>Listener</w:t>
+      </w:r>
+      <w:proofErr w:type="spellEnd"/>
+      <w:r>
+        <w:t xml:space="preserve"> und Responder zusammen mit einem Exchange DTO, um eine effiziente und reaktive </w:t>
+      </w:r>
+      <w:r>
+        <w:lastRenderedPageBreak/>
+        <w:t>Datenverarbeitung sowie -übertragung zu ermöglichen. Diese Architektur unterstützt eine nahtlose Echtzeit-Kommunikation zwischen Client und Server.</w:t>
+      </w:r>
+    </w:p>
+    <w:p/>
+    <w:p>
+      <w:pPr>
+        <w:pStyle w:val="Listenabsatz"/>
+        <w:numPr>
+          <w:ilvl w:val="0"/>
+          <w:numId w:val="12"/>
+        </w:numPr>
+      </w:pPr>
+      <w:r>
+        <w:t>Datenbank (DB): In der PostgreSQL-Datenbank werden kritische Daten wie Kursinformationen gespeichert. Die enge Integration mit dem Backend ermöglicht eine effiziente Verwaltung und Abfrage dieser Daten.</w:t>
+      </w:r>
+    </w:p>
+    <w:p/>
+    <w:p>
+      <w:pPr>
+        <w:pStyle w:val="Listenabsatz"/>
+        <w:numPr>
+          <w:ilvl w:val="0"/>
+          <w:numId w:val="12"/>
+        </w:numPr>
+      </w:pPr>
+      <w:r>
+        <w:t>LMS: Das externe Learning Management System (LMS) von Umantis AG versorgt das System regelmä</w:t>
+      </w:r>
+      <w:r>
+        <w:t>ss</w:t>
+      </w:r>
+      <w:r>
+        <w:t xml:space="preserve">ig mit den notwendigen Kursdaten. Über einen REST-Endpunkt (in Blau hervorgehoben) werden diese Informationen </w:t>
+      </w:r>
+      <w:r>
+        <w:t xml:space="preserve">alle 10 Minuten </w:t>
+      </w:r>
+      <w:r>
+        <w:t>abgerufen, um sie anschlie</w:t>
+      </w:r>
+      <w:r>
+        <w:t>ss</w:t>
+      </w:r>
+      <w:r>
+        <w:t>end im Lernportal zu konvertieren, zu normalisieren und in der Datenbank zu speichern.</w:t>
+      </w:r>
+    </w:p>
+    <w:p/>
+    <w:p>
+      <w:pPr>
+        <w:rPr>
           <w:bCs/>
           <w:szCs w:val="26"/>
         </w:rPr>
       </w:pPr>
+      <w:r>
+        <w:t>Die Skizze des "Ist-Zustands des Systems" unterstreicht die zentrale Rolle der Websocket-basierten Backend-Architektur, die eine effektive Verbindung zwischen dem Client, der Datenbank und dem LMS herstellt. Die Verwendung von Farbcodes erleichtert das Verständnis der verschiedenen Kommunikationswege und liefert eine klare Basis für das Gesamtbild der Systemarchitektur.</w:t>
+      </w:r>
       <w:r>
         <w:br w:type="page"/>
       </w:r>
@@ -16777,6 +16935,119 @@
     </w:lvl>
   </w:abstractNum>
   <w:abstractNum w:abstractNumId="2" w15:restartNumberingAfterBreak="0">
+    <w:nsid w:val="39830834"/>
+    <w:multiLevelType w:val="hybridMultilevel"/>
+    <w:tmpl w:val="EA7E9FC6"/>
+    <w:lvl w:ilvl="0" w:tplc="08070001">
+      <w:start w:val="1"/>
+      <w:numFmt w:val="bullet"/>
+      <w:lvlText w:val=""/>
+      <w:lvlJc w:val="left"/>
+      <w:pPr>
+        <w:ind w:left="720" w:hanging="360"/>
+      </w:pPr>
+      <w:rPr>
+        <w:rFonts w:ascii="Symbol" w:hAnsi="Symbol" w:hint="default"/>
+      </w:rPr>
+    </w:lvl>
+    <w:lvl w:ilvl="1" w:tplc="08070003" w:tentative="1">
+      <w:start w:val="1"/>
+      <w:numFmt w:val="bullet"/>
+      <w:lvlText w:val="o"/>
+      <w:lvlJc w:val="left"/>
+      <w:pPr>
+        <w:ind w:left="1440" w:hanging="360"/>
+      </w:pPr>
+      <w:rPr>
+        <w:rFonts w:ascii="Courier New" w:hAnsi="Courier New" w:cs="Courier New" w:hint="default"/>
+      </w:rPr>
+    </w:lvl>
+    <w:lvl w:ilvl="2" w:tplc="08070005" w:tentative="1">
+      <w:start w:val="1"/>
+      <w:numFmt w:val="bullet"/>
+      <w:lvlText w:val=""/>
+      <w:lvlJc w:val="left"/>
+      <w:pPr>
+        <w:ind w:left="2160" w:hanging="360"/>
+      </w:pPr>
+      <w:rPr>
+        <w:rFonts w:ascii="Wingdings" w:hAnsi="Wingdings" w:hint="default"/>
+      </w:rPr>
+    </w:lvl>
+    <w:lvl w:ilvl="3" w:tplc="08070001" w:tentative="1">
+      <w:start w:val="1"/>
+      <w:numFmt w:val="bullet"/>
+      <w:lvlText w:val=""/>
+      <w:lvlJc w:val="left"/>
+      <w:pPr>
+        <w:ind w:left="2880" w:hanging="360"/>
+      </w:pPr>
+      <w:rPr>
+        <w:rFonts w:ascii="Symbol" w:hAnsi="Symbol" w:hint="default"/>
+      </w:rPr>
+    </w:lvl>
+    <w:lvl w:ilvl="4" w:tplc="08070003" w:tentative="1">
+      <w:start w:val="1"/>
+      <w:numFmt w:val="bullet"/>
+      <w:lvlText w:val="o"/>
+      <w:lvlJc w:val="left"/>
+      <w:pPr>
+        <w:ind w:left="3600" w:hanging="360"/>
+      </w:pPr>
+      <w:rPr>
+        <w:rFonts w:ascii="Courier New" w:hAnsi="Courier New" w:cs="Courier New" w:hint="default"/>
+      </w:rPr>
+    </w:lvl>
+    <w:lvl w:ilvl="5" w:tplc="08070005" w:tentative="1">
+      <w:start w:val="1"/>
+      <w:numFmt w:val="bullet"/>
+      <w:lvlText w:val=""/>
+      <w:lvlJc w:val="left"/>
+      <w:pPr>
+        <w:ind w:left="4320" w:hanging="360"/>
+      </w:pPr>
+      <w:rPr>
+        <w:rFonts w:ascii="Wingdings" w:hAnsi="Wingdings" w:hint="default"/>
+      </w:rPr>
+    </w:lvl>
+    <w:lvl w:ilvl="6" w:tplc="08070001" w:tentative="1">
+      <w:start w:val="1"/>
+      <w:numFmt w:val="bullet"/>
+      <w:lvlText w:val=""/>
+      <w:lvlJc w:val="left"/>
+      <w:pPr>
+        <w:ind w:left="5040" w:hanging="360"/>
+      </w:pPr>
+      <w:rPr>
+        <w:rFonts w:ascii="Symbol" w:hAnsi="Symbol" w:hint="default"/>
+      </w:rPr>
+    </w:lvl>
+    <w:lvl w:ilvl="7" w:tplc="08070003" w:tentative="1">
+      <w:start w:val="1"/>
+      <w:numFmt w:val="bullet"/>
+      <w:lvlText w:val="o"/>
+      <w:lvlJc w:val="left"/>
+      <w:pPr>
+        <w:ind w:left="5760" w:hanging="360"/>
+      </w:pPr>
+      <w:rPr>
+        <w:rFonts w:ascii="Courier New" w:hAnsi="Courier New" w:cs="Courier New" w:hint="default"/>
+      </w:rPr>
+    </w:lvl>
+    <w:lvl w:ilvl="8" w:tplc="08070005" w:tentative="1">
+      <w:start w:val="1"/>
+      <w:numFmt w:val="bullet"/>
+      <w:lvlText w:val=""/>
+      <w:lvlJc w:val="left"/>
+      <w:pPr>
+        <w:ind w:left="6480" w:hanging="360"/>
+      </w:pPr>
+      <w:rPr>
+        <w:rFonts w:ascii="Wingdings" w:hAnsi="Wingdings" w:hint="default"/>
+      </w:rPr>
+    </w:lvl>
+  </w:abstractNum>
+  <w:abstractNum w:abstractNumId="3" w15:restartNumberingAfterBreak="0">
     <w:nsid w:val="4C0D46FD"/>
     <w:multiLevelType w:val="multilevel"/>
     <w:tmpl w:val="8264A86E"/>
@@ -16907,7 +17178,7 @@
       </w:rPr>
     </w:lvl>
   </w:abstractNum>
-  <w:abstractNum w:abstractNumId="3" w15:restartNumberingAfterBreak="0">
+  <w:abstractNum w:abstractNumId="4" w15:restartNumberingAfterBreak="0">
     <w:nsid w:val="58613E6B"/>
     <w:multiLevelType w:val="multilevel"/>
     <w:tmpl w:val="98B28E36"/>
@@ -17023,7 +17294,7 @@
       </w:rPr>
     </w:lvl>
   </w:abstractNum>
-  <w:abstractNum w:abstractNumId="4" w15:restartNumberingAfterBreak="0">
+  <w:abstractNum w:abstractNumId="5" w15:restartNumberingAfterBreak="0">
     <w:nsid w:val="6AE06DE1"/>
     <w:multiLevelType w:val="multilevel"/>
     <w:tmpl w:val="4908359E"/>
@@ -17145,7 +17416,7 @@
       </w:rPr>
     </w:lvl>
   </w:abstractNum>
-  <w:abstractNum w:abstractNumId="5" w15:restartNumberingAfterBreak="0">
+  <w:abstractNum w:abstractNumId="6" w15:restartNumberingAfterBreak="0">
     <w:nsid w:val="75865B09"/>
     <w:multiLevelType w:val="hybridMultilevel"/>
     <w:tmpl w:val="602CE600"/>
@@ -17235,16 +17506,16 @@
     </w:lvl>
   </w:abstractNum>
   <w:num w:numId="1" w16cid:durableId="1923367142">
-    <w:abstractNumId w:val="3"/>
+    <w:abstractNumId w:val="4"/>
   </w:num>
   <w:num w:numId="2" w16cid:durableId="1208837449">
     <w:abstractNumId w:val="1"/>
   </w:num>
   <w:num w:numId="3" w16cid:durableId="435294415">
-    <w:abstractNumId w:val="4"/>
+    <w:abstractNumId w:val="5"/>
   </w:num>
   <w:num w:numId="4" w16cid:durableId="1828284080">
-    <w:abstractNumId w:val="2"/>
+    <w:abstractNumId w:val="3"/>
   </w:num>
   <w:num w:numId="5" w16cid:durableId="320080595">
     <w:abstractNumId w:val="0"/>
@@ -17400,7 +17671,10 @@
     </w:lvlOverride>
   </w:num>
   <w:num w:numId="11" w16cid:durableId="1934893369">
-    <w:abstractNumId w:val="5"/>
+    <w:abstractNumId w:val="6"/>
+  </w:num>
+  <w:num w:numId="12" w16cid:durableId="1397900800">
+    <w:abstractNumId w:val="2"/>
   </w:num>
   <w:numIdMacAtCleanup w:val="5"/>
 </w:numbering>
@@ -17813,7 +18087,7 @@
     <w:link w:val="berschrift1Zchn"/>
     <w:uiPriority w:val="9"/>
     <w:qFormat/>
-    <w:rsid w:val="000D1727"/>
+    <w:rsid w:val="00024B59"/>
     <w:pPr>
       <w:keepNext/>
       <w:keepLines/>
@@ -17823,7 +18097,7 @@
     <w:rPr>
       <w:rFonts w:asciiTheme="majorHAnsi" w:eastAsiaTheme="majorEastAsia" w:hAnsiTheme="majorHAnsi" w:cstheme="majorBidi"/>
       <w:bCs/>
-      <w:sz w:val="26"/>
+      <w:sz w:val="32"/>
       <w:szCs w:val="28"/>
     </w:rPr>
   </w:style>
@@ -17835,7 +18109,7 @@
     <w:uiPriority w:val="9"/>
     <w:unhideWhenUsed/>
     <w:qFormat/>
-    <w:rsid w:val="000D1727"/>
+    <w:rsid w:val="00024B59"/>
     <w:pPr>
       <w:keepNext/>
       <w:keepLines/>
@@ -17845,6 +18119,7 @@
     <w:rPr>
       <w:rFonts w:asciiTheme="majorHAnsi" w:eastAsiaTheme="majorEastAsia" w:hAnsiTheme="majorHAnsi" w:cstheme="majorBidi"/>
       <w:bCs/>
+      <w:sz w:val="28"/>
       <w:szCs w:val="26"/>
     </w:rPr>
   </w:style>
@@ -18178,11 +18453,11 @@
     <w:basedOn w:val="Absatz-Standardschriftart"/>
     <w:link w:val="berschrift1"/>
     <w:uiPriority w:val="9"/>
-    <w:rsid w:val="000D1727"/>
+    <w:rsid w:val="00024B59"/>
     <w:rPr>
       <w:rFonts w:asciiTheme="majorHAnsi" w:eastAsiaTheme="majorEastAsia" w:hAnsiTheme="majorHAnsi" w:cstheme="majorBidi"/>
       <w:bCs/>
-      <w:sz w:val="26"/>
+      <w:sz w:val="32"/>
       <w:szCs w:val="28"/>
     </w:rPr>
   </w:style>
@@ -18191,10 +18466,11 @@
     <w:basedOn w:val="Absatz-Standardschriftart"/>
     <w:link w:val="berschrift2"/>
     <w:uiPriority w:val="9"/>
-    <w:rsid w:val="000D1727"/>
+    <w:rsid w:val="00024B59"/>
     <w:rPr>
       <w:rFonts w:asciiTheme="majorHAnsi" w:eastAsiaTheme="majorEastAsia" w:hAnsiTheme="majorHAnsi" w:cstheme="majorBidi"/>
       <w:bCs/>
+      <w:sz w:val="28"/>
       <w:szCs w:val="26"/>
     </w:rPr>
   </w:style>
@@ -19286,7 +19562,7 @@
     <w:rPr>
       <w:rFonts w:asciiTheme="majorHAnsi" w:eastAsiaTheme="majorEastAsia" w:hAnsiTheme="majorHAnsi" w:cstheme="majorBidi"/>
       <w:bCs/>
-      <w:sz w:val="26"/>
+      <w:sz w:val="32"/>
       <w:szCs w:val="28"/>
     </w:rPr>
   </w:style>
@@ -19393,6 +19669,20 @@
     <w:pitch w:val="variable"/>
     <w:sig w:usb0="E0002EFF" w:usb1="C000785B" w:usb2="00000009" w:usb3="00000000" w:csb0="000001FF" w:csb1="00000000"/>
   </w:font>
+  <w:font w:name="Symbol">
+    <w:panose1 w:val="05050102010706020507"/>
+    <w:charset w:val="02"/>
+    <w:family w:val="roman"/>
+    <w:pitch w:val="variable"/>
+    <w:sig w:usb0="00000000" w:usb1="10000000" w:usb2="00000000" w:usb3="00000000" w:csb0="80000000" w:csb1="00000000"/>
+  </w:font>
+  <w:font w:name="Courier New">
+    <w:panose1 w:val="02070309020205020404"/>
+    <w:charset w:val="00"/>
+    <w:family w:val="modern"/>
+    <w:pitch w:val="fixed"/>
+    <w:sig w:usb0="E0002EFF" w:usb1="C0007843" w:usb2="00000009" w:usb3="00000000" w:csb0="000001FF" w:csb1="00000000"/>
+  </w:font>
   <w:font w:name="Wingdings">
     <w:panose1 w:val="05000000000000000000"/>
     <w:charset w:val="02"/>
@@ -19413,20 +19703,6 @@
     <w:family w:val="swiss"/>
     <w:pitch w:val="variable"/>
     <w:sig w:usb0="00000287" w:usb1="00000800" w:usb2="00000000" w:usb3="00000000" w:csb0="0000009F" w:csb1="00000000"/>
-  </w:font>
-  <w:font w:name="Symbol">
-    <w:panose1 w:val="05050102010706020507"/>
-    <w:charset w:val="02"/>
-    <w:family w:val="roman"/>
-    <w:pitch w:val="variable"/>
-    <w:sig w:usb0="00000000" w:usb1="10000000" w:usb2="00000000" w:usb3="00000000" w:csb0="80000000" w:csb1="00000000"/>
-  </w:font>
-  <w:font w:name="Courier New">
-    <w:panose1 w:val="02070309020205020404"/>
-    <w:charset w:val="00"/>
-    <w:family w:val="modern"/>
-    <w:pitch w:val="fixed"/>
-    <w:sig w:usb0="E0002EFF" w:usb1="C0007843" w:usb2="00000009" w:usb3="00000000" w:csb0="000001FF" w:csb1="00000000"/>
   </w:font>
   <w:font w:name="Open Sans Light">
     <w:panose1 w:val="020B0306030504020204"/>
@@ -19509,7 +19785,7 @@
   <w:rsids>
     <w:rsidRoot w:val="00BA2688"/>
     <w:rsid w:val="00487CDB"/>
-    <w:rsid w:val="006D3196"/>
+    <w:rsid w:val="005464DA"/>
     <w:rsid w:val="00BA2688"/>
     <w:rsid w:val="00D9438C"/>
   </w:rsids>

</xml_diff>

<commit_message>
added informieren teilauftrag 3
</commit_message>
<xml_diff>
--- a/Dokumentation.docx
+++ b/Dokumentation.docx
@@ -4160,21 +4160,8 @@
           </w:tcPr>
           <w:p>
             <w:r>
-              <w:t>Competec/</w:t>
-            </w:r>
-            <w:proofErr w:type="spellStart"/>
-            <w:r>
-              <w:t>ita</w:t>
-            </w:r>
-            <w:proofErr w:type="spellEnd"/>
-            <w:r>
-              <w:t>-talent-</w:t>
-            </w:r>
-            <w:proofErr w:type="spellStart"/>
-            <w:r>
-              <w:t>api</w:t>
-            </w:r>
-            <w:proofErr w:type="spellEnd"/>
+              <w:t>Competec/ita-talent-api</w:t>
+            </w:r>
           </w:p>
         </w:tc>
         <w:tc>
@@ -4202,15 +4189,7 @@
           </w:tcPr>
           <w:p>
             <w:r>
-              <w:t>Competec/</w:t>
-            </w:r>
-            <w:proofErr w:type="spellStart"/>
-            <w:r>
-              <w:t>ita</w:t>
-            </w:r>
-            <w:proofErr w:type="spellEnd"/>
-            <w:r>
-              <w:t>-talent-</w:t>
+              <w:t>Competec/ita-talent-</w:t>
             </w:r>
             <w:r>
               <w:t>client</w:t>
@@ -4427,15 +4406,7 @@
               <w:spacing w:line="260" w:lineRule="atLeast"/>
             </w:pPr>
             <w:r>
-              <w:t xml:space="preserve">Lokaler Speicher, </w:t>
-            </w:r>
-            <w:proofErr w:type="spellStart"/>
-            <w:r>
-              <w:t>Github</w:t>
-            </w:r>
-            <w:proofErr w:type="spellEnd"/>
-            <w:r>
-              <w:t>, Google Drive</w:t>
+              <w:t>Lokaler Speicher, Github, Google Drive</w:t>
             </w:r>
           </w:p>
         </w:tc>
@@ -4504,39 +4475,7 @@
     </w:p>
     <w:p>
       <w:r>
-        <w:t xml:space="preserve">Die Competec-Gruppe besteht aus den Handelsunternehmen </w:t>
-      </w:r>
-      <w:proofErr w:type="spellStart"/>
-      <w:r>
-        <w:t>Alltron</w:t>
-      </w:r>
-      <w:proofErr w:type="spellEnd"/>
-      <w:r>
-        <w:t xml:space="preserve"> AG, </w:t>
-      </w:r>
-      <w:proofErr w:type="spellStart"/>
-      <w:r>
-        <w:t>Jamei</w:t>
-      </w:r>
-      <w:proofErr w:type="spellEnd"/>
-      <w:r>
-        <w:t xml:space="preserve"> AG, </w:t>
-      </w:r>
-      <w:proofErr w:type="spellStart"/>
-      <w:r>
-        <w:t>Medidor</w:t>
-      </w:r>
-      <w:proofErr w:type="spellEnd"/>
-      <w:r>
-        <w:t xml:space="preserve"> AG, Schoch </w:t>
-      </w:r>
-      <w:proofErr w:type="spellStart"/>
-      <w:r>
-        <w:t>Vögtli</w:t>
-      </w:r>
-      <w:proofErr w:type="spellEnd"/>
-      <w:r>
-        <w:t xml:space="preserve"> AG und BRACK.CH AG, dem Logistikdienstleister Competec Logistik AG und der Competec Service AG, die alle zentralen Dienste übernimmt. Die Firmengruppe mit Hauptsitz in Mägenwil AG beschäftigt rund 1400 Mitarbeitende und bildet 77 Lernende in diversen Berufsbildern aus. Die Grundausbildung der IT-Lernenden geschieht in der internen IT-Academy. Als Teil der Ausbildung werden verschiedenen Applikationen für unsere Firmengruppe entwickelt. Die Lernenden können dabei von der Entwicklung über die Projektleitung bis zur Inbetriebnahme verschiedene Rollen in der Softwareentwicklung einnehmen.</w:t>
+        <w:t>Die Competec-Gruppe besteht aus den Handelsunternehmen Alltron AG, Jamei AG, Medidor AG, Schoch Vögtli AG und BRACK.CH AG, dem Logistikdienstleister Competec Logistik AG und der Competec Service AG, die alle zentralen Dienste übernimmt. Die Firmengruppe mit Hauptsitz in Mägenwil AG beschäftigt rund 1400 Mitarbeitende und bildet 77 Lernende in diversen Berufsbildern aus. Die Grundausbildung der IT-Lernenden geschieht in der internen IT-Academy. Als Teil der Ausbildung werden verschiedenen Applikationen für unsere Firmengruppe entwickelt. Die Lernenden können dabei von der Entwicklung über die Projektleitung bis zur Inbetriebnahme verschiedene Rollen in der Softwareentwicklung einnehmen.</w:t>
       </w:r>
     </w:p>
     <w:p/>
@@ -4559,23 +4498,7 @@
     </w:p>
     <w:p>
       <w:r>
-        <w:t xml:space="preserve">Das Lernportal besteht aus einem Java </w:t>
-      </w:r>
-      <w:proofErr w:type="gramStart"/>
-      <w:r>
-        <w:t>Backend</w:t>
-      </w:r>
-      <w:proofErr w:type="gramEnd"/>
-      <w:r>
-        <w:t xml:space="preserve">, welches mittels Spring Boot implementiert wurde. Dazu wurde das UI mit </w:t>
-      </w:r>
-      <w:proofErr w:type="spellStart"/>
-      <w:r>
-        <w:t>React</w:t>
-      </w:r>
-      <w:proofErr w:type="spellEnd"/>
-      <w:r>
-        <w:t xml:space="preserve"> implementiert, welches statisch bereitgestellt wird. Die Kommunikation zwischen den Systemen wird mit einer Websocket Verbindung sichergestellt.</w:t>
+        <w:t>Das Lernportal besteht aus einem Java Backend, welches mittels Spring Boot implementiert wurde. Dazu wurde das UI mit React implementiert, welches statisch bereitgestellt wird. Die Kommunikation zwischen den Systemen wird mit einer Websocket Verbindung sichergestellt.</w:t>
       </w:r>
     </w:p>
     <w:p/>
@@ -4650,15 +4573,7 @@
     </w:p>
     <w:p>
       <w:r>
-        <w:t xml:space="preserve">Das Mockup der gesamten Webapplikation, einschliesslich der IPA-Erweiterungen, wurde bereits mit </w:t>
-      </w:r>
-      <w:proofErr w:type="spellStart"/>
-      <w:r>
-        <w:t>Figma</w:t>
-      </w:r>
-      <w:proofErr w:type="spellEnd"/>
-      <w:r>
-        <w:t xml:space="preserve"> erstellt. Dabei bildet es einen Richtwert und muss nicht pixelgenau übertragen werden.</w:t>
+        <w:t>Das Mockup der gesamten Webapplikation, einschliesslich der IPA-Erweiterungen, wurde bereits mit Figma erstellt. Dabei bildet es einen Richtwert und muss nicht pixelgenau übertragen werden.</w:t>
       </w:r>
     </w:p>
     <w:p/>
@@ -4669,15 +4584,7 @@
     </w:p>
     <w:p>
       <w:r>
-        <w:t xml:space="preserve">Die Erweiterung des Lernportals ist in drei Teilaufträge gegliedert. Das </w:t>
-      </w:r>
-      <w:proofErr w:type="spellStart"/>
-      <w:r>
-        <w:t>Deployment</w:t>
-      </w:r>
-      <w:proofErr w:type="spellEnd"/>
-      <w:r>
-        <w:t xml:space="preserve"> ist nicht teil der IPA und muss nur lokal lauffähig sein.</w:t>
+        <w:t>Die Erweiterung des Lernportals ist in drei Teilaufträge gegliedert. Das Deployment ist nicht teil der IPA und muss nur lokal lauffähig sein.</w:t>
       </w:r>
     </w:p>
     <w:p/>
@@ -4908,8 +4815,13 @@
       </w:pPr>
       <w:bookmarkStart w:id="25" w:name="_Toc160107544"/>
       <w:bookmarkStart w:id="26" w:name="_Toc160118578"/>
-      <w:r>
-        <w:t>Teilauftrag 3: Fehlerbehandlung des Datenimports</w:t>
+      <w:bookmarkStart w:id="27" w:name="TA3"/>
+      <w:r>
+        <w:t>Teilauftrag 3</w:t>
+      </w:r>
+      <w:bookmarkEnd w:id="27"/>
+      <w:r>
+        <w:t>: Fehlerbehandlung des Datenimports</w:t>
       </w:r>
       <w:bookmarkEnd w:id="25"/>
       <w:bookmarkEnd w:id="26"/>
@@ -5059,13 +4971,13 @@
       <w:pPr>
         <w:pStyle w:val="berschrift3"/>
       </w:pPr>
-      <w:bookmarkStart w:id="27" w:name="_Toc160107545"/>
-      <w:bookmarkStart w:id="28" w:name="_Toc160118579"/>
+      <w:bookmarkStart w:id="28" w:name="_Toc160107545"/>
+      <w:bookmarkStart w:id="29" w:name="_Toc160118579"/>
       <w:r>
         <w:t>Mittel und Methoden</w:t>
       </w:r>
-      <w:bookmarkEnd w:id="27"/>
       <w:bookmarkEnd w:id="28"/>
+      <w:bookmarkEnd w:id="29"/>
     </w:p>
     <w:p>
       <w:r>
@@ -5097,37 +5009,21 @@
         <w:rPr>
           <w:lang w:val="fr-CH"/>
         </w:rPr>
-        <w:t xml:space="preserve">• </w:t>
-      </w:r>
-      <w:proofErr w:type="spellStart"/>
-      <w:r>
+        <w:t>• ita_talent_api</w:t>
+      </w:r>
+    </w:p>
+    <w:p>
+      <w:pPr>
         <w:rPr>
           <w:lang w:val="fr-CH"/>
         </w:rPr>
-        <w:t>ita_talent_api</w:t>
-      </w:r>
-      <w:proofErr w:type="spellEnd"/>
-    </w:p>
-    <w:p>
-      <w:pPr>
+      </w:pPr>
+      <w:r>
         <w:rPr>
           <w:lang w:val="fr-CH"/>
         </w:rPr>
-      </w:pPr>
-      <w:r>
-        <w:rPr>
-          <w:lang w:val="fr-CH"/>
-        </w:rPr>
-        <w:t xml:space="preserve">• </w:t>
-      </w:r>
-      <w:proofErr w:type="spellStart"/>
-      <w:r>
-        <w:rPr>
-          <w:lang w:val="fr-CH"/>
-        </w:rPr>
-        <w:t>ita_talent_client</w:t>
-      </w:r>
-      <w:proofErr w:type="spellEnd"/>
+        <w:t>• ita_talent_client</w:t>
+      </w:r>
     </w:p>
     <w:p>
       <w:pPr>
@@ -5184,99 +5080,65 @@
           <w:lang w:val="fr-CH"/>
         </w:rPr>
       </w:pPr>
-      <w:proofErr w:type="spellStart"/>
       <w:r>
         <w:rPr>
           <w:lang w:val="fr-CH"/>
         </w:rPr>
         <w:lastRenderedPageBreak/>
-        <w:t>Intellij</w:t>
-      </w:r>
-      <w:proofErr w:type="spellEnd"/>
-      <w:r>
+        <w:t>Intellij Google Java Style Guide | https://github.com/google/styleguide/blob/gh-pages/intellij-java-google-style.xml</w:t>
+      </w:r>
+    </w:p>
+    <w:p>
+      <w:pPr>
         <w:rPr>
           <w:lang w:val="fr-CH"/>
         </w:rPr>
-        <w:t xml:space="preserve"> Google Java Style Guide | https://github.com/google/styleguide/blob/gh-pages/intellij-java-google-style.xml</w:t>
-      </w:r>
-    </w:p>
+      </w:pPr>
+    </w:p>
+    <w:p>
+      <w:r>
+        <w:t>Teststrategie</w:t>
+      </w:r>
+    </w:p>
+    <w:p>
+      <w:r>
+        <w:t>-----------------</w:t>
+      </w:r>
+    </w:p>
+    <w:p>
+      <w:r>
+        <w:t>Um eine korrekte Ausführung zu gewährleisten, sollten alle Anforderungen manuell getestet werden. Dabei müssen alle Anforderungen validiert und abgedeckt werden. Dabei sind keine automatisierten Tests gefordert.</w:t>
+      </w:r>
+    </w:p>
+    <w:p/>
+    <w:p>
+      <w:r>
+        <w:t>Umgebung</w:t>
+      </w:r>
+    </w:p>
+    <w:p>
+      <w:r>
+        <w:t>----------------</w:t>
+      </w:r>
+    </w:p>
+    <w:p>
+      <w:r>
+        <w:t>Firmen-Notebook, Windows 10, IntelliJ IDEA Ultimate, Figma, Git, PostgreSQL, Java 17, weitere Tools nach Bedarf</w:t>
+      </w:r>
+    </w:p>
+    <w:p/>
     <w:p>
       <w:pPr>
         <w:rPr>
           <w:lang w:val="fr-CH"/>
         </w:rPr>
       </w:pPr>
-    </w:p>
-    <w:p>
-      <w:r>
-        <w:t>Teststrategie</w:t>
-      </w:r>
-    </w:p>
-    <w:p>
-      <w:r>
-        <w:t>-----------------</w:t>
-      </w:r>
-    </w:p>
-    <w:p>
-      <w:r>
-        <w:t>Um eine korrekte Ausführung zu gewährleisten, sollten alle Anforderungen manuell getestet werden. Dabei müssen alle Anforderungen validiert und abgedeckt werden. Dabei sind keine automatisierten Tests gefordert.</w:t>
-      </w:r>
-    </w:p>
-    <w:p/>
-    <w:p>
-      <w:r>
-        <w:t>Umgebung</w:t>
-      </w:r>
-    </w:p>
-    <w:p>
-      <w:r>
-        <w:t>----------------</w:t>
-      </w:r>
-    </w:p>
-    <w:p>
-      <w:r>
-        <w:t xml:space="preserve">Firmen-Notebook, Windows 10, </w:t>
-      </w:r>
-      <w:proofErr w:type="spellStart"/>
-      <w:r>
-        <w:t>IntelliJ</w:t>
-      </w:r>
-      <w:proofErr w:type="spellEnd"/>
-      <w:r>
-        <w:t xml:space="preserve"> IDEA Ultimate, </w:t>
-      </w:r>
-      <w:proofErr w:type="spellStart"/>
-      <w:r>
-        <w:t>Figma</w:t>
-      </w:r>
-      <w:proofErr w:type="spellEnd"/>
-      <w:r>
-        <w:t xml:space="preserve">, </w:t>
-      </w:r>
-      <w:proofErr w:type="spellStart"/>
-      <w:r>
-        <w:t>Git</w:t>
-      </w:r>
-      <w:proofErr w:type="spellEnd"/>
-      <w:r>
-        <w:t>, PostgreSQL, Java 17, weitere Tools nach Bedarf</w:t>
-      </w:r>
-    </w:p>
-    <w:p/>
-    <w:p>
-      <w:pPr>
-        <w:rPr>
-          <w:lang w:val="fr-CH"/>
-        </w:rPr>
-      </w:pPr>
-      <w:proofErr w:type="spellStart"/>
       <w:r>
         <w:rPr>
           <w:lang w:val="fr-CH"/>
         </w:rPr>
         <w:t>Technologien</w:t>
       </w:r>
-      <w:proofErr w:type="spellEnd"/>
     </w:p>
     <w:p>
       <w:pPr>
@@ -5301,28 +5163,14 @@
         <w:rPr>
           <w:lang w:val="fr-CH"/>
         </w:rPr>
-        <w:t xml:space="preserve">Java 17, JavaScript, PostgreSQL, Spring Boot 3.1.x, </w:t>
-      </w:r>
-      <w:proofErr w:type="spellStart"/>
-      <w:r>
+        <w:t>Java 17, JavaScript, PostgreSQL, Spring Boot 3.1.x, React 18.2.x</w:t>
+      </w:r>
+    </w:p>
+    <w:p>
+      <w:pPr>
         <w:rPr>
           <w:lang w:val="fr-CH"/>
         </w:rPr>
-        <w:t>React</w:t>
-      </w:r>
-      <w:proofErr w:type="spellEnd"/>
-      <w:r>
-        <w:rPr>
-          <w:lang w:val="fr-CH"/>
-        </w:rPr>
-        <w:t xml:space="preserve"> 18.2.x</w:t>
-      </w:r>
-    </w:p>
-    <w:p>
-      <w:pPr>
-        <w:rPr>
-          <w:lang w:val="fr-CH"/>
-        </w:rPr>
       </w:pPr>
     </w:p>
     <w:p>
@@ -5336,13 +5184,8 @@
       </w:r>
     </w:p>
     <w:p>
-      <w:proofErr w:type="spellStart"/>
-      <w:r>
-        <w:t>Figma</w:t>
-      </w:r>
-      <w:proofErr w:type="spellEnd"/>
-      <w:r>
-        <w:t xml:space="preserve"> Projekt im IT-Academy Team.</w:t>
+      <w:r>
+        <w:t>Figma Projekt im IT-Academy Team.</w:t>
       </w:r>
     </w:p>
     <w:p/>
@@ -5350,16 +5193,16 @@
       <w:pPr>
         <w:pStyle w:val="berschrift3"/>
       </w:pPr>
-      <w:bookmarkStart w:id="29" w:name="_Toc160107546"/>
-      <w:bookmarkStart w:id="30" w:name="_Toc160118580"/>
+      <w:bookmarkStart w:id="30" w:name="_Toc160107546"/>
+      <w:bookmarkStart w:id="31" w:name="_Toc160118580"/>
       <w:r>
         <w:t xml:space="preserve">Deklaration der </w:t>
       </w:r>
       <w:r>
         <w:t>Vorkenntnisse</w:t>
       </w:r>
-      <w:bookmarkEnd w:id="29"/>
       <w:bookmarkEnd w:id="30"/>
+      <w:bookmarkEnd w:id="31"/>
     </w:p>
     <w:p>
       <w:r>
@@ -5388,23 +5231,13 @@
     </w:p>
     <w:p>
       <w:r>
-        <w:t xml:space="preserve">-- </w:t>
-      </w:r>
-      <w:proofErr w:type="spellStart"/>
-      <w:r>
-        <w:t>TypeScript</w:t>
-      </w:r>
-      <w:proofErr w:type="spellEnd"/>
-    </w:p>
-    <w:p>
-      <w:r>
-        <w:t xml:space="preserve">-- </w:t>
-      </w:r>
-      <w:proofErr w:type="spellStart"/>
-      <w:r>
-        <w:t>React</w:t>
-      </w:r>
-      <w:proofErr w:type="spellEnd"/>
+        <w:t>-- TypeScript</w:t>
+      </w:r>
+    </w:p>
+    <w:p>
+      <w:r>
+        <w:t>-- React</w:t>
+      </w:r>
     </w:p>
     <w:p>
       <w:r>
@@ -5441,16 +5274,16 @@
       <w:pPr>
         <w:pStyle w:val="berschrift3"/>
       </w:pPr>
-      <w:bookmarkStart w:id="31" w:name="_Toc160107547"/>
-      <w:bookmarkStart w:id="32" w:name="_Toc160118581"/>
+      <w:bookmarkStart w:id="32" w:name="_Toc160107547"/>
+      <w:bookmarkStart w:id="33" w:name="_Toc160118581"/>
       <w:r>
         <w:t xml:space="preserve">Deklaration der </w:t>
       </w:r>
       <w:r>
         <w:t>Vorarbeiten</w:t>
       </w:r>
-      <w:bookmarkEnd w:id="31"/>
       <w:bookmarkEnd w:id="32"/>
+      <w:bookmarkEnd w:id="33"/>
     </w:p>
     <w:p>
       <w:r>
@@ -5467,14 +5300,14 @@
       <w:pPr>
         <w:pStyle w:val="berschrift3"/>
       </w:pPr>
-      <w:bookmarkStart w:id="33" w:name="_Toc160107548"/>
-      <w:bookmarkStart w:id="34" w:name="_Toc160118582"/>
+      <w:bookmarkStart w:id="34" w:name="_Toc160107548"/>
+      <w:bookmarkStart w:id="35" w:name="_Toc160118582"/>
       <w:r>
         <w:lastRenderedPageBreak/>
         <w:t>Neue Lerninhalte</w:t>
       </w:r>
-      <w:bookmarkEnd w:id="33"/>
       <w:bookmarkEnd w:id="34"/>
+      <w:bookmarkEnd w:id="35"/>
     </w:p>
     <w:p>
       <w:r>
@@ -5486,13 +5319,13 @@
       <w:pPr>
         <w:pStyle w:val="berschrift3"/>
       </w:pPr>
-      <w:bookmarkStart w:id="35" w:name="_Toc160107549"/>
-      <w:bookmarkStart w:id="36" w:name="_Toc160118583"/>
+      <w:bookmarkStart w:id="36" w:name="_Toc160107549"/>
+      <w:bookmarkStart w:id="37" w:name="_Toc160118583"/>
       <w:r>
         <w:t>Arbeiten in den letzten 6 Monaten</w:t>
       </w:r>
-      <w:bookmarkEnd w:id="35"/>
       <w:bookmarkEnd w:id="36"/>
+      <w:bookmarkEnd w:id="37"/>
     </w:p>
     <w:p>
       <w:r>
@@ -5506,31 +5339,7 @@
     </w:p>
     <w:p>
       <w:r>
-        <w:t xml:space="preserve">Der Auszubildende war massgebend an dem Projekt "IT-Academy Community" beteiligt. Dabei handelt es sich um eine Webplattform bestehend aus einem </w:t>
-      </w:r>
-      <w:proofErr w:type="spellStart"/>
-      <w:r>
-        <w:t>React</w:t>
-      </w:r>
-      <w:proofErr w:type="spellEnd"/>
-      <w:r>
-        <w:t xml:space="preserve"> Frontend und Spring Boot </w:t>
-      </w:r>
-      <w:proofErr w:type="gramStart"/>
-      <w:r>
-        <w:t>Backend</w:t>
-      </w:r>
-      <w:proofErr w:type="gramEnd"/>
-      <w:r>
-        <w:t xml:space="preserve">. In diesem Projekt arbeitete der Auszubildende an der Planung, Datenbankentwurf, Backend, Frontend und </w:t>
-      </w:r>
-      <w:proofErr w:type="spellStart"/>
-      <w:r>
-        <w:t>Deployment</w:t>
-      </w:r>
-      <w:proofErr w:type="spellEnd"/>
-      <w:r>
-        <w:t>.</w:t>
+        <w:t>Der Auszubildende war massgebend an dem Projekt "IT-Academy Community" beteiligt. Dabei handelt es sich um eine Webplattform bestehend aus einem React Frontend und Spring Boot Backend. In diesem Projekt arbeitete der Auszubildende an der Planung, Datenbankentwurf, Backend, Frontend und Deployment.</w:t>
       </w:r>
     </w:p>
     <w:p/>
@@ -5546,15 +5355,7 @@
     </w:p>
     <w:p>
       <w:r>
-        <w:t xml:space="preserve">Das Projekt "Tools/" ist eine Webseite, welche alle aktiv intern genutzten Applikationen übersichtlich darstellt. Der Auszubildende übernahm in diesem Projekt den Lead und arbeitete an der Planung, Datenerhebung, Frontend und </w:t>
-      </w:r>
-      <w:proofErr w:type="spellStart"/>
-      <w:r>
-        <w:t>Deployment</w:t>
-      </w:r>
-      <w:proofErr w:type="spellEnd"/>
-      <w:r>
-        <w:t xml:space="preserve"> der Applikation.</w:t>
+        <w:t>Das Projekt "Tools/" ist eine Webseite, welche alle aktiv intern genutzten Applikationen übersichtlich darstellt. Der Auszubildende übernahm in diesem Projekt den Lead und arbeitete an der Planung, Datenerhebung, Frontend und Deployment der Applikation.</w:t>
       </w:r>
     </w:p>
     <w:p/>
@@ -5578,13 +5379,13 @@
       <w:pPr>
         <w:pStyle w:val="berschrift2"/>
       </w:pPr>
-      <w:bookmarkStart w:id="37" w:name="_Toc160107550"/>
-      <w:bookmarkStart w:id="38" w:name="_Toc160118584"/>
+      <w:bookmarkStart w:id="38" w:name="_Toc160107550"/>
+      <w:bookmarkStart w:id="39" w:name="_Toc160118584"/>
       <w:r>
         <w:t>Deklaration der benutzten Firmenstandards</w:t>
       </w:r>
-      <w:bookmarkEnd w:id="37"/>
       <w:bookmarkEnd w:id="38"/>
+      <w:bookmarkEnd w:id="39"/>
     </w:p>
     <w:p>
       <w:r>
@@ -5903,11 +5704,9 @@
             <w:r>
               <w:t xml:space="preserve">Sara </w:t>
             </w:r>
-            <w:proofErr w:type="spellStart"/>
             <w:r>
               <w:t>Zarubica</w:t>
             </w:r>
-            <w:proofErr w:type="spellEnd"/>
           </w:p>
         </w:tc>
         <w:tc>
@@ -5926,13 +5725,13 @@
       <w:pPr>
         <w:pStyle w:val="berschrift2"/>
       </w:pPr>
-      <w:bookmarkStart w:id="39" w:name="_Toc160107551"/>
-      <w:bookmarkStart w:id="40" w:name="_Toc160118585"/>
+      <w:bookmarkStart w:id="40" w:name="_Toc160107551"/>
+      <w:bookmarkStart w:id="41" w:name="_Toc160118585"/>
       <w:r>
         <w:t>Projektaufbauorganisation</w:t>
       </w:r>
-      <w:bookmarkEnd w:id="39"/>
       <w:bookmarkEnd w:id="40"/>
+      <w:bookmarkEnd w:id="41"/>
     </w:p>
     <w:p/>
     <w:p/>
@@ -5943,14 +5742,14 @@
       <w:r>
         <w:br w:type="page"/>
       </w:r>
-      <w:bookmarkStart w:id="41" w:name="_Toc160107552"/>
-      <w:bookmarkStart w:id="42" w:name="_Toc160118586"/>
+      <w:bookmarkStart w:id="42" w:name="_Toc160107552"/>
+      <w:bookmarkStart w:id="43" w:name="_Toc160118586"/>
       <w:r>
         <w:lastRenderedPageBreak/>
         <w:t>Projektmethode IPERKA</w:t>
       </w:r>
-      <w:bookmarkEnd w:id="41"/>
       <w:bookmarkEnd w:id="42"/>
+      <w:bookmarkEnd w:id="43"/>
     </w:p>
     <w:p>
       <w:r>
@@ -5962,11 +5761,11 @@
       <w:pPr>
         <w:pStyle w:val="berschrift3"/>
       </w:pPr>
-      <w:bookmarkStart w:id="43" w:name="_Toc160118587"/>
+      <w:bookmarkStart w:id="44" w:name="_Toc160118587"/>
       <w:r>
         <w:t>Einfluss konkret auf meine IPA:</w:t>
       </w:r>
-      <w:bookmarkEnd w:id="43"/>
+      <w:bookmarkEnd w:id="44"/>
     </w:p>
     <w:p/>
     <w:tbl>
@@ -6263,7 +6062,7 @@
           <w:docGrid w:linePitch="360"/>
         </w:sectPr>
       </w:pPr>
-      <w:bookmarkStart w:id="44" w:name="_Toc160118588"/>
+      <w:bookmarkStart w:id="45" w:name="_Toc160118588"/>
       <w:r>
         <w:lastRenderedPageBreak/>
         <w:t>Zeitpla</w:t>
@@ -6271,7 +6070,7 @@
       <w:r>
         <w:t>n</w:t>
       </w:r>
-      <w:bookmarkEnd w:id="44"/>
+      <w:bookmarkEnd w:id="45"/>
       <w:r>
         <w:t xml:space="preserve"> </w:t>
       </w:r>
@@ -6280,14 +6079,14 @@
       <w:pPr>
         <w:pStyle w:val="berschrift2"/>
       </w:pPr>
-      <w:bookmarkStart w:id="45" w:name="_Toc156289237"/>
-      <w:bookmarkStart w:id="46" w:name="_Toc160118589"/>
+      <w:bookmarkStart w:id="46" w:name="_Toc156289237"/>
+      <w:bookmarkStart w:id="47" w:name="_Toc160118589"/>
       <w:r>
         <w:lastRenderedPageBreak/>
         <w:t>Arbeitspakete</w:t>
       </w:r>
-      <w:bookmarkEnd w:id="45"/>
       <w:bookmarkEnd w:id="46"/>
+      <w:bookmarkEnd w:id="47"/>
     </w:p>
     <w:tbl>
       <w:tblPr>
@@ -6384,7 +6183,7 @@
                 <w:sz w:val="24"/>
               </w:rPr>
             </w:pPr>
-            <w:bookmarkStart w:id="47" w:name="A00"/>
+            <w:bookmarkStart w:id="48" w:name="A00"/>
             <w:r>
               <w:rPr>
                 <w:rFonts w:eastAsia="Calibri" w:cstheme="minorHAnsi"/>
@@ -6393,7 +6192,7 @@
               </w:rPr>
               <w:t>00</w:t>
             </w:r>
-            <w:bookmarkEnd w:id="47"/>
+            <w:bookmarkEnd w:id="48"/>
           </w:p>
         </w:tc>
         <w:tc>
@@ -6453,7 +6252,7 @@
                 <w:sz w:val="24"/>
               </w:rPr>
             </w:pPr>
-            <w:bookmarkStart w:id="48" w:name="A01"/>
+            <w:bookmarkStart w:id="49" w:name="A01"/>
             <w:r>
               <w:rPr>
                 <w:rFonts w:eastAsia="Calibri" w:cstheme="minorHAnsi"/>
@@ -6462,7 +6261,7 @@
               </w:rPr>
               <w:t>01</w:t>
             </w:r>
-            <w:bookmarkEnd w:id="48"/>
+            <w:bookmarkEnd w:id="49"/>
           </w:p>
         </w:tc>
         <w:tc>
@@ -6514,7 +6313,7 @@
                 <w:sz w:val="24"/>
               </w:rPr>
             </w:pPr>
-            <w:bookmarkStart w:id="49" w:name="A02"/>
+            <w:bookmarkStart w:id="50" w:name="A02"/>
             <w:r>
               <w:rPr>
                 <w:rFonts w:eastAsia="Calibri" w:cstheme="minorHAnsi"/>
@@ -6523,7 +6322,7 @@
               </w:rPr>
               <w:t>02</w:t>
             </w:r>
-            <w:bookmarkEnd w:id="49"/>
+            <w:bookmarkEnd w:id="50"/>
           </w:p>
         </w:tc>
         <w:tc>
@@ -6567,7 +6366,7 @@
                 <w:sz w:val="24"/>
               </w:rPr>
             </w:pPr>
-            <w:bookmarkStart w:id="50" w:name="A03"/>
+            <w:bookmarkStart w:id="51" w:name="A03"/>
             <w:r>
               <w:rPr>
                 <w:rFonts w:eastAsia="Calibri" w:cstheme="minorHAnsi"/>
@@ -6576,7 +6375,7 @@
               </w:rPr>
               <w:t>03</w:t>
             </w:r>
-            <w:bookmarkEnd w:id="50"/>
+            <w:bookmarkEnd w:id="51"/>
           </w:p>
         </w:tc>
         <w:tc>
@@ -6656,7 +6455,7 @@
                 <w:sz w:val="24"/>
               </w:rPr>
             </w:pPr>
-            <w:bookmarkStart w:id="51" w:name="A04"/>
+            <w:bookmarkStart w:id="52" w:name="A04"/>
             <w:r>
               <w:rPr>
                 <w:rFonts w:eastAsia="Calibri" w:cstheme="minorHAnsi"/>
@@ -6665,7 +6464,7 @@
               </w:rPr>
               <w:t>04</w:t>
             </w:r>
-            <w:bookmarkEnd w:id="51"/>
+            <w:bookmarkEnd w:id="52"/>
           </w:p>
         </w:tc>
         <w:tc>
@@ -6708,7 +6507,7 @@
                 <w:sz w:val="24"/>
               </w:rPr>
             </w:pPr>
-            <w:bookmarkStart w:id="52" w:name="A05"/>
+            <w:bookmarkStart w:id="53" w:name="A05"/>
             <w:r>
               <w:rPr>
                 <w:rFonts w:eastAsia="Calibri" w:cstheme="minorHAnsi"/>
@@ -6717,7 +6516,7 @@
               </w:rPr>
               <w:t>05</w:t>
             </w:r>
-            <w:bookmarkEnd w:id="52"/>
+            <w:bookmarkEnd w:id="53"/>
           </w:p>
         </w:tc>
         <w:tc>
@@ -6768,7 +6567,7 @@
                 <w:sz w:val="24"/>
               </w:rPr>
             </w:pPr>
-            <w:bookmarkStart w:id="53" w:name="A06"/>
+            <w:bookmarkStart w:id="54" w:name="A06"/>
             <w:r>
               <w:rPr>
                 <w:rFonts w:eastAsia="Calibri" w:cstheme="minorHAnsi"/>
@@ -6777,7 +6576,7 @@
               </w:rPr>
               <w:t>06</w:t>
             </w:r>
-            <w:bookmarkEnd w:id="53"/>
+            <w:bookmarkEnd w:id="54"/>
           </w:p>
         </w:tc>
         <w:tc>
@@ -6861,7 +6660,7 @@
                 <w:sz w:val="24"/>
               </w:rPr>
             </w:pPr>
-            <w:bookmarkStart w:id="54" w:name="A07"/>
+            <w:bookmarkStart w:id="55" w:name="A07"/>
             <w:r>
               <w:rPr>
                 <w:rFonts w:eastAsia="Calibri" w:cstheme="minorHAnsi"/>
@@ -6870,7 +6669,7 @@
               </w:rPr>
               <w:t>07</w:t>
             </w:r>
-            <w:bookmarkEnd w:id="54"/>
+            <w:bookmarkEnd w:id="55"/>
           </w:p>
         </w:tc>
         <w:tc>
@@ -6918,7 +6717,7 @@
                 <w:sz w:val="24"/>
               </w:rPr>
             </w:pPr>
-            <w:bookmarkStart w:id="55" w:name="A08"/>
+            <w:bookmarkStart w:id="56" w:name="A08"/>
             <w:r>
               <w:rPr>
                 <w:rFonts w:eastAsia="Calibri" w:cstheme="minorHAnsi"/>
@@ -6927,7 +6726,7 @@
               </w:rPr>
               <w:t>08</w:t>
             </w:r>
-            <w:bookmarkEnd w:id="55"/>
+            <w:bookmarkEnd w:id="56"/>
           </w:p>
         </w:tc>
         <w:tc>
@@ -6967,7 +6766,7 @@
                 <w:sz w:val="24"/>
               </w:rPr>
             </w:pPr>
-            <w:bookmarkStart w:id="56" w:name="A09"/>
+            <w:bookmarkStart w:id="57" w:name="A09"/>
             <w:r>
               <w:rPr>
                 <w:rFonts w:eastAsia="Calibri" w:cstheme="minorHAnsi"/>
@@ -6976,7 +6775,7 @@
               </w:rPr>
               <w:t>09</w:t>
             </w:r>
-            <w:bookmarkEnd w:id="56"/>
+            <w:bookmarkEnd w:id="57"/>
           </w:p>
         </w:tc>
         <w:tc>
@@ -7006,18 +6805,8 @@
                 <w:bCs/>
                 <w:sz w:val="24"/>
               </w:rPr>
-              <w:t xml:space="preserve">der IPA </w:t>
-            </w:r>
-            <w:proofErr w:type="spellStart"/>
-            <w:r>
-              <w:rPr>
-                <w:rFonts w:eastAsia="Calibri" w:cstheme="minorHAnsi"/>
-                <w:bCs/>
-                <w:sz w:val="24"/>
-              </w:rPr>
-              <w:t>aufgabenstellung</w:t>
-            </w:r>
-            <w:proofErr w:type="spellEnd"/>
+              <w:t>der IPA aufgabenstellung</w:t>
+            </w:r>
             <w:r>
               <w:rPr>
                 <w:rFonts w:eastAsia="Calibri" w:cstheme="minorHAnsi"/>
@@ -7042,7 +6831,7 @@
                 <w:sz w:val="24"/>
               </w:rPr>
             </w:pPr>
-            <w:bookmarkStart w:id="57" w:name="A10"/>
+            <w:bookmarkStart w:id="58" w:name="A10"/>
             <w:r>
               <w:rPr>
                 <w:rFonts w:eastAsia="Calibri" w:cstheme="minorHAnsi"/>
@@ -7051,7 +6840,7 @@
               </w:rPr>
               <w:t>10</w:t>
             </w:r>
-            <w:bookmarkEnd w:id="57"/>
+            <w:bookmarkEnd w:id="58"/>
           </w:p>
         </w:tc>
         <w:tc>
@@ -7099,7 +6888,7 @@
                 <w:sz w:val="24"/>
               </w:rPr>
             </w:pPr>
-            <w:bookmarkStart w:id="58" w:name="A11"/>
+            <w:bookmarkStart w:id="59" w:name="A11"/>
             <w:r>
               <w:rPr>
                 <w:rFonts w:eastAsia="Calibri" w:cstheme="minorHAnsi"/>
@@ -7109,7 +6898,7 @@
               <w:lastRenderedPageBreak/>
               <w:t>11</w:t>
             </w:r>
-            <w:bookmarkEnd w:id="58"/>
+            <w:bookmarkEnd w:id="59"/>
           </w:p>
         </w:tc>
         <w:tc>
@@ -7207,7 +6996,7 @@
                 <w:sz w:val="24"/>
               </w:rPr>
             </w:pPr>
-            <w:bookmarkStart w:id="59" w:name="A12"/>
+            <w:bookmarkStart w:id="60" w:name="A12"/>
             <w:r>
               <w:rPr>
                 <w:rFonts w:eastAsia="Calibri" w:cstheme="minorHAnsi"/>
@@ -7216,7 +7005,7 @@
               </w:rPr>
               <w:t>12</w:t>
             </w:r>
-            <w:bookmarkEnd w:id="59"/>
+            <w:bookmarkEnd w:id="60"/>
           </w:p>
         </w:tc>
         <w:tc>
@@ -7277,7 +7066,7 @@
                 <w:sz w:val="24"/>
               </w:rPr>
             </w:pPr>
-            <w:bookmarkStart w:id="60" w:name="_Toc160107553"/>
+            <w:bookmarkStart w:id="61" w:name="_Toc160107553"/>
             <w:r>
               <w:rPr>
                 <w:rFonts w:eastAsia="Calibri"/>
@@ -7322,7 +7111,7 @@
                 <w:sz w:val="24"/>
               </w:rPr>
             </w:pPr>
-            <w:bookmarkStart w:id="61" w:name="A13"/>
+            <w:bookmarkStart w:id="62" w:name="A13"/>
             <w:r>
               <w:rPr>
                 <w:rFonts w:eastAsia="Calibri" w:cstheme="minorHAnsi"/>
@@ -7331,7 +7120,7 @@
               </w:rPr>
               <w:t>13</w:t>
             </w:r>
-            <w:bookmarkEnd w:id="61"/>
+            <w:bookmarkEnd w:id="62"/>
           </w:p>
         </w:tc>
         <w:tc>
@@ -7414,7 +7203,7 @@
                 <w:sz w:val="24"/>
               </w:rPr>
             </w:pPr>
-            <w:bookmarkStart w:id="62" w:name="A14"/>
+            <w:bookmarkStart w:id="63" w:name="A14"/>
             <w:r>
               <w:rPr>
                 <w:rFonts w:eastAsia="Calibri" w:cstheme="minorHAnsi"/>
@@ -7423,7 +7212,7 @@
               </w:rPr>
               <w:t>14</w:t>
             </w:r>
-            <w:bookmarkEnd w:id="62"/>
+            <w:bookmarkEnd w:id="63"/>
           </w:p>
         </w:tc>
         <w:tc>
@@ -7482,7 +7271,7 @@
                 <w:sz w:val="24"/>
               </w:rPr>
             </w:pPr>
-            <w:bookmarkStart w:id="63" w:name="A15"/>
+            <w:bookmarkStart w:id="64" w:name="A15"/>
             <w:r>
               <w:rPr>
                 <w:rFonts w:eastAsia="Calibri" w:cstheme="minorHAnsi"/>
@@ -7491,7 +7280,7 @@
               </w:rPr>
               <w:t>15</w:t>
             </w:r>
-            <w:bookmarkEnd w:id="63"/>
+            <w:bookmarkEnd w:id="64"/>
           </w:p>
         </w:tc>
         <w:tc>
@@ -7530,23 +7319,13 @@
               </w:rPr>
               <w:t xml:space="preserve">lich Upload, </w:t>
             </w:r>
-            <w:proofErr w:type="spellStart"/>
-            <w:r>
-              <w:rPr>
-                <w:rFonts w:eastAsia="Calibri" w:cstheme="minorHAnsi"/>
-                <w:bCs/>
-                <w:sz w:val="24"/>
-              </w:rPr>
-              <w:t>skalierung</w:t>
-            </w:r>
-            <w:proofErr w:type="spellEnd"/>
-            <w:r>
-              <w:rPr>
-                <w:rFonts w:eastAsia="Calibri" w:cstheme="minorHAnsi"/>
-                <w:bCs/>
-                <w:sz w:val="24"/>
-              </w:rPr>
-              <w:t xml:space="preserve">, </w:t>
+            <w:r>
+              <w:rPr>
+                <w:rFonts w:eastAsia="Calibri" w:cstheme="minorHAnsi"/>
+                <w:bCs/>
+                <w:sz w:val="24"/>
+              </w:rPr>
+              <w:t xml:space="preserve">skalierung, </w:t>
             </w:r>
             <w:r>
               <w:rPr>
@@ -7608,7 +7387,7 @@
                 <w:sz w:val="24"/>
               </w:rPr>
             </w:pPr>
-            <w:bookmarkStart w:id="64" w:name="A16"/>
+            <w:bookmarkStart w:id="65" w:name="A16"/>
             <w:r>
               <w:rPr>
                 <w:rFonts w:eastAsia="Calibri" w:cstheme="minorHAnsi"/>
@@ -7617,7 +7396,7 @@
               </w:rPr>
               <w:t>16</w:t>
             </w:r>
-            <w:bookmarkEnd w:id="64"/>
+            <w:bookmarkEnd w:id="65"/>
           </w:p>
         </w:tc>
         <w:tc>
@@ -7676,7 +7455,7 @@
                 <w:sz w:val="24"/>
               </w:rPr>
             </w:pPr>
-            <w:bookmarkStart w:id="65" w:name="A17"/>
+            <w:bookmarkStart w:id="66" w:name="A17"/>
             <w:r>
               <w:rPr>
                 <w:rFonts w:eastAsia="Calibri" w:cstheme="minorHAnsi"/>
@@ -7685,7 +7464,7 @@
               </w:rPr>
               <w:t>17</w:t>
             </w:r>
-            <w:bookmarkEnd w:id="65"/>
+            <w:bookmarkEnd w:id="66"/>
           </w:p>
         </w:tc>
         <w:tc>
@@ -7744,7 +7523,7 @@
                 <w:sz w:val="24"/>
               </w:rPr>
             </w:pPr>
-            <w:bookmarkStart w:id="66" w:name="A18"/>
+            <w:bookmarkStart w:id="67" w:name="A18"/>
             <w:r>
               <w:rPr>
                 <w:rFonts w:eastAsia="Calibri" w:cstheme="minorHAnsi"/>
@@ -7753,7 +7532,7 @@
               </w:rPr>
               <w:t>18</w:t>
             </w:r>
-            <w:bookmarkEnd w:id="66"/>
+            <w:bookmarkEnd w:id="67"/>
           </w:p>
         </w:tc>
         <w:tc>
@@ -7796,7 +7575,7 @@
                 <w:sz w:val="24"/>
               </w:rPr>
             </w:pPr>
-            <w:bookmarkStart w:id="67" w:name="A19"/>
+            <w:bookmarkStart w:id="68" w:name="A19"/>
             <w:r>
               <w:rPr>
                 <w:rFonts w:eastAsia="Calibri" w:cstheme="minorHAnsi"/>
@@ -7805,7 +7584,7 @@
               </w:rPr>
               <w:t>19</w:t>
             </w:r>
-            <w:bookmarkEnd w:id="67"/>
+            <w:bookmarkEnd w:id="68"/>
           </w:p>
         </w:tc>
         <w:tc>
@@ -7826,25 +7605,7 @@
                 <w:bCs/>
                 <w:sz w:val="24"/>
               </w:rPr>
-              <w:t xml:space="preserve">Anpassung und Optimierung der Kommunikation zwischen Frontend und </w:t>
-            </w:r>
-            <w:proofErr w:type="gramStart"/>
-            <w:r>
-              <w:rPr>
-                <w:rFonts w:eastAsia="Calibri" w:cstheme="minorHAnsi"/>
-                <w:bCs/>
-                <w:sz w:val="24"/>
-              </w:rPr>
-              <w:t>Backend</w:t>
-            </w:r>
-            <w:proofErr w:type="gramEnd"/>
-            <w:r>
-              <w:rPr>
-                <w:rFonts w:eastAsia="Calibri" w:cstheme="minorHAnsi"/>
-                <w:bCs/>
-                <w:sz w:val="24"/>
-              </w:rPr>
-              <w:t>, um eine reibungslose Datenübertragung und Interaktion zu gewährleisten.</w:t>
+              <w:t>Anpassung und Optimierung der Kommunikation zwischen Frontend und Backend, um eine reibungslose Datenübertragung und Interaktion zu gewährleisten.</w:t>
             </w:r>
           </w:p>
         </w:tc>
@@ -7866,7 +7627,7 @@
                 <w:sz w:val="24"/>
               </w:rPr>
             </w:pPr>
-            <w:bookmarkStart w:id="68" w:name="A20"/>
+            <w:bookmarkStart w:id="69" w:name="A20"/>
             <w:r>
               <w:rPr>
                 <w:rFonts w:eastAsia="Calibri" w:cstheme="minorHAnsi"/>
@@ -7875,7 +7636,7 @@
               </w:rPr>
               <w:t>20</w:t>
             </w:r>
-            <w:bookmarkEnd w:id="68"/>
+            <w:bookmarkEnd w:id="69"/>
           </w:p>
         </w:tc>
         <w:tc>
@@ -7918,7 +7679,7 @@
                 <w:sz w:val="24"/>
               </w:rPr>
             </w:pPr>
-            <w:bookmarkStart w:id="69" w:name="A21"/>
+            <w:bookmarkStart w:id="70" w:name="A21"/>
             <w:r>
               <w:rPr>
                 <w:rFonts w:eastAsia="Calibri" w:cstheme="minorHAnsi"/>
@@ -7927,7 +7688,7 @@
               </w:rPr>
               <w:t>21</w:t>
             </w:r>
-            <w:bookmarkEnd w:id="69"/>
+            <w:bookmarkEnd w:id="70"/>
           </w:p>
         </w:tc>
         <w:tc>
@@ -7970,7 +7731,7 @@
                 <w:sz w:val="24"/>
               </w:rPr>
             </w:pPr>
-            <w:bookmarkStart w:id="70" w:name="A22"/>
+            <w:bookmarkStart w:id="71" w:name="A22"/>
             <w:r>
               <w:rPr>
                 <w:rFonts w:eastAsia="Calibri" w:cstheme="minorHAnsi"/>
@@ -7980,7 +7741,7 @@
               <w:lastRenderedPageBreak/>
               <w:t>22</w:t>
             </w:r>
-            <w:bookmarkEnd w:id="70"/>
+            <w:bookmarkEnd w:id="71"/>
           </w:p>
         </w:tc>
         <w:tc>
@@ -8039,7 +7800,7 @@
                 <w:sz w:val="24"/>
               </w:rPr>
             </w:pPr>
-            <w:bookmarkStart w:id="71" w:name="A23"/>
+            <w:bookmarkStart w:id="72" w:name="A23"/>
             <w:r>
               <w:rPr>
                 <w:rFonts w:eastAsia="Calibri" w:cstheme="minorHAnsi"/>
@@ -8048,7 +7809,7 @@
               </w:rPr>
               <w:t>23</w:t>
             </w:r>
-            <w:bookmarkEnd w:id="71"/>
+            <w:bookmarkEnd w:id="72"/>
           </w:p>
         </w:tc>
         <w:tc>
@@ -8107,7 +7868,7 @@
                 <w:sz w:val="24"/>
               </w:rPr>
             </w:pPr>
-            <w:bookmarkStart w:id="72" w:name="A24"/>
+            <w:bookmarkStart w:id="73" w:name="A24"/>
             <w:r>
               <w:rPr>
                 <w:rFonts w:eastAsia="Calibri" w:cstheme="minorHAnsi"/>
@@ -8116,7 +7877,7 @@
               </w:rPr>
               <w:t>24</w:t>
             </w:r>
-            <w:bookmarkEnd w:id="72"/>
+            <w:bookmarkEnd w:id="73"/>
           </w:p>
         </w:tc>
         <w:tc>
@@ -8167,7 +7928,7 @@
                 <w:sz w:val="24"/>
               </w:rPr>
             </w:pPr>
-            <w:bookmarkStart w:id="73" w:name="A25"/>
+            <w:bookmarkStart w:id="74" w:name="A25"/>
             <w:r>
               <w:rPr>
                 <w:rFonts w:eastAsia="Calibri" w:cstheme="minorHAnsi"/>
@@ -8176,7 +7937,7 @@
               </w:rPr>
               <w:t>25</w:t>
             </w:r>
-            <w:bookmarkEnd w:id="73"/>
+            <w:bookmarkEnd w:id="74"/>
           </w:p>
         </w:tc>
         <w:tc>
@@ -8251,7 +8012,7 @@
                 <w:sz w:val="24"/>
               </w:rPr>
             </w:pPr>
-            <w:bookmarkStart w:id="74" w:name="A26"/>
+            <w:bookmarkStart w:id="75" w:name="A26"/>
             <w:r>
               <w:rPr>
                 <w:rFonts w:eastAsia="Calibri" w:cstheme="minorHAnsi"/>
@@ -8260,7 +8021,7 @@
               </w:rPr>
               <w:t>26</w:t>
             </w:r>
-            <w:bookmarkEnd w:id="74"/>
+            <w:bookmarkEnd w:id="75"/>
           </w:p>
         </w:tc>
         <w:tc>
@@ -8343,7 +8104,7 @@
                 <w:sz w:val="24"/>
               </w:rPr>
             </w:pPr>
-            <w:bookmarkStart w:id="75" w:name="A27"/>
+            <w:bookmarkStart w:id="76" w:name="A27"/>
             <w:r>
               <w:rPr>
                 <w:rFonts w:eastAsia="Calibri" w:cstheme="minorHAnsi"/>
@@ -8352,7 +8113,7 @@
               </w:rPr>
               <w:t>27</w:t>
             </w:r>
-            <w:bookmarkEnd w:id="75"/>
+            <w:bookmarkEnd w:id="76"/>
           </w:p>
         </w:tc>
         <w:tc>
@@ -8411,7 +8172,7 @@
                 <w:sz w:val="24"/>
               </w:rPr>
             </w:pPr>
-            <w:bookmarkStart w:id="76" w:name="A28"/>
+            <w:bookmarkStart w:id="77" w:name="A28"/>
             <w:r>
               <w:rPr>
                 <w:rFonts w:eastAsia="Calibri" w:cstheme="minorHAnsi"/>
@@ -8420,7 +8181,7 @@
               </w:rPr>
               <w:t>28</w:t>
             </w:r>
-            <w:bookmarkEnd w:id="76"/>
+            <w:bookmarkEnd w:id="77"/>
           </w:p>
         </w:tc>
         <w:tc>
@@ -8479,7 +8240,7 @@
                 <w:sz w:val="24"/>
               </w:rPr>
             </w:pPr>
-            <w:bookmarkStart w:id="77" w:name="A29"/>
+            <w:bookmarkStart w:id="78" w:name="A29"/>
             <w:r>
               <w:rPr>
                 <w:rFonts w:eastAsia="Calibri" w:cstheme="minorHAnsi"/>
@@ -8488,7 +8249,7 @@
               </w:rPr>
               <w:t>29</w:t>
             </w:r>
-            <w:bookmarkEnd w:id="77"/>
+            <w:bookmarkEnd w:id="78"/>
           </w:p>
         </w:tc>
         <w:tc>
@@ -8531,7 +8292,7 @@
                 <w:sz w:val="24"/>
               </w:rPr>
             </w:pPr>
-            <w:bookmarkStart w:id="78" w:name="A30"/>
+            <w:bookmarkStart w:id="79" w:name="A30"/>
             <w:r>
               <w:rPr>
                 <w:rFonts w:eastAsia="Calibri" w:cstheme="minorHAnsi"/>
@@ -8540,7 +8301,7 @@
               </w:rPr>
               <w:t>30</w:t>
             </w:r>
-            <w:bookmarkEnd w:id="78"/>
+            <w:bookmarkEnd w:id="79"/>
           </w:p>
         </w:tc>
         <w:tc>
@@ -8668,7 +8429,7 @@
                 <w:sz w:val="24"/>
               </w:rPr>
             </w:pPr>
-            <w:bookmarkStart w:id="79" w:name="A31"/>
+            <w:bookmarkStart w:id="80" w:name="A31"/>
             <w:r>
               <w:rPr>
                 <w:rFonts w:eastAsia="Calibri" w:cstheme="minorHAnsi"/>
@@ -8677,7 +8438,7 @@
               </w:rPr>
               <w:t>31</w:t>
             </w:r>
-            <w:bookmarkEnd w:id="79"/>
+            <w:bookmarkEnd w:id="80"/>
           </w:p>
         </w:tc>
         <w:tc>
@@ -8720,7 +8481,7 @@
                 <w:sz w:val="24"/>
               </w:rPr>
             </w:pPr>
-            <w:bookmarkStart w:id="80" w:name="A32"/>
+            <w:bookmarkStart w:id="81" w:name="A32"/>
             <w:r>
               <w:rPr>
                 <w:rFonts w:eastAsia="Calibri" w:cstheme="minorHAnsi"/>
@@ -8729,7 +8490,7 @@
               </w:rPr>
               <w:t>32</w:t>
             </w:r>
-            <w:bookmarkEnd w:id="80"/>
+            <w:bookmarkEnd w:id="81"/>
           </w:p>
         </w:tc>
         <w:tc>
@@ -8814,7 +8575,7 @@
                 <w:sz w:val="24"/>
               </w:rPr>
             </w:pPr>
-            <w:bookmarkStart w:id="81" w:name="A33"/>
+            <w:bookmarkStart w:id="82" w:name="A33"/>
             <w:r>
               <w:rPr>
                 <w:rFonts w:eastAsia="Calibri" w:cstheme="minorHAnsi"/>
@@ -8823,7 +8584,7 @@
               </w:rPr>
               <w:t>33</w:t>
             </w:r>
-            <w:bookmarkEnd w:id="81"/>
+            <w:bookmarkEnd w:id="82"/>
           </w:p>
         </w:tc>
         <w:tc>
@@ -8863,7 +8624,7 @@
                 <w:sz w:val="24"/>
               </w:rPr>
             </w:pPr>
-            <w:bookmarkStart w:id="82" w:name="A34"/>
+            <w:bookmarkStart w:id="83" w:name="A34"/>
             <w:r>
               <w:rPr>
                 <w:rFonts w:eastAsia="Calibri" w:cstheme="minorHAnsi"/>
@@ -8872,7 +8633,7 @@
               </w:rPr>
               <w:t>34</w:t>
             </w:r>
-            <w:bookmarkEnd w:id="82"/>
+            <w:bookmarkEnd w:id="83"/>
           </w:p>
         </w:tc>
         <w:tc>
@@ -8912,7 +8673,7 @@
                 <w:sz w:val="24"/>
               </w:rPr>
             </w:pPr>
-            <w:bookmarkStart w:id="83" w:name="A35"/>
+            <w:bookmarkStart w:id="84" w:name="A35"/>
             <w:r>
               <w:rPr>
                 <w:rFonts w:eastAsia="Calibri" w:cstheme="minorHAnsi"/>
@@ -8921,7 +8682,7 @@
               </w:rPr>
               <w:t>35</w:t>
             </w:r>
-            <w:bookmarkEnd w:id="83"/>
+            <w:bookmarkEnd w:id="84"/>
           </w:p>
         </w:tc>
         <w:tc>
@@ -8961,7 +8722,7 @@
                 <w:sz w:val="24"/>
               </w:rPr>
             </w:pPr>
-            <w:bookmarkStart w:id="84" w:name="A36"/>
+            <w:bookmarkStart w:id="85" w:name="A36"/>
             <w:r>
               <w:rPr>
                 <w:rFonts w:eastAsia="Calibri" w:cstheme="minorHAnsi"/>
@@ -8970,7 +8731,7 @@
               </w:rPr>
               <w:t>36</w:t>
             </w:r>
-            <w:bookmarkEnd w:id="84"/>
+            <w:bookmarkEnd w:id="85"/>
           </w:p>
         </w:tc>
         <w:tc>
@@ -9010,7 +8771,7 @@
                 <w:sz w:val="24"/>
               </w:rPr>
             </w:pPr>
-            <w:bookmarkStart w:id="85" w:name="A37"/>
+            <w:bookmarkStart w:id="86" w:name="A37"/>
             <w:r>
               <w:rPr>
                 <w:rFonts w:eastAsia="Calibri" w:cstheme="minorHAnsi"/>
@@ -9019,7 +8780,7 @@
               </w:rPr>
               <w:t>37</w:t>
             </w:r>
-            <w:bookmarkEnd w:id="85"/>
+            <w:bookmarkEnd w:id="86"/>
           </w:p>
         </w:tc>
         <w:tc>
@@ -9094,11 +8855,11 @@
       <w:pPr>
         <w:pStyle w:val="berschrift2"/>
       </w:pPr>
-      <w:bookmarkStart w:id="86" w:name="_Toc156289238"/>
+      <w:bookmarkStart w:id="87" w:name="_Toc156289238"/>
       <w:r>
         <w:t>Meilensteine</w:t>
       </w:r>
-      <w:bookmarkEnd w:id="86"/>
+      <w:bookmarkEnd w:id="87"/>
     </w:p>
     <w:tbl>
       <w:tblPr>
@@ -9681,27 +9442,19 @@
       <w:pPr>
         <w:pStyle w:val="berschrift2"/>
       </w:pPr>
-      <w:bookmarkStart w:id="87" w:name="_Toc160118590"/>
+      <w:bookmarkStart w:id="88" w:name="_Toc160118590"/>
       <w:r>
         <w:t>Organisation der</w:t>
       </w:r>
       <w:r>
         <w:t xml:space="preserve"> Arbeitsergebnisse</w:t>
       </w:r>
-      <w:bookmarkEnd w:id="60"/>
-      <w:bookmarkEnd w:id="87"/>
-    </w:p>
-    <w:p>
-      <w:r>
-        <w:t>Um die Organisation der Arbeitsergebnisse umfassend zu gewährleisten, setze ich auf eine diversifizierte Strategie, die lokale Speicherung, Cloud-Dienste Google Drive für Dokumentation, sowie mehrere GitHub-</w:t>
-      </w:r>
-      <w:proofErr w:type="spellStart"/>
-      <w:r>
-        <w:t>Repositories</w:t>
-      </w:r>
-      <w:proofErr w:type="spellEnd"/>
-      <w:r>
-        <w:t xml:space="preserve"> einschliesst. Speziell für die Dokumentation dient das Repository </w:t>
+      <w:bookmarkEnd w:id="61"/>
+      <w:bookmarkEnd w:id="88"/>
+    </w:p>
+    <w:p>
+      <w:r>
+        <w:t xml:space="preserve">Um die Organisation der Arbeitsergebnisse umfassend zu gewährleisten, setze ich auf eine diversifizierte Strategie, die lokale Speicherung, Cloud-Dienste Google Drive für Dokumentation, sowie mehrere GitHub-Repositories einschliesst. Speziell für die Dokumentation dient das Repository </w:t>
       </w:r>
       <w:r>
         <w:t>"</w:t>
@@ -9763,65 +9516,41 @@
         <w:t>)</w:t>
       </w:r>
       <w:r>
-        <w:t xml:space="preserve"> als zentrale Sammelstelle, ergänzt durch zwei weitere </w:t>
-      </w:r>
-      <w:proofErr w:type="spellStart"/>
-      <w:r>
-        <w:t>Repositories</w:t>
-      </w:r>
-      <w:proofErr w:type="spellEnd"/>
-      <w:r>
-        <w:t xml:space="preserve"> für den Quellcode, um eine klare Trennung und effiziente Verwaltung zu sichern.</w:t>
+        <w:t xml:space="preserve"> als zentrale Sammelstelle, ergänzt durch zwei weitere Repositories für den Quellcode, um eine klare Trennung und effiziente Verwaltung zu sichern.</w:t>
       </w:r>
     </w:p>
     <w:p>
       <w:pPr>
         <w:pStyle w:val="berschrift3"/>
       </w:pPr>
-      <w:bookmarkStart w:id="88" w:name="_Toc160107554"/>
-      <w:bookmarkStart w:id="89" w:name="_Toc160118591"/>
+      <w:bookmarkStart w:id="89" w:name="_Toc160107554"/>
+      <w:bookmarkStart w:id="90" w:name="_Toc160118591"/>
       <w:r>
         <w:t>Versionierung</w:t>
       </w:r>
-      <w:bookmarkEnd w:id="88"/>
       <w:bookmarkEnd w:id="89"/>
-    </w:p>
-    <w:p>
-      <w:r>
-        <w:t xml:space="preserve">Für die tägliche Arbeit und Versionskontrolle werden spezifische </w:t>
-      </w:r>
-      <w:proofErr w:type="spellStart"/>
-      <w:r>
-        <w:t>Branches</w:t>
-      </w:r>
-      <w:proofErr w:type="spellEnd"/>
-      <w:r>
-        <w:t xml:space="preserve"> erstellt, die den Fortschritt dokumentieren und eine klare Struktur bieten.</w:t>
+      <w:bookmarkEnd w:id="90"/>
+    </w:p>
+    <w:p>
+      <w:r>
+        <w:t>Für die tägliche Arbeit und Versionskontrolle werden spezifische Branches erstellt, die den Fortschritt dokumentieren und eine klare Struktur bieten.</w:t>
       </w:r>
     </w:p>
     <w:p>
       <w:pPr>
         <w:pStyle w:val="berschrift3"/>
       </w:pPr>
-      <w:bookmarkStart w:id="90" w:name="_Toc160107555"/>
-      <w:bookmarkStart w:id="91" w:name="_Toc160118592"/>
+      <w:bookmarkStart w:id="91" w:name="_Toc160107555"/>
+      <w:bookmarkStart w:id="92" w:name="_Toc160118592"/>
       <w:r>
         <w:t>Backup</w:t>
       </w:r>
-      <w:bookmarkEnd w:id="90"/>
       <w:bookmarkEnd w:id="91"/>
-    </w:p>
-    <w:p>
-      <w:r>
-        <w:t>Ein automatisiertes Backup-System sichert alle Änderungen bei jedem Push auf den Master-Branch des Dokumentations-</w:t>
-      </w:r>
-      <w:proofErr w:type="spellStart"/>
-      <w:r>
-        <w:t>Repositories</w:t>
-      </w:r>
-      <w:proofErr w:type="spellEnd"/>
-      <w:r>
-        <w:t xml:space="preserve"> auf </w:t>
+      <w:bookmarkEnd w:id="92"/>
+    </w:p>
+    <w:p>
+      <w:r>
+        <w:t xml:space="preserve">Ein automatisiertes Backup-System sichert alle Änderungen bei jedem Push auf den Master-Branch des Dokumentations-Repositories auf </w:t>
       </w:r>
       <w:r>
         <w:t xml:space="preserve">einen dafür abgesehen </w:t>
@@ -9840,53 +9569,24 @@
       <w:pPr>
         <w:pStyle w:val="berschrift3"/>
       </w:pPr>
-      <w:bookmarkStart w:id="92" w:name="_Toc160107556"/>
-      <w:bookmarkStart w:id="93" w:name="_Toc160118593"/>
+      <w:bookmarkStart w:id="93" w:name="_Toc160107556"/>
+      <w:bookmarkStart w:id="94" w:name="_Toc160118593"/>
       <w:r>
         <w:t>Quellcode / Skripts</w:t>
       </w:r>
-      <w:bookmarkEnd w:id="92"/>
       <w:bookmarkEnd w:id="93"/>
-    </w:p>
-    <w:p>
-      <w:r>
-        <w:t>Für den Sourcecode der Projekte "Competec/</w:t>
-      </w:r>
-      <w:proofErr w:type="spellStart"/>
-      <w:r>
-        <w:t>ita</w:t>
-      </w:r>
-      <w:proofErr w:type="spellEnd"/>
-      <w:r>
-        <w:t>-talent-</w:t>
-      </w:r>
-      <w:proofErr w:type="spellStart"/>
-      <w:r>
-        <w:t>api</w:t>
-      </w:r>
-      <w:proofErr w:type="spellEnd"/>
-      <w:r>
-        <w:t>" und "</w:t>
+      <w:bookmarkEnd w:id="94"/>
+    </w:p>
+    <w:p>
+      <w:r>
+        <w:t>Für den Sourcecode der Projekte "Competec/ita-talent-api" und "</w:t>
       </w:r>
       <w:r>
         <w:t xml:space="preserve">Competec </w:t>
       </w:r>
       <w:r>
-        <w:t>/</w:t>
-      </w:r>
-      <w:proofErr w:type="spellStart"/>
-      <w:r>
-        <w:t>ita</w:t>
-      </w:r>
-      <w:proofErr w:type="spellEnd"/>
-      <w:r>
-        <w:t xml:space="preserve">-talent-client" werden dedizierte </w:t>
-      </w:r>
-      <w:proofErr w:type="spellStart"/>
-      <w:r>
-        <w:t>Branches</w:t>
-      </w:r>
-      <w:proofErr w:type="spellEnd"/>
+        <w:t>/ita-talent-client" werden dedizierte Branches</w:t>
+      </w:r>
       <w:r>
         <w:t xml:space="preserve"> </w:t>
       </w:r>
@@ -9952,13 +9652,13 @@
       <w:pPr>
         <w:pStyle w:val="berschrift3"/>
       </w:pPr>
-      <w:bookmarkStart w:id="94" w:name="_Toc160107557"/>
-      <w:bookmarkStart w:id="95" w:name="_Toc160118594"/>
+      <w:bookmarkStart w:id="95" w:name="_Toc160107557"/>
+      <w:bookmarkStart w:id="96" w:name="_Toc160118594"/>
       <w:r>
         <w:t>Arbeitsplatz</w:t>
       </w:r>
-      <w:bookmarkEnd w:id="94"/>
       <w:bookmarkEnd w:id="95"/>
+      <w:bookmarkEnd w:id="96"/>
     </w:p>
     <w:p>
       <w:r>
@@ -9980,22 +9680,22 @@
       <w:pPr>
         <w:pStyle w:val="berschrift2"/>
       </w:pPr>
-      <w:bookmarkStart w:id="96" w:name="_Toc160107558"/>
-      <w:bookmarkStart w:id="97" w:name="_Toc160118595"/>
+      <w:bookmarkStart w:id="97" w:name="_Toc160107558"/>
+      <w:bookmarkStart w:id="98" w:name="_Toc160118595"/>
       <w:r>
         <w:lastRenderedPageBreak/>
         <w:t>Arbeitsjournal</w:t>
       </w:r>
-      <w:bookmarkEnd w:id="96"/>
       <w:bookmarkEnd w:id="97"/>
+      <w:bookmarkEnd w:id="98"/>
     </w:p>
     <w:p>
       <w:pPr>
         <w:pStyle w:val="berschrift3"/>
       </w:pPr>
-      <w:bookmarkStart w:id="98" w:name="_Toc156289245"/>
-      <w:bookmarkStart w:id="99" w:name="_Toc160107559"/>
-      <w:bookmarkStart w:id="100" w:name="_Toc160118596"/>
+      <w:bookmarkStart w:id="99" w:name="_Toc156289245"/>
+      <w:bookmarkStart w:id="100" w:name="_Toc160107559"/>
+      <w:bookmarkStart w:id="101" w:name="_Toc160118596"/>
       <w:r>
         <w:t xml:space="preserve">Tag 1 – </w:t>
       </w:r>
@@ -10005,10 +9705,10 @@
       <w:r>
         <w:t>.02.2024</w:t>
       </w:r>
-      <w:bookmarkStart w:id="101" w:name="_Hlk160021079"/>
-      <w:bookmarkEnd w:id="98"/>
+      <w:bookmarkStart w:id="102" w:name="_Hlk160021079"/>
       <w:bookmarkEnd w:id="99"/>
       <w:bookmarkEnd w:id="100"/>
+      <w:bookmarkEnd w:id="101"/>
     </w:p>
     <w:tbl>
       <w:tblPr>
@@ -10746,7 +10446,7 @@
                 <w:sz w:val="24"/>
               </w:rPr>
             </w:pPr>
-            <w:bookmarkStart w:id="102" w:name="_Hlk160021012"/>
+            <w:bookmarkStart w:id="103" w:name="_Hlk160021012"/>
             <w:r>
               <w:rPr>
                 <w:rFonts w:asciiTheme="majorHAnsi" w:eastAsia="Calibri" w:hAnsiTheme="majorHAnsi" w:cstheme="majorHAnsi"/>
@@ -10758,7 +10458,7 @@
           </w:p>
         </w:tc>
       </w:tr>
-      <w:bookmarkEnd w:id="102"/>
+      <w:bookmarkEnd w:id="103"/>
       <w:tr>
         <w:tc>
           <w:tcPr>
@@ -10806,7 +10506,7 @@
             <w:gridSpan w:val="3"/>
           </w:tcPr>
           <w:p>
-            <w:bookmarkStart w:id="103" w:name="_Hlk160107059"/>
+            <w:bookmarkStart w:id="104" w:name="_Hlk160107059"/>
             <w:r>
               <w:t>Zeitplan wurde eingehalten</w:t>
             </w:r>
@@ -10816,7 +10516,7 @@
           </w:p>
         </w:tc>
       </w:tr>
-      <w:bookmarkEnd w:id="103"/>
+      <w:bookmarkEnd w:id="104"/>
       <w:tr>
         <w:tc>
           <w:tcPr>
@@ -10856,15 +10556,7 @@
           </w:tcPr>
           <w:p>
             <w:r>
-              <w:t xml:space="preserve">Der erste Tag startete mit einer gründlichen Einarbeitung in die Projektvorgaben, was mir einen klaren Fahrplan lieferte. Die Erstellung des Zeitplans in Excel erwies sich zunächst als Herausforderung, doch durch gezieltes </w:t>
-            </w:r>
-            <w:proofErr w:type="spellStart"/>
-            <w:r>
-              <w:t>Spacing</w:t>
-            </w:r>
-            <w:proofErr w:type="spellEnd"/>
-            <w:r>
-              <w:t xml:space="preserve"> und Farbgebung fand ich eine effektive Lösung. Diese Anpassung steigerte nicht nur die Übersichtlichkeit, sondern auch meine Zuversicht in die kommenden Aufgaben.</w:t>
+              <w:t>Der erste Tag startete mit einer gründlichen Einarbeitung in die Projektvorgaben, was mir einen klaren Fahrplan lieferte. Die Erstellung des Zeitplans in Excel erwies sich zunächst als Herausforderung, doch durch gezieltes Spacing und Farbgebung fand ich eine effektive Lösung. Diese Anpassung steigerte nicht nur die Übersichtlichkeit, sondern auch meine Zuversicht in die kommenden Aufgaben.</w:t>
             </w:r>
           </w:p>
         </w:tc>
@@ -10874,9 +10566,9 @@
       <w:pPr>
         <w:pStyle w:val="berschrift3"/>
       </w:pPr>
-      <w:bookmarkStart w:id="104" w:name="_Toc160107560"/>
-      <w:bookmarkStart w:id="105" w:name="_Toc160118597"/>
-      <w:bookmarkEnd w:id="101"/>
+      <w:bookmarkStart w:id="105" w:name="_Toc160107560"/>
+      <w:bookmarkStart w:id="106" w:name="_Toc160118597"/>
+      <w:bookmarkEnd w:id="102"/>
       <w:r>
         <w:lastRenderedPageBreak/>
         <w:t xml:space="preserve">Tag </w:t>
@@ -10899,8 +10591,8 @@
       <w:r>
         <w:t>.2024</w:t>
       </w:r>
-      <w:bookmarkEnd w:id="104"/>
       <w:bookmarkEnd w:id="105"/>
+      <w:bookmarkEnd w:id="106"/>
     </w:p>
     <w:tbl>
       <w:tblPr>
@@ -10948,7 +10640,7 @@
                 <w:sz w:val="24"/>
               </w:rPr>
             </w:pPr>
-            <w:bookmarkStart w:id="106" w:name="_Hlk160439751"/>
+            <w:bookmarkStart w:id="107" w:name="_Hlk160439751"/>
             <w:r>
               <w:rPr>
                 <w:rFonts w:asciiTheme="majorHAnsi" w:eastAsia="Calibri" w:hAnsiTheme="majorHAnsi" w:cstheme="majorHAnsi"/>
@@ -11759,7 +11451,7 @@
           </w:p>
         </w:tc>
       </w:tr>
-      <w:bookmarkEnd w:id="106"/>
+      <w:bookmarkEnd w:id="107"/>
     </w:tbl>
     <w:p>
       <w:pPr>
@@ -11791,8 +11483,8 @@
       <w:pPr>
         <w:pStyle w:val="berschrift3"/>
       </w:pPr>
-      <w:bookmarkStart w:id="107" w:name="_Toc160107561"/>
-      <w:bookmarkStart w:id="108" w:name="_Toc160118598"/>
+      <w:bookmarkStart w:id="108" w:name="_Toc160107561"/>
+      <w:bookmarkStart w:id="109" w:name="_Toc160118598"/>
       <w:r>
         <w:lastRenderedPageBreak/>
         <w:t xml:space="preserve">Tag </w:t>
@@ -11815,8 +11507,8 @@
       <w:r>
         <w:t>.2024</w:t>
       </w:r>
-      <w:bookmarkEnd w:id="107"/>
       <w:bookmarkEnd w:id="108"/>
+      <w:bookmarkEnd w:id="109"/>
     </w:p>
     <w:tbl>
       <w:tblPr>
@@ -11864,7 +11556,7 @@
                 <w:sz w:val="24"/>
               </w:rPr>
             </w:pPr>
-            <w:bookmarkStart w:id="109" w:name="_Hlk160439887"/>
+            <w:bookmarkStart w:id="110" w:name="_Hlk160439887"/>
             <w:r>
               <w:rPr>
                 <w:rFonts w:asciiTheme="majorHAnsi" w:eastAsia="Calibri" w:hAnsiTheme="majorHAnsi" w:cstheme="majorHAnsi"/>
@@ -12320,7 +12012,7 @@
           </w:p>
         </w:tc>
       </w:tr>
-      <w:bookmarkEnd w:id="109"/>
+      <w:bookmarkEnd w:id="110"/>
     </w:tbl>
     <w:p>
       <w:pPr>
@@ -12332,8 +12024,8 @@
         </w:rPr>
         <w:br w:type="page"/>
       </w:r>
-      <w:bookmarkStart w:id="110" w:name="_Toc160107562"/>
-      <w:bookmarkStart w:id="111" w:name="_Toc160118599"/>
+      <w:bookmarkStart w:id="111" w:name="_Toc160107562"/>
+      <w:bookmarkStart w:id="112" w:name="_Toc160118599"/>
       <w:r>
         <w:lastRenderedPageBreak/>
         <w:t xml:space="preserve">Tag </w:t>
@@ -12356,8 +12048,8 @@
       <w:r>
         <w:t>.2024</w:t>
       </w:r>
-      <w:bookmarkEnd w:id="110"/>
       <w:bookmarkEnd w:id="111"/>
+      <w:bookmarkEnd w:id="112"/>
     </w:p>
     <w:tbl>
       <w:tblPr>
@@ -12880,8 +12572,8 @@
       <w:pPr>
         <w:pStyle w:val="berschrift3"/>
       </w:pPr>
-      <w:bookmarkStart w:id="112" w:name="_Toc160107563"/>
-      <w:bookmarkStart w:id="113" w:name="_Toc160118600"/>
+      <w:bookmarkStart w:id="113" w:name="_Toc160107563"/>
+      <w:bookmarkStart w:id="114" w:name="_Toc160118600"/>
       <w:r>
         <w:lastRenderedPageBreak/>
         <w:t xml:space="preserve">Tag </w:t>
@@ -12904,8 +12596,8 @@
       <w:r>
         <w:t>.2024</w:t>
       </w:r>
-      <w:bookmarkEnd w:id="112"/>
       <w:bookmarkEnd w:id="113"/>
+      <w:bookmarkEnd w:id="114"/>
     </w:p>
     <w:tbl>
       <w:tblPr>
@@ -13428,8 +13120,8 @@
       <w:pPr>
         <w:pStyle w:val="berschrift3"/>
       </w:pPr>
-      <w:bookmarkStart w:id="114" w:name="_Toc160107564"/>
-      <w:bookmarkStart w:id="115" w:name="_Toc160118601"/>
+      <w:bookmarkStart w:id="115" w:name="_Toc160107564"/>
+      <w:bookmarkStart w:id="116" w:name="_Toc160118601"/>
       <w:r>
         <w:lastRenderedPageBreak/>
         <w:t xml:space="preserve">Tag </w:t>
@@ -13452,8 +13144,8 @@
       <w:r>
         <w:t>.2024</w:t>
       </w:r>
-      <w:bookmarkEnd w:id="114"/>
       <w:bookmarkEnd w:id="115"/>
+      <w:bookmarkEnd w:id="116"/>
     </w:p>
     <w:tbl>
       <w:tblPr>
@@ -13976,8 +13668,8 @@
         </w:rPr>
         <w:br w:type="page"/>
       </w:r>
-      <w:bookmarkStart w:id="116" w:name="_Toc160107565"/>
-      <w:bookmarkStart w:id="117" w:name="_Toc160118602"/>
+      <w:bookmarkStart w:id="117" w:name="_Toc160107565"/>
+      <w:bookmarkStart w:id="118" w:name="_Toc160118602"/>
       <w:r>
         <w:lastRenderedPageBreak/>
         <w:t xml:space="preserve">Tag </w:t>
@@ -14000,8 +13692,8 @@
       <w:r>
         <w:t>.2024</w:t>
       </w:r>
-      <w:bookmarkEnd w:id="116"/>
       <w:bookmarkEnd w:id="117"/>
+      <w:bookmarkEnd w:id="118"/>
     </w:p>
     <w:tbl>
       <w:tblPr>
@@ -14049,8 +13741,8 @@
                 <w:sz w:val="24"/>
               </w:rPr>
             </w:pPr>
-            <w:bookmarkStart w:id="118" w:name="_Toc160107566"/>
-            <w:bookmarkStart w:id="119" w:name="_Toc160118603"/>
+            <w:bookmarkStart w:id="119" w:name="_Toc160107566"/>
+            <w:bookmarkStart w:id="120" w:name="_Toc160118603"/>
             <w:r>
               <w:rPr>
                 <w:rFonts w:asciiTheme="majorHAnsi" w:eastAsia="Calibri" w:hAnsiTheme="majorHAnsi" w:cstheme="majorHAnsi"/>
@@ -14533,8 +14225,8 @@
       <w:r>
         <w:t>.2024</w:t>
       </w:r>
-      <w:bookmarkEnd w:id="118"/>
       <w:bookmarkEnd w:id="119"/>
+      <w:bookmarkEnd w:id="120"/>
     </w:p>
     <w:tbl>
       <w:tblPr>
@@ -15050,8 +14742,8 @@
       <w:pPr>
         <w:pStyle w:val="berschrift3"/>
       </w:pPr>
-      <w:bookmarkStart w:id="120" w:name="_Toc160107567"/>
-      <w:bookmarkStart w:id="121" w:name="_Toc160118604"/>
+      <w:bookmarkStart w:id="121" w:name="_Toc160107567"/>
+      <w:bookmarkStart w:id="122" w:name="_Toc160118604"/>
       <w:r>
         <w:lastRenderedPageBreak/>
         <w:t xml:space="preserve">Tag </w:t>
@@ -15074,8 +14766,8 @@
       <w:r>
         <w:t>.2024</w:t>
       </w:r>
-      <w:bookmarkEnd w:id="120"/>
       <w:bookmarkEnd w:id="121"/>
+      <w:bookmarkEnd w:id="122"/>
     </w:p>
     <w:tbl>
       <w:tblPr>
@@ -15592,8 +15284,8 @@
         </w:rPr>
         <w:br w:type="page"/>
       </w:r>
-      <w:bookmarkStart w:id="122" w:name="_Toc160107568"/>
-      <w:bookmarkStart w:id="123" w:name="_Toc160118605"/>
+      <w:bookmarkStart w:id="123" w:name="_Toc160107568"/>
+      <w:bookmarkStart w:id="124" w:name="_Toc160118605"/>
       <w:r>
         <w:lastRenderedPageBreak/>
         <w:t xml:space="preserve">Tag </w:t>
@@ -15616,8 +15308,8 @@
       <w:r>
         <w:t>.2024</w:t>
       </w:r>
-      <w:bookmarkEnd w:id="122"/>
       <w:bookmarkEnd w:id="123"/>
+      <w:bookmarkEnd w:id="124"/>
     </w:p>
     <w:tbl>
       <w:tblPr>
@@ -15665,8 +15357,8 @@
                 <w:sz w:val="24"/>
               </w:rPr>
             </w:pPr>
-            <w:bookmarkStart w:id="124" w:name="_Toc160107569"/>
-            <w:bookmarkStart w:id="125" w:name="_Toc160118606"/>
+            <w:bookmarkStart w:id="125" w:name="_Toc160107569"/>
+            <w:bookmarkStart w:id="126" w:name="_Toc160118606"/>
             <w:r>
               <w:rPr>
                 <w:rFonts w:asciiTheme="majorHAnsi" w:eastAsia="Calibri" w:hAnsiTheme="majorHAnsi" w:cstheme="majorHAnsi"/>
@@ -16131,32 +15823,32 @@
         <w:lastRenderedPageBreak/>
         <w:t>Teil 2 – Projekt</w:t>
       </w:r>
-      <w:bookmarkEnd w:id="124"/>
       <w:bookmarkEnd w:id="125"/>
+      <w:bookmarkEnd w:id="126"/>
     </w:p>
     <w:p>
       <w:pPr>
         <w:pStyle w:val="berschrift2"/>
       </w:pPr>
-      <w:bookmarkStart w:id="126" w:name="_Toc160107570"/>
-      <w:bookmarkStart w:id="127" w:name="_Toc160118607"/>
+      <w:bookmarkStart w:id="127" w:name="_Toc160107570"/>
+      <w:bookmarkStart w:id="128" w:name="_Toc160118607"/>
       <w:r>
         <w:t>Kurzfassung</w:t>
       </w:r>
-      <w:bookmarkEnd w:id="126"/>
       <w:bookmarkEnd w:id="127"/>
+      <w:bookmarkEnd w:id="128"/>
     </w:p>
     <w:p>
       <w:pPr>
         <w:pStyle w:val="berschrift3"/>
       </w:pPr>
-      <w:bookmarkStart w:id="128" w:name="_Toc160107571"/>
-      <w:bookmarkStart w:id="129" w:name="_Toc160118608"/>
+      <w:bookmarkStart w:id="129" w:name="_Toc160107571"/>
+      <w:bookmarkStart w:id="130" w:name="_Toc160118608"/>
       <w:r>
         <w:t>Ausgangslage</w:t>
       </w:r>
-      <w:bookmarkEnd w:id="128"/>
       <w:bookmarkEnd w:id="129"/>
+      <w:bookmarkEnd w:id="130"/>
     </w:p>
     <w:p>
       <w:r>
@@ -16167,13 +15859,13 @@
       <w:pPr>
         <w:pStyle w:val="berschrift3"/>
       </w:pPr>
-      <w:bookmarkStart w:id="130" w:name="_Toc160107572"/>
-      <w:bookmarkStart w:id="131" w:name="_Toc160118609"/>
+      <w:bookmarkStart w:id="131" w:name="_Toc160107572"/>
+      <w:bookmarkStart w:id="132" w:name="_Toc160118609"/>
       <w:r>
         <w:t>Umsetzung</w:t>
       </w:r>
-      <w:bookmarkEnd w:id="130"/>
       <w:bookmarkEnd w:id="131"/>
+      <w:bookmarkEnd w:id="132"/>
     </w:p>
     <w:p>
       <w:r>
@@ -16184,13 +15876,13 @@
       <w:pPr>
         <w:pStyle w:val="berschrift3"/>
       </w:pPr>
-      <w:bookmarkStart w:id="132" w:name="_Toc160107573"/>
-      <w:bookmarkStart w:id="133" w:name="_Toc160118610"/>
+      <w:bookmarkStart w:id="133" w:name="_Toc160107573"/>
+      <w:bookmarkStart w:id="134" w:name="_Toc160118610"/>
       <w:r>
         <w:t>Ergebnis</w:t>
       </w:r>
-      <w:bookmarkEnd w:id="132"/>
       <w:bookmarkEnd w:id="133"/>
+      <w:bookmarkEnd w:id="134"/>
     </w:p>
     <w:p/>
     <w:p>
@@ -16202,12 +15894,640 @@
       <w:pPr>
         <w:pStyle w:val="berschrift2"/>
       </w:pPr>
-      <w:bookmarkStart w:id="134" w:name="_Toc160118611"/>
       <w:r>
         <w:lastRenderedPageBreak/>
-        <w:t>Projektbeschreibung</w:t>
-      </w:r>
-      <w:bookmarkEnd w:id="134"/>
+        <w:t>Phase "Informieren"</w:t>
+      </w:r>
+    </w:p>
+    <w:p>
+      <w:pPr>
+        <w:pStyle w:val="berschrift3"/>
+      </w:pPr>
+      <w:r>
+        <w:t>Strategien zur Fehlerbehandlung</w:t>
+      </w:r>
+    </w:p>
+    <w:p>
+      <w:r>
+        <w:t xml:space="preserve">Bei der Weiterentwicklung des "CompAcademy Lernportals" habe ich mich intensiv mit dem </w:t>
+      </w:r>
+      <w:r>
+        <w:rPr>
+          <w:color w:val="0070C0"/>
+          <w:u w:val="single"/>
+        </w:rPr>
+        <w:fldChar w:fldCharType="begin"/>
+      </w:r>
+      <w:r>
+        <w:rPr>
+          <w:color w:val="0070C0"/>
+          <w:u w:val="single"/>
+        </w:rPr>
+        <w:instrText xml:space="preserve"> REF TA3 \h </w:instrText>
+      </w:r>
+      <w:r>
+        <w:rPr>
+          <w:color w:val="0070C0"/>
+          <w:u w:val="single"/>
+        </w:rPr>
+      </w:r>
+      <w:r>
+        <w:rPr>
+          <w:color w:val="0070C0"/>
+          <w:u w:val="single"/>
+        </w:rPr>
+        <w:instrText xml:space="preserve"> \* MERGEFORMAT </w:instrText>
+      </w:r>
+      <w:r>
+        <w:rPr>
+          <w:color w:val="0070C0"/>
+          <w:u w:val="single"/>
+        </w:rPr>
+        <w:fldChar w:fldCharType="separate"/>
+      </w:r>
+      <w:r>
+        <w:rPr>
+          <w:color w:val="0070C0"/>
+          <w:u w:val="single"/>
+        </w:rPr>
+        <w:t>Teilauftrag 3</w:t>
+      </w:r>
+      <w:r>
+        <w:rPr>
+          <w:color w:val="0070C0"/>
+          <w:u w:val="single"/>
+        </w:rPr>
+        <w:fldChar w:fldCharType="end"/>
+      </w:r>
+      <w:r>
+        <w:t xml:space="preserve"> </w:t>
+      </w:r>
+      <w:r>
+        <w:t xml:space="preserve">auseinandergesetzt, der sich auf die Fehlerbehandlung, den Einsatz von XML-Adaptern und die Entwicklung von </w:t>
+      </w:r>
+      <w:r>
+        <w:t>einer Fehlerbehandlung</w:t>
+      </w:r>
+      <w:r>
+        <w:t xml:space="preserve"> konzentriert. Während dieser Informationsphase habe ich zwei Hauptansätze zur Fehlerbehandlung evaluiert und zudem eine Methode zur Identifizierung von Problemen in generischen XML-Adaptern recherchiert.</w:t>
+      </w:r>
+    </w:p>
+    <w:p/>
+    <w:p>
+      <w:pPr>
+        <w:rPr>
+          <w:rFonts w:asciiTheme="majorHAnsi" w:hAnsiTheme="majorHAnsi" w:cstheme="majorHAnsi"/>
+        </w:rPr>
+      </w:pPr>
+      <w:r>
+        <w:rPr>
+          <w:rFonts w:asciiTheme="majorHAnsi" w:hAnsiTheme="majorHAnsi" w:cstheme="majorHAnsi"/>
+        </w:rPr>
+        <w:t>Fehlerbehandlung: Zwei Hauptansätze</w:t>
+      </w:r>
+    </w:p>
+    <w:p>
+      <w:pPr>
+        <w:rPr>
+          <w:rFonts w:asciiTheme="majorHAnsi" w:hAnsiTheme="majorHAnsi" w:cstheme="majorHAnsi"/>
+        </w:rPr>
+      </w:pPr>
+    </w:p>
+    <w:p>
+      <w:r>
+        <w:rPr>
+          <w:b/>
+          <w:bCs/>
+        </w:rPr>
+        <w:t>1. Benutzerdefinierte Exceptions:</w:t>
+      </w:r>
+      <w:r>
+        <w:t xml:space="preserve"> Diese Variante sieht vor, dass der XML-Adapter bei Auftreten eines Fehlers eine spezifisch definierte Exception wirft. Dieser Ansatz ermöglicht eine direkte und klare Kommunikation von Fehlern, stellt aber die Herausforderung dar, den Fehlerkontext präzise zu übermitteln.</w:t>
+      </w:r>
+    </w:p>
+    <w:p/>
+    <w:p>
+      <w:r>
+        <w:rPr>
+          <w:b/>
+          <w:bCs/>
+        </w:rPr>
+        <w:t>2. Transformations-DTO mit Fehlerdetails:</w:t>
+      </w:r>
+      <w:r>
+        <w:t xml:space="preserve"> Im Gegensatz zum direkten Werfen von Exceptions sieht dieser Ansatz vor, dass der XML-Adapter ein Transformations-DTO zurückgibt, das während der Verarbeitung erstellt wird. Fehlerdetails werden in diesem DTO festgehalten, was eine umfassende Sicht auf den Fehlerkontext ermöglicht, ohne den Prozessfluss durch Exceptions zu unterbrechen.</w:t>
+      </w:r>
+    </w:p>
+    <w:p/>
+    <w:p>
+      <w:pPr>
+        <w:rPr>
+          <w:rStyle w:val="Fett"/>
+        </w:rPr>
+      </w:pPr>
+      <w:r>
+        <w:rPr>
+          <w:rStyle w:val="Fett"/>
+        </w:rPr>
+        <w:t>Dynamische Feldidentifikation</w:t>
+      </w:r>
+    </w:p>
+    <w:p>
+      <w:r>
+        <w:t>Ein signifikantes Problem in beiden Ansätzen ist die Identifikation des spezifischen Feldes, das den Fehler verursacht, insbesondere weil die XML-Adapter generisch konzipiert sind und für mehrere Felder verwendet werden. In den XML-Adaptern selbst sind weder die ID noch der Feldname vorhanden, lediglich der Wert, was die Zuweisung und Rückverfolgung von Fehlern erschwert.</w:t>
+      </w:r>
+    </w:p>
+    <w:p/>
+    <w:p>
+      <w:r>
+        <w:t xml:space="preserve">Um dieses Problem zu </w:t>
+      </w:r>
+      <w:r>
+        <w:t>lösen</w:t>
+      </w:r>
+      <w:r>
+        <w:t>, habe ich mich mit Techniken zur dynamischen Feldidentifikation in Java beschäftigt. Der Schlüssel liegt in der Verwendung der Java Reflection, speziell der Methode getDeclaredFields(), die es ermöglicht, alle Felder eines DTOs zur Laufzeit abzurufen. Diese Information kann dann genutzt werden, um in einer ausführlichen switch-Case-Logik spezifische Behandlungen oder Fehlermeldungen für jedes Feld zu definieren.</w:t>
+      </w:r>
+    </w:p>
+    <w:p/>
+    <w:p>
+      <w:r>
+        <w:t>Diese Methode erlaubt es uns, flexible und wiederverwendbare XML-Adapter zu implementieren, die nicht nur auf die aktuelle Event-Datenstruktur beschränkt sind, sondern auch für zukünftige Anwendungen und Datenimporte, wie beispielsweise aus MyAbacus, adaptiert werden können.</w:t>
+      </w:r>
+    </w:p>
+    <w:p/>
+    <w:p/>
+    <w:p/>
+    <w:p/>
+    <w:p/>
+    <w:p>
+      <w:pPr>
+        <w:rPr>
+          <w:rStyle w:val="Fett"/>
+        </w:rPr>
+      </w:pPr>
+      <w:r>
+        <w:rPr>
+          <w:rStyle w:val="Fett"/>
+        </w:rPr>
+        <w:lastRenderedPageBreak/>
+        <w:t>Quellen und Recherche</w:t>
+      </w:r>
+    </w:p>
+    <w:p>
+      <w:r>
+        <w:t>Die Entwicklung dieser Ansätze basierte auf einer Kombination aus Fachliteratur, Online-Ressourcen und Diskussionen in Entwicklergemeinschaften. Insbesondere Artikel über Java Reflection und benutzerdefinierte Exceptions boten tiefgreifende Einblicke und praxisnahe Lösungsansätze.</w:t>
+      </w:r>
+    </w:p>
+    <w:p/>
+    <w:p>
+      <w:pPr>
+        <w:rPr>
+          <w:color w:val="0070C0"/>
+        </w:rPr>
+      </w:pPr>
+      <w:r>
+        <w:t>Informationen zur Feldidentifikation:</w:t>
+      </w:r>
+      <w:r>
+        <w:t xml:space="preserve"> </w:t>
+      </w:r>
+      <w:hyperlink r:id="rId16" w:history="1">
+        <w:r>
+          <w:rPr>
+            <w:color w:val="0070C0"/>
+            <w:u w:val="single"/>
+          </w:rPr>
+          <w:t>https://www.baeldung.com/java-reflection-class-fields</w:t>
+        </w:r>
+      </w:hyperlink>
+    </w:p>
+    <w:p>
+      <w:pPr>
+        <w:rPr>
+          <w:color w:val="0070C0"/>
+          <w:u w:val="single"/>
+        </w:rPr>
+      </w:pPr>
+    </w:p>
+    <w:p>
+      <w:pPr>
+        <w:rPr>
+          <w:color w:val="0070C0"/>
+          <w:u w:val="single"/>
+        </w:rPr>
+      </w:pPr>
+      <w:r>
+        <w:t xml:space="preserve">Informationen zum Marshalling </w:t>
+      </w:r>
+      <w:r>
+        <w:t>P</w:t>
+      </w:r>
+      <w:r>
+        <w:t>rozess der XML-Adapter</w:t>
+      </w:r>
+      <w:r>
+        <w:t>:</w:t>
+      </w:r>
+      <w:r>
+        <w:rPr>
+          <w:color w:val="0070C0"/>
+          <w:u w:val="single"/>
+        </w:rPr>
+        <w:t xml:space="preserve"> </w:t>
+      </w:r>
+      <w:hyperlink r:id="rId17" w:history="1">
+        <w:r>
+          <w:rPr>
+            <w:color w:val="0070C0"/>
+            <w:u w:val="single"/>
+          </w:rPr>
+          <w:t>https://docs.spring</w:t>
+        </w:r>
+        <w:r>
+          <w:rPr>
+            <w:color w:val="0070C0"/>
+            <w:u w:val="single"/>
+          </w:rPr>
+          <w:t>.</w:t>
+        </w:r>
+        <w:r>
+          <w:rPr>
+            <w:color w:val="0070C0"/>
+            <w:u w:val="single"/>
+          </w:rPr>
+          <w:t>io/s</w:t>
+        </w:r>
+        <w:r>
+          <w:rPr>
+            <w:color w:val="0070C0"/>
+            <w:u w:val="single"/>
+          </w:rPr>
+          <w:t>p</w:t>
+        </w:r>
+        <w:r>
+          <w:rPr>
+            <w:color w:val="0070C0"/>
+            <w:u w:val="single"/>
+          </w:rPr>
+          <w:t>ring-framework/reference/data-access/oxm.html</w:t>
+        </w:r>
+      </w:hyperlink>
+    </w:p>
+    <w:p>
+      <w:pPr>
+        <w:rPr>
+          <w:color w:val="0070C0"/>
+          <w:u w:val="single"/>
+        </w:rPr>
+      </w:pPr>
+    </w:p>
+    <w:p>
+      <w:r>
+        <w:t xml:space="preserve">Informationen zu Exception Bubbling und Best Practices: </w:t>
+      </w:r>
+      <w:hyperlink r:id="rId18" w:history="1">
+        <w:r>
+          <w:rPr>
+            <w:color w:val="0070C0"/>
+            <w:u w:val="single"/>
+          </w:rPr>
+          <w:t>https://coding-examples.com/ja</w:t>
+        </w:r>
+        <w:r>
+          <w:rPr>
+            <w:color w:val="0070C0"/>
+            <w:u w:val="single"/>
+          </w:rPr>
+          <w:t>v</w:t>
+        </w:r>
+        <w:r>
+          <w:rPr>
+            <w:color w:val="0070C0"/>
+            <w:u w:val="single"/>
+          </w:rPr>
+          <w:t>a/exception-bubb</w:t>
+        </w:r>
+        <w:r>
+          <w:rPr>
+            <w:color w:val="0070C0"/>
+            <w:u w:val="single"/>
+          </w:rPr>
+          <w:t>l</w:t>
+        </w:r>
+        <w:r>
+          <w:rPr>
+            <w:color w:val="0070C0"/>
+            <w:u w:val="single"/>
+          </w:rPr>
+          <w:t>ing-in-java/</w:t>
+        </w:r>
+      </w:hyperlink>
+    </w:p>
+    <w:p/>
+    <w:p/>
+    <w:p/>
+    <w:p>
+      <w:pPr>
+        <w:rPr>
+          <w:rStyle w:val="Fett"/>
+        </w:rPr>
+      </w:pPr>
+      <w:r>
+        <w:rPr>
+          <w:rStyle w:val="Fett"/>
+        </w:rPr>
+        <w:t>Zusammenfassung</w:t>
+      </w:r>
+    </w:p>
+    <w:p>
+      <w:r>
+        <w:t>Die sorgfältige Erkundung und Bewertung der Fehlerbehandlungsoptionen sowie der dynamischen Feldidentifikation ohne den Einsatz von Spring bildeten eine solide Grundlage für die Implementierung effektiver Strategien im "CompAcademy Lernportal". Diese Erkenntnisse tragen wesentlich zur Verbesserung der Datenverarbeitungsrobustheit bei und ermöglichen eine flexible Erweiterung der Plattform für zukünftige Anforderungen.</w:t>
+      </w:r>
+    </w:p>
+    <w:p/>
+    <w:p>
+      <w:r>
+        <w:rPr>
+          <w:noProof/>
+        </w:rPr>
+        <w:drawing>
+          <wp:inline distT="0" distB="0" distL="0" distR="0" wp14:anchorId="5C75CE5E" wp14:editId="31656909">
+            <wp:extent cx="5939790" cy="3864610"/>
+            <wp:effectExtent l="0" t="0" r="3810" b="2540"/>
+            <wp:docPr id="703084432" name="Grafik 3"/>
+            <wp:cNvGraphicFramePr>
+              <a:graphicFrameLocks xmlns:a="http://schemas.openxmlformats.org/drawingml/2006/main" noChangeAspect="1"/>
+            </wp:cNvGraphicFramePr>
+            <a:graphic xmlns:a="http://schemas.openxmlformats.org/drawingml/2006/main">
+              <a:graphicData uri="http://schemas.openxmlformats.org/drawingml/2006/picture">
+                <pic:pic xmlns:pic="http://schemas.openxmlformats.org/drawingml/2006/picture">
+                  <pic:nvPicPr>
+                    <pic:cNvPr id="0" name="Picture 3"/>
+                    <pic:cNvPicPr>
+                      <a:picLocks noChangeAspect="1" noChangeArrowheads="1"/>
+                    </pic:cNvPicPr>
+                  </pic:nvPicPr>
+                  <pic:blipFill>
+                    <a:blip r:embed="rId19">
+                      <a:extLst>
+                        <a:ext uri="{28A0092B-C50C-407E-A947-70E740481C1C}">
+                          <a14:useLocalDpi xmlns:a14="http://schemas.microsoft.com/office/drawing/2010/main" val="0"/>
+                        </a:ext>
+                      </a:extLst>
+                    </a:blip>
+                    <a:srcRect/>
+                    <a:stretch>
+                      <a:fillRect/>
+                    </a:stretch>
+                  </pic:blipFill>
+                  <pic:spPr bwMode="auto">
+                    <a:xfrm>
+                      <a:off x="0" y="0"/>
+                      <a:ext cx="5939790" cy="3864610"/>
+                    </a:xfrm>
+                    <a:prstGeom prst="rect">
+                      <a:avLst/>
+                    </a:prstGeom>
+                    <a:noFill/>
+                    <a:ln>
+                      <a:noFill/>
+                    </a:ln>
+                  </pic:spPr>
+                </pic:pic>
+              </a:graphicData>
+            </a:graphic>
+          </wp:inline>
+        </w:drawing>
+      </w:r>
+      <w:r>
+        <w:br w:type="page"/>
+      </w:r>
+    </w:p>
+    <w:p>
+      <w:pPr>
+        <w:pStyle w:val="berschrift3"/>
+      </w:pPr>
+      <w:r>
+        <w:lastRenderedPageBreak/>
+        <w:t>Informationsbeschaffung Bilderverwaltung</w:t>
+      </w:r>
+    </w:p>
+    <w:p/>
+    <w:p>
+      <w:r>
+        <w:t>Diese Phase der Informationsbeschaffung konzentrierte sich auf die Integration von Spring Security, die Handhabung von Bildern mittels MultipartFile, Bildskalierung und -validierung. Ziel war es, eine sichere und benutzerfreundliche Lösung zu schaffen, die den visuellen Ansprüchen des Lernportals gerecht wird und dabei die technischen Anforderungen der Aufgabenstellung erfüllt.</w:t>
+      </w:r>
+    </w:p>
+    <w:p/>
+    <w:p>
+      <w:pPr>
+        <w:rPr>
+          <w:b/>
+          <w:bCs/>
+        </w:rPr>
+      </w:pPr>
+      <w:r>
+        <w:rPr>
+          <w:b/>
+          <w:bCs/>
+        </w:rPr>
+        <w:t>Sicherheitskonzepte mit Spring Security</w:t>
+      </w:r>
+    </w:p>
+    <w:p>
+      <w:r>
+        <w:t>Die Einführung von Spring Security dient der Absicherung der Bildverwaltungsfunktionen, um sicherzustellen, dass nur autorisierte Benutzer Zugriff auf das Hochladen und Verwalten von Bildern haben. Dies erforderte eine tiefgehende Recherche zu Authentifizierungs- und Autorisierungsmechanismen in Spring-basierten Anwendungen.</w:t>
+      </w:r>
+    </w:p>
+    <w:p/>
+    <w:p>
+      <w:pPr>
+        <w:rPr>
+          <w:b/>
+          <w:bCs/>
+        </w:rPr>
+      </w:pPr>
+      <w:r>
+        <w:rPr>
+          <w:b/>
+          <w:bCs/>
+        </w:rPr>
+        <w:t>Effiziente Bildverarbeitung</w:t>
+      </w:r>
+    </w:p>
+    <w:p>
+      <w:r>
+        <w:t>Ein zentraler Aspekt der Bildverwaltung ist die effektive Handhabung von Bilduploads. Hierbei erwies sich MultipartFile als Schlüsselkomponente für das Empfangen und Verarbeiten von Bilddateien. Die Untersuchung galt der optimalen Anwendung von MultipartFile für den Bildupload-Prozess.</w:t>
+      </w:r>
+    </w:p>
+    <w:p/>
+    <w:p>
+      <w:pPr>
+        <w:rPr>
+          <w:b/>
+          <w:bCs/>
+        </w:rPr>
+      </w:pPr>
+      <w:r>
+        <w:rPr>
+          <w:b/>
+          <w:bCs/>
+        </w:rPr>
+        <w:t>Bildskalierung und Formatvalidierung</w:t>
+      </w:r>
+    </w:p>
+    <w:p>
+      <w:r>
+        <w:t>Das Skalieren von Bildern, um eine maximale Breite von 1024px zu gewährleisten, und die Validierung der Bildformate (ausschlie</w:t>
+      </w:r>
+      <w:r>
+        <w:t>ss</w:t>
+      </w:r>
+      <w:r>
+        <w:t>lich PNG und JPG) waren weitere kritische Themen. Informationen zur Implementierung von Bildskalierungsmethoden</w:t>
+      </w:r>
+      <w:r>
+        <w:t xml:space="preserve"> wie hier(</w:t>
+      </w:r>
+      <w:r>
+        <w:t xml:space="preserve"> und Validierungslogiken waren von entscheidender Bedeutung, um die Konsistenz und Qualität der Bildinhalte zu sichern.</w:t>
+      </w:r>
+    </w:p>
+    <w:p/>
+    <w:p>
+      <w:pPr>
+        <w:rPr>
+          <w:b/>
+          <w:bCs/>
+        </w:rPr>
+      </w:pPr>
+      <w:r>
+        <w:rPr>
+          <w:b/>
+          <w:bCs/>
+        </w:rPr>
+        <w:t>Varianten der Endpunktgestaltung</w:t>
+      </w:r>
+    </w:p>
+    <w:p>
+      <w:r>
+        <w:t>In der Informationsphase stie</w:t>
+      </w:r>
+      <w:r>
+        <w:t>ss</w:t>
+      </w:r>
+      <w:r>
+        <w:t xml:space="preserve"> ich auf zwei Varianten zur Gestaltung der Endpunkte für den Bildupload:</w:t>
+      </w:r>
+    </w:p>
+    <w:p/>
+    <w:p>
+      <w:r>
+        <w:rPr>
+          <w:b/>
+          <w:bCs/>
+        </w:rPr>
+        <w:t>Variante 1:</w:t>
+      </w:r>
+      <w:r>
+        <w:t xml:space="preserve"> Nutzt @ModelAttribute zur automatischen Zuordnung der eingehenden Daten zu einem DTO.</w:t>
+      </w:r>
+    </w:p>
+    <w:p>
+      <w:r>
+        <w:rPr>
+          <w:b/>
+          <w:bCs/>
+        </w:rPr>
+        <w:t>Variante 2:</w:t>
+      </w:r>
+      <w:r>
+        <w:t xml:space="preserve"> Verwendet @RequestParam für eine explizite Definition und Verarbeitung der Upload-Parameter.</w:t>
+      </w:r>
+    </w:p>
+    <w:p/>
+    <w:p>
+      <w:r>
+        <w:t>Beide Ansätze bieten spezifische Vorteile hinsichtlich Flexibilität und Strukturierung der Datenübermittlung, was eine fundierte Entscheidungsgrundlage für die Implementierung bildet.</w:t>
+      </w:r>
+    </w:p>
+    <w:p/>
+    <w:p/>
+    <w:p/>
+    <w:p/>
+    <w:p>
+      <w:pPr>
+        <w:rPr>
+          <w:b/>
+          <w:bCs/>
+        </w:rPr>
+      </w:pPr>
+      <w:r>
+        <w:rPr>
+          <w:b/>
+          <w:bCs/>
+        </w:rPr>
+        <w:t>Quellen und Recherche</w:t>
+      </w:r>
+    </w:p>
+    <w:p>
+      <w:r>
+        <w:t>Die Informationsphase stützte sich auf eine Vielzahl von Ressourcen, darunter:</w:t>
+      </w:r>
+    </w:p>
+    <w:p/>
+    <w:p>
+      <w:r>
+        <w:t>Spring Security Dokumentation: Offizielle Spring Security Dokumentation</w:t>
+      </w:r>
+    </w:p>
+    <w:p>
+      <w:r>
+        <w:t>Spring File Upload: Baeldung Guide zu Spring File Upload</w:t>
+      </w:r>
+    </w:p>
+    <w:p>
+      <w:r>
+        <w:t xml:space="preserve">Java Bildskalierung: </w:t>
+      </w:r>
+      <w:r>
+        <w:t>https://www.baeldung.com/java-image-compression-lossy-lossless</w:t>
+      </w:r>
+    </w:p>
+    <w:p>
+      <w:r>
+        <w:t>Diese Quellen boten wertvolle Einblicke in bewährte Methoden und technische Lösungen.</w:t>
+      </w:r>
+    </w:p>
+    <w:p/>
+    <w:p>
+      <w:r>
+        <w:t>Zusammenfassung</w:t>
+      </w:r>
+    </w:p>
+    <w:p>
+      <w:r>
+        <w:t>Die gründliche Informationsbeschaffung zu den Kernaspekten der Bildverwaltung hat eine solide Basis für die Entwicklung der Bildverwaltungsfunktionen im "CompAcademy Lernportal" geschaffen. Durch die Bewertung von Sicherheitsaspekten, Bildverarbeitungstechniken und Endpunktgestaltungsvarianten ist es nun möglich, eine Lösung zu implementieren, die sowohl den technischen Anforderungen als auch den Nutzererwartungen entspricht. Die nächste Phase wird die praktische Umsetzung der gesammelten Erkenntnisse umfassen, mit dem Ziel, eine optimierte und sichere Bildverwaltung im Lernportal zu realisieren.</w:t>
+      </w:r>
+      <w:r>
+        <w:br w:type="page"/>
+      </w:r>
+    </w:p>
+    <w:p>
+      <w:pPr>
+        <w:pStyle w:val="berschrift2"/>
+      </w:pPr>
+      <w:r>
+        <w:lastRenderedPageBreak/>
+        <w:t>Phase "</w:t>
+      </w:r>
+      <w:r>
+        <w:t>Planen</w:t>
+      </w:r>
+      <w:r>
+        <w:t>"</w:t>
+      </w:r>
     </w:p>
     <w:p>
       <w:pPr>
@@ -16243,7 +16563,7 @@
                     </pic:cNvPicPr>
                   </pic:nvPicPr>
                   <pic:blipFill>
-                    <a:blip r:embed="rId16" cstate="print">
+                    <a:blip r:embed="rId20" cstate="print">
                       <a:extLst>
                         <a:ext uri="{28A0092B-C50C-407E-A947-70E740481C1C}">
                           <a14:useLocalDpi xmlns:a14="http://schemas.microsoft.com/office/drawing/2010/main" val="0"/>
@@ -16309,15 +16629,7 @@
         </w:numPr>
       </w:pPr>
       <w:r>
-        <w:t xml:space="preserve">Client (UI): Entwickelt mit </w:t>
-      </w:r>
-      <w:proofErr w:type="spellStart"/>
-      <w:r>
-        <w:t>React</w:t>
-      </w:r>
-      <w:proofErr w:type="spellEnd"/>
-      <w:r>
-        <w:t>, stellt diese Komponente eine dynamische Schnittstelle für die Nutzer dar. Durch die Websocket-Kommunikation (grün dargestellt) wird eine direkte und reaktive Verbindung zum Backend hergestellt, was die Aktualität der Daten auf der Benutzeroberfläche gewährleistet.</w:t>
+        <w:t>Client (UI): Entwickelt mit React, stellt diese Komponente eine dynamische Schnittstelle für die Nutzer dar. Durch die Websocket-Kommunikation (grün dargestellt) wird eine direkte und reaktive Verbindung zum Backend hergestellt, was die Aktualität der Daten auf der Benutzeroberfläche gewährleistet.</w:t>
       </w:r>
     </w:p>
     <w:p/>
@@ -16333,15 +16645,7 @@
       </w:pPr>
       <w:r>
         <w:lastRenderedPageBreak/>
-        <w:t xml:space="preserve">Backend (API): Das Backend, strukturiert um Websockets, nutzt </w:t>
-      </w:r>
-      <w:proofErr w:type="spellStart"/>
-      <w:r>
-        <w:t>Listener</w:t>
-      </w:r>
-      <w:proofErr w:type="spellEnd"/>
-      <w:r>
-        <w:t xml:space="preserve"> und Responder zusammen mit einem Exchange DTO, um eine effiziente und reaktive Datenverarbeitung sowie -übertragung zu ermöglichen. Diese Architektur unterstützt eine nahtlose Echtzeit-Kommunikation zwischen Client und Server.</w:t>
+        <w:t>Backend (API): Das Backend, strukturiert um Websockets, nutzt Listener und Responder zusammen mit einem Exchange DTO, um eine effiziente und reaktive Datenverarbeitung sowie -übertragung zu ermöglichen. Diese Architektur unterstützt eine nahtlose Echtzeit-Kommunikation zwischen Client und Server.</w:t>
       </w:r>
     </w:p>
     <w:p/>
@@ -16434,7 +16738,7 @@
                     </pic:cNvPicPr>
                   </pic:nvPicPr>
                   <pic:blipFill>
-                    <a:blip r:embed="rId17" cstate="print">
+                    <a:blip r:embed="rId21" cstate="print">
                       <a:extLst>
                         <a:ext uri="{28A0092B-C50C-407E-A947-70E740481C1C}">
                           <a14:useLocalDpi xmlns:a14="http://schemas.microsoft.com/office/drawing/2010/main" val="0"/>
@@ -16509,21 +16813,8 @@
           <w:numId w:val="13"/>
         </w:numPr>
       </w:pPr>
-      <w:proofErr w:type="spellStart"/>
-      <w:r>
-        <w:t>Authentikation</w:t>
-      </w:r>
-      <w:proofErr w:type="spellEnd"/>
-      <w:r>
-        <w:t xml:space="preserve"> und </w:t>
-      </w:r>
-      <w:proofErr w:type="spellStart"/>
-      <w:r>
-        <w:t>Sessionhandling</w:t>
-      </w:r>
-      <w:proofErr w:type="spellEnd"/>
-      <w:r>
-        <w:t xml:space="preserve"> (Session): Diese Funktionalität soll ein sicheres Login-Verfahren und eine effiziente Verwaltung von Benutzersitzungen gewährleisten. Sie ist essenziell für die Sicherheit und Personalisierung des Nutzererlebnisses.</w:t>
+      <w:r>
+        <w:t>Authentikation und Sessionhandling (Session): Diese Funktionalität soll ein sicheres Login-Verfahren und eine effiziente Verwaltung von Benutzersitzungen gewährleisten. Sie ist essenziell für die Sicherheit und Personalisierung des Nutzererlebnisses.</w:t>
       </w:r>
     </w:p>
     <w:p/>
@@ -16536,15 +16827,7 @@
         </w:numPr>
       </w:pPr>
       <w:r>
-        <w:t xml:space="preserve">Anzeige von Fehlern (Transformation): Eine wichtige Erweiterung zur Visualisierung von Fehlern, die während der Datenkonvertierung und -normalisierung auftreten können. Dies </w:t>
-      </w:r>
-      <w:proofErr w:type="gramStart"/>
-      <w:r>
-        <w:t>ermöglicht</w:t>
-      </w:r>
-      <w:proofErr w:type="gramEnd"/>
-      <w:r>
-        <w:t xml:space="preserve"> eine schnellere Identifizierung und Behebung von Problemen.</w:t>
+        <w:t>Anzeige von Fehlern (Transformation): Eine wichtige Erweiterung zur Visualisierung von Fehlern, die während der Datenkonvertierung und -normalisierung auftreten können. Dies ermöglicht eine schnellere Identifizierung und Behebung von Problemen.</w:t>
       </w:r>
     </w:p>
     <w:p/>
@@ -16648,6 +16931,20 @@
     </w:p>
     <w:p/>
     <w:p>
+      <w:r>
+        <w:t>Durch diese Erweiterungen wird das Lernportal nicht nur um wichtige Funktionen reicher, sondern auch in Bezug auf Sicherheit, Benutzerfreundlichkeit und Effizienz deutlich verbessert. Die Integration neuer Features im "Soll-Zustand des Systems" markiert einen entscheidenden Schritt vorwärts in der Entwicklung des "CompAcademy Lernportals", um den Anforderungen und Erwartungen der Nutzer gerecht zu werden und die Verwaltung von Kursangeboten innerhalb der Competec-Gruppe zu optimieren.</w:t>
+      </w:r>
+      <w:r>
+        <w:t xml:space="preserve"> </w:t>
+      </w:r>
+    </w:p>
+    <w:p/>
+    <w:p>
+      <w:r>
+        <w:br w:type="page"/>
+      </w:r>
+    </w:p>
+    <w:p>
       <w:pPr>
         <w:rPr>
           <w:bCs/>
@@ -16655,12 +16952,7 @@
         </w:rPr>
       </w:pPr>
       <w:r>
-        <w:t>Durch diese Erweiterungen wird das Lernportal nicht nur um wichtige Funktionen reicher, sondern auch in Bezug auf Sicherheit, Benutzerfreundlichkeit und Effizienz deutlich verbessert. Die Integration neuer Features im "Soll-Zustand des Systems" markiert einen entscheidenden Schritt vorwärts in der Entwicklung des "CompAcademy Lernportals", um den Anforderungen und Erwartungen der Nutzer gerecht zu werden und die Verwaltung von Kursangeboten innerhalb der Competec-Gruppe zu optimieren.</w:t>
-      </w:r>
-      <w:r>
-        <w:t xml:space="preserve"> </w:t>
-      </w:r>
-      <w:r>
+        <w:lastRenderedPageBreak/>
         <w:br w:type="page"/>
       </w:r>
     </w:p>
@@ -16671,7 +16963,13 @@
       <w:bookmarkStart w:id="135" w:name="_Toc160118612"/>
       <w:r>
         <w:lastRenderedPageBreak/>
-        <w:t>Phase "Informieren"</w:t>
+        <w:t>Phase "</w:t>
+      </w:r>
+      <w:r>
+        <w:t>Entscheiden</w:t>
+      </w:r>
+      <w:r>
+        <w:t>"</w:t>
       </w:r>
       <w:bookmarkEnd w:id="135"/>
     </w:p>
@@ -20184,9 +20482,9 @@
   <w:rsids>
     <w:rsidRoot w:val="00BA2688"/>
     <w:rsid w:val="00487CDB"/>
-    <w:rsid w:val="00A82A7E"/>
     <w:rsid w:val="00BA2688"/>
     <w:rsid w:val="00D9438C"/>
+    <w:rsid w:val="00FA115A"/>
   </w:rsids>
   <m:mathPr>
     <m:mathFont m:val="Cambria Math"/>

</xml_diff>

<commit_message>
added informieren teilauftrag 2
</commit_message>
<xml_diff>
--- a/Dokumentation.docx
+++ b/Dokumentation.docx
@@ -4160,8 +4160,21 @@
           </w:tcPr>
           <w:p>
             <w:r>
-              <w:t>Competec/ita-talent-api</w:t>
-            </w:r>
+              <w:t>Competec/</w:t>
+            </w:r>
+            <w:proofErr w:type="spellStart"/>
+            <w:r>
+              <w:t>ita</w:t>
+            </w:r>
+            <w:proofErr w:type="spellEnd"/>
+            <w:r>
+              <w:t>-talent-</w:t>
+            </w:r>
+            <w:proofErr w:type="spellStart"/>
+            <w:r>
+              <w:t>api</w:t>
+            </w:r>
+            <w:proofErr w:type="spellEnd"/>
           </w:p>
         </w:tc>
         <w:tc>
@@ -4189,7 +4202,15 @@
           </w:tcPr>
           <w:p>
             <w:r>
-              <w:t>Competec/ita-talent-</w:t>
+              <w:t>Competec/</w:t>
+            </w:r>
+            <w:proofErr w:type="spellStart"/>
+            <w:r>
+              <w:t>ita</w:t>
+            </w:r>
+            <w:proofErr w:type="spellEnd"/>
+            <w:r>
+              <w:t>-talent-</w:t>
             </w:r>
             <w:r>
               <w:t>client</w:t>
@@ -4406,7 +4427,15 @@
               <w:spacing w:line="260" w:lineRule="atLeast"/>
             </w:pPr>
             <w:r>
-              <w:t>Lokaler Speicher, Github, Google Drive</w:t>
+              <w:t xml:space="preserve">Lokaler Speicher, </w:t>
+            </w:r>
+            <w:proofErr w:type="spellStart"/>
+            <w:r>
+              <w:t>Github</w:t>
+            </w:r>
+            <w:proofErr w:type="spellEnd"/>
+            <w:r>
+              <w:t>, Google Drive</w:t>
             </w:r>
           </w:p>
         </w:tc>
@@ -4475,7 +4504,39 @@
     </w:p>
     <w:p>
       <w:r>
-        <w:t>Die Competec-Gruppe besteht aus den Handelsunternehmen Alltron AG, Jamei AG, Medidor AG, Schoch Vögtli AG und BRACK.CH AG, dem Logistikdienstleister Competec Logistik AG und der Competec Service AG, die alle zentralen Dienste übernimmt. Die Firmengruppe mit Hauptsitz in Mägenwil AG beschäftigt rund 1400 Mitarbeitende und bildet 77 Lernende in diversen Berufsbildern aus. Die Grundausbildung der IT-Lernenden geschieht in der internen IT-Academy. Als Teil der Ausbildung werden verschiedenen Applikationen für unsere Firmengruppe entwickelt. Die Lernenden können dabei von der Entwicklung über die Projektleitung bis zur Inbetriebnahme verschiedene Rollen in der Softwareentwicklung einnehmen.</w:t>
+        <w:t xml:space="preserve">Die Competec-Gruppe besteht aus den Handelsunternehmen </w:t>
+      </w:r>
+      <w:proofErr w:type="spellStart"/>
+      <w:r>
+        <w:t>Alltron</w:t>
+      </w:r>
+      <w:proofErr w:type="spellEnd"/>
+      <w:r>
+        <w:t xml:space="preserve"> AG, </w:t>
+      </w:r>
+      <w:proofErr w:type="spellStart"/>
+      <w:r>
+        <w:t>Jamei</w:t>
+      </w:r>
+      <w:proofErr w:type="spellEnd"/>
+      <w:r>
+        <w:t xml:space="preserve"> AG, </w:t>
+      </w:r>
+      <w:proofErr w:type="spellStart"/>
+      <w:r>
+        <w:t>Medidor</w:t>
+      </w:r>
+      <w:proofErr w:type="spellEnd"/>
+      <w:r>
+        <w:t xml:space="preserve"> AG, Schoch </w:t>
+      </w:r>
+      <w:proofErr w:type="spellStart"/>
+      <w:r>
+        <w:t>Vögtli</w:t>
+      </w:r>
+      <w:proofErr w:type="spellEnd"/>
+      <w:r>
+        <w:t xml:space="preserve"> AG und BRACK.CH AG, dem Logistikdienstleister Competec Logistik AG und der Competec Service AG, die alle zentralen Dienste übernimmt. Die Firmengruppe mit Hauptsitz in Mägenwil AG beschäftigt rund 1400 Mitarbeitende und bildet 77 Lernende in diversen Berufsbildern aus. Die Grundausbildung der IT-Lernenden geschieht in der internen IT-Academy. Als Teil der Ausbildung werden verschiedenen Applikationen für unsere Firmengruppe entwickelt. Die Lernenden können dabei von der Entwicklung über die Projektleitung bis zur Inbetriebnahme verschiedene Rollen in der Softwareentwicklung einnehmen.</w:t>
       </w:r>
     </w:p>
     <w:p/>
@@ -4498,7 +4559,23 @@
     </w:p>
     <w:p>
       <w:r>
-        <w:t>Das Lernportal besteht aus einem Java Backend, welches mittels Spring Boot implementiert wurde. Dazu wurde das UI mit React implementiert, welches statisch bereitgestellt wird. Die Kommunikation zwischen den Systemen wird mit einer Websocket Verbindung sichergestellt.</w:t>
+        <w:t xml:space="preserve">Das Lernportal besteht aus einem Java </w:t>
+      </w:r>
+      <w:proofErr w:type="gramStart"/>
+      <w:r>
+        <w:t>Backend</w:t>
+      </w:r>
+      <w:proofErr w:type="gramEnd"/>
+      <w:r>
+        <w:t xml:space="preserve">, welches mittels Spring Boot implementiert wurde. Dazu wurde das UI mit </w:t>
+      </w:r>
+      <w:proofErr w:type="spellStart"/>
+      <w:r>
+        <w:t>React</w:t>
+      </w:r>
+      <w:proofErr w:type="spellEnd"/>
+      <w:r>
+        <w:t xml:space="preserve"> implementiert, welches statisch bereitgestellt wird. Die Kommunikation zwischen den Systemen wird mit einer Websocket Verbindung sichergestellt.</w:t>
       </w:r>
     </w:p>
     <w:p/>
@@ -4573,7 +4650,15 @@
     </w:p>
     <w:p>
       <w:r>
-        <w:t>Das Mockup der gesamten Webapplikation, einschliesslich der IPA-Erweiterungen, wurde bereits mit Figma erstellt. Dabei bildet es einen Richtwert und muss nicht pixelgenau übertragen werden.</w:t>
+        <w:t xml:space="preserve">Das Mockup der gesamten Webapplikation, einschliesslich der IPA-Erweiterungen, wurde bereits mit </w:t>
+      </w:r>
+      <w:proofErr w:type="spellStart"/>
+      <w:r>
+        <w:t>Figma</w:t>
+      </w:r>
+      <w:proofErr w:type="spellEnd"/>
+      <w:r>
+        <w:t xml:space="preserve"> erstellt. Dabei bildet es einen Richtwert und muss nicht pixelgenau übertragen werden.</w:t>
       </w:r>
     </w:p>
     <w:p/>
@@ -4584,7 +4669,15 @@
     </w:p>
     <w:p>
       <w:r>
-        <w:t>Die Erweiterung des Lernportals ist in drei Teilaufträge gegliedert. Das Deployment ist nicht teil der IPA und muss nur lokal lauffähig sein.</w:t>
+        <w:t xml:space="preserve">Die Erweiterung des Lernportals ist in drei Teilaufträge gegliedert. Das </w:t>
+      </w:r>
+      <w:proofErr w:type="spellStart"/>
+      <w:r>
+        <w:t>Deployment</w:t>
+      </w:r>
+      <w:proofErr w:type="spellEnd"/>
+      <w:r>
+        <w:t xml:space="preserve"> ist nicht teil der IPA und muss nur lokal lauffähig sein.</w:t>
       </w:r>
     </w:p>
     <w:p/>
@@ -5009,21 +5102,37 @@
         <w:rPr>
           <w:lang w:val="fr-CH"/>
         </w:rPr>
-        <w:t>• ita_talent_api</w:t>
-      </w:r>
-    </w:p>
-    <w:p>
-      <w:pPr>
+        <w:t xml:space="preserve">• </w:t>
+      </w:r>
+      <w:proofErr w:type="spellStart"/>
+      <w:r>
         <w:rPr>
           <w:lang w:val="fr-CH"/>
         </w:rPr>
-      </w:pPr>
-      <w:r>
+        <w:t>ita_talent_api</w:t>
+      </w:r>
+      <w:proofErr w:type="spellEnd"/>
+    </w:p>
+    <w:p>
+      <w:pPr>
         <w:rPr>
           <w:lang w:val="fr-CH"/>
         </w:rPr>
-        <w:t>• ita_talent_client</w:t>
-      </w:r>
+      </w:pPr>
+      <w:r>
+        <w:rPr>
+          <w:lang w:val="fr-CH"/>
+        </w:rPr>
+        <w:t xml:space="preserve">• </w:t>
+      </w:r>
+      <w:proofErr w:type="spellStart"/>
+      <w:r>
+        <w:rPr>
+          <w:lang w:val="fr-CH"/>
+        </w:rPr>
+        <w:t>ita_talent_client</w:t>
+      </w:r>
+      <w:proofErr w:type="spellEnd"/>
     </w:p>
     <w:p>
       <w:pPr>
@@ -5080,65 +5189,99 @@
           <w:lang w:val="fr-CH"/>
         </w:rPr>
       </w:pPr>
+      <w:proofErr w:type="spellStart"/>
       <w:r>
         <w:rPr>
           <w:lang w:val="fr-CH"/>
         </w:rPr>
         <w:lastRenderedPageBreak/>
-        <w:t>Intellij Google Java Style Guide | https://github.com/google/styleguide/blob/gh-pages/intellij-java-google-style.xml</w:t>
-      </w:r>
-    </w:p>
-    <w:p>
-      <w:pPr>
+        <w:t>Intellij</w:t>
+      </w:r>
+      <w:proofErr w:type="spellEnd"/>
+      <w:r>
         <w:rPr>
           <w:lang w:val="fr-CH"/>
         </w:rPr>
-      </w:pPr>
-    </w:p>
-    <w:p>
-      <w:r>
-        <w:t>Teststrategie</w:t>
-      </w:r>
-    </w:p>
-    <w:p>
-      <w:r>
-        <w:t>-----------------</w:t>
-      </w:r>
-    </w:p>
-    <w:p>
-      <w:r>
-        <w:t>Um eine korrekte Ausführung zu gewährleisten, sollten alle Anforderungen manuell getestet werden. Dabei müssen alle Anforderungen validiert und abgedeckt werden. Dabei sind keine automatisierten Tests gefordert.</w:t>
-      </w:r>
-    </w:p>
-    <w:p/>
-    <w:p>
-      <w:r>
-        <w:t>Umgebung</w:t>
-      </w:r>
-    </w:p>
-    <w:p>
-      <w:r>
-        <w:t>----------------</w:t>
-      </w:r>
-    </w:p>
-    <w:p>
-      <w:r>
-        <w:t>Firmen-Notebook, Windows 10, IntelliJ IDEA Ultimate, Figma, Git, PostgreSQL, Java 17, weitere Tools nach Bedarf</w:t>
-      </w:r>
-    </w:p>
-    <w:p/>
+        <w:t xml:space="preserve"> Google Java Style Guide | https://github.com/google/styleguide/blob/gh-pages/intellij-java-google-style.xml</w:t>
+      </w:r>
+    </w:p>
     <w:p>
       <w:pPr>
         <w:rPr>
           <w:lang w:val="fr-CH"/>
         </w:rPr>
       </w:pPr>
+    </w:p>
+    <w:p>
+      <w:r>
+        <w:t>Teststrategie</w:t>
+      </w:r>
+    </w:p>
+    <w:p>
+      <w:r>
+        <w:t>-----------------</w:t>
+      </w:r>
+    </w:p>
+    <w:p>
+      <w:r>
+        <w:t>Um eine korrekte Ausführung zu gewährleisten, sollten alle Anforderungen manuell getestet werden. Dabei müssen alle Anforderungen validiert und abgedeckt werden. Dabei sind keine automatisierten Tests gefordert.</w:t>
+      </w:r>
+    </w:p>
+    <w:p/>
+    <w:p>
+      <w:r>
+        <w:t>Umgebung</w:t>
+      </w:r>
+    </w:p>
+    <w:p>
+      <w:r>
+        <w:t>----------------</w:t>
+      </w:r>
+    </w:p>
+    <w:p>
+      <w:r>
+        <w:t xml:space="preserve">Firmen-Notebook, Windows 10, </w:t>
+      </w:r>
+      <w:proofErr w:type="spellStart"/>
+      <w:r>
+        <w:t>IntelliJ</w:t>
+      </w:r>
+      <w:proofErr w:type="spellEnd"/>
+      <w:r>
+        <w:t xml:space="preserve"> IDEA Ultimate, </w:t>
+      </w:r>
+      <w:proofErr w:type="spellStart"/>
+      <w:r>
+        <w:t>Figma</w:t>
+      </w:r>
+      <w:proofErr w:type="spellEnd"/>
+      <w:r>
+        <w:t xml:space="preserve">, </w:t>
+      </w:r>
+      <w:proofErr w:type="spellStart"/>
+      <w:r>
+        <w:t>Git</w:t>
+      </w:r>
+      <w:proofErr w:type="spellEnd"/>
+      <w:r>
+        <w:t>, PostgreSQL, Java 17, weitere Tools nach Bedarf</w:t>
+      </w:r>
+    </w:p>
+    <w:p/>
+    <w:p>
+      <w:pPr>
+        <w:rPr>
+          <w:lang w:val="fr-CH"/>
+        </w:rPr>
+      </w:pPr>
+      <w:proofErr w:type="spellStart"/>
       <w:r>
         <w:rPr>
           <w:lang w:val="fr-CH"/>
         </w:rPr>
         <w:t>Technologien</w:t>
       </w:r>
+      <w:proofErr w:type="spellEnd"/>
     </w:p>
     <w:p>
       <w:pPr>
@@ -5163,14 +5306,28 @@
         <w:rPr>
           <w:lang w:val="fr-CH"/>
         </w:rPr>
-        <w:t>Java 17, JavaScript, PostgreSQL, Spring Boot 3.1.x, React 18.2.x</w:t>
-      </w:r>
-    </w:p>
-    <w:p>
-      <w:pPr>
+        <w:t xml:space="preserve">Java 17, JavaScript, PostgreSQL, Spring Boot 3.1.x, </w:t>
+      </w:r>
+      <w:proofErr w:type="spellStart"/>
+      <w:r>
         <w:rPr>
           <w:lang w:val="fr-CH"/>
         </w:rPr>
+        <w:t>React</w:t>
+      </w:r>
+      <w:proofErr w:type="spellEnd"/>
+      <w:r>
+        <w:rPr>
+          <w:lang w:val="fr-CH"/>
+        </w:rPr>
+        <w:t xml:space="preserve"> 18.2.x</w:t>
+      </w:r>
+    </w:p>
+    <w:p>
+      <w:pPr>
+        <w:rPr>
+          <w:lang w:val="fr-CH"/>
+        </w:rPr>
       </w:pPr>
     </w:p>
     <w:p>
@@ -5184,8 +5341,13 @@
       </w:r>
     </w:p>
     <w:p>
-      <w:r>
-        <w:t>Figma Projekt im IT-Academy Team.</w:t>
+      <w:proofErr w:type="spellStart"/>
+      <w:r>
+        <w:t>Figma</w:t>
+      </w:r>
+      <w:proofErr w:type="spellEnd"/>
+      <w:r>
+        <w:t xml:space="preserve"> Projekt im IT-Academy Team.</w:t>
       </w:r>
     </w:p>
     <w:p/>
@@ -5231,13 +5393,23 @@
     </w:p>
     <w:p>
       <w:r>
-        <w:t>-- TypeScript</w:t>
-      </w:r>
-    </w:p>
-    <w:p>
-      <w:r>
-        <w:t>-- React</w:t>
-      </w:r>
+        <w:t xml:space="preserve">-- </w:t>
+      </w:r>
+      <w:proofErr w:type="spellStart"/>
+      <w:r>
+        <w:t>TypeScript</w:t>
+      </w:r>
+      <w:proofErr w:type="spellEnd"/>
+    </w:p>
+    <w:p>
+      <w:r>
+        <w:t xml:space="preserve">-- </w:t>
+      </w:r>
+      <w:proofErr w:type="spellStart"/>
+      <w:r>
+        <w:t>React</w:t>
+      </w:r>
+      <w:proofErr w:type="spellEnd"/>
     </w:p>
     <w:p>
       <w:r>
@@ -5339,7 +5511,31 @@
     </w:p>
     <w:p>
       <w:r>
-        <w:t>Der Auszubildende war massgebend an dem Projekt "IT-Academy Community" beteiligt. Dabei handelt es sich um eine Webplattform bestehend aus einem React Frontend und Spring Boot Backend. In diesem Projekt arbeitete der Auszubildende an der Planung, Datenbankentwurf, Backend, Frontend und Deployment.</w:t>
+        <w:t xml:space="preserve">Der Auszubildende war massgebend an dem Projekt "IT-Academy Community" beteiligt. Dabei handelt es sich um eine Webplattform bestehend aus einem </w:t>
+      </w:r>
+      <w:proofErr w:type="spellStart"/>
+      <w:r>
+        <w:t>React</w:t>
+      </w:r>
+      <w:proofErr w:type="spellEnd"/>
+      <w:r>
+        <w:t xml:space="preserve"> Frontend und Spring Boot </w:t>
+      </w:r>
+      <w:proofErr w:type="gramStart"/>
+      <w:r>
+        <w:t>Backend</w:t>
+      </w:r>
+      <w:proofErr w:type="gramEnd"/>
+      <w:r>
+        <w:t xml:space="preserve">. In diesem Projekt arbeitete der Auszubildende an der Planung, Datenbankentwurf, Backend, Frontend und </w:t>
+      </w:r>
+      <w:proofErr w:type="spellStart"/>
+      <w:r>
+        <w:t>Deployment</w:t>
+      </w:r>
+      <w:proofErr w:type="spellEnd"/>
+      <w:r>
+        <w:t>.</w:t>
       </w:r>
     </w:p>
     <w:p/>
@@ -5355,7 +5551,15 @@
     </w:p>
     <w:p>
       <w:r>
-        <w:t>Das Projekt "Tools/" ist eine Webseite, welche alle aktiv intern genutzten Applikationen übersichtlich darstellt. Der Auszubildende übernahm in diesem Projekt den Lead und arbeitete an der Planung, Datenerhebung, Frontend und Deployment der Applikation.</w:t>
+        <w:t xml:space="preserve">Das Projekt "Tools/" ist eine Webseite, welche alle aktiv intern genutzten Applikationen übersichtlich darstellt. Der Auszubildende übernahm in diesem Projekt den Lead und arbeitete an der Planung, Datenerhebung, Frontend und </w:t>
+      </w:r>
+      <w:proofErr w:type="spellStart"/>
+      <w:r>
+        <w:t>Deployment</w:t>
+      </w:r>
+      <w:proofErr w:type="spellEnd"/>
+      <w:r>
+        <w:t xml:space="preserve"> der Applikation.</w:t>
       </w:r>
     </w:p>
     <w:p/>
@@ -5704,9 +5908,11 @@
             <w:r>
               <w:t xml:space="preserve">Sara </w:t>
             </w:r>
+            <w:proofErr w:type="spellStart"/>
             <w:r>
               <w:t>Zarubica</w:t>
             </w:r>
+            <w:proofErr w:type="spellEnd"/>
           </w:p>
         </w:tc>
         <w:tc>
@@ -6805,8 +7011,18 @@
                 <w:bCs/>
                 <w:sz w:val="24"/>
               </w:rPr>
-              <w:t>der IPA aufgabenstellung</w:t>
-            </w:r>
+              <w:t xml:space="preserve">der IPA </w:t>
+            </w:r>
+            <w:proofErr w:type="spellStart"/>
+            <w:r>
+              <w:rPr>
+                <w:rFonts w:eastAsia="Calibri" w:cstheme="minorHAnsi"/>
+                <w:bCs/>
+                <w:sz w:val="24"/>
+              </w:rPr>
+              <w:t>aufgabenstellung</w:t>
+            </w:r>
+            <w:proofErr w:type="spellEnd"/>
             <w:r>
               <w:rPr>
                 <w:rFonts w:eastAsia="Calibri" w:cstheme="minorHAnsi"/>
@@ -7319,13 +7535,23 @@
               </w:rPr>
               <w:t xml:space="preserve">lich Upload, </w:t>
             </w:r>
-            <w:r>
-              <w:rPr>
-                <w:rFonts w:eastAsia="Calibri" w:cstheme="minorHAnsi"/>
-                <w:bCs/>
-                <w:sz w:val="24"/>
-              </w:rPr>
-              <w:t xml:space="preserve">skalierung, </w:t>
+            <w:proofErr w:type="spellStart"/>
+            <w:r>
+              <w:rPr>
+                <w:rFonts w:eastAsia="Calibri" w:cstheme="minorHAnsi"/>
+                <w:bCs/>
+                <w:sz w:val="24"/>
+              </w:rPr>
+              <w:t>skalierung</w:t>
+            </w:r>
+            <w:proofErr w:type="spellEnd"/>
+            <w:r>
+              <w:rPr>
+                <w:rFonts w:eastAsia="Calibri" w:cstheme="minorHAnsi"/>
+                <w:bCs/>
+                <w:sz w:val="24"/>
+              </w:rPr>
+              <w:t xml:space="preserve">, </w:t>
             </w:r>
             <w:r>
               <w:rPr>
@@ -7605,7 +7831,25 @@
                 <w:bCs/>
                 <w:sz w:val="24"/>
               </w:rPr>
-              <w:t>Anpassung und Optimierung der Kommunikation zwischen Frontend und Backend, um eine reibungslose Datenübertragung und Interaktion zu gewährleisten.</w:t>
+              <w:t xml:space="preserve">Anpassung und Optimierung der Kommunikation zwischen Frontend und </w:t>
+            </w:r>
+            <w:proofErr w:type="gramStart"/>
+            <w:r>
+              <w:rPr>
+                <w:rFonts w:eastAsia="Calibri" w:cstheme="minorHAnsi"/>
+                <w:bCs/>
+                <w:sz w:val="24"/>
+              </w:rPr>
+              <w:t>Backend</w:t>
+            </w:r>
+            <w:proofErr w:type="gramEnd"/>
+            <w:r>
+              <w:rPr>
+                <w:rFonts w:eastAsia="Calibri" w:cstheme="minorHAnsi"/>
+                <w:bCs/>
+                <w:sz w:val="24"/>
+              </w:rPr>
+              <w:t>, um eine reibungslose Datenübertragung und Interaktion zu gewährleisten.</w:t>
             </w:r>
           </w:p>
         </w:tc>
@@ -9454,7 +9698,15 @@
     </w:p>
     <w:p>
       <w:r>
-        <w:t xml:space="preserve">Um die Organisation der Arbeitsergebnisse umfassend zu gewährleisten, setze ich auf eine diversifizierte Strategie, die lokale Speicherung, Cloud-Dienste Google Drive für Dokumentation, sowie mehrere GitHub-Repositories einschliesst. Speziell für die Dokumentation dient das Repository </w:t>
+        <w:t>Um die Organisation der Arbeitsergebnisse umfassend zu gewährleisten, setze ich auf eine diversifizierte Strategie, die lokale Speicherung, Cloud-Dienste Google Drive für Dokumentation, sowie mehrere GitHub-</w:t>
+      </w:r>
+      <w:proofErr w:type="spellStart"/>
+      <w:r>
+        <w:t>Repositories</w:t>
+      </w:r>
+      <w:proofErr w:type="spellEnd"/>
+      <w:r>
+        <w:t xml:space="preserve"> einschliesst. Speziell für die Dokumentation dient das Repository </w:t>
       </w:r>
       <w:r>
         <w:t>"</w:t>
@@ -9516,7 +9768,15 @@
         <w:t>)</w:t>
       </w:r>
       <w:r>
-        <w:t xml:space="preserve"> als zentrale Sammelstelle, ergänzt durch zwei weitere Repositories für den Quellcode, um eine klare Trennung und effiziente Verwaltung zu sichern.</w:t>
+        <w:t xml:space="preserve"> als zentrale Sammelstelle, ergänzt durch zwei weitere </w:t>
+      </w:r>
+      <w:proofErr w:type="spellStart"/>
+      <w:r>
+        <w:t>Repositories</w:t>
+      </w:r>
+      <w:proofErr w:type="spellEnd"/>
+      <w:r>
+        <w:t xml:space="preserve"> für den Quellcode, um eine klare Trennung und effiziente Verwaltung zu sichern.</w:t>
       </w:r>
     </w:p>
     <w:p>
@@ -9533,7 +9793,15 @@
     </w:p>
     <w:p>
       <w:r>
-        <w:t>Für die tägliche Arbeit und Versionskontrolle werden spezifische Branches erstellt, die den Fortschritt dokumentieren und eine klare Struktur bieten.</w:t>
+        <w:t xml:space="preserve">Für die tägliche Arbeit und Versionskontrolle werden spezifische </w:t>
+      </w:r>
+      <w:proofErr w:type="spellStart"/>
+      <w:r>
+        <w:t>Branches</w:t>
+      </w:r>
+      <w:proofErr w:type="spellEnd"/>
+      <w:r>
+        <w:t xml:space="preserve"> erstellt, die den Fortschritt dokumentieren und eine klare Struktur bieten.</w:t>
       </w:r>
     </w:p>
     <w:p>
@@ -9550,7 +9818,15 @@
     </w:p>
     <w:p>
       <w:r>
-        <w:t xml:space="preserve">Ein automatisiertes Backup-System sichert alle Änderungen bei jedem Push auf den Master-Branch des Dokumentations-Repositories auf </w:t>
+        <w:t>Ein automatisiertes Backup-System sichert alle Änderungen bei jedem Push auf den Master-Branch des Dokumentations-</w:t>
+      </w:r>
+      <w:proofErr w:type="spellStart"/>
+      <w:r>
+        <w:t>Repositories</w:t>
+      </w:r>
+      <w:proofErr w:type="spellEnd"/>
+      <w:r>
+        <w:t xml:space="preserve"> auf </w:t>
       </w:r>
       <w:r>
         <w:t xml:space="preserve">einen dafür abgesehen </w:t>
@@ -9579,14 +9855,43 @@
     </w:p>
     <w:p>
       <w:r>
-        <w:t>Für den Sourcecode der Projekte "Competec/ita-talent-api" und "</w:t>
+        <w:t>Für den Sourcecode der Projekte "Competec/</w:t>
+      </w:r>
+      <w:proofErr w:type="spellStart"/>
+      <w:r>
+        <w:t>ita</w:t>
+      </w:r>
+      <w:proofErr w:type="spellEnd"/>
+      <w:r>
+        <w:t>-talent-</w:t>
+      </w:r>
+      <w:proofErr w:type="spellStart"/>
+      <w:r>
+        <w:t>api</w:t>
+      </w:r>
+      <w:proofErr w:type="spellEnd"/>
+      <w:r>
+        <w:t>" und "</w:t>
       </w:r>
       <w:r>
         <w:t xml:space="preserve">Competec </w:t>
       </w:r>
       <w:r>
-        <w:t>/ita-talent-client" werden dedizierte Branches</w:t>
-      </w:r>
+        <w:t>/</w:t>
+      </w:r>
+      <w:proofErr w:type="spellStart"/>
+      <w:r>
+        <w:t>ita</w:t>
+      </w:r>
+      <w:proofErr w:type="spellEnd"/>
+      <w:r>
+        <w:t xml:space="preserve">-talent-client" werden dedizierte </w:t>
+      </w:r>
+      <w:proofErr w:type="spellStart"/>
+      <w:r>
+        <w:t>Branches</w:t>
+      </w:r>
+      <w:proofErr w:type="spellEnd"/>
       <w:r>
         <w:t xml:space="preserve"> </w:t>
       </w:r>
@@ -10556,7 +10861,15 @@
           </w:tcPr>
           <w:p>
             <w:r>
-              <w:t>Der erste Tag startete mit einer gründlichen Einarbeitung in die Projektvorgaben, was mir einen klaren Fahrplan lieferte. Die Erstellung des Zeitplans in Excel erwies sich zunächst als Herausforderung, doch durch gezieltes Spacing und Farbgebung fand ich eine effektive Lösung. Diese Anpassung steigerte nicht nur die Übersichtlichkeit, sondern auch meine Zuversicht in die kommenden Aufgaben.</w:t>
+              <w:t xml:space="preserve">Der erste Tag startete mit einer gründlichen Einarbeitung in die Projektvorgaben, was mir einen klaren Fahrplan lieferte. Die Erstellung des Zeitplans in Excel erwies sich zunächst als Herausforderung, doch durch gezieltes </w:t>
+            </w:r>
+            <w:proofErr w:type="spellStart"/>
+            <w:r>
+              <w:t>Spacing</w:t>
+            </w:r>
+            <w:proofErr w:type="spellEnd"/>
+            <w:r>
+              <w:t xml:space="preserve"> und Farbgebung fand ich eine effektive Lösung. Diese Anpassung steigerte nicht nur die Übersichtlichkeit, sondern auch meine Zuversicht in die kommenden Aufgaben.</w:t>
             </w:r>
           </w:p>
         </w:tc>
@@ -15999,10 +16312,34 @@
           <w:b/>
           <w:bCs/>
         </w:rPr>
-        <w:t>1. Benutzerdefinierte Exceptions:</w:t>
-      </w:r>
-      <w:r>
-        <w:t xml:space="preserve"> Diese Variante sieht vor, dass der XML-Adapter bei Auftreten eines Fehlers eine spezifisch definierte Exception wirft. Dieser Ansatz ermöglicht eine direkte und klare Kommunikation von Fehlern, stellt aber die Herausforderung dar, den Fehlerkontext präzise zu übermitteln.</w:t>
+        <w:t xml:space="preserve">1. Benutzerdefinierte </w:t>
+      </w:r>
+      <w:proofErr w:type="spellStart"/>
+      <w:r>
+        <w:rPr>
+          <w:b/>
+          <w:bCs/>
+        </w:rPr>
+        <w:t>Exceptions</w:t>
+      </w:r>
+      <w:proofErr w:type="spellEnd"/>
+      <w:r>
+        <w:rPr>
+          <w:b/>
+          <w:bCs/>
+        </w:rPr>
+        <w:t>:</w:t>
+      </w:r>
+      <w:r>
+        <w:t xml:space="preserve"> Diese Variante sieht vor, dass der XML-Adapter bei Auftreten eines Fehlers eine spezifisch definierte </w:t>
+      </w:r>
+      <w:proofErr w:type="spellStart"/>
+      <w:r>
+        <w:t>Exception</w:t>
+      </w:r>
+      <w:proofErr w:type="spellEnd"/>
+      <w:r>
+        <w:t xml:space="preserve"> wirft. Dieser Ansatz ermöglicht eine direkte und klare Kommunikation von Fehlern, stellt aber die Herausforderung dar, den Fehlerkontext präzise zu übermitteln.</w:t>
       </w:r>
     </w:p>
     <w:p/>
@@ -16015,7 +16352,23 @@
         <w:t>2. Transformations-DTO mit Fehlerdetails:</w:t>
       </w:r>
       <w:r>
-        <w:t xml:space="preserve"> Im Gegensatz zum direkten Werfen von Exceptions sieht dieser Ansatz vor, dass der XML-Adapter ein Transformations-DTO zurückgibt, das während der Verarbeitung erstellt wird. Fehlerdetails werden in diesem DTO festgehalten, was eine umfassende Sicht auf den Fehlerkontext ermöglicht, ohne den Prozessfluss durch Exceptions zu unterbrechen.</w:t>
+        <w:t xml:space="preserve"> Im Gegensatz zum direkten Werfen von </w:t>
+      </w:r>
+      <w:proofErr w:type="spellStart"/>
+      <w:r>
+        <w:t>Exceptions</w:t>
+      </w:r>
+      <w:proofErr w:type="spellEnd"/>
+      <w:r>
+        <w:t xml:space="preserve"> sieht dieser Ansatz vor, dass der XML-Adapter ein Transformations-DTO zurückgibt, das während der Verarbeitung erstellt wird. Fehlerdetails werden in diesem DTO festgehalten, was eine umfassende Sicht auf den Fehlerkontext ermöglicht, ohne den Prozessfluss durch </w:t>
+      </w:r>
+      <w:proofErr w:type="spellStart"/>
+      <w:r>
+        <w:t>Exceptions</w:t>
+      </w:r>
+      <w:proofErr w:type="spellEnd"/>
+      <w:r>
+        <w:t xml:space="preserve"> zu unterbrechen.</w:t>
       </w:r>
     </w:p>
     <w:p/>
@@ -16046,13 +16399,42 @@
         <w:t>lösen</w:t>
       </w:r>
       <w:r>
-        <w:t>, habe ich mich mit Techniken zur dynamischen Feldidentifikation in Java beschäftigt. Der Schlüssel liegt in der Verwendung der Java Reflection, speziell der Methode getDeclaredFields(), die es ermöglicht, alle Felder eines DTOs zur Laufzeit abzurufen. Diese Information kann dann genutzt werden, um in einer ausführlichen switch-Case-Logik spezifische Behandlungen oder Fehlermeldungen für jedes Feld zu definieren.</w:t>
+        <w:t xml:space="preserve">, habe ich mich mit Techniken zur dynamischen Feldidentifikation in Java beschäftigt. Der Schlüssel liegt in der Verwendung der Java </w:t>
+      </w:r>
+      <w:proofErr w:type="spellStart"/>
+      <w:r>
+        <w:t>Reflection</w:t>
+      </w:r>
+      <w:proofErr w:type="spellEnd"/>
+      <w:r>
+        <w:t xml:space="preserve">, speziell der Methode </w:t>
+      </w:r>
+      <w:proofErr w:type="spellStart"/>
+      <w:proofErr w:type="gramStart"/>
+      <w:r>
+        <w:t>getDeclaredFields</w:t>
+      </w:r>
+      <w:proofErr w:type="spellEnd"/>
+      <w:r>
+        <w:t>(</w:t>
+      </w:r>
+      <w:proofErr w:type="gramEnd"/>
+      <w:r>
+        <w:t>), die es ermöglicht, alle Felder eines DTOs zur Laufzeit abzurufen. Diese Information kann dann genutzt werden, um in einer ausführlichen switch-Case-Logik spezifische Behandlungen oder Fehlermeldungen für jedes Feld zu definieren.</w:t>
       </w:r>
     </w:p>
     <w:p/>
     <w:p>
       <w:r>
-        <w:t>Diese Methode erlaubt es uns, flexible und wiederverwendbare XML-Adapter zu implementieren, die nicht nur auf die aktuelle Event-Datenstruktur beschränkt sind, sondern auch für zukünftige Anwendungen und Datenimporte, wie beispielsweise aus MyAbacus, adaptiert werden können.</w:t>
+        <w:t xml:space="preserve">Diese Methode erlaubt es uns, flexible und wiederverwendbare XML-Adapter zu implementieren, die nicht nur auf die aktuelle Event-Datenstruktur beschränkt sind, sondern auch für zukünftige Anwendungen und Datenimporte, wie beispielsweise aus </w:t>
+      </w:r>
+      <w:proofErr w:type="spellStart"/>
+      <w:r>
+        <w:t>MyAbacus</w:t>
+      </w:r>
+      <w:proofErr w:type="spellEnd"/>
+      <w:r>
+        <w:t>, adaptiert werden können.</w:t>
       </w:r>
     </w:p>
     <w:p/>
@@ -16076,7 +16458,23 @@
     </w:p>
     <w:p>
       <w:r>
-        <w:t>Die Entwicklung dieser Ansätze basierte auf einer Kombination aus Fachliteratur, Online-Ressourcen und Diskussionen in Entwicklergemeinschaften. Insbesondere Artikel über Java Reflection und benutzerdefinierte Exceptions boten tiefgreifende Einblicke und praxisnahe Lösungsansätze.</w:t>
+        <w:t xml:space="preserve">Die Entwicklung dieser Ansätze basierte auf einer Kombination aus Fachliteratur, Online-Ressourcen und Diskussionen in Entwicklergemeinschaften. Insbesondere Artikel über Java </w:t>
+      </w:r>
+      <w:proofErr w:type="spellStart"/>
+      <w:r>
+        <w:t>Reflection</w:t>
+      </w:r>
+      <w:proofErr w:type="spellEnd"/>
+      <w:r>
+        <w:t xml:space="preserve"> und benutzerdefinierte </w:t>
+      </w:r>
+      <w:proofErr w:type="spellStart"/>
+      <w:r>
+        <w:t>Exceptions</w:t>
+      </w:r>
+      <w:proofErr w:type="spellEnd"/>
+      <w:r>
+        <w:t xml:space="preserve"> boten tiefgreifende Einblicke und praxisnahe Lösungsansätze.</w:t>
       </w:r>
     </w:p>
     <w:p/>
@@ -16184,7 +16582,23 @@
     </w:p>
     <w:p>
       <w:r>
-        <w:t xml:space="preserve">Informationen zu Exception Bubbling und Best Practices: </w:t>
+        <w:t xml:space="preserve">Informationen zu </w:t>
+      </w:r>
+      <w:proofErr w:type="spellStart"/>
+      <w:r>
+        <w:t>Exception</w:t>
+      </w:r>
+      <w:proofErr w:type="spellEnd"/>
+      <w:r>
+        <w:t xml:space="preserve"> </w:t>
+      </w:r>
+      <w:proofErr w:type="spellStart"/>
+      <w:r>
+        <w:t>Bubbling</w:t>
+      </w:r>
+      <w:proofErr w:type="spellEnd"/>
+      <w:r>
+        <w:t xml:space="preserve"> und Best Practices: </w:t>
       </w:r>
       <w:hyperlink r:id="rId18" w:history="1">
         <w:r>
@@ -16388,10 +16802,18 @@
         <w:t>lich PNG und JPG) waren weitere kritische Themen. Informationen zur Implementierung von Bildskalierungsmethoden</w:t>
       </w:r>
       <w:r>
-        <w:t xml:space="preserve"> wie hier(</w:t>
-      </w:r>
-      <w:r>
-        <w:t xml:space="preserve"> und Validierungslogiken waren von entscheidender Bedeutung, um die Konsistenz und Qualität der Bildinhalte zu sichern.</w:t>
+        <w:t xml:space="preserve"> wie </w:t>
+      </w:r>
+      <w:proofErr w:type="gramStart"/>
+      <w:r>
+        <w:t>hier(</w:t>
+      </w:r>
+      <w:r>
+        <w:t xml:space="preserve"> und</w:t>
+      </w:r>
+      <w:proofErr w:type="gramEnd"/>
+      <w:r>
+        <w:t xml:space="preserve"> Validierungslogiken waren von entscheidender Bedeutung, um die Konsistenz und Qualität der Bildinhalte zu sichern.</w:t>
       </w:r>
     </w:p>
     <w:p/>
@@ -16456,6 +16878,8 @@
     <w:p/>
     <w:p/>
     <w:p/>
+    <w:p/>
+    <w:p/>
     <w:p>
       <w:pPr>
         <w:rPr>
@@ -16468,6 +16892,7 @@
           <w:b/>
           <w:bCs/>
         </w:rPr>
+        <w:lastRenderedPageBreak/>
         <w:t>Quellen und Recherche</w:t>
       </w:r>
     </w:p>
@@ -16478,23 +16903,62 @@
     </w:p>
     <w:p/>
     <w:p>
-      <w:r>
-        <w:t>Spring Security Dokumentation: Offizielle Spring Security Dokumentation</w:t>
-      </w:r>
-    </w:p>
-    <w:p>
-      <w:r>
-        <w:t>Spring File Upload: Baeldung Guide zu Spring File Upload</w:t>
-      </w:r>
-    </w:p>
+      <w:pPr>
+        <w:rPr>
+          <w:color w:val="0070C0"/>
+          <w:u w:val="single"/>
+        </w:rPr>
+      </w:pPr>
+      <w:r>
+        <w:t xml:space="preserve">Spring Security Dokumentation: </w:t>
+      </w:r>
+      <w:hyperlink r:id="rId20" w:history="1">
+        <w:r>
+          <w:rPr>
+            <w:color w:val="0070C0"/>
+            <w:u w:val="single"/>
+          </w:rPr>
+          <w:t>https://docs.spring.io/spring-security/reference/servlet/configuration/java.html</w:t>
+        </w:r>
+      </w:hyperlink>
+    </w:p>
+    <w:p/>
+    <w:p>
+      <w:pPr>
+        <w:rPr>
+          <w:color w:val="0070C0"/>
+          <w:u w:val="single"/>
+        </w:rPr>
+      </w:pPr>
+      <w:r>
+        <w:t xml:space="preserve">Spring File Upload: </w:t>
+      </w:r>
+      <w:hyperlink r:id="rId21" w:history="1">
+        <w:r>
+          <w:rPr>
+            <w:color w:val="0070C0"/>
+            <w:u w:val="single"/>
+          </w:rPr>
+          <w:t>https://www.baeldung.com/spring-boot-thymeleaf-image-upload</w:t>
+        </w:r>
+      </w:hyperlink>
+    </w:p>
+    <w:p/>
     <w:p>
       <w:r>
         <w:t xml:space="preserve">Java Bildskalierung: </w:t>
       </w:r>
-      <w:r>
-        <w:t>https://www.baeldung.com/java-image-compression-lossy-lossless</w:t>
-      </w:r>
-    </w:p>
+      <w:hyperlink r:id="rId22" w:history="1">
+        <w:r>
+          <w:rPr>
+            <w:color w:val="0070C0"/>
+            <w:u w:val="single"/>
+          </w:rPr>
+          <w:t>https://www.baeldung.com/java-image-compression-lossy-lossless</w:t>
+        </w:r>
+      </w:hyperlink>
+    </w:p>
+    <w:p/>
     <w:p>
       <w:r>
         <w:t>Diese Quellen boten wertvolle Einblicke in bewährte Methoden und technische Lösungen.</w:t>
@@ -16502,7 +16966,17 @@
     </w:p>
     <w:p/>
     <w:p>
-      <w:r>
+      <w:pPr>
+        <w:rPr>
+          <w:b/>
+          <w:bCs/>
+        </w:rPr>
+      </w:pPr>
+      <w:r>
+        <w:rPr>
+          <w:b/>
+          <w:bCs/>
+        </w:rPr>
         <w:t>Zusammenfassung</w:t>
       </w:r>
     </w:p>
@@ -16563,7 +17037,7 @@
                     </pic:cNvPicPr>
                   </pic:nvPicPr>
                   <pic:blipFill>
-                    <a:blip r:embed="rId20" cstate="print">
+                    <a:blip r:embed="rId23" cstate="print">
                       <a:extLst>
                         <a:ext uri="{28A0092B-C50C-407E-A947-70E740481C1C}">
                           <a14:useLocalDpi xmlns:a14="http://schemas.microsoft.com/office/drawing/2010/main" val="0"/>
@@ -16629,7 +17103,15 @@
         </w:numPr>
       </w:pPr>
       <w:r>
-        <w:t>Client (UI): Entwickelt mit React, stellt diese Komponente eine dynamische Schnittstelle für die Nutzer dar. Durch die Websocket-Kommunikation (grün dargestellt) wird eine direkte und reaktive Verbindung zum Backend hergestellt, was die Aktualität der Daten auf der Benutzeroberfläche gewährleistet.</w:t>
+        <w:t xml:space="preserve">Client (UI): Entwickelt mit </w:t>
+      </w:r>
+      <w:proofErr w:type="spellStart"/>
+      <w:r>
+        <w:t>React</w:t>
+      </w:r>
+      <w:proofErr w:type="spellEnd"/>
+      <w:r>
+        <w:t>, stellt diese Komponente eine dynamische Schnittstelle für die Nutzer dar. Durch die Websocket-Kommunikation (grün dargestellt) wird eine direkte und reaktive Verbindung zum Backend hergestellt, was die Aktualität der Daten auf der Benutzeroberfläche gewährleistet.</w:t>
       </w:r>
     </w:p>
     <w:p/>
@@ -16645,7 +17127,15 @@
       </w:pPr>
       <w:r>
         <w:lastRenderedPageBreak/>
-        <w:t>Backend (API): Das Backend, strukturiert um Websockets, nutzt Listener und Responder zusammen mit einem Exchange DTO, um eine effiziente und reaktive Datenverarbeitung sowie -übertragung zu ermöglichen. Diese Architektur unterstützt eine nahtlose Echtzeit-Kommunikation zwischen Client und Server.</w:t>
+        <w:t xml:space="preserve">Backend (API): Das Backend, strukturiert um Websockets, nutzt </w:t>
+      </w:r>
+      <w:proofErr w:type="spellStart"/>
+      <w:r>
+        <w:t>Listener</w:t>
+      </w:r>
+      <w:proofErr w:type="spellEnd"/>
+      <w:r>
+        <w:t xml:space="preserve"> und Responder zusammen mit einem Exchange DTO, um eine effiziente und reaktive Datenverarbeitung sowie -übertragung zu ermöglichen. Diese Architektur unterstützt eine nahtlose Echtzeit-Kommunikation zwischen Client und Server.</w:t>
       </w:r>
     </w:p>
     <w:p/>
@@ -16738,7 +17228,7 @@
                     </pic:cNvPicPr>
                   </pic:nvPicPr>
                   <pic:blipFill>
-                    <a:blip r:embed="rId21" cstate="print">
+                    <a:blip r:embed="rId24" cstate="print">
                       <a:extLst>
                         <a:ext uri="{28A0092B-C50C-407E-A947-70E740481C1C}">
                           <a14:useLocalDpi xmlns:a14="http://schemas.microsoft.com/office/drawing/2010/main" val="0"/>
@@ -16813,8 +17303,21 @@
           <w:numId w:val="13"/>
         </w:numPr>
       </w:pPr>
-      <w:r>
-        <w:t>Authentikation und Sessionhandling (Session): Diese Funktionalität soll ein sicheres Login-Verfahren und eine effiziente Verwaltung von Benutzersitzungen gewährleisten. Sie ist essenziell für die Sicherheit und Personalisierung des Nutzererlebnisses.</w:t>
+      <w:proofErr w:type="spellStart"/>
+      <w:r>
+        <w:t>Authentikation</w:t>
+      </w:r>
+      <w:proofErr w:type="spellEnd"/>
+      <w:r>
+        <w:t xml:space="preserve"> und </w:t>
+      </w:r>
+      <w:proofErr w:type="spellStart"/>
+      <w:r>
+        <w:t>Sessionhandling</w:t>
+      </w:r>
+      <w:proofErr w:type="spellEnd"/>
+      <w:r>
+        <w:t xml:space="preserve"> (Session): Diese Funktionalität soll ein sicheres Login-Verfahren und eine effiziente Verwaltung von Benutzersitzungen gewährleisten. Sie ist essenziell für die Sicherheit und Personalisierung des Nutzererlebnisses.</w:t>
       </w:r>
     </w:p>
     <w:p/>
@@ -16827,7 +17330,15 @@
         </w:numPr>
       </w:pPr>
       <w:r>
-        <w:t>Anzeige von Fehlern (Transformation): Eine wichtige Erweiterung zur Visualisierung von Fehlern, die während der Datenkonvertierung und -normalisierung auftreten können. Dies ermöglicht eine schnellere Identifizierung und Behebung von Problemen.</w:t>
+        <w:t xml:space="preserve">Anzeige von Fehlern (Transformation): Eine wichtige Erweiterung zur Visualisierung von Fehlern, die während der Datenkonvertierung und -normalisierung auftreten können. Dies </w:t>
+      </w:r>
+      <w:proofErr w:type="gramStart"/>
+      <w:r>
+        <w:t>ermöglicht</w:t>
+      </w:r>
+      <w:proofErr w:type="gramEnd"/>
+      <w:r>
+        <w:t xml:space="preserve"> eine schnellere Identifizierung und Behebung von Problemen.</w:t>
       </w:r>
     </w:p>
     <w:p/>
@@ -20484,7 +20995,7 @@
     <w:rsid w:val="00487CDB"/>
     <w:rsid w:val="00BA2688"/>
     <w:rsid w:val="00D9438C"/>
-    <w:rsid w:val="00FA115A"/>
+    <w:rsid w:val="00FD5B43"/>
   </w:rsids>
   <m:mathPr>
     <m:mathFont m:val="Cambria Math"/>

</xml_diff>

<commit_message>
added tabellenstruktur + gedankengänge
</commit_message>
<xml_diff>
--- a/Dokumentation.docx
+++ b/Dokumentation.docx
@@ -4160,21 +4160,8 @@
           </w:tcPr>
           <w:p>
             <w:r>
-              <w:t>Competec/</w:t>
-            </w:r>
-            <w:proofErr w:type="spellStart"/>
-            <w:r>
-              <w:t>ita</w:t>
-            </w:r>
-            <w:proofErr w:type="spellEnd"/>
-            <w:r>
-              <w:t>-talent-</w:t>
-            </w:r>
-            <w:proofErr w:type="spellStart"/>
-            <w:r>
-              <w:t>api</w:t>
-            </w:r>
-            <w:proofErr w:type="spellEnd"/>
+              <w:t>Competec/ita-talent-api</w:t>
+            </w:r>
           </w:p>
         </w:tc>
         <w:tc>
@@ -4202,15 +4189,7 @@
           </w:tcPr>
           <w:p>
             <w:r>
-              <w:t>Competec/</w:t>
-            </w:r>
-            <w:proofErr w:type="spellStart"/>
-            <w:r>
-              <w:t>ita</w:t>
-            </w:r>
-            <w:proofErr w:type="spellEnd"/>
-            <w:r>
-              <w:t>-talent-</w:t>
+              <w:t>Competec/ita-talent-</w:t>
             </w:r>
             <w:r>
               <w:t>client</w:t>
@@ -4427,15 +4406,7 @@
               <w:spacing w:line="260" w:lineRule="atLeast"/>
             </w:pPr>
             <w:r>
-              <w:t xml:space="preserve">Lokaler Speicher, </w:t>
-            </w:r>
-            <w:proofErr w:type="spellStart"/>
-            <w:r>
-              <w:t>Github</w:t>
-            </w:r>
-            <w:proofErr w:type="spellEnd"/>
-            <w:r>
-              <w:t>, Google Drive</w:t>
+              <w:t>Lokaler Speicher, Github, Google Drive</w:t>
             </w:r>
           </w:p>
         </w:tc>
@@ -4504,39 +4475,7 @@
     </w:p>
     <w:p>
       <w:r>
-        <w:t xml:space="preserve">Die Competec-Gruppe besteht aus den Handelsunternehmen </w:t>
-      </w:r>
-      <w:proofErr w:type="spellStart"/>
-      <w:r>
-        <w:t>Alltron</w:t>
-      </w:r>
-      <w:proofErr w:type="spellEnd"/>
-      <w:r>
-        <w:t xml:space="preserve"> AG, </w:t>
-      </w:r>
-      <w:proofErr w:type="spellStart"/>
-      <w:r>
-        <w:t>Jamei</w:t>
-      </w:r>
-      <w:proofErr w:type="spellEnd"/>
-      <w:r>
-        <w:t xml:space="preserve"> AG, </w:t>
-      </w:r>
-      <w:proofErr w:type="spellStart"/>
-      <w:r>
-        <w:t>Medidor</w:t>
-      </w:r>
-      <w:proofErr w:type="spellEnd"/>
-      <w:r>
-        <w:t xml:space="preserve"> AG, Schoch </w:t>
-      </w:r>
-      <w:proofErr w:type="spellStart"/>
-      <w:r>
-        <w:t>Vögtli</w:t>
-      </w:r>
-      <w:proofErr w:type="spellEnd"/>
-      <w:r>
-        <w:t xml:space="preserve"> AG und BRACK.CH AG, dem Logistikdienstleister Competec Logistik AG und der Competec Service AG, die alle zentralen Dienste übernimmt. Die Firmengruppe mit Hauptsitz in Mägenwil AG beschäftigt rund 1400 Mitarbeitende und bildet 77 Lernende in diversen Berufsbildern aus. Die Grundausbildung der IT-Lernenden geschieht in der internen IT-Academy. Als Teil der Ausbildung werden verschiedenen Applikationen für unsere Firmengruppe entwickelt. Die Lernenden können dabei von der Entwicklung über die Projektleitung bis zur Inbetriebnahme verschiedene Rollen in der Softwareentwicklung einnehmen.</w:t>
+        <w:t>Die Competec-Gruppe besteht aus den Handelsunternehmen Alltron AG, Jamei AG, Medidor AG, Schoch Vögtli AG und BRACK.CH AG, dem Logistikdienstleister Competec Logistik AG und der Competec Service AG, die alle zentralen Dienste übernimmt. Die Firmengruppe mit Hauptsitz in Mägenwil AG beschäftigt rund 1400 Mitarbeitende und bildet 77 Lernende in diversen Berufsbildern aus. Die Grundausbildung der IT-Lernenden geschieht in der internen IT-Academy. Als Teil der Ausbildung werden verschiedenen Applikationen für unsere Firmengruppe entwickelt. Die Lernenden können dabei von der Entwicklung über die Projektleitung bis zur Inbetriebnahme verschiedene Rollen in der Softwareentwicklung einnehmen.</w:t>
       </w:r>
     </w:p>
     <w:p/>
@@ -4559,23 +4498,7 @@
     </w:p>
     <w:p>
       <w:r>
-        <w:t xml:space="preserve">Das Lernportal besteht aus einem Java </w:t>
-      </w:r>
-      <w:proofErr w:type="gramStart"/>
-      <w:r>
-        <w:t>Backend</w:t>
-      </w:r>
-      <w:proofErr w:type="gramEnd"/>
-      <w:r>
-        <w:t xml:space="preserve">, welches mittels Spring Boot implementiert wurde. Dazu wurde das UI mit </w:t>
-      </w:r>
-      <w:proofErr w:type="spellStart"/>
-      <w:r>
-        <w:t>React</w:t>
-      </w:r>
-      <w:proofErr w:type="spellEnd"/>
-      <w:r>
-        <w:t xml:space="preserve"> implementiert, welches statisch bereitgestellt wird. Die Kommunikation zwischen den Systemen wird mit einer Websocket Verbindung sichergestellt.</w:t>
+        <w:t>Das Lernportal besteht aus einem Java Backend, welches mittels Spring Boot implementiert wurde. Dazu wurde das UI mit React implementiert, welches statisch bereitgestellt wird. Die Kommunikation zwischen den Systemen wird mit einer Websocket Verbindung sichergestellt.</w:t>
       </w:r>
     </w:p>
     <w:p/>
@@ -4650,15 +4573,7 @@
     </w:p>
     <w:p>
       <w:r>
-        <w:t xml:space="preserve">Das Mockup der gesamten Webapplikation, einschliesslich der IPA-Erweiterungen, wurde bereits mit </w:t>
-      </w:r>
-      <w:proofErr w:type="spellStart"/>
-      <w:r>
-        <w:t>Figma</w:t>
-      </w:r>
-      <w:proofErr w:type="spellEnd"/>
-      <w:r>
-        <w:t xml:space="preserve"> erstellt. Dabei bildet es einen Richtwert und muss nicht pixelgenau übertragen werden.</w:t>
+        <w:t>Das Mockup der gesamten Webapplikation, einschliesslich der IPA-Erweiterungen, wurde bereits mit Figma erstellt. Dabei bildet es einen Richtwert und muss nicht pixelgenau übertragen werden.</w:t>
       </w:r>
     </w:p>
     <w:p/>
@@ -4669,15 +4584,7 @@
     </w:p>
     <w:p>
       <w:r>
-        <w:t xml:space="preserve">Die Erweiterung des Lernportals ist in drei Teilaufträge gegliedert. Das </w:t>
-      </w:r>
-      <w:proofErr w:type="spellStart"/>
-      <w:r>
-        <w:t>Deployment</w:t>
-      </w:r>
-      <w:proofErr w:type="spellEnd"/>
-      <w:r>
-        <w:t xml:space="preserve"> ist nicht teil der IPA und muss nur lokal lauffähig sein.</w:t>
+        <w:t>Die Erweiterung des Lernportals ist in drei Teilaufträge gegliedert. Das Deployment ist nicht teil der IPA und muss nur lokal lauffähig sein.</w:t>
       </w:r>
     </w:p>
     <w:p/>
@@ -5112,62 +5019,125 @@
         <w:rPr>
           <w:lang w:val="fr-CH"/>
         </w:rPr>
-        <w:t xml:space="preserve">• </w:t>
-      </w:r>
-      <w:proofErr w:type="spellStart"/>
-      <w:r>
+        <w:t>• ita_talent_api</w:t>
+      </w:r>
+    </w:p>
+    <w:p>
+      <w:pPr>
         <w:rPr>
           <w:lang w:val="fr-CH"/>
         </w:rPr>
-        <w:t>ita_talent_api</w:t>
-      </w:r>
-      <w:proofErr w:type="spellEnd"/>
-    </w:p>
-    <w:p>
-      <w:pPr>
+      </w:pPr>
+      <w:r>
         <w:rPr>
           <w:lang w:val="fr-CH"/>
         </w:rPr>
-      </w:pPr>
-      <w:r>
+        <w:t>• ita_talent_client</w:t>
+      </w:r>
+    </w:p>
+    <w:p>
+      <w:pPr>
         <w:rPr>
           <w:lang w:val="fr-CH"/>
         </w:rPr>
-        <w:t xml:space="preserve">• </w:t>
-      </w:r>
-      <w:proofErr w:type="spellStart"/>
-      <w:r>
+      </w:pPr>
+    </w:p>
+    <w:p>
+      <w:r>
+        <w:t>Code / Projektrichtlinien</w:t>
+      </w:r>
+    </w:p>
+    <w:p>
+      <w:r>
+        <w:t>--------------------------------</w:t>
+      </w:r>
+    </w:p>
+    <w:p>
+      <w:r>
+        <w:t>Der bestehende Projektaufbau soll übernommen und dem Auftrag entsprechend erweitert werden.</w:t>
+      </w:r>
+    </w:p>
+    <w:p/>
+    <w:p>
+      <w:pPr>
         <w:rPr>
           <w:lang w:val="fr-CH"/>
         </w:rPr>
-        <w:t>ita_talent_client</w:t>
-      </w:r>
-      <w:proofErr w:type="spellEnd"/>
-    </w:p>
-    <w:p>
-      <w:pPr>
+      </w:pPr>
+      <w:r>
         <w:rPr>
           <w:lang w:val="fr-CH"/>
         </w:rPr>
-      </w:pPr>
-    </w:p>
-    <w:p>
-      <w:r>
-        <w:t>Code / Projektrichtlinien</w:t>
-      </w:r>
-    </w:p>
-    <w:p>
-      <w:r>
-        <w:t>--------------------------------</w:t>
-      </w:r>
-    </w:p>
-    <w:p>
-      <w:r>
-        <w:t>Der bestehende Projektaufbau soll übernommen und dem Auftrag entsprechend erweitert werden.</w:t>
+        <w:t>Style Guidelines</w:t>
+      </w:r>
+    </w:p>
+    <w:p>
+      <w:pPr>
+        <w:rPr>
+          <w:lang w:val="fr-CH"/>
+        </w:rPr>
+      </w:pPr>
+      <w:r>
+        <w:rPr>
+          <w:lang w:val="fr-CH"/>
+        </w:rPr>
+        <w:t>---------------------</w:t>
+      </w:r>
+    </w:p>
+    <w:p>
+      <w:pPr>
+        <w:rPr>
+          <w:lang w:val="fr-CH"/>
+        </w:rPr>
+      </w:pPr>
+      <w:r>
+        <w:rPr>
+          <w:lang w:val="fr-CH"/>
+        </w:rPr>
+        <w:lastRenderedPageBreak/>
+        <w:t>Intellij Google Java Style Guide | https://github.com/google/styleguide/blob/gh-pages/intellij-java-google-style.xml</w:t>
+      </w:r>
+    </w:p>
+    <w:p>
+      <w:pPr>
+        <w:rPr>
+          <w:lang w:val="fr-CH"/>
+        </w:rPr>
+      </w:pPr>
+    </w:p>
+    <w:p>
+      <w:r>
+        <w:t>Teststrategie</w:t>
+      </w:r>
+    </w:p>
+    <w:p>
+      <w:r>
+        <w:t>-----------------</w:t>
+      </w:r>
+    </w:p>
+    <w:p>
+      <w:r>
+        <w:t>Um eine korrekte Ausführung zu gewährleisten, sollten alle Anforderungen manuell getestet werden. Dabei müssen alle Anforderungen validiert und abgedeckt werden. Dabei sind keine automatisierten Tests gefordert.</w:t>
       </w:r>
     </w:p>
     <w:p/>
     <w:p>
+      <w:r>
+        <w:t>Umgebung</w:t>
+      </w:r>
+    </w:p>
+    <w:p>
+      <w:r>
+        <w:t>----------------</w:t>
+      </w:r>
+    </w:p>
+    <w:p>
+      <w:r>
+        <w:t>Firmen-Notebook, Windows 10, IntelliJ IDEA Ultimate, Figma, Git, PostgreSQL, Java 17, weitere Tools nach Bedarf</w:t>
+      </w:r>
+    </w:p>
+    <w:p/>
+    <w:p>
       <w:pPr>
         <w:rPr>
           <w:lang w:val="fr-CH"/>
@@ -5177,7 +5147,7 @@
         <w:rPr>
           <w:lang w:val="fr-CH"/>
         </w:rPr>
-        <w:t>Style Guidelines</w:t>
+        <w:t>Technologien</w:t>
       </w:r>
     </w:p>
     <w:p>
@@ -5190,7 +5160,7 @@
         <w:rPr>
           <w:lang w:val="fr-CH"/>
         </w:rPr>
-        <w:t>---------------------</w:t>
+        <w:t>------------------</w:t>
       </w:r>
     </w:p>
     <w:p>
@@ -5199,145 +5169,18 @@
           <w:lang w:val="fr-CH"/>
         </w:rPr>
       </w:pPr>
-      <w:proofErr w:type="spellStart"/>
       <w:r>
         <w:rPr>
           <w:lang w:val="fr-CH"/>
         </w:rPr>
-        <w:lastRenderedPageBreak/>
-        <w:t>Intellij</w:t>
-      </w:r>
-      <w:proofErr w:type="spellEnd"/>
-      <w:r>
+        <w:t>Java 17, JavaScript, PostgreSQL, Spring Boot 3.1.x, React 18.2.x</w:t>
+      </w:r>
+    </w:p>
+    <w:p>
+      <w:pPr>
         <w:rPr>
           <w:lang w:val="fr-CH"/>
         </w:rPr>
-        <w:t xml:space="preserve"> Google Java Style Guide | https://github.com/google/styleguide/blob/gh-pages/intellij-java-google-style.xml</w:t>
-      </w:r>
-    </w:p>
-    <w:p>
-      <w:pPr>
-        <w:rPr>
-          <w:lang w:val="fr-CH"/>
-        </w:rPr>
-      </w:pPr>
-    </w:p>
-    <w:p>
-      <w:r>
-        <w:t>Teststrategie</w:t>
-      </w:r>
-    </w:p>
-    <w:p>
-      <w:r>
-        <w:t>-----------------</w:t>
-      </w:r>
-    </w:p>
-    <w:p>
-      <w:r>
-        <w:t>Um eine korrekte Ausführung zu gewährleisten, sollten alle Anforderungen manuell getestet werden. Dabei müssen alle Anforderungen validiert und abgedeckt werden. Dabei sind keine automatisierten Tests gefordert.</w:t>
-      </w:r>
-    </w:p>
-    <w:p/>
-    <w:p>
-      <w:r>
-        <w:t>Umgebung</w:t>
-      </w:r>
-    </w:p>
-    <w:p>
-      <w:r>
-        <w:t>----------------</w:t>
-      </w:r>
-    </w:p>
-    <w:p>
-      <w:r>
-        <w:t xml:space="preserve">Firmen-Notebook, Windows 10, </w:t>
-      </w:r>
-      <w:proofErr w:type="spellStart"/>
-      <w:r>
-        <w:t>IntelliJ</w:t>
-      </w:r>
-      <w:proofErr w:type="spellEnd"/>
-      <w:r>
-        <w:t xml:space="preserve"> IDEA Ultimate, </w:t>
-      </w:r>
-      <w:proofErr w:type="spellStart"/>
-      <w:r>
-        <w:t>Figma</w:t>
-      </w:r>
-      <w:proofErr w:type="spellEnd"/>
-      <w:r>
-        <w:t xml:space="preserve">, </w:t>
-      </w:r>
-      <w:proofErr w:type="spellStart"/>
-      <w:r>
-        <w:t>Git</w:t>
-      </w:r>
-      <w:proofErr w:type="spellEnd"/>
-      <w:r>
-        <w:t>, PostgreSQL, Java 17, weitere Tools nach Bedarf</w:t>
-      </w:r>
-    </w:p>
-    <w:p/>
-    <w:p>
-      <w:pPr>
-        <w:rPr>
-          <w:lang w:val="fr-CH"/>
-        </w:rPr>
-      </w:pPr>
-      <w:proofErr w:type="spellStart"/>
-      <w:r>
-        <w:rPr>
-          <w:lang w:val="fr-CH"/>
-        </w:rPr>
-        <w:t>Technologien</w:t>
-      </w:r>
-      <w:proofErr w:type="spellEnd"/>
-    </w:p>
-    <w:p>
-      <w:pPr>
-        <w:rPr>
-          <w:lang w:val="fr-CH"/>
-        </w:rPr>
-      </w:pPr>
-      <w:r>
-        <w:rPr>
-          <w:lang w:val="fr-CH"/>
-        </w:rPr>
-        <w:t>------------------</w:t>
-      </w:r>
-    </w:p>
-    <w:p>
-      <w:pPr>
-        <w:rPr>
-          <w:lang w:val="fr-CH"/>
-        </w:rPr>
-      </w:pPr>
-      <w:r>
-        <w:rPr>
-          <w:lang w:val="fr-CH"/>
-        </w:rPr>
-        <w:t xml:space="preserve">Java 17, JavaScript, PostgreSQL, Spring Boot 3.1.x, </w:t>
-      </w:r>
-      <w:proofErr w:type="spellStart"/>
-      <w:r>
-        <w:rPr>
-          <w:lang w:val="fr-CH"/>
-        </w:rPr>
-        <w:t>React</w:t>
-      </w:r>
-      <w:proofErr w:type="spellEnd"/>
-      <w:r>
-        <w:rPr>
-          <w:lang w:val="fr-CH"/>
-        </w:rPr>
-        <w:t xml:space="preserve"> 18.2.x</w:t>
-      </w:r>
-    </w:p>
-    <w:p>
-      <w:pPr>
-        <w:rPr>
-          <w:lang w:val="fr-CH"/>
-        </w:rPr>
       </w:pPr>
     </w:p>
     <w:p>
@@ -5351,13 +5194,8 @@
       </w:r>
     </w:p>
     <w:p>
-      <w:proofErr w:type="spellStart"/>
-      <w:r>
-        <w:t>Figma</w:t>
-      </w:r>
-      <w:proofErr w:type="spellEnd"/>
-      <w:r>
-        <w:t xml:space="preserve"> Projekt im IT-Academy Team.</w:t>
+      <w:r>
+        <w:t>Figma Projekt im IT-Academy Team.</w:t>
       </w:r>
     </w:p>
     <w:p/>
@@ -5403,23 +5241,13 @@
     </w:p>
     <w:p>
       <w:r>
-        <w:t xml:space="preserve">-- </w:t>
-      </w:r>
-      <w:proofErr w:type="spellStart"/>
-      <w:r>
-        <w:t>TypeScript</w:t>
-      </w:r>
-      <w:proofErr w:type="spellEnd"/>
-    </w:p>
-    <w:p>
-      <w:r>
-        <w:t xml:space="preserve">-- </w:t>
-      </w:r>
-      <w:proofErr w:type="spellStart"/>
-      <w:r>
-        <w:t>React</w:t>
-      </w:r>
-      <w:proofErr w:type="spellEnd"/>
+        <w:t>-- TypeScript</w:t>
+      </w:r>
+    </w:p>
+    <w:p>
+      <w:r>
+        <w:t>-- React</w:t>
+      </w:r>
     </w:p>
     <w:p>
       <w:r>
@@ -5521,31 +5349,7 @@
     </w:p>
     <w:p>
       <w:r>
-        <w:t xml:space="preserve">Der Auszubildende war massgebend an dem Projekt "IT-Academy Community" beteiligt. Dabei handelt es sich um eine Webplattform bestehend aus einem </w:t>
-      </w:r>
-      <w:proofErr w:type="spellStart"/>
-      <w:r>
-        <w:t>React</w:t>
-      </w:r>
-      <w:proofErr w:type="spellEnd"/>
-      <w:r>
-        <w:t xml:space="preserve"> Frontend und Spring Boot </w:t>
-      </w:r>
-      <w:proofErr w:type="gramStart"/>
-      <w:r>
-        <w:t>Backend</w:t>
-      </w:r>
-      <w:proofErr w:type="gramEnd"/>
-      <w:r>
-        <w:t xml:space="preserve">. In diesem Projekt arbeitete der Auszubildende an der Planung, Datenbankentwurf, Backend, Frontend und </w:t>
-      </w:r>
-      <w:proofErr w:type="spellStart"/>
-      <w:r>
-        <w:t>Deployment</w:t>
-      </w:r>
-      <w:proofErr w:type="spellEnd"/>
-      <w:r>
-        <w:t>.</w:t>
+        <w:t>Der Auszubildende war massgebend an dem Projekt "IT-Academy Community" beteiligt. Dabei handelt es sich um eine Webplattform bestehend aus einem React Frontend und Spring Boot Backend. In diesem Projekt arbeitete der Auszubildende an der Planung, Datenbankentwurf, Backend, Frontend und Deployment.</w:t>
       </w:r>
     </w:p>
     <w:p/>
@@ -5561,15 +5365,7 @@
     </w:p>
     <w:p>
       <w:r>
-        <w:t xml:space="preserve">Das Projekt "Tools/" ist eine Webseite, welche alle aktiv intern genutzten Applikationen übersichtlich darstellt. Der Auszubildende übernahm in diesem Projekt den Lead und arbeitete an der Planung, Datenerhebung, Frontend und </w:t>
-      </w:r>
-      <w:proofErr w:type="spellStart"/>
-      <w:r>
-        <w:t>Deployment</w:t>
-      </w:r>
-      <w:proofErr w:type="spellEnd"/>
-      <w:r>
-        <w:t xml:space="preserve"> der Applikation.</w:t>
+        <w:t>Das Projekt "Tools/" ist eine Webseite, welche alle aktiv intern genutzten Applikationen übersichtlich darstellt. Der Auszubildende übernahm in diesem Projekt den Lead und arbeitete an der Planung, Datenerhebung, Frontend und Deployment der Applikation.</w:t>
       </w:r>
     </w:p>
     <w:p/>
@@ -5918,11 +5714,9 @@
             <w:r>
               <w:t xml:space="preserve">Sara </w:t>
             </w:r>
-            <w:proofErr w:type="spellStart"/>
             <w:r>
               <w:t>Zarubica</w:t>
             </w:r>
-            <w:proofErr w:type="spellEnd"/>
           </w:p>
         </w:tc>
         <w:tc>
@@ -6973,25 +6767,7 @@
                 <w:bCs/>
                 <w:sz w:val="24"/>
               </w:rPr>
-              <w:t xml:space="preserve">Entwicklung eines umfassenden Konzepts für die Umsetzung der IPA </w:t>
-            </w:r>
-            <w:proofErr w:type="spellStart"/>
-            <w:r>
-              <w:rPr>
-                <w:rFonts w:eastAsia="Calibri" w:cstheme="minorHAnsi"/>
-                <w:bCs/>
-                <w:sz w:val="24"/>
-              </w:rPr>
-              <w:t>aufgabenstellung</w:t>
-            </w:r>
-            <w:proofErr w:type="spellEnd"/>
-            <w:r>
-              <w:rPr>
-                <w:rFonts w:eastAsia="Calibri" w:cstheme="minorHAnsi"/>
-                <w:bCs/>
-                <w:sz w:val="24"/>
-              </w:rPr>
-              <w:t>.</w:t>
+              <w:t>Entwicklung eines umfassenden Konzepts für die Umsetzung der IPA aufgabenstellung.</w:t>
             </w:r>
           </w:p>
         </w:tc>
@@ -7417,23 +7193,13 @@
               </w:rPr>
               <w:t xml:space="preserve">Entwicklung von Backend-Funktionen zur Verwaltung von Bildern, einschliesslich Upload, </w:t>
             </w:r>
-            <w:proofErr w:type="spellStart"/>
             <w:r>
               <w:rPr>
                 <w:rFonts w:eastAsia="Calibri" w:cstheme="minorHAnsi"/>
                 <w:bCs/>
                 <w:sz w:val="24"/>
               </w:rPr>
-              <w:t>skalierung</w:t>
-            </w:r>
-            <w:proofErr w:type="spellEnd"/>
-            <w:r>
-              <w:rPr>
-                <w:rFonts w:eastAsia="Calibri" w:cstheme="minorHAnsi"/>
-                <w:bCs/>
-                <w:sz w:val="24"/>
-              </w:rPr>
-              <w:t xml:space="preserve">, </w:t>
+              <w:t xml:space="preserve">skalierung, </w:t>
             </w:r>
             <w:r>
               <w:rPr>
@@ -7681,25 +7447,7 @@
                 <w:bCs/>
                 <w:sz w:val="24"/>
               </w:rPr>
-              <w:t xml:space="preserve">Anpassung und Optimierung der Kommunikation zwischen Frontend und </w:t>
-            </w:r>
-            <w:proofErr w:type="gramStart"/>
-            <w:r>
-              <w:rPr>
-                <w:rFonts w:eastAsia="Calibri" w:cstheme="minorHAnsi"/>
-                <w:bCs/>
-                <w:sz w:val="24"/>
-              </w:rPr>
-              <w:t>Backend</w:t>
-            </w:r>
-            <w:proofErr w:type="gramEnd"/>
-            <w:r>
-              <w:rPr>
-                <w:rFonts w:eastAsia="Calibri" w:cstheme="minorHAnsi"/>
-                <w:bCs/>
-                <w:sz w:val="24"/>
-              </w:rPr>
-              <w:t>, um eine reibungslose Datenübertragung und Interaktion zu gewährleisten.</w:t>
+              <w:t>Anpassung und Optimierung der Kommunikation zwischen Frontend und Backend, um eine reibungslose Datenübertragung und Interaktion zu gewährleisten.</w:t>
             </w:r>
           </w:p>
         </w:tc>
@@ -9421,15 +9169,7 @@
     </w:p>
     <w:p>
       <w:r>
-        <w:t>Um die Organisation der Arbeitsergebnisse umfassend zu gewährleisten, setze ich auf eine diversifizierte Strategie, die lokale Speicherung, Cloud-Dienste Google Drive für Dokumentation, sowie mehrere GitHub-</w:t>
-      </w:r>
-      <w:proofErr w:type="spellStart"/>
-      <w:r>
-        <w:t>Repositories</w:t>
-      </w:r>
-      <w:proofErr w:type="spellEnd"/>
-      <w:r>
-        <w:t xml:space="preserve"> einschliesst. Speziell für die Dokumentation dient das Repository </w:t>
+        <w:t xml:space="preserve">Um die Organisation der Arbeitsergebnisse umfassend zu gewährleisten, setze ich auf eine diversifizierte Strategie, die lokale Speicherung, Cloud-Dienste Google Drive für Dokumentation, sowie mehrere GitHub-Repositories einschliesst. Speziell für die Dokumentation dient das Repository </w:t>
       </w:r>
       <w:r>
         <w:t>"</w:t>
@@ -9491,15 +9231,7 @@
         <w:t>)</w:t>
       </w:r>
       <w:r>
-        <w:t xml:space="preserve"> als zentrale Sammelstelle, ergänzt durch zwei weitere </w:t>
-      </w:r>
-      <w:proofErr w:type="spellStart"/>
-      <w:r>
-        <w:t>Repositories</w:t>
-      </w:r>
-      <w:proofErr w:type="spellEnd"/>
-      <w:r>
-        <w:t xml:space="preserve"> für den Quellcode, um eine klare Trennung und effiziente Verwaltung zu sichern.</w:t>
+        <w:t xml:space="preserve"> als zentrale Sammelstelle, ergänzt durch zwei weitere Repositories für den Quellcode, um eine klare Trennung und effiziente Verwaltung zu sichern.</w:t>
       </w:r>
     </w:p>
     <w:p>
@@ -9516,15 +9248,7 @@
     </w:p>
     <w:p>
       <w:r>
-        <w:t xml:space="preserve">Für die tägliche Arbeit und Versionskontrolle werden spezifische </w:t>
-      </w:r>
-      <w:proofErr w:type="spellStart"/>
-      <w:r>
-        <w:t>Branches</w:t>
-      </w:r>
-      <w:proofErr w:type="spellEnd"/>
-      <w:r>
-        <w:t xml:space="preserve"> erstellt, die den Fortschritt dokumentieren und eine klare Struktur bieten.</w:t>
+        <w:t>Für die tägliche Arbeit und Versionskontrolle werden spezifische Branches erstellt, die den Fortschritt dokumentieren und eine klare Struktur bieten.</w:t>
       </w:r>
     </w:p>
     <w:p>
@@ -9541,15 +9265,7 @@
     </w:p>
     <w:p>
       <w:r>
-        <w:t>Ein automatisiertes Backup-System sichert alle Änderungen bei jedem Push auf den Master-Branch des Dokumentations-</w:t>
-      </w:r>
-      <w:proofErr w:type="spellStart"/>
-      <w:r>
-        <w:t>Repositories</w:t>
-      </w:r>
-      <w:proofErr w:type="spellEnd"/>
-      <w:r>
-        <w:t xml:space="preserve"> auf </w:t>
+        <w:t xml:space="preserve">Ein automatisiertes Backup-System sichert alle Änderungen bei jedem Push auf den Master-Branch des Dokumentations-Repositories auf </w:t>
       </w:r>
       <w:r>
         <w:t xml:space="preserve">einen dafür abgesehen </w:t>
@@ -9578,43 +9294,14 @@
     </w:p>
     <w:p>
       <w:r>
-        <w:t>Für den Sourcecode der Projekte "Competec/</w:t>
-      </w:r>
-      <w:proofErr w:type="spellStart"/>
-      <w:r>
-        <w:t>ita</w:t>
-      </w:r>
-      <w:proofErr w:type="spellEnd"/>
-      <w:r>
-        <w:t>-talent-</w:t>
-      </w:r>
-      <w:proofErr w:type="spellStart"/>
-      <w:r>
-        <w:t>api</w:t>
-      </w:r>
-      <w:proofErr w:type="spellEnd"/>
-      <w:r>
-        <w:t>" und "</w:t>
+        <w:t>Für den Sourcecode der Projekte "Competec/ita-talent-api" und "</w:t>
       </w:r>
       <w:r>
         <w:t xml:space="preserve">Competec </w:t>
       </w:r>
       <w:r>
-        <w:t>/</w:t>
-      </w:r>
-      <w:proofErr w:type="spellStart"/>
-      <w:r>
-        <w:t>ita</w:t>
-      </w:r>
-      <w:proofErr w:type="spellEnd"/>
-      <w:r>
-        <w:t xml:space="preserve">-talent-client" werden dedizierte </w:t>
-      </w:r>
-      <w:proofErr w:type="spellStart"/>
-      <w:r>
-        <w:t>Branches</w:t>
-      </w:r>
-      <w:proofErr w:type="spellEnd"/>
+        <w:t>/ita-talent-client" werden dedizierte Branches</w:t>
+      </w:r>
       <w:r>
         <w:t xml:space="preserve"> </w:t>
       </w:r>
@@ -10584,15 +10271,7 @@
           </w:tcPr>
           <w:p>
             <w:r>
-              <w:t xml:space="preserve">Der erste Tag startete mit einer gründlichen Einarbeitung in die Projektvorgaben, was mir einen klaren Fahrplan lieferte. Die Erstellung des Zeitplans in Excel erwies sich zunächst als Herausforderung, doch durch gezieltes </w:t>
-            </w:r>
-            <w:proofErr w:type="spellStart"/>
-            <w:r>
-              <w:t>Spacing</w:t>
-            </w:r>
-            <w:proofErr w:type="spellEnd"/>
-            <w:r>
-              <w:t xml:space="preserve"> und Farbgebung fand ich eine effektive Lösung. Diese Anpassung steigerte nicht nur die Übersichtlichkeit, sondern auch meine Zuversicht in die kommenden Aufgaben.</w:t>
+              <w:t>Der erste Tag startete mit einer gründlichen Einarbeitung in die Projektvorgaben, was mir einen klaren Fahrplan lieferte. Die Erstellung des Zeitplans in Excel erwies sich zunächst als Herausforderung, doch durch gezieltes Spacing und Farbgebung fand ich eine effektive Lösung. Diese Anpassung steigerte nicht nur die Übersichtlichkeit, sondern auch meine Zuversicht in die kommenden Aufgaben.</w:t>
             </w:r>
           </w:p>
         </w:tc>
@@ -16032,129 +15711,60 @@
           <w:b/>
           <w:bCs/>
         </w:rPr>
-        <w:t xml:space="preserve">1. Benutzerdefinierte </w:t>
-      </w:r>
-      <w:proofErr w:type="spellStart"/>
+        <w:t>1. Benutzerdefinierte Exceptions:</w:t>
+      </w:r>
+      <w:r>
+        <w:t xml:space="preserve"> Diese Variante sieht vor, dass der XML-Adapter bei Auftreten eines Fehlers eine spezifisch definierte Exception wirft. Dieser Ansatz ermöglicht eine direkte und klare Kommunikation von Fehlern, stellt aber die Herausforderung dar, den Fehlerkontext präzise zu übermitteln.</w:t>
+      </w:r>
+    </w:p>
+    <w:p/>
+    <w:p>
       <w:r>
         <w:rPr>
           <w:b/>
           <w:bCs/>
         </w:rPr>
-        <w:t>Exceptions</w:t>
-      </w:r>
-      <w:proofErr w:type="spellEnd"/>
-      <w:r>
-        <w:rPr>
-          <w:b/>
-          <w:bCs/>
-        </w:rPr>
-        <w:t>:</w:t>
-      </w:r>
-      <w:r>
-        <w:t xml:space="preserve"> Diese Variante sieht vor, dass der XML-Adapter bei Auftreten eines Fehlers eine spezifisch definierte </w:t>
-      </w:r>
-      <w:proofErr w:type="spellStart"/>
-      <w:r>
-        <w:t>Exception</w:t>
-      </w:r>
-      <w:proofErr w:type="spellEnd"/>
-      <w:r>
-        <w:t xml:space="preserve"> wirft. Dieser Ansatz ermöglicht eine direkte und klare Kommunikation von Fehlern, stellt aber die Herausforderung dar, den Fehlerkontext präzise zu übermitteln.</w:t>
+        <w:t>2. Transformations-DTO mit Fehlerdetails:</w:t>
+      </w:r>
+      <w:r>
+        <w:t xml:space="preserve"> Im Gegensatz zum direkten Werfen von Exceptions sieht dieser Ansatz vor, dass der XML-Adapter ein Transformations-DTO zurückgibt, das während der Verarbeitung erstellt wird. Fehlerdetails werden in diesem DTO festgehalten, was eine umfassende Sicht auf den Fehlerkontext ermöglicht, ohne den Prozessfluss durch Exceptions zu unterbrechen.</w:t>
       </w:r>
     </w:p>
     <w:p/>
     <w:p>
-      <w:r>
-        <w:rPr>
-          <w:b/>
-          <w:bCs/>
-        </w:rPr>
-        <w:t>2. Transformations-DTO mit Fehlerdetails:</w:t>
-      </w:r>
-      <w:r>
-        <w:t xml:space="preserve"> Im Gegensatz zum direkten Werfen von </w:t>
-      </w:r>
-      <w:proofErr w:type="spellStart"/>
-      <w:r>
-        <w:t>Exceptions</w:t>
-      </w:r>
-      <w:proofErr w:type="spellEnd"/>
-      <w:r>
-        <w:t xml:space="preserve"> sieht dieser Ansatz vor, dass der XML-Adapter ein Transformations-DTO zurückgibt, das während der Verarbeitung erstellt wird. Fehlerdetails werden in diesem DTO festgehalten, was eine umfassende Sicht auf den Fehlerkontext ermöglicht, ohne den Prozessfluss durch </w:t>
-      </w:r>
-      <w:proofErr w:type="spellStart"/>
-      <w:r>
-        <w:t>Exceptions</w:t>
-      </w:r>
-      <w:proofErr w:type="spellEnd"/>
-      <w:r>
-        <w:t xml:space="preserve"> zu unterbrechen.</w:t>
+      <w:pPr>
+        <w:rPr>
+          <w:rStyle w:val="Fett"/>
+        </w:rPr>
+      </w:pPr>
+      <w:r>
+        <w:rPr>
+          <w:rStyle w:val="Fett"/>
+        </w:rPr>
+        <w:t>Dynamische Feldidentifikation</w:t>
+      </w:r>
+    </w:p>
+    <w:p>
+      <w:r>
+        <w:t>Ein signifikantes Problem in beiden Ansätzen ist die Identifikation des spezifischen Feldes, das den Fehler verursacht, insbesondere weil die XML-Adapter generisch konzipiert sind und für mehrere Felder verwendet werden. In den XML-Adaptern selbst sind weder die ID noch der Feldname vorhanden, lediglich der Wert, was die Zuweisung und Rückverfolgung von Fehlern erschwert.</w:t>
       </w:r>
     </w:p>
     <w:p/>
     <w:p>
-      <w:pPr>
-        <w:rPr>
-          <w:rStyle w:val="Fett"/>
-        </w:rPr>
-      </w:pPr>
-      <w:r>
-        <w:rPr>
-          <w:rStyle w:val="Fett"/>
-        </w:rPr>
-        <w:t>Dynamische Feldidentifikation</w:t>
-      </w:r>
-    </w:p>
-    <w:p>
-      <w:r>
-        <w:t>Ein signifikantes Problem in beiden Ansätzen ist die Identifikation des spezifischen Feldes, das den Fehler verursacht, insbesondere weil die XML-Adapter generisch konzipiert sind und für mehrere Felder verwendet werden. In den XML-Adaptern selbst sind weder die ID noch der Feldname vorhanden, lediglich der Wert, was die Zuweisung und Rückverfolgung von Fehlern erschwert.</w:t>
+      <w:r>
+        <w:t xml:space="preserve">Um dieses Problem zu </w:t>
+      </w:r>
+      <w:r>
+        <w:t>lösen</w:t>
+      </w:r>
+      <w:r>
+        <w:t>, habe ich mich mit Techniken zur dynamischen Feldidentifikation in Java beschäftigt. Der Schlüssel liegt in der Verwendung der Java Reflection, speziell der Methode getDeclaredFields(), die es ermöglicht, alle Felder eines DTOs zur Laufzeit abzurufen. Diese Information kann dann genutzt werden, um in einer ausführlichen switch-Case-Logik spezifische Behandlungen oder Fehlermeldungen für jedes Feld zu definieren.</w:t>
       </w:r>
     </w:p>
     <w:p/>
     <w:p>
       <w:r>
-        <w:t xml:space="preserve">Um dieses Problem zu </w:t>
-      </w:r>
-      <w:r>
-        <w:t>lösen</w:t>
-      </w:r>
-      <w:r>
-        <w:t xml:space="preserve">, habe ich mich mit Techniken zur dynamischen Feldidentifikation in Java beschäftigt. Der Schlüssel liegt in der Verwendung der Java </w:t>
-      </w:r>
-      <w:proofErr w:type="spellStart"/>
-      <w:r>
-        <w:t>Reflection</w:t>
-      </w:r>
-      <w:proofErr w:type="spellEnd"/>
-      <w:r>
-        <w:t xml:space="preserve">, speziell der Methode </w:t>
-      </w:r>
-      <w:proofErr w:type="spellStart"/>
-      <w:proofErr w:type="gramStart"/>
-      <w:r>
-        <w:t>getDeclaredFields</w:t>
-      </w:r>
-      <w:proofErr w:type="spellEnd"/>
-      <w:r>
-        <w:t>(</w:t>
-      </w:r>
-      <w:proofErr w:type="gramEnd"/>
-      <w:r>
-        <w:t>), die es ermöglicht, alle Felder eines DTOs zur Laufzeit abzurufen. Diese Information kann dann genutzt werden, um in einer ausführlichen switch-Case-Logik spezifische Behandlungen oder Fehlermeldungen für jedes Feld zu definieren.</w:t>
-      </w:r>
-    </w:p>
-    <w:p/>
-    <w:p>
-      <w:r>
-        <w:t xml:space="preserve">Diese Methode erlaubt es uns, flexible und wiederverwendbare XML-Adapter zu implementieren, die nicht nur auf die aktuelle Event-Datenstruktur beschränkt sind, sondern auch für zukünftige Anwendungen und Datenimporte, wie beispielsweise aus </w:t>
-      </w:r>
-      <w:proofErr w:type="spellStart"/>
-      <w:r>
-        <w:t>MyAbacus</w:t>
-      </w:r>
-      <w:proofErr w:type="spellEnd"/>
-      <w:r>
-        <w:t>, adaptiert werden können.</w:t>
+        <w:t>Diese Methode erlaubt es uns, flexible und wiederverwendbare XML-Adapter zu implementieren, die nicht nur auf die aktuelle Event-Datenstruktur beschränkt sind, sondern auch für zukünftige Anwendungen und Datenimporte, wie beispielsweise aus MyAbacus, adaptiert werden können.</w:t>
       </w:r>
     </w:p>
     <w:p/>
@@ -16178,23 +15788,7 @@
     </w:p>
     <w:p>
       <w:r>
-        <w:t xml:space="preserve">Die Entwicklung dieser Ansätze basierte auf einer Kombination aus Fachliteratur, Online-Ressourcen und Diskussionen in Entwicklergemeinschaften. Insbesondere Artikel über Java </w:t>
-      </w:r>
-      <w:proofErr w:type="spellStart"/>
-      <w:r>
-        <w:t>Reflection</w:t>
-      </w:r>
-      <w:proofErr w:type="spellEnd"/>
-      <w:r>
-        <w:t xml:space="preserve"> und benutzerdefinierte </w:t>
-      </w:r>
-      <w:proofErr w:type="spellStart"/>
-      <w:r>
-        <w:t>Exceptions</w:t>
-      </w:r>
-      <w:proofErr w:type="spellEnd"/>
-      <w:r>
-        <w:t xml:space="preserve"> boten tiefgreifende Einblicke und praxisnahe Lösungsansätze.</w:t>
+        <w:t>Die Entwicklung dieser Ansätze basierte auf einer Kombination aus Fachliteratur, Online-Ressourcen und Diskussionen in Entwicklergemeinschaften. Insbesondere Artikel über Java Reflection und benutzerdefinierte Exceptions boten tiefgreifende Einblicke und praxisnahe Lösungsansätze.</w:t>
       </w:r>
     </w:p>
     <w:p/>
@@ -16274,23 +15868,7 @@
     </w:p>
     <w:p>
       <w:r>
-        <w:t xml:space="preserve">Informationen zu </w:t>
-      </w:r>
-      <w:proofErr w:type="spellStart"/>
-      <w:r>
-        <w:t>Exception</w:t>
-      </w:r>
-      <w:proofErr w:type="spellEnd"/>
-      <w:r>
-        <w:t xml:space="preserve"> </w:t>
-      </w:r>
-      <w:proofErr w:type="spellStart"/>
-      <w:r>
-        <w:t>Bubbling</w:t>
-      </w:r>
-      <w:proofErr w:type="spellEnd"/>
-      <w:r>
-        <w:t xml:space="preserve"> und Best Practices: </w:t>
+        <w:t xml:space="preserve">Informationen zu Exception Bubbling und Best Practices: </w:t>
       </w:r>
       <w:hyperlink r:id="rId18" w:history="1">
         <w:r>
@@ -17087,15 +16665,7 @@
         </w:numPr>
       </w:pPr>
       <w:r>
-        <w:t xml:space="preserve">Client (UI): Entwickelt mit </w:t>
-      </w:r>
-      <w:proofErr w:type="spellStart"/>
-      <w:r>
-        <w:t>React</w:t>
-      </w:r>
-      <w:proofErr w:type="spellEnd"/>
-      <w:r>
-        <w:t>, stellt diese Komponente eine dynamische Schnittstelle für die Nutzer dar. Durch die Websocket-Kommunikation (grün dargestellt) wird eine direkte und reaktive Verbindung zum Backend hergestellt, was die Aktualität der Daten auf der Benutzeroberfläche gewährleistet.</w:t>
+        <w:t>Client (UI): Entwickelt mit React, stellt diese Komponente eine dynamische Schnittstelle für die Nutzer dar. Durch die Websocket-Kommunikation (grün dargestellt) wird eine direkte und reaktive Verbindung zum Backend hergestellt, was die Aktualität der Daten auf der Benutzeroberfläche gewährleistet.</w:t>
       </w:r>
     </w:p>
     <w:p/>
@@ -17111,23 +16681,7 @@
       </w:pPr>
       <w:r>
         <w:lastRenderedPageBreak/>
-        <w:t xml:space="preserve">Backend (API): Das Backend, strukturiert um </w:t>
-      </w:r>
-      <w:proofErr w:type="spellStart"/>
-      <w:r>
-        <w:t>Websockets</w:t>
-      </w:r>
-      <w:proofErr w:type="spellEnd"/>
-      <w:r>
-        <w:t xml:space="preserve">, nutzt </w:t>
-      </w:r>
-      <w:proofErr w:type="spellStart"/>
-      <w:r>
-        <w:t>Listener</w:t>
-      </w:r>
-      <w:proofErr w:type="spellEnd"/>
-      <w:r>
-        <w:t xml:space="preserve"> und Responder zusammen mit einem Exchange DTO, um eine effiziente und reaktive Datenverarbeitung sowie -übertragung zu ermöglichen. Diese Architektur unterstützt eine nahtlose Echtzeit-Kommunikation zwischen Client und Server.</w:t>
+        <w:t>Backend (API): Das Backend, strukturiert um Websockets, nutzt Listener und Responder zusammen mit einem Exchange DTO, um eine effiziente und reaktive Datenverarbeitung sowie -übertragung zu ermöglichen. Diese Architektur unterstützt eine nahtlose Echtzeit-Kommunikation zwischen Client und Server.</w:t>
       </w:r>
     </w:p>
     <w:p/>
@@ -17286,21 +16840,8 @@
           <w:numId w:val="13"/>
         </w:numPr>
       </w:pPr>
-      <w:proofErr w:type="spellStart"/>
-      <w:r>
-        <w:t>Authentikation</w:t>
-      </w:r>
-      <w:proofErr w:type="spellEnd"/>
-      <w:r>
-        <w:t xml:space="preserve"> und </w:t>
-      </w:r>
-      <w:proofErr w:type="spellStart"/>
-      <w:r>
-        <w:t>Sessionhandling</w:t>
-      </w:r>
-      <w:proofErr w:type="spellEnd"/>
-      <w:r>
-        <w:t xml:space="preserve"> (Session): Diese Funktionalität soll ein sicheres Login-Verfahren und eine effiziente Verwaltung von Benutzersitzungen gewährleisten. Sie ist essenziell für die Sicherheit und Personalisierung des Nutzererlebnisses.</w:t>
+      <w:r>
+        <w:t>Authentikation und Sessionhandling (Session): Diese Funktionalität soll ein sicheres Login-Verfahren und eine effiziente Verwaltung von Benutzersitzungen gewährleisten. Sie ist essenziell für die Sicherheit und Personalisierung des Nutzererlebnisses.</w:t>
       </w:r>
     </w:p>
     <w:p/>
@@ -17313,15 +16854,7 @@
         </w:numPr>
       </w:pPr>
       <w:r>
-        <w:t xml:space="preserve">Anzeige von Fehlern (Transformation): Eine wichtige Erweiterung zur Visualisierung von Fehlern, die während der Datenkonvertierung und -normalisierung auftreten können. Dies </w:t>
-      </w:r>
-      <w:proofErr w:type="gramStart"/>
-      <w:r>
-        <w:t>ermöglicht</w:t>
-      </w:r>
-      <w:proofErr w:type="gramEnd"/>
-      <w:r>
-        <w:t xml:space="preserve"> eine schnellere Identifizierung und Behebung von Problemen.</w:t>
+        <w:t>Anzeige von Fehlern (Transformation): Eine wichtige Erweiterung zur Visualisierung von Fehlern, die während der Datenkonvertierung und -normalisierung auftreten können. Dies ermöglicht eine schnellere Identifizierung und Behebung von Problemen.</w:t>
       </w:r>
     </w:p>
     <w:p/>
@@ -17620,39 +17153,7 @@
     </w:p>
     <w:p>
       <w:r>
-        <w:t xml:space="preserve">Das Modell zeigt die bestehenden Tabellen wie Event, </w:t>
-      </w:r>
-      <w:proofErr w:type="spellStart"/>
-      <w:r>
-        <w:t>Event_Subcategory</w:t>
-      </w:r>
-      <w:proofErr w:type="spellEnd"/>
-      <w:r>
-        <w:t xml:space="preserve">, </w:t>
-      </w:r>
-      <w:proofErr w:type="spellStart"/>
-      <w:r>
-        <w:t>Event_Speaker</w:t>
-      </w:r>
-      <w:proofErr w:type="spellEnd"/>
-      <w:r>
-        <w:t xml:space="preserve">, </w:t>
-      </w:r>
-      <w:proofErr w:type="spellStart"/>
-      <w:r>
-        <w:t>Event_Event_Speaker</w:t>
-      </w:r>
-      <w:proofErr w:type="spellEnd"/>
-      <w:r>
-        <w:t xml:space="preserve"> und Search, die die Basis des Lernportals bilden. Die Event-Tabelle, mit einer Selbstbeziehung über das Feld </w:t>
-      </w:r>
-      <w:proofErr w:type="spellStart"/>
-      <w:r>
-        <w:t>parent_id</w:t>
-      </w:r>
-      <w:proofErr w:type="spellEnd"/>
-      <w:r>
-        <w:t>, ermöglicht die Abbildung von Event-Hierarchien. Diese Struktur stellt sicher, dass Haupt- und Unter-Events effizient verwaltet werden können.</w:t>
+        <w:t>Das Modell zeigt die bestehenden Tabellen wie Event, Event_Subcategory, Event_Speaker, Event_Event_Speaker und Search, die die Basis des Lernportals bilden. Die Event-Tabelle, mit einer Selbstbeziehung über das Feld parent_id, ermöglicht die Abbildung von Event-Hierarchien. Diese Struktur stellt sicher, dass Haupt- und Unter-Events effizient verwaltet werden können.</w:t>
       </w:r>
     </w:p>
     <w:p/>
@@ -17709,32 +17210,15 @@
           <w:numId w:val="14"/>
         </w:numPr>
       </w:pPr>
-      <w:proofErr w:type="spellStart"/>
       <w:r>
         <w:rPr>
           <w:b/>
           <w:bCs/>
         </w:rPr>
-        <w:t>Person_Session</w:t>
-      </w:r>
-      <w:proofErr w:type="spellEnd"/>
-      <w:r>
-        <w:rPr>
-          <w:b/>
-          <w:bCs/>
-        </w:rPr>
-        <w:t>:</w:t>
-      </w:r>
-      <w:r>
-        <w:t xml:space="preserve"> Unterstützt das neue Session-Handling, das für die Authentifizierung und </w:t>
-      </w:r>
-      <w:proofErr w:type="spellStart"/>
-      <w:r>
-        <w:t>Sessionverwaltung</w:t>
-      </w:r>
-      <w:proofErr w:type="spellEnd"/>
-      <w:r>
-        <w:t xml:space="preserve"> unerlässlich ist.</w:t>
+        <w:t>Person_Session:</w:t>
+      </w:r>
+      <w:r>
+        <w:t xml:space="preserve"> Unterstützt das neue Session-Handling, das für die Authentifizierung und Sessionverwaltung unerlässlich ist.</w:t>
       </w:r>
     </w:p>
     <w:p>
@@ -17764,103 +17248,1717 @@
           <w:numId w:val="14"/>
         </w:numPr>
       </w:pPr>
-      <w:proofErr w:type="spellStart"/>
       <w:r>
         <w:rPr>
           <w:b/>
           <w:bCs/>
         </w:rPr>
-        <w:t>Event_Transformation</w:t>
-      </w:r>
-      <w:proofErr w:type="spellEnd"/>
-      <w:r>
+        <w:t>Event_Transformation und Event_Import:</w:t>
+      </w:r>
+      <w:r>
+        <w:t xml:space="preserve"> Diese Tabellen dienen der Überwachung und Verwaltung von Datenimport- und Transformationsprozessen, was eine detaillierte Fehleranalyse und -behandlung ermöglicht.</w:t>
+      </w:r>
+    </w:p>
+    <w:p/>
+    <w:p>
+      <w:pPr>
         <w:rPr>
           <w:b/>
           <w:bCs/>
         </w:rPr>
-        <w:t xml:space="preserve"> und </w:t>
-      </w:r>
-      <w:proofErr w:type="spellStart"/>
+      </w:pPr>
       <w:r>
         <w:rPr>
           <w:b/>
           <w:bCs/>
         </w:rPr>
-        <w:t>Event_Import</w:t>
-      </w:r>
-      <w:proofErr w:type="spellEnd"/>
-      <w:r>
+        <w:t>Selbstbeziehung und Datenbeziehungen</w:t>
+      </w:r>
+    </w:p>
+    <w:p>
+      <w:r>
+        <w:t>Ein besonderes Merkmal ist die Selbstbeziehung in der Event-Tabelle, die eine flexible Darstellung von Event-Strukturen erlaubt. Diese Konzeption spiegelt die Komplexität und Dynamik der Eventverwaltung wider und bietet eine solide Basis für die Darstellung von Event-Beziehungen im Lernportal.</w:t>
+      </w:r>
+    </w:p>
+    <w:p/>
+    <w:p>
+      <w:pPr>
         <w:rPr>
           <w:b/>
           <w:bCs/>
         </w:rPr>
-        <w:t>:</w:t>
-      </w:r>
-      <w:r>
-        <w:t xml:space="preserve"> Diese Tabellen dienen der Überwachung und Verwaltung von Datenimport- und Transformationsprozessen, was eine detaillierte Fehleranalyse und -behandlung ermöglicht.</w:t>
-      </w:r>
-    </w:p>
-    <w:p/>
-    <w:p>
-      <w:pPr>
+      </w:pPr>
+      <w:r>
         <w:rPr>
           <w:b/>
           <w:bCs/>
         </w:rPr>
-      </w:pPr>
-      <w:r>
+        <w:t>Zusammenfassung</w:t>
+      </w:r>
+    </w:p>
+    <w:p>
+      <w:r>
+        <w:t>Das entworfene Datenbankmodell bildet eine wesentliche Grundlage für die erfolgreiche Umsetzung meiner IPA. Die klare Unterscheidung zwischen bestehenden und neuen Datenstrukturen durch Farbcodierung verbessert nicht nur die Übersichtlichkeit, sondern erleichtert auch die zukünftige Entwicklung und Erweiterung der Plattform. Die Planung dieses Datenbankmodells ist ein entscheidender Schritt, um die Funktionalität und Benutzerfreundlichkeit des "CompAcademy Lernportals" zu erweitern und zu optimieren. Im weiteren Verlauf meiner IPA wird dieses Modell als Richtlinie für die Entwicklung und Implementierung der Datenbankstruktur dienen.</w:t>
+      </w:r>
+    </w:p>
+    <w:p>
+      <w:pPr>
+        <w:pStyle w:val="berschrift3"/>
+      </w:pPr>
+    </w:p>
+    <w:p>
+      <w:pPr>
+        <w:rPr>
+          <w:rFonts w:asciiTheme="majorHAnsi" w:eastAsiaTheme="majorEastAsia" w:hAnsiTheme="majorHAnsi" w:cstheme="majorBidi"/>
+          <w:szCs w:val="24"/>
+        </w:rPr>
+      </w:pPr>
+      <w:r>
+        <w:br w:type="page"/>
+      </w:r>
+    </w:p>
+    <w:p>
+      <w:pPr>
+        <w:pStyle w:val="berschrift3"/>
+      </w:pPr>
+      <w:r>
+        <w:lastRenderedPageBreak/>
+        <w:t>Tabellenstruktur</w:t>
+      </w:r>
+    </w:p>
+    <w:p>
+      <w:r>
+        <w:t>Im Rahmen meiner IPA zur Erweiterung des "CompAcademy Lernportals" ist die Entwicklung einer robusten Datenbankstruktur von zentraler Bedeutung. Diese Struktur soll nicht nur die spezifischen Anforderungen der drei Teilaufträge erfüllen, sondern auch die Grundlage für zukünftige Erweiterungen bieten. Jede Tabelle folgt einem einheitlichen Schema für Metadaten, das die Nachverfolgbarkeit und Verwaltung der Datensätze erleichtert:</w:t>
+      </w:r>
+    </w:p>
+    <w:p/>
+    <w:p>
+      <w:pPr>
         <w:rPr>
           <w:b/>
           <w:bCs/>
         </w:rPr>
-        <w:t>Selbstbeziehung und Datenbeziehungen</w:t>
-      </w:r>
-    </w:p>
-    <w:p>
-      <w:r>
-        <w:t>Ein besonderes Merkmal ist die Selbstbeziehung in der Event-Tabelle, die eine flexible Darstellung von Event-Strukturen erlaubt. Diese Konzeption spiegelt die Komplexität und Dynamik der Eventverwaltung wider und bietet eine solide Basis für die Darstellung von Event-Beziehungen im Lernportal.</w:t>
-      </w:r>
-    </w:p>
-    <w:p/>
-    <w:p>
-      <w:pPr>
+      </w:pPr>
+      <w:bookmarkStart w:id="140" w:name="metadaten"/>
+      <w:r>
         <w:rPr>
           <w:b/>
           <w:bCs/>
         </w:rPr>
-      </w:pPr>
-      <w:r>
+        <w:t>Standardmetadaten</w:t>
+      </w:r>
+      <w:bookmarkEnd w:id="140"/>
+    </w:p>
+    <w:p>
+      <w:pPr>
+        <w:pStyle w:val="Listenabsatz"/>
+        <w:numPr>
+          <w:ilvl w:val="0"/>
+          <w:numId w:val="15"/>
+        </w:numPr>
+      </w:pPr>
+      <w:r>
+        <w:t>date_created: Zeitstempel der Erstellung des Datensatzes.</w:t>
+      </w:r>
+    </w:p>
+    <w:p>
+      <w:pPr>
+        <w:pStyle w:val="Listenabsatz"/>
+        <w:numPr>
+          <w:ilvl w:val="0"/>
+          <w:numId w:val="15"/>
+        </w:numPr>
+      </w:pPr>
+      <w:r>
+        <w:t>user_created: Benutzer, der den Datensatz erstellt hat.</w:t>
+      </w:r>
+    </w:p>
+    <w:p>
+      <w:pPr>
+        <w:pStyle w:val="Listenabsatz"/>
+        <w:numPr>
+          <w:ilvl w:val="0"/>
+          <w:numId w:val="15"/>
+        </w:numPr>
+      </w:pPr>
+      <w:r>
+        <w:t>date_modified: Zeitstempel der letzten Änderung des Datensatzes.</w:t>
+      </w:r>
+    </w:p>
+    <w:p>
+      <w:pPr>
+        <w:pStyle w:val="Listenabsatz"/>
+        <w:numPr>
+          <w:ilvl w:val="0"/>
+          <w:numId w:val="15"/>
+        </w:numPr>
+      </w:pPr>
+      <w:r>
+        <w:t>user_modified: Benutzer, der den Datensatz zuletzt geändert hat.</w:t>
+      </w:r>
+    </w:p>
+    <w:p>
+      <w:pPr>
+        <w:pStyle w:val="Listenabsatz"/>
+        <w:numPr>
+          <w:ilvl w:val="0"/>
+          <w:numId w:val="15"/>
+        </w:numPr>
+      </w:pPr>
+      <w:r>
+        <w:t>is_deleted: Markierung, ob der Datensatz als gelöscht betrachtet wird.</w:t>
+      </w:r>
+    </w:p>
+    <w:p>
+      <w:pPr>
+        <w:pStyle w:val="Listenabsatz"/>
+      </w:pPr>
+    </w:p>
+    <w:p>
+      <w:r>
+        <w:t>Nachfolgend sind die spezifischen Tabellen und deren Felder beschrieben, die zur Unterstützung der geforderten Funktionalitäten implementiert werden:</w:t>
+      </w:r>
+    </w:p>
+    <w:p/>
+    <w:p>
+      <w:pPr>
         <w:rPr>
           <w:b/>
           <w:bCs/>
         </w:rPr>
-        <w:t>Zusammenfassung</w:t>
-      </w:r>
-    </w:p>
-    <w:p>
-      <w:r>
-        <w:t>Das entworfene Datenbankmodell bildet eine wesentliche Grundlage für die erfolgreiche Umsetzung meiner IPA. Die klare Unterscheidung zwischen bestehenden und neuen Datenstrukturen durch Farbcodierung verbessert nicht nur die Übersichtlichkeit, sondern erleichtert auch die zukünftige Entwicklung und Erweiterung der Plattform. Die Planung dieses Datenbankmodells ist ein entscheidender Schritt, um die Funktionalität und Benutzerfreundlichkeit des "CompAcademy Lernportals" zu erweitern und zu optimieren. Im weiteren Verlauf meiner IPA wird dieses Modell als Richtlinie für die Entwicklung und Implementierung der Datenbankstruktur dienen.</w:t>
+      </w:pPr>
+      <w:r>
+        <w:rPr>
+          <w:b/>
+          <w:bCs/>
+          <w:color w:val="0070C0"/>
+          <w:u w:val="single"/>
+        </w:rPr>
+        <w:fldChar w:fldCharType="begin"/>
+      </w:r>
+      <w:r>
+        <w:rPr>
+          <w:b/>
+          <w:bCs/>
+          <w:color w:val="0070C0"/>
+          <w:u w:val="single"/>
+        </w:rPr>
+        <w:instrText xml:space="preserve"> REF TA1 \h </w:instrText>
+      </w:r>
+      <w:r>
+        <w:rPr>
+          <w:b/>
+          <w:bCs/>
+          <w:color w:val="0070C0"/>
+          <w:u w:val="single"/>
+        </w:rPr>
+      </w:r>
+      <w:r>
+        <w:rPr>
+          <w:b/>
+          <w:bCs/>
+          <w:color w:val="0070C0"/>
+          <w:u w:val="single"/>
+        </w:rPr>
+        <w:instrText xml:space="preserve"> \* MERGEFORMAT </w:instrText>
+      </w:r>
+      <w:r>
+        <w:rPr>
+          <w:b/>
+          <w:bCs/>
+          <w:color w:val="0070C0"/>
+          <w:u w:val="single"/>
+        </w:rPr>
+        <w:fldChar w:fldCharType="separate"/>
+      </w:r>
+      <w:r>
+        <w:rPr>
+          <w:b/>
+          <w:bCs/>
+          <w:color w:val="0070C0"/>
+          <w:u w:val="single"/>
+        </w:rPr>
+        <w:t>Teilauftrag 1</w:t>
+      </w:r>
+      <w:r>
+        <w:rPr>
+          <w:b/>
+          <w:bCs/>
+          <w:color w:val="0070C0"/>
+          <w:u w:val="single"/>
+        </w:rPr>
+        <w:fldChar w:fldCharType="end"/>
+      </w:r>
+      <w:r>
+        <w:rPr>
+          <w:b/>
+          <w:bCs/>
+        </w:rPr>
+        <w:t>: Login und Benutzerverwaltung</w:t>
+      </w:r>
+    </w:p>
+    <w:p>
+      <w:pPr>
+        <w:rPr>
+          <w:b/>
+          <w:bCs/>
+        </w:rPr>
+      </w:pPr>
+      <w:r>
+        <w:rPr>
+          <w:b/>
+          <w:bCs/>
+        </w:rPr>
+        <w:t>Tabelle: p</w:t>
+      </w:r>
+      <w:r>
+        <w:rPr>
+          <w:b/>
+          <w:bCs/>
+        </w:rPr>
+        <w:t>erson</w:t>
+      </w:r>
+    </w:p>
+    <w:p>
+      <w:pPr>
+        <w:pStyle w:val="Listenabsatz"/>
+        <w:numPr>
+          <w:ilvl w:val="0"/>
+          <w:numId w:val="20"/>
+        </w:numPr>
+      </w:pPr>
+      <w:r>
+        <w:t>id (UUID): Eindeutiger Identifikator für jede Person.</w:t>
+      </w:r>
+    </w:p>
+    <w:p>
+      <w:pPr>
+        <w:pStyle w:val="Listenabsatz"/>
+        <w:numPr>
+          <w:ilvl w:val="0"/>
+          <w:numId w:val="20"/>
+        </w:numPr>
+      </w:pPr>
+      <w:r>
+        <w:t>name (VARCHAR): Benutzername, einzigartig.</w:t>
+      </w:r>
+    </w:p>
+    <w:p>
+      <w:pPr>
+        <w:pStyle w:val="Listenabsatz"/>
+        <w:numPr>
+          <w:ilvl w:val="0"/>
+          <w:numId w:val="20"/>
+        </w:numPr>
+      </w:pPr>
+      <w:r>
+        <w:t>password (VARCHAR): Verschlüsseltes Passwort.</w:t>
+      </w:r>
+    </w:p>
+    <w:p>
+      <w:pPr>
+        <w:pStyle w:val="Listenabsatz"/>
+        <w:numPr>
+          <w:ilvl w:val="0"/>
+          <w:numId w:val="20"/>
+        </w:numPr>
+      </w:pPr>
+      <w:r>
+        <w:t>email (VARCHAR): E-Mail-Adresse, einzigartig und für die Identifikation beim Login verwendet.</w:t>
+      </w:r>
+    </w:p>
+    <w:p>
+      <w:pPr>
+        <w:pStyle w:val="Listenabsatz"/>
+        <w:numPr>
+          <w:ilvl w:val="0"/>
+          <w:numId w:val="20"/>
+        </w:numPr>
+      </w:pPr>
+      <w:r>
+        <w:t>is_active (BOOLEAN): Zeigt an, ob das Benutzerkonto aktiv ist. Alternativ kann is_deleted aus den Standardmetadaten verwendet werden.</w:t>
+      </w:r>
+      <w:r>
+        <w:t xml:space="preserve"> (siehe</w:t>
+      </w:r>
+      <w:r>
+        <w:t xml:space="preserve"> </w:t>
+      </w:r>
+      <w:r>
+        <w:rPr>
+          <w:color w:val="0070C0"/>
+          <w:u w:val="single"/>
+        </w:rPr>
+        <w:fldChar w:fldCharType="begin"/>
+      </w:r>
+      <w:r>
+        <w:rPr>
+          <w:color w:val="0070C0"/>
+          <w:u w:val="single"/>
+        </w:rPr>
+        <w:instrText xml:space="preserve"> REF gedankengänge_person \h </w:instrText>
+      </w:r>
+      <w:r>
+        <w:rPr>
+          <w:color w:val="0070C0"/>
+          <w:u w:val="single"/>
+        </w:rPr>
+      </w:r>
+      <w:r>
+        <w:rPr>
+          <w:color w:val="0070C0"/>
+          <w:u w:val="single"/>
+        </w:rPr>
+        <w:instrText xml:space="preserve"> \* MERGEFORMAT </w:instrText>
+      </w:r>
+      <w:r>
+        <w:rPr>
+          <w:color w:val="0070C0"/>
+          <w:u w:val="single"/>
+        </w:rPr>
+        <w:fldChar w:fldCharType="separate"/>
+      </w:r>
+      <w:r>
+        <w:rPr>
+          <w:color w:val="0070C0"/>
+          <w:u w:val="single"/>
+        </w:rPr>
+        <w:t>Gedankengänge</w:t>
+      </w:r>
+      <w:r>
+        <w:rPr>
+          <w:color w:val="0070C0"/>
+          <w:u w:val="single"/>
+        </w:rPr>
+        <w:fldChar w:fldCharType="end"/>
+      </w:r>
+      <w:r>
+        <w:t>)</w:t>
+      </w:r>
+    </w:p>
+    <w:p>
+      <w:pPr>
+        <w:pStyle w:val="Listenabsatz"/>
+        <w:numPr>
+          <w:ilvl w:val="0"/>
+          <w:numId w:val="20"/>
+        </w:numPr>
+      </w:pPr>
+      <w:r>
+        <w:rPr>
+          <w:color w:val="0070C0"/>
+          <w:u w:val="single"/>
+        </w:rPr>
+        <w:fldChar w:fldCharType="begin"/>
+      </w:r>
+      <w:r>
+        <w:rPr>
+          <w:color w:val="0070C0"/>
+          <w:u w:val="single"/>
+        </w:rPr>
+        <w:instrText xml:space="preserve"> REF metadaten \h </w:instrText>
+      </w:r>
+      <w:r>
+        <w:rPr>
+          <w:color w:val="0070C0"/>
+          <w:u w:val="single"/>
+        </w:rPr>
+      </w:r>
+      <w:r>
+        <w:rPr>
+          <w:color w:val="0070C0"/>
+          <w:u w:val="single"/>
+        </w:rPr>
+        <w:instrText xml:space="preserve"> \* MERGEFORMAT </w:instrText>
+      </w:r>
+      <w:r>
+        <w:rPr>
+          <w:color w:val="0070C0"/>
+          <w:u w:val="single"/>
+        </w:rPr>
+        <w:fldChar w:fldCharType="separate"/>
+      </w:r>
+      <w:r>
+        <w:rPr>
+          <w:color w:val="0070C0"/>
+          <w:u w:val="single"/>
+        </w:rPr>
+        <w:t>Standardmetadaten</w:t>
+      </w:r>
+      <w:r>
+        <w:rPr>
+          <w:color w:val="0070C0"/>
+          <w:u w:val="single"/>
+        </w:rPr>
+        <w:fldChar w:fldCharType="end"/>
+      </w:r>
+      <w:r>
+        <w:t>: Wie oben beschrieben.</w:t>
+      </w:r>
+    </w:p>
+    <w:p>
+      <w:pPr>
+        <w:pStyle w:val="Listenabsatz"/>
+      </w:pPr>
+    </w:p>
+    <w:p>
+      <w:pPr>
+        <w:rPr>
+          <w:b/>
+          <w:bCs/>
+        </w:rPr>
+      </w:pPr>
+      <w:r>
+        <w:rPr>
+          <w:b/>
+          <w:bCs/>
+        </w:rPr>
+        <w:t>Tabelle: person_session</w:t>
+      </w:r>
+    </w:p>
+    <w:p>
+      <w:pPr>
+        <w:pStyle w:val="Listenabsatz"/>
+        <w:numPr>
+          <w:ilvl w:val="0"/>
+          <w:numId w:val="18"/>
+        </w:numPr>
+      </w:pPr>
+      <w:r>
+        <w:t>id (UUID):</w:t>
+      </w:r>
+      <w:r>
+        <w:t xml:space="preserve"> </w:t>
+      </w:r>
+      <w:r>
+        <w:t>Eindeutiger Identifikator für jede Session.</w:t>
+      </w:r>
+      <w:r>
+        <w:t xml:space="preserve"> (siehe </w:t>
+      </w:r>
+      <w:r>
+        <w:rPr>
+          <w:color w:val="0070C0"/>
+          <w:u w:val="single"/>
+        </w:rPr>
+        <w:fldChar w:fldCharType="begin"/>
+      </w:r>
+      <w:r>
+        <w:rPr>
+          <w:color w:val="0070C0"/>
+          <w:u w:val="single"/>
+        </w:rPr>
+        <w:instrText xml:space="preserve"> REF gedankengänge_session \h </w:instrText>
+      </w:r>
+      <w:r>
+        <w:rPr>
+          <w:color w:val="0070C0"/>
+          <w:u w:val="single"/>
+        </w:rPr>
+      </w:r>
+      <w:r>
+        <w:rPr>
+          <w:color w:val="0070C0"/>
+          <w:u w:val="single"/>
+        </w:rPr>
+        <w:instrText xml:space="preserve"> \* MERGEFORMAT </w:instrText>
+      </w:r>
+      <w:r>
+        <w:rPr>
+          <w:color w:val="0070C0"/>
+          <w:u w:val="single"/>
+        </w:rPr>
+        <w:fldChar w:fldCharType="separate"/>
+      </w:r>
+      <w:r>
+        <w:rPr>
+          <w:color w:val="0070C0"/>
+          <w:u w:val="single"/>
+        </w:rPr>
+        <w:t>Gedankengänge</w:t>
+      </w:r>
+      <w:r>
+        <w:rPr>
+          <w:color w:val="0070C0"/>
+          <w:u w:val="single"/>
+        </w:rPr>
+        <w:fldChar w:fldCharType="end"/>
+      </w:r>
+      <w:r>
+        <w:t>)</w:t>
+      </w:r>
+    </w:p>
+    <w:p>
+      <w:pPr>
+        <w:pStyle w:val="Listenabsatz"/>
+        <w:numPr>
+          <w:ilvl w:val="0"/>
+          <w:numId w:val="18"/>
+        </w:numPr>
+      </w:pPr>
+      <w:r>
+        <w:t>person_id (UUID)</w:t>
+      </w:r>
+      <w:r>
+        <w:t>:</w:t>
+      </w:r>
+      <w:r>
+        <w:t xml:space="preserve"> Fremdschlüssel, der auf die person Tabelle verweist und den Benutzer der Session identifiziert.</w:t>
+      </w:r>
+    </w:p>
+    <w:p>
+      <w:pPr>
+        <w:pStyle w:val="Listenabsatz"/>
+        <w:numPr>
+          <w:ilvl w:val="0"/>
+          <w:numId w:val="18"/>
+        </w:numPr>
+      </w:pPr>
+      <w:r>
+        <w:t>token (VARCHAR):</w:t>
+      </w:r>
+      <w:r>
+        <w:t xml:space="preserve"> </w:t>
+      </w:r>
+      <w:r>
+        <w:t>Einzigartiger Token für die Session, der für die Authentifizierung bei API-Anfragen verwendet wird.</w:t>
+      </w:r>
+    </w:p>
+    <w:p>
+      <w:pPr>
+        <w:pStyle w:val="Listenabsatz"/>
+        <w:numPr>
+          <w:ilvl w:val="0"/>
+          <w:numId w:val="18"/>
+        </w:numPr>
+      </w:pPr>
+      <w:r>
+        <w:t>expires (TIMESTAMP):</w:t>
+      </w:r>
+      <w:r>
+        <w:t xml:space="preserve"> </w:t>
+      </w:r>
+      <w:r>
+        <w:t>Das Ablaufdatum und -zeit der Session.</w:t>
+      </w:r>
+    </w:p>
+    <w:p>
+      <w:pPr>
+        <w:pStyle w:val="Listenabsatz"/>
+        <w:numPr>
+          <w:ilvl w:val="0"/>
+          <w:numId w:val="18"/>
+        </w:numPr>
+      </w:pPr>
+      <w:r>
+        <w:rPr>
+          <w:color w:val="0070C0"/>
+          <w:u w:val="single"/>
+        </w:rPr>
+        <w:fldChar w:fldCharType="begin"/>
+      </w:r>
+      <w:r>
+        <w:rPr>
+          <w:color w:val="0070C0"/>
+          <w:u w:val="single"/>
+        </w:rPr>
+        <w:instrText xml:space="preserve"> REF metadaten \h </w:instrText>
+      </w:r>
+      <w:r>
+        <w:rPr>
+          <w:color w:val="0070C0"/>
+          <w:u w:val="single"/>
+        </w:rPr>
+      </w:r>
+      <w:r>
+        <w:rPr>
+          <w:color w:val="0070C0"/>
+          <w:u w:val="single"/>
+        </w:rPr>
+        <w:instrText xml:space="preserve"> \* MERGEFORMAT </w:instrText>
+      </w:r>
+      <w:r>
+        <w:rPr>
+          <w:color w:val="0070C0"/>
+          <w:u w:val="single"/>
+        </w:rPr>
+        <w:fldChar w:fldCharType="separate"/>
+      </w:r>
+      <w:r>
+        <w:rPr>
+          <w:color w:val="0070C0"/>
+          <w:u w:val="single"/>
+        </w:rPr>
+        <w:t>Standardmetadaten</w:t>
+      </w:r>
+      <w:r>
+        <w:rPr>
+          <w:color w:val="0070C0"/>
+          <w:u w:val="single"/>
+        </w:rPr>
+        <w:fldChar w:fldCharType="end"/>
+      </w:r>
+      <w:r>
+        <w:t>: Wie oben beschrieben.</w:t>
+      </w:r>
+    </w:p>
+    <w:p/>
+    <w:p>
+      <w:pPr>
+        <w:rPr>
+          <w:b/>
+          <w:bCs/>
+        </w:rPr>
+      </w:pPr>
+      <w:bookmarkStart w:id="141" w:name="gedankengänge_person"/>
+      <w:r>
+        <w:rPr>
+          <w:b/>
+          <w:bCs/>
+        </w:rPr>
+        <w:t>Gedankengänge</w:t>
+      </w:r>
+      <w:bookmarkEnd w:id="141"/>
+      <w:r>
+        <w:rPr>
+          <w:b/>
+          <w:bCs/>
+        </w:rPr>
+        <w:t xml:space="preserve"> </w:t>
+      </w:r>
+      <w:r>
+        <w:rPr>
+          <w:b/>
+          <w:bCs/>
+        </w:rPr>
+        <w:t>P</w:t>
+      </w:r>
+      <w:r>
+        <w:rPr>
+          <w:b/>
+          <w:bCs/>
+        </w:rPr>
+        <w:t>erson</w:t>
+      </w:r>
+      <w:r>
+        <w:rPr>
+          <w:b/>
+          <w:bCs/>
+        </w:rPr>
+        <w:t xml:space="preserve"> Tabelle</w:t>
+      </w:r>
+    </w:p>
+    <w:p>
+      <w:r>
+        <w:rPr>
+          <w:b/>
+          <w:bCs/>
+        </w:rPr>
+        <w:t>Variante mit is_active:</w:t>
+      </w:r>
+      <w:r>
+        <w:t xml:space="preserve"> Ermöglicht explizite Kontrolle über den Status eines Benutzers (aktiv/inaktiv), was besonders nützlich ist, um temporäre Deaktivierungen zu verwalten.</w:t>
+      </w:r>
+    </w:p>
+    <w:p>
+      <w:r>
+        <w:rPr>
+          <w:b/>
+          <w:bCs/>
+        </w:rPr>
+        <w:t>Variante mit is_deleted als Ersatz für is_active:</w:t>
+      </w:r>
+      <w:r>
+        <w:t xml:space="preserve"> Vereinfacht die Struktur, indem nur ein Feld für die Statusverwaltung (gelöscht/nicht gelöscht) genutzt wird. Könnte jedoch die Flexibilität in der Verwaltung von Benutzerkonten einschränken.</w:t>
+      </w:r>
+      <w:r>
+        <w:br/>
+      </w:r>
+    </w:p>
+    <w:p>
+      <w:pPr>
+        <w:rPr>
+          <w:b/>
+          <w:bCs/>
+        </w:rPr>
+      </w:pPr>
+      <w:bookmarkStart w:id="142" w:name="gedankengänge_session"/>
+      <w:r>
+        <w:rPr>
+          <w:b/>
+          <w:bCs/>
+        </w:rPr>
+        <w:lastRenderedPageBreak/>
+        <w:t>Gedankengänge</w:t>
+      </w:r>
+      <w:bookmarkEnd w:id="142"/>
+      <w:r>
+        <w:rPr>
+          <w:b/>
+          <w:bCs/>
+        </w:rPr>
+        <w:t xml:space="preserve"> </w:t>
+      </w:r>
+      <w:r>
+        <w:rPr>
+          <w:b/>
+          <w:bCs/>
+        </w:rPr>
+        <w:t>P</w:t>
+      </w:r>
+      <w:r>
+        <w:rPr>
+          <w:b/>
+          <w:bCs/>
+        </w:rPr>
+        <w:t>erson_session</w:t>
+      </w:r>
+      <w:r>
+        <w:rPr>
+          <w:b/>
+          <w:bCs/>
+        </w:rPr>
+        <w:t xml:space="preserve"> Tabelle</w:t>
+      </w:r>
+    </w:p>
+    <w:p>
+      <w:r>
+        <w:rPr>
+          <w:b/>
+          <w:bCs/>
+        </w:rPr>
+        <w:t>Primärschlüssel:</w:t>
+      </w:r>
+      <w:r>
+        <w:t xml:space="preserve"> Die Verwendung einer UUID für id ermöglicht eine eindeutige Identifizierung jeder Session.</w:t>
+      </w:r>
+    </w:p>
+    <w:p>
+      <w:r>
+        <w:rPr>
+          <w:b/>
+          <w:bCs/>
+        </w:rPr>
+        <w:t>Token als Primärschlüssel?:</w:t>
+      </w:r>
+      <w:r>
+        <w:t xml:space="preserve"> Eine Überlegung könnte sein, den Token selbst als Primärschlüssel zu verwenden, um die Eindeutigkeit zu garantieren. Allerdings könnten sich dadurch Einschränkungen in der Flexibilität ergeben.</w:t>
+      </w:r>
+    </w:p>
+    <w:p/>
+    <w:p>
+      <w:pPr>
+        <w:rPr>
+          <w:b/>
+          <w:bCs/>
+        </w:rPr>
+      </w:pPr>
+      <w:r>
+        <w:rPr>
+          <w:b/>
+          <w:bCs/>
+          <w:color w:val="0070C0"/>
+          <w:u w:val="single"/>
+        </w:rPr>
+        <w:fldChar w:fldCharType="begin"/>
+      </w:r>
+      <w:r>
+        <w:rPr>
+          <w:b/>
+          <w:bCs/>
+          <w:color w:val="0070C0"/>
+          <w:u w:val="single"/>
+        </w:rPr>
+        <w:instrText xml:space="preserve"> REF TA2 \h </w:instrText>
+      </w:r>
+      <w:r>
+        <w:rPr>
+          <w:b/>
+          <w:bCs/>
+          <w:color w:val="0070C0"/>
+          <w:u w:val="single"/>
+        </w:rPr>
+      </w:r>
+      <w:r>
+        <w:rPr>
+          <w:b/>
+          <w:bCs/>
+          <w:color w:val="0070C0"/>
+          <w:u w:val="single"/>
+        </w:rPr>
+        <w:instrText xml:space="preserve"> \* MERGEFORMAT </w:instrText>
+      </w:r>
+      <w:r>
+        <w:rPr>
+          <w:b/>
+          <w:bCs/>
+          <w:color w:val="0070C0"/>
+          <w:u w:val="single"/>
+        </w:rPr>
+        <w:fldChar w:fldCharType="separate"/>
+      </w:r>
+      <w:r>
+        <w:rPr>
+          <w:b/>
+          <w:bCs/>
+          <w:color w:val="0070C0"/>
+          <w:u w:val="single"/>
+        </w:rPr>
+        <w:t>Teilauftrag 2</w:t>
+      </w:r>
+      <w:r>
+        <w:rPr>
+          <w:b/>
+          <w:bCs/>
+          <w:color w:val="0070C0"/>
+          <w:u w:val="single"/>
+        </w:rPr>
+        <w:fldChar w:fldCharType="end"/>
+      </w:r>
+      <w:r>
+        <w:rPr>
+          <w:b/>
+          <w:bCs/>
+        </w:rPr>
+        <w:t>: Bilderverwaltung</w:t>
+      </w:r>
+    </w:p>
+    <w:p>
+      <w:pPr>
+        <w:rPr>
+          <w:b/>
+          <w:bCs/>
+        </w:rPr>
+      </w:pPr>
+      <w:r>
+        <w:rPr>
+          <w:b/>
+          <w:bCs/>
+        </w:rPr>
+        <w:t>Tabelle: image</w:t>
+      </w:r>
+    </w:p>
+    <w:p>
+      <w:pPr>
+        <w:pStyle w:val="Listenabsatz"/>
+        <w:numPr>
+          <w:ilvl w:val="0"/>
+          <w:numId w:val="21"/>
+        </w:numPr>
+      </w:pPr>
+      <w:r>
+        <w:t>event_id (INT) / id (UUID): Als Primärschlüssel genutzt, wobei event_id die Einzigartigkeit pro Event sicherstellt</w:t>
+      </w:r>
+      <w:r>
+        <w:t xml:space="preserve">. (siehe </w:t>
+      </w:r>
+      <w:r>
+        <w:rPr>
+          <w:color w:val="0070C0"/>
+          <w:u w:val="single"/>
+        </w:rPr>
+        <w:fldChar w:fldCharType="begin"/>
+      </w:r>
+      <w:r>
+        <w:rPr>
+          <w:color w:val="0070C0"/>
+          <w:u w:val="single"/>
+        </w:rPr>
+        <w:instrText xml:space="preserve"> REF gedankengänge_image \h </w:instrText>
+      </w:r>
+      <w:r>
+        <w:rPr>
+          <w:color w:val="0070C0"/>
+          <w:u w:val="single"/>
+        </w:rPr>
+      </w:r>
+      <w:r>
+        <w:rPr>
+          <w:color w:val="0070C0"/>
+          <w:u w:val="single"/>
+        </w:rPr>
+        <w:instrText xml:space="preserve"> \* MERGEFORMAT </w:instrText>
+      </w:r>
+      <w:r>
+        <w:rPr>
+          <w:color w:val="0070C0"/>
+          <w:u w:val="single"/>
+        </w:rPr>
+        <w:fldChar w:fldCharType="separate"/>
+      </w:r>
+      <w:r>
+        <w:rPr>
+          <w:color w:val="0070C0"/>
+          <w:u w:val="single"/>
+        </w:rPr>
+        <w:t>Gedankengänge</w:t>
+      </w:r>
+      <w:r>
+        <w:rPr>
+          <w:color w:val="0070C0"/>
+          <w:u w:val="single"/>
+        </w:rPr>
+        <w:fldChar w:fldCharType="end"/>
+      </w:r>
+      <w:r>
+        <w:t>)</w:t>
+      </w:r>
+    </w:p>
+    <w:p>
+      <w:pPr>
+        <w:pStyle w:val="Listenabsatz"/>
+        <w:numPr>
+          <w:ilvl w:val="0"/>
+          <w:numId w:val="21"/>
+        </w:numPr>
+      </w:pPr>
+      <w:r>
+        <w:t>image (BYTEA): Das eigentliche Bild.</w:t>
+      </w:r>
+    </w:p>
+    <w:p>
+      <w:pPr>
+        <w:pStyle w:val="Listenabsatz"/>
+        <w:numPr>
+          <w:ilvl w:val="0"/>
+          <w:numId w:val="21"/>
+        </w:numPr>
+      </w:pPr>
+      <w:r>
+        <w:t>description (VARCHAR): Bildbeschreibung.</w:t>
+      </w:r>
+    </w:p>
+    <w:p>
+      <w:pPr>
+        <w:pStyle w:val="Listenabsatz"/>
+        <w:numPr>
+          <w:ilvl w:val="0"/>
+          <w:numId w:val="21"/>
+        </w:numPr>
+      </w:pPr>
+      <w:r>
+        <w:rPr>
+          <w:color w:val="0070C0"/>
+          <w:u w:val="single"/>
+        </w:rPr>
+        <w:fldChar w:fldCharType="begin"/>
+      </w:r>
+      <w:r>
+        <w:rPr>
+          <w:color w:val="0070C0"/>
+          <w:u w:val="single"/>
+        </w:rPr>
+        <w:instrText xml:space="preserve"> REF metadaten \h </w:instrText>
+      </w:r>
+      <w:r>
+        <w:rPr>
+          <w:color w:val="0070C0"/>
+          <w:u w:val="single"/>
+        </w:rPr>
+      </w:r>
+      <w:r>
+        <w:rPr>
+          <w:color w:val="0070C0"/>
+          <w:u w:val="single"/>
+        </w:rPr>
+        <w:instrText xml:space="preserve"> \* MERGEFORMAT </w:instrText>
+      </w:r>
+      <w:r>
+        <w:rPr>
+          <w:color w:val="0070C0"/>
+          <w:u w:val="single"/>
+        </w:rPr>
+        <w:fldChar w:fldCharType="separate"/>
+      </w:r>
+      <w:r>
+        <w:rPr>
+          <w:color w:val="0070C0"/>
+          <w:u w:val="single"/>
+        </w:rPr>
+        <w:t>Standardmetadaten</w:t>
+      </w:r>
+      <w:r>
+        <w:rPr>
+          <w:color w:val="0070C0"/>
+          <w:u w:val="single"/>
+        </w:rPr>
+        <w:fldChar w:fldCharType="end"/>
+      </w:r>
+      <w:r>
+        <w:t>: Wie oben beschrieben.</w:t>
+      </w:r>
+    </w:p>
+    <w:p>
+      <w:pPr>
+        <w:pStyle w:val="Listenabsatz"/>
+      </w:pPr>
+    </w:p>
+    <w:p>
+      <w:pPr>
+        <w:rPr>
+          <w:b/>
+          <w:bCs/>
+        </w:rPr>
+      </w:pPr>
+      <w:bookmarkStart w:id="143" w:name="gedankengänge_image"/>
+      <w:r>
+        <w:rPr>
+          <w:b/>
+          <w:bCs/>
+        </w:rPr>
+        <w:t>Gedankengänge</w:t>
+      </w:r>
+      <w:bookmarkEnd w:id="143"/>
+      <w:r>
+        <w:rPr>
+          <w:b/>
+          <w:bCs/>
+        </w:rPr>
+        <w:t xml:space="preserve"> zu</w:t>
+      </w:r>
+      <w:r>
+        <w:rPr>
+          <w:b/>
+          <w:bCs/>
+        </w:rPr>
+        <w:t>r I</w:t>
+      </w:r>
+      <w:r>
+        <w:rPr>
+          <w:b/>
+          <w:bCs/>
+        </w:rPr>
+        <w:t>mage</w:t>
+      </w:r>
+      <w:r>
+        <w:rPr>
+          <w:b/>
+          <w:bCs/>
+        </w:rPr>
+        <w:t xml:space="preserve"> Tabelle</w:t>
+      </w:r>
+    </w:p>
+    <w:p>
+      <w:r>
+        <w:t>Die Gestaltung der Image-Tabelle bedarf einer sorgfältigen Überlegung, insbesondere im Hinblick auf die Verwaltung der Beziehung zwischen Bildern und Events. Hier sind zwei Varianten und die dazugehörigen Gedankengänge:</w:t>
+      </w:r>
+    </w:p>
+    <w:p/>
+    <w:p>
+      <w:r>
+        <w:rPr>
+          <w:b/>
+          <w:bCs/>
+        </w:rPr>
+        <w:t>Variante 1:</w:t>
+      </w:r>
+      <w:r>
+        <w:t xml:space="preserve"> Verwendung von event_id als Primärschlüssel (PK)</w:t>
+      </w:r>
+    </w:p>
+    <w:p>
+      <w:r>
+        <w:t>Ein Bild pro Event: Durch die Nutzung der event_id als Primärschlüssel wird sichergestellt, dass jedes Event genau ein Bild zugeordnet haben kann. Dies vereinfacht die Zuordnung und vermeidet Redundanzen.</w:t>
+      </w:r>
+    </w:p>
+    <w:p>
+      <w:pPr>
+        <w:rPr>
+          <w:b/>
+          <w:bCs/>
+        </w:rPr>
+      </w:pPr>
+    </w:p>
+    <w:p>
+      <w:r>
+        <w:rPr>
+          <w:b/>
+          <w:bCs/>
+        </w:rPr>
+        <w:t>Aktualisierung und Soft-Delete:</w:t>
+      </w:r>
+      <w:r>
+        <w:t xml:space="preserve"> Wenn ein Bild zu einem Event aktualisiert oder gelöscht werden soll, würde der is_deleted-Status des vorhandenen Datensatzes verwendet:</w:t>
+      </w:r>
+    </w:p>
+    <w:p/>
+    <w:p>
+      <w:r>
+        <w:rPr>
+          <w:b/>
+          <w:bCs/>
+        </w:rPr>
+        <w:t>Bildlöschung:</w:t>
+      </w:r>
+      <w:r>
+        <w:t xml:space="preserve"> Setzt is_deleted auf true, behält aber den Datensatz in der Datenbank. Dies ermöglicht eine einfache Wiederherstellung und beibehält die Historie.</w:t>
+      </w:r>
+    </w:p>
+    <w:p>
+      <w:r>
+        <w:t>Bildaktualisierung: Beim Hinzufügen eines neuen Bildes zu einem Event, das bereits ein Bild hat, müsste zunächst geprüft werden, ob bereits ein Datensatz mit der entsprechenden event_id existiert und is_deleted auf false gesetzt werden. Das neue Bild ersetzt das alte, und der Datensatz wird aktualisiert, anstatt einen neuen zu erstellen.</w:t>
+      </w:r>
+    </w:p>
+    <w:p/>
+    <w:p>
+      <w:r>
+        <w:rPr>
+          <w:b/>
+          <w:bCs/>
+        </w:rPr>
+        <w:t>Variante 2:</w:t>
+      </w:r>
+      <w:r>
+        <w:t xml:space="preserve"> Verwendung von UUID als Primärschlüssel</w:t>
+      </w:r>
+    </w:p>
+    <w:p>
+      <w:r>
+        <w:t>Mehr Flexibilität: Die Verwendung einer UUID als Primärschlüssel erlaubt es, mehrere Bilder pro Event zu haben, wobei zu jedem Zeitpunkt nur eines als aktuell markiert ist (is_deleted = false). Dies könnte die Verwaltung von Bildversionen oder temporären Bildaktualisierungen erleichtern.</w:t>
+      </w:r>
+    </w:p>
+    <w:p/>
+    <w:p>
+      <w:r>
+        <w:t xml:space="preserve">Vereinfachte Logik für Hinzufügen und Löschen: Mit einer UUID als Primärschlüssel wäre die Logik für das Hinzufügen und Löschen von Bildern direkter. Ein neues Bild </w:t>
+      </w:r>
+      <w:r>
+        <w:t>hinzuzufügen,</w:t>
+      </w:r>
+      <w:r>
+        <w:t xml:space="preserve"> würde einfach einen neuen Datensatz erstellen, ohne den Status eines vorhandenen </w:t>
+      </w:r>
+      <w:r>
+        <w:lastRenderedPageBreak/>
+        <w:t>Datensatzes überprüfen zu müssen. Ebenso würde das Löschen eines Bildes einfach den is_deleted-Status des zugehörigen Datensatzes ändern, ohne sich um die event_id-Uniqueness sorgen zu müssen.</w:t>
+      </w:r>
+    </w:p>
+    <w:p/>
+    <w:p>
+      <w:pPr>
+        <w:rPr>
+          <w:b/>
+          <w:bCs/>
+        </w:rPr>
+      </w:pPr>
+      <w:r>
+        <w:rPr>
+          <w:b/>
+          <w:bCs/>
+          <w:color w:val="0070C0"/>
+          <w:u w:val="single"/>
+        </w:rPr>
+        <w:fldChar w:fldCharType="begin"/>
+      </w:r>
+      <w:r>
+        <w:rPr>
+          <w:b/>
+          <w:bCs/>
+          <w:color w:val="0070C0"/>
+          <w:u w:val="single"/>
+        </w:rPr>
+        <w:instrText xml:space="preserve"> REF TA3 \h </w:instrText>
+      </w:r>
+      <w:r>
+        <w:rPr>
+          <w:b/>
+          <w:bCs/>
+          <w:color w:val="0070C0"/>
+          <w:u w:val="single"/>
+        </w:rPr>
+      </w:r>
+      <w:r>
+        <w:rPr>
+          <w:b/>
+          <w:bCs/>
+          <w:color w:val="0070C0"/>
+          <w:u w:val="single"/>
+        </w:rPr>
+        <w:instrText xml:space="preserve"> \* MERGEFORMAT </w:instrText>
+      </w:r>
+      <w:r>
+        <w:rPr>
+          <w:b/>
+          <w:bCs/>
+          <w:color w:val="0070C0"/>
+          <w:u w:val="single"/>
+        </w:rPr>
+        <w:fldChar w:fldCharType="separate"/>
+      </w:r>
+      <w:r>
+        <w:rPr>
+          <w:b/>
+          <w:bCs/>
+          <w:color w:val="0070C0"/>
+          <w:u w:val="single"/>
+        </w:rPr>
+        <w:t>Teilauftrag 3</w:t>
+      </w:r>
+      <w:r>
+        <w:rPr>
+          <w:b/>
+          <w:bCs/>
+          <w:color w:val="0070C0"/>
+          <w:u w:val="single"/>
+        </w:rPr>
+        <w:fldChar w:fldCharType="end"/>
+      </w:r>
+      <w:r>
+        <w:rPr>
+          <w:b/>
+          <w:bCs/>
+        </w:rPr>
+        <w:t>: Fehlerbehandlung des Datenimports</w:t>
+      </w:r>
+    </w:p>
+    <w:p>
+      <w:pPr>
+        <w:rPr>
+          <w:b/>
+          <w:bCs/>
+        </w:rPr>
+      </w:pPr>
+      <w:r>
+        <w:rPr>
+          <w:b/>
+          <w:bCs/>
+        </w:rPr>
+        <w:t xml:space="preserve">Tabelle: </w:t>
+      </w:r>
+      <w:r>
+        <w:rPr>
+          <w:b/>
+          <w:bCs/>
+        </w:rPr>
+        <w:t>e</w:t>
+      </w:r>
+      <w:r>
+        <w:rPr>
+          <w:b/>
+          <w:bCs/>
+        </w:rPr>
+        <w:t>vent_</w:t>
+      </w:r>
+      <w:r>
+        <w:rPr>
+          <w:b/>
+          <w:bCs/>
+        </w:rPr>
+        <w:t>t</w:t>
+      </w:r>
+      <w:r>
+        <w:rPr>
+          <w:b/>
+          <w:bCs/>
+        </w:rPr>
+        <w:t>ransformation</w:t>
+      </w:r>
+    </w:p>
+    <w:p/>
+    <w:p>
+      <w:pPr>
+        <w:pStyle w:val="Listenabsatz"/>
+        <w:numPr>
+          <w:ilvl w:val="0"/>
+          <w:numId w:val="22"/>
+        </w:numPr>
+      </w:pPr>
+      <w:r>
+        <w:t>id (UUID): Eindeutiger Identifikator der Transformation.</w:t>
+      </w:r>
+    </w:p>
+    <w:p>
+      <w:pPr>
+        <w:pStyle w:val="Listenabsatz"/>
+        <w:numPr>
+          <w:ilvl w:val="0"/>
+          <w:numId w:val="22"/>
+        </w:numPr>
+      </w:pPr>
+      <w:r>
+        <w:t>event_id (INT): Verweist auf die betroffene Event-ID.</w:t>
+      </w:r>
+    </w:p>
+    <w:p>
+      <w:pPr>
+        <w:pStyle w:val="Listenabsatz"/>
+        <w:numPr>
+          <w:ilvl w:val="0"/>
+          <w:numId w:val="22"/>
+        </w:numPr>
+      </w:pPr>
+      <w:r>
+        <w:t>title (VARCHAR): Titel der Transformation.</w:t>
+      </w:r>
+    </w:p>
+    <w:p>
+      <w:pPr>
+        <w:pStyle w:val="Listenabsatz"/>
+        <w:numPr>
+          <w:ilvl w:val="0"/>
+          <w:numId w:val="22"/>
+        </w:numPr>
+      </w:pPr>
+      <w:r>
+        <w:t>type_enum (VARCHAR): Typ der Transformation (z.B. Kritisch, Konvertierung).</w:t>
+      </w:r>
+    </w:p>
+    <w:p>
+      <w:pPr>
+        <w:pStyle w:val="Listenabsatz"/>
+        <w:numPr>
+          <w:ilvl w:val="0"/>
+          <w:numId w:val="22"/>
+        </w:numPr>
+      </w:pPr>
+      <w:r>
+        <w:t>cause (VARCHAR): Ursache der Transformation.</w:t>
+      </w:r>
+    </w:p>
+    <w:p>
+      <w:pPr>
+        <w:pStyle w:val="Listenabsatz"/>
+        <w:numPr>
+          <w:ilvl w:val="0"/>
+          <w:numId w:val="22"/>
+        </w:numPr>
+      </w:pPr>
+      <w:r>
+        <w:t>effect (VARCHAR): Effekt der Transformation auf die Daten.</w:t>
+      </w:r>
+    </w:p>
+    <w:p>
+      <w:pPr>
+        <w:pStyle w:val="Listenabsatz"/>
+        <w:numPr>
+          <w:ilvl w:val="0"/>
+          <w:numId w:val="22"/>
+        </w:numPr>
+      </w:pPr>
+      <w:r>
+        <w:rPr>
+          <w:color w:val="0070C0"/>
+          <w:u w:val="single"/>
+        </w:rPr>
+        <w:fldChar w:fldCharType="begin"/>
+      </w:r>
+      <w:r>
+        <w:rPr>
+          <w:color w:val="0070C0"/>
+          <w:u w:val="single"/>
+        </w:rPr>
+        <w:instrText xml:space="preserve"> REF metadaten \h </w:instrText>
+      </w:r>
+      <w:r>
+        <w:rPr>
+          <w:color w:val="0070C0"/>
+          <w:u w:val="single"/>
+        </w:rPr>
+      </w:r>
+      <w:r>
+        <w:rPr>
+          <w:color w:val="0070C0"/>
+          <w:u w:val="single"/>
+        </w:rPr>
+        <w:instrText xml:space="preserve"> \* MERGEFORMAT </w:instrText>
+      </w:r>
+      <w:r>
+        <w:rPr>
+          <w:color w:val="0070C0"/>
+          <w:u w:val="single"/>
+        </w:rPr>
+        <w:fldChar w:fldCharType="separate"/>
+      </w:r>
+      <w:r>
+        <w:rPr>
+          <w:color w:val="0070C0"/>
+          <w:u w:val="single"/>
+        </w:rPr>
+        <w:t>Standardmetadaten</w:t>
+      </w:r>
+      <w:r>
+        <w:rPr>
+          <w:color w:val="0070C0"/>
+          <w:u w:val="single"/>
+        </w:rPr>
+        <w:fldChar w:fldCharType="end"/>
+      </w:r>
+      <w:r>
+        <w:t>: Wie oben beschrieben.</w:t>
+      </w:r>
+    </w:p>
+    <w:p>
+      <w:pPr>
+        <w:pStyle w:val="Listenabsatz"/>
+      </w:pPr>
+    </w:p>
+    <w:p>
+      <w:pPr>
+        <w:rPr>
+          <w:b/>
+          <w:bCs/>
+        </w:rPr>
+      </w:pPr>
+      <w:r>
+        <w:rPr>
+          <w:b/>
+          <w:bCs/>
+        </w:rPr>
+        <w:t>Event_Import</w:t>
+      </w:r>
+    </w:p>
+    <w:p/>
+    <w:p>
+      <w:pPr>
+        <w:pStyle w:val="Listenabsatz"/>
+        <w:numPr>
+          <w:ilvl w:val="0"/>
+          <w:numId w:val="23"/>
+        </w:numPr>
+      </w:pPr>
+      <w:r>
+        <w:t>id (UUID): Eindeutiger Identifikator des Importvorgangs.</w:t>
+      </w:r>
+    </w:p>
+    <w:p>
+      <w:pPr>
+        <w:pStyle w:val="Listenabsatz"/>
+        <w:numPr>
+          <w:ilvl w:val="0"/>
+          <w:numId w:val="23"/>
+        </w:numPr>
+      </w:pPr>
+      <w:r>
+        <w:t>status_enum (VARCHAR): Status des Importvorgangs (z.B. OK, Fehler).</w:t>
+      </w:r>
+    </w:p>
+    <w:p>
+      <w:pPr>
+        <w:pStyle w:val="Listenabsatz"/>
+        <w:numPr>
+          <w:ilvl w:val="0"/>
+          <w:numId w:val="23"/>
+        </w:numPr>
+      </w:pPr>
+      <w:r>
+        <w:t>import_time (TIMESTAMP): Optional, für den genauen Zeitpunkt des Importbeginns, falls eine Unterscheidung von date_created notwendig ist.</w:t>
+      </w:r>
+      <w:r>
+        <w:t xml:space="preserve"> (siehe </w:t>
+      </w:r>
+      <w:r>
+        <w:rPr>
+          <w:color w:val="0070C0"/>
+          <w:u w:val="single"/>
+        </w:rPr>
+        <w:fldChar w:fldCharType="begin"/>
+      </w:r>
+      <w:r>
+        <w:rPr>
+          <w:color w:val="0070C0"/>
+          <w:u w:val="single"/>
+        </w:rPr>
+        <w:instrText xml:space="preserve"> REF gedankengänge_import \h </w:instrText>
+      </w:r>
+      <w:r>
+        <w:rPr>
+          <w:color w:val="0070C0"/>
+          <w:u w:val="single"/>
+        </w:rPr>
+      </w:r>
+      <w:r>
+        <w:rPr>
+          <w:color w:val="0070C0"/>
+          <w:u w:val="single"/>
+        </w:rPr>
+        <w:instrText xml:space="preserve"> \* MERGEFORMAT </w:instrText>
+      </w:r>
+      <w:r>
+        <w:rPr>
+          <w:color w:val="0070C0"/>
+          <w:u w:val="single"/>
+        </w:rPr>
+        <w:fldChar w:fldCharType="separate"/>
+      </w:r>
+      <w:r>
+        <w:rPr>
+          <w:color w:val="0070C0"/>
+          <w:u w:val="single"/>
+        </w:rPr>
+        <w:t>Gedankengänge</w:t>
+      </w:r>
+      <w:r>
+        <w:rPr>
+          <w:color w:val="0070C0"/>
+          <w:u w:val="single"/>
+        </w:rPr>
+        <w:fldChar w:fldCharType="end"/>
+      </w:r>
+      <w:r>
+        <w:rPr>
+          <w:color w:val="0070C0"/>
+          <w:u w:val="single"/>
+        </w:rPr>
+        <w:t>)</w:t>
+      </w:r>
+    </w:p>
+    <w:p>
+      <w:pPr>
+        <w:pStyle w:val="Listenabsatz"/>
+        <w:numPr>
+          <w:ilvl w:val="0"/>
+          <w:numId w:val="23"/>
+        </w:numPr>
+      </w:pPr>
+      <w:r>
+        <w:rPr>
+          <w:color w:val="0070C0"/>
+          <w:u w:val="single"/>
+        </w:rPr>
+        <w:fldChar w:fldCharType="begin"/>
+      </w:r>
+      <w:r>
+        <w:rPr>
+          <w:color w:val="0070C0"/>
+          <w:u w:val="single"/>
+        </w:rPr>
+        <w:instrText xml:space="preserve"> REF metadaten \h </w:instrText>
+      </w:r>
+      <w:r>
+        <w:rPr>
+          <w:color w:val="0070C0"/>
+          <w:u w:val="single"/>
+        </w:rPr>
+      </w:r>
+      <w:r>
+        <w:rPr>
+          <w:color w:val="0070C0"/>
+          <w:u w:val="single"/>
+        </w:rPr>
+        <w:instrText xml:space="preserve"> \* MERGEFORMAT </w:instrText>
+      </w:r>
+      <w:r>
+        <w:rPr>
+          <w:color w:val="0070C0"/>
+          <w:u w:val="single"/>
+        </w:rPr>
+        <w:fldChar w:fldCharType="separate"/>
+      </w:r>
+      <w:r>
+        <w:rPr>
+          <w:color w:val="0070C0"/>
+          <w:u w:val="single"/>
+        </w:rPr>
+        <w:t>Standardmetadaten</w:t>
+      </w:r>
+      <w:r>
+        <w:rPr>
+          <w:color w:val="0070C0"/>
+          <w:u w:val="single"/>
+        </w:rPr>
+        <w:fldChar w:fldCharType="end"/>
+      </w:r>
+      <w:r>
+        <w:t>: Wie oben beschrieben.</w:t>
+      </w:r>
+    </w:p>
+    <w:p>
+      <w:pPr>
+        <w:pStyle w:val="Listenabsatz"/>
+      </w:pPr>
+    </w:p>
+    <w:p>
+      <w:pPr>
+        <w:rPr>
+          <w:b/>
+          <w:bCs/>
+        </w:rPr>
+      </w:pPr>
+      <w:bookmarkStart w:id="144" w:name="gedankengänge_import"/>
+      <w:r>
+        <w:rPr>
+          <w:b/>
+          <w:bCs/>
+        </w:rPr>
+        <w:t>Gedankengänge</w:t>
+      </w:r>
+      <w:bookmarkEnd w:id="144"/>
+      <w:r>
+        <w:rPr>
+          <w:b/>
+          <w:bCs/>
+        </w:rPr>
+        <w:t xml:space="preserve"> zu Importzeitpunkten:</w:t>
+      </w:r>
+    </w:p>
+    <w:p>
+      <w:r>
+        <w:rPr>
+          <w:b/>
+          <w:bCs/>
+        </w:rPr>
+        <w:t>Verwendung von date_created:</w:t>
+      </w:r>
+      <w:r>
+        <w:t xml:space="preserve"> Dieser Ansatz würde den Zeitpunkt erfassen, zu dem der Importdatensatz in der Datenbank erstellt wurde. Obwohl dies eine einfache Lösung darstellt, spiegelt es möglicherweise nicht den tatsächlichen Beginn des Importprozesses wider, vor allem, wenn zwischen dem Start des Imports und der Datensatzerstellung in der Datenbank eine Verzögerung besteht.</w:t>
+      </w:r>
+    </w:p>
+    <w:p/>
+    <w:p>
+      <w:r>
+        <w:rPr>
+          <w:b/>
+          <w:bCs/>
+        </w:rPr>
+        <w:t>Einführung eines zusätzlichen Feldes import_time:</w:t>
+      </w:r>
+      <w:r>
+        <w:t xml:space="preserve"> Diese Variante erlaubt die explizite Speicherung des genauen Zeitpunkts, zu dem der Import gestartet wurde, unabhängig vom Zeitpunkt der Datensatzerstellung (date_created). Dies bietet eine präzisere Nachverfolgung der Importvorgänge, erhöht jedoch die Komplexität des Datenmodells und des Importprozesses, da der Importzeitpunkt explizit im Code festgehalten und beim Erstellen des Datensatzes eingefügt werden muss.</w:t>
+      </w:r>
+    </w:p>
+    <w:p/>
+    <w:p>
+      <w:pPr>
+        <w:rPr>
+          <w:b/>
+          <w:bCs/>
+        </w:rPr>
+      </w:pPr>
+    </w:p>
+    <w:p>
+      <w:pPr>
+        <w:rPr>
+          <w:b/>
+          <w:bCs/>
+        </w:rPr>
+      </w:pPr>
+      <w:r>
+        <w:rPr>
+          <w:b/>
+          <w:bCs/>
+        </w:rPr>
+        <w:br w:type="page"/>
       </w:r>
     </w:p>
     <w:p>
       <w:pPr>
         <w:pStyle w:val="berschrift3"/>
-        <w:rPr>
-          <w:bCs/>
-          <w:szCs w:val="26"/>
-        </w:rPr>
-      </w:pPr>
+      </w:pPr>
+      <w:r>
+        <w:lastRenderedPageBreak/>
+        <w:t>Testkonzept</w:t>
+      </w:r>
       <w:r>
         <w:br w:type="page"/>
       </w:r>
     </w:p>
+    <w:p/>
     <w:p>
       <w:pPr>
         <w:pStyle w:val="berschrift2"/>
       </w:pPr>
-      <w:bookmarkStart w:id="140" w:name="_Toc160118612"/>
-      <w:r>
-        <w:lastRenderedPageBreak/>
+      <w:bookmarkStart w:id="145" w:name="_Toc160118612"/>
+      <w:r>
         <w:t>Phase "</w:t>
       </w:r>
       <w:r>
@@ -17869,7 +18967,7 @@
       <w:r>
         <w:t>"</w:t>
       </w:r>
-      <w:bookmarkEnd w:id="140"/>
+      <w:bookmarkEnd w:id="145"/>
     </w:p>
     <w:sectPr>
       <w:pgSz w:w="11906" w:h="16838"/>
@@ -18213,6 +19311,458 @@
 <file path=word/numbering.xml><?xml version="1.0" encoding="utf-8"?>
 <w:numbering xmlns:wpc="http://schemas.microsoft.com/office/word/2010/wordprocessingCanvas" xmlns:cx="http://schemas.microsoft.com/office/drawing/2014/chartex" xmlns:cx1="http://schemas.microsoft.com/office/drawing/2015/9/8/chartex" xmlns:cx2="http://schemas.microsoft.com/office/drawing/2015/10/21/chartex" xmlns:cx3="http://schemas.microsoft.com/office/drawing/2016/5/9/chartex" xmlns:cx4="http://schemas.microsoft.com/office/drawing/2016/5/10/chartex" xmlns:cx5="http://schemas.microsoft.com/office/drawing/2016/5/11/chartex" xmlns:cx6="http://schemas.microsoft.com/office/drawing/2016/5/12/chartex" xmlns:cx7="http://schemas.microsoft.com/office/drawing/2016/5/13/chartex" xmlns:cx8="http://schemas.microsoft.com/office/drawing/2016/5/14/chartex" xmlns:mc="http://schemas.openxmlformats.org/markup-compatibility/2006" xmlns:aink="http://schemas.microsoft.com/office/drawing/2016/ink" xmlns:am3d="http://schemas.microsoft.com/office/drawing/2017/model3d" xmlns:o="urn:schemas-microsoft-com:office:office" xmlns:oel="http://schemas.microsoft.com/office/2019/extlst" xmlns:r="http://schemas.openxmlformats.org/officeDocument/2006/relationships" xmlns:m="http://schemas.openxmlformats.org/officeDocument/2006/math" xmlns:v="urn:schemas-microsoft-com:vml" xmlns:wp14="http://schemas.microsoft.com/office/word/2010/wordprocessingDrawing" xmlns:wp="http://schemas.openxmlformats.org/drawingml/2006/wordprocessingDrawing" xmlns:w10="urn:schemas-microsoft-com:office:word" xmlns:w="http://schemas.openxmlformats.org/wordprocessingml/2006/main" xmlns:w14="http://schemas.microsoft.com/office/word/2010/wordml" xmlns:w15="http://schemas.microsoft.com/office/word/2012/wordml" xmlns:w16cex="http://schemas.microsoft.com/office/word/2018/wordml/cex" xmlns:w16cid="http://schemas.microsoft.com/office/word/2016/wordml/cid" xmlns:w16="http://schemas.microsoft.com/office/word/2018/wordml" xmlns:w16sdtdh="http://schemas.microsoft.com/office/word/2020/wordml/sdtdatahash" xmlns:w16se="http://schemas.microsoft.com/office/word/2015/wordml/symex" xmlns:wpg="http://schemas.microsoft.com/office/word/2010/wordprocessingGroup" xmlns:wpi="http://schemas.microsoft.com/office/word/2010/wordprocessingInk" xmlns:wne="http://schemas.microsoft.com/office/word/2006/wordml" xmlns:wps="http://schemas.microsoft.com/office/word/2010/wordprocessingShape" mc:Ignorable="w14 w15 w16se w16cid w16 w16cex w16sdtdh wp14">
   <w:abstractNum w:abstractNumId="0" w15:restartNumberingAfterBreak="0">
+    <w:nsid w:val="0BDC30F0"/>
+    <w:multiLevelType w:val="hybridMultilevel"/>
+    <w:tmpl w:val="6C92B75A"/>
+    <w:lvl w:ilvl="0" w:tplc="08070001">
+      <w:start w:val="1"/>
+      <w:numFmt w:val="bullet"/>
+      <w:lvlText w:val=""/>
+      <w:lvlJc w:val="left"/>
+      <w:pPr>
+        <w:ind w:left="720" w:hanging="360"/>
+      </w:pPr>
+      <w:rPr>
+        <w:rFonts w:ascii="Symbol" w:hAnsi="Symbol" w:hint="default"/>
+      </w:rPr>
+    </w:lvl>
+    <w:lvl w:ilvl="1" w:tplc="08070003" w:tentative="1">
+      <w:start w:val="1"/>
+      <w:numFmt w:val="bullet"/>
+      <w:lvlText w:val="o"/>
+      <w:lvlJc w:val="left"/>
+      <w:pPr>
+        <w:ind w:left="1440" w:hanging="360"/>
+      </w:pPr>
+      <w:rPr>
+        <w:rFonts w:ascii="Courier New" w:hAnsi="Courier New" w:cs="Courier New" w:hint="default"/>
+      </w:rPr>
+    </w:lvl>
+    <w:lvl w:ilvl="2" w:tplc="08070005" w:tentative="1">
+      <w:start w:val="1"/>
+      <w:numFmt w:val="bullet"/>
+      <w:lvlText w:val=""/>
+      <w:lvlJc w:val="left"/>
+      <w:pPr>
+        <w:ind w:left="2160" w:hanging="360"/>
+      </w:pPr>
+      <w:rPr>
+        <w:rFonts w:ascii="Wingdings" w:hAnsi="Wingdings" w:hint="default"/>
+      </w:rPr>
+    </w:lvl>
+    <w:lvl w:ilvl="3" w:tplc="08070001" w:tentative="1">
+      <w:start w:val="1"/>
+      <w:numFmt w:val="bullet"/>
+      <w:lvlText w:val=""/>
+      <w:lvlJc w:val="left"/>
+      <w:pPr>
+        <w:ind w:left="2880" w:hanging="360"/>
+      </w:pPr>
+      <w:rPr>
+        <w:rFonts w:ascii="Symbol" w:hAnsi="Symbol" w:hint="default"/>
+      </w:rPr>
+    </w:lvl>
+    <w:lvl w:ilvl="4" w:tplc="08070003" w:tentative="1">
+      <w:start w:val="1"/>
+      <w:numFmt w:val="bullet"/>
+      <w:lvlText w:val="o"/>
+      <w:lvlJc w:val="left"/>
+      <w:pPr>
+        <w:ind w:left="3600" w:hanging="360"/>
+      </w:pPr>
+      <w:rPr>
+        <w:rFonts w:ascii="Courier New" w:hAnsi="Courier New" w:cs="Courier New" w:hint="default"/>
+      </w:rPr>
+    </w:lvl>
+    <w:lvl w:ilvl="5" w:tplc="08070005" w:tentative="1">
+      <w:start w:val="1"/>
+      <w:numFmt w:val="bullet"/>
+      <w:lvlText w:val=""/>
+      <w:lvlJc w:val="left"/>
+      <w:pPr>
+        <w:ind w:left="4320" w:hanging="360"/>
+      </w:pPr>
+      <w:rPr>
+        <w:rFonts w:ascii="Wingdings" w:hAnsi="Wingdings" w:hint="default"/>
+      </w:rPr>
+    </w:lvl>
+    <w:lvl w:ilvl="6" w:tplc="08070001" w:tentative="1">
+      <w:start w:val="1"/>
+      <w:numFmt w:val="bullet"/>
+      <w:lvlText w:val=""/>
+      <w:lvlJc w:val="left"/>
+      <w:pPr>
+        <w:ind w:left="5040" w:hanging="360"/>
+      </w:pPr>
+      <w:rPr>
+        <w:rFonts w:ascii="Symbol" w:hAnsi="Symbol" w:hint="default"/>
+      </w:rPr>
+    </w:lvl>
+    <w:lvl w:ilvl="7" w:tplc="08070003" w:tentative="1">
+      <w:start w:val="1"/>
+      <w:numFmt w:val="bullet"/>
+      <w:lvlText w:val="o"/>
+      <w:lvlJc w:val="left"/>
+      <w:pPr>
+        <w:ind w:left="5760" w:hanging="360"/>
+      </w:pPr>
+      <w:rPr>
+        <w:rFonts w:ascii="Courier New" w:hAnsi="Courier New" w:cs="Courier New" w:hint="default"/>
+      </w:rPr>
+    </w:lvl>
+    <w:lvl w:ilvl="8" w:tplc="08070005" w:tentative="1">
+      <w:start w:val="1"/>
+      <w:numFmt w:val="bullet"/>
+      <w:lvlText w:val=""/>
+      <w:lvlJc w:val="left"/>
+      <w:pPr>
+        <w:ind w:left="6480" w:hanging="360"/>
+      </w:pPr>
+      <w:rPr>
+        <w:rFonts w:ascii="Wingdings" w:hAnsi="Wingdings" w:hint="default"/>
+      </w:rPr>
+    </w:lvl>
+  </w:abstractNum>
+  <w:abstractNum w:abstractNumId="1" w15:restartNumberingAfterBreak="0">
+    <w:nsid w:val="0FE2171B"/>
+    <w:multiLevelType w:val="hybridMultilevel"/>
+    <w:tmpl w:val="29FC1E84"/>
+    <w:lvl w:ilvl="0" w:tplc="08070001">
+      <w:start w:val="1"/>
+      <w:numFmt w:val="bullet"/>
+      <w:lvlText w:val=""/>
+      <w:lvlJc w:val="left"/>
+      <w:pPr>
+        <w:ind w:left="720" w:hanging="360"/>
+      </w:pPr>
+      <w:rPr>
+        <w:rFonts w:ascii="Symbol" w:hAnsi="Symbol" w:hint="default"/>
+      </w:rPr>
+    </w:lvl>
+    <w:lvl w:ilvl="1" w:tplc="08070003" w:tentative="1">
+      <w:start w:val="1"/>
+      <w:numFmt w:val="bullet"/>
+      <w:lvlText w:val="o"/>
+      <w:lvlJc w:val="left"/>
+      <w:pPr>
+        <w:ind w:left="1440" w:hanging="360"/>
+      </w:pPr>
+      <w:rPr>
+        <w:rFonts w:ascii="Courier New" w:hAnsi="Courier New" w:cs="Courier New" w:hint="default"/>
+      </w:rPr>
+    </w:lvl>
+    <w:lvl w:ilvl="2" w:tplc="08070005" w:tentative="1">
+      <w:start w:val="1"/>
+      <w:numFmt w:val="bullet"/>
+      <w:lvlText w:val=""/>
+      <w:lvlJc w:val="left"/>
+      <w:pPr>
+        <w:ind w:left="2160" w:hanging="360"/>
+      </w:pPr>
+      <w:rPr>
+        <w:rFonts w:ascii="Wingdings" w:hAnsi="Wingdings" w:hint="default"/>
+      </w:rPr>
+    </w:lvl>
+    <w:lvl w:ilvl="3" w:tplc="08070001" w:tentative="1">
+      <w:start w:val="1"/>
+      <w:numFmt w:val="bullet"/>
+      <w:lvlText w:val=""/>
+      <w:lvlJc w:val="left"/>
+      <w:pPr>
+        <w:ind w:left="2880" w:hanging="360"/>
+      </w:pPr>
+      <w:rPr>
+        <w:rFonts w:ascii="Symbol" w:hAnsi="Symbol" w:hint="default"/>
+      </w:rPr>
+    </w:lvl>
+    <w:lvl w:ilvl="4" w:tplc="08070003" w:tentative="1">
+      <w:start w:val="1"/>
+      <w:numFmt w:val="bullet"/>
+      <w:lvlText w:val="o"/>
+      <w:lvlJc w:val="left"/>
+      <w:pPr>
+        <w:ind w:left="3600" w:hanging="360"/>
+      </w:pPr>
+      <w:rPr>
+        <w:rFonts w:ascii="Courier New" w:hAnsi="Courier New" w:cs="Courier New" w:hint="default"/>
+      </w:rPr>
+    </w:lvl>
+    <w:lvl w:ilvl="5" w:tplc="08070005" w:tentative="1">
+      <w:start w:val="1"/>
+      <w:numFmt w:val="bullet"/>
+      <w:lvlText w:val=""/>
+      <w:lvlJc w:val="left"/>
+      <w:pPr>
+        <w:ind w:left="4320" w:hanging="360"/>
+      </w:pPr>
+      <w:rPr>
+        <w:rFonts w:ascii="Wingdings" w:hAnsi="Wingdings" w:hint="default"/>
+      </w:rPr>
+    </w:lvl>
+    <w:lvl w:ilvl="6" w:tplc="08070001" w:tentative="1">
+      <w:start w:val="1"/>
+      <w:numFmt w:val="bullet"/>
+      <w:lvlText w:val=""/>
+      <w:lvlJc w:val="left"/>
+      <w:pPr>
+        <w:ind w:left="5040" w:hanging="360"/>
+      </w:pPr>
+      <w:rPr>
+        <w:rFonts w:ascii="Symbol" w:hAnsi="Symbol" w:hint="default"/>
+      </w:rPr>
+    </w:lvl>
+    <w:lvl w:ilvl="7" w:tplc="08070003" w:tentative="1">
+      <w:start w:val="1"/>
+      <w:numFmt w:val="bullet"/>
+      <w:lvlText w:val="o"/>
+      <w:lvlJc w:val="left"/>
+      <w:pPr>
+        <w:ind w:left="5760" w:hanging="360"/>
+      </w:pPr>
+      <w:rPr>
+        <w:rFonts w:ascii="Courier New" w:hAnsi="Courier New" w:cs="Courier New" w:hint="default"/>
+      </w:rPr>
+    </w:lvl>
+    <w:lvl w:ilvl="8" w:tplc="08070005" w:tentative="1">
+      <w:start w:val="1"/>
+      <w:numFmt w:val="bullet"/>
+      <w:lvlText w:val=""/>
+      <w:lvlJc w:val="left"/>
+      <w:pPr>
+        <w:ind w:left="6480" w:hanging="360"/>
+      </w:pPr>
+      <w:rPr>
+        <w:rFonts w:ascii="Wingdings" w:hAnsi="Wingdings" w:hint="default"/>
+      </w:rPr>
+    </w:lvl>
+  </w:abstractNum>
+  <w:abstractNum w:abstractNumId="2" w15:restartNumberingAfterBreak="0">
+    <w:nsid w:val="164E667C"/>
+    <w:multiLevelType w:val="hybridMultilevel"/>
+    <w:tmpl w:val="C12A14AA"/>
+    <w:lvl w:ilvl="0" w:tplc="08070001">
+      <w:start w:val="1"/>
+      <w:numFmt w:val="bullet"/>
+      <w:lvlText w:val=""/>
+      <w:lvlJc w:val="left"/>
+      <w:pPr>
+        <w:ind w:left="720" w:hanging="360"/>
+      </w:pPr>
+      <w:rPr>
+        <w:rFonts w:ascii="Symbol" w:hAnsi="Symbol" w:hint="default"/>
+      </w:rPr>
+    </w:lvl>
+    <w:lvl w:ilvl="1" w:tplc="08070003" w:tentative="1">
+      <w:start w:val="1"/>
+      <w:numFmt w:val="bullet"/>
+      <w:lvlText w:val="o"/>
+      <w:lvlJc w:val="left"/>
+      <w:pPr>
+        <w:ind w:left="1440" w:hanging="360"/>
+      </w:pPr>
+      <w:rPr>
+        <w:rFonts w:ascii="Courier New" w:hAnsi="Courier New" w:cs="Courier New" w:hint="default"/>
+      </w:rPr>
+    </w:lvl>
+    <w:lvl w:ilvl="2" w:tplc="08070005" w:tentative="1">
+      <w:start w:val="1"/>
+      <w:numFmt w:val="bullet"/>
+      <w:lvlText w:val=""/>
+      <w:lvlJc w:val="left"/>
+      <w:pPr>
+        <w:ind w:left="2160" w:hanging="360"/>
+      </w:pPr>
+      <w:rPr>
+        <w:rFonts w:ascii="Wingdings" w:hAnsi="Wingdings" w:hint="default"/>
+      </w:rPr>
+    </w:lvl>
+    <w:lvl w:ilvl="3" w:tplc="08070001" w:tentative="1">
+      <w:start w:val="1"/>
+      <w:numFmt w:val="bullet"/>
+      <w:lvlText w:val=""/>
+      <w:lvlJc w:val="left"/>
+      <w:pPr>
+        <w:ind w:left="2880" w:hanging="360"/>
+      </w:pPr>
+      <w:rPr>
+        <w:rFonts w:ascii="Symbol" w:hAnsi="Symbol" w:hint="default"/>
+      </w:rPr>
+    </w:lvl>
+    <w:lvl w:ilvl="4" w:tplc="08070003" w:tentative="1">
+      <w:start w:val="1"/>
+      <w:numFmt w:val="bullet"/>
+      <w:lvlText w:val="o"/>
+      <w:lvlJc w:val="left"/>
+      <w:pPr>
+        <w:ind w:left="3600" w:hanging="360"/>
+      </w:pPr>
+      <w:rPr>
+        <w:rFonts w:ascii="Courier New" w:hAnsi="Courier New" w:cs="Courier New" w:hint="default"/>
+      </w:rPr>
+    </w:lvl>
+    <w:lvl w:ilvl="5" w:tplc="08070005" w:tentative="1">
+      <w:start w:val="1"/>
+      <w:numFmt w:val="bullet"/>
+      <w:lvlText w:val=""/>
+      <w:lvlJc w:val="left"/>
+      <w:pPr>
+        <w:ind w:left="4320" w:hanging="360"/>
+      </w:pPr>
+      <w:rPr>
+        <w:rFonts w:ascii="Wingdings" w:hAnsi="Wingdings" w:hint="default"/>
+      </w:rPr>
+    </w:lvl>
+    <w:lvl w:ilvl="6" w:tplc="08070001" w:tentative="1">
+      <w:start w:val="1"/>
+      <w:numFmt w:val="bullet"/>
+      <w:lvlText w:val=""/>
+      <w:lvlJc w:val="left"/>
+      <w:pPr>
+        <w:ind w:left="5040" w:hanging="360"/>
+      </w:pPr>
+      <w:rPr>
+        <w:rFonts w:ascii="Symbol" w:hAnsi="Symbol" w:hint="default"/>
+      </w:rPr>
+    </w:lvl>
+    <w:lvl w:ilvl="7" w:tplc="08070003" w:tentative="1">
+      <w:start w:val="1"/>
+      <w:numFmt w:val="bullet"/>
+      <w:lvlText w:val="o"/>
+      <w:lvlJc w:val="left"/>
+      <w:pPr>
+        <w:ind w:left="5760" w:hanging="360"/>
+      </w:pPr>
+      <w:rPr>
+        <w:rFonts w:ascii="Courier New" w:hAnsi="Courier New" w:cs="Courier New" w:hint="default"/>
+      </w:rPr>
+    </w:lvl>
+    <w:lvl w:ilvl="8" w:tplc="08070005" w:tentative="1">
+      <w:start w:val="1"/>
+      <w:numFmt w:val="bullet"/>
+      <w:lvlText w:val=""/>
+      <w:lvlJc w:val="left"/>
+      <w:pPr>
+        <w:ind w:left="6480" w:hanging="360"/>
+      </w:pPr>
+      <w:rPr>
+        <w:rFonts w:ascii="Wingdings" w:hAnsi="Wingdings" w:hint="default"/>
+      </w:rPr>
+    </w:lvl>
+  </w:abstractNum>
+  <w:abstractNum w:abstractNumId="3" w15:restartNumberingAfterBreak="0">
+    <w:nsid w:val="185F23DD"/>
+    <w:multiLevelType w:val="hybridMultilevel"/>
+    <w:tmpl w:val="0E8A26FC"/>
+    <w:lvl w:ilvl="0" w:tplc="08070001">
+      <w:start w:val="1"/>
+      <w:numFmt w:val="bullet"/>
+      <w:lvlText w:val=""/>
+      <w:lvlJc w:val="left"/>
+      <w:pPr>
+        <w:ind w:left="720" w:hanging="360"/>
+      </w:pPr>
+      <w:rPr>
+        <w:rFonts w:ascii="Symbol" w:hAnsi="Symbol" w:hint="default"/>
+      </w:rPr>
+    </w:lvl>
+    <w:lvl w:ilvl="1" w:tplc="08070003" w:tentative="1">
+      <w:start w:val="1"/>
+      <w:numFmt w:val="bullet"/>
+      <w:lvlText w:val="o"/>
+      <w:lvlJc w:val="left"/>
+      <w:pPr>
+        <w:ind w:left="1440" w:hanging="360"/>
+      </w:pPr>
+      <w:rPr>
+        <w:rFonts w:ascii="Courier New" w:hAnsi="Courier New" w:cs="Courier New" w:hint="default"/>
+      </w:rPr>
+    </w:lvl>
+    <w:lvl w:ilvl="2" w:tplc="08070005" w:tentative="1">
+      <w:start w:val="1"/>
+      <w:numFmt w:val="bullet"/>
+      <w:lvlText w:val=""/>
+      <w:lvlJc w:val="left"/>
+      <w:pPr>
+        <w:ind w:left="2160" w:hanging="360"/>
+      </w:pPr>
+      <w:rPr>
+        <w:rFonts w:ascii="Wingdings" w:hAnsi="Wingdings" w:hint="default"/>
+      </w:rPr>
+    </w:lvl>
+    <w:lvl w:ilvl="3" w:tplc="08070001" w:tentative="1">
+      <w:start w:val="1"/>
+      <w:numFmt w:val="bullet"/>
+      <w:lvlText w:val=""/>
+      <w:lvlJc w:val="left"/>
+      <w:pPr>
+        <w:ind w:left="2880" w:hanging="360"/>
+      </w:pPr>
+      <w:rPr>
+        <w:rFonts w:ascii="Symbol" w:hAnsi="Symbol" w:hint="default"/>
+      </w:rPr>
+    </w:lvl>
+    <w:lvl w:ilvl="4" w:tplc="08070003" w:tentative="1">
+      <w:start w:val="1"/>
+      <w:numFmt w:val="bullet"/>
+      <w:lvlText w:val="o"/>
+      <w:lvlJc w:val="left"/>
+      <w:pPr>
+        <w:ind w:left="3600" w:hanging="360"/>
+      </w:pPr>
+      <w:rPr>
+        <w:rFonts w:ascii="Courier New" w:hAnsi="Courier New" w:cs="Courier New" w:hint="default"/>
+      </w:rPr>
+    </w:lvl>
+    <w:lvl w:ilvl="5" w:tplc="08070005" w:tentative="1">
+      <w:start w:val="1"/>
+      <w:numFmt w:val="bullet"/>
+      <w:lvlText w:val=""/>
+      <w:lvlJc w:val="left"/>
+      <w:pPr>
+        <w:ind w:left="4320" w:hanging="360"/>
+      </w:pPr>
+      <w:rPr>
+        <w:rFonts w:ascii="Wingdings" w:hAnsi="Wingdings" w:hint="default"/>
+      </w:rPr>
+    </w:lvl>
+    <w:lvl w:ilvl="6" w:tplc="08070001" w:tentative="1">
+      <w:start w:val="1"/>
+      <w:numFmt w:val="bullet"/>
+      <w:lvlText w:val=""/>
+      <w:lvlJc w:val="left"/>
+      <w:pPr>
+        <w:ind w:left="5040" w:hanging="360"/>
+      </w:pPr>
+      <w:rPr>
+        <w:rFonts w:ascii="Symbol" w:hAnsi="Symbol" w:hint="default"/>
+      </w:rPr>
+    </w:lvl>
+    <w:lvl w:ilvl="7" w:tplc="08070003" w:tentative="1">
+      <w:start w:val="1"/>
+      <w:numFmt w:val="bullet"/>
+      <w:lvlText w:val="o"/>
+      <w:lvlJc w:val="left"/>
+      <w:pPr>
+        <w:ind w:left="5760" w:hanging="360"/>
+      </w:pPr>
+      <w:rPr>
+        <w:rFonts w:ascii="Courier New" w:hAnsi="Courier New" w:cs="Courier New" w:hint="default"/>
+      </w:rPr>
+    </w:lvl>
+    <w:lvl w:ilvl="8" w:tplc="08070005" w:tentative="1">
+      <w:start w:val="1"/>
+      <w:numFmt w:val="bullet"/>
+      <w:lvlText w:val=""/>
+      <w:lvlJc w:val="left"/>
+      <w:pPr>
+        <w:ind w:left="6480" w:hanging="360"/>
+      </w:pPr>
+      <w:rPr>
+        <w:rFonts w:ascii="Wingdings" w:hAnsi="Wingdings" w:hint="default"/>
+      </w:rPr>
+    </w:lvl>
+  </w:abstractNum>
+  <w:abstractNum w:abstractNumId="4" w15:restartNumberingAfterBreak="0">
     <w:nsid w:val="198A7877"/>
     <w:multiLevelType w:val="multilevel"/>
     <w:tmpl w:val="14FC64F4"/>
@@ -18326,7 +19876,120 @@
       </w:rPr>
     </w:lvl>
   </w:abstractNum>
-  <w:abstractNum w:abstractNumId="1" w15:restartNumberingAfterBreak="0">
+  <w:abstractNum w:abstractNumId="5" w15:restartNumberingAfterBreak="0">
+    <w:nsid w:val="1E43333A"/>
+    <w:multiLevelType w:val="hybridMultilevel"/>
+    <w:tmpl w:val="D8CA5EEC"/>
+    <w:lvl w:ilvl="0" w:tplc="08070001">
+      <w:start w:val="1"/>
+      <w:numFmt w:val="bullet"/>
+      <w:lvlText w:val=""/>
+      <w:lvlJc w:val="left"/>
+      <w:pPr>
+        <w:ind w:left="720" w:hanging="360"/>
+      </w:pPr>
+      <w:rPr>
+        <w:rFonts w:ascii="Symbol" w:hAnsi="Symbol" w:hint="default"/>
+      </w:rPr>
+    </w:lvl>
+    <w:lvl w:ilvl="1" w:tplc="08070003" w:tentative="1">
+      <w:start w:val="1"/>
+      <w:numFmt w:val="bullet"/>
+      <w:lvlText w:val="o"/>
+      <w:lvlJc w:val="left"/>
+      <w:pPr>
+        <w:ind w:left="1440" w:hanging="360"/>
+      </w:pPr>
+      <w:rPr>
+        <w:rFonts w:ascii="Courier New" w:hAnsi="Courier New" w:cs="Courier New" w:hint="default"/>
+      </w:rPr>
+    </w:lvl>
+    <w:lvl w:ilvl="2" w:tplc="08070005" w:tentative="1">
+      <w:start w:val="1"/>
+      <w:numFmt w:val="bullet"/>
+      <w:lvlText w:val=""/>
+      <w:lvlJc w:val="left"/>
+      <w:pPr>
+        <w:ind w:left="2160" w:hanging="360"/>
+      </w:pPr>
+      <w:rPr>
+        <w:rFonts w:ascii="Wingdings" w:hAnsi="Wingdings" w:hint="default"/>
+      </w:rPr>
+    </w:lvl>
+    <w:lvl w:ilvl="3" w:tplc="08070001" w:tentative="1">
+      <w:start w:val="1"/>
+      <w:numFmt w:val="bullet"/>
+      <w:lvlText w:val=""/>
+      <w:lvlJc w:val="left"/>
+      <w:pPr>
+        <w:ind w:left="2880" w:hanging="360"/>
+      </w:pPr>
+      <w:rPr>
+        <w:rFonts w:ascii="Symbol" w:hAnsi="Symbol" w:hint="default"/>
+      </w:rPr>
+    </w:lvl>
+    <w:lvl w:ilvl="4" w:tplc="08070003" w:tentative="1">
+      <w:start w:val="1"/>
+      <w:numFmt w:val="bullet"/>
+      <w:lvlText w:val="o"/>
+      <w:lvlJc w:val="left"/>
+      <w:pPr>
+        <w:ind w:left="3600" w:hanging="360"/>
+      </w:pPr>
+      <w:rPr>
+        <w:rFonts w:ascii="Courier New" w:hAnsi="Courier New" w:cs="Courier New" w:hint="default"/>
+      </w:rPr>
+    </w:lvl>
+    <w:lvl w:ilvl="5" w:tplc="08070005" w:tentative="1">
+      <w:start w:val="1"/>
+      <w:numFmt w:val="bullet"/>
+      <w:lvlText w:val=""/>
+      <w:lvlJc w:val="left"/>
+      <w:pPr>
+        <w:ind w:left="4320" w:hanging="360"/>
+      </w:pPr>
+      <w:rPr>
+        <w:rFonts w:ascii="Wingdings" w:hAnsi="Wingdings" w:hint="default"/>
+      </w:rPr>
+    </w:lvl>
+    <w:lvl w:ilvl="6" w:tplc="08070001" w:tentative="1">
+      <w:start w:val="1"/>
+      <w:numFmt w:val="bullet"/>
+      <w:lvlText w:val=""/>
+      <w:lvlJc w:val="left"/>
+      <w:pPr>
+        <w:ind w:left="5040" w:hanging="360"/>
+      </w:pPr>
+      <w:rPr>
+        <w:rFonts w:ascii="Symbol" w:hAnsi="Symbol" w:hint="default"/>
+      </w:rPr>
+    </w:lvl>
+    <w:lvl w:ilvl="7" w:tplc="08070003" w:tentative="1">
+      <w:start w:val="1"/>
+      <w:numFmt w:val="bullet"/>
+      <w:lvlText w:val="o"/>
+      <w:lvlJc w:val="left"/>
+      <w:pPr>
+        <w:ind w:left="5760" w:hanging="360"/>
+      </w:pPr>
+      <w:rPr>
+        <w:rFonts w:ascii="Courier New" w:hAnsi="Courier New" w:cs="Courier New" w:hint="default"/>
+      </w:rPr>
+    </w:lvl>
+    <w:lvl w:ilvl="8" w:tplc="08070005" w:tentative="1">
+      <w:start w:val="1"/>
+      <w:numFmt w:val="bullet"/>
+      <w:lvlText w:val=""/>
+      <w:lvlJc w:val="left"/>
+      <w:pPr>
+        <w:ind w:left="6480" w:hanging="360"/>
+      </w:pPr>
+      <w:rPr>
+        <w:rFonts w:ascii="Wingdings" w:hAnsi="Wingdings" w:hint="default"/>
+      </w:rPr>
+    </w:lvl>
+  </w:abstractNum>
+  <w:abstractNum w:abstractNumId="6" w15:restartNumberingAfterBreak="0">
     <w:nsid w:val="21E804FF"/>
     <w:multiLevelType w:val="hybridMultilevel"/>
     <w:tmpl w:val="522274AA"/>
@@ -18413,10 +20076,10 @@
       </w:pPr>
     </w:lvl>
   </w:abstractNum>
-  <w:abstractNum w:abstractNumId="2" w15:restartNumberingAfterBreak="0">
-    <w:nsid w:val="2C381372"/>
+  <w:abstractNum w:abstractNumId="7" w15:restartNumberingAfterBreak="0">
+    <w:nsid w:val="258A59E3"/>
     <w:multiLevelType w:val="hybridMultilevel"/>
-    <w:tmpl w:val="6A6C40B6"/>
+    <w:tmpl w:val="612C699C"/>
     <w:lvl w:ilvl="0" w:tplc="08070001">
       <w:start w:val="1"/>
       <w:numFmt w:val="bullet"/>
@@ -18526,10 +20189,10 @@
       </w:rPr>
     </w:lvl>
   </w:abstractNum>
-  <w:abstractNum w:abstractNumId="3" w15:restartNumberingAfterBreak="0">
-    <w:nsid w:val="39830834"/>
+  <w:abstractNum w:abstractNumId="8" w15:restartNumberingAfterBreak="0">
+    <w:nsid w:val="272B5866"/>
     <w:multiLevelType w:val="hybridMultilevel"/>
-    <w:tmpl w:val="EA7E9FC6"/>
+    <w:tmpl w:val="049A019A"/>
     <w:lvl w:ilvl="0" w:tplc="08070001">
       <w:start w:val="1"/>
       <w:numFmt w:val="bullet"/>
@@ -18639,7 +20302,346 @@
       </w:rPr>
     </w:lvl>
   </w:abstractNum>
-  <w:abstractNum w:abstractNumId="4" w15:restartNumberingAfterBreak="0">
+  <w:abstractNum w:abstractNumId="9" w15:restartNumberingAfterBreak="0">
+    <w:nsid w:val="2C381372"/>
+    <w:multiLevelType w:val="hybridMultilevel"/>
+    <w:tmpl w:val="6A6C40B6"/>
+    <w:lvl w:ilvl="0" w:tplc="08070001">
+      <w:start w:val="1"/>
+      <w:numFmt w:val="bullet"/>
+      <w:lvlText w:val=""/>
+      <w:lvlJc w:val="left"/>
+      <w:pPr>
+        <w:ind w:left="720" w:hanging="360"/>
+      </w:pPr>
+      <w:rPr>
+        <w:rFonts w:ascii="Symbol" w:hAnsi="Symbol" w:hint="default"/>
+      </w:rPr>
+    </w:lvl>
+    <w:lvl w:ilvl="1" w:tplc="08070003" w:tentative="1">
+      <w:start w:val="1"/>
+      <w:numFmt w:val="bullet"/>
+      <w:lvlText w:val="o"/>
+      <w:lvlJc w:val="left"/>
+      <w:pPr>
+        <w:ind w:left="1440" w:hanging="360"/>
+      </w:pPr>
+      <w:rPr>
+        <w:rFonts w:ascii="Courier New" w:hAnsi="Courier New" w:cs="Courier New" w:hint="default"/>
+      </w:rPr>
+    </w:lvl>
+    <w:lvl w:ilvl="2" w:tplc="08070005" w:tentative="1">
+      <w:start w:val="1"/>
+      <w:numFmt w:val="bullet"/>
+      <w:lvlText w:val=""/>
+      <w:lvlJc w:val="left"/>
+      <w:pPr>
+        <w:ind w:left="2160" w:hanging="360"/>
+      </w:pPr>
+      <w:rPr>
+        <w:rFonts w:ascii="Wingdings" w:hAnsi="Wingdings" w:hint="default"/>
+      </w:rPr>
+    </w:lvl>
+    <w:lvl w:ilvl="3" w:tplc="08070001" w:tentative="1">
+      <w:start w:val="1"/>
+      <w:numFmt w:val="bullet"/>
+      <w:lvlText w:val=""/>
+      <w:lvlJc w:val="left"/>
+      <w:pPr>
+        <w:ind w:left="2880" w:hanging="360"/>
+      </w:pPr>
+      <w:rPr>
+        <w:rFonts w:ascii="Symbol" w:hAnsi="Symbol" w:hint="default"/>
+      </w:rPr>
+    </w:lvl>
+    <w:lvl w:ilvl="4" w:tplc="08070003" w:tentative="1">
+      <w:start w:val="1"/>
+      <w:numFmt w:val="bullet"/>
+      <w:lvlText w:val="o"/>
+      <w:lvlJc w:val="left"/>
+      <w:pPr>
+        <w:ind w:left="3600" w:hanging="360"/>
+      </w:pPr>
+      <w:rPr>
+        <w:rFonts w:ascii="Courier New" w:hAnsi="Courier New" w:cs="Courier New" w:hint="default"/>
+      </w:rPr>
+    </w:lvl>
+    <w:lvl w:ilvl="5" w:tplc="08070005" w:tentative="1">
+      <w:start w:val="1"/>
+      <w:numFmt w:val="bullet"/>
+      <w:lvlText w:val=""/>
+      <w:lvlJc w:val="left"/>
+      <w:pPr>
+        <w:ind w:left="4320" w:hanging="360"/>
+      </w:pPr>
+      <w:rPr>
+        <w:rFonts w:ascii="Wingdings" w:hAnsi="Wingdings" w:hint="default"/>
+      </w:rPr>
+    </w:lvl>
+    <w:lvl w:ilvl="6" w:tplc="08070001" w:tentative="1">
+      <w:start w:val="1"/>
+      <w:numFmt w:val="bullet"/>
+      <w:lvlText w:val=""/>
+      <w:lvlJc w:val="left"/>
+      <w:pPr>
+        <w:ind w:left="5040" w:hanging="360"/>
+      </w:pPr>
+      <w:rPr>
+        <w:rFonts w:ascii="Symbol" w:hAnsi="Symbol" w:hint="default"/>
+      </w:rPr>
+    </w:lvl>
+    <w:lvl w:ilvl="7" w:tplc="08070003" w:tentative="1">
+      <w:start w:val="1"/>
+      <w:numFmt w:val="bullet"/>
+      <w:lvlText w:val="o"/>
+      <w:lvlJc w:val="left"/>
+      <w:pPr>
+        <w:ind w:left="5760" w:hanging="360"/>
+      </w:pPr>
+      <w:rPr>
+        <w:rFonts w:ascii="Courier New" w:hAnsi="Courier New" w:cs="Courier New" w:hint="default"/>
+      </w:rPr>
+    </w:lvl>
+    <w:lvl w:ilvl="8" w:tplc="08070005" w:tentative="1">
+      <w:start w:val="1"/>
+      <w:numFmt w:val="bullet"/>
+      <w:lvlText w:val=""/>
+      <w:lvlJc w:val="left"/>
+      <w:pPr>
+        <w:ind w:left="6480" w:hanging="360"/>
+      </w:pPr>
+      <w:rPr>
+        <w:rFonts w:ascii="Wingdings" w:hAnsi="Wingdings" w:hint="default"/>
+      </w:rPr>
+    </w:lvl>
+  </w:abstractNum>
+  <w:abstractNum w:abstractNumId="10" w15:restartNumberingAfterBreak="0">
+    <w:nsid w:val="325C358E"/>
+    <w:multiLevelType w:val="hybridMultilevel"/>
+    <w:tmpl w:val="876E06D2"/>
+    <w:lvl w:ilvl="0" w:tplc="08070001">
+      <w:start w:val="1"/>
+      <w:numFmt w:val="bullet"/>
+      <w:lvlText w:val=""/>
+      <w:lvlJc w:val="left"/>
+      <w:pPr>
+        <w:ind w:left="720" w:hanging="360"/>
+      </w:pPr>
+      <w:rPr>
+        <w:rFonts w:ascii="Symbol" w:hAnsi="Symbol" w:hint="default"/>
+      </w:rPr>
+    </w:lvl>
+    <w:lvl w:ilvl="1" w:tplc="08070003" w:tentative="1">
+      <w:start w:val="1"/>
+      <w:numFmt w:val="bullet"/>
+      <w:lvlText w:val="o"/>
+      <w:lvlJc w:val="left"/>
+      <w:pPr>
+        <w:ind w:left="1440" w:hanging="360"/>
+      </w:pPr>
+      <w:rPr>
+        <w:rFonts w:ascii="Courier New" w:hAnsi="Courier New" w:cs="Courier New" w:hint="default"/>
+      </w:rPr>
+    </w:lvl>
+    <w:lvl w:ilvl="2" w:tplc="08070005" w:tentative="1">
+      <w:start w:val="1"/>
+      <w:numFmt w:val="bullet"/>
+      <w:lvlText w:val=""/>
+      <w:lvlJc w:val="left"/>
+      <w:pPr>
+        <w:ind w:left="2160" w:hanging="360"/>
+      </w:pPr>
+      <w:rPr>
+        <w:rFonts w:ascii="Wingdings" w:hAnsi="Wingdings" w:hint="default"/>
+      </w:rPr>
+    </w:lvl>
+    <w:lvl w:ilvl="3" w:tplc="08070001" w:tentative="1">
+      <w:start w:val="1"/>
+      <w:numFmt w:val="bullet"/>
+      <w:lvlText w:val=""/>
+      <w:lvlJc w:val="left"/>
+      <w:pPr>
+        <w:ind w:left="2880" w:hanging="360"/>
+      </w:pPr>
+      <w:rPr>
+        <w:rFonts w:ascii="Symbol" w:hAnsi="Symbol" w:hint="default"/>
+      </w:rPr>
+    </w:lvl>
+    <w:lvl w:ilvl="4" w:tplc="08070003" w:tentative="1">
+      <w:start w:val="1"/>
+      <w:numFmt w:val="bullet"/>
+      <w:lvlText w:val="o"/>
+      <w:lvlJc w:val="left"/>
+      <w:pPr>
+        <w:ind w:left="3600" w:hanging="360"/>
+      </w:pPr>
+      <w:rPr>
+        <w:rFonts w:ascii="Courier New" w:hAnsi="Courier New" w:cs="Courier New" w:hint="default"/>
+      </w:rPr>
+    </w:lvl>
+    <w:lvl w:ilvl="5" w:tplc="08070005" w:tentative="1">
+      <w:start w:val="1"/>
+      <w:numFmt w:val="bullet"/>
+      <w:lvlText w:val=""/>
+      <w:lvlJc w:val="left"/>
+      <w:pPr>
+        <w:ind w:left="4320" w:hanging="360"/>
+      </w:pPr>
+      <w:rPr>
+        <w:rFonts w:ascii="Wingdings" w:hAnsi="Wingdings" w:hint="default"/>
+      </w:rPr>
+    </w:lvl>
+    <w:lvl w:ilvl="6" w:tplc="08070001" w:tentative="1">
+      <w:start w:val="1"/>
+      <w:numFmt w:val="bullet"/>
+      <w:lvlText w:val=""/>
+      <w:lvlJc w:val="left"/>
+      <w:pPr>
+        <w:ind w:left="5040" w:hanging="360"/>
+      </w:pPr>
+      <w:rPr>
+        <w:rFonts w:ascii="Symbol" w:hAnsi="Symbol" w:hint="default"/>
+      </w:rPr>
+    </w:lvl>
+    <w:lvl w:ilvl="7" w:tplc="08070003" w:tentative="1">
+      <w:start w:val="1"/>
+      <w:numFmt w:val="bullet"/>
+      <w:lvlText w:val="o"/>
+      <w:lvlJc w:val="left"/>
+      <w:pPr>
+        <w:ind w:left="5760" w:hanging="360"/>
+      </w:pPr>
+      <w:rPr>
+        <w:rFonts w:ascii="Courier New" w:hAnsi="Courier New" w:cs="Courier New" w:hint="default"/>
+      </w:rPr>
+    </w:lvl>
+    <w:lvl w:ilvl="8" w:tplc="08070005" w:tentative="1">
+      <w:start w:val="1"/>
+      <w:numFmt w:val="bullet"/>
+      <w:lvlText w:val=""/>
+      <w:lvlJc w:val="left"/>
+      <w:pPr>
+        <w:ind w:left="6480" w:hanging="360"/>
+      </w:pPr>
+      <w:rPr>
+        <w:rFonts w:ascii="Wingdings" w:hAnsi="Wingdings" w:hint="default"/>
+      </w:rPr>
+    </w:lvl>
+  </w:abstractNum>
+  <w:abstractNum w:abstractNumId="11" w15:restartNumberingAfterBreak="0">
+    <w:nsid w:val="39830834"/>
+    <w:multiLevelType w:val="hybridMultilevel"/>
+    <w:tmpl w:val="EA7E9FC6"/>
+    <w:lvl w:ilvl="0" w:tplc="08070001">
+      <w:start w:val="1"/>
+      <w:numFmt w:val="bullet"/>
+      <w:lvlText w:val=""/>
+      <w:lvlJc w:val="left"/>
+      <w:pPr>
+        <w:ind w:left="720" w:hanging="360"/>
+      </w:pPr>
+      <w:rPr>
+        <w:rFonts w:ascii="Symbol" w:hAnsi="Symbol" w:hint="default"/>
+      </w:rPr>
+    </w:lvl>
+    <w:lvl w:ilvl="1" w:tplc="08070003" w:tentative="1">
+      <w:start w:val="1"/>
+      <w:numFmt w:val="bullet"/>
+      <w:lvlText w:val="o"/>
+      <w:lvlJc w:val="left"/>
+      <w:pPr>
+        <w:ind w:left="1440" w:hanging="360"/>
+      </w:pPr>
+      <w:rPr>
+        <w:rFonts w:ascii="Courier New" w:hAnsi="Courier New" w:cs="Courier New" w:hint="default"/>
+      </w:rPr>
+    </w:lvl>
+    <w:lvl w:ilvl="2" w:tplc="08070005" w:tentative="1">
+      <w:start w:val="1"/>
+      <w:numFmt w:val="bullet"/>
+      <w:lvlText w:val=""/>
+      <w:lvlJc w:val="left"/>
+      <w:pPr>
+        <w:ind w:left="2160" w:hanging="360"/>
+      </w:pPr>
+      <w:rPr>
+        <w:rFonts w:ascii="Wingdings" w:hAnsi="Wingdings" w:hint="default"/>
+      </w:rPr>
+    </w:lvl>
+    <w:lvl w:ilvl="3" w:tplc="08070001" w:tentative="1">
+      <w:start w:val="1"/>
+      <w:numFmt w:val="bullet"/>
+      <w:lvlText w:val=""/>
+      <w:lvlJc w:val="left"/>
+      <w:pPr>
+        <w:ind w:left="2880" w:hanging="360"/>
+      </w:pPr>
+      <w:rPr>
+        <w:rFonts w:ascii="Symbol" w:hAnsi="Symbol" w:hint="default"/>
+      </w:rPr>
+    </w:lvl>
+    <w:lvl w:ilvl="4" w:tplc="08070003" w:tentative="1">
+      <w:start w:val="1"/>
+      <w:numFmt w:val="bullet"/>
+      <w:lvlText w:val="o"/>
+      <w:lvlJc w:val="left"/>
+      <w:pPr>
+        <w:ind w:left="3600" w:hanging="360"/>
+      </w:pPr>
+      <w:rPr>
+        <w:rFonts w:ascii="Courier New" w:hAnsi="Courier New" w:cs="Courier New" w:hint="default"/>
+      </w:rPr>
+    </w:lvl>
+    <w:lvl w:ilvl="5" w:tplc="08070005" w:tentative="1">
+      <w:start w:val="1"/>
+      <w:numFmt w:val="bullet"/>
+      <w:lvlText w:val=""/>
+      <w:lvlJc w:val="left"/>
+      <w:pPr>
+        <w:ind w:left="4320" w:hanging="360"/>
+      </w:pPr>
+      <w:rPr>
+        <w:rFonts w:ascii="Wingdings" w:hAnsi="Wingdings" w:hint="default"/>
+      </w:rPr>
+    </w:lvl>
+    <w:lvl w:ilvl="6" w:tplc="08070001" w:tentative="1">
+      <w:start w:val="1"/>
+      <w:numFmt w:val="bullet"/>
+      <w:lvlText w:val=""/>
+      <w:lvlJc w:val="left"/>
+      <w:pPr>
+        <w:ind w:left="5040" w:hanging="360"/>
+      </w:pPr>
+      <w:rPr>
+        <w:rFonts w:ascii="Symbol" w:hAnsi="Symbol" w:hint="default"/>
+      </w:rPr>
+    </w:lvl>
+    <w:lvl w:ilvl="7" w:tplc="08070003" w:tentative="1">
+      <w:start w:val="1"/>
+      <w:numFmt w:val="bullet"/>
+      <w:lvlText w:val="o"/>
+      <w:lvlJc w:val="left"/>
+      <w:pPr>
+        <w:ind w:left="5760" w:hanging="360"/>
+      </w:pPr>
+      <w:rPr>
+        <w:rFonts w:ascii="Courier New" w:hAnsi="Courier New" w:cs="Courier New" w:hint="default"/>
+      </w:rPr>
+    </w:lvl>
+    <w:lvl w:ilvl="8" w:tplc="08070005" w:tentative="1">
+      <w:start w:val="1"/>
+      <w:numFmt w:val="bullet"/>
+      <w:lvlText w:val=""/>
+      <w:lvlJc w:val="left"/>
+      <w:pPr>
+        <w:ind w:left="6480" w:hanging="360"/>
+      </w:pPr>
+      <w:rPr>
+        <w:rFonts w:ascii="Wingdings" w:hAnsi="Wingdings" w:hint="default"/>
+      </w:rPr>
+    </w:lvl>
+  </w:abstractNum>
+  <w:abstractNum w:abstractNumId="12" w15:restartNumberingAfterBreak="0">
     <w:nsid w:val="4C0D46FD"/>
     <w:multiLevelType w:val="multilevel"/>
     <w:tmpl w:val="8264A86E"/>
@@ -18770,7 +20772,120 @@
       </w:rPr>
     </w:lvl>
   </w:abstractNum>
-  <w:abstractNum w:abstractNumId="5" w15:restartNumberingAfterBreak="0">
+  <w:abstractNum w:abstractNumId="13" w15:restartNumberingAfterBreak="0">
+    <w:nsid w:val="4F0E0C16"/>
+    <w:multiLevelType w:val="hybridMultilevel"/>
+    <w:tmpl w:val="BD3634B6"/>
+    <w:lvl w:ilvl="0" w:tplc="08070001">
+      <w:start w:val="1"/>
+      <w:numFmt w:val="bullet"/>
+      <w:lvlText w:val=""/>
+      <w:lvlJc w:val="left"/>
+      <w:pPr>
+        <w:ind w:left="720" w:hanging="360"/>
+      </w:pPr>
+      <w:rPr>
+        <w:rFonts w:ascii="Symbol" w:hAnsi="Symbol" w:hint="default"/>
+      </w:rPr>
+    </w:lvl>
+    <w:lvl w:ilvl="1" w:tplc="08070003" w:tentative="1">
+      <w:start w:val="1"/>
+      <w:numFmt w:val="bullet"/>
+      <w:lvlText w:val="o"/>
+      <w:lvlJc w:val="left"/>
+      <w:pPr>
+        <w:ind w:left="1440" w:hanging="360"/>
+      </w:pPr>
+      <w:rPr>
+        <w:rFonts w:ascii="Courier New" w:hAnsi="Courier New" w:cs="Courier New" w:hint="default"/>
+      </w:rPr>
+    </w:lvl>
+    <w:lvl w:ilvl="2" w:tplc="08070005" w:tentative="1">
+      <w:start w:val="1"/>
+      <w:numFmt w:val="bullet"/>
+      <w:lvlText w:val=""/>
+      <w:lvlJc w:val="left"/>
+      <w:pPr>
+        <w:ind w:left="2160" w:hanging="360"/>
+      </w:pPr>
+      <w:rPr>
+        <w:rFonts w:ascii="Wingdings" w:hAnsi="Wingdings" w:hint="default"/>
+      </w:rPr>
+    </w:lvl>
+    <w:lvl w:ilvl="3" w:tplc="08070001" w:tentative="1">
+      <w:start w:val="1"/>
+      <w:numFmt w:val="bullet"/>
+      <w:lvlText w:val=""/>
+      <w:lvlJc w:val="left"/>
+      <w:pPr>
+        <w:ind w:left="2880" w:hanging="360"/>
+      </w:pPr>
+      <w:rPr>
+        <w:rFonts w:ascii="Symbol" w:hAnsi="Symbol" w:hint="default"/>
+      </w:rPr>
+    </w:lvl>
+    <w:lvl w:ilvl="4" w:tplc="08070003" w:tentative="1">
+      <w:start w:val="1"/>
+      <w:numFmt w:val="bullet"/>
+      <w:lvlText w:val="o"/>
+      <w:lvlJc w:val="left"/>
+      <w:pPr>
+        <w:ind w:left="3600" w:hanging="360"/>
+      </w:pPr>
+      <w:rPr>
+        <w:rFonts w:ascii="Courier New" w:hAnsi="Courier New" w:cs="Courier New" w:hint="default"/>
+      </w:rPr>
+    </w:lvl>
+    <w:lvl w:ilvl="5" w:tplc="08070005" w:tentative="1">
+      <w:start w:val="1"/>
+      <w:numFmt w:val="bullet"/>
+      <w:lvlText w:val=""/>
+      <w:lvlJc w:val="left"/>
+      <w:pPr>
+        <w:ind w:left="4320" w:hanging="360"/>
+      </w:pPr>
+      <w:rPr>
+        <w:rFonts w:ascii="Wingdings" w:hAnsi="Wingdings" w:hint="default"/>
+      </w:rPr>
+    </w:lvl>
+    <w:lvl w:ilvl="6" w:tplc="08070001" w:tentative="1">
+      <w:start w:val="1"/>
+      <w:numFmt w:val="bullet"/>
+      <w:lvlText w:val=""/>
+      <w:lvlJc w:val="left"/>
+      <w:pPr>
+        <w:ind w:left="5040" w:hanging="360"/>
+      </w:pPr>
+      <w:rPr>
+        <w:rFonts w:ascii="Symbol" w:hAnsi="Symbol" w:hint="default"/>
+      </w:rPr>
+    </w:lvl>
+    <w:lvl w:ilvl="7" w:tplc="08070003" w:tentative="1">
+      <w:start w:val="1"/>
+      <w:numFmt w:val="bullet"/>
+      <w:lvlText w:val="o"/>
+      <w:lvlJc w:val="left"/>
+      <w:pPr>
+        <w:ind w:left="5760" w:hanging="360"/>
+      </w:pPr>
+      <w:rPr>
+        <w:rFonts w:ascii="Courier New" w:hAnsi="Courier New" w:cs="Courier New" w:hint="default"/>
+      </w:rPr>
+    </w:lvl>
+    <w:lvl w:ilvl="8" w:tplc="08070005" w:tentative="1">
+      <w:start w:val="1"/>
+      <w:numFmt w:val="bullet"/>
+      <w:lvlText w:val=""/>
+      <w:lvlJc w:val="left"/>
+      <w:pPr>
+        <w:ind w:left="6480" w:hanging="360"/>
+      </w:pPr>
+      <w:rPr>
+        <w:rFonts w:ascii="Wingdings" w:hAnsi="Wingdings" w:hint="default"/>
+      </w:rPr>
+    </w:lvl>
+  </w:abstractNum>
+  <w:abstractNum w:abstractNumId="14" w15:restartNumberingAfterBreak="0">
     <w:nsid w:val="58613E6B"/>
     <w:multiLevelType w:val="multilevel"/>
     <w:tmpl w:val="98B28E36"/>
@@ -18886,7 +21001,7 @@
       </w:rPr>
     </w:lvl>
   </w:abstractNum>
-  <w:abstractNum w:abstractNumId="6" w15:restartNumberingAfterBreak="0">
+  <w:abstractNum w:abstractNumId="15" w15:restartNumberingAfterBreak="0">
     <w:nsid w:val="5B691F95"/>
     <w:multiLevelType w:val="hybridMultilevel"/>
     <w:tmpl w:val="BBEE3C8C"/>
@@ -18999,7 +21114,7 @@
       </w:rPr>
     </w:lvl>
   </w:abstractNum>
-  <w:abstractNum w:abstractNumId="7" w15:restartNumberingAfterBreak="0">
+  <w:abstractNum w:abstractNumId="16" w15:restartNumberingAfterBreak="0">
     <w:nsid w:val="6AE06DE1"/>
     <w:multiLevelType w:val="multilevel"/>
     <w:tmpl w:val="4908359E"/>
@@ -19121,7 +21236,7 @@
       </w:rPr>
     </w:lvl>
   </w:abstractNum>
-  <w:abstractNum w:abstractNumId="8" w15:restartNumberingAfterBreak="0">
+  <w:abstractNum w:abstractNumId="17" w15:restartNumberingAfterBreak="0">
     <w:nsid w:val="75865B09"/>
     <w:multiLevelType w:val="hybridMultilevel"/>
     <w:tmpl w:val="602CE600"/>
@@ -19211,22 +21326,22 @@
     </w:lvl>
   </w:abstractNum>
   <w:num w:numId="1" w16cid:durableId="1923367142">
-    <w:abstractNumId w:val="5"/>
+    <w:abstractNumId w:val="14"/>
   </w:num>
   <w:num w:numId="2" w16cid:durableId="1208837449">
-    <w:abstractNumId w:val="1"/>
+    <w:abstractNumId w:val="6"/>
   </w:num>
   <w:num w:numId="3" w16cid:durableId="435294415">
-    <w:abstractNumId w:val="7"/>
+    <w:abstractNumId w:val="16"/>
   </w:num>
   <w:num w:numId="4" w16cid:durableId="1828284080">
+    <w:abstractNumId w:val="12"/>
+  </w:num>
+  <w:num w:numId="5" w16cid:durableId="320080595">
     <w:abstractNumId w:val="4"/>
   </w:num>
-  <w:num w:numId="5" w16cid:durableId="320080595">
-    <w:abstractNumId w:val="0"/>
-  </w:num>
   <w:num w:numId="6" w16cid:durableId="898252623">
-    <w:abstractNumId w:val="0"/>
+    <w:abstractNumId w:val="4"/>
     <w:lvlOverride w:ilvl="0">
       <w:startOverride w:val="1"/>
     </w:lvlOverride>
@@ -19256,7 +21371,7 @@
     </w:lvlOverride>
   </w:num>
   <w:num w:numId="7" w16cid:durableId="1222248138">
-    <w:abstractNumId w:val="0"/>
+    <w:abstractNumId w:val="4"/>
     <w:lvlOverride w:ilvl="0">
       <w:startOverride w:val="1"/>
     </w:lvlOverride>
@@ -19286,7 +21401,7 @@
     </w:lvlOverride>
   </w:num>
   <w:num w:numId="8" w16cid:durableId="43336226">
-    <w:abstractNumId w:val="0"/>
+    <w:abstractNumId w:val="4"/>
     <w:lvlOverride w:ilvl="0">
       <w:startOverride w:val="1"/>
     </w:lvlOverride>
@@ -19316,7 +21431,7 @@
     </w:lvlOverride>
   </w:num>
   <w:num w:numId="9" w16cid:durableId="40523142">
-    <w:abstractNumId w:val="0"/>
+    <w:abstractNumId w:val="4"/>
     <w:lvlOverride w:ilvl="0">
       <w:startOverride w:val="1"/>
     </w:lvlOverride>
@@ -19346,7 +21461,7 @@
     </w:lvlOverride>
   </w:num>
   <w:num w:numId="10" w16cid:durableId="360979225">
-    <w:abstractNumId w:val="0"/>
+    <w:abstractNumId w:val="4"/>
     <w:lvlOverride w:ilvl="0">
       <w:startOverride w:val="1"/>
     </w:lvlOverride>
@@ -19376,16 +21491,43 @@
     </w:lvlOverride>
   </w:num>
   <w:num w:numId="11" w16cid:durableId="1934893369">
+    <w:abstractNumId w:val="17"/>
+  </w:num>
+  <w:num w:numId="12" w16cid:durableId="1397900800">
+    <w:abstractNumId w:val="11"/>
+  </w:num>
+  <w:num w:numId="13" w16cid:durableId="777798515">
+    <w:abstractNumId w:val="15"/>
+  </w:num>
+  <w:num w:numId="14" w16cid:durableId="1052369">
+    <w:abstractNumId w:val="9"/>
+  </w:num>
+  <w:num w:numId="15" w16cid:durableId="2141655002">
+    <w:abstractNumId w:val="13"/>
+  </w:num>
+  <w:num w:numId="16" w16cid:durableId="818379554">
+    <w:abstractNumId w:val="0"/>
+  </w:num>
+  <w:num w:numId="17" w16cid:durableId="1263295718">
+    <w:abstractNumId w:val="7"/>
+  </w:num>
+  <w:num w:numId="18" w16cid:durableId="815532559">
+    <w:abstractNumId w:val="3"/>
+  </w:num>
+  <w:num w:numId="19" w16cid:durableId="807403666">
+    <w:abstractNumId w:val="2"/>
+  </w:num>
+  <w:num w:numId="20" w16cid:durableId="1787116761">
+    <w:abstractNumId w:val="5"/>
+  </w:num>
+  <w:num w:numId="21" w16cid:durableId="1710840685">
     <w:abstractNumId w:val="8"/>
   </w:num>
-  <w:num w:numId="12" w16cid:durableId="1397900800">
-    <w:abstractNumId w:val="3"/>
+  <w:num w:numId="22" w16cid:durableId="457531471">
+    <w:abstractNumId w:val="1"/>
   </w:num>
-  <w:num w:numId="13" w16cid:durableId="777798515">
-    <w:abstractNumId w:val="6"/>
-  </w:num>
-  <w:num w:numId="14" w16cid:durableId="1052369">
-    <w:abstractNumId w:val="2"/>
+  <w:num w:numId="23" w16cid:durableId="1724016431">
+    <w:abstractNumId w:val="10"/>
   </w:num>
   <w:numIdMacAtCleanup w:val="5"/>
 </w:numbering>
@@ -21373,19 +23515,19 @@
 
 <file path=word/glossary/fontTable.xml><?xml version="1.0" encoding="utf-8"?>
 <w:fonts xmlns:mc="http://schemas.openxmlformats.org/markup-compatibility/2006" xmlns:r="http://schemas.openxmlformats.org/officeDocument/2006/relationships" xmlns:w="http://schemas.openxmlformats.org/wordprocessingml/2006/main" xmlns:w14="http://schemas.microsoft.com/office/word/2010/wordml" xmlns:w15="http://schemas.microsoft.com/office/word/2012/wordml" xmlns:w16cex="http://schemas.microsoft.com/office/word/2018/wordml/cex" xmlns:w16cid="http://schemas.microsoft.com/office/word/2016/wordml/cid" xmlns:w16="http://schemas.microsoft.com/office/word/2018/wordml" xmlns:w16sdtdh="http://schemas.microsoft.com/office/word/2020/wordml/sdtdatahash" xmlns:w16se="http://schemas.microsoft.com/office/word/2015/wordml/symex" mc:Ignorable="w14 w15 w16se w16cid w16 w16cex w16sdtdh">
+  <w:font w:name="Symbol">
+    <w:panose1 w:val="05050102010706020507"/>
+    <w:charset w:val="02"/>
+    <w:family w:val="roman"/>
+    <w:pitch w:val="variable"/>
+    <w:sig w:usb0="00000000" w:usb1="10000000" w:usb2="00000000" w:usb3="00000000" w:csb0="80000000" w:csb1="00000000"/>
+  </w:font>
   <w:font w:name="Times New Roman">
     <w:panose1 w:val="02020603050405020304"/>
     <w:charset w:val="00"/>
     <w:family w:val="roman"/>
     <w:pitch w:val="variable"/>
     <w:sig w:usb0="E0002EFF" w:usb1="C000785B" w:usb2="00000009" w:usb3="00000000" w:csb0="000001FF" w:csb1="00000000"/>
-  </w:font>
-  <w:font w:name="Symbol">
-    <w:panose1 w:val="05050102010706020507"/>
-    <w:charset w:val="02"/>
-    <w:family w:val="roman"/>
-    <w:pitch w:val="variable"/>
-    <w:sig w:usb0="00000000" w:usb1="10000000" w:usb2="00000000" w:usb3="00000000" w:csb0="80000000" w:csb1="00000000"/>
   </w:font>
   <w:font w:name="Courier New">
     <w:panose1 w:val="02070309020205020404"/>
@@ -21495,8 +23637,9 @@
   </w:compat>
   <w:rsids>
     <w:rsidRoot w:val="00BA2688"/>
-    <w:rsid w:val="00416BCC"/>
+    <w:rsid w:val="00000BE4"/>
     <w:rsid w:val="00487CDB"/>
+    <w:rsid w:val="005464EB"/>
     <w:rsid w:val="00BA2688"/>
     <w:rsid w:val="00D9438C"/>
     <w:rsid w:val="00FD5B43"/>

</xml_diff>

<commit_message>
finished arbeitsjournal and zeitplan for today
</commit_message>
<xml_diff>
--- a/Dokumentation.docx
+++ b/Dokumentation.docx
@@ -11583,8 +11583,8 @@
       </w:tblPr>
       <w:tblGrid>
         <w:gridCol w:w="820"/>
-        <w:gridCol w:w="7567"/>
-        <w:gridCol w:w="957"/>
+        <w:gridCol w:w="7397"/>
+        <w:gridCol w:w="1127"/>
       </w:tblGrid>
       <w:tr>
         <w:trPr>
@@ -11620,7 +11620,7 @@
         </w:tc>
         <w:tc>
           <w:tcPr>
-            <w:tcW w:w="4049" w:type="pct"/>
+            <w:tcW w:w="3958" w:type="pct"/>
             <w:shd w:val="clear" w:color="auto" w:fill="F2F2F2"/>
           </w:tcPr>
           <w:p>
@@ -11645,7 +11645,7 @@
         </w:tc>
         <w:tc>
           <w:tcPr>
-            <w:tcW w:w="512" w:type="pct"/>
+            <w:tcW w:w="603" w:type="pct"/>
             <w:shd w:val="clear" w:color="auto" w:fill="F2F2F2"/>
             <w:vAlign w:val="center"/>
           </w:tcPr>
@@ -11738,7 +11738,7 @@
         </w:tc>
         <w:tc>
           <w:tcPr>
-            <w:tcW w:w="4049" w:type="pct"/>
+            <w:tcW w:w="3958" w:type="pct"/>
           </w:tcPr>
           <w:p>
             <w:r>
@@ -11748,7 +11748,7 @@
         </w:tc>
         <w:tc>
           <w:tcPr>
-            <w:tcW w:w="512" w:type="pct"/>
+            <w:tcW w:w="603" w:type="pct"/>
           </w:tcPr>
           <w:p>
             <w:pPr>
@@ -11759,6 +11759,14 @@
                 <w:sz w:val="24"/>
               </w:rPr>
             </w:pPr>
+            <w:r>
+              <w:rPr>
+                <w:rFonts w:asciiTheme="majorHAnsi" w:eastAsia="Calibri" w:hAnsiTheme="majorHAnsi" w:cstheme="majorHAnsi"/>
+                <w:bCs/>
+                <w:sz w:val="24"/>
+              </w:rPr>
+              <w:t>Erledigt</w:t>
+            </w:r>
           </w:p>
         </w:tc>
       </w:tr>
@@ -11940,7 +11948,7 @@
         </w:tc>
         <w:tc>
           <w:tcPr>
-            <w:tcW w:w="4049" w:type="pct"/>
+            <w:tcW w:w="3958" w:type="pct"/>
           </w:tcPr>
           <w:p>
             <w:r>
@@ -11962,7 +11970,7 @@
         </w:tc>
         <w:tc>
           <w:tcPr>
-            <w:tcW w:w="512" w:type="pct"/>
+            <w:tcW w:w="603" w:type="pct"/>
           </w:tcPr>
           <w:p>
             <w:pPr>
@@ -11973,6 +11981,14 @@
                 <w:sz w:val="24"/>
               </w:rPr>
             </w:pPr>
+            <w:r>
+              <w:rPr>
+                <w:rFonts w:asciiTheme="majorHAnsi" w:eastAsia="Calibri" w:hAnsiTheme="majorHAnsi" w:cstheme="majorHAnsi"/>
+                <w:bCs/>
+                <w:sz w:val="24"/>
+              </w:rPr>
+              <w:t>Erledigt</w:t>
+            </w:r>
           </w:p>
         </w:tc>
       </w:tr>
@@ -12044,7 +12060,7 @@
         </w:tc>
         <w:tc>
           <w:tcPr>
-            <w:tcW w:w="4049" w:type="pct"/>
+            <w:tcW w:w="3958" w:type="pct"/>
           </w:tcPr>
           <w:p>
             <w:r>
@@ -12054,7 +12070,7 @@
         </w:tc>
         <w:tc>
           <w:tcPr>
-            <w:tcW w:w="512" w:type="pct"/>
+            <w:tcW w:w="603" w:type="pct"/>
           </w:tcPr>
           <w:p>
             <w:pPr>
@@ -12065,6 +12081,14 @@
                 <w:sz w:val="24"/>
               </w:rPr>
             </w:pPr>
+            <w:r>
+              <w:rPr>
+                <w:rFonts w:asciiTheme="majorHAnsi" w:eastAsia="Calibri" w:hAnsiTheme="majorHAnsi" w:cstheme="majorHAnsi"/>
+                <w:bCs/>
+                <w:sz w:val="24"/>
+              </w:rPr>
+              <w:t>Erledigt</w:t>
+            </w:r>
           </w:p>
         </w:tc>
       </w:tr>
@@ -12129,7 +12153,7 @@
         </w:tc>
         <w:tc>
           <w:tcPr>
-            <w:tcW w:w="4049" w:type="pct"/>
+            <w:tcW w:w="3958" w:type="pct"/>
           </w:tcPr>
           <w:p>
             <w:r>
@@ -12139,7 +12163,7 @@
         </w:tc>
         <w:tc>
           <w:tcPr>
-            <w:tcW w:w="512" w:type="pct"/>
+            <w:tcW w:w="603" w:type="pct"/>
           </w:tcPr>
           <w:p>
             <w:pPr>
@@ -12150,6 +12174,14 @@
                 <w:sz w:val="24"/>
               </w:rPr>
             </w:pPr>
+            <w:r>
+              <w:rPr>
+                <w:rFonts w:asciiTheme="majorHAnsi" w:eastAsia="Calibri" w:hAnsiTheme="majorHAnsi" w:cstheme="majorHAnsi"/>
+                <w:bCs/>
+                <w:sz w:val="24"/>
+              </w:rPr>
+              <w:t>Erledigt</w:t>
+            </w:r>
           </w:p>
         </w:tc>
       </w:tr>
@@ -12188,13 +12220,15 @@
           </w:tcPr>
           <w:p>
             <w:pPr>
-              <w:spacing w:after="200" w:line="276" w:lineRule="auto"/>
               <w:rPr>
                 <w:rFonts w:asciiTheme="majorHAnsi" w:eastAsia="Calibri" w:hAnsiTheme="majorHAnsi" w:cstheme="majorHAnsi"/>
                 <w:bCs/>
                 <w:sz w:val="24"/>
               </w:rPr>
             </w:pPr>
+            <w:r>
+              <w:t>Durchführung umfangreicher Recherchen zu den Themen Fehlerbehandlung, Bilderverwaltung und Benutzerverwaltung.</w:t>
+            </w:r>
           </w:p>
         </w:tc>
       </w:tr>
@@ -12205,14 +12239,15 @@
             <w:gridSpan w:val="3"/>
           </w:tcPr>
           <w:p>
-            <w:pPr>
-              <w:spacing w:after="200" w:line="276" w:lineRule="auto"/>
-              <w:rPr>
-                <w:rFonts w:asciiTheme="majorHAnsi" w:eastAsia="Calibri" w:hAnsiTheme="majorHAnsi" w:cstheme="majorHAnsi"/>
-                <w:bCs/>
-                <w:sz w:val="24"/>
-              </w:rPr>
-            </w:pPr>
+            <w:r>
+              <w:t>Implementierung der Datenbankstruktur, einschlie</w:t>
+            </w:r>
+            <w:r>
+              <w:t>ss</w:t>
+            </w:r>
+            <w:r>
+              <w:t>lich der Erstellung neuer Tabellen und Anpassung vorhandener Schemata.</w:t>
+            </w:r>
           </w:p>
         </w:tc>
       </w:tr>
@@ -12250,14 +12285,9 @@
             <w:gridSpan w:val="3"/>
           </w:tcPr>
           <w:p>
-            <w:pPr>
-              <w:spacing w:after="200" w:line="276" w:lineRule="auto"/>
-              <w:rPr>
-                <w:rFonts w:asciiTheme="majorHAnsi" w:eastAsia="Calibri" w:hAnsiTheme="majorHAnsi" w:cstheme="majorHAnsi"/>
-                <w:bCs/>
-                <w:sz w:val="24"/>
-              </w:rPr>
-            </w:pPr>
+            <w:r>
+              <w:t>Identifizierung der optimalen Strategie zur Fehlerbehandlung und Entscheidungsfindung zwischen benutzerdefinierten Exceptions und Transformations-DTOs.</w:t>
+            </w:r>
           </w:p>
         </w:tc>
       </w:tr>
@@ -12268,14 +12298,15 @@
             <w:gridSpan w:val="3"/>
           </w:tcPr>
           <w:p>
-            <w:pPr>
-              <w:spacing w:after="200" w:line="276" w:lineRule="auto"/>
-              <w:rPr>
-                <w:rFonts w:asciiTheme="majorHAnsi" w:eastAsia="Calibri" w:hAnsiTheme="majorHAnsi" w:cstheme="majorHAnsi"/>
-                <w:bCs/>
-                <w:sz w:val="24"/>
-              </w:rPr>
-            </w:pPr>
+            <w:r>
+              <w:t xml:space="preserve">Überlegungen zur optimalen Gestaltung der </w:t>
+            </w:r>
+            <w:r>
+              <w:t>neuen Tabellen</w:t>
+            </w:r>
+            <w:r>
+              <w:t xml:space="preserve"> und Session-Handhabung, insbesondere im Hinblick auf Sicherheit und Benutzerfreundlichkeit.</w:t>
+            </w:r>
           </w:p>
         </w:tc>
       </w:tr>
@@ -12314,13 +12345,66 @@
           </w:tcPr>
           <w:p>
             <w:pPr>
-              <w:spacing w:after="200" w:line="276" w:lineRule="auto"/>
-              <w:rPr>
-                <w:rFonts w:asciiTheme="majorHAnsi" w:eastAsia="Calibri" w:hAnsiTheme="majorHAnsi" w:cstheme="majorHAnsi"/>
-                <w:bCs/>
-                <w:sz w:val="24"/>
-              </w:rPr>
-            </w:pPr>
+              <w:spacing w:line="260" w:lineRule="atLeast"/>
+              <w:rPr>
+                <w:color w:val="0070C0"/>
+                <w:u w:val="single"/>
+              </w:rPr>
+            </w:pPr>
+            <w:r>
+              <w:rPr>
+                <w:lang w:val="fr-CH"/>
+              </w:rPr>
+              <w:t>Online-Ressourcen</w:t>
+            </w:r>
+            <w:r>
+              <w:rPr>
+                <w:lang w:val="fr-CH"/>
+              </w:rPr>
+              <w:t xml:space="preserve">: </w:t>
+            </w:r>
+            <w:hyperlink r:id="rId16" w:history="1">
+              <w:r>
+                <w:rPr>
+                  <w:color w:val="0070C0"/>
+                  <w:u w:val="single"/>
+                </w:rPr>
+                <w:t>https://www.baeldung.com/java-resize-image</w:t>
+              </w:r>
+            </w:hyperlink>
+          </w:p>
+          <w:p>
+            <w:pPr>
+              <w:spacing w:line="260" w:lineRule="atLeast"/>
+              <w:rPr>
+                <w:color w:val="0070C0"/>
+                <w:u w:val="single"/>
+              </w:rPr>
+            </w:pPr>
+            <w:hyperlink r:id="rId17" w:history="1">
+              <w:r>
+                <w:rPr>
+                  <w:color w:val="0070C0"/>
+                  <w:u w:val="single"/>
+                </w:rPr>
+                <w:t>https://docs.spring.io/spring-framework/reference/data-access/oxm.html</w:t>
+              </w:r>
+            </w:hyperlink>
+          </w:p>
+          <w:p>
+            <w:pPr>
+              <w:spacing w:line="260" w:lineRule="atLeast"/>
+              <w:rPr>
+                <w:lang w:val="fr-CH"/>
+              </w:rPr>
+            </w:pPr>
+            <w:r>
+              <w:rPr>
+                <w:color w:val="0070C0"/>
+                <w:u w:val="single"/>
+              </w:rPr>
+              <w:t>https://www.baeldung.com/java-reflection-class-fields</w:t>
+            </w:r>
           </w:p>
         </w:tc>
       </w:tr>
@@ -12358,14 +12442,12 @@
             <w:gridSpan w:val="3"/>
           </w:tcPr>
           <w:p>
-            <w:pPr>
-              <w:spacing w:after="200" w:line="276" w:lineRule="auto"/>
-              <w:rPr>
-                <w:rFonts w:asciiTheme="majorHAnsi" w:eastAsia="Calibri" w:hAnsiTheme="majorHAnsi" w:cstheme="majorHAnsi"/>
-                <w:bCs/>
-                <w:sz w:val="24"/>
-              </w:rPr>
-            </w:pPr>
+            <w:r>
+              <w:t>Die gesetzten Ziele wurden termingerecht erreicht, was den Zeitplan bestätigt</w:t>
+            </w:r>
+            <w:r>
+              <w:t>.</w:t>
+            </w:r>
           </w:p>
         </w:tc>
       </w:tr>
@@ -12407,14 +12489,21 @@
             <w:shd w:val="clear" w:color="auto" w:fill="FFFFFF" w:themeFill="background1"/>
           </w:tcPr>
           <w:p>
-            <w:pPr>
-              <w:spacing w:after="200" w:line="276" w:lineRule="auto"/>
-              <w:rPr>
-                <w:rFonts w:asciiTheme="majorHAnsi" w:eastAsia="Calibri" w:hAnsiTheme="majorHAnsi" w:cstheme="majorHAnsi"/>
-                <w:bCs/>
-                <w:sz w:val="24"/>
-              </w:rPr>
-            </w:pPr>
+            <w:r>
+              <w:t>Heute war ein intensiver, aber enorm wichtiger Tag für das Projekt. Gegen Ende lie</w:t>
+            </w:r>
+            <w:r>
+              <w:t>ss</w:t>
+            </w:r>
+            <w:r>
+              <w:t xml:space="preserve"> meine Konzentration nach, doch durch das Öffnen der Fenster und das Einlassen frischer Luft fand ich neuen Schwung. Diese kleine Pause erlaubte es mir, die Energie für die Bewältigung der letzten Aufgabe des Tages - das Erstellen der Tabellen - zu sammeln. Es war befriedigend, diesen kritischen Punkt erfolgreich abzuschlie</w:t>
+            </w:r>
+            <w:r>
+              <w:t>ss</w:t>
+            </w:r>
+            <w:r>
+              <w:t>en und bestärkt das Vertrauen in meine Fähigkeit, auch zukünftige Herausforderungen zu meistern.</w:t>
+            </w:r>
           </w:p>
         </w:tc>
       </w:tr>
@@ -12422,15 +12511,7 @@
     </w:tbl>
     <w:p>
       <w:pPr>
-        <w:keepNext/>
-        <w:keepLines/>
-        <w:numPr>
-          <w:ilvl w:val="2"/>
-          <w:numId w:val="0"/>
-        </w:numPr>
-        <w:spacing w:before="40" w:after="120" w:line="276" w:lineRule="auto"/>
-        <w:ind w:left="907" w:hanging="907"/>
-        <w:outlineLvl w:val="2"/>
+        <w:pStyle w:val="berschrift3"/>
         <w:rPr>
           <w:rFonts w:ascii="Calibri" w:eastAsia="Calibri" w:hAnsi="Calibri" w:cs="Times New Roman"/>
           <w:sz w:val="24"/>
@@ -12441,15 +12522,9 @@
           <w:rFonts w:ascii="Calibri" w:eastAsia="MS Gothic" w:hAnsi="Calibri" w:cs="Times New Roman"/>
           <w:b/>
           <w:sz w:val="24"/>
-          <w:szCs w:val="24"/>
         </w:rPr>
         <w:br w:type="page"/>
       </w:r>
-    </w:p>
-    <w:p>
-      <w:pPr>
-        <w:pStyle w:val="berschrift3"/>
-      </w:pPr>
       <w:bookmarkStart w:id="112" w:name="_Toc160107561"/>
       <w:bookmarkStart w:id="113" w:name="_Toc160459224"/>
       <w:r>
@@ -17076,7 +17151,7 @@
       <w:r>
         <w:t xml:space="preserve"> </w:t>
       </w:r>
-      <w:hyperlink r:id="rId16" w:history="1">
+      <w:hyperlink r:id="rId18" w:history="1">
         <w:r>
           <w:rPr>
             <w:color w:val="0070C0"/>
@@ -17120,7 +17195,7 @@
         </w:rPr>
         <w:t xml:space="preserve"> </w:t>
       </w:r>
-      <w:hyperlink r:id="rId17" w:history="1">
+      <w:hyperlink r:id="rId19" w:history="1">
         <w:r>
           <w:rPr>
             <w:color w:val="0070C0"/>
@@ -17142,7 +17217,7 @@
       <w:r>
         <w:t xml:space="preserve">Informationen zu Exception Bubbling und Best Practices: </w:t>
       </w:r>
-      <w:hyperlink r:id="rId18" w:history="1">
+      <w:hyperlink r:id="rId20" w:history="1">
         <w:r>
           <w:rPr>
             <w:color w:val="0070C0"/>
@@ -17197,7 +17272,7 @@
                     </pic:cNvPicPr>
                   </pic:nvPicPr>
                   <pic:blipFill>
-                    <a:blip r:embed="rId19">
+                    <a:blip r:embed="rId21">
                       <a:extLst>
                         <a:ext uri="{28A0092B-C50C-407E-A947-70E740481C1C}">
                           <a14:useLocalDpi xmlns:a14="http://schemas.microsoft.com/office/drawing/2010/main" val="0"/>
@@ -17703,7 +17778,7 @@
       <w:r>
         <w:t xml:space="preserve">: </w:t>
       </w:r>
-      <w:hyperlink r:id="rId20" w:history="1">
+      <w:hyperlink r:id="rId22" w:history="1">
         <w:r>
           <w:rPr>
             <w:color w:val="0070C0"/>
@@ -17738,7 +17813,7 @@
       <w:r>
         <w:t xml:space="preserve">: </w:t>
       </w:r>
-      <w:hyperlink r:id="rId21" w:history="1">
+      <w:hyperlink r:id="rId23" w:history="1">
         <w:r>
           <w:rPr>
             <w:color w:val="0070C0"/>
@@ -17781,7 +17856,7 @@
       <w:r>
         <w:t xml:space="preserve">: </w:t>
       </w:r>
-      <w:hyperlink r:id="rId22" w:history="1">
+      <w:hyperlink r:id="rId24" w:history="1">
         <w:r>
           <w:rPr>
             <w:color w:val="0070C0"/>
@@ -17903,7 +17978,7 @@
                     </pic:cNvPicPr>
                   </pic:nvPicPr>
                   <pic:blipFill>
-                    <a:blip r:embed="rId23">
+                    <a:blip r:embed="rId25">
                       <a:extLst>
                         <a:ext uri="{28A0092B-C50C-407E-A947-70E740481C1C}">
                           <a14:useLocalDpi xmlns:a14="http://schemas.microsoft.com/office/drawing/2010/main" val="0"/>
@@ -17990,7 +18065,7 @@
                     </pic:cNvPicPr>
                   </pic:nvPicPr>
                   <pic:blipFill>
-                    <a:blip r:embed="rId24" cstate="print">
+                    <a:blip r:embed="rId26" cstate="print">
                       <a:extLst>
                         <a:ext uri="{28A0092B-C50C-407E-A947-70E740481C1C}">
                           <a14:useLocalDpi xmlns:a14="http://schemas.microsoft.com/office/drawing/2010/main" val="0"/>
@@ -18224,7 +18299,7 @@
                     </pic:cNvPicPr>
                   </pic:nvPicPr>
                   <pic:blipFill>
-                    <a:blip r:embed="rId25" cstate="print">
+                    <a:blip r:embed="rId27" cstate="print">
                       <a:extLst>
                         <a:ext uri="{28A0092B-C50C-407E-A947-70E740481C1C}">
                           <a14:useLocalDpi xmlns:a14="http://schemas.microsoft.com/office/drawing/2010/main" val="0"/>
@@ -18572,7 +18647,7 @@
                     </pic:cNvPicPr>
                   </pic:nvPicPr>
                   <pic:blipFill rotWithShape="1">
-                    <a:blip r:embed="rId26">
+                    <a:blip r:embed="rId28">
                       <a:extLst>
                         <a:ext uri="{28A0092B-C50C-407E-A947-70E740481C1C}">
                           <a14:useLocalDpi xmlns:a14="http://schemas.microsoft.com/office/drawing/2010/main" val="0"/>
@@ -21965,6 +22040,7 @@
         <w:pStyle w:val="berschrift2"/>
       </w:pPr>
       <w:bookmarkStart w:id="164" w:name="_Toc160459246"/>
+      <w:bookmarkStart w:id="165" w:name="_Ref160463395"/>
       <w:r>
         <w:lastRenderedPageBreak/>
         <w:t>Phase "</w:t>
@@ -21976,6 +22052,7 @@
         <w:t>"</w:t>
       </w:r>
       <w:bookmarkEnd w:id="164"/>
+      <w:bookmarkEnd w:id="165"/>
     </w:p>
     <w:p>
       <w:pPr>
@@ -22621,8 +22698,389 @@
         <w:t>"</w:t>
       </w:r>
     </w:p>
+    <w:p>
+      <w:pPr>
+        <w:pStyle w:val="berschrift3"/>
+      </w:pPr>
+      <w:r>
+        <w:t>Realisierungskonzept</w:t>
+      </w:r>
+    </w:p>
+    <w:p>
+      <w:r>
+        <w:t>Für die Realisierung der Erweiterung des Lernportals wird ein strukturierter Ansatz verfolgt, der eine sorgfältig ausgewählte Reihenfolge der Arbeitspakete umfasst. Diese Reihenfolge basiert auf der Einschätzung der Komplexität, der Notwendigkeit von Forschungsarbeit sowie der Erfahrung in den jeweiligen Bereichen. Die Arbeit beginnt mit den Backend-Aufgaben, gefolgt von den Frontend-Aufgaben, um eine solide Basis für die Benutzeroberfläche zu schaffen.</w:t>
+      </w:r>
+    </w:p>
     <w:p/>
     <w:p>
+      <w:r>
+        <w:t xml:space="preserve">Der Anfang macht das Arbeitspaket 13. </w:t>
+      </w:r>
+      <w:r>
+        <w:t>Bevor mit der spezifischen Fehlerbehandlung und Bildverwaltung begonnen wird, ist es notwendig, eine solide Datenbankstruktur zu erstellen, die alle erforderlichen Daten effizient speichert und verarbeitet.</w:t>
+      </w:r>
+    </w:p>
+    <w:p/>
+    <w:p>
+      <w:r>
+        <w:t>Danach</w:t>
+      </w:r>
+      <w:r>
+        <w:t xml:space="preserve"> kommt</w:t>
+      </w:r>
+      <w:r>
+        <w:t xml:space="preserve"> das Arbeitspaket 14 Fehlerbehandlung des Datenimports backend, da dieses Gebiet als besonders herausfordernd gilt. Die Spezifität des Projekts bedeutet, dass wenig Vorwissen oder Forschungsmaterial verfügbar ist, was dieses Paket zu einem idealen Startpunkt macht, um frühzeitig auf mögliche Schwierigkeiten zu sto</w:t>
+      </w:r>
+      <w:r>
+        <w:t>ss</w:t>
+      </w:r>
+      <w:r>
+        <w:t>en und Lösungen zu entwickeln.</w:t>
+      </w:r>
+    </w:p>
+    <w:p/>
+    <w:p>
+      <w:r>
+        <w:t>Anschlie</w:t>
+      </w:r>
+      <w:r>
+        <w:t>ss</w:t>
+      </w:r>
+      <w:r>
+        <w:t>end wird das Arbeitspaket 15 Implementierung der Bildverwaltung backend in Angriff genommen. Obwohl auch hier weniger Routine vorhanden ist, bietet die Thematik im Vergleich zum vorherigen Paket mehr Forschungsmöglichkeiten, was die Implementierung erleichtern sollte.</w:t>
+      </w:r>
+    </w:p>
+    <w:p/>
+    <w:p>
+      <w:r>
+        <w:t>Mit diesen Grundlagen wird der Fokus dann auf die Arbeitspakete 16 Autorisierung (Login &amp; Logout) backend und 17 Implementierung Benutzerverwaltung backend gelegt. Diese bilden das Rückgrat der Benutzerverwaltung und -sicherheit im System und sind entscheidend für die Funktionstüchtigkeit des Lernportals.</w:t>
+      </w:r>
+    </w:p>
+    <w:p/>
+    <w:p>
+      <w:r>
+        <w:t>Nachdem eine solide Backend-Struktur etabliert wurde, beginnt die Arbeit am Frontend, beginnend mit dem Arbeitspaket 19 Anpassung Kommunikation frontend, gefolgt von 20 Zugriffsschutz und Routing frontend und 21 Authentifizierungsarchitektur frontend. Diese Schritte stellen sicher, dass die Basis für eine sichere und intuitive Benutzeroberfläche gelegt ist.</w:t>
+      </w:r>
+    </w:p>
+    <w:p/>
+    <w:p>
+      <w:r>
+        <w:t xml:space="preserve">Die Implementierung der Benutzerinteraktionen im Frontend, wie 22 Login-Logout-Komponente frontend, 23 Bildupload frontend, 24 Visuelle Darstellung der Bilder frontend, und 25 Implementierung Bilderverwaltung frontend, erfolgt im Anschluss. Diese Komponenten sind </w:t>
+      </w:r>
+      <w:r>
+        <w:t>essenziell</w:t>
+      </w:r>
+      <w:r>
+        <w:t xml:space="preserve"> für die Benutzererfahrung und ermöglichen es den Nutzern, mit dem Lernportal auf produktive Weise zu interagieren.</w:t>
+      </w:r>
+    </w:p>
+    <w:p/>
+    <w:p>
+      <w:r>
+        <w:t>Zum Abschluss des Frontend-Teils wird mit den Arbeitspaketen 26 Anzeige der Transformationen frontend und 27 Anzeige der Imports frontend eine direkte Rückmeldung über die Datenverarbeitungsprozesse im Backend an die Administratoren des Lernportals ermöglicht. Die abschlie</w:t>
+      </w:r>
+      <w:r>
+        <w:t>ss</w:t>
+      </w:r>
+      <w:r>
+        <w:t xml:space="preserve">ende Arbeit am Frontend wird mit dem Arbeitspaket 28 Implementierung der </w:t>
+      </w:r>
+      <w:r>
+        <w:lastRenderedPageBreak/>
+        <w:t>Benutzerverwaltung frontend vollendet, was den Kreis zur Backend-Arbeit schlie</w:t>
+      </w:r>
+      <w:r>
+        <w:t>ss</w:t>
+      </w:r>
+      <w:r>
+        <w:t>t und eine kohärente Benutzerverwaltung sowohl im Backend als auch im Frontend sicherstellt.</w:t>
+      </w:r>
+    </w:p>
+    <w:p/>
+    <w:p>
+      <w:r>
+        <w:t>Diese methodische Herangehensweise stellt sicher, dass jedes Arbeitspaket mit der angemessenen Aufmerksamkeit und im Kontext des Gesamtprojekts bearbeitet wird. Indem mit den technisch anspruchsvollsten und am wenigsten erforschten Bereichen begonnen wird, können frühzeitig Erkenntnisse gewonnen und in die weiteren Arbeitspakete einflie</w:t>
+      </w:r>
+      <w:r>
+        <w:t>ss</w:t>
+      </w:r>
+      <w:r>
+        <w:t>en. Dieser Ansatz maximiert die Effizienz der Projektrealisierung und trägt dazu bei, ein robustes und benutzerfreundliches Lernportal zu erstellen.</w:t>
+      </w:r>
+    </w:p>
+    <w:p/>
+    <w:p>
+      <w:pPr>
+        <w:pStyle w:val="berschrift3"/>
+      </w:pPr>
+      <w:r>
+        <w:br w:type="page"/>
+      </w:r>
+      <w:r>
+        <w:lastRenderedPageBreak/>
+        <w:t xml:space="preserve">Arbeitspaket </w:t>
+      </w:r>
+      <w:r>
+        <w:fldChar w:fldCharType="begin"/>
+      </w:r>
+      <w:r>
+        <w:instrText xml:space="preserve"> REF A13 \h </w:instrText>
+      </w:r>
+      <w:r>
+        <w:instrText xml:space="preserve"> \* MERGEFORMAT </w:instrText>
+      </w:r>
+      <w:r>
+        <w:fldChar w:fldCharType="separate"/>
+      </w:r>
+      <w:r>
+        <w:rPr>
+          <w:rFonts w:eastAsia="Calibri" w:cstheme="minorHAnsi"/>
+          <w:bCs/>
+          <w:sz w:val="24"/>
+        </w:rPr>
+        <w:t>13</w:t>
+      </w:r>
+      <w:r>
+        <w:fldChar w:fldCharType="end"/>
+      </w:r>
+    </w:p>
+    <w:p>
+      <w:r>
+        <w:t>Im Rahmen der Erweiterung des Lernportals und insbesondere mit der Einführung eines Benutzermanagements war es notwendig, diese Metadaten um user_created und user_modified zu erweitern. Diese Anpassung trägt der neuen Funktionalität Rechnung, dass Benutzer nun direkt Inhalte bearbeiten können, und ermöglicht eine präzisere Nachverfolgung von Änderungen an den Daten durch spezifische Benutzerkonten.</w:t>
+      </w:r>
+    </w:p>
+    <w:p/>
+    <w:p>
+      <w:pPr>
+        <w:rPr>
+          <w:b/>
+          <w:bCs/>
+        </w:rPr>
+      </w:pPr>
+      <w:r>
+        <w:rPr>
+          <w:b/>
+          <w:bCs/>
+        </w:rPr>
+        <w:t>Aktualisierung der Infrastruktur</w:t>
+      </w:r>
+    </w:p>
+    <w:p>
+      <w:pPr>
+        <w:rPr>
+          <w:b/>
+          <w:bCs/>
+          <w:noProof/>
+        </w:rPr>
+      </w:pPr>
+    </w:p>
+    <w:p>
+      <w:r>
+        <w:rPr>
+          <w:noProof/>
+        </w:rPr>
+        <w:drawing>
+          <wp:anchor distT="0" distB="0" distL="114300" distR="114300" simplePos="0" relativeHeight="251662336" behindDoc="0" locked="0" layoutInCell="1" allowOverlap="1" wp14:anchorId="07522FB1" wp14:editId="023BE2F6">
+            <wp:simplePos x="0" y="0"/>
+            <wp:positionH relativeFrom="margin">
+              <wp:align>right</wp:align>
+            </wp:positionH>
+            <wp:positionV relativeFrom="paragraph">
+              <wp:posOffset>1323975</wp:posOffset>
+            </wp:positionV>
+            <wp:extent cx="5934710" cy="3998595"/>
+            <wp:effectExtent l="0" t="0" r="8890" b="1905"/>
+            <wp:wrapTopAndBottom/>
+            <wp:docPr id="784324716" name="Grafik 4"/>
+            <wp:cNvGraphicFramePr>
+              <a:graphicFrameLocks xmlns:a="http://schemas.openxmlformats.org/drawingml/2006/main" noChangeAspect="1"/>
+            </wp:cNvGraphicFramePr>
+            <a:graphic xmlns:a="http://schemas.openxmlformats.org/drawingml/2006/main">
+              <a:graphicData uri="http://schemas.openxmlformats.org/drawingml/2006/picture">
+                <pic:pic xmlns:pic="http://schemas.openxmlformats.org/drawingml/2006/picture">
+                  <pic:nvPicPr>
+                    <pic:cNvPr id="0" name="Picture 16"/>
+                    <pic:cNvPicPr>
+                      <a:picLocks noChangeAspect="1" noChangeArrowheads="1"/>
+                    </pic:cNvPicPr>
+                  </pic:nvPicPr>
+                  <pic:blipFill rotWithShape="1">
+                    <a:blip r:embed="rId29">
+                      <a:extLst>
+                        <a:ext uri="{28A0092B-C50C-407E-A947-70E740481C1C}">
+                          <a14:useLocalDpi xmlns:a14="http://schemas.microsoft.com/office/drawing/2010/main" val="0"/>
+                        </a:ext>
+                      </a:extLst>
+                    </a:blip>
+                    <a:srcRect r="1336" b="1396"/>
+                    <a:stretch/>
+                  </pic:blipFill>
+                  <pic:spPr bwMode="auto">
+                    <a:xfrm>
+                      <a:off x="0" y="0"/>
+                      <a:ext cx="5934710" cy="3998595"/>
+                    </a:xfrm>
+                    <a:prstGeom prst="rect">
+                      <a:avLst/>
+                    </a:prstGeom>
+                    <a:noFill/>
+                    <a:ln>
+                      <a:noFill/>
+                    </a:ln>
+                    <a:extLst>
+                      <a:ext uri="{53640926-AAD7-44D8-BBD7-CCE9431645EC}">
+                        <a14:shadowObscured xmlns:a14="http://schemas.microsoft.com/office/drawing/2010/main"/>
+                      </a:ext>
+                    </a:extLst>
+                  </pic:spPr>
+                </pic:pic>
+              </a:graphicData>
+            </a:graphic>
+            <wp14:sizeRelH relativeFrom="margin">
+              <wp14:pctWidth>0</wp14:pctWidth>
+            </wp14:sizeRelH>
+            <wp14:sizeRelV relativeFrom="margin">
+              <wp14:pctHeight>0</wp14:pctHeight>
+            </wp14:sizeRelV>
+          </wp:anchor>
+        </w:drawing>
+      </w:r>
+      <w:r>
+        <w:t>Entsprechend habe ich beschlossen, die gesamte Datenbankinfrastruktur mit diesen zusätzlichen Metadaten zu aktualisieren. Dieser Schritt sorgt für eine durchgängige Konsistenz in der Datenverwaltung und ermöglicht es, Änderungen an den Daten nicht nur zeitlich, sondern auch hinsichtlich der verantwortlichen Benutzer zu erfassen. Die Erweiterung der Metadatenfelder um user_created und user_modified ist ein wichtiger Baustein, um die Transparenz und Nachvollziehbarkeit innerhalb des Lernportals zu erhöhen.</w:t>
+      </w:r>
+      <w:r>
+        <w:t xml:space="preserve"> </w:t>
+      </w:r>
+    </w:p>
+    <w:p>
+      <w:pPr>
+        <w:rPr>
+          <w:noProof/>
+        </w:rPr>
+      </w:pPr>
+    </w:p>
+    <w:p/>
+    <w:p>
+      <w:r>
+        <w:br w:type="page"/>
+      </w:r>
+    </w:p>
+    <w:p>
+      <w:pPr>
+        <w:rPr>
+          <w:b/>
+          <w:bCs/>
+        </w:rPr>
+      </w:pPr>
+      <w:r>
+        <w:rPr>
+          <w:b/>
+          <w:bCs/>
+        </w:rPr>
+        <w:lastRenderedPageBreak/>
+        <w:t>Umsetzung der Tabellenstruktur</w:t>
+      </w:r>
+    </w:p>
+    <w:p>
+      <w:r>
+        <w:t>Bei der Implementierung der neuen Tabellen event_transformation, event_import, person, person_session, und image habe ich mich an den Entscheidungen</w:t>
+      </w:r>
+      <w:r>
+        <w:t xml:space="preserve"> der </w:t>
+      </w:r>
+      <w:r>
+        <w:rPr>
+          <w:rFonts w:eastAsia="Calibri" w:cstheme="minorHAnsi"/>
+          <w:bCs/>
+          <w:color w:val="0070C0"/>
+          <w:sz w:val="24"/>
+          <w:u w:val="single"/>
+        </w:rPr>
+        <w:fldChar w:fldCharType="begin"/>
+      </w:r>
+      <w:r>
+        <w:rPr>
+          <w:rFonts w:eastAsia="Calibri" w:cstheme="minorHAnsi"/>
+          <w:bCs/>
+          <w:color w:val="0070C0"/>
+          <w:sz w:val="24"/>
+          <w:u w:val="single"/>
+        </w:rPr>
+        <w:instrText xml:space="preserve"> REF _Ref160463395 \h </w:instrText>
+      </w:r>
+      <w:r>
+        <w:rPr>
+          <w:rFonts w:eastAsia="Calibri" w:cstheme="minorHAnsi"/>
+          <w:bCs/>
+          <w:color w:val="0070C0"/>
+          <w:sz w:val="24"/>
+          <w:u w:val="single"/>
+        </w:rPr>
+      </w:r>
+      <w:r>
+        <w:rPr>
+          <w:rFonts w:eastAsia="Calibri" w:cstheme="minorHAnsi"/>
+          <w:bCs/>
+          <w:color w:val="0070C0"/>
+          <w:sz w:val="24"/>
+          <w:u w:val="single"/>
+        </w:rPr>
+        <w:instrText xml:space="preserve"> \* MERGEFORMAT </w:instrText>
+      </w:r>
+      <w:r>
+        <w:rPr>
+          <w:rFonts w:eastAsia="Calibri" w:cstheme="minorHAnsi"/>
+          <w:bCs/>
+          <w:color w:val="0070C0"/>
+          <w:sz w:val="24"/>
+          <w:u w:val="single"/>
+        </w:rPr>
+        <w:fldChar w:fldCharType="separate"/>
+      </w:r>
+      <w:r>
+        <w:rPr>
+          <w:rFonts w:eastAsia="Calibri" w:cstheme="minorHAnsi"/>
+          <w:bCs/>
+          <w:color w:val="0070C0"/>
+          <w:sz w:val="24"/>
+          <w:u w:val="single"/>
+        </w:rPr>
+        <w:t>Phase "Entscheiden"</w:t>
+      </w:r>
+      <w:r>
+        <w:rPr>
+          <w:rFonts w:eastAsia="Calibri" w:cstheme="minorHAnsi"/>
+          <w:bCs/>
+          <w:color w:val="0070C0"/>
+          <w:sz w:val="24"/>
+          <w:u w:val="single"/>
+        </w:rPr>
+        <w:fldChar w:fldCharType="end"/>
+      </w:r>
+      <w:r>
+        <w:t xml:space="preserve"> orientiert, die ich zuvor im Rahmen des Entscheidungsprozesses getroffen habe. Dazu gehören die Nutzung von event_id als Primärschlüssel in der image-Tabelle und die Einführung von user_created und user_modified als Teil der Metadaten in allen Tabellen. Diese Entscheidungen spiegeln die Anforderungen der Teilaufträge wider und berücksichtigen sowohl technische Notwendigkeiten als auch die Erwartungen der Endbenutzer.</w:t>
+      </w:r>
+    </w:p>
+    <w:p/>
+    <w:p>
+      <w:pPr>
+        <w:rPr>
+          <w:b/>
+          <w:bCs/>
+        </w:rPr>
+      </w:pPr>
+      <w:r>
+        <w:rPr>
+          <w:b/>
+          <w:bCs/>
+        </w:rPr>
+        <w:t>Fazit und Ausblick</w:t>
+      </w:r>
+    </w:p>
+    <w:p>
+      <w:r>
+        <w:t>Die Aktualisierung und Erweiterung der Datenbankstrukturen legt einen soliden Grundstein für die weiteren Entwicklungsarbeiten am Lernportal. Die Einführung der zusätzlichen Metadatenfelder user_created und user_modified ist ein klares Bekenntnis zur Transparenz und zur Verantwortlichkeit innerhalb des Systems. Mit diesen strukturellen Anpassungen ist das Projekt gut aufgestellt, um die geplanten Funktionen zur Benutzer- und Inhaltsverwaltung effektiv zu unterstützen. Die erfolgreiche Umsetzung dieser initialen Schritte bestärkt mich in meinem Vorhaben und setzt positive Impulse für die kommenden Phasen der Realisierung meines IPA-Projekts.</w:t>
+      </w:r>
       <w:r>
         <w:br w:type="page"/>
       </w:r>
@@ -27683,8 +28141,8 @@
     <w:rsid w:val="00487CDB"/>
     <w:rsid w:val="005464EB"/>
     <w:rsid w:val="00BA2688"/>
+    <w:rsid w:val="00D3510B"/>
     <w:rsid w:val="00D9438C"/>
-    <w:rsid w:val="00EE103B"/>
     <w:rsid w:val="00FD5B43"/>
   </w:rsids>
   <m:mathPr>

</xml_diff>

<commit_message>
added arbeitspaket 14 fieldnames
</commit_message>
<xml_diff>
--- a/Dokumentation.docx
+++ b/Dokumentation.docx
@@ -5230,15 +5230,7 @@
     </w:p>
     <w:p>
       <w:r>
-        <w:t xml:space="preserve">Das Lernportal besteht aus einem Java </w:t>
-      </w:r>
-      <w:proofErr w:type="gramStart"/>
-      <w:r>
-        <w:t>Backend</w:t>
-      </w:r>
-      <w:proofErr w:type="gramEnd"/>
-      <w:r>
-        <w:t xml:space="preserve">, welches mittels Spring Boot implementiert wurde. Dazu wurde das UI mit </w:t>
+        <w:t xml:space="preserve">Das Lernportal besteht aus einem Java Backend, welches mittels Spring Boot implementiert wurde. Dazu wurde das UI mit </w:t>
       </w:r>
       <w:proofErr w:type="spellStart"/>
       <w:r>
@@ -6208,15 +6200,7 @@
       </w:r>
       <w:proofErr w:type="spellEnd"/>
       <w:r>
-        <w:t xml:space="preserve"> Frontend und Spring Boot </w:t>
-      </w:r>
-      <w:proofErr w:type="gramStart"/>
-      <w:r>
-        <w:t>Backend</w:t>
-      </w:r>
-      <w:proofErr w:type="gramEnd"/>
-      <w:r>
-        <w:t xml:space="preserve">. In diesem Projekt arbeitete der Auszubildende an der Planung, Datenbankentwurf, Backend, Frontend und </w:t>
+        <w:t xml:space="preserve"> Frontend und Spring Boot Backend. In diesem Projekt arbeitete der Auszubildende an der Planung, Datenbankentwurf, Backend, Frontend und </w:t>
       </w:r>
       <w:proofErr w:type="spellStart"/>
       <w:r>
@@ -8758,25 +8742,7 @@
                 <w:bCs/>
                 <w:sz w:val="24"/>
               </w:rPr>
-              <w:t xml:space="preserve">Anpassung und Optimierung der Kommunikation zwischen Frontend und </w:t>
-            </w:r>
-            <w:proofErr w:type="gramStart"/>
-            <w:r>
-              <w:rPr>
-                <w:rFonts w:eastAsia="Calibri" w:cstheme="minorHAnsi"/>
-                <w:bCs/>
-                <w:sz w:val="24"/>
-              </w:rPr>
-              <w:t>Backend</w:t>
-            </w:r>
-            <w:proofErr w:type="gramEnd"/>
-            <w:r>
-              <w:rPr>
-                <w:rFonts w:eastAsia="Calibri" w:cstheme="minorHAnsi"/>
-                <w:bCs/>
-                <w:sz w:val="24"/>
-              </w:rPr>
-              <w:t>, um eine reibungslose Datenübertragung und Interaktion zu gewährleisten.</w:t>
+              <w:t>Anpassung und Optimierung der Kommunikation zwischen Frontend und Backend, um eine reibungslose Datenübertragung und Interaktion zu gewährleisten.</w:t>
             </w:r>
           </w:p>
         </w:tc>
@@ -12678,7 +12644,6 @@
               <w:t>Online-</w:t>
             </w:r>
             <w:proofErr w:type="spellStart"/>
-            <w:proofErr w:type="gramStart"/>
             <w:r>
               <w:rPr>
                 <w:lang w:val="fr-CH"/>
@@ -12690,14 +12655,7 @@
               <w:rPr>
                 <w:lang w:val="fr-CH"/>
               </w:rPr>
-              <w:t>:</w:t>
-            </w:r>
-            <w:proofErr w:type="gramEnd"/>
-            <w:r>
-              <w:rPr>
-                <w:lang w:val="fr-CH"/>
-              </w:rPr>
-              <w:t xml:space="preserve"> </w:t>
+              <w:t xml:space="preserve">: </w:t>
             </w:r>
             <w:hyperlink r:id="rId16" w:history="1">
               <w:r>
@@ -17551,17 +17509,12 @@
         <w:t xml:space="preserve">, speziell der Methode </w:t>
       </w:r>
       <w:proofErr w:type="spellStart"/>
-      <w:proofErr w:type="gramStart"/>
       <w:r>
         <w:t>getDeclaredFields</w:t>
       </w:r>
       <w:proofErr w:type="spellEnd"/>
       <w:r>
-        <w:t>(</w:t>
-      </w:r>
-      <w:proofErr w:type="gramEnd"/>
-      <w:r>
-        <w:t>), die es ermöglicht, alle Felder eines DTOs zur Laufzeit abzurufen. Diese Information kann dann genutzt werden, um in einer ausführlichen switch-Case-Logik spezifische Behandlungen oder Fehlermeldungen für jedes Feld zu definieren.</w:t>
+        <w:t>(), die es ermöglicht, alle Felder eines DTOs zur Laufzeit abzurufen. Diese Information kann dann genutzt werden, um in einer ausführlichen switch-Case-Logik spezifische Behandlungen oder Fehlermeldungen für jedes Feld zu definieren.</w:t>
       </w:r>
     </w:p>
     <w:p/>
@@ -18983,15 +18936,7 @@
         </w:numPr>
       </w:pPr>
       <w:r>
-        <w:t xml:space="preserve">Anzeige von Fehlern (Transformation): Eine wichtige Erweiterung zur Visualisierung von Fehlern, die während der Datenkonvertierung und -normalisierung auftreten können. Dies </w:t>
-      </w:r>
-      <w:proofErr w:type="gramStart"/>
-      <w:r>
-        <w:t>ermöglicht</w:t>
-      </w:r>
-      <w:proofErr w:type="gramEnd"/>
-      <w:r>
-        <w:t xml:space="preserve"> eine schnellere Identifizierung und Behebung von Problemen.</w:t>
+        <w:t>Anzeige von Fehlern (Transformation): Eine wichtige Erweiterung zur Visualisierung von Fehlern, die während der Datenkonvertierung und -normalisierung auftreten können. Dies ermöglicht eine schnellere Identifizierung und Behebung von Problemen.</w:t>
       </w:r>
     </w:p>
     <w:p/>
@@ -19934,13 +19879,8 @@
           <w:numId w:val="20"/>
         </w:numPr>
       </w:pPr>
-      <w:proofErr w:type="gramStart"/>
-      <w:r>
-        <w:t>email</w:t>
-      </w:r>
-      <w:proofErr w:type="gramEnd"/>
-      <w:r>
-        <w:t xml:space="preserve"> (VARCHAR): E-Mail-Adresse, einzigartig und für die Identifikation beim Login verwendet.</w:t>
+      <w:r>
+        <w:t>email (VARCHAR): E-Mail-Adresse, einzigartig und für die Identifikation beim Login verwendet.</w:t>
       </w:r>
     </w:p>
     <w:p>
@@ -20531,17 +20471,8 @@
           <w:b/>
           <w:bCs/>
         </w:rPr>
-        <w:t xml:space="preserve">Token als </w:t>
-      </w:r>
-      <w:proofErr w:type="gramStart"/>
-      <w:r>
-        <w:rPr>
-          <w:b/>
-          <w:bCs/>
-        </w:rPr>
-        <w:t>Primärschlüssel?:</w:t>
-      </w:r>
-      <w:proofErr w:type="gramEnd"/>
+        <w:t>Token als Primärschlüssel?:</w:t>
+      </w:r>
       <w:r>
         <w:t xml:space="preserve"> Eine Überlegung könnte sein, den Token selbst als Primärschlüssel zu verwenden, um die Eindeutigkeit zu garantieren. Allerdings könnten sich dadurch Einschränkungen in der Flexibilität ergeben.</w:t>
       </w:r>
@@ -23599,18 +23530,10 @@
         <w:fldChar w:fldCharType="end"/>
       </w:r>
       <w:r>
-        <w:t xml:space="preserve">. Der Mehrwert </w:t>
-      </w:r>
-      <w:proofErr w:type="gramStart"/>
-      <w:r>
-        <w:t xml:space="preserve">einer </w:t>
-      </w:r>
-      <w:r>
-        <w:t>Millisekunden</w:t>
-      </w:r>
-      <w:proofErr w:type="gramEnd"/>
-      <w:r>
-        <w:t xml:space="preserve"> genauen</w:t>
+        <w:t xml:space="preserve">. Der Mehrwert einer </w:t>
+      </w:r>
+      <w:r>
+        <w:t>Millisekunden genauen</w:t>
       </w:r>
       <w:r>
         <w:t xml:space="preserve"> Erfassung des Importzeitpunkts rechtfertigt nicht die erhöhte Komplexität und den zusätzlichen Entwicklungsaufwand. Stattdessen wird das bestehende Feld </w:t>
@@ -23744,7 +23667,7 @@
     </w:p>
     <w:p>
       <w:r>
-        <w:t>Für die Realisierung der Erweiterung des Lernportals wird ein strukturierter Ansatz verfolgt, der eine sorgfältig ausgewählte Reihenfolge der Arbeitspakete umfasst. Diese Reihenfolge basiert auf der Einschätzung der Komplexität, der Notwendigkeit von Forschungsarbeit sowie der Erfahrung in den jeweiligen Bereichen. Die Arbeit beginnt mit den Backend-Aufgaben, gefolgt von den Frontend-Aufgaben, um eine solide Basis für die Benutzeroberfläche zu schaffen.</w:t>
+        <w:t>Für die Realisierung der Erweiterung des Lernportals wird ein strukturierter Ansatz verfolgt, der eine sorgfältig ausgewählte Reihenfolge der Arbeitspakete umfasst. Diese Reihenfolge basiert auf der Einschätzung der Komplexität, der Notwendigkeit von Forschungsarbeit sowie der Erfahrung in den jeweiligen Bereichen.</w:t>
       </w:r>
     </w:p>
     <w:p/>
@@ -23888,11 +23811,7 @@
         <w:t>ss</w:t>
       </w:r>
       <w:r>
-        <w:t xml:space="preserve">ende Arbeit am Frontend wird mit dem Arbeitspaket 28 Implementierung der </w:t>
-      </w:r>
-      <w:r>
-        <w:lastRenderedPageBreak/>
-        <w:t xml:space="preserve">Benutzerverwaltung </w:t>
+        <w:t xml:space="preserve">ende Arbeit am Frontend wird mit dem Arbeitspaket 28 Implementierung der Benutzerverwaltung </w:t>
       </w:r>
       <w:proofErr w:type="spellStart"/>
       <w:r>
@@ -23909,19 +23828,6 @@
         <w:t>t und eine kohärente Benutzerverwaltung sowohl im Backend als auch im Frontend sicherstellt.</w:t>
       </w:r>
     </w:p>
-    <w:p/>
-    <w:p>
-      <w:r>
-        <w:t>Diese methodische Herangehensweise stellt sicher, dass jedes Arbeitspaket mit der angemessenen Aufmerksamkeit und im Kontext des Gesamtprojekts bearbeitet wird. Indem mit den technisch anspruchsvollsten und am wenigsten erforschten Bereichen begonnen wird, können frühzeitig Erkenntnisse gewonnen und in die weiteren Arbeitspakete einflie</w:t>
-      </w:r>
-      <w:r>
-        <w:t>ss</w:t>
-      </w:r>
-      <w:r>
-        <w:t>en. Dieser Ansatz maximiert die Effizienz der Projektrealisierung und trägt dazu bei, ein robustes und benutzerfreundliches Lernportal zu erstellen.</w:t>
-      </w:r>
-    </w:p>
-    <w:p/>
     <w:p>
       <w:pPr>
         <w:pStyle w:val="berschrift3"/>
@@ -24323,10 +24229,234 @@
       </w:r>
     </w:p>
     <w:p>
-      <w:pPr>
-        <w:pStyle w:val="berschrift3"/>
-      </w:pPr>
-    </w:p>
+      <w:r>
+        <w:t>Beim Beginn der Realisierung des Arbeitspakets 14</w:t>
+      </w:r>
+      <w:r>
+        <w:t xml:space="preserve">, </w:t>
+      </w:r>
+      <w:r>
+        <w:t>stand zunächst die Herausforderung im Vordergrund, die spezifischen Felder zu identifizieren, in denen Fehler auftreten können. Diese Initialphase ist entscheidend, da sie die Basis für eine effektive Fehlerbehandlung und somit für die Sicherstellung der Datenintegrität legt.</w:t>
+      </w:r>
+    </w:p>
+    <w:p/>
+    <w:p>
+      <w:r>
+        <w:rPr>
+          <w:noProof/>
+        </w:rPr>
+        <w:drawing>
+          <wp:anchor distT="0" distB="0" distL="114300" distR="114300" simplePos="0" relativeHeight="251663360" behindDoc="0" locked="0" layoutInCell="1" allowOverlap="1" wp14:anchorId="176110AB" wp14:editId="51D6A09E">
+            <wp:simplePos x="0" y="0"/>
+            <wp:positionH relativeFrom="margin">
+              <wp:align>left</wp:align>
+            </wp:positionH>
+            <wp:positionV relativeFrom="paragraph">
+              <wp:posOffset>761669</wp:posOffset>
+            </wp:positionV>
+            <wp:extent cx="5939790" cy="1621790"/>
+            <wp:effectExtent l="0" t="0" r="3810" b="0"/>
+            <wp:wrapTopAndBottom/>
+            <wp:docPr id="2140137132" name="Grafik 1"/>
+            <wp:cNvGraphicFramePr>
+              <a:graphicFrameLocks xmlns:a="http://schemas.openxmlformats.org/drawingml/2006/main" noChangeAspect="1"/>
+            </wp:cNvGraphicFramePr>
+            <a:graphic xmlns:a="http://schemas.openxmlformats.org/drawingml/2006/main">
+              <a:graphicData uri="http://schemas.openxmlformats.org/drawingml/2006/picture">
+                <pic:pic xmlns:pic="http://schemas.openxmlformats.org/drawingml/2006/picture">
+                  <pic:nvPicPr>
+                    <pic:cNvPr id="0" name="Picture 1"/>
+                    <pic:cNvPicPr>
+                      <a:picLocks noChangeAspect="1" noChangeArrowheads="1"/>
+                    </pic:cNvPicPr>
+                  </pic:nvPicPr>
+                  <pic:blipFill>
+                    <a:blip r:embed="rId30">
+                      <a:extLst>
+                        <a:ext uri="{28A0092B-C50C-407E-A947-70E740481C1C}">
+                          <a14:useLocalDpi xmlns:a14="http://schemas.microsoft.com/office/drawing/2010/main" val="0"/>
+                        </a:ext>
+                      </a:extLst>
+                    </a:blip>
+                    <a:srcRect/>
+                    <a:stretch>
+                      <a:fillRect/>
+                    </a:stretch>
+                  </pic:blipFill>
+                  <pic:spPr bwMode="auto">
+                    <a:xfrm>
+                      <a:off x="0" y="0"/>
+                      <a:ext cx="5939790" cy="1621790"/>
+                    </a:xfrm>
+                    <a:prstGeom prst="rect">
+                      <a:avLst/>
+                    </a:prstGeom>
+                    <a:noFill/>
+                    <a:ln>
+                      <a:noFill/>
+                    </a:ln>
+                  </pic:spPr>
+                </pic:pic>
+              </a:graphicData>
+            </a:graphic>
+          </wp:anchor>
+        </w:drawing>
+      </w:r>
+      <w:r>
+        <w:t xml:space="preserve">Zur Identifizierung der Feldnamen habe ich eine Methode implementiert, die </w:t>
+      </w:r>
+      <w:proofErr w:type="spellStart"/>
+      <w:r>
+        <w:t>Reflection</w:t>
+      </w:r>
+      <w:proofErr w:type="spellEnd"/>
+      <w:r>
+        <w:t xml:space="preserve"> in Java nutzt, um auf die Felder des </w:t>
+      </w:r>
+      <w:proofErr w:type="spellStart"/>
+      <w:r>
+        <w:t>EventDTOs</w:t>
+      </w:r>
+      <w:proofErr w:type="spellEnd"/>
+      <w:r>
+        <w:t xml:space="preserve"> zuzugreifen. </w:t>
+      </w:r>
+      <w:proofErr w:type="spellStart"/>
+      <w:r>
+        <w:t>Reflection</w:t>
+      </w:r>
+      <w:proofErr w:type="spellEnd"/>
+      <w:r>
+        <w:t xml:space="preserve"> ermöglicht es, zur Laufzeit Informationen über Klassen und Objekte abzurufen und zu manipulieren. Im spezifischen Code-Ausschnitt:</w:t>
+      </w:r>
+    </w:p>
+    <w:p>
+      <w:r>
+        <w:t xml:space="preserve">werden alle deklarierten Felder des </w:t>
+      </w:r>
+      <w:proofErr w:type="spellStart"/>
+      <w:r>
+        <w:t>eventDTO</w:t>
+      </w:r>
+      <w:proofErr w:type="spellEnd"/>
+      <w:r>
+        <w:t xml:space="preserve">-Objekts durchlaufen. Die </w:t>
+      </w:r>
+      <w:proofErr w:type="spellStart"/>
+      <w:r>
+        <w:t>toString</w:t>
+      </w:r>
+      <w:proofErr w:type="spellEnd"/>
+      <w:r>
+        <w:t xml:space="preserve">()-Methode des Feldes gibt eine Zeichenkette zurück, die den vollqualifizierten Namen des Feldes enthält, was bedeutet, dass dieser String den Paketnamen gefolgt vom Feldnamen beinhaltet. Durch die Verwendung der </w:t>
+      </w:r>
+      <w:proofErr w:type="spellStart"/>
+      <w:r>
+        <w:t>split</w:t>
+      </w:r>
+      <w:proofErr w:type="spellEnd"/>
+      <w:r>
+        <w:t>("\\.")-Methode wird dieser String an den Punkten aufgeteilt, wobei das Ergebnis ein Array aus String-Teilen ist. Der letzte Teil dieses Arrays (splitted[</w:t>
+      </w:r>
+      <w:proofErr w:type="spellStart"/>
+      <w:r>
+        <w:t>splitted.length</w:t>
+      </w:r>
+      <w:proofErr w:type="spellEnd"/>
+      <w:r>
+        <w:t xml:space="preserve"> - 1]) enthält somit den eigentlichen Namen des Feldes, frei von Paketinformationen. Diese Technik ist besonders nützlich, um dynamisch auf die Namen der Felder zuzugreifen, die für die Fehlererkennung und -behandlung relevant sind.</w:t>
+      </w:r>
+    </w:p>
+    <w:p/>
+    <w:p>
+      <w:r>
+        <w:rPr>
+          <w:noProof/>
+        </w:rPr>
+        <w:drawing>
+          <wp:anchor distT="0" distB="0" distL="114300" distR="114300" simplePos="0" relativeHeight="251664384" behindDoc="0" locked="0" layoutInCell="1" allowOverlap="1" wp14:anchorId="448D79EC" wp14:editId="56A433E9">
+            <wp:simplePos x="0" y="0"/>
+            <wp:positionH relativeFrom="column">
+              <wp:posOffset>2375065</wp:posOffset>
+            </wp:positionH>
+            <wp:positionV relativeFrom="paragraph">
+              <wp:posOffset>49254</wp:posOffset>
+            </wp:positionV>
+            <wp:extent cx="3744595" cy="2207895"/>
+            <wp:effectExtent l="0" t="0" r="8255" b="1905"/>
+            <wp:wrapSquare wrapText="bothSides"/>
+            <wp:docPr id="968666654" name="Grafik 2"/>
+            <wp:cNvGraphicFramePr>
+              <a:graphicFrameLocks xmlns:a="http://schemas.openxmlformats.org/drawingml/2006/main" noChangeAspect="1"/>
+            </wp:cNvGraphicFramePr>
+            <a:graphic xmlns:a="http://schemas.openxmlformats.org/drawingml/2006/main">
+              <a:graphicData uri="http://schemas.openxmlformats.org/drawingml/2006/picture">
+                <pic:pic xmlns:pic="http://schemas.openxmlformats.org/drawingml/2006/picture">
+                  <pic:nvPicPr>
+                    <pic:cNvPr id="0" name="Picture 2"/>
+                    <pic:cNvPicPr>
+                      <a:picLocks noChangeAspect="1" noChangeArrowheads="1"/>
+                    </pic:cNvPicPr>
+                  </pic:nvPicPr>
+                  <pic:blipFill>
+                    <a:blip r:embed="rId31">
+                      <a:extLst>
+                        <a:ext uri="{28A0092B-C50C-407E-A947-70E740481C1C}">
+                          <a14:useLocalDpi xmlns:a14="http://schemas.microsoft.com/office/drawing/2010/main" val="0"/>
+                        </a:ext>
+                      </a:extLst>
+                    </a:blip>
+                    <a:srcRect/>
+                    <a:stretch>
+                      <a:fillRect/>
+                    </a:stretch>
+                  </pic:blipFill>
+                  <pic:spPr bwMode="auto">
+                    <a:xfrm>
+                      <a:off x="0" y="0"/>
+                      <a:ext cx="3744595" cy="2207895"/>
+                    </a:xfrm>
+                    <a:prstGeom prst="rect">
+                      <a:avLst/>
+                    </a:prstGeom>
+                    <a:noFill/>
+                    <a:ln>
+                      <a:noFill/>
+                    </a:ln>
+                  </pic:spPr>
+                </pic:pic>
+              </a:graphicData>
+            </a:graphic>
+          </wp:anchor>
+        </w:drawing>
+      </w:r>
+      <w:r>
+        <w:t xml:space="preserve">Die Effektivität dieses Ansatzes wurde durch Tests validiert, bei denen die Feldnamen zur Konsolen-Ausgabe von </w:t>
+      </w:r>
+      <w:proofErr w:type="spellStart"/>
+      <w:r>
+        <w:t>IntelliJ</w:t>
+      </w:r>
+      <w:proofErr w:type="spellEnd"/>
+      <w:r>
+        <w:t xml:space="preserve"> geleitet wurden. Dieses Vorgehen bestätigte nicht nur die Funktionalität des Codes, sondern lieferte auch die notwendige Klarheit über die Struktur der zu überwachenden Datenobjekte. Ein eingefügtes Bild der Konsolenausgabe illustriert die erfolgreiche Identifizierung der Feldnamen</w:t>
+      </w:r>
+      <w:r>
+        <w:t>.</w:t>
+      </w:r>
+    </w:p>
+    <w:p/>
+    <w:p>
+      <w:r>
+        <w:t xml:space="preserve">Die Verwendung dieser Technik stellt einen wichtigen Schritt im Rahmen des Arbeitspakets dar und bildet eine solide Grundlage für die weiteren Entwicklungen im Bereich der Fehlerbehandlung. </w:t>
+      </w:r>
+    </w:p>
+    <w:p>
+      <w:r>
+        <w:br w:type="page"/>
+      </w:r>
+    </w:p>
+    <w:p/>
     <w:p>
       <w:pPr>
         <w:pStyle w:val="berschrift3"/>
@@ -29388,9 +29518,9 @@
   </w:compat>
   <w:rsids>
     <w:rsidRoot w:val="00BA2688"/>
+    <w:rsid w:val="0016469D"/>
     <w:rsid w:val="00487CDB"/>
     <w:rsid w:val="005464EB"/>
-    <w:rsid w:val="00AD149E"/>
     <w:rsid w:val="00BA2688"/>
     <w:rsid w:val="00D3510B"/>
     <w:rsid w:val="00D9438C"/>

</xml_diff>

<commit_message>
updated zeitplan & dokumentation
</commit_message>
<xml_diff>
--- a/Dokumentation.docx
+++ b/Dokumentation.docx
@@ -24087,27 +24087,80 @@
         <w:t xml:space="preserve">Arbeitspaket </w:t>
       </w:r>
       <w:r>
+        <w:rPr>
+          <w:rFonts w:asciiTheme="minorHAnsi" w:eastAsia="Calibri" w:hAnsiTheme="minorHAnsi" w:cstheme="minorHAnsi"/>
+          <w:bCs/>
+          <w:color w:val="0070C0"/>
+          <w:sz w:val="24"/>
+          <w:szCs w:val="22"/>
+          <w:u w:val="single"/>
+        </w:rPr>
         <w:fldChar w:fldCharType="begin"/>
       </w:r>
       <w:r>
+        <w:rPr>
+          <w:rFonts w:asciiTheme="minorHAnsi" w:eastAsia="Calibri" w:hAnsiTheme="minorHAnsi" w:cstheme="minorHAnsi"/>
+          <w:bCs/>
+          <w:color w:val="0070C0"/>
+          <w:sz w:val="24"/>
+          <w:szCs w:val="22"/>
+          <w:u w:val="single"/>
+        </w:rPr>
         <w:instrText xml:space="preserve"> REF A13 \h </w:instrText>
       </w:r>
       <w:r>
+        <w:rPr>
+          <w:rFonts w:asciiTheme="minorHAnsi" w:eastAsia="Calibri" w:hAnsiTheme="minorHAnsi" w:cstheme="minorHAnsi"/>
+          <w:bCs/>
+          <w:color w:val="0070C0"/>
+          <w:sz w:val="24"/>
+          <w:szCs w:val="22"/>
+          <w:u w:val="single"/>
+        </w:rPr>
         <w:instrText xml:space="preserve"> \* MERGEFORMAT </w:instrText>
       </w:r>
       <w:r>
+        <w:rPr>
+          <w:rFonts w:asciiTheme="minorHAnsi" w:eastAsia="Calibri" w:hAnsiTheme="minorHAnsi" w:cstheme="minorHAnsi"/>
+          <w:bCs/>
+          <w:color w:val="0070C0"/>
+          <w:sz w:val="24"/>
+          <w:szCs w:val="22"/>
+          <w:u w:val="single"/>
+        </w:rPr>
+      </w:r>
+      <w:r>
+        <w:rPr>
+          <w:rFonts w:asciiTheme="minorHAnsi" w:eastAsia="Calibri" w:hAnsiTheme="minorHAnsi" w:cstheme="minorHAnsi"/>
+          <w:bCs/>
+          <w:color w:val="0070C0"/>
+          <w:sz w:val="24"/>
+          <w:szCs w:val="22"/>
+          <w:u w:val="single"/>
+        </w:rPr>
         <w:fldChar w:fldCharType="separate"/>
       </w:r>
       <w:r>
         <w:rPr>
-          <w:rFonts w:eastAsia="Calibri" w:cstheme="minorHAnsi"/>
+          <w:rFonts w:asciiTheme="minorHAnsi" w:eastAsia="Calibri" w:hAnsiTheme="minorHAnsi" w:cstheme="minorHAnsi"/>
           <w:bCs/>
+          <w:color w:val="0070C0"/>
           <w:sz w:val="24"/>
+          <w:szCs w:val="22"/>
+          <w:u w:val="single"/>
         </w:rPr>
         <w:t>13</w:t>
       </w:r>
       <w:bookmarkEnd w:id="177"/>
       <w:r>
+        <w:rPr>
+          <w:rFonts w:asciiTheme="minorHAnsi" w:eastAsia="Calibri" w:hAnsiTheme="minorHAnsi" w:cstheme="minorHAnsi"/>
+          <w:bCs/>
+          <w:color w:val="0070C0"/>
+          <w:sz w:val="24"/>
+          <w:szCs w:val="22"/>
+          <w:u w:val="single"/>
+        </w:rPr>
         <w:fldChar w:fldCharType="end"/>
       </w:r>
     </w:p>
@@ -24362,13 +24415,161 @@
       <w:bookmarkStart w:id="178" w:name="_Toc160533605"/>
       <w:r>
         <w:lastRenderedPageBreak/>
-        <w:t>Arbeitspaket 14</w:t>
+        <w:t xml:space="preserve">Arbeitspaket </w:t>
       </w:r>
       <w:bookmarkEnd w:id="178"/>
-    </w:p>
-    <w:p>
-      <w:r>
-        <w:t>Beim Beginn der Realisierung des Arbeitspakets 14</w:t>
+      <w:r>
+        <w:rPr>
+          <w:rFonts w:asciiTheme="minorHAnsi" w:eastAsia="Calibri" w:hAnsiTheme="minorHAnsi" w:cstheme="minorHAnsi"/>
+          <w:bCs/>
+          <w:color w:val="0070C0"/>
+          <w:sz w:val="24"/>
+          <w:szCs w:val="22"/>
+          <w:u w:val="single"/>
+        </w:rPr>
+        <w:fldChar w:fldCharType="begin"/>
+      </w:r>
+      <w:r>
+        <w:rPr>
+          <w:rFonts w:asciiTheme="minorHAnsi" w:eastAsia="Calibri" w:hAnsiTheme="minorHAnsi" w:cstheme="minorHAnsi"/>
+          <w:bCs/>
+          <w:color w:val="0070C0"/>
+          <w:sz w:val="24"/>
+          <w:szCs w:val="22"/>
+          <w:u w:val="single"/>
+        </w:rPr>
+        <w:instrText xml:space="preserve"> REF A14 \h </w:instrText>
+      </w:r>
+      <w:r>
+        <w:rPr>
+          <w:rFonts w:asciiTheme="minorHAnsi" w:eastAsia="Calibri" w:hAnsiTheme="minorHAnsi" w:cstheme="minorHAnsi"/>
+          <w:bCs/>
+          <w:color w:val="0070C0"/>
+          <w:sz w:val="24"/>
+          <w:szCs w:val="22"/>
+          <w:u w:val="single"/>
+        </w:rPr>
+      </w:r>
+      <w:r>
+        <w:rPr>
+          <w:rFonts w:asciiTheme="minorHAnsi" w:eastAsia="Calibri" w:hAnsiTheme="minorHAnsi" w:cstheme="minorHAnsi"/>
+          <w:bCs/>
+          <w:color w:val="0070C0"/>
+          <w:sz w:val="24"/>
+          <w:szCs w:val="22"/>
+          <w:u w:val="single"/>
+        </w:rPr>
+        <w:instrText xml:space="preserve"> \* MERGEFORMAT </w:instrText>
+      </w:r>
+      <w:r>
+        <w:rPr>
+          <w:rFonts w:asciiTheme="minorHAnsi" w:eastAsia="Calibri" w:hAnsiTheme="minorHAnsi" w:cstheme="minorHAnsi"/>
+          <w:bCs/>
+          <w:color w:val="0070C0"/>
+          <w:sz w:val="24"/>
+          <w:szCs w:val="22"/>
+          <w:u w:val="single"/>
+        </w:rPr>
+        <w:fldChar w:fldCharType="separate"/>
+      </w:r>
+      <w:r>
+        <w:rPr>
+          <w:rFonts w:asciiTheme="minorHAnsi" w:eastAsia="Calibri" w:hAnsiTheme="minorHAnsi" w:cstheme="minorHAnsi"/>
+          <w:bCs/>
+          <w:color w:val="0070C0"/>
+          <w:sz w:val="24"/>
+          <w:szCs w:val="22"/>
+          <w:u w:val="single"/>
+        </w:rPr>
+        <w:t>14</w:t>
+      </w:r>
+      <w:r>
+        <w:rPr>
+          <w:rFonts w:asciiTheme="minorHAnsi" w:eastAsia="Calibri" w:hAnsiTheme="minorHAnsi" w:cstheme="minorHAnsi"/>
+          <w:bCs/>
+          <w:color w:val="0070C0"/>
+          <w:sz w:val="24"/>
+          <w:szCs w:val="22"/>
+          <w:u w:val="single"/>
+        </w:rPr>
+        <w:fldChar w:fldCharType="end"/>
+      </w:r>
+    </w:p>
+    <w:p>
+      <w:r>
+        <w:t>Beim Beginn der Realisierung des Arbeitspakets</w:t>
+      </w:r>
+      <w:r>
+        <w:t xml:space="preserve"> </w:t>
+      </w:r>
+      <w:r>
+        <w:rPr>
+          <w:rFonts w:eastAsia="Calibri" w:cstheme="minorHAnsi"/>
+          <w:bCs/>
+          <w:color w:val="0070C0"/>
+          <w:sz w:val="24"/>
+          <w:u w:val="single"/>
+        </w:rPr>
+        <w:fldChar w:fldCharType="begin"/>
+      </w:r>
+      <w:r>
+        <w:rPr>
+          <w:rFonts w:eastAsia="Calibri" w:cstheme="minorHAnsi"/>
+          <w:bCs/>
+          <w:color w:val="0070C0"/>
+          <w:sz w:val="24"/>
+          <w:u w:val="single"/>
+        </w:rPr>
+        <w:instrText xml:space="preserve"> REF A14 \h </w:instrText>
+      </w:r>
+      <w:r>
+        <w:rPr>
+          <w:rFonts w:eastAsia="Calibri" w:cstheme="minorHAnsi"/>
+          <w:bCs/>
+          <w:color w:val="0070C0"/>
+          <w:sz w:val="24"/>
+          <w:u w:val="single"/>
+        </w:rPr>
+      </w:r>
+      <w:r>
+        <w:rPr>
+          <w:rFonts w:eastAsia="Calibri" w:cstheme="minorHAnsi"/>
+          <w:bCs/>
+          <w:color w:val="0070C0"/>
+          <w:sz w:val="24"/>
+          <w:u w:val="single"/>
+        </w:rPr>
+        <w:instrText xml:space="preserve"> \* MERGEFORMAT </w:instrText>
+      </w:r>
+      <w:r>
+        <w:rPr>
+          <w:rFonts w:eastAsia="Calibri" w:cstheme="minorHAnsi"/>
+          <w:bCs/>
+          <w:color w:val="0070C0"/>
+          <w:sz w:val="24"/>
+          <w:u w:val="single"/>
+        </w:rPr>
+        <w:fldChar w:fldCharType="separate"/>
+      </w:r>
+      <w:r>
+        <w:rPr>
+          <w:rFonts w:eastAsia="Calibri" w:cstheme="minorHAnsi"/>
+          <w:bCs/>
+          <w:color w:val="0070C0"/>
+          <w:sz w:val="24"/>
+          <w:u w:val="single"/>
+        </w:rPr>
+        <w:t>14</w:t>
+      </w:r>
+      <w:r>
+        <w:rPr>
+          <w:rFonts w:eastAsia="Calibri" w:cstheme="minorHAnsi"/>
+          <w:bCs/>
+          <w:color w:val="0070C0"/>
+          <w:sz w:val="24"/>
+          <w:u w:val="single"/>
+        </w:rPr>
+        <w:fldChar w:fldCharType="end"/>
       </w:r>
       <w:r>
         <w:t xml:space="preserve">, </w:t>
@@ -30757,7 +30958,7 @@
     <w:rsid w:val="003F0ED4"/>
     <w:rsid w:val="00487CDB"/>
     <w:rsid w:val="005464EB"/>
-    <w:rsid w:val="006419F3"/>
+    <w:rsid w:val="00A9161B"/>
     <w:rsid w:val="00BA2688"/>
     <w:rsid w:val="00D3510B"/>
     <w:rsid w:val="00D9438C"/>

</xml_diff>

<commit_message>
added arbeitspaket 16 and 17
</commit_message>
<xml_diff>
--- a/Dokumentation.docx
+++ b/Dokumentation.docx
@@ -28147,6 +28147,78 @@
           <w:u w:val="single"/>
         </w:rPr>
         <w:t>16</w:t>
+      </w:r>
+      <w:r>
+        <w:rPr>
+          <w:rFonts w:asciiTheme="minorHAnsi" w:eastAsia="Calibri" w:hAnsiTheme="minorHAnsi" w:cstheme="minorHAnsi"/>
+          <w:color w:val="0070C0"/>
+          <w:sz w:val="24"/>
+          <w:szCs w:val="22"/>
+          <w:u w:val="single"/>
+        </w:rPr>
+        <w:fldChar w:fldCharType="end"/>
+      </w:r>
+      <w:r>
+        <w:t xml:space="preserve"> &amp; </w:t>
+      </w:r>
+      <w:r>
+        <w:rPr>
+          <w:rFonts w:asciiTheme="minorHAnsi" w:eastAsia="Calibri" w:hAnsiTheme="minorHAnsi" w:cstheme="minorHAnsi"/>
+          <w:color w:val="0070C0"/>
+          <w:sz w:val="24"/>
+          <w:szCs w:val="22"/>
+          <w:u w:val="single"/>
+        </w:rPr>
+        <w:fldChar w:fldCharType="begin"/>
+      </w:r>
+      <w:r>
+        <w:rPr>
+          <w:rFonts w:asciiTheme="minorHAnsi" w:eastAsia="Calibri" w:hAnsiTheme="minorHAnsi" w:cstheme="minorHAnsi"/>
+          <w:color w:val="0070C0"/>
+          <w:sz w:val="24"/>
+          <w:szCs w:val="22"/>
+          <w:u w:val="single"/>
+        </w:rPr>
+        <w:instrText xml:space="preserve"> REF A17 \h </w:instrText>
+      </w:r>
+      <w:r>
+        <w:rPr>
+          <w:rFonts w:asciiTheme="minorHAnsi" w:eastAsia="Calibri" w:hAnsiTheme="minorHAnsi" w:cstheme="minorHAnsi"/>
+          <w:color w:val="0070C0"/>
+          <w:sz w:val="24"/>
+          <w:szCs w:val="22"/>
+          <w:u w:val="single"/>
+        </w:rPr>
+      </w:r>
+      <w:r>
+        <w:rPr>
+          <w:rFonts w:asciiTheme="minorHAnsi" w:eastAsia="Calibri" w:hAnsiTheme="minorHAnsi" w:cstheme="minorHAnsi"/>
+          <w:color w:val="0070C0"/>
+          <w:sz w:val="24"/>
+          <w:szCs w:val="22"/>
+          <w:u w:val="single"/>
+        </w:rPr>
+        <w:instrText xml:space="preserve"> \* MERGEFORMAT </w:instrText>
+      </w:r>
+      <w:r>
+        <w:rPr>
+          <w:rFonts w:asciiTheme="minorHAnsi" w:eastAsia="Calibri" w:hAnsiTheme="minorHAnsi" w:cstheme="minorHAnsi"/>
+          <w:color w:val="0070C0"/>
+          <w:sz w:val="24"/>
+          <w:szCs w:val="22"/>
+          <w:u w:val="single"/>
+        </w:rPr>
+        <w:fldChar w:fldCharType="separate"/>
+      </w:r>
+      <w:r>
+        <w:rPr>
+          <w:rFonts w:asciiTheme="minorHAnsi" w:eastAsia="Calibri" w:hAnsiTheme="minorHAnsi" w:cstheme="minorHAnsi"/>
+          <w:color w:val="0070C0"/>
+          <w:sz w:val="24"/>
+          <w:szCs w:val="22"/>
+          <w:u w:val="single"/>
+        </w:rPr>
+        <w:t>17</w:t>
       </w:r>
       <w:r>
         <w:rPr>
@@ -33335,6 +33407,7 @@
   <w:rsids>
     <w:rsidRoot w:val="00BA2688"/>
     <w:rsid w:val="00183CFA"/>
+    <w:rsid w:val="00200F5A"/>
     <w:rsid w:val="003F0ED4"/>
     <w:rsid w:val="00487CDB"/>
     <w:rsid w:val="005464EB"/>
@@ -33342,7 +33415,6 @@
     <w:rsid w:val="00BA2688"/>
     <w:rsid w:val="00D3510B"/>
     <w:rsid w:val="00D9438C"/>
-    <w:rsid w:val="00E5563B"/>
     <w:rsid w:val="00FD5B43"/>
   </w:rsids>
   <m:mathPr>

</xml_diff>

<commit_message>
added tagesziele day 5
</commit_message>
<xml_diff>
--- a/Dokumentation.docx
+++ b/Dokumentation.docx
@@ -6497,7 +6497,15 @@
     </w:p>
     <w:p>
       <w:r>
-        <w:t xml:space="preserve">Das Lernportal besteht aus einem Java Backend, welches mittels Spring Boot implementiert wurde. Dazu wurde das UI mit </w:t>
+        <w:t xml:space="preserve">Das Lernportal besteht aus einem Java </w:t>
+      </w:r>
+      <w:proofErr w:type="gramStart"/>
+      <w:r>
+        <w:t>Backend</w:t>
+      </w:r>
+      <w:proofErr w:type="gramEnd"/>
+      <w:r>
+        <w:t xml:space="preserve">, welches mittels Spring Boot implementiert wurde. Dazu wurde das UI mit </w:t>
       </w:r>
       <w:proofErr w:type="spellStart"/>
       <w:r>
@@ -7467,7 +7475,15 @@
       </w:r>
       <w:proofErr w:type="spellEnd"/>
       <w:r>
-        <w:t xml:space="preserve"> Frontend und Spring Boot Backend. In diesem Projekt arbeitete der Auszubildende an der Planung, Datenbankentwurf, Backend, Frontend und </w:t>
+        <w:t xml:space="preserve"> Frontend und Spring Boot </w:t>
+      </w:r>
+      <w:proofErr w:type="gramStart"/>
+      <w:r>
+        <w:t>Backend</w:t>
+      </w:r>
+      <w:proofErr w:type="gramEnd"/>
+      <w:r>
+        <w:t xml:space="preserve">. In diesem Projekt arbeitete der Auszubildende an der Planung, Datenbankentwurf, Backend, Frontend und </w:t>
       </w:r>
       <w:proofErr w:type="spellStart"/>
       <w:r>
@@ -10014,7 +10030,25 @@
                 <w:bCs/>
                 <w:sz w:val="24"/>
               </w:rPr>
-              <w:t>Anpassung und Optimierung der Kommunikation zwischen Frontend und Backend, um eine reibungslose Datenübertragung und Interaktion zu gewährleisten.</w:t>
+              <w:t xml:space="preserve">Anpassung und Optimierung der Kommunikation zwischen Frontend und </w:t>
+            </w:r>
+            <w:proofErr w:type="gramStart"/>
+            <w:r>
+              <w:rPr>
+                <w:rFonts w:eastAsia="Calibri" w:cstheme="minorHAnsi"/>
+                <w:bCs/>
+                <w:sz w:val="24"/>
+              </w:rPr>
+              <w:t>Backend</w:t>
+            </w:r>
+            <w:proofErr w:type="gramEnd"/>
+            <w:r>
+              <w:rPr>
+                <w:rFonts w:eastAsia="Calibri" w:cstheme="minorHAnsi"/>
+                <w:bCs/>
+                <w:sz w:val="24"/>
+              </w:rPr>
+              <w:t>, um eine reibungslose Datenübertragung und Interaktion zu gewährleisten.</w:t>
             </w:r>
           </w:p>
         </w:tc>
@@ -13919,6 +13953,7 @@
               <w:t>Online-</w:t>
             </w:r>
             <w:proofErr w:type="spellStart"/>
+            <w:proofErr w:type="gramStart"/>
             <w:r>
               <w:rPr>
                 <w:lang w:val="fr-CH"/>
@@ -13930,7 +13965,14 @@
               <w:rPr>
                 <w:lang w:val="fr-CH"/>
               </w:rPr>
-              <w:t xml:space="preserve">: </w:t>
+              <w:t>:</w:t>
+            </w:r>
+            <w:proofErr w:type="gramEnd"/>
+            <w:r>
+              <w:rPr>
+                <w:lang w:val="fr-CH"/>
+              </w:rPr>
+              <w:t xml:space="preserve"> </w:t>
             </w:r>
             <w:hyperlink r:id="rId16" w:history="1">
               <w:r>
@@ -14943,44 +14985,49 @@
             <w:tcW w:w="439" w:type="pct"/>
           </w:tcPr>
           <w:p>
+            <w:pPr>
+              <w:rPr>
+                <w:u w:val="single"/>
+              </w:rPr>
+            </w:pPr>
             <w:r>
               <w:rPr>
                 <w:color w:val="0070C0"/>
+                <w:u w:val="single"/>
               </w:rPr>
               <w:fldChar w:fldCharType="begin"/>
             </w:r>
             <w:r>
               <w:rPr>
                 <w:color w:val="0070C0"/>
-              </w:rPr>
-              <w:instrText xml:space="preserve"> REF A16 \h </w:instrText>
+                <w:u w:val="single"/>
+              </w:rPr>
+              <w:instrText xml:space="preserve"> REF A16 \h  \* MERGEFORMAT </w:instrText>
             </w:r>
             <w:r>
               <w:rPr>
                 <w:color w:val="0070C0"/>
-              </w:rPr>
-              <w:instrText xml:space="preserve"> \* MERGEFORMAT </w:instrText>
+                <w:u w:val="single"/>
+              </w:rPr>
             </w:r>
             <w:r>
               <w:rPr>
                 <w:color w:val="0070C0"/>
-              </w:rPr>
+                <w:u w:val="single"/>
+              </w:rPr>
+              <w:fldChar w:fldCharType="separate"/>
             </w:r>
             <w:r>
               <w:rPr>
                 <w:color w:val="0070C0"/>
-              </w:rPr>
-              <w:fldChar w:fldCharType="separate"/>
+                <w:u w:val="single"/>
+              </w:rPr>
+              <w:t>16</w:t>
             </w:r>
             <w:r>
               <w:rPr>
                 <w:color w:val="0070C0"/>
-              </w:rPr>
-              <w:t>16</w:t>
-            </w:r>
-            <w:r>
-              <w:rPr>
-                <w:color w:val="0070C0"/>
+                <w:u w:val="single"/>
               </w:rPr>
               <w:fldChar w:fldCharType="end"/>
             </w:r>
@@ -15029,44 +15076,49 @@
             <w:tcW w:w="439" w:type="pct"/>
           </w:tcPr>
           <w:p>
+            <w:pPr>
+              <w:rPr>
+                <w:u w:val="single"/>
+              </w:rPr>
+            </w:pPr>
             <w:r>
               <w:rPr>
                 <w:color w:val="0070C0"/>
+                <w:u w:val="single"/>
               </w:rPr>
               <w:fldChar w:fldCharType="begin"/>
             </w:r>
             <w:r>
               <w:rPr>
                 <w:color w:val="0070C0"/>
-              </w:rPr>
-              <w:instrText xml:space="preserve"> REF A17 \h </w:instrText>
+                <w:u w:val="single"/>
+              </w:rPr>
+              <w:instrText xml:space="preserve"> REF A17 \h  \* MERGEFORMAT </w:instrText>
             </w:r>
             <w:r>
               <w:rPr>
                 <w:color w:val="0070C0"/>
-              </w:rPr>
-              <w:instrText xml:space="preserve"> \* MERGEFORMAT </w:instrText>
+                <w:u w:val="single"/>
+              </w:rPr>
             </w:r>
             <w:r>
               <w:rPr>
                 <w:color w:val="0070C0"/>
-              </w:rPr>
+                <w:u w:val="single"/>
+              </w:rPr>
+              <w:fldChar w:fldCharType="separate"/>
             </w:r>
             <w:r>
               <w:rPr>
                 <w:color w:val="0070C0"/>
-              </w:rPr>
-              <w:fldChar w:fldCharType="separate"/>
+                <w:u w:val="single"/>
+              </w:rPr>
+              <w:t>17</w:t>
             </w:r>
             <w:r>
               <w:rPr>
                 <w:color w:val="0070C0"/>
-              </w:rPr>
-              <w:t>17</w:t>
-            </w:r>
-            <w:r>
-              <w:rPr>
-                <w:color w:val="0070C0"/>
+                <w:u w:val="single"/>
               </w:rPr>
               <w:fldChar w:fldCharType="end"/>
             </w:r>
@@ -15115,44 +15167,49 @@
             <w:tcW w:w="439" w:type="pct"/>
           </w:tcPr>
           <w:p>
+            <w:pPr>
+              <w:rPr>
+                <w:u w:val="single"/>
+              </w:rPr>
+            </w:pPr>
             <w:r>
               <w:rPr>
                 <w:color w:val="0070C0"/>
+                <w:u w:val="single"/>
               </w:rPr>
               <w:fldChar w:fldCharType="begin"/>
             </w:r>
             <w:r>
               <w:rPr>
                 <w:color w:val="0070C0"/>
-              </w:rPr>
-              <w:instrText xml:space="preserve"> REF A18 \h </w:instrText>
+                <w:u w:val="single"/>
+              </w:rPr>
+              <w:instrText xml:space="preserve"> REF A18 \h  \* MERGEFORMAT </w:instrText>
             </w:r>
             <w:r>
               <w:rPr>
                 <w:color w:val="0070C0"/>
-              </w:rPr>
-              <w:instrText xml:space="preserve"> \* MERGEFORMAT </w:instrText>
+                <w:u w:val="single"/>
+              </w:rPr>
             </w:r>
             <w:r>
               <w:rPr>
                 <w:color w:val="0070C0"/>
-              </w:rPr>
+                <w:u w:val="single"/>
+              </w:rPr>
+              <w:fldChar w:fldCharType="separate"/>
             </w:r>
             <w:r>
               <w:rPr>
                 <w:color w:val="0070C0"/>
-              </w:rPr>
-              <w:fldChar w:fldCharType="separate"/>
+                <w:u w:val="single"/>
+              </w:rPr>
+              <w:t>18</w:t>
             </w:r>
             <w:r>
               <w:rPr>
                 <w:color w:val="0070C0"/>
-              </w:rPr>
-              <w:t>18</w:t>
-            </w:r>
-            <w:r>
-              <w:rPr>
-                <w:color w:val="0070C0"/>
+                <w:u w:val="single"/>
               </w:rPr>
               <w:fldChar w:fldCharType="end"/>
             </w:r>
@@ -15339,6 +15396,7 @@
               <w:t xml:space="preserve">-Listener zu </w:t>
             </w:r>
             <w:proofErr w:type="spellStart"/>
+            <w:proofErr w:type="gramStart"/>
             <w:r>
               <w:t>implementieren.</w:t>
             </w:r>
@@ -15346,6 +15404,7 @@
               <w:t>Die</w:t>
             </w:r>
             <w:proofErr w:type="spellEnd"/>
+            <w:proofErr w:type="gramEnd"/>
             <w:r>
               <w:t xml:space="preserve"> Implementierung der neuen Endpunkte für die detaillierte Transformations- und Event-bildanzeige verlangte eine genaue Auseinandersetzung mit den Datenstrukturen und dem Datenfluss innerhalb der Anwendung.</w:t>
             </w:r>
@@ -15662,13 +15721,75 @@
           <w:tcPr>
             <w:tcW w:w="439" w:type="pct"/>
           </w:tcPr>
-          <w:p/>
+          <w:p>
+            <w:pPr>
+              <w:rPr>
+                <w:color w:val="0070C0"/>
+                <w:u w:val="single"/>
+              </w:rPr>
+            </w:pPr>
+            <w:r>
+              <w:rPr>
+                <w:color w:val="0070C0"/>
+                <w:u w:val="single"/>
+              </w:rPr>
+              <w:fldChar w:fldCharType="begin"/>
+            </w:r>
+            <w:r>
+              <w:rPr>
+                <w:color w:val="0070C0"/>
+                <w:u w:val="single"/>
+              </w:rPr>
+              <w:instrText xml:space="preserve"> REF A19 \h </w:instrText>
+            </w:r>
+            <w:r>
+              <w:rPr>
+                <w:color w:val="0070C0"/>
+                <w:u w:val="single"/>
+              </w:rPr>
+            </w:r>
+            <w:r>
+              <w:rPr>
+                <w:color w:val="0070C0"/>
+                <w:u w:val="single"/>
+              </w:rPr>
+              <w:instrText xml:space="preserve"> \* MERGEFORMAT </w:instrText>
+            </w:r>
+            <w:r>
+              <w:rPr>
+                <w:color w:val="0070C0"/>
+                <w:u w:val="single"/>
+              </w:rPr>
+              <w:fldChar w:fldCharType="separate"/>
+            </w:r>
+            <w:r>
+              <w:rPr>
+                <w:color w:val="0070C0"/>
+                <w:u w:val="single"/>
+              </w:rPr>
+              <w:t>19</w:t>
+            </w:r>
+            <w:r>
+              <w:rPr>
+                <w:color w:val="0070C0"/>
+                <w:u w:val="single"/>
+              </w:rPr>
+              <w:fldChar w:fldCharType="end"/>
+            </w:r>
+          </w:p>
         </w:tc>
         <w:tc>
           <w:tcPr>
             <w:tcW w:w="4049" w:type="pct"/>
           </w:tcPr>
-          <w:p/>
+          <w:p>
+            <w:r>
+              <w:t>Anpassung und Optimierung der Kommunikation zwischen Frontend und Backend</w:t>
+            </w:r>
+            <w:r>
+              <w:t>.</w:t>
+            </w:r>
+          </w:p>
         </w:tc>
         <w:tc>
           <w:tcPr>
@@ -15694,13 +15815,75 @@
           <w:tcPr>
             <w:tcW w:w="439" w:type="pct"/>
           </w:tcPr>
-          <w:p/>
+          <w:p>
+            <w:pPr>
+              <w:rPr>
+                <w:color w:val="0070C0"/>
+                <w:u w:val="single"/>
+              </w:rPr>
+            </w:pPr>
+            <w:r>
+              <w:rPr>
+                <w:color w:val="0070C0"/>
+                <w:u w:val="single"/>
+              </w:rPr>
+              <w:fldChar w:fldCharType="begin"/>
+            </w:r>
+            <w:r>
+              <w:rPr>
+                <w:color w:val="0070C0"/>
+                <w:u w:val="single"/>
+              </w:rPr>
+              <w:instrText xml:space="preserve"> REF A20 \h </w:instrText>
+            </w:r>
+            <w:r>
+              <w:rPr>
+                <w:color w:val="0070C0"/>
+                <w:u w:val="single"/>
+              </w:rPr>
+            </w:r>
+            <w:r>
+              <w:rPr>
+                <w:color w:val="0070C0"/>
+                <w:u w:val="single"/>
+              </w:rPr>
+              <w:instrText xml:space="preserve"> \* MERGEFORMAT </w:instrText>
+            </w:r>
+            <w:r>
+              <w:rPr>
+                <w:color w:val="0070C0"/>
+                <w:u w:val="single"/>
+              </w:rPr>
+              <w:fldChar w:fldCharType="separate"/>
+            </w:r>
+            <w:r>
+              <w:rPr>
+                <w:color w:val="0070C0"/>
+                <w:u w:val="single"/>
+              </w:rPr>
+              <w:t>20</w:t>
+            </w:r>
+            <w:r>
+              <w:rPr>
+                <w:color w:val="0070C0"/>
+                <w:u w:val="single"/>
+              </w:rPr>
+              <w:fldChar w:fldCharType="end"/>
+            </w:r>
+          </w:p>
         </w:tc>
         <w:tc>
           <w:tcPr>
             <w:tcW w:w="4049" w:type="pct"/>
           </w:tcPr>
-          <w:p/>
+          <w:p>
+            <w:r>
+              <w:t>Implementierung von Sicherheitsmechanismen im Frontend, um den Zugriff auf geschützte Bereiche der Anwendung zu kontrollieren</w:t>
+            </w:r>
+            <w:r>
+              <w:t>.</w:t>
+            </w:r>
+          </w:p>
         </w:tc>
         <w:tc>
           <w:tcPr>
@@ -15726,13 +15909,75 @@
           <w:tcPr>
             <w:tcW w:w="439" w:type="pct"/>
           </w:tcPr>
-          <w:p/>
+          <w:p>
+            <w:pPr>
+              <w:rPr>
+                <w:color w:val="0070C0"/>
+                <w:u w:val="single"/>
+              </w:rPr>
+            </w:pPr>
+            <w:r>
+              <w:rPr>
+                <w:color w:val="0070C0"/>
+                <w:u w:val="single"/>
+              </w:rPr>
+              <w:fldChar w:fldCharType="begin"/>
+            </w:r>
+            <w:r>
+              <w:rPr>
+                <w:color w:val="0070C0"/>
+                <w:u w:val="single"/>
+              </w:rPr>
+              <w:instrText xml:space="preserve"> REF A21 \h </w:instrText>
+            </w:r>
+            <w:r>
+              <w:rPr>
+                <w:color w:val="0070C0"/>
+                <w:u w:val="single"/>
+              </w:rPr>
+            </w:r>
+            <w:r>
+              <w:rPr>
+                <w:color w:val="0070C0"/>
+                <w:u w:val="single"/>
+              </w:rPr>
+              <w:instrText xml:space="preserve"> \* MERGEFORMAT </w:instrText>
+            </w:r>
+            <w:r>
+              <w:rPr>
+                <w:color w:val="0070C0"/>
+                <w:u w:val="single"/>
+              </w:rPr>
+              <w:fldChar w:fldCharType="separate"/>
+            </w:r>
+            <w:r>
+              <w:rPr>
+                <w:color w:val="0070C0"/>
+                <w:u w:val="single"/>
+              </w:rPr>
+              <w:t>21</w:t>
+            </w:r>
+            <w:r>
+              <w:rPr>
+                <w:color w:val="0070C0"/>
+                <w:u w:val="single"/>
+              </w:rPr>
+              <w:fldChar w:fldCharType="end"/>
+            </w:r>
+          </w:p>
         </w:tc>
         <w:tc>
           <w:tcPr>
             <w:tcW w:w="4049" w:type="pct"/>
           </w:tcPr>
-          <w:p/>
+          <w:p>
+            <w:r>
+              <w:t>Entwicklung einer robusten Authentifizierungsinfrastruktur im Frontend</w:t>
+            </w:r>
+            <w:r>
+              <w:t>.</w:t>
+            </w:r>
+          </w:p>
         </w:tc>
         <w:tc>
           <w:tcPr>
@@ -15758,13 +16003,75 @@
           <w:tcPr>
             <w:tcW w:w="439" w:type="pct"/>
           </w:tcPr>
-          <w:p/>
+          <w:p>
+            <w:pPr>
+              <w:rPr>
+                <w:color w:val="0070C0"/>
+                <w:u w:val="single"/>
+              </w:rPr>
+            </w:pPr>
+            <w:r>
+              <w:rPr>
+                <w:color w:val="0070C0"/>
+                <w:u w:val="single"/>
+              </w:rPr>
+              <w:fldChar w:fldCharType="begin"/>
+            </w:r>
+            <w:r>
+              <w:rPr>
+                <w:color w:val="0070C0"/>
+                <w:u w:val="single"/>
+              </w:rPr>
+              <w:instrText xml:space="preserve"> REF A22 \h </w:instrText>
+            </w:r>
+            <w:r>
+              <w:rPr>
+                <w:color w:val="0070C0"/>
+                <w:u w:val="single"/>
+              </w:rPr>
+            </w:r>
+            <w:r>
+              <w:rPr>
+                <w:color w:val="0070C0"/>
+                <w:u w:val="single"/>
+              </w:rPr>
+              <w:instrText xml:space="preserve"> \* MERGEFORMAT </w:instrText>
+            </w:r>
+            <w:r>
+              <w:rPr>
+                <w:color w:val="0070C0"/>
+                <w:u w:val="single"/>
+              </w:rPr>
+              <w:fldChar w:fldCharType="separate"/>
+            </w:r>
+            <w:r>
+              <w:rPr>
+                <w:color w:val="0070C0"/>
+                <w:u w:val="single"/>
+              </w:rPr>
+              <w:t>22</w:t>
+            </w:r>
+            <w:r>
+              <w:rPr>
+                <w:color w:val="0070C0"/>
+                <w:u w:val="single"/>
+              </w:rPr>
+              <w:fldChar w:fldCharType="end"/>
+            </w:r>
+          </w:p>
         </w:tc>
         <w:tc>
           <w:tcPr>
             <w:tcW w:w="4049" w:type="pct"/>
           </w:tcPr>
-          <w:p/>
+          <w:p>
+            <w:r>
+              <w:t>Erstellung von Frontend-Komponenten für Login- und Logout-Funktionalitäten</w:t>
+            </w:r>
+            <w:r>
+              <w:t>.</w:t>
+            </w:r>
+          </w:p>
         </w:tc>
         <w:tc>
           <w:tcPr>
@@ -16060,6 +16367,7 @@
           <w:rFonts w:ascii="Calibri" w:eastAsia="Calibri" w:hAnsi="Calibri" w:cs="Times New Roman"/>
           <w:sz w:val="24"/>
         </w:rPr>
+        <w:lastRenderedPageBreak/>
         <w:br w:type="page"/>
       </w:r>
     </w:p>
@@ -19063,12 +19371,17 @@
         <w:t xml:space="preserve">, speziell der Methode </w:t>
       </w:r>
       <w:proofErr w:type="spellStart"/>
+      <w:proofErr w:type="gramStart"/>
       <w:r>
         <w:t>getDeclaredFields</w:t>
       </w:r>
       <w:proofErr w:type="spellEnd"/>
       <w:r>
-        <w:t>(), die es ermöglicht, alle Felder eines DTOs zur Laufzeit abzurufen. Diese Information kann dann genutzt werden, um in einer ausführlichen switch-Case-Logik spezifische Behandlungen oder Fehlermeldungen für jedes Feld zu definieren.</w:t>
+        <w:t>(</w:t>
+      </w:r>
+      <w:proofErr w:type="gramEnd"/>
+      <w:r>
+        <w:t>), die es ermöglicht, alle Felder eines DTOs zur Laufzeit abzurufen. Diese Information kann dann genutzt werden, um in einer ausführlichen switch-Case-Logik spezifische Behandlungen oder Fehlermeldungen für jedes Feld zu definieren.</w:t>
       </w:r>
     </w:p>
     <w:p/>
@@ -20458,7 +20771,15 @@
         </w:numPr>
       </w:pPr>
       <w:r>
-        <w:t>Anzeige von Fehlern (Transformation): Eine wichtige Erweiterung zur Visualisierung von Fehlern, die während der Datenkonvertierung und -normalisierung auftreten können. Dies ermöglicht eine schnellere Identifizierung und Behebung von Problemen.</w:t>
+        <w:t xml:space="preserve">Anzeige von Fehlern (Transformation): Eine wichtige Erweiterung zur Visualisierung von Fehlern, die während der Datenkonvertierung und -normalisierung auftreten können. Dies </w:t>
+      </w:r>
+      <w:proofErr w:type="gramStart"/>
+      <w:r>
+        <w:t>ermöglicht</w:t>
+      </w:r>
+      <w:proofErr w:type="gramEnd"/>
+      <w:r>
+        <w:t xml:space="preserve"> eine schnellere Identifizierung und Behebung von Problemen.</w:t>
       </w:r>
     </w:p>
     <w:p/>
@@ -21393,8 +21714,13 @@
           <w:numId w:val="20"/>
         </w:numPr>
       </w:pPr>
-      <w:r>
-        <w:t>email (VARCHAR): E-Mail-Adresse, einzigartig und für die Identifikation beim Login verwendet.</w:t>
+      <w:proofErr w:type="gramStart"/>
+      <w:r>
+        <w:t>email</w:t>
+      </w:r>
+      <w:proofErr w:type="gramEnd"/>
+      <w:r>
+        <w:t xml:space="preserve"> (VARCHAR): E-Mail-Adresse, einzigartig und für die Identifikation beim Login verwendet.</w:t>
       </w:r>
     </w:p>
     <w:p>
@@ -21985,8 +22311,17 @@
           <w:b/>
           <w:bCs/>
         </w:rPr>
-        <w:t>Token als Primärschlüssel?:</w:t>
-      </w:r>
+        <w:t xml:space="preserve">Token als </w:t>
+      </w:r>
+      <w:proofErr w:type="gramStart"/>
+      <w:r>
+        <w:rPr>
+          <w:b/>
+          <w:bCs/>
+        </w:rPr>
+        <w:t>Primärschlüssel?:</w:t>
+      </w:r>
+      <w:proofErr w:type="gramEnd"/>
       <w:r>
         <w:t xml:space="preserve"> Eine Überlegung könnte sein, den Token selbst als Primärschlüssel zu verwenden, um die Eindeutigkeit zu garantieren. Allerdings könnten sich dadurch Einschränkungen in der Flexibilität ergeben.</w:t>
       </w:r>
@@ -25040,10 +25375,18 @@
         <w:fldChar w:fldCharType="end"/>
       </w:r>
       <w:r>
-        <w:t xml:space="preserve">. Der Mehrwert einer </w:t>
-      </w:r>
-      <w:r>
-        <w:t>Millisekunden genauen</w:t>
+        <w:t xml:space="preserve">. Der Mehrwert </w:t>
+      </w:r>
+      <w:proofErr w:type="gramStart"/>
+      <w:r>
+        <w:t xml:space="preserve">einer </w:t>
+      </w:r>
+      <w:r>
+        <w:t>Millisekunden</w:t>
+      </w:r>
+      <w:proofErr w:type="gramEnd"/>
+      <w:r>
+        <w:t xml:space="preserve"> genauen</w:t>
       </w:r>
       <w:r>
         <w:t xml:space="preserve"> Erfassung des Importzeitpunkts rechtfertigt nicht die erhöhte Komplexität und den zusätzlichen Entwicklungsaufwand. Stattdessen wird das bestehende Feld </w:t>
@@ -26409,22 +26752,37 @@
         <w:t xml:space="preserve">-Objekts durchlaufen. Die </w:t>
       </w:r>
       <w:proofErr w:type="spellStart"/>
+      <w:proofErr w:type="gramStart"/>
       <w:r>
         <w:t>toString</w:t>
       </w:r>
       <w:proofErr w:type="spellEnd"/>
       <w:r>
-        <w:t xml:space="preserve">()-Methode des Feldes gibt eine Zeichenkette zurück, die den vollqualifizierten Namen des Feldes enthält, was bedeutet, dass dieser String den Paketnamen gefolgt vom Feldnamen beinhaltet. Durch die Verwendung der </w:t>
+        <w:t>(</w:t>
+      </w:r>
+      <w:proofErr w:type="gramEnd"/>
+      <w:r>
+        <w:t xml:space="preserve">)-Methode des Feldes gibt eine Zeichenkette zurück, die den vollqualifizierten Namen des Feldes enthält, was bedeutet, dass dieser String den Paketnamen gefolgt vom Feldnamen beinhaltet. Durch die Verwendung der </w:t>
       </w:r>
       <w:proofErr w:type="spellStart"/>
+      <w:proofErr w:type="gramStart"/>
       <w:r>
         <w:t>split</w:t>
       </w:r>
       <w:proofErr w:type="spellEnd"/>
       <w:r>
-        <w:t>("\\.")-Methode wird dieser String an den Punkten aufgeteilt, wobei das Ergebnis ein Array aus String-Teilen ist. Der letzte Teil dieses Arrays (splitted[</w:t>
+        <w:t>(</w:t>
+      </w:r>
+      <w:proofErr w:type="gramEnd"/>
+      <w:r>
+        <w:t>"\\.")-Methode wird dieser String an den Punkten aufgeteilt, wobei das Ergebnis ein Array aus String-Teilen ist. Der letzte Teil dieses Arrays (</w:t>
+      </w:r>
+      <w:proofErr w:type="gramStart"/>
+      <w:r>
+        <w:t>splitted[</w:t>
       </w:r>
       <w:proofErr w:type="spellStart"/>
+      <w:proofErr w:type="gramEnd"/>
       <w:r>
         <w:t>splitted.length</w:t>
       </w:r>
@@ -27103,7 +27461,15 @@
     <w:p>
       <w:r>
         <w:lastRenderedPageBreak/>
-        <w:t xml:space="preserve">Im Zuge der Weiterentwicklung des Fehlerbehandlungsmechanismus habe ich eine signifikante Anpassung an allen XML-Adaptern vorgenommen. Die ursprüngliche Implementierung gab Optional&lt;Integer&gt; zurück, was zwar eine flexible Handhabung ermöglichte, jedoch nicht ideal für unsere erweiterten Anforderungen an die Fehlerbehandlung war. In der alten Version des </w:t>
+        <w:t xml:space="preserve">Im Zuge der Weiterentwicklung des Fehlerbehandlungsmechanismus habe ich eine signifikante Anpassung an allen XML-Adaptern vorgenommen. Die ursprüngliche Implementierung gab </w:t>
+      </w:r>
+      <w:proofErr w:type="gramStart"/>
+      <w:r>
+        <w:t>Optional</w:t>
+      </w:r>
+      <w:proofErr w:type="gramEnd"/>
+      <w:r>
+        <w:t xml:space="preserve">&lt;Integer&gt; zurück, was zwar eine flexible Handhabung ermöglichte, jedoch nicht ideal für unsere erweiterten Anforderungen an die Fehlerbehandlung war. In der alten Version des </w:t>
       </w:r>
       <w:proofErr w:type="spellStart"/>
       <w:r>
@@ -28025,10 +28391,12 @@
         <w:t xml:space="preserve">Für das Arbeitspaket 15, die Entwicklung der Bilderverwaltungsfunktionen, begann ich mit der Aktualisierung der pom.xml und </w:t>
       </w:r>
       <w:proofErr w:type="spellStart"/>
+      <w:proofErr w:type="gramStart"/>
       <w:r>
         <w:t>application.properties</w:t>
       </w:r>
       <w:proofErr w:type="spellEnd"/>
+      <w:proofErr w:type="gramEnd"/>
       <w:r>
         <w:t>, um die notwendigen Abhängigkeiten und Konfigurationen für die Verwendung von Swagger für das Testen der Endpunkte hinzuzufügen. Nachdem die Grundlagen geschaffen waren, richtete ich meine Aufmerksamkeit auf den Aufbau der grundlegenden Struktur, die aus einem ImageController, einem ImageService und einem ImageRepository besteht. Diese Struktur ermöglichte es mir, mit der Implementierung der geforderten Funktionen zu beginnen.</w:t>
       </w:r>
@@ -30069,13 +30437,21 @@
       </w:r>
       <w:proofErr w:type="spellEnd"/>
       <w:r>
-        <w:t xml:space="preserve"> geworfen wurden, au</w:t>
+        <w:t xml:space="preserve"> geworfen wurden, </w:t>
+      </w:r>
+      <w:proofErr w:type="gramStart"/>
+      <w:r>
+        <w:t>au</w:t>
       </w:r>
       <w:r>
         <w:t>ss</w:t>
       </w:r>
       <w:r>
-        <w:t>er der übergebene Wert war null. In jedem Adapter, in dem der StringCleaner verwendet wurde, erfolgte bereits eine Überprüfung auf null, bevor der StringCleaner zum Einsatz kam. Diese Erkenntnis könnte als "unnötig" angesehen werden</w:t>
+        <w:t>er der übergebene Wert</w:t>
+      </w:r>
+      <w:proofErr w:type="gramEnd"/>
+      <w:r>
+        <w:t xml:space="preserve"> war null. In jedem Adapter, in dem der StringCleaner verwendet wurde, erfolgte bereits eine Überprüfung auf null, bevor der StringCleaner zum Einsatz kam. Diese Erkenntnis könnte als "unnötig" angesehen werden</w:t>
       </w:r>
       <w:r>
         <w:t xml:space="preserve">. </w:t>
@@ -35425,12 +35801,12 @@
     <w:rsid w:val="005311A6"/>
     <w:rsid w:val="005464EB"/>
     <w:rsid w:val="006125C3"/>
+    <w:rsid w:val="00680A73"/>
     <w:rsid w:val="00972E99"/>
     <w:rsid w:val="00BA2688"/>
     <w:rsid w:val="00D3510B"/>
     <w:rsid w:val="00D9438C"/>
     <w:rsid w:val="00FD5B43"/>
-    <w:rsid w:val="00FF7520"/>
   </w:rsids>
   <m:mathPr>
     <m:mathFont m:val="Cambria Math"/>

</xml_diff>

<commit_message>
added arbeitspaket 20 & 21
</commit_message>
<xml_diff>
--- a/Dokumentation.docx
+++ b/Dokumentation.docx
@@ -11424,92 +11424,6 @@
             </w:pPr>
             <w:r>
               <w:rPr>
-                <w:rFonts w:eastAsia="Calibri" w:cstheme="minorHAnsi"/>
-                <w:bCs/>
-                <w:sz w:val="24"/>
-              </w:rPr>
-              <w:t>12</w:t>
-            </w:r>
-          </w:p>
-        </w:tc>
-        <w:tc>
-          <w:tcPr>
-            <w:tcW w:w="1307" w:type="pct"/>
-          </w:tcPr>
-          <w:p>
-            <w:pPr>
-              <w:rPr>
-                <w:rFonts w:eastAsia="Calibri" w:cstheme="minorHAnsi"/>
-                <w:bCs/>
-                <w:sz w:val="24"/>
-              </w:rPr>
-            </w:pPr>
-            <w:r>
-              <w:rPr>
-                <w:rFonts w:eastAsia="Calibri" w:cstheme="minorHAnsi"/>
-                <w:bCs/>
-                <w:sz w:val="24"/>
-              </w:rPr>
-              <w:t>Mo 04.03.2024</w:t>
-            </w:r>
-          </w:p>
-          <w:p>
-            <w:pPr>
-              <w:rPr>
-                <w:rFonts w:eastAsia="Calibri" w:cstheme="minorHAnsi"/>
-                <w:bCs/>
-                <w:sz w:val="24"/>
-              </w:rPr>
-            </w:pPr>
-            <w:r>
-              <w:rPr>
-                <w:rFonts w:eastAsia="Calibri" w:cstheme="minorHAnsi"/>
-                <w:bCs/>
-                <w:sz w:val="24"/>
-              </w:rPr>
-              <w:t>17 Uhr</w:t>
-            </w:r>
-          </w:p>
-          <w:p>
-            <w:pPr>
-              <w:rPr>
-                <w:rFonts w:eastAsia="Calibri" w:cstheme="minorHAnsi"/>
-                <w:bCs/>
-                <w:sz w:val="24"/>
-              </w:rPr>
-            </w:pPr>
-          </w:p>
-        </w:tc>
-        <w:tc>
-          <w:tcPr>
-            <w:tcW w:w="2825" w:type="pct"/>
-          </w:tcPr>
-          <w:p>
-            <w:pPr>
-              <w:rPr>
-                <w:rFonts w:eastAsia="Calibri" w:cstheme="minorHAnsi"/>
-                <w:bCs/>
-                <w:sz w:val="24"/>
-              </w:rPr>
-            </w:pPr>
-            <w:r>
-              <w:rPr>
-                <w:rFonts w:eastAsia="Calibri" w:cstheme="minorHAnsi"/>
-                <w:bCs/>
-                <w:sz w:val="24"/>
-              </w:rPr>
-              <w:t>Verweis Arbeitspaket</w:t>
-            </w:r>
-            <w:r>
-              <w:rPr>
-                <w:rFonts w:eastAsia="Calibri" w:cstheme="minorHAnsi"/>
-                <w:bCs/>
-                <w:sz w:val="24"/>
-              </w:rPr>
-              <w:t xml:space="preserve"> </w:t>
-            </w:r>
-            <w:r>
-              <w:rPr>
                 <w:color w:val="0070C0"/>
                 <w:u w:val="single"/>
               </w:rPr>
@@ -11520,41 +11434,222 @@
                 <w:color w:val="0070C0"/>
                 <w:u w:val="single"/>
               </w:rPr>
-              <w:instrText xml:space="preserve"> REF A12 \h </w:instrText>
+              <w:instrText xml:space="preserve"> REF A12 \h  \* MERGEFORMAT </w:instrText>
             </w:r>
             <w:r>
               <w:rPr>
                 <w:color w:val="0070C0"/>
                 <w:u w:val="single"/>
               </w:rPr>
-              <w:instrText xml:space="preserve"> \* MERGEFORMAT </w:instrText>
             </w:r>
             <w:r>
               <w:rPr>
                 <w:color w:val="0070C0"/>
                 <w:u w:val="single"/>
               </w:rPr>
+              <w:fldChar w:fldCharType="separate"/>
             </w:r>
             <w:r>
               <w:rPr>
                 <w:color w:val="0070C0"/>
                 <w:u w:val="single"/>
               </w:rPr>
-              <w:fldChar w:fldCharType="separate"/>
+              <w:t>12</w:t>
             </w:r>
             <w:r>
               <w:rPr>
                 <w:color w:val="0070C0"/>
                 <w:u w:val="single"/>
               </w:rPr>
-              <w:t>12</w:t>
-            </w:r>
+              <w:fldChar w:fldCharType="end"/>
+            </w:r>
+          </w:p>
+        </w:tc>
+        <w:tc>
+          <w:tcPr>
+            <w:tcW w:w="1307" w:type="pct"/>
+          </w:tcPr>
+          <w:p>
+            <w:pPr>
+              <w:rPr>
+                <w:rFonts w:eastAsia="Calibri" w:cstheme="minorHAnsi"/>
+                <w:bCs/>
+                <w:sz w:val="24"/>
+              </w:rPr>
+            </w:pPr>
+            <w:r>
+              <w:rPr>
+                <w:rFonts w:eastAsia="Calibri" w:cstheme="minorHAnsi"/>
+                <w:bCs/>
+                <w:sz w:val="24"/>
+              </w:rPr>
+              <w:t>Mo 04.03.2024</w:t>
+            </w:r>
+          </w:p>
+          <w:p>
+            <w:pPr>
+              <w:rPr>
+                <w:rFonts w:eastAsia="Calibri" w:cstheme="minorHAnsi"/>
+                <w:bCs/>
+                <w:sz w:val="24"/>
+              </w:rPr>
+            </w:pPr>
+            <w:r>
+              <w:rPr>
+                <w:rFonts w:eastAsia="Calibri" w:cstheme="minorHAnsi"/>
+                <w:bCs/>
+                <w:sz w:val="24"/>
+              </w:rPr>
+              <w:t>17 Uhr</w:t>
+            </w:r>
+          </w:p>
+          <w:p>
+            <w:pPr>
+              <w:rPr>
+                <w:rFonts w:eastAsia="Calibri" w:cstheme="minorHAnsi"/>
+                <w:bCs/>
+                <w:sz w:val="24"/>
+              </w:rPr>
+            </w:pPr>
+          </w:p>
+        </w:tc>
+        <w:tc>
+          <w:tcPr>
+            <w:tcW w:w="2825" w:type="pct"/>
+          </w:tcPr>
+          <w:p>
+            <w:pPr>
+              <w:rPr>
+                <w:rFonts w:eastAsia="Calibri" w:cstheme="minorHAnsi"/>
+                <w:bCs/>
+                <w:sz w:val="24"/>
+              </w:rPr>
+            </w:pPr>
+            <w:r>
+              <w:rPr>
+                <w:rFonts w:eastAsia="Calibri" w:cstheme="minorHAnsi"/>
+                <w:bCs/>
+                <w:sz w:val="24"/>
+              </w:rPr>
+              <w:t>Meilenstein im geplanten Zeitraum erreicht.</w:t>
+            </w:r>
+          </w:p>
+        </w:tc>
+      </w:tr>
+      <w:tr>
+        <w:tc>
+          <w:tcPr>
+            <w:tcW w:w="868" w:type="pct"/>
+          </w:tcPr>
+          <w:p>
+            <w:pPr>
+              <w:rPr>
+                <w:rFonts w:eastAsia="Calibri" w:cstheme="minorHAnsi"/>
+                <w:bCs/>
+                <w:sz w:val="24"/>
+              </w:rPr>
+            </w:pPr>
             <w:r>
               <w:rPr>
                 <w:color w:val="0070C0"/>
                 <w:u w:val="single"/>
               </w:rPr>
+              <w:fldChar w:fldCharType="begin"/>
+            </w:r>
+            <w:r>
+              <w:rPr>
+                <w:color w:val="0070C0"/>
+                <w:u w:val="single"/>
+              </w:rPr>
+              <w:instrText xml:space="preserve"> REF A18 \h  \* MERGEFORMAT </w:instrText>
+            </w:r>
+            <w:r>
+              <w:rPr>
+                <w:color w:val="0070C0"/>
+                <w:u w:val="single"/>
+              </w:rPr>
+            </w:r>
+            <w:r>
+              <w:rPr>
+                <w:color w:val="0070C0"/>
+                <w:u w:val="single"/>
+              </w:rPr>
+              <w:fldChar w:fldCharType="separate"/>
+            </w:r>
+            <w:r>
+              <w:rPr>
+                <w:color w:val="0070C0"/>
+                <w:u w:val="single"/>
+              </w:rPr>
+              <w:t>18</w:t>
+            </w:r>
+            <w:r>
+              <w:rPr>
+                <w:color w:val="0070C0"/>
+                <w:u w:val="single"/>
+              </w:rPr>
               <w:fldChar w:fldCharType="end"/>
+            </w:r>
+          </w:p>
+        </w:tc>
+        <w:tc>
+          <w:tcPr>
+            <w:tcW w:w="1307" w:type="pct"/>
+          </w:tcPr>
+          <w:p>
+            <w:pPr>
+              <w:rPr>
+                <w:rFonts w:eastAsia="Calibri" w:cstheme="minorHAnsi"/>
+                <w:bCs/>
+                <w:sz w:val="24"/>
+              </w:rPr>
+            </w:pPr>
+            <w:r>
+              <w:rPr>
+                <w:rFonts w:eastAsia="Calibri" w:cstheme="minorHAnsi"/>
+                <w:bCs/>
+                <w:sz w:val="24"/>
+              </w:rPr>
+              <w:t>Mi 06.03.2024</w:t>
+            </w:r>
+          </w:p>
+          <w:p>
+            <w:pPr>
+              <w:rPr>
+                <w:rFonts w:eastAsia="Calibri" w:cstheme="minorHAnsi"/>
+                <w:bCs/>
+                <w:sz w:val="24"/>
+              </w:rPr>
+            </w:pPr>
+            <w:r>
+              <w:rPr>
+                <w:rFonts w:eastAsia="Calibri" w:cstheme="minorHAnsi"/>
+                <w:bCs/>
+                <w:sz w:val="24"/>
+              </w:rPr>
+              <w:t>15 Uhr</w:t>
+            </w:r>
+          </w:p>
+        </w:tc>
+        <w:tc>
+          <w:tcPr>
+            <w:tcW w:w="2825" w:type="pct"/>
+          </w:tcPr>
+          <w:p>
+            <w:pPr>
+              <w:rPr>
+                <w:rFonts w:eastAsia="Calibri" w:cstheme="minorHAnsi"/>
+                <w:bCs/>
+                <w:sz w:val="24"/>
+              </w:rPr>
+            </w:pPr>
+            <w:r>
+              <w:rPr>
+                <w:rFonts w:eastAsia="Calibri" w:cstheme="minorHAnsi"/>
+                <w:bCs/>
+                <w:sz w:val="24"/>
+              </w:rPr>
+              <w:t>Meilenstein 1 Stunde später erreicht.</w:t>
             </w:r>
           </w:p>
         </w:tc>
@@ -11574,83 +11669,6 @@
             </w:pPr>
             <w:r>
               <w:rPr>
-                <w:rFonts w:eastAsia="Calibri" w:cstheme="minorHAnsi"/>
-                <w:bCs/>
-                <w:sz w:val="24"/>
-              </w:rPr>
-              <w:t>18</w:t>
-            </w:r>
-          </w:p>
-        </w:tc>
-        <w:tc>
-          <w:tcPr>
-            <w:tcW w:w="1307" w:type="pct"/>
-          </w:tcPr>
-          <w:p>
-            <w:pPr>
-              <w:rPr>
-                <w:rFonts w:eastAsia="Calibri" w:cstheme="minorHAnsi"/>
-                <w:bCs/>
-                <w:sz w:val="24"/>
-              </w:rPr>
-            </w:pPr>
-            <w:r>
-              <w:rPr>
-                <w:rFonts w:eastAsia="Calibri" w:cstheme="minorHAnsi"/>
-                <w:bCs/>
-                <w:sz w:val="24"/>
-              </w:rPr>
-              <w:t>Mi 06.03.2024</w:t>
-            </w:r>
-          </w:p>
-          <w:p>
-            <w:pPr>
-              <w:rPr>
-                <w:rFonts w:eastAsia="Calibri" w:cstheme="minorHAnsi"/>
-                <w:bCs/>
-                <w:sz w:val="24"/>
-              </w:rPr>
-            </w:pPr>
-            <w:r>
-              <w:rPr>
-                <w:rFonts w:eastAsia="Calibri" w:cstheme="minorHAnsi"/>
-                <w:bCs/>
-                <w:sz w:val="24"/>
-              </w:rPr>
-              <w:t>15 Uhr</w:t>
-            </w:r>
-          </w:p>
-        </w:tc>
-        <w:tc>
-          <w:tcPr>
-            <w:tcW w:w="2825" w:type="pct"/>
-          </w:tcPr>
-          <w:p>
-            <w:pPr>
-              <w:rPr>
-                <w:rFonts w:eastAsia="Calibri" w:cstheme="minorHAnsi"/>
-                <w:bCs/>
-                <w:sz w:val="24"/>
-              </w:rPr>
-            </w:pPr>
-            <w:r>
-              <w:rPr>
-                <w:rFonts w:eastAsia="Calibri" w:cstheme="minorHAnsi"/>
-                <w:bCs/>
-                <w:sz w:val="24"/>
-              </w:rPr>
-              <w:t>Verweis Arbeitspaket</w:t>
-            </w:r>
-            <w:r>
-              <w:rPr>
-                <w:rFonts w:eastAsia="Calibri" w:cstheme="minorHAnsi"/>
-                <w:bCs/>
-                <w:sz w:val="24"/>
-              </w:rPr>
-              <w:t xml:space="preserve"> </w:t>
-            </w:r>
-            <w:r>
-              <w:rPr>
                 <w:color w:val="0070C0"/>
                 <w:u w:val="single"/>
               </w:rPr>
@@ -11661,65 +11679,34 @@
                 <w:color w:val="0070C0"/>
                 <w:u w:val="single"/>
               </w:rPr>
-              <w:instrText xml:space="preserve"> REF A18 \h </w:instrText>
+              <w:instrText xml:space="preserve"> REF A29 \h  \* MERGEFORMAT </w:instrText>
             </w:r>
             <w:r>
               <w:rPr>
                 <w:color w:val="0070C0"/>
                 <w:u w:val="single"/>
               </w:rPr>
-              <w:instrText xml:space="preserve"> \* MERGEFORMAT </w:instrText>
             </w:r>
             <w:r>
               <w:rPr>
                 <w:color w:val="0070C0"/>
                 <w:u w:val="single"/>
               </w:rPr>
+              <w:fldChar w:fldCharType="separate"/>
             </w:r>
             <w:r>
               <w:rPr>
                 <w:color w:val="0070C0"/>
                 <w:u w:val="single"/>
               </w:rPr>
-              <w:fldChar w:fldCharType="separate"/>
+              <w:t>29</w:t>
             </w:r>
             <w:r>
               <w:rPr>
                 <w:color w:val="0070C0"/>
                 <w:u w:val="single"/>
               </w:rPr>
-              <w:t>18</w:t>
-            </w:r>
-            <w:r>
-              <w:rPr>
-                <w:color w:val="0070C0"/>
-                <w:u w:val="single"/>
-              </w:rPr>
               <w:fldChar w:fldCharType="end"/>
-            </w:r>
-          </w:p>
-        </w:tc>
-      </w:tr>
-      <w:tr>
-        <w:tc>
-          <w:tcPr>
-            <w:tcW w:w="868" w:type="pct"/>
-          </w:tcPr>
-          <w:p>
-            <w:pPr>
-              <w:rPr>
-                <w:rFonts w:eastAsia="Calibri" w:cstheme="minorHAnsi"/>
-                <w:bCs/>
-                <w:sz w:val="24"/>
-              </w:rPr>
-            </w:pPr>
-            <w:r>
-              <w:rPr>
-                <w:rFonts w:eastAsia="Calibri" w:cstheme="minorHAnsi"/>
-                <w:bCs/>
-                <w:sz w:val="24"/>
-              </w:rPr>
-              <w:t>29</w:t>
             </w:r>
           </w:p>
         </w:tc>
@@ -15740,20 +15727,13 @@
                 <w:color w:val="0070C0"/>
                 <w:u w:val="single"/>
               </w:rPr>
-              <w:instrText xml:space="preserve"> REF A19 \h </w:instrText>
+              <w:instrText xml:space="preserve"> REF A19 \h  \* MERGEFORMAT </w:instrText>
             </w:r>
             <w:r>
               <w:rPr>
                 <w:color w:val="0070C0"/>
                 <w:u w:val="single"/>
               </w:rPr>
-            </w:r>
-            <w:r>
-              <w:rPr>
-                <w:color w:val="0070C0"/>
-                <w:u w:val="single"/>
-              </w:rPr>
-              <w:instrText xml:space="preserve"> \* MERGEFORMAT </w:instrText>
             </w:r>
             <w:r>
               <w:rPr>
@@ -15834,20 +15814,13 @@
                 <w:color w:val="0070C0"/>
                 <w:u w:val="single"/>
               </w:rPr>
-              <w:instrText xml:space="preserve"> REF A20 \h </w:instrText>
+              <w:instrText xml:space="preserve"> REF A20 \h  \* MERGEFORMAT </w:instrText>
             </w:r>
             <w:r>
               <w:rPr>
                 <w:color w:val="0070C0"/>
                 <w:u w:val="single"/>
               </w:rPr>
-            </w:r>
-            <w:r>
-              <w:rPr>
-                <w:color w:val="0070C0"/>
-                <w:u w:val="single"/>
-              </w:rPr>
-              <w:instrText xml:space="preserve"> \* MERGEFORMAT </w:instrText>
             </w:r>
             <w:r>
               <w:rPr>
@@ -15928,20 +15901,13 @@
                 <w:color w:val="0070C0"/>
                 <w:u w:val="single"/>
               </w:rPr>
-              <w:instrText xml:space="preserve"> REF A21 \h </w:instrText>
+              <w:instrText xml:space="preserve"> REF A21 \h  \* MERGEFORMAT </w:instrText>
             </w:r>
             <w:r>
               <w:rPr>
                 <w:color w:val="0070C0"/>
                 <w:u w:val="single"/>
               </w:rPr>
-            </w:r>
-            <w:r>
-              <w:rPr>
-                <w:color w:val="0070C0"/>
-                <w:u w:val="single"/>
-              </w:rPr>
-              <w:instrText xml:space="preserve"> \* MERGEFORMAT </w:instrText>
             </w:r>
             <w:r>
               <w:rPr>
@@ -16022,20 +15988,13 @@
                 <w:color w:val="0070C0"/>
                 <w:u w:val="single"/>
               </w:rPr>
-              <w:instrText xml:space="preserve"> REF A22 \h </w:instrText>
+              <w:instrText xml:space="preserve"> REF A22 \h  \* MERGEFORMAT </w:instrText>
             </w:r>
             <w:r>
               <w:rPr>
                 <w:color w:val="0070C0"/>
                 <w:u w:val="single"/>
               </w:rPr>
-            </w:r>
-            <w:r>
-              <w:rPr>
-                <w:color w:val="0070C0"/>
-                <w:u w:val="single"/>
-              </w:rPr>
-              <w:instrText xml:space="preserve"> \* MERGEFORMAT </w:instrText>
             </w:r>
             <w:r>
               <w:rPr>
@@ -29853,6 +29812,7 @@
           <w:szCs w:val="22"/>
           <w:u w:val="single"/>
         </w:rPr>
+        <w:instrText xml:space="preserve"> \* MERGEFORMAT </w:instrText>
       </w:r>
       <w:r>
         <w:rPr>
@@ -29862,7 +29822,6 @@
           <w:szCs w:val="22"/>
           <w:u w:val="single"/>
         </w:rPr>
-        <w:instrText xml:space="preserve"> \* MERGEFORMAT </w:instrText>
       </w:r>
       <w:r>
         <w:rPr>
@@ -30039,6 +29998,7 @@
           <w:sz w:val="24"/>
           <w:u w:val="single"/>
         </w:rPr>
+        <w:instrText xml:space="preserve"> \* MERGEFORMAT </w:instrText>
       </w:r>
       <w:r>
         <w:rPr>
@@ -30047,7 +30007,6 @@
           <w:sz w:val="24"/>
           <w:u w:val="single"/>
         </w:rPr>
-        <w:instrText xml:space="preserve"> \* MERGEFORMAT </w:instrText>
       </w:r>
       <w:r>
         <w:rPr>
@@ -30193,7 +30152,7 @@
           <w:sz w:val="24"/>
           <w:u w:val="single"/>
         </w:rPr>
-        <w:instrText xml:space="preserve"> REF stringcleaner \h </w:instrText>
+        <w:instrText xml:space="preserve"> REF stringcleaner \h  \* MERGEFORMAT </w:instrText>
       </w:r>
       <w:r>
         <w:rPr>
@@ -30204,17 +30163,6 @@
           <w:sz w:val="24"/>
           <w:u w:val="single"/>
         </w:rPr>
-      </w:r>
-      <w:r>
-        <w:rPr>
-          <w:rFonts w:eastAsia="Calibri" w:cstheme="minorHAnsi"/>
-          <w:b/>
-          <w:bCs/>
-          <w:color w:val="0070C0"/>
-          <w:sz w:val="24"/>
-          <w:u w:val="single"/>
-        </w:rPr>
-        <w:instrText xml:space="preserve"> \* MERGEFORMAT </w:instrText>
       </w:r>
       <w:r>
         <w:rPr>
@@ -30350,328 +30298,300 @@
           <w:sz w:val="24"/>
           <w:u w:val="single"/>
         </w:rPr>
+        <w:instrText xml:space="preserve"> REF flo \h  \* MERGEFORMAT </w:instrText>
+      </w:r>
+      <w:r>
+        <w:rPr>
+          <w:rFonts w:eastAsia="Calibri" w:cstheme="minorHAnsi"/>
+          <w:color w:val="0070C0"/>
+          <w:sz w:val="24"/>
+          <w:u w:val="single"/>
+        </w:rPr>
+      </w:r>
+      <w:r>
+        <w:rPr>
+          <w:rFonts w:eastAsia="Calibri" w:cstheme="minorHAnsi"/>
+          <w:color w:val="0070C0"/>
+          <w:sz w:val="24"/>
+          <w:u w:val="single"/>
+        </w:rPr>
+        <w:fldChar w:fldCharType="separate"/>
+      </w:r>
+      <w:r>
+        <w:rPr>
+          <w:rFonts w:eastAsia="Calibri" w:cstheme="minorHAnsi"/>
+          <w:color w:val="0070C0"/>
+          <w:sz w:val="24"/>
+          <w:u w:val="single"/>
+        </w:rPr>
+        <w:t>Flo</w:t>
+      </w:r>
+      <w:r>
+        <w:rPr>
+          <w:rFonts w:eastAsia="Calibri" w:cstheme="minorHAnsi"/>
+          <w:color w:val="0070C0"/>
+          <w:sz w:val="24"/>
+          <w:u w:val="single"/>
+        </w:rPr>
+        <w:fldChar w:fldCharType="end"/>
+      </w:r>
+      <w:r>
+        <w:t xml:space="preserve"> wurde mir bewusst, dass die ursprünglich in den </w:t>
+      </w:r>
+      <w:proofErr w:type="spellStart"/>
+      <w:r>
+        <w:t>StringAdapter</w:t>
+      </w:r>
+      <w:proofErr w:type="spellEnd"/>
+      <w:r>
+        <w:t xml:space="preserve"> und </w:t>
+      </w:r>
+      <w:proofErr w:type="spellStart"/>
+      <w:r>
+        <w:t>ListAdapter</w:t>
+      </w:r>
+      <w:proofErr w:type="spellEnd"/>
+      <w:r>
+        <w:t xml:space="preserve"> implementierten </w:t>
+      </w:r>
+      <w:proofErr w:type="spellStart"/>
+      <w:r>
+        <w:t>try</w:t>
+      </w:r>
+      <w:proofErr w:type="spellEnd"/>
+      <w:r>
+        <w:t xml:space="preserve">-catch-Blöcke für die </w:t>
+      </w:r>
+      <w:proofErr w:type="spellStart"/>
+      <w:r>
+        <w:t>ConversionException</w:t>
+      </w:r>
+      <w:proofErr w:type="spellEnd"/>
+      <w:r>
+        <w:t xml:space="preserve"> im Umgang mit dem StringCleaner unter den aktuellen Umständen nicht notwendig waren. Dies lag daran, dass im StringCleaner keine </w:t>
+      </w:r>
+      <w:proofErr w:type="spellStart"/>
+      <w:r>
+        <w:t>Exceptions</w:t>
+      </w:r>
+      <w:proofErr w:type="spellEnd"/>
+      <w:r>
+        <w:t xml:space="preserve"> geworfen wurden, </w:t>
+      </w:r>
+      <w:proofErr w:type="gramStart"/>
+      <w:r>
+        <w:t>au</w:t>
+      </w:r>
+      <w:r>
+        <w:t>ss</w:t>
+      </w:r>
+      <w:r>
+        <w:t>er der übergebene Wert</w:t>
+      </w:r>
+      <w:proofErr w:type="gramEnd"/>
+      <w:r>
+        <w:t xml:space="preserve"> war null. In jedem Adapter, in dem der StringCleaner verwendet wurde, erfolgte bereits eine Überprüfung auf null, bevor der StringCleaner zum Einsatz kam. Diese Erkenntnis könnte als "unnötig" angesehen werden</w:t>
+      </w:r>
+      <w:r>
+        <w:t xml:space="preserve">. Ursprünglich dachte ich, dass diese Blöcke erforderlich seien, um potenzielle Konvertierungsfehler abzufangen. Jedoch stellte sich heraus, dass sowohl im </w:t>
+      </w:r>
+      <w:proofErr w:type="spellStart"/>
+      <w:r>
+        <w:t>StringAdapter</w:t>
+      </w:r>
+      <w:proofErr w:type="spellEnd"/>
+      <w:r>
+        <w:t xml:space="preserve"> als auch im </w:t>
+      </w:r>
+      <w:proofErr w:type="spellStart"/>
+      <w:r>
+        <w:t>ListAdapter</w:t>
+      </w:r>
+      <w:proofErr w:type="spellEnd"/>
+      <w:r>
+        <w:t xml:space="preserve"> tatsächlich keine Konvertierungsfehler auftreten können, da alle Eingaben als Strings empfangen und verarbeitet werden. Dieser Logikfehler wurde im Zuge des Feinschliffs korrigiert und die unnötigen </w:t>
+      </w:r>
+      <w:proofErr w:type="spellStart"/>
+      <w:r>
+        <w:t>try</w:t>
+      </w:r>
+      <w:proofErr w:type="spellEnd"/>
+      <w:r>
+        <w:t>-catch-Blöcke wurden entfernt. Diese Entscheidung vereinfachte den Code erheblich und verbesserte die Klarheit und Effizienz der betroffenen Komponenten.</w:t>
+      </w:r>
+    </w:p>
+    <w:p/>
+    <w:p>
+      <w:pPr>
+        <w:rPr>
+          <w:b/>
+          <w:bCs/>
+        </w:rPr>
+      </w:pPr>
+      <w:r>
+        <w:rPr>
+          <w:b/>
+          <w:bCs/>
+        </w:rPr>
+        <w:t>Fazit</w:t>
+      </w:r>
+    </w:p>
+    <w:p>
+      <w:pPr>
+        <w:rPr>
+          <w:bCs/>
+        </w:rPr>
+      </w:pPr>
+      <w:r>
+        <w:t xml:space="preserve">Diese Phase des Feinschliffs war geprägt von kontinuierlichem Lernen und Anpassung. Durch den proaktiven Dialog mit </w:t>
+      </w:r>
+      <w:r>
+        <w:fldChar w:fldCharType="begin"/>
+      </w:r>
+      <w:r>
         <w:instrText xml:space="preserve"> REF flo \h </w:instrText>
       </w:r>
       <w:r>
-        <w:rPr>
-          <w:rFonts w:eastAsia="Calibri" w:cstheme="minorHAnsi"/>
+        <w:fldChar w:fldCharType="separate"/>
+      </w:r>
+      <w:r>
+        <w:t>Flo</w:t>
+      </w:r>
+      <w:r>
+        <w:fldChar w:fldCharType="end"/>
+      </w:r>
+      <w:r>
+        <w:t xml:space="preserve"> und die Bereitschaft, meine Annahmen zu hinterfragen, konnte ich nicht nur die Implementierung verbessern, sondern auch mein Verständnis für effektive Fehlerbehandlung und Code-Optimierung vertiefen. Mit diesen Anpassungen habe ich einen wichtigen Schritt in Richtung einer optimierten, benutzerfreundlichen Backend-Lösung gemacht, die einen soliden Grundstein für die zukünftige Entwicklung legt.</w:t>
+      </w:r>
+    </w:p>
+    <w:p>
+      <w:pPr>
+        <w:rPr>
+          <w:bCs/>
+        </w:rPr>
+      </w:pPr>
+    </w:p>
+    <w:p>
+      <w:pPr>
+        <w:pStyle w:val="berschrift3"/>
+        <w:rPr>
           <w:color w:val="0070C0"/>
           <w:sz w:val="24"/>
           <w:u w:val="single"/>
         </w:rPr>
-      </w:r>
-      <w:r>
-        <w:rPr>
-          <w:rFonts w:eastAsia="Calibri" w:cstheme="minorHAnsi"/>
+      </w:pPr>
+      <w:r>
+        <w:t xml:space="preserve">Arbeitspaket </w:t>
+      </w:r>
+      <w:r>
+        <w:rPr>
           <w:color w:val="0070C0"/>
           <w:sz w:val="24"/>
           <w:u w:val="single"/>
         </w:rPr>
+        <w:fldChar w:fldCharType="begin"/>
+      </w:r>
+      <w:r>
+        <w:rPr>
+          <w:color w:val="0070C0"/>
+          <w:sz w:val="24"/>
+          <w:u w:val="single"/>
+        </w:rPr>
+        <w:instrText xml:space="preserve"> REF A19 \h </w:instrText>
+      </w:r>
+      <w:r>
+        <w:rPr>
+          <w:color w:val="0070C0"/>
+          <w:sz w:val="24"/>
+          <w:u w:val="single"/>
+        </w:rPr>
         <w:instrText xml:space="preserve"> \* MERGEFORMAT </w:instrText>
       </w:r>
       <w:r>
         <w:rPr>
-          <w:rFonts w:eastAsia="Calibri" w:cstheme="minorHAnsi"/>
           <w:color w:val="0070C0"/>
           <w:sz w:val="24"/>
           <w:u w:val="single"/>
         </w:rPr>
+      </w:r>
+      <w:r>
+        <w:rPr>
+          <w:color w:val="0070C0"/>
+          <w:sz w:val="24"/>
+          <w:u w:val="single"/>
+        </w:rPr>
         <w:fldChar w:fldCharType="separate"/>
       </w:r>
       <w:r>
         <w:rPr>
-          <w:rFonts w:eastAsia="Calibri" w:cstheme="minorHAnsi"/>
           <w:color w:val="0070C0"/>
           <w:sz w:val="24"/>
           <w:u w:val="single"/>
         </w:rPr>
-        <w:t>Flo</w:t>
-      </w:r>
-      <w:r>
-        <w:rPr>
-          <w:rFonts w:eastAsia="Calibri" w:cstheme="minorHAnsi"/>
+        <w:t>19</w:t>
+      </w:r>
+      <w:r>
+        <w:rPr>
           <w:color w:val="0070C0"/>
           <w:sz w:val="24"/>
           <w:u w:val="single"/>
         </w:rPr>
         <w:fldChar w:fldCharType="end"/>
       </w:r>
-      <w:r>
-        <w:t xml:space="preserve"> wurde mir bewusst, dass die ursprünglich in den </w:t>
-      </w:r>
-      <w:proofErr w:type="spellStart"/>
-      <w:r>
-        <w:t>StringAdapter</w:t>
-      </w:r>
-      <w:proofErr w:type="spellEnd"/>
-      <w:r>
-        <w:t xml:space="preserve"> und </w:t>
-      </w:r>
-      <w:proofErr w:type="spellStart"/>
-      <w:r>
-        <w:t>ListAdapter</w:t>
-      </w:r>
-      <w:proofErr w:type="spellEnd"/>
-      <w:r>
-        <w:t xml:space="preserve"> implementierten </w:t>
-      </w:r>
-      <w:proofErr w:type="spellStart"/>
-      <w:r>
-        <w:t>try</w:t>
-      </w:r>
-      <w:proofErr w:type="spellEnd"/>
-      <w:r>
-        <w:t xml:space="preserve">-catch-Blöcke für die </w:t>
-      </w:r>
-      <w:proofErr w:type="spellStart"/>
-      <w:r>
-        <w:t>ConversionException</w:t>
-      </w:r>
-      <w:proofErr w:type="spellEnd"/>
-      <w:r>
-        <w:t xml:space="preserve"> im Umgang mit dem StringCleaner unter den aktuellen Umständen nicht notwendig waren. Dies lag daran, dass im StringCleaner keine </w:t>
-      </w:r>
-      <w:proofErr w:type="spellStart"/>
-      <w:r>
-        <w:t>Exceptions</w:t>
-      </w:r>
-      <w:proofErr w:type="spellEnd"/>
-      <w:r>
-        <w:t xml:space="preserve"> geworfen wurden, </w:t>
-      </w:r>
-      <w:proofErr w:type="gramStart"/>
-      <w:r>
-        <w:t>au</w:t>
-      </w:r>
-      <w:r>
-        <w:t>ss</w:t>
-      </w:r>
-      <w:r>
-        <w:t>er der übergebene Wert</w:t>
-      </w:r>
-      <w:proofErr w:type="gramEnd"/>
-      <w:r>
-        <w:t xml:space="preserve"> war null. In jedem Adapter, in dem der StringCleaner verwendet wurde, erfolgte bereits eine Überprüfung auf null, bevor der StringCleaner zum Einsatz kam. Diese Erkenntnis könnte als "unnötig" angesehen werden</w:t>
-      </w:r>
-      <w:r>
-        <w:t xml:space="preserve">. </w:t>
-      </w:r>
-      <w:r>
-        <w:t xml:space="preserve">Ursprünglich dachte ich, dass diese Blöcke erforderlich seien, um potenzielle Konvertierungsfehler abzufangen. Jedoch stellte sich heraus, dass sowohl im </w:t>
-      </w:r>
-      <w:proofErr w:type="spellStart"/>
-      <w:r>
-        <w:t>StringAdapter</w:t>
-      </w:r>
-      <w:proofErr w:type="spellEnd"/>
-      <w:r>
-        <w:t xml:space="preserve"> als auch im </w:t>
-      </w:r>
-      <w:proofErr w:type="spellStart"/>
-      <w:r>
-        <w:t>ListAdapter</w:t>
-      </w:r>
-      <w:proofErr w:type="spellEnd"/>
-      <w:r>
-        <w:t xml:space="preserve"> tatsächlich keine Konvertierungsfehler auftreten können, da alle Eingaben als Strings empfangen und verarbeitet werden. Dieser Logikfehler wurde im Zuge des Feinschliffs korrigiert und die unnötigen </w:t>
-      </w:r>
-      <w:proofErr w:type="spellStart"/>
-      <w:r>
-        <w:t>try</w:t>
-      </w:r>
-      <w:proofErr w:type="spellEnd"/>
-      <w:r>
-        <w:t>-catch-Blöcke wurden entfernt. Diese Entscheidung vereinfachte den Code erheblich und verbesserte die Klarheit und Effizienz der betroffenen Komponenten.</w:t>
-      </w:r>
-    </w:p>
-    <w:p/>
-    <w:p>
-      <w:pPr>
-        <w:rPr>
-          <w:b/>
-          <w:bCs/>
-        </w:rPr>
-      </w:pPr>
-      <w:r>
-        <w:rPr>
-          <w:b/>
-          <w:bCs/>
-        </w:rPr>
-        <w:t>Fazit</w:t>
-      </w:r>
-    </w:p>
-    <w:p>
-      <w:pPr>
-        <w:rPr>
-          <w:bCs/>
-        </w:rPr>
-      </w:pPr>
-      <w:r>
-        <w:t xml:space="preserve">Diese Phase des Feinschliffs war geprägt von kontinuierlichem Lernen und Anpassung. Durch den proaktiven Dialog mit </w:t>
-      </w:r>
-      <w:r>
+    </w:p>
+    <w:p>
+      <w:r>
+        <w:t xml:space="preserve">Für das </w:t>
+      </w:r>
+      <w:r>
+        <w:t xml:space="preserve">Arbeitspaket </w:t>
+      </w:r>
+      <w:r>
+        <w:rPr>
+          <w:color w:val="0070C0"/>
+          <w:u w:val="single"/>
+        </w:rPr>
         <w:fldChar w:fldCharType="begin"/>
       </w:r>
       <w:r>
-        <w:instrText xml:space="preserve"> REF flo \h </w:instrText>
-      </w:r>
-      <w:r>
+        <w:rPr>
+          <w:color w:val="0070C0"/>
+          <w:u w:val="single"/>
+        </w:rPr>
+        <w:instrText xml:space="preserve"> REF A19 \h  \* MERGEFORMAT </w:instrText>
+      </w:r>
+      <w:r>
+        <w:rPr>
+          <w:color w:val="0070C0"/>
+          <w:u w:val="single"/>
+        </w:rPr>
+      </w:r>
+      <w:r>
+        <w:rPr>
+          <w:color w:val="0070C0"/>
+          <w:u w:val="single"/>
+        </w:rPr>
         <w:fldChar w:fldCharType="separate"/>
       </w:r>
       <w:r>
-        <w:t>Flo</w:t>
-      </w:r>
-      <w:r>
+        <w:rPr>
+          <w:color w:val="0070C0"/>
+          <w:u w:val="single"/>
+        </w:rPr>
+        <w:t>19</w:t>
+      </w:r>
+      <w:r>
+        <w:rPr>
+          <w:color w:val="0070C0"/>
+          <w:u w:val="single"/>
+        </w:rPr>
         <w:fldChar w:fldCharType="end"/>
       </w:r>
       <w:r>
-        <w:t xml:space="preserve"> </w:t>
-      </w:r>
-      <w:r>
-        <w:t>und die Bereitschaft, meine Annahmen zu hinterfragen, konnte ich nicht nur die Implementierung verbessern, sondern auch mein Verständnis für effektive Fehlerbehandlung und Code-Optimierung vertiefen. Mit diesen Anpassungen habe ich einen wichtigen Schritt in Richtung einer optimierten, benutzerfreundlichen Backend-Lösung gemacht, die einen soliden Grundstein für die zukünftige Entwicklung legt.</w:t>
-      </w:r>
-    </w:p>
-    <w:p>
-      <w:pPr>
-        <w:rPr>
-          <w:bCs/>
-        </w:rPr>
-      </w:pPr>
-    </w:p>
-    <w:p>
-      <w:pPr>
-        <w:pStyle w:val="berschrift3"/>
-        <w:rPr>
-          <w:color w:val="0070C0"/>
-          <w:sz w:val="24"/>
-          <w:u w:val="single"/>
-        </w:rPr>
-      </w:pPr>
-      <w:r>
-        <w:t xml:space="preserve">Arbeitspaket </w:t>
-      </w:r>
-      <w:r>
-        <w:rPr>
-          <w:color w:val="0070C0"/>
-          <w:sz w:val="24"/>
-          <w:u w:val="single"/>
-        </w:rPr>
-        <w:fldChar w:fldCharType="begin"/>
-      </w:r>
-      <w:r>
-        <w:rPr>
-          <w:color w:val="0070C0"/>
-          <w:sz w:val="24"/>
-          <w:u w:val="single"/>
-        </w:rPr>
-        <w:instrText xml:space="preserve"> REF A19 \h </w:instrText>
-      </w:r>
-      <w:r>
-        <w:rPr>
-          <w:color w:val="0070C0"/>
-          <w:sz w:val="24"/>
-          <w:u w:val="single"/>
-        </w:rPr>
-      </w:r>
-      <w:r>
-        <w:rPr>
-          <w:color w:val="0070C0"/>
-          <w:sz w:val="24"/>
-          <w:u w:val="single"/>
-        </w:rPr>
-        <w:instrText xml:space="preserve"> \* MERGEFORMAT </w:instrText>
-      </w:r>
-      <w:r>
-        <w:rPr>
-          <w:color w:val="0070C0"/>
-          <w:sz w:val="24"/>
-          <w:u w:val="single"/>
-        </w:rPr>
-        <w:fldChar w:fldCharType="separate"/>
-      </w:r>
-      <w:r>
-        <w:rPr>
-          <w:color w:val="0070C0"/>
-          <w:sz w:val="24"/>
-          <w:u w:val="single"/>
-        </w:rPr>
-        <w:t>19</w:t>
-      </w:r>
-      <w:r>
-        <w:rPr>
-          <w:color w:val="0070C0"/>
-          <w:sz w:val="24"/>
-          <w:u w:val="single"/>
-        </w:rPr>
-        <w:fldChar w:fldCharType="end"/>
-      </w:r>
-    </w:p>
-    <w:p>
-      <w:r>
-        <w:t xml:space="preserve">Für das </w:t>
-      </w:r>
-      <w:r>
-        <w:t xml:space="preserve">Arbeitspaket </w:t>
-      </w:r>
-      <w:r>
-        <w:rPr>
-          <w:color w:val="0070C0"/>
-          <w:u w:val="single"/>
-        </w:rPr>
-        <w:fldChar w:fldCharType="begin"/>
-      </w:r>
-      <w:r>
-        <w:rPr>
-          <w:color w:val="0070C0"/>
-          <w:u w:val="single"/>
-        </w:rPr>
-        <w:instrText xml:space="preserve"> REF A19 \h </w:instrText>
-      </w:r>
-      <w:r>
-        <w:rPr>
-          <w:color w:val="0070C0"/>
-          <w:u w:val="single"/>
-        </w:rPr>
-      </w:r>
-      <w:r>
-        <w:rPr>
-          <w:color w:val="0070C0"/>
-          <w:u w:val="single"/>
-        </w:rPr>
-        <w:instrText xml:space="preserve"> \* MERGEFORMAT </w:instrText>
-      </w:r>
-      <w:r>
-        <w:rPr>
-          <w:color w:val="0070C0"/>
-          <w:u w:val="single"/>
-        </w:rPr>
-        <w:fldChar w:fldCharType="separate"/>
-      </w:r>
-      <w:r>
-        <w:rPr>
-          <w:color w:val="0070C0"/>
-          <w:u w:val="single"/>
-        </w:rPr>
-        <w:t>19</w:t>
-      </w:r>
-      <w:r>
-        <w:rPr>
-          <w:color w:val="0070C0"/>
-          <w:u w:val="single"/>
-        </w:rPr>
-        <w:fldChar w:fldCharType="end"/>
-      </w:r>
-      <w:r>
         <w:t xml:space="preserve"> mei</w:t>
       </w:r>
       <w:r>
-        <w:t xml:space="preserve">ner IPA lag der Fokus auf der Optimierung und Anpassung der Kommunikation zwischen dem Frontend und dem Backend, insbesondere in Bezug auf die Handhabung der </w:t>
-      </w:r>
-      <w:r>
-        <w:t>Rest Endpunkte</w:t>
-      </w:r>
-      <w:r>
-        <w:t xml:space="preserve"> und der Authentifizierung. Ziel war es, eine nahtlose und sichere Interaktion zu gewährleisten, die den Anforderungen der modernen Webentwicklung entspricht.</w:t>
+        <w:t>ner IPA lag der Fokus auf der Optimierung und Anpassung der Kommunikation zwischen dem Frontend und dem Backend, insbesondere in Bezug auf die Handhabung der Rest Endpunkte und der Authentifizierung. Ziel war es, eine nahtlose und sichere Interaktion zu gewährleisten, die den Anforderungen der modernen Webentwicklung entspricht.</w:t>
       </w:r>
     </w:p>
     <w:p/>
@@ -30764,17 +30684,478 @@
     </w:p>
     <w:p>
       <w:pPr>
-        <w:rPr>
-          <w:bCs/>
-        </w:rPr>
-      </w:pPr>
-    </w:p>
-    <w:p>
-      <w:pPr>
-        <w:rPr>
-          <w:bCs/>
-        </w:rPr>
-      </w:pPr>
+        <w:pStyle w:val="berschrift3"/>
+      </w:pPr>
+      <w:r>
+        <w:lastRenderedPageBreak/>
+        <w:t xml:space="preserve">Arbeitspaket </w:t>
+      </w:r>
+      <w:r>
+        <w:rPr>
+          <w:rFonts w:asciiTheme="minorHAnsi" w:eastAsiaTheme="minorHAnsi" w:hAnsiTheme="minorHAnsi" w:cstheme="minorBidi"/>
+          <w:color w:val="0070C0"/>
+          <w:szCs w:val="22"/>
+          <w:u w:val="single"/>
+        </w:rPr>
+        <w:fldChar w:fldCharType="begin"/>
+      </w:r>
+      <w:r>
+        <w:rPr>
+          <w:rFonts w:asciiTheme="minorHAnsi" w:eastAsiaTheme="minorHAnsi" w:hAnsiTheme="minorHAnsi" w:cstheme="minorBidi"/>
+          <w:color w:val="0070C0"/>
+          <w:szCs w:val="22"/>
+          <w:u w:val="single"/>
+        </w:rPr>
+        <w:instrText xml:space="preserve"> REF A20 \h </w:instrText>
+      </w:r>
+      <w:r>
+        <w:rPr>
+          <w:rFonts w:asciiTheme="minorHAnsi" w:eastAsiaTheme="minorHAnsi" w:hAnsiTheme="minorHAnsi" w:cstheme="minorBidi"/>
+          <w:color w:val="0070C0"/>
+          <w:szCs w:val="22"/>
+          <w:u w:val="single"/>
+        </w:rPr>
+      </w:r>
+      <w:r>
+        <w:rPr>
+          <w:rFonts w:asciiTheme="minorHAnsi" w:eastAsiaTheme="minorHAnsi" w:hAnsiTheme="minorHAnsi" w:cstheme="minorBidi"/>
+          <w:color w:val="0070C0"/>
+          <w:szCs w:val="22"/>
+          <w:u w:val="single"/>
+        </w:rPr>
+        <w:instrText xml:space="preserve"> \* MERGEFORMAT </w:instrText>
+      </w:r>
+      <w:r>
+        <w:rPr>
+          <w:rFonts w:asciiTheme="minorHAnsi" w:eastAsiaTheme="minorHAnsi" w:hAnsiTheme="minorHAnsi" w:cstheme="minorBidi"/>
+          <w:color w:val="0070C0"/>
+          <w:szCs w:val="22"/>
+          <w:u w:val="single"/>
+        </w:rPr>
+        <w:fldChar w:fldCharType="separate"/>
+      </w:r>
+      <w:r>
+        <w:rPr>
+          <w:rFonts w:asciiTheme="minorHAnsi" w:eastAsiaTheme="minorHAnsi" w:hAnsiTheme="minorHAnsi" w:cstheme="minorBidi"/>
+          <w:color w:val="0070C0"/>
+          <w:szCs w:val="22"/>
+          <w:u w:val="single"/>
+        </w:rPr>
+        <w:t>20</w:t>
+      </w:r>
+      <w:r>
+        <w:rPr>
+          <w:rFonts w:asciiTheme="minorHAnsi" w:eastAsiaTheme="minorHAnsi" w:hAnsiTheme="minorHAnsi" w:cstheme="minorBidi"/>
+          <w:color w:val="0070C0"/>
+          <w:szCs w:val="22"/>
+          <w:u w:val="single"/>
+        </w:rPr>
+        <w:fldChar w:fldCharType="end"/>
+      </w:r>
+      <w:r>
+        <w:rPr>
+          <w:rFonts w:asciiTheme="minorHAnsi" w:eastAsiaTheme="minorHAnsi" w:hAnsiTheme="minorHAnsi" w:cstheme="minorBidi"/>
+          <w:color w:val="0070C0"/>
+          <w:szCs w:val="22"/>
+          <w:u w:val="single"/>
+        </w:rPr>
+        <w:t xml:space="preserve"> </w:t>
+      </w:r>
+      <w:r>
+        <w:t>&amp;</w:t>
+      </w:r>
+      <w:r>
+        <w:rPr>
+          <w:rFonts w:asciiTheme="minorHAnsi" w:eastAsiaTheme="minorHAnsi" w:hAnsiTheme="minorHAnsi" w:cstheme="minorBidi"/>
+          <w:color w:val="0070C0"/>
+          <w:szCs w:val="22"/>
+          <w:u w:val="single"/>
+        </w:rPr>
+        <w:t xml:space="preserve"> </w:t>
+      </w:r>
+      <w:r>
+        <w:rPr>
+          <w:rFonts w:asciiTheme="minorHAnsi" w:eastAsiaTheme="minorHAnsi" w:hAnsiTheme="minorHAnsi" w:cstheme="minorBidi"/>
+          <w:color w:val="0070C0"/>
+          <w:szCs w:val="22"/>
+          <w:u w:val="single"/>
+        </w:rPr>
+        <w:fldChar w:fldCharType="begin"/>
+      </w:r>
+      <w:r>
+        <w:rPr>
+          <w:rFonts w:asciiTheme="minorHAnsi" w:eastAsiaTheme="minorHAnsi" w:hAnsiTheme="minorHAnsi" w:cstheme="minorBidi"/>
+          <w:color w:val="0070C0"/>
+          <w:szCs w:val="22"/>
+          <w:u w:val="single"/>
+        </w:rPr>
+        <w:instrText xml:space="preserve"> REF A21 \h </w:instrText>
+      </w:r>
+      <w:r>
+        <w:rPr>
+          <w:rFonts w:asciiTheme="minorHAnsi" w:eastAsiaTheme="minorHAnsi" w:hAnsiTheme="minorHAnsi" w:cstheme="minorBidi"/>
+          <w:color w:val="0070C0"/>
+          <w:szCs w:val="22"/>
+          <w:u w:val="single"/>
+        </w:rPr>
+      </w:r>
+      <w:r>
+        <w:rPr>
+          <w:rFonts w:asciiTheme="minorHAnsi" w:eastAsiaTheme="minorHAnsi" w:hAnsiTheme="minorHAnsi" w:cstheme="minorBidi"/>
+          <w:color w:val="0070C0"/>
+          <w:szCs w:val="22"/>
+          <w:u w:val="single"/>
+        </w:rPr>
+        <w:instrText xml:space="preserve"> \* MERGEFORMAT </w:instrText>
+      </w:r>
+      <w:r>
+        <w:rPr>
+          <w:rFonts w:asciiTheme="minorHAnsi" w:eastAsiaTheme="minorHAnsi" w:hAnsiTheme="minorHAnsi" w:cstheme="minorBidi"/>
+          <w:color w:val="0070C0"/>
+          <w:szCs w:val="22"/>
+          <w:u w:val="single"/>
+        </w:rPr>
+        <w:fldChar w:fldCharType="separate"/>
+      </w:r>
+      <w:r>
+        <w:rPr>
+          <w:rFonts w:asciiTheme="minorHAnsi" w:eastAsiaTheme="minorHAnsi" w:hAnsiTheme="minorHAnsi" w:cstheme="minorBidi"/>
+          <w:color w:val="0070C0"/>
+          <w:szCs w:val="22"/>
+          <w:u w:val="single"/>
+        </w:rPr>
+        <w:t>21</w:t>
+      </w:r>
+      <w:r>
+        <w:rPr>
+          <w:rFonts w:asciiTheme="minorHAnsi" w:eastAsiaTheme="minorHAnsi" w:hAnsiTheme="minorHAnsi" w:cstheme="minorBidi"/>
+          <w:color w:val="0070C0"/>
+          <w:szCs w:val="22"/>
+          <w:u w:val="single"/>
+        </w:rPr>
+        <w:fldChar w:fldCharType="end"/>
+      </w:r>
+    </w:p>
+    <w:p>
+      <w:pPr>
+        <w:rPr>
+          <w:bCs/>
+        </w:rPr>
+      </w:pPr>
+      <w:r>
+        <w:rPr>
+          <w:bCs/>
+        </w:rPr>
+        <w:t xml:space="preserve">Im Zuge der Implementierung von Sicherheitsmechanismen im Frontend stand die Entwicklung eines Systems im Vordergrund, das den Zugriff auf geschützte Bereiche der Anwendung effektiv kontrolliert und dabei eine intuitive Nutzerführung durch angemessene Routing-Regeln gewährleistet. Ein wesentliches Ziel war es, die </w:t>
+      </w:r>
+      <w:proofErr w:type="spellStart"/>
+      <w:r>
+        <w:rPr>
+          <w:bCs/>
+        </w:rPr>
+        <w:t>Navigationbar</w:t>
+      </w:r>
+      <w:proofErr w:type="spellEnd"/>
+      <w:r>
+        <w:rPr>
+          <w:bCs/>
+        </w:rPr>
+        <w:t xml:space="preserve"> dynamisch anzupassen, je nachdem, ob ein Nutzer authentifiziert ist.</w:t>
+      </w:r>
+    </w:p>
+    <w:p>
+      <w:pPr>
+        <w:rPr>
+          <w:bCs/>
+        </w:rPr>
+      </w:pPr>
+    </w:p>
+    <w:p>
+      <w:pPr>
+        <w:rPr>
+          <w:bCs/>
+        </w:rPr>
+      </w:pPr>
+      <w:r>
+        <w:rPr>
+          <w:noProof/>
+        </w:rPr>
+        <w:drawing>
+          <wp:anchor distT="0" distB="0" distL="114300" distR="114300" simplePos="0" relativeHeight="251674624" behindDoc="0" locked="0" layoutInCell="1" allowOverlap="1" wp14:anchorId="5A34D1B1" wp14:editId="7A623742">
+            <wp:simplePos x="0" y="0"/>
+            <wp:positionH relativeFrom="page">
+              <wp:align>center</wp:align>
+            </wp:positionH>
+            <wp:positionV relativeFrom="paragraph">
+              <wp:posOffset>316230</wp:posOffset>
+            </wp:positionV>
+            <wp:extent cx="5943600" cy="4048125"/>
+            <wp:effectExtent l="0" t="0" r="0" b="9525"/>
+            <wp:wrapSquare wrapText="bothSides"/>
+            <wp:docPr id="1063408779" name="Grafik 1"/>
+            <wp:cNvGraphicFramePr>
+              <a:graphicFrameLocks xmlns:a="http://schemas.openxmlformats.org/drawingml/2006/main" noChangeAspect="1"/>
+            </wp:cNvGraphicFramePr>
+            <a:graphic xmlns:a="http://schemas.openxmlformats.org/drawingml/2006/main">
+              <a:graphicData uri="http://schemas.openxmlformats.org/drawingml/2006/picture">
+                <pic:pic xmlns:pic="http://schemas.openxmlformats.org/drawingml/2006/picture">
+                  <pic:nvPicPr>
+                    <pic:cNvPr id="0" name="Picture 1"/>
+                    <pic:cNvPicPr>
+                      <a:picLocks noChangeAspect="1" noChangeArrowheads="1"/>
+                    </pic:cNvPicPr>
+                  </pic:nvPicPr>
+                  <pic:blipFill>
+                    <a:blip r:embed="rId50">
+                      <a:extLst>
+                        <a:ext uri="{28A0092B-C50C-407E-A947-70E740481C1C}">
+                          <a14:useLocalDpi xmlns:a14="http://schemas.microsoft.com/office/drawing/2010/main" val="0"/>
+                        </a:ext>
+                      </a:extLst>
+                    </a:blip>
+                    <a:srcRect/>
+                    <a:stretch>
+                      <a:fillRect/>
+                    </a:stretch>
+                  </pic:blipFill>
+                  <pic:spPr bwMode="auto">
+                    <a:xfrm>
+                      <a:off x="0" y="0"/>
+                      <a:ext cx="5943600" cy="4048125"/>
+                    </a:xfrm>
+                    <a:prstGeom prst="rect">
+                      <a:avLst/>
+                    </a:prstGeom>
+                    <a:noFill/>
+                    <a:ln>
+                      <a:noFill/>
+                    </a:ln>
+                  </pic:spPr>
+                </pic:pic>
+              </a:graphicData>
+            </a:graphic>
+          </wp:anchor>
+        </w:drawing>
+      </w:r>
+      <w:r>
+        <w:rPr>
+          <w:bCs/>
+        </w:rPr>
+        <w:t xml:space="preserve">Implementierung des </w:t>
+      </w:r>
+      <w:proofErr w:type="spellStart"/>
+      <w:r>
+        <w:rPr>
+          <w:bCs/>
+        </w:rPr>
+        <w:t>AuthContext</w:t>
+      </w:r>
+      <w:proofErr w:type="spellEnd"/>
+      <w:r>
+        <w:rPr>
+          <w:bCs/>
+        </w:rPr>
+        <w:t xml:space="preserve"> und </w:t>
+      </w:r>
+      <w:proofErr w:type="spellStart"/>
+      <w:r>
+        <w:rPr>
+          <w:bCs/>
+        </w:rPr>
+        <w:t>AuthProvider</w:t>
+      </w:r>
+      <w:proofErr w:type="spellEnd"/>
+    </w:p>
+    <w:p>
+      <w:r>
+        <w:rPr>
+          <w:bCs/>
+        </w:rPr>
+        <w:t xml:space="preserve">Der </w:t>
+      </w:r>
+      <w:proofErr w:type="spellStart"/>
+      <w:r>
+        <w:rPr>
+          <w:bCs/>
+        </w:rPr>
+        <w:t>AuthContext</w:t>
+      </w:r>
+      <w:proofErr w:type="spellEnd"/>
+      <w:r>
+        <w:rPr>
+          <w:bCs/>
+        </w:rPr>
+        <w:t xml:space="preserve"> wurde mithilfe von </w:t>
+      </w:r>
+      <w:proofErr w:type="spellStart"/>
+      <w:r>
+        <w:rPr>
+          <w:bCs/>
+        </w:rPr>
+        <w:t>Reacts</w:t>
+      </w:r>
+      <w:proofErr w:type="spellEnd"/>
+      <w:r>
+        <w:rPr>
+          <w:bCs/>
+        </w:rPr>
+        <w:t xml:space="preserve"> </w:t>
+      </w:r>
+      <w:proofErr w:type="spellStart"/>
+      <w:r>
+        <w:rPr>
+          <w:bCs/>
+        </w:rPr>
+        <w:t>createContext</w:t>
+      </w:r>
+      <w:proofErr w:type="spellEnd"/>
+      <w:r>
+        <w:rPr>
+          <w:bCs/>
+        </w:rPr>
+        <w:t xml:space="preserve"> erstellt,</w:t>
+      </w:r>
+      <w:r>
+        <w:rPr>
+          <w:bCs/>
+        </w:rPr>
+        <w:t xml:space="preserve"> ich habe mich an diese Dokumentation gehalten: </w:t>
+      </w:r>
+      <w:hyperlink r:id="rId51" w:history="1">
+        <w:r>
+          <w:rPr>
+            <w:color w:val="0070C0"/>
+            <w:u w:val="single"/>
+          </w:rPr>
+          <w:t>https://react.dev/reference/react/createContext</w:t>
+        </w:r>
+      </w:hyperlink>
+      <w:r>
+        <w:rPr>
+          <w:bCs/>
+          <w:u w:val="single"/>
+        </w:rPr>
+        <w:t>,</w:t>
+      </w:r>
+      <w:r>
+        <w:rPr>
+          <w:bCs/>
+        </w:rPr>
+        <w:t xml:space="preserve"> um eine zentrale Verwaltung des Authentifizierungsstatus zu ermöglichen. Der zugehörige </w:t>
+      </w:r>
+      <w:proofErr w:type="spellStart"/>
+      <w:r>
+        <w:rPr>
+          <w:bCs/>
+        </w:rPr>
+        <w:t>AuthProvider</w:t>
+      </w:r>
+      <w:proofErr w:type="spellEnd"/>
+      <w:r>
+        <w:rPr>
+          <w:bCs/>
+        </w:rPr>
+        <w:t xml:space="preserve"> fungiert als Kontext-Provider, der den gesamten Anwendungsbaum umschlie</w:t>
+      </w:r>
+      <w:r>
+        <w:rPr>
+          <w:bCs/>
+        </w:rPr>
+        <w:t>ss</w:t>
+      </w:r>
+      <w:r>
+        <w:rPr>
+          <w:bCs/>
+        </w:rPr>
+        <w:t xml:space="preserve">t, um den Authentifizierungsstatus und zugehörige Funktionen wie </w:t>
+      </w:r>
+      <w:proofErr w:type="spellStart"/>
+      <w:r>
+        <w:rPr>
+          <w:bCs/>
+        </w:rPr>
+        <w:t>login</w:t>
+      </w:r>
+      <w:proofErr w:type="spellEnd"/>
+      <w:r>
+        <w:rPr>
+          <w:bCs/>
+        </w:rPr>
+        <w:t xml:space="preserve"> und </w:t>
+      </w:r>
+      <w:proofErr w:type="spellStart"/>
+      <w:r>
+        <w:rPr>
+          <w:bCs/>
+        </w:rPr>
+        <w:t>logout</w:t>
+      </w:r>
+      <w:proofErr w:type="spellEnd"/>
+      <w:r>
+        <w:rPr>
+          <w:bCs/>
+        </w:rPr>
+        <w:t xml:space="preserve"> an die </w:t>
+      </w:r>
+      <w:proofErr w:type="spellStart"/>
+      <w:r>
+        <w:rPr>
+          <w:bCs/>
+        </w:rPr>
+        <w:t>Kindkomponenten</w:t>
+      </w:r>
+      <w:proofErr w:type="spellEnd"/>
+      <w:r>
+        <w:rPr>
+          <w:bCs/>
+        </w:rPr>
+        <w:t xml:space="preserve"> zu verteilen.</w:t>
+      </w:r>
+      <w:r>
+        <w:t xml:space="preserve"> </w:t>
+      </w:r>
+    </w:p>
+    <w:p/>
+    <w:p>
+      <w:pPr>
+        <w:rPr>
+          <w:bCs/>
+        </w:rPr>
+      </w:pPr>
+      <w:r>
+        <w:rPr>
+          <w:bCs/>
+        </w:rPr>
+        <w:t xml:space="preserve">Durch den Einsatz des </w:t>
+      </w:r>
+      <w:proofErr w:type="spellStart"/>
+      <w:r>
+        <w:rPr>
+          <w:bCs/>
+        </w:rPr>
+        <w:t>AuthProvider</w:t>
+      </w:r>
+      <w:proofErr w:type="spellEnd"/>
+      <w:r>
+        <w:rPr>
+          <w:bCs/>
+        </w:rPr>
+        <w:t xml:space="preserve"> können Zustandsänderungen, wie die Anmeldung eines Nutzers, effektiv an die Komponenten der Anwendung kommuniziert werden. Dies ermöglicht eine dynamische Anpassung der Benutzeroberfläche, insbesondere der </w:t>
+      </w:r>
+      <w:proofErr w:type="spellStart"/>
+      <w:r>
+        <w:rPr>
+          <w:bCs/>
+        </w:rPr>
+        <w:t>Navigationbar</w:t>
+      </w:r>
+      <w:proofErr w:type="spellEnd"/>
+      <w:r>
+        <w:rPr>
+          <w:bCs/>
+        </w:rPr>
+        <w:t>, basierend auf dem aktuellen Authentifizierungsstatus.</w:t>
+      </w:r>
       <w:r>
         <w:rPr>
           <w:bCs/>
@@ -30785,16 +31166,387 @@
     <w:p>
       <w:pPr>
         <w:rPr>
-          <w:bCs/>
-        </w:rPr>
-      </w:pPr>
-    </w:p>
-    <w:p>
-      <w:pPr>
-        <w:rPr>
-          <w:bCs/>
-        </w:rPr>
-      </w:pPr>
+          <w:b/>
+        </w:rPr>
+      </w:pPr>
+      <w:r>
+        <w:rPr>
+          <w:b/>
+        </w:rPr>
+        <w:lastRenderedPageBreak/>
+        <w:t xml:space="preserve">Schlüsselmoment des Tages: Implementierung des </w:t>
+      </w:r>
+      <w:proofErr w:type="spellStart"/>
+      <w:r>
+        <w:rPr>
+          <w:b/>
+        </w:rPr>
+        <w:t>Protected</w:t>
+      </w:r>
+      <w:proofErr w:type="spellEnd"/>
+      <w:r>
+        <w:rPr>
+          <w:b/>
+        </w:rPr>
+        <w:t xml:space="preserve"> Components</w:t>
+      </w:r>
+    </w:p>
+    <w:p>
+      <w:pPr>
+        <w:rPr>
+          <w:bCs/>
+        </w:rPr>
+      </w:pPr>
+    </w:p>
+    <w:p>
+      <w:pPr>
+        <w:rPr>
+          <w:bCs/>
+        </w:rPr>
+      </w:pPr>
+      <w:r>
+        <w:rPr>
+          <w:bCs/>
+        </w:rPr>
+        <w:t xml:space="preserve">Ein wichtiger Meilenstein für meine IPA war die Implementierung des </w:t>
+      </w:r>
+      <w:proofErr w:type="spellStart"/>
+      <w:r>
+        <w:rPr>
+          <w:bCs/>
+        </w:rPr>
+        <w:t>Protected</w:t>
+      </w:r>
+      <w:proofErr w:type="spellEnd"/>
+      <w:r>
+        <w:rPr>
+          <w:bCs/>
+        </w:rPr>
+        <w:t xml:space="preserve"> Components. Dieser Komponententyp ermöglicht es mir, bestimmte Seiten der Anwendung nur für authentifizierte Benutzer zugänglich zu machen und sie auf eine Login-Seite umzuleiten, falls sie nicht authentifiziert sind. Diese Funktionalität ist entscheidend, um die Sicherheit der Anwendung zu gewährleisten und den Zugriff auf sensible Informationen zu kontrollieren.</w:t>
+      </w:r>
+    </w:p>
+    <w:p>
+      <w:pPr>
+        <w:rPr>
+          <w:bCs/>
+        </w:rPr>
+      </w:pPr>
+    </w:p>
+    <w:p>
+      <w:pPr>
+        <w:rPr>
+          <w:bCs/>
+        </w:rPr>
+      </w:pPr>
+      <w:r>
+        <w:rPr>
+          <w:bCs/>
+        </w:rPr>
+        <w:t xml:space="preserve">Erklärung des </w:t>
+      </w:r>
+      <w:proofErr w:type="spellStart"/>
+      <w:r>
+        <w:rPr>
+          <w:bCs/>
+        </w:rPr>
+        <w:t>Protected</w:t>
+      </w:r>
+      <w:proofErr w:type="spellEnd"/>
+      <w:r>
+        <w:rPr>
+          <w:bCs/>
+        </w:rPr>
+        <w:t xml:space="preserve"> Components:</w:t>
+      </w:r>
+    </w:p>
+    <w:p>
+      <w:pPr>
+        <w:rPr>
+          <w:bCs/>
+        </w:rPr>
+      </w:pPr>
+    </w:p>
+    <w:p>
+      <w:pPr>
+        <w:rPr>
+          <w:bCs/>
+        </w:rPr>
+      </w:pPr>
+      <w:r>
+        <w:rPr>
+          <w:bCs/>
+          <w:noProof/>
+        </w:rPr>
+        <w:drawing>
+          <wp:anchor distT="0" distB="0" distL="114300" distR="114300" simplePos="0" relativeHeight="251675648" behindDoc="0" locked="0" layoutInCell="1" allowOverlap="1" wp14:anchorId="23AF797E" wp14:editId="63DC5983">
+            <wp:simplePos x="0" y="0"/>
+            <wp:positionH relativeFrom="margin">
+              <wp:align>left</wp:align>
+            </wp:positionH>
+            <wp:positionV relativeFrom="paragraph">
+              <wp:posOffset>679450</wp:posOffset>
+            </wp:positionV>
+            <wp:extent cx="5067300" cy="1638300"/>
+            <wp:effectExtent l="0" t="0" r="0" b="0"/>
+            <wp:wrapTopAndBottom/>
+            <wp:docPr id="1520020841" name="Grafik 2"/>
+            <wp:cNvGraphicFramePr>
+              <a:graphicFrameLocks xmlns:a="http://schemas.openxmlformats.org/drawingml/2006/main" noChangeAspect="1"/>
+            </wp:cNvGraphicFramePr>
+            <a:graphic xmlns:a="http://schemas.openxmlformats.org/drawingml/2006/main">
+              <a:graphicData uri="http://schemas.openxmlformats.org/drawingml/2006/picture">
+                <pic:pic xmlns:pic="http://schemas.openxmlformats.org/drawingml/2006/picture">
+                  <pic:nvPicPr>
+                    <pic:cNvPr id="0" name="Picture 2"/>
+                    <pic:cNvPicPr>
+                      <a:picLocks noChangeAspect="1" noChangeArrowheads="1"/>
+                    </pic:cNvPicPr>
+                  </pic:nvPicPr>
+                  <pic:blipFill>
+                    <a:blip r:embed="rId52">
+                      <a:extLst>
+                        <a:ext uri="{28A0092B-C50C-407E-A947-70E740481C1C}">
+                          <a14:useLocalDpi xmlns:a14="http://schemas.microsoft.com/office/drawing/2010/main" val="0"/>
+                        </a:ext>
+                      </a:extLst>
+                    </a:blip>
+                    <a:srcRect/>
+                    <a:stretch>
+                      <a:fillRect/>
+                    </a:stretch>
+                  </pic:blipFill>
+                  <pic:spPr bwMode="auto">
+                    <a:xfrm>
+                      <a:off x="0" y="0"/>
+                      <a:ext cx="5067300" cy="1638300"/>
+                    </a:xfrm>
+                    <a:prstGeom prst="rect">
+                      <a:avLst/>
+                    </a:prstGeom>
+                    <a:noFill/>
+                    <a:ln>
+                      <a:noFill/>
+                    </a:ln>
+                  </pic:spPr>
+                </pic:pic>
+              </a:graphicData>
+            </a:graphic>
+          </wp:anchor>
+        </w:drawing>
+      </w:r>
+      <w:r>
+        <w:rPr>
+          <w:bCs/>
+        </w:rPr>
+        <w:t xml:space="preserve">Der </w:t>
+      </w:r>
+      <w:proofErr w:type="spellStart"/>
+      <w:r>
+        <w:rPr>
+          <w:bCs/>
+        </w:rPr>
+        <w:t>Protected</w:t>
+      </w:r>
+      <w:proofErr w:type="spellEnd"/>
+      <w:r>
+        <w:rPr>
+          <w:bCs/>
+        </w:rPr>
+        <w:t xml:space="preserve"> </w:t>
+      </w:r>
+      <w:proofErr w:type="spellStart"/>
+      <w:r>
+        <w:rPr>
+          <w:bCs/>
+        </w:rPr>
+        <w:t>Component</w:t>
+      </w:r>
+      <w:proofErr w:type="spellEnd"/>
+      <w:r>
+        <w:rPr>
+          <w:bCs/>
+        </w:rPr>
+        <w:t xml:space="preserve"> wird verwendet, um Seiten der Anwendung zu schützen und sicherzustellen, dass sie nur von authentifizierten Benutzern aufgerufen werden können. Hier ist ein Beispiel, wie der </w:t>
+      </w:r>
+      <w:proofErr w:type="spellStart"/>
+      <w:r>
+        <w:rPr>
+          <w:bCs/>
+        </w:rPr>
+        <w:t>Protected</w:t>
+      </w:r>
+      <w:proofErr w:type="spellEnd"/>
+      <w:r>
+        <w:rPr>
+          <w:bCs/>
+        </w:rPr>
+        <w:t xml:space="preserve"> </w:t>
+      </w:r>
+      <w:proofErr w:type="spellStart"/>
+      <w:r>
+        <w:rPr>
+          <w:bCs/>
+        </w:rPr>
+        <w:t>Component</w:t>
+      </w:r>
+      <w:proofErr w:type="spellEnd"/>
+      <w:r>
+        <w:rPr>
+          <w:bCs/>
+        </w:rPr>
+        <w:t xml:space="preserve"> in einer Routenkonfiguration verwendet wird:</w:t>
+      </w:r>
+    </w:p>
+    <w:p>
+      <w:pPr>
+        <w:rPr>
+          <w:bCs/>
+        </w:rPr>
+      </w:pPr>
+      <w:r>
+        <w:rPr>
+          <w:bCs/>
+          <w:noProof/>
+        </w:rPr>
+        <w:drawing>
+          <wp:anchor distT="0" distB="0" distL="114300" distR="114300" simplePos="0" relativeHeight="251676672" behindDoc="0" locked="0" layoutInCell="1" allowOverlap="1" wp14:anchorId="3C580B06" wp14:editId="6EB7F5DD">
+            <wp:simplePos x="0" y="0"/>
+            <wp:positionH relativeFrom="margin">
+              <wp:align>left</wp:align>
+            </wp:positionH>
+            <wp:positionV relativeFrom="paragraph">
+              <wp:posOffset>2480310</wp:posOffset>
+            </wp:positionV>
+            <wp:extent cx="5934075" cy="2647950"/>
+            <wp:effectExtent l="0" t="0" r="9525" b="0"/>
+            <wp:wrapTopAndBottom/>
+            <wp:docPr id="1366217128" name="Grafik 3"/>
+            <wp:cNvGraphicFramePr>
+              <a:graphicFrameLocks xmlns:a="http://schemas.openxmlformats.org/drawingml/2006/main" noChangeAspect="1"/>
+            </wp:cNvGraphicFramePr>
+            <a:graphic xmlns:a="http://schemas.openxmlformats.org/drawingml/2006/main">
+              <a:graphicData uri="http://schemas.openxmlformats.org/drawingml/2006/picture">
+                <pic:pic xmlns:pic="http://schemas.openxmlformats.org/drawingml/2006/picture">
+                  <pic:nvPicPr>
+                    <pic:cNvPr id="0" name="Picture 3"/>
+                    <pic:cNvPicPr>
+                      <a:picLocks noChangeAspect="1" noChangeArrowheads="1"/>
+                    </pic:cNvPicPr>
+                  </pic:nvPicPr>
+                  <pic:blipFill>
+                    <a:blip r:embed="rId53">
+                      <a:extLst>
+                        <a:ext uri="{28A0092B-C50C-407E-A947-70E740481C1C}">
+                          <a14:useLocalDpi xmlns:a14="http://schemas.microsoft.com/office/drawing/2010/main" val="0"/>
+                        </a:ext>
+                      </a:extLst>
+                    </a:blip>
+                    <a:srcRect/>
+                    <a:stretch>
+                      <a:fillRect/>
+                    </a:stretch>
+                  </pic:blipFill>
+                  <pic:spPr bwMode="auto">
+                    <a:xfrm>
+                      <a:off x="0" y="0"/>
+                      <a:ext cx="5934075" cy="2647950"/>
+                    </a:xfrm>
+                    <a:prstGeom prst="rect">
+                      <a:avLst/>
+                    </a:prstGeom>
+                    <a:noFill/>
+                    <a:ln>
+                      <a:noFill/>
+                    </a:ln>
+                  </pic:spPr>
+                </pic:pic>
+              </a:graphicData>
+            </a:graphic>
+          </wp:anchor>
+        </w:drawing>
+      </w:r>
+      <w:r>
+        <w:rPr>
+          <w:bCs/>
+        </w:rPr>
+        <w:t xml:space="preserve">Der </w:t>
+      </w:r>
+      <w:proofErr w:type="spellStart"/>
+      <w:r>
+        <w:rPr>
+          <w:bCs/>
+        </w:rPr>
+        <w:t>Protected</w:t>
+      </w:r>
+      <w:proofErr w:type="spellEnd"/>
+      <w:r>
+        <w:rPr>
+          <w:bCs/>
+        </w:rPr>
+        <w:t xml:space="preserve"> </w:t>
+      </w:r>
+      <w:proofErr w:type="spellStart"/>
+      <w:r>
+        <w:rPr>
+          <w:bCs/>
+        </w:rPr>
+        <w:t>Component</w:t>
+      </w:r>
+      <w:proofErr w:type="spellEnd"/>
+      <w:r>
+        <w:rPr>
+          <w:bCs/>
+        </w:rPr>
+        <w:t xml:space="preserve"> überprüft </w:t>
+      </w:r>
+      <w:r>
+        <w:rPr>
+          <w:bCs/>
+        </w:rPr>
+        <w:t>den</w:t>
+      </w:r>
+      <w:r>
+        <w:rPr>
+          <w:bCs/>
+        </w:rPr>
+        <w:t xml:space="preserve"> Authentifizierungsstatus mithilfe des Authentication Hooks und leitet </w:t>
+      </w:r>
+      <w:r>
+        <w:rPr>
+          <w:bCs/>
+        </w:rPr>
+        <w:t>den Benutzer</w:t>
+      </w:r>
+      <w:r>
+        <w:rPr>
+          <w:bCs/>
+        </w:rPr>
+        <w:t xml:space="preserve"> je nach Status entweder zur geschützten Seite weiter oder zur Login-Seite, wenn </w:t>
+      </w:r>
+      <w:r>
+        <w:rPr>
+          <w:bCs/>
+        </w:rPr>
+        <w:t>er</w:t>
+      </w:r>
+      <w:r>
+        <w:rPr>
+          <w:bCs/>
+        </w:rPr>
+        <w:t xml:space="preserve"> nicht authentifiziert </w:t>
+      </w:r>
+      <w:r>
+        <w:rPr>
+          <w:bCs/>
+        </w:rPr>
+        <w:t>ist</w:t>
+      </w:r>
+      <w:r>
+        <w:rPr>
+          <w:bCs/>
+        </w:rPr>
+        <w:t>.</w:t>
+      </w:r>
       <w:r>
         <w:rPr>
           <w:bCs/>
@@ -30805,9 +31557,371 @@
     <w:p>
       <w:pPr>
         <w:rPr>
-          <w:bCs/>
-        </w:rPr>
-      </w:pPr>
+          <w:b/>
+        </w:rPr>
+      </w:pPr>
+      <w:r>
+        <w:rPr>
+          <w:b/>
+        </w:rPr>
+        <w:lastRenderedPageBreak/>
+        <w:t>Authentication Hook:</w:t>
+      </w:r>
+    </w:p>
+    <w:p>
+      <w:pPr>
+        <w:rPr>
+          <w:bCs/>
+        </w:rPr>
+      </w:pPr>
+      <w:r>
+        <w:rPr>
+          <w:bCs/>
+        </w:rPr>
+        <w:t xml:space="preserve">Der Authentication Hook wird verwendet, um </w:t>
+      </w:r>
+      <w:r>
+        <w:rPr>
+          <w:bCs/>
+        </w:rPr>
+        <w:t>den</w:t>
+      </w:r>
+      <w:r>
+        <w:rPr>
+          <w:bCs/>
+        </w:rPr>
+        <w:t xml:space="preserve"> Authentifizierungsstatus abzurufen und zu überwachen. Er prüft den Status anhand der im </w:t>
+      </w:r>
+      <w:r>
+        <w:rPr>
+          <w:color w:val="0070C0"/>
+          <w:u w:val="single"/>
+        </w:rPr>
+        <w:fldChar w:fldCharType="begin"/>
+      </w:r>
+      <w:r>
+        <w:rPr>
+          <w:color w:val="0070C0"/>
+          <w:u w:val="single"/>
+        </w:rPr>
+        <w:instrText xml:space="preserve"> REF localstor \h </w:instrText>
+      </w:r>
+      <w:r>
+        <w:rPr>
+          <w:color w:val="0070C0"/>
+          <w:u w:val="single"/>
+        </w:rPr>
+      </w:r>
+      <w:r>
+        <w:rPr>
+          <w:color w:val="0070C0"/>
+          <w:u w:val="single"/>
+        </w:rPr>
+        <w:instrText xml:space="preserve"> \* MERGEFORMAT </w:instrText>
+      </w:r>
+      <w:r>
+        <w:rPr>
+          <w:color w:val="0070C0"/>
+          <w:u w:val="single"/>
+        </w:rPr>
+        <w:fldChar w:fldCharType="separate"/>
+      </w:r>
+      <w:r>
+        <w:rPr>
+          <w:color w:val="0070C0"/>
+          <w:u w:val="single"/>
+        </w:rPr>
+        <w:t>Local Storage</w:t>
+      </w:r>
+      <w:r>
+        <w:rPr>
+          <w:color w:val="0070C0"/>
+          <w:u w:val="single"/>
+        </w:rPr>
+        <w:fldChar w:fldCharType="end"/>
+      </w:r>
+      <w:r>
+        <w:rPr>
+          <w:bCs/>
+        </w:rPr>
+        <w:t xml:space="preserve"> </w:t>
+      </w:r>
+      <w:r>
+        <w:rPr>
+          <w:bCs/>
+        </w:rPr>
+        <w:t>gespeicherten Authentifizierungsdaten und aktualisiert den Status entsprechend.</w:t>
+      </w:r>
+    </w:p>
+    <w:p>
+      <w:pPr>
+        <w:rPr>
+          <w:bCs/>
+          <w:noProof/>
+        </w:rPr>
+      </w:pPr>
+      <w:r>
+        <w:rPr>
+          <w:bCs/>
+          <w:noProof/>
+        </w:rPr>
+        <w:drawing>
+          <wp:anchor distT="0" distB="0" distL="114300" distR="114300" simplePos="0" relativeHeight="251677696" behindDoc="0" locked="0" layoutInCell="1" allowOverlap="1" wp14:anchorId="013E11C4" wp14:editId="24A80D48">
+            <wp:simplePos x="0" y="0"/>
+            <wp:positionH relativeFrom="margin">
+              <wp:align>left</wp:align>
+            </wp:positionH>
+            <wp:positionV relativeFrom="paragraph">
+              <wp:posOffset>151765</wp:posOffset>
+            </wp:positionV>
+            <wp:extent cx="5934075" cy="3171825"/>
+            <wp:effectExtent l="0" t="0" r="9525" b="9525"/>
+            <wp:wrapTopAndBottom/>
+            <wp:docPr id="727597406" name="Grafik 4"/>
+            <wp:cNvGraphicFramePr>
+              <a:graphicFrameLocks xmlns:a="http://schemas.openxmlformats.org/drawingml/2006/main" noChangeAspect="1"/>
+            </wp:cNvGraphicFramePr>
+            <a:graphic xmlns:a="http://schemas.openxmlformats.org/drawingml/2006/main">
+              <a:graphicData uri="http://schemas.openxmlformats.org/drawingml/2006/picture">
+                <pic:pic xmlns:pic="http://schemas.openxmlformats.org/drawingml/2006/picture">
+                  <pic:nvPicPr>
+                    <pic:cNvPr id="0" name="Picture 4"/>
+                    <pic:cNvPicPr>
+                      <a:picLocks noChangeAspect="1" noChangeArrowheads="1"/>
+                    </pic:cNvPicPr>
+                  </pic:nvPicPr>
+                  <pic:blipFill rotWithShape="1">
+                    <a:blip r:embed="rId54">
+                      <a:extLst>
+                        <a:ext uri="{28A0092B-C50C-407E-A947-70E740481C1C}">
+                          <a14:useLocalDpi xmlns:a14="http://schemas.microsoft.com/office/drawing/2010/main" val="0"/>
+                        </a:ext>
+                      </a:extLst>
+                    </a:blip>
+                    <a:srcRect b="15482"/>
+                    <a:stretch/>
+                  </pic:blipFill>
+                  <pic:spPr bwMode="auto">
+                    <a:xfrm>
+                      <a:off x="0" y="0"/>
+                      <a:ext cx="5934075" cy="3171825"/>
+                    </a:xfrm>
+                    <a:prstGeom prst="rect">
+                      <a:avLst/>
+                    </a:prstGeom>
+                    <a:noFill/>
+                    <a:ln>
+                      <a:noFill/>
+                    </a:ln>
+                    <a:extLst>
+                      <a:ext uri="{53640926-AAD7-44D8-BBD7-CCE9431645EC}">
+                        <a14:shadowObscured xmlns:a14="http://schemas.microsoft.com/office/drawing/2010/main"/>
+                      </a:ext>
+                    </a:extLst>
+                  </pic:spPr>
+                </pic:pic>
+              </a:graphicData>
+            </a:graphic>
+            <wp14:sizeRelV relativeFrom="margin">
+              <wp14:pctHeight>0</wp14:pctHeight>
+            </wp14:sizeRelV>
+          </wp:anchor>
+        </w:drawing>
+      </w:r>
+    </w:p>
+    <w:p>
+      <w:pPr>
+        <w:rPr>
+          <w:b/>
+        </w:rPr>
+      </w:pPr>
+      <w:bookmarkStart w:id="183" w:name="localstor"/>
+      <w:r>
+        <w:rPr>
+          <w:b/>
+        </w:rPr>
+        <w:t>Local Storage</w:t>
+      </w:r>
+      <w:bookmarkEnd w:id="183"/>
+      <w:r>
+        <w:rPr>
+          <w:b/>
+        </w:rPr>
+        <w:t xml:space="preserve"> für die Authentifizierung:</w:t>
+      </w:r>
+    </w:p>
+    <w:p>
+      <w:pPr>
+        <w:rPr>
+          <w:bCs/>
+          <w:noProof/>
+        </w:rPr>
+      </w:pPr>
+      <w:r>
+        <w:rPr>
+          <w:bCs/>
+          <w:noProof/>
+        </w:rPr>
+        <w:drawing>
+          <wp:anchor distT="0" distB="0" distL="114300" distR="114300" simplePos="0" relativeHeight="251678720" behindDoc="0" locked="0" layoutInCell="1" allowOverlap="1" wp14:anchorId="2F525C20" wp14:editId="63B24451">
+            <wp:simplePos x="0" y="0"/>
+            <wp:positionH relativeFrom="margin">
+              <wp:align>left</wp:align>
+            </wp:positionH>
+            <wp:positionV relativeFrom="paragraph">
+              <wp:posOffset>930275</wp:posOffset>
+            </wp:positionV>
+            <wp:extent cx="5934075" cy="2924175"/>
+            <wp:effectExtent l="0" t="0" r="9525" b="9525"/>
+            <wp:wrapTopAndBottom/>
+            <wp:docPr id="1472061209" name="Grafik 5"/>
+            <wp:cNvGraphicFramePr>
+              <a:graphicFrameLocks xmlns:a="http://schemas.openxmlformats.org/drawingml/2006/main" noChangeAspect="1"/>
+            </wp:cNvGraphicFramePr>
+            <a:graphic xmlns:a="http://schemas.openxmlformats.org/drawingml/2006/main">
+              <a:graphicData uri="http://schemas.openxmlformats.org/drawingml/2006/picture">
+                <pic:pic xmlns:pic="http://schemas.openxmlformats.org/drawingml/2006/picture">
+                  <pic:nvPicPr>
+                    <pic:cNvPr id="0" name="Picture 5"/>
+                    <pic:cNvPicPr>
+                      <a:picLocks noChangeAspect="1" noChangeArrowheads="1"/>
+                    </pic:cNvPicPr>
+                  </pic:nvPicPr>
+                  <pic:blipFill rotWithShape="1">
+                    <a:blip r:embed="rId55">
+                      <a:extLst>
+                        <a:ext uri="{28A0092B-C50C-407E-A947-70E740481C1C}">
+                          <a14:useLocalDpi xmlns:a14="http://schemas.microsoft.com/office/drawing/2010/main" val="0"/>
+                        </a:ext>
+                      </a:extLst>
+                    </a:blip>
+                    <a:srcRect b="17914"/>
+                    <a:stretch/>
+                  </pic:blipFill>
+                  <pic:spPr bwMode="auto">
+                    <a:xfrm>
+                      <a:off x="0" y="0"/>
+                      <a:ext cx="5934075" cy="2924175"/>
+                    </a:xfrm>
+                    <a:prstGeom prst="rect">
+                      <a:avLst/>
+                    </a:prstGeom>
+                    <a:noFill/>
+                    <a:ln>
+                      <a:noFill/>
+                    </a:ln>
+                    <a:extLst>
+                      <a:ext uri="{53640926-AAD7-44D8-BBD7-CCE9431645EC}">
+                        <a14:shadowObscured xmlns:a14="http://schemas.microsoft.com/office/drawing/2010/main"/>
+                      </a:ext>
+                    </a:extLst>
+                  </pic:spPr>
+                </pic:pic>
+              </a:graphicData>
+            </a:graphic>
+          </wp:anchor>
+        </w:drawing>
+      </w:r>
+      <w:r>
+        <w:rPr>
+          <w:bCs/>
+        </w:rPr>
+        <w:t>Die</w:t>
+      </w:r>
+      <w:r>
+        <w:rPr>
+          <w:bCs/>
+        </w:rPr>
+        <w:t xml:space="preserve"> Authentifizierungsdaten, einschlie</w:t>
+      </w:r>
+      <w:r>
+        <w:rPr>
+          <w:bCs/>
+        </w:rPr>
+        <w:t>ss</w:t>
+      </w:r>
+      <w:r>
+        <w:rPr>
+          <w:bCs/>
+        </w:rPr>
+        <w:t>lich des Tokens</w:t>
+      </w:r>
+      <w:r>
+        <w:rPr>
+          <w:bCs/>
+        </w:rPr>
+        <w:t xml:space="preserve"> und </w:t>
+      </w:r>
+      <w:proofErr w:type="spellStart"/>
+      <w:r>
+        <w:rPr>
+          <w:bCs/>
+        </w:rPr>
+        <w:t>Expire</w:t>
+      </w:r>
+      <w:proofErr w:type="spellEnd"/>
+      <w:r>
+        <w:rPr>
+          <w:bCs/>
+        </w:rPr>
+        <w:t xml:space="preserve"> Datum</w:t>
+      </w:r>
+      <w:r>
+        <w:rPr>
+          <w:bCs/>
+        </w:rPr>
+        <w:t xml:space="preserve">, werden im Local Storage </w:t>
+      </w:r>
+      <w:r>
+        <w:rPr>
+          <w:bCs/>
+        </w:rPr>
+        <w:t>des</w:t>
+      </w:r>
+      <w:r>
+        <w:rPr>
+          <w:bCs/>
+        </w:rPr>
+        <w:t xml:space="preserve"> Browsers gespeichert. Dadurch bleib</w:t>
+      </w:r>
+      <w:r>
+        <w:rPr>
+          <w:bCs/>
+        </w:rPr>
+        <w:t>t man</w:t>
+      </w:r>
+      <w:r>
+        <w:rPr>
+          <w:bCs/>
+        </w:rPr>
+        <w:t xml:space="preserve"> auch nach dem </w:t>
+      </w:r>
+      <w:proofErr w:type="spellStart"/>
+      <w:r>
+        <w:rPr>
+          <w:bCs/>
+        </w:rPr>
+        <w:t>Neuladen</w:t>
+      </w:r>
+      <w:proofErr w:type="spellEnd"/>
+      <w:r>
+        <w:rPr>
+          <w:bCs/>
+        </w:rPr>
+        <w:t xml:space="preserve"> der Seite authentifiziert, was die Benutzerfreundlichkeit deutlich erhöht</w:t>
+      </w:r>
+      <w:r>
+        <w:rPr>
+          <w:bCs/>
+        </w:rPr>
+        <w:t>, da man sich nicht ständig neu anmelden muss</w:t>
+      </w:r>
+      <w:r>
+        <w:rPr>
+          <w:bCs/>
+        </w:rPr>
+        <w:t>.</w:t>
+      </w:r>
     </w:p>
     <w:p>
       <w:pPr>
@@ -30824,30 +31938,80 @@
     </w:p>
     <w:p>
       <w:pPr>
-        <w:rPr>
-          <w:bCs/>
-        </w:rPr>
-      </w:pPr>
-    </w:p>
-    <w:p>
-      <w:pPr>
-        <w:rPr>
-          <w:bCs/>
-        </w:rPr>
-      </w:pPr>
-      <w:r>
-        <w:rPr>
-          <w:bCs/>
-        </w:rPr>
-        <w:br w:type="page"/>
-      </w:r>
-    </w:p>
-    <w:p>
-      <w:pPr>
-        <w:rPr>
-          <w:bCs/>
-        </w:rPr>
-      </w:pPr>
+        <w:pStyle w:val="berschrift3"/>
+        <w:rPr>
+          <w:bCs/>
+        </w:rPr>
+      </w:pPr>
+      <w:r>
+        <w:rPr>
+          <w:bCs/>
+        </w:rPr>
+        <w:lastRenderedPageBreak/>
+        <w:t xml:space="preserve">Arbeitspaket </w:t>
+      </w:r>
+      <w:r>
+        <w:rPr>
+          <w:rFonts w:asciiTheme="minorHAnsi" w:eastAsiaTheme="minorHAnsi" w:hAnsiTheme="minorHAnsi" w:cstheme="minorBidi"/>
+          <w:color w:val="0070C0"/>
+          <w:szCs w:val="22"/>
+          <w:u w:val="single"/>
+        </w:rPr>
+        <w:fldChar w:fldCharType="begin"/>
+      </w:r>
+      <w:r>
+        <w:rPr>
+          <w:rFonts w:asciiTheme="minorHAnsi" w:eastAsiaTheme="minorHAnsi" w:hAnsiTheme="minorHAnsi" w:cstheme="minorBidi"/>
+          <w:color w:val="0070C0"/>
+          <w:szCs w:val="22"/>
+          <w:u w:val="single"/>
+        </w:rPr>
+        <w:instrText xml:space="preserve"> REF A22 \h </w:instrText>
+      </w:r>
+      <w:r>
+        <w:rPr>
+          <w:rFonts w:asciiTheme="minorHAnsi" w:eastAsiaTheme="minorHAnsi" w:hAnsiTheme="minorHAnsi" w:cstheme="minorBidi"/>
+          <w:color w:val="0070C0"/>
+          <w:szCs w:val="22"/>
+          <w:u w:val="single"/>
+        </w:rPr>
+      </w:r>
+      <w:r>
+        <w:rPr>
+          <w:rFonts w:asciiTheme="minorHAnsi" w:eastAsiaTheme="minorHAnsi" w:hAnsiTheme="minorHAnsi" w:cstheme="minorBidi"/>
+          <w:color w:val="0070C0"/>
+          <w:szCs w:val="22"/>
+          <w:u w:val="single"/>
+        </w:rPr>
+        <w:instrText xml:space="preserve"> \* MERGEFORMAT </w:instrText>
+      </w:r>
+      <w:r>
+        <w:rPr>
+          <w:rFonts w:asciiTheme="minorHAnsi" w:eastAsiaTheme="minorHAnsi" w:hAnsiTheme="minorHAnsi" w:cstheme="minorBidi"/>
+          <w:color w:val="0070C0"/>
+          <w:szCs w:val="22"/>
+          <w:u w:val="single"/>
+        </w:rPr>
+        <w:fldChar w:fldCharType="separate"/>
+      </w:r>
+      <w:r>
+        <w:rPr>
+          <w:rFonts w:asciiTheme="minorHAnsi" w:eastAsiaTheme="minorHAnsi" w:hAnsiTheme="minorHAnsi" w:cstheme="minorBidi"/>
+          <w:color w:val="0070C0"/>
+          <w:szCs w:val="22"/>
+          <w:u w:val="single"/>
+        </w:rPr>
+        <w:t>22</w:t>
+      </w:r>
+      <w:r>
+        <w:rPr>
+          <w:rFonts w:asciiTheme="minorHAnsi" w:eastAsiaTheme="minorHAnsi" w:hAnsiTheme="minorHAnsi" w:cstheme="minorBidi"/>
+          <w:color w:val="0070C0"/>
+          <w:szCs w:val="22"/>
+          <w:u w:val="single"/>
+        </w:rPr>
+        <w:fldChar w:fldCharType="end"/>
+      </w:r>
     </w:p>
     <w:p>
       <w:pPr>
@@ -30886,7 +32050,7 @@
       <w:pPr>
         <w:pStyle w:val="berschrift2"/>
       </w:pPr>
-      <w:bookmarkStart w:id="183" w:name="_Toc160533606"/>
+      <w:bookmarkStart w:id="184" w:name="_Toc160533606"/>
       <w:r>
         <w:t>Phase "</w:t>
       </w:r>
@@ -30896,7 +32060,7 @@
       <w:r>
         <w:t>"</w:t>
       </w:r>
-      <w:bookmarkEnd w:id="183"/>
+      <w:bookmarkEnd w:id="184"/>
     </w:p>
     <w:p>
       <w:r>
@@ -30907,7 +32071,7 @@
       <w:pPr>
         <w:pStyle w:val="berschrift2"/>
       </w:pPr>
-      <w:bookmarkStart w:id="184" w:name="_Toc160533607"/>
+      <w:bookmarkStart w:id="185" w:name="_Toc160533607"/>
       <w:r>
         <w:lastRenderedPageBreak/>
         <w:t>Phase "</w:t>
@@ -30918,7 +32082,7 @@
       <w:r>
         <w:t>"</w:t>
       </w:r>
-      <w:bookmarkEnd w:id="184"/>
+      <w:bookmarkEnd w:id="185"/>
     </w:p>
     <w:p/>
     <w:p/>
@@ -30931,7 +32095,7 @@
       <w:pPr>
         <w:pStyle w:val="berschrift2"/>
       </w:pPr>
-      <w:bookmarkStart w:id="185" w:name="_Toc160533608"/>
+      <w:bookmarkStart w:id="186" w:name="_Toc160533608"/>
       <w:r>
         <w:lastRenderedPageBreak/>
         <w:t>Persönliches</w:t>
@@ -30939,7 +32103,7 @@
       <w:r>
         <w:t xml:space="preserve"> Fazit</w:t>
       </w:r>
-      <w:bookmarkEnd w:id="185"/>
+      <w:bookmarkEnd w:id="186"/>
     </w:p>
     <w:p>
       <w:r>
@@ -30950,12 +32114,12 @@
       <w:pPr>
         <w:pStyle w:val="berschrift2"/>
       </w:pPr>
-      <w:bookmarkStart w:id="186" w:name="_Toc160533609"/>
+      <w:bookmarkStart w:id="187" w:name="_Toc160533609"/>
       <w:r>
         <w:lastRenderedPageBreak/>
         <w:t>Quellenverzeichnis</w:t>
       </w:r>
-      <w:bookmarkEnd w:id="186"/>
+      <w:bookmarkEnd w:id="187"/>
       <w:r>
         <w:br w:type="page"/>
       </w:r>
@@ -30964,12 +32128,12 @@
       <w:pPr>
         <w:pStyle w:val="berschrift2"/>
       </w:pPr>
-      <w:bookmarkStart w:id="187" w:name="_Toc160533610"/>
+      <w:bookmarkStart w:id="188" w:name="_Toc160533610"/>
       <w:r>
         <w:lastRenderedPageBreak/>
         <w:t>Glossar</w:t>
       </w:r>
-      <w:bookmarkEnd w:id="187"/>
+      <w:bookmarkEnd w:id="188"/>
     </w:p>
     <w:tbl>
       <w:tblPr>
@@ -35948,10 +37112,12 @@
     <w:rsid w:val="00487CDB"/>
     <w:rsid w:val="005311A6"/>
     <w:rsid w:val="005464EB"/>
+    <w:rsid w:val="00585F3B"/>
     <w:rsid w:val="006125C3"/>
     <w:rsid w:val="00834364"/>
     <w:rsid w:val="00972E99"/>
     <w:rsid w:val="00BA2688"/>
+    <w:rsid w:val="00BE0629"/>
     <w:rsid w:val="00D3510B"/>
     <w:rsid w:val="00D9438C"/>
     <w:rsid w:val="00FD5B43"/>
@@ -36710,18 +37876,34 @@
 </file>
 
 <file path=customXml/item1.xml><?xml version="1.0" encoding="utf-8"?>
-<?mso-contentType ?>
-<FormTemplates xmlns="http://schemas.microsoft.com/sharepoint/v3/contenttype/forms">
-  <Display>DocumentLibraryForm</Display>
-  <Edit>DocumentLibraryForm</Edit>
-  <New>DocumentLibraryForm</New>
-</FormTemplates>
+<p:properties xmlns:p="http://schemas.microsoft.com/office/2006/metadata/properties" xmlns:xsi="http://www.w3.org/2001/XMLSchema-instance" xmlns:pc="http://schemas.microsoft.com/office/infopath/2007/PartnerControls">
+  <documentManagement/>
+</p:properties>
 </file>
 
 <file path=customXml/item2.xml><?xml version="1.0" encoding="utf-8"?>
-<p:properties xmlns:p="http://schemas.microsoft.com/office/2006/metadata/properties" xmlns:xsi="http://www.w3.org/2001/XMLSchema-instance" xmlns:pc="http://schemas.microsoft.com/office/infopath/2007/PartnerControls">
-  <documentManagement/>
-</p:properties>
+<b:Sources xmlns:b="http://schemas.openxmlformats.org/officeDocument/2006/bibliography" xmlns="http://schemas.openxmlformats.org/officeDocument/2006/bibliography" SelectedStyle="\APASixthEditionOfficeOnline.xsl" StyleName="APA" Version="6">
+  <b:Source>
+    <b:Tag>Authr</b:Tag>
+    <b:SourceType>Book</b:SourceType>
+    <b:Guid>{BA01FD2C-EDFC-4D13-8F46-679005D5D2FB}</b:Guid>
+    <b:Author>
+      <b:Author>
+        <b:NameList>
+          <b:Person>
+            <b:Last>Autor</b:Last>
+            <b:First>Anton</b:First>
+          </b:Person>
+        </b:NameList>
+      </b:Author>
+    </b:Author>
+    <b:Title>Titel</b:Title>
+    <b:Year>Jahr</b:Year>
+    <b:City>Ort</b:City>
+    <b:Publisher>Verleger</b:Publisher>
+    <b:RefOrder>1</b:RefOrder>
+  </b:Source>
+</b:Sources>
 </file>
 
 <file path=customXml/item3.xml><?xml version="1.0" encoding="utf-8"?>
@@ -36915,43 +38097,27 @@
 </file>
 
 <file path=customXml/item4.xml><?xml version="1.0" encoding="utf-8"?>
-<b:Sources xmlns:b="http://schemas.openxmlformats.org/officeDocument/2006/bibliography" xmlns="http://schemas.openxmlformats.org/officeDocument/2006/bibliography" SelectedStyle="\APASixthEditionOfficeOnline.xsl" StyleName="APA" Version="6">
-  <b:Source>
-    <b:Tag>Authr</b:Tag>
-    <b:SourceType>Book</b:SourceType>
-    <b:Guid>{BA01FD2C-EDFC-4D13-8F46-679005D5D2FB}</b:Guid>
-    <b:Author>
-      <b:Author>
-        <b:NameList>
-          <b:Person>
-            <b:Last>Autor</b:Last>
-            <b:First>Anton</b:First>
-          </b:Person>
-        </b:NameList>
-      </b:Author>
-    </b:Author>
-    <b:Title>Titel</b:Title>
-    <b:Year>Jahr</b:Year>
-    <b:City>Ort</b:City>
-    <b:Publisher>Verleger</b:Publisher>
-    <b:RefOrder>1</b:RefOrder>
-  </b:Source>
-</b:Sources>
+<?mso-contentType ?>
+<FormTemplates xmlns="http://schemas.microsoft.com/sharepoint/v3/contenttype/forms">
+  <Display>DocumentLibraryForm</Display>
+  <Edit>DocumentLibraryForm</Edit>
+  <New>DocumentLibraryForm</New>
+</FormTemplates>
 </file>
 
 <file path=customXml/itemProps1.xml><?xml version="1.0" encoding="utf-8"?>
-<ds:datastoreItem xmlns:ds="http://schemas.openxmlformats.org/officeDocument/2006/customXml" ds:itemID="{691B9E7B-1F5D-4650-8E1E-7519107C4315}">
+<ds:datastoreItem xmlns:ds="http://schemas.openxmlformats.org/officeDocument/2006/customXml" ds:itemID="{A000BED3-F54C-414D-A2A4-3CB9371644D5}">
   <ds:schemaRefs>
-    <ds:schemaRef ds:uri="http://schemas.microsoft.com/sharepoint/v3/contenttype/forms"/>
+    <ds:schemaRef ds:uri="http://schemas.microsoft.com/office/2006/metadata/properties"/>
+    <ds:schemaRef ds:uri="http://schemas.microsoft.com/office/infopath/2007/PartnerControls"/>
   </ds:schemaRefs>
 </ds:datastoreItem>
 </file>
 
 <file path=customXml/itemProps2.xml><?xml version="1.0" encoding="utf-8"?>
-<ds:datastoreItem xmlns:ds="http://schemas.openxmlformats.org/officeDocument/2006/customXml" ds:itemID="{A000BED3-F54C-414D-A2A4-3CB9371644D5}">
+<ds:datastoreItem xmlns:ds="http://schemas.openxmlformats.org/officeDocument/2006/customXml" ds:itemID="{A77B781F-CA08-491A-A6F1-F7575EFA3380}">
   <ds:schemaRefs>
-    <ds:schemaRef ds:uri="http://schemas.microsoft.com/office/2006/metadata/properties"/>
-    <ds:schemaRef ds:uri="http://schemas.microsoft.com/office/infopath/2007/PartnerControls"/>
+    <ds:schemaRef ds:uri="http://schemas.openxmlformats.org/officeDocument/2006/bibliography"/>
   </ds:schemaRefs>
 </ds:datastoreItem>
 </file>
@@ -36975,9 +38141,9 @@
 </file>
 
 <file path=customXml/itemProps4.xml><?xml version="1.0" encoding="utf-8"?>
-<ds:datastoreItem xmlns:ds="http://schemas.openxmlformats.org/officeDocument/2006/customXml" ds:itemID="{A77B781F-CA08-491A-A6F1-F7575EFA3380}">
+<ds:datastoreItem xmlns:ds="http://schemas.openxmlformats.org/officeDocument/2006/customXml" ds:itemID="{691B9E7B-1F5D-4650-8E1E-7519107C4315}">
   <ds:schemaRefs>
-    <ds:schemaRef ds:uri="http://schemas.openxmlformats.org/officeDocument/2006/bibliography"/>
+    <ds:schemaRef ds:uri="http://schemas.microsoft.com/sharepoint/v3/contenttype/forms"/>
   </ds:schemaRefs>
 </ds:datastoreItem>
 </file>
</xml_diff>

<commit_message>
finished arbeitsjournal day 6
</commit_message>
<xml_diff>
--- a/Dokumentation.docx
+++ b/Dokumentation.docx
@@ -6497,15 +6497,7 @@
     </w:p>
     <w:p>
       <w:r>
-        <w:t xml:space="preserve">Das Lernportal besteht aus einem Java </w:t>
-      </w:r>
-      <w:proofErr w:type="gramStart"/>
-      <w:r>
-        <w:t>Backend</w:t>
-      </w:r>
-      <w:proofErr w:type="gramEnd"/>
-      <w:r>
-        <w:t xml:space="preserve">, welches mittels Spring Boot implementiert wurde. Dazu wurde das UI mit </w:t>
+        <w:t xml:space="preserve">Das Lernportal besteht aus einem Java Backend, welches mittels Spring Boot implementiert wurde. Dazu wurde das UI mit </w:t>
       </w:r>
       <w:proofErr w:type="spellStart"/>
       <w:r>
@@ -7475,15 +7467,7 @@
       </w:r>
       <w:proofErr w:type="spellEnd"/>
       <w:r>
-        <w:t xml:space="preserve"> Frontend und Spring Boot </w:t>
-      </w:r>
-      <w:proofErr w:type="gramStart"/>
-      <w:r>
-        <w:t>Backend</w:t>
-      </w:r>
-      <w:proofErr w:type="gramEnd"/>
-      <w:r>
-        <w:t xml:space="preserve">. In diesem Projekt arbeitete der Auszubildende an der Planung, Datenbankentwurf, Backend, Frontend und </w:t>
+        <w:t xml:space="preserve"> Frontend und Spring Boot Backend. In diesem Projekt arbeitete der Auszubildende an der Planung, Datenbankentwurf, Backend, Frontend und </w:t>
       </w:r>
       <w:proofErr w:type="spellStart"/>
       <w:r>
@@ -10030,25 +10014,7 @@
                 <w:bCs/>
                 <w:sz w:val="24"/>
               </w:rPr>
-              <w:t xml:space="preserve">Anpassung und Optimierung der Kommunikation zwischen Frontend und </w:t>
-            </w:r>
-            <w:proofErr w:type="gramStart"/>
-            <w:r>
-              <w:rPr>
-                <w:rFonts w:eastAsia="Calibri" w:cstheme="minorHAnsi"/>
-                <w:bCs/>
-                <w:sz w:val="24"/>
-              </w:rPr>
-              <w:t>Backend</w:t>
-            </w:r>
-            <w:proofErr w:type="gramEnd"/>
-            <w:r>
-              <w:rPr>
-                <w:rFonts w:eastAsia="Calibri" w:cstheme="minorHAnsi"/>
-                <w:bCs/>
-                <w:sz w:val="24"/>
-              </w:rPr>
-              <w:t>, um eine reibungslose Datenübertragung und Interaktion zu gewährleisten.</w:t>
+              <w:t>Anpassung und Optimierung der Kommunikation zwischen Frontend und Backend, um eine reibungslose Datenübertragung und Interaktion zu gewährleisten.</w:t>
             </w:r>
           </w:p>
         </w:tc>
@@ -13940,7 +13906,6 @@
               <w:t>Online-</w:t>
             </w:r>
             <w:proofErr w:type="spellStart"/>
-            <w:proofErr w:type="gramStart"/>
             <w:r>
               <w:rPr>
                 <w:lang w:val="fr-CH"/>
@@ -13952,14 +13917,7 @@
               <w:rPr>
                 <w:lang w:val="fr-CH"/>
               </w:rPr>
-              <w:t>:</w:t>
-            </w:r>
-            <w:proofErr w:type="gramEnd"/>
-            <w:r>
-              <w:rPr>
-                <w:lang w:val="fr-CH"/>
-              </w:rPr>
-              <w:t xml:space="preserve"> </w:t>
+              <w:t xml:space="preserve">: </w:t>
             </w:r>
             <w:hyperlink r:id="rId16" w:history="1">
               <w:r>
@@ -15383,7 +15341,6 @@
               <w:t xml:space="preserve">-Listener zu </w:t>
             </w:r>
             <w:proofErr w:type="spellStart"/>
-            <w:proofErr w:type="gramStart"/>
             <w:r>
               <w:t>implementieren.</w:t>
             </w:r>
@@ -15391,7 +15348,6 @@
               <w:t>Die</w:t>
             </w:r>
             <w:proofErr w:type="spellEnd"/>
-            <w:proofErr w:type="gramEnd"/>
             <w:r>
               <w:t xml:space="preserve"> Implementierung der neuen Endpunkte für die detaillierte Transformations- und Event-bildanzeige verlangte eine genaue Auseinandersetzung mit den Datenstrukturen und dem Datenfluss innerhalb der Anwendung.</w:t>
             </w:r>
@@ -16115,15 +16071,7 @@
           </w:tcPr>
           <w:p>
             <w:r>
-              <w:t xml:space="preserve">Anpassung und Optimierung der Kommunikation zwischen Frontend und </w:t>
-            </w:r>
-            <w:proofErr w:type="gramStart"/>
-            <w:r>
-              <w:t>Backend</w:t>
-            </w:r>
-            <w:proofErr w:type="gramEnd"/>
-            <w:r>
-              <w:t>.</w:t>
+              <w:t>Anpassung und Optimierung der Kommunikation zwischen Frontend und Backend.</w:t>
             </w:r>
           </w:p>
           <w:p>
@@ -16441,6 +16389,860 @@
       </w:r>
       <w:bookmarkEnd w:id="118"/>
       <w:bookmarkEnd w:id="119"/>
+    </w:p>
+    <w:tbl>
+      <w:tblPr>
+        <w:tblStyle w:val="Tabellenraster"/>
+        <w:tblW w:w="5000" w:type="pct"/>
+        <w:tblBorders>
+          <w:top w:val="single" w:sz="4" w:space="0" w:color="D9D9D9"/>
+          <w:left w:val="single" w:sz="4" w:space="0" w:color="D9D9D9"/>
+          <w:bottom w:val="single" w:sz="4" w:space="0" w:color="D9D9D9"/>
+          <w:right w:val="single" w:sz="4" w:space="0" w:color="D9D9D9"/>
+          <w:insideH w:val="single" w:sz="4" w:space="0" w:color="D9D9D9"/>
+          <w:insideV w:val="single" w:sz="4" w:space="0" w:color="D9D9D9"/>
+        </w:tblBorders>
+        <w:tblCellMar>
+          <w:top w:w="57" w:type="dxa"/>
+          <w:left w:w="57" w:type="dxa"/>
+          <w:bottom w:w="57" w:type="dxa"/>
+          <w:right w:w="57" w:type="dxa"/>
+        </w:tblCellMar>
+        <w:tblLook w:val="04A0" w:firstRow="1" w:lastRow="0" w:firstColumn="1" w:lastColumn="0" w:noHBand="0" w:noVBand="1"/>
+      </w:tblPr>
+      <w:tblGrid>
+        <w:gridCol w:w="821"/>
+        <w:gridCol w:w="6830"/>
+        <w:gridCol w:w="1693"/>
+      </w:tblGrid>
+      <w:tr>
+        <w:trPr>
+          <w:trHeight w:hRule="exact" w:val="397"/>
+          <w:tblHeader/>
+        </w:trPr>
+        <w:tc>
+          <w:tcPr>
+            <w:tcW w:w="439" w:type="pct"/>
+            <w:shd w:val="clear" w:color="auto" w:fill="F2F2F2"/>
+            <w:vAlign w:val="center"/>
+          </w:tcPr>
+          <w:p>
+            <w:pPr>
+              <w:spacing w:after="200" w:line="276" w:lineRule="auto"/>
+              <w:jc w:val="center"/>
+              <w:rPr>
+                <w:rFonts w:asciiTheme="majorHAnsi" w:eastAsia="Calibri" w:hAnsiTheme="majorHAnsi" w:cstheme="majorHAnsi"/>
+                <w:bCs/>
+                <w:sz w:val="24"/>
+              </w:rPr>
+            </w:pPr>
+            <w:r>
+              <w:rPr>
+                <w:rFonts w:asciiTheme="majorHAnsi" w:eastAsia="Calibri" w:hAnsiTheme="majorHAnsi" w:cstheme="majorHAnsi"/>
+                <w:bCs/>
+                <w:sz w:val="24"/>
+              </w:rPr>
+              <w:t>ID</w:t>
+            </w:r>
+          </w:p>
+        </w:tc>
+        <w:tc>
+          <w:tcPr>
+            <w:tcW w:w="3655" w:type="pct"/>
+            <w:shd w:val="clear" w:color="auto" w:fill="F2F2F2"/>
+          </w:tcPr>
+          <w:p>
+            <w:pPr>
+              <w:spacing w:after="200" w:line="276" w:lineRule="auto"/>
+              <w:jc w:val="center"/>
+              <w:rPr>
+                <w:rFonts w:asciiTheme="majorHAnsi" w:eastAsia="Calibri" w:hAnsiTheme="majorHAnsi" w:cstheme="majorHAnsi"/>
+                <w:bCs/>
+                <w:sz w:val="24"/>
+              </w:rPr>
+            </w:pPr>
+            <w:r>
+              <w:rPr>
+                <w:rFonts w:asciiTheme="majorHAnsi" w:eastAsia="Calibri" w:hAnsiTheme="majorHAnsi" w:cstheme="majorHAnsi"/>
+                <w:bCs/>
+                <w:sz w:val="24"/>
+              </w:rPr>
+              <w:t>Tagesziele</w:t>
+            </w:r>
+          </w:p>
+        </w:tc>
+        <w:tc>
+          <w:tcPr>
+            <w:tcW w:w="906" w:type="pct"/>
+            <w:shd w:val="clear" w:color="auto" w:fill="F2F2F2"/>
+            <w:vAlign w:val="center"/>
+          </w:tcPr>
+          <w:p>
+            <w:pPr>
+              <w:spacing w:after="200" w:line="276" w:lineRule="auto"/>
+              <w:jc w:val="center"/>
+              <w:rPr>
+                <w:rFonts w:asciiTheme="majorHAnsi" w:eastAsia="Calibri" w:hAnsiTheme="majorHAnsi" w:cstheme="majorHAnsi"/>
+                <w:bCs/>
+                <w:sz w:val="24"/>
+              </w:rPr>
+            </w:pPr>
+            <w:r>
+              <w:rPr>
+                <w:rFonts w:asciiTheme="majorHAnsi" w:eastAsia="Calibri" w:hAnsiTheme="majorHAnsi" w:cstheme="majorHAnsi"/>
+                <w:bCs/>
+                <w:sz w:val="24"/>
+              </w:rPr>
+              <w:t>Status</w:t>
+            </w:r>
+          </w:p>
+        </w:tc>
+      </w:tr>
+      <w:tr>
+        <w:trPr>
+          <w:trHeight w:val="283"/>
+        </w:trPr>
+        <w:tc>
+          <w:tcPr>
+            <w:tcW w:w="439" w:type="pct"/>
+          </w:tcPr>
+          <w:p>
+            <w:pPr>
+              <w:rPr>
+                <w:color w:val="0070C0"/>
+                <w:u w:val="single"/>
+              </w:rPr>
+            </w:pPr>
+            <w:r>
+              <w:rPr>
+                <w:color w:val="0070C0"/>
+                <w:u w:val="single"/>
+              </w:rPr>
+              <w:fldChar w:fldCharType="begin"/>
+            </w:r>
+            <w:r>
+              <w:rPr>
+                <w:color w:val="0070C0"/>
+                <w:u w:val="single"/>
+              </w:rPr>
+              <w:instrText xml:space="preserve"> REF A23 \h </w:instrText>
+            </w:r>
+            <w:r>
+              <w:rPr>
+                <w:color w:val="0070C0"/>
+                <w:u w:val="single"/>
+              </w:rPr>
+            </w:r>
+            <w:r>
+              <w:rPr>
+                <w:color w:val="0070C0"/>
+                <w:u w:val="single"/>
+              </w:rPr>
+              <w:instrText xml:space="preserve"> \* MERGEFORMAT </w:instrText>
+            </w:r>
+            <w:r>
+              <w:rPr>
+                <w:color w:val="0070C0"/>
+                <w:u w:val="single"/>
+              </w:rPr>
+              <w:fldChar w:fldCharType="separate"/>
+            </w:r>
+            <w:r>
+              <w:rPr>
+                <w:color w:val="0070C0"/>
+                <w:u w:val="single"/>
+              </w:rPr>
+              <w:t>23</w:t>
+            </w:r>
+            <w:r>
+              <w:rPr>
+                <w:color w:val="0070C0"/>
+                <w:u w:val="single"/>
+              </w:rPr>
+              <w:fldChar w:fldCharType="end"/>
+            </w:r>
+          </w:p>
+        </w:tc>
+        <w:tc>
+          <w:tcPr>
+            <w:tcW w:w="3655" w:type="pct"/>
+          </w:tcPr>
+          <w:p>
+            <w:pPr>
+              <w:tabs>
+                <w:tab w:val="left" w:pos="975"/>
+              </w:tabs>
+            </w:pPr>
+            <w:r>
+              <w:t>Implementierung einer Benutzeroberfläche und Logik für den Upload von Bildern durch den Benutzer</w:t>
+            </w:r>
+            <w:r>
+              <w:t>.</w:t>
+            </w:r>
+          </w:p>
+        </w:tc>
+        <w:tc>
+          <w:tcPr>
+            <w:tcW w:w="906" w:type="pct"/>
+          </w:tcPr>
+          <w:p>
+            <w:pPr>
+              <w:spacing w:after="200" w:line="276" w:lineRule="auto"/>
+              <w:rPr>
+                <w:rFonts w:asciiTheme="majorHAnsi" w:eastAsia="Calibri" w:hAnsiTheme="majorHAnsi" w:cstheme="majorHAnsi"/>
+                <w:bCs/>
+                <w:sz w:val="24"/>
+              </w:rPr>
+            </w:pPr>
+            <w:r>
+              <w:rPr>
+                <w:rFonts w:asciiTheme="majorHAnsi" w:eastAsia="Calibri" w:hAnsiTheme="majorHAnsi" w:cstheme="majorHAnsi"/>
+                <w:bCs/>
+                <w:sz w:val="24"/>
+              </w:rPr>
+              <w:t>Erledigt</w:t>
+            </w:r>
+          </w:p>
+        </w:tc>
+      </w:tr>
+      <w:tr>
+        <w:trPr>
+          <w:trHeight w:val="283"/>
+        </w:trPr>
+        <w:tc>
+          <w:tcPr>
+            <w:tcW w:w="439" w:type="pct"/>
+          </w:tcPr>
+          <w:p>
+            <w:pPr>
+              <w:rPr>
+                <w:color w:val="0070C0"/>
+                <w:u w:val="single"/>
+              </w:rPr>
+            </w:pPr>
+            <w:r>
+              <w:rPr>
+                <w:color w:val="0070C0"/>
+                <w:u w:val="single"/>
+              </w:rPr>
+              <w:fldChar w:fldCharType="begin"/>
+            </w:r>
+            <w:r>
+              <w:rPr>
+                <w:color w:val="0070C0"/>
+                <w:u w:val="single"/>
+              </w:rPr>
+              <w:instrText xml:space="preserve"> REF A24 \h </w:instrText>
+            </w:r>
+            <w:r>
+              <w:rPr>
+                <w:color w:val="0070C0"/>
+                <w:u w:val="single"/>
+              </w:rPr>
+            </w:r>
+            <w:r>
+              <w:rPr>
+                <w:color w:val="0070C0"/>
+                <w:u w:val="single"/>
+              </w:rPr>
+              <w:instrText xml:space="preserve"> \* MERGEFORMAT </w:instrText>
+            </w:r>
+            <w:r>
+              <w:rPr>
+                <w:color w:val="0070C0"/>
+                <w:u w:val="single"/>
+              </w:rPr>
+              <w:fldChar w:fldCharType="separate"/>
+            </w:r>
+            <w:r>
+              <w:rPr>
+                <w:color w:val="0070C0"/>
+                <w:u w:val="single"/>
+              </w:rPr>
+              <w:t>24</w:t>
+            </w:r>
+            <w:r>
+              <w:rPr>
+                <w:color w:val="0070C0"/>
+                <w:u w:val="single"/>
+              </w:rPr>
+              <w:fldChar w:fldCharType="end"/>
+            </w:r>
+          </w:p>
+        </w:tc>
+        <w:tc>
+          <w:tcPr>
+            <w:tcW w:w="3655" w:type="pct"/>
+          </w:tcPr>
+          <w:p>
+            <w:r>
+              <w:t>Entwicklung von Frontend-Komponenten zur Anzeige von Bildern zum jeweiligen Event.</w:t>
+            </w:r>
+          </w:p>
+        </w:tc>
+        <w:tc>
+          <w:tcPr>
+            <w:tcW w:w="906" w:type="pct"/>
+          </w:tcPr>
+          <w:p>
+            <w:pPr>
+              <w:spacing w:after="200" w:line="276" w:lineRule="auto"/>
+              <w:rPr>
+                <w:rFonts w:asciiTheme="majorHAnsi" w:eastAsia="Calibri" w:hAnsiTheme="majorHAnsi" w:cstheme="majorHAnsi"/>
+                <w:bCs/>
+                <w:sz w:val="24"/>
+              </w:rPr>
+            </w:pPr>
+            <w:r>
+              <w:rPr>
+                <w:rFonts w:asciiTheme="majorHAnsi" w:eastAsia="Calibri" w:hAnsiTheme="majorHAnsi" w:cstheme="majorHAnsi"/>
+                <w:bCs/>
+                <w:sz w:val="24"/>
+              </w:rPr>
+              <w:t>Erledigt</w:t>
+            </w:r>
+          </w:p>
+        </w:tc>
+      </w:tr>
+      <w:tr>
+        <w:trPr>
+          <w:trHeight w:val="283"/>
+        </w:trPr>
+        <w:tc>
+          <w:tcPr>
+            <w:tcW w:w="439" w:type="pct"/>
+          </w:tcPr>
+          <w:p>
+            <w:pPr>
+              <w:rPr>
+                <w:color w:val="0070C0"/>
+                <w:u w:val="single"/>
+              </w:rPr>
+            </w:pPr>
+            <w:r>
+              <w:rPr>
+                <w:color w:val="0070C0"/>
+                <w:u w:val="single"/>
+              </w:rPr>
+              <w:fldChar w:fldCharType="begin"/>
+            </w:r>
+            <w:r>
+              <w:rPr>
+                <w:color w:val="0070C0"/>
+                <w:u w:val="single"/>
+              </w:rPr>
+              <w:instrText xml:space="preserve"> REF A25 \h </w:instrText>
+            </w:r>
+            <w:r>
+              <w:rPr>
+                <w:color w:val="0070C0"/>
+                <w:u w:val="single"/>
+              </w:rPr>
+            </w:r>
+            <w:r>
+              <w:rPr>
+                <w:color w:val="0070C0"/>
+                <w:u w:val="single"/>
+              </w:rPr>
+              <w:instrText xml:space="preserve"> \* MERGEFORMAT </w:instrText>
+            </w:r>
+            <w:r>
+              <w:rPr>
+                <w:color w:val="0070C0"/>
+                <w:u w:val="single"/>
+              </w:rPr>
+              <w:fldChar w:fldCharType="separate"/>
+            </w:r>
+            <w:r>
+              <w:rPr>
+                <w:color w:val="0070C0"/>
+                <w:u w:val="single"/>
+              </w:rPr>
+              <w:t>25</w:t>
+            </w:r>
+            <w:r>
+              <w:rPr>
+                <w:color w:val="0070C0"/>
+                <w:u w:val="single"/>
+              </w:rPr>
+              <w:fldChar w:fldCharType="end"/>
+            </w:r>
+          </w:p>
+        </w:tc>
+        <w:tc>
+          <w:tcPr>
+            <w:tcW w:w="3655" w:type="pct"/>
+          </w:tcPr>
+          <w:p>
+            <w:r>
+              <w:t>Erstellung von Benutzeroberflächen und Logiken im Frontend zur Verwaltung von Bildern, einschliesslich Funktionen zum Erstellen, Bearbeiten und Löschen von Bildern.</w:t>
+            </w:r>
+          </w:p>
+        </w:tc>
+        <w:tc>
+          <w:tcPr>
+            <w:tcW w:w="906" w:type="pct"/>
+          </w:tcPr>
+          <w:p>
+            <w:pPr>
+              <w:spacing w:after="200" w:line="276" w:lineRule="auto"/>
+              <w:rPr>
+                <w:rFonts w:asciiTheme="majorHAnsi" w:eastAsia="Calibri" w:hAnsiTheme="majorHAnsi" w:cstheme="majorHAnsi"/>
+                <w:bCs/>
+                <w:sz w:val="24"/>
+              </w:rPr>
+            </w:pPr>
+            <w:r>
+              <w:rPr>
+                <w:rFonts w:asciiTheme="majorHAnsi" w:eastAsia="Calibri" w:hAnsiTheme="majorHAnsi" w:cstheme="majorHAnsi"/>
+                <w:bCs/>
+                <w:sz w:val="24"/>
+              </w:rPr>
+              <w:t>Erledigt</w:t>
+            </w:r>
+          </w:p>
+        </w:tc>
+      </w:tr>
+      <w:tr>
+        <w:trPr>
+          <w:trHeight w:val="283"/>
+        </w:trPr>
+        <w:tc>
+          <w:tcPr>
+            <w:tcW w:w="439" w:type="pct"/>
+          </w:tcPr>
+          <w:p>
+            <w:pPr>
+              <w:rPr>
+                <w:color w:val="0070C0"/>
+                <w:u w:val="single"/>
+              </w:rPr>
+            </w:pPr>
+            <w:r>
+              <w:rPr>
+                <w:color w:val="0070C0"/>
+                <w:u w:val="single"/>
+              </w:rPr>
+              <w:fldChar w:fldCharType="begin"/>
+            </w:r>
+            <w:r>
+              <w:rPr>
+                <w:color w:val="0070C0"/>
+                <w:u w:val="single"/>
+              </w:rPr>
+              <w:instrText xml:space="preserve"> REF A26 \h </w:instrText>
+            </w:r>
+            <w:r>
+              <w:rPr>
+                <w:color w:val="0070C0"/>
+                <w:u w:val="single"/>
+              </w:rPr>
+            </w:r>
+            <w:r>
+              <w:rPr>
+                <w:color w:val="0070C0"/>
+                <w:u w:val="single"/>
+              </w:rPr>
+              <w:instrText xml:space="preserve"> \* MERGEFORMAT </w:instrText>
+            </w:r>
+            <w:r>
+              <w:rPr>
+                <w:color w:val="0070C0"/>
+                <w:u w:val="single"/>
+              </w:rPr>
+              <w:fldChar w:fldCharType="separate"/>
+            </w:r>
+            <w:r>
+              <w:rPr>
+                <w:color w:val="0070C0"/>
+                <w:u w:val="single"/>
+              </w:rPr>
+              <w:t>26</w:t>
+            </w:r>
+            <w:r>
+              <w:rPr>
+                <w:color w:val="0070C0"/>
+                <w:u w:val="single"/>
+              </w:rPr>
+              <w:fldChar w:fldCharType="end"/>
+            </w:r>
+            <w:r>
+              <w:t>&amp;</w:t>
+            </w:r>
+            <w:r>
+              <w:rPr>
+                <w:color w:val="0070C0"/>
+                <w:u w:val="single"/>
+              </w:rPr>
+              <w:fldChar w:fldCharType="begin"/>
+            </w:r>
+            <w:r>
+              <w:rPr>
+                <w:color w:val="0070C0"/>
+                <w:u w:val="single"/>
+              </w:rPr>
+              <w:instrText xml:space="preserve"> REF A27 \h </w:instrText>
+            </w:r>
+            <w:r>
+              <w:rPr>
+                <w:color w:val="0070C0"/>
+                <w:u w:val="single"/>
+              </w:rPr>
+            </w:r>
+            <w:r>
+              <w:rPr>
+                <w:color w:val="0070C0"/>
+                <w:u w:val="single"/>
+              </w:rPr>
+              <w:instrText xml:space="preserve"> \* MERGEFORMAT </w:instrText>
+            </w:r>
+            <w:r>
+              <w:rPr>
+                <w:color w:val="0070C0"/>
+                <w:u w:val="single"/>
+              </w:rPr>
+              <w:fldChar w:fldCharType="separate"/>
+            </w:r>
+            <w:r>
+              <w:rPr>
+                <w:color w:val="0070C0"/>
+                <w:u w:val="single"/>
+              </w:rPr>
+              <w:t>27</w:t>
+            </w:r>
+            <w:r>
+              <w:rPr>
+                <w:color w:val="0070C0"/>
+                <w:u w:val="single"/>
+              </w:rPr>
+              <w:fldChar w:fldCharType="end"/>
+            </w:r>
+          </w:p>
+        </w:tc>
+        <w:tc>
+          <w:tcPr>
+            <w:tcW w:w="3655" w:type="pct"/>
+          </w:tcPr>
+          <w:p>
+            <w:r>
+              <w:t>Entwicklung einer Benutzeroberfläche zur Anzeige von Datenimport-Transformationen, die Administratoren Einblick in Probleme gibt, die während des Imports passiert sind.</w:t>
+            </w:r>
+          </w:p>
+        </w:tc>
+        <w:tc>
+          <w:tcPr>
+            <w:tcW w:w="906" w:type="pct"/>
+          </w:tcPr>
+          <w:p>
+            <w:pPr>
+              <w:spacing w:after="200" w:line="276" w:lineRule="auto"/>
+              <w:rPr>
+                <w:rFonts w:asciiTheme="majorHAnsi" w:eastAsia="Calibri" w:hAnsiTheme="majorHAnsi" w:cstheme="majorHAnsi"/>
+                <w:bCs/>
+                <w:sz w:val="24"/>
+              </w:rPr>
+            </w:pPr>
+            <w:r>
+              <w:rPr>
+                <w:rFonts w:asciiTheme="majorHAnsi" w:eastAsia="Calibri" w:hAnsiTheme="majorHAnsi" w:cstheme="majorHAnsi"/>
+                <w:bCs/>
+                <w:sz w:val="24"/>
+              </w:rPr>
+              <w:t>80% Erledigt</w:t>
+            </w:r>
+            <w:r>
+              <w:rPr>
+                <w:rFonts w:asciiTheme="majorHAnsi" w:eastAsia="Calibri" w:hAnsiTheme="majorHAnsi" w:cstheme="majorHAnsi"/>
+                <w:bCs/>
+                <w:sz w:val="24"/>
+              </w:rPr>
+              <w:t xml:space="preserve"> </w:t>
+            </w:r>
+            <w:r>
+              <w:rPr>
+                <w:rFonts w:ascii="Segoe UI Emoji" w:eastAsia="Calibri" w:hAnsi="Segoe UI Emoji" w:cs="Segoe UI Emoji"/>
+                <w:bCs/>
+                <w:sz w:val="24"/>
+              </w:rPr>
+              <w:t>⚠️</w:t>
+            </w:r>
+          </w:p>
+        </w:tc>
+      </w:tr>
+      <w:tr>
+        <w:tc>
+          <w:tcPr>
+            <w:tcW w:w="5000" w:type="pct"/>
+            <w:gridSpan w:val="3"/>
+            <w:shd w:val="clear" w:color="auto" w:fill="F2F2F2"/>
+          </w:tcPr>
+          <w:p>
+            <w:pPr>
+              <w:spacing w:after="200" w:line="276" w:lineRule="auto"/>
+              <w:rPr>
+                <w:rFonts w:asciiTheme="majorHAnsi" w:eastAsia="Calibri" w:hAnsiTheme="majorHAnsi" w:cstheme="majorHAnsi"/>
+                <w:bCs/>
+                <w:sz w:val="24"/>
+              </w:rPr>
+            </w:pPr>
+            <w:r>
+              <w:rPr>
+                <w:rFonts w:asciiTheme="majorHAnsi" w:eastAsia="Calibri" w:hAnsiTheme="majorHAnsi" w:cstheme="majorHAnsi"/>
+                <w:bCs/>
+                <w:sz w:val="24"/>
+              </w:rPr>
+              <w:t>Ausgeführte Arbeiten:</w:t>
+            </w:r>
+          </w:p>
+        </w:tc>
+      </w:tr>
+      <w:tr>
+        <w:tc>
+          <w:tcPr>
+            <w:tcW w:w="5000" w:type="pct"/>
+            <w:gridSpan w:val="3"/>
+          </w:tcPr>
+          <w:p>
+            <w:r>
+              <w:t>Implementierung der Logik und UI für den Bildupload durch Benutzer.</w:t>
+            </w:r>
+          </w:p>
+          <w:p>
+            <w:r>
+              <w:t>Erstellung von UI-Komponenten zur Bildverwaltung (Erstellen, Bearbeiten, Löschen).</w:t>
+            </w:r>
+          </w:p>
+          <w:p>
+            <w:r>
+              <w:t>Ansätze zur Darstellung von Datenimport-Transformationen begonnen.</w:t>
+            </w:r>
+          </w:p>
+        </w:tc>
+      </w:tr>
+      <w:tr>
+        <w:tc>
+          <w:tcPr>
+            <w:tcW w:w="5000" w:type="pct"/>
+            <w:gridSpan w:val="3"/>
+            <w:shd w:val="clear" w:color="auto" w:fill="F2F2F2"/>
+          </w:tcPr>
+          <w:p>
+            <w:pPr>
+              <w:spacing w:after="200" w:line="276" w:lineRule="auto"/>
+              <w:rPr>
+                <w:rFonts w:asciiTheme="majorHAnsi" w:eastAsia="Calibri" w:hAnsiTheme="majorHAnsi" w:cstheme="majorHAnsi"/>
+                <w:bCs/>
+                <w:sz w:val="24"/>
+              </w:rPr>
+            </w:pPr>
+            <w:r>
+              <w:rPr>
+                <w:rFonts w:asciiTheme="majorHAnsi" w:eastAsia="Calibri" w:hAnsiTheme="majorHAnsi" w:cstheme="majorHAnsi"/>
+                <w:bCs/>
+                <w:sz w:val="24"/>
+              </w:rPr>
+              <w:t>Herausforderungen:</w:t>
+            </w:r>
+          </w:p>
+        </w:tc>
+      </w:tr>
+      <w:tr>
+        <w:tc>
+          <w:tcPr>
+            <w:tcW w:w="5000" w:type="pct"/>
+            <w:gridSpan w:val="3"/>
+          </w:tcPr>
+          <w:p>
+            <w:pPr>
+              <w:spacing w:line="260" w:lineRule="atLeast"/>
+              <w:rPr>
+                <w:rFonts w:asciiTheme="majorHAnsi" w:eastAsia="Calibri" w:hAnsiTheme="majorHAnsi" w:cstheme="majorHAnsi"/>
+                <w:bCs/>
+                <w:sz w:val="24"/>
+              </w:rPr>
+            </w:pPr>
+            <w:r>
+              <w:t>Beim Testen des Bildlöschvorgangs stie</w:t>
+            </w:r>
+            <w:r>
+              <w:t>ss</w:t>
+            </w:r>
+            <w:r>
+              <w:t xml:space="preserve"> ich auf einen CORS-Fehler, verursacht durch eine fehlende Path-Variable im Backend-Endpunkt für das Löschen. Anders als bei POST oder PUT, wo Daten im Body übermittelt werden, erfolgt die Spezifikation bei DELETE oft über den URL-Pfad, was eine genauere Konfiguration der Endpunkte erfordert.</w:t>
+            </w:r>
+          </w:p>
+        </w:tc>
+      </w:tr>
+      <w:tr>
+        <w:tc>
+          <w:tcPr>
+            <w:tcW w:w="5000" w:type="pct"/>
+            <w:gridSpan w:val="3"/>
+            <w:shd w:val="clear" w:color="auto" w:fill="F2F2F2"/>
+          </w:tcPr>
+          <w:p>
+            <w:pPr>
+              <w:spacing w:after="200" w:line="276" w:lineRule="auto"/>
+              <w:rPr>
+                <w:rFonts w:asciiTheme="majorHAnsi" w:eastAsia="Calibri" w:hAnsiTheme="majorHAnsi" w:cstheme="majorHAnsi"/>
+                <w:bCs/>
+                <w:sz w:val="24"/>
+              </w:rPr>
+            </w:pPr>
+            <w:r>
+              <w:rPr>
+                <w:rFonts w:asciiTheme="majorHAnsi" w:eastAsia="Calibri" w:hAnsiTheme="majorHAnsi" w:cstheme="majorHAnsi"/>
+                <w:bCs/>
+                <w:sz w:val="24"/>
+              </w:rPr>
+              <w:t>Beanspruchte Hilfestellungen:</w:t>
+            </w:r>
+          </w:p>
+        </w:tc>
+      </w:tr>
+      <w:tr>
+        <w:tc>
+          <w:tcPr>
+            <w:tcW w:w="5000" w:type="pct"/>
+            <w:gridSpan w:val="3"/>
+          </w:tcPr>
+          <w:p>
+            <w:r>
+              <w:t xml:space="preserve">Drag and Drop für Bildupload: </w:t>
+            </w:r>
+            <w:hyperlink r:id="rId20" w:history="1">
+              <w:r>
+                <w:rPr>
+                  <w:color w:val="0070C0"/>
+                  <w:u w:val="single"/>
+                </w:rPr>
+                <w:t>https://www.npmjs.com/package/react-dropzone</w:t>
+              </w:r>
+            </w:hyperlink>
+          </w:p>
+        </w:tc>
+      </w:tr>
+      <w:tr>
+        <w:tc>
+          <w:tcPr>
+            <w:tcW w:w="5000" w:type="pct"/>
+            <w:gridSpan w:val="3"/>
+            <w:shd w:val="clear" w:color="auto" w:fill="F2F2F2"/>
+          </w:tcPr>
+          <w:p>
+            <w:pPr>
+              <w:spacing w:after="200" w:line="276" w:lineRule="auto"/>
+              <w:rPr>
+                <w:rFonts w:asciiTheme="majorHAnsi" w:eastAsia="Calibri" w:hAnsiTheme="majorHAnsi" w:cstheme="majorHAnsi"/>
+                <w:bCs/>
+                <w:sz w:val="24"/>
+              </w:rPr>
+            </w:pPr>
+            <w:r>
+              <w:rPr>
+                <w:rFonts w:asciiTheme="majorHAnsi" w:eastAsia="Calibri" w:hAnsiTheme="majorHAnsi" w:cstheme="majorHAnsi"/>
+                <w:bCs/>
+                <w:sz w:val="24"/>
+              </w:rPr>
+              <w:t>Vergleich mit Zeitplan:</w:t>
+            </w:r>
+          </w:p>
+        </w:tc>
+      </w:tr>
+      <w:tr>
+        <w:tc>
+          <w:tcPr>
+            <w:tcW w:w="5000" w:type="pct"/>
+            <w:gridSpan w:val="3"/>
+          </w:tcPr>
+          <w:p>
+            <w:r>
+              <w:t>Durch die aufgetretenen Herausforderungen und die benötigte Fehlersuche ergab sich eine Verzögerung von etwa einer Stunde im Vergleich zum ursprünglichen Zeitplan.</w:t>
+            </w:r>
+          </w:p>
+        </w:tc>
+      </w:tr>
+      <w:tr>
+        <w:tc>
+          <w:tcPr>
+            <w:tcW w:w="5000" w:type="pct"/>
+            <w:gridSpan w:val="3"/>
+            <w:shd w:val="clear" w:color="auto" w:fill="F2F2F2"/>
+          </w:tcPr>
+          <w:p>
+            <w:pPr>
+              <w:spacing w:after="200" w:line="276" w:lineRule="auto"/>
+              <w:rPr>
+                <w:rFonts w:asciiTheme="majorHAnsi" w:eastAsia="Calibri" w:hAnsiTheme="majorHAnsi" w:cstheme="majorHAnsi"/>
+                <w:bCs/>
+                <w:sz w:val="24"/>
+              </w:rPr>
+            </w:pPr>
+            <w:r>
+              <w:rPr>
+                <w:rFonts w:asciiTheme="majorHAnsi" w:eastAsia="Calibri" w:hAnsiTheme="majorHAnsi" w:cstheme="majorHAnsi"/>
+                <w:bCs/>
+                <w:sz w:val="24"/>
+              </w:rPr>
+              <w:t>Reflexion:</w:t>
+            </w:r>
+          </w:p>
+        </w:tc>
+      </w:tr>
+      <w:tr>
+        <w:trPr>
+          <w:trHeight w:val="1733"/>
+        </w:trPr>
+        <w:tc>
+          <w:tcPr>
+            <w:tcW w:w="5000" w:type="pct"/>
+            <w:gridSpan w:val="3"/>
+            <w:shd w:val="clear" w:color="auto" w:fill="FFFFFF" w:themeFill="background1"/>
+          </w:tcPr>
+          <w:p>
+            <w:r>
+              <w:t>Heute wurde mir einmal mehr vor Augen geführt, wie entscheidend die Aufmerksamkeit für die scheinbar kleinen Dinge im Leben und speziell in der Softwareentwicklung ist. Die Herausforderungen und Verzögerungen des Tages, ausgelöst durch Flüchtigkeitsfehler, haben mir gezeigt, dass eine intensivere Fokussierung und Sorgfalt in meiner Arbeitsweise unerlässlich sind, um solche Fehler in Zukunft zu vermeiden. Diese Erkenntnis unterstreicht die Notwendigkeit, meinen Arbeitsprozess stetig zu reflektieren und anzupassen.</w:t>
+            </w:r>
+          </w:p>
+        </w:tc>
+      </w:tr>
+    </w:tbl>
+    <w:p>
+      <w:pPr>
+        <w:pStyle w:val="berschrift3"/>
+      </w:pPr>
+      <w:r>
+        <w:rPr>
+          <w:rFonts w:eastAsia="Calibri"/>
+        </w:rPr>
+        <w:br w:type="page"/>
+      </w:r>
+      <w:bookmarkStart w:id="120" w:name="_Toc160107565"/>
+      <w:bookmarkStart w:id="121" w:name="_Toc160533575"/>
+      <w:r>
+        <w:lastRenderedPageBreak/>
+        <w:t xml:space="preserve">Tag </w:t>
+      </w:r>
+      <w:r>
+        <w:t>7</w:t>
+      </w:r>
+      <w:r>
+        <w:t xml:space="preserve"> – </w:t>
+      </w:r>
+      <w:r>
+        <w:t>12</w:t>
+      </w:r>
+      <w:r>
+        <w:t>.0</w:t>
+      </w:r>
+      <w:r>
+        <w:t>3</w:t>
+      </w:r>
+      <w:r>
+        <w:t>.2024</w:t>
+      </w:r>
+      <w:bookmarkEnd w:id="120"/>
+      <w:bookmarkEnd w:id="121"/>
     </w:p>
     <w:tbl>
       <w:tblPr>
@@ -16488,6 +17290,7 @@
                 <w:sz w:val="24"/>
               </w:rPr>
             </w:pPr>
+            <w:bookmarkStart w:id="122" w:name="_Toc160107566"/>
             <w:r>
               <w:rPr>
                 <w:rFonts w:asciiTheme="majorHAnsi" w:eastAsia="Calibri" w:hAnsiTheme="majorHAnsi" w:cstheme="majorHAnsi"/>
@@ -16558,80 +17361,13 @@
           <w:tcPr>
             <w:tcW w:w="439" w:type="pct"/>
           </w:tcPr>
-          <w:p>
-            <w:pPr>
-              <w:rPr>
-                <w:color w:val="0070C0"/>
-                <w:u w:val="single"/>
-              </w:rPr>
-            </w:pPr>
-            <w:r>
-              <w:rPr>
-                <w:color w:val="0070C0"/>
-                <w:u w:val="single"/>
-              </w:rPr>
-              <w:fldChar w:fldCharType="begin"/>
-            </w:r>
-            <w:r>
-              <w:rPr>
-                <w:color w:val="0070C0"/>
-                <w:u w:val="single"/>
-              </w:rPr>
-              <w:instrText xml:space="preserve"> REF A23 \h </w:instrText>
-            </w:r>
-            <w:r>
-              <w:rPr>
-                <w:color w:val="0070C0"/>
-                <w:u w:val="single"/>
-              </w:rPr>
-            </w:r>
-            <w:r>
-              <w:rPr>
-                <w:color w:val="0070C0"/>
-                <w:u w:val="single"/>
-              </w:rPr>
-              <w:instrText xml:space="preserve"> \* MERGEFORMAT </w:instrText>
-            </w:r>
-            <w:r>
-              <w:rPr>
-                <w:color w:val="0070C0"/>
-                <w:u w:val="single"/>
-              </w:rPr>
-              <w:fldChar w:fldCharType="separate"/>
-            </w:r>
-            <w:r>
-              <w:rPr>
-                <w:color w:val="0070C0"/>
-                <w:u w:val="single"/>
-              </w:rPr>
-              <w:t>23</w:t>
-            </w:r>
-            <w:r>
-              <w:rPr>
-                <w:color w:val="0070C0"/>
-                <w:u w:val="single"/>
-              </w:rPr>
-              <w:fldChar w:fldCharType="end"/>
-            </w:r>
-          </w:p>
+          <w:p/>
         </w:tc>
         <w:tc>
           <w:tcPr>
             <w:tcW w:w="4049" w:type="pct"/>
           </w:tcPr>
-          <w:p>
-            <w:pPr>
-              <w:tabs>
-                <w:tab w:val="left" w:pos="975"/>
-              </w:tabs>
-            </w:pPr>
-            <w:r>
-              <w:t>Implementierung einer Benutzeroberfläche und Logik für den Upload von Bildern durch den Benutzer</w:t>
-            </w:r>
-            <w:r>
-              <w:t>.</w:t>
-            </w:r>
-          </w:p>
+          <w:p/>
         </w:tc>
         <w:tc>
           <w:tcPr>
@@ -16657,72 +17393,13 @@
           <w:tcPr>
             <w:tcW w:w="439" w:type="pct"/>
           </w:tcPr>
-          <w:p>
-            <w:pPr>
-              <w:rPr>
-                <w:color w:val="0070C0"/>
-                <w:u w:val="single"/>
-              </w:rPr>
-            </w:pPr>
-            <w:r>
-              <w:rPr>
-                <w:color w:val="0070C0"/>
-                <w:u w:val="single"/>
-              </w:rPr>
-              <w:fldChar w:fldCharType="begin"/>
-            </w:r>
-            <w:r>
-              <w:rPr>
-                <w:color w:val="0070C0"/>
-                <w:u w:val="single"/>
-              </w:rPr>
-              <w:instrText xml:space="preserve"> REF A24 \h </w:instrText>
-            </w:r>
-            <w:r>
-              <w:rPr>
-                <w:color w:val="0070C0"/>
-                <w:u w:val="single"/>
-              </w:rPr>
-            </w:r>
-            <w:r>
-              <w:rPr>
-                <w:color w:val="0070C0"/>
-                <w:u w:val="single"/>
-              </w:rPr>
-              <w:instrText xml:space="preserve"> \* MERGEFORMAT </w:instrText>
-            </w:r>
-            <w:r>
-              <w:rPr>
-                <w:color w:val="0070C0"/>
-                <w:u w:val="single"/>
-              </w:rPr>
-              <w:fldChar w:fldCharType="separate"/>
-            </w:r>
-            <w:r>
-              <w:rPr>
-                <w:color w:val="0070C0"/>
-                <w:u w:val="single"/>
-              </w:rPr>
-              <w:t>24</w:t>
-            </w:r>
-            <w:r>
-              <w:rPr>
-                <w:color w:val="0070C0"/>
-                <w:u w:val="single"/>
-              </w:rPr>
-              <w:fldChar w:fldCharType="end"/>
-            </w:r>
-          </w:p>
+          <w:p/>
         </w:tc>
         <w:tc>
           <w:tcPr>
             <w:tcW w:w="4049" w:type="pct"/>
           </w:tcPr>
-          <w:p>
-            <w:r>
-              <w:t>Entwicklung von Frontend-Komponenten zur Anzeige von Bildern zum jeweiligen Event.</w:t>
-            </w:r>
-          </w:p>
+          <w:p/>
         </w:tc>
         <w:tc>
           <w:tcPr>
@@ -16748,72 +17425,13 @@
           <w:tcPr>
             <w:tcW w:w="439" w:type="pct"/>
           </w:tcPr>
-          <w:p>
-            <w:pPr>
-              <w:rPr>
-                <w:color w:val="0070C0"/>
-                <w:u w:val="single"/>
-              </w:rPr>
-            </w:pPr>
-            <w:r>
-              <w:rPr>
-                <w:color w:val="0070C0"/>
-                <w:u w:val="single"/>
-              </w:rPr>
-              <w:fldChar w:fldCharType="begin"/>
-            </w:r>
-            <w:r>
-              <w:rPr>
-                <w:color w:val="0070C0"/>
-                <w:u w:val="single"/>
-              </w:rPr>
-              <w:instrText xml:space="preserve"> REF A25 \h </w:instrText>
-            </w:r>
-            <w:r>
-              <w:rPr>
-                <w:color w:val="0070C0"/>
-                <w:u w:val="single"/>
-              </w:rPr>
-            </w:r>
-            <w:r>
-              <w:rPr>
-                <w:color w:val="0070C0"/>
-                <w:u w:val="single"/>
-              </w:rPr>
-              <w:instrText xml:space="preserve"> \* MERGEFORMAT </w:instrText>
-            </w:r>
-            <w:r>
-              <w:rPr>
-                <w:color w:val="0070C0"/>
-                <w:u w:val="single"/>
-              </w:rPr>
-              <w:fldChar w:fldCharType="separate"/>
-            </w:r>
-            <w:r>
-              <w:rPr>
-                <w:color w:val="0070C0"/>
-                <w:u w:val="single"/>
-              </w:rPr>
-              <w:t>25</w:t>
-            </w:r>
-            <w:r>
-              <w:rPr>
-                <w:color w:val="0070C0"/>
-                <w:u w:val="single"/>
-              </w:rPr>
-              <w:fldChar w:fldCharType="end"/>
-            </w:r>
-          </w:p>
+          <w:p/>
         </w:tc>
         <w:tc>
           <w:tcPr>
             <w:tcW w:w="4049" w:type="pct"/>
           </w:tcPr>
-          <w:p>
-            <w:r>
-              <w:t>Erstellung von Benutzeroberflächen und Logiken im Frontend zur Verwaltung von Bildern, einschliesslich Funktionen zum Erstellen, Bearbeiten und Löschen von Bildern.</w:t>
-            </w:r>
-          </w:p>
+          <w:p/>
         </w:tc>
         <w:tc>
           <w:tcPr>
@@ -16839,123 +17457,13 @@
           <w:tcPr>
             <w:tcW w:w="439" w:type="pct"/>
           </w:tcPr>
-          <w:p>
-            <w:pPr>
-              <w:rPr>
-                <w:color w:val="0070C0"/>
-                <w:u w:val="single"/>
-              </w:rPr>
-            </w:pPr>
-            <w:r>
-              <w:rPr>
-                <w:color w:val="0070C0"/>
-                <w:u w:val="single"/>
-              </w:rPr>
-              <w:fldChar w:fldCharType="begin"/>
-            </w:r>
-            <w:r>
-              <w:rPr>
-                <w:color w:val="0070C0"/>
-                <w:u w:val="single"/>
-              </w:rPr>
-              <w:instrText xml:space="preserve"> REF A26 \h </w:instrText>
-            </w:r>
-            <w:r>
-              <w:rPr>
-                <w:color w:val="0070C0"/>
-                <w:u w:val="single"/>
-              </w:rPr>
-            </w:r>
-            <w:r>
-              <w:rPr>
-                <w:color w:val="0070C0"/>
-                <w:u w:val="single"/>
-              </w:rPr>
-              <w:instrText xml:space="preserve"> \* MERGEFORMAT </w:instrText>
-            </w:r>
-            <w:r>
-              <w:rPr>
-                <w:color w:val="0070C0"/>
-                <w:u w:val="single"/>
-              </w:rPr>
-              <w:fldChar w:fldCharType="separate"/>
-            </w:r>
-            <w:r>
-              <w:rPr>
-                <w:color w:val="0070C0"/>
-                <w:u w:val="single"/>
-              </w:rPr>
-              <w:t>26</w:t>
-            </w:r>
-            <w:r>
-              <w:rPr>
-                <w:color w:val="0070C0"/>
-                <w:u w:val="single"/>
-              </w:rPr>
-              <w:fldChar w:fldCharType="end"/>
-            </w:r>
-            <w:r>
-              <w:t>&amp;</w:t>
-            </w:r>
-            <w:r>
-              <w:rPr>
-                <w:color w:val="0070C0"/>
-                <w:u w:val="single"/>
-              </w:rPr>
-              <w:fldChar w:fldCharType="begin"/>
-            </w:r>
-            <w:r>
-              <w:rPr>
-                <w:color w:val="0070C0"/>
-                <w:u w:val="single"/>
-              </w:rPr>
-              <w:instrText xml:space="preserve"> REF A27 \h </w:instrText>
-            </w:r>
-            <w:r>
-              <w:rPr>
-                <w:color w:val="0070C0"/>
-                <w:u w:val="single"/>
-              </w:rPr>
-            </w:r>
-            <w:r>
-              <w:rPr>
-                <w:color w:val="0070C0"/>
-                <w:u w:val="single"/>
-              </w:rPr>
-              <w:instrText xml:space="preserve"> \* MERGEFORMAT </w:instrText>
-            </w:r>
-            <w:r>
-              <w:rPr>
-                <w:color w:val="0070C0"/>
-                <w:u w:val="single"/>
-              </w:rPr>
-              <w:fldChar w:fldCharType="separate"/>
-            </w:r>
-            <w:r>
-              <w:rPr>
-                <w:color w:val="0070C0"/>
-                <w:u w:val="single"/>
-              </w:rPr>
-              <w:t>27</w:t>
-            </w:r>
-            <w:r>
-              <w:rPr>
-                <w:color w:val="0070C0"/>
-                <w:u w:val="single"/>
-              </w:rPr>
-              <w:fldChar w:fldCharType="end"/>
-            </w:r>
-          </w:p>
+          <w:p/>
         </w:tc>
         <w:tc>
           <w:tcPr>
             <w:tcW w:w="4049" w:type="pct"/>
           </w:tcPr>
-          <w:p>
-            <w:r>
-              <w:t>Entwicklung einer Benutzeroberfläche zur Anzeige von Datenimport-Transformationen, die Administratoren Einblick in Probleme gibt, die während des Imports passiert sind.</w:t>
-            </w:r>
-          </w:p>
+          <w:p/>
         </w:tc>
         <w:tc>
           <w:tcPr>
@@ -17241,37 +17749,21 @@
     </w:tbl>
     <w:p>
       <w:pPr>
-        <w:spacing w:after="200" w:line="276" w:lineRule="auto"/>
-        <w:rPr>
-          <w:rFonts w:ascii="Calibri" w:eastAsia="Calibri" w:hAnsi="Calibri" w:cs="Times New Roman"/>
-          <w:sz w:val="24"/>
-        </w:rPr>
-      </w:pPr>
-    </w:p>
-    <w:p>
-      <w:pPr>
         <w:pStyle w:val="berschrift3"/>
       </w:pPr>
-      <w:r>
-        <w:rPr>
-          <w:rFonts w:eastAsia="Calibri"/>
-        </w:rPr>
-        <w:br w:type="page"/>
-      </w:r>
-      <w:bookmarkStart w:id="120" w:name="_Toc160107565"/>
-      <w:bookmarkStart w:id="121" w:name="_Toc160533575"/>
+      <w:bookmarkStart w:id="123" w:name="_Toc160533576"/>
       <w:r>
         <w:lastRenderedPageBreak/>
         <w:t xml:space="preserve">Tag </w:t>
       </w:r>
       <w:r>
-        <w:t>7</w:t>
+        <w:t>8</w:t>
       </w:r>
       <w:r>
         <w:t xml:space="preserve"> – </w:t>
       </w:r>
       <w:r>
-        <w:t>12</w:t>
+        <w:t>13</w:t>
       </w:r>
       <w:r>
         <w:t>.0</w:t>
@@ -17282,8 +17774,8 @@
       <w:r>
         <w:t>.2024</w:t>
       </w:r>
-      <w:bookmarkEnd w:id="120"/>
-      <w:bookmarkEnd w:id="121"/>
+      <w:bookmarkEnd w:id="122"/>
+      <w:bookmarkEnd w:id="123"/>
     </w:p>
     <w:tbl>
       <w:tblPr>
@@ -17331,7 +17823,6 @@
                 <w:sz w:val="24"/>
               </w:rPr>
             </w:pPr>
-            <w:bookmarkStart w:id="122" w:name="_Toc160107566"/>
             <w:r>
               <w:rPr>
                 <w:rFonts w:asciiTheme="majorHAnsi" w:eastAsia="Calibri" w:hAnsiTheme="majorHAnsi" w:cstheme="majorHAnsi"/>
@@ -17790,21 +18281,30 @@
     </w:tbl>
     <w:p>
       <w:pPr>
+        <w:rPr>
+          <w:rFonts w:ascii="Calibri" w:eastAsia="Calibri" w:hAnsi="Calibri" w:cs="Times New Roman"/>
+          <w:sz w:val="24"/>
+        </w:rPr>
+      </w:pPr>
+    </w:p>
+    <w:p>
+      <w:pPr>
         <w:pStyle w:val="berschrift3"/>
       </w:pPr>
-      <w:bookmarkStart w:id="123" w:name="_Toc160533576"/>
+      <w:bookmarkStart w:id="124" w:name="_Toc160107567"/>
+      <w:bookmarkStart w:id="125" w:name="_Toc160533577"/>
       <w:r>
         <w:lastRenderedPageBreak/>
         <w:t xml:space="preserve">Tag </w:t>
       </w:r>
       <w:r>
-        <w:t>8</w:t>
+        <w:t>9</w:t>
       </w:r>
       <w:r>
         <w:t xml:space="preserve"> – </w:t>
       </w:r>
       <w:r>
-        <w:t>13</w:t>
+        <w:t>14</w:t>
       </w:r>
       <w:r>
         <w:t>.0</w:t>
@@ -17815,8 +18315,8 @@
       <w:r>
         <w:t>.2024</w:t>
       </w:r>
-      <w:bookmarkEnd w:id="122"/>
-      <w:bookmarkEnd w:id="123"/>
+      <w:bookmarkEnd w:id="124"/>
+      <w:bookmarkEnd w:id="125"/>
     </w:p>
     <w:tbl>
       <w:tblPr>
@@ -18322,30 +18822,31 @@
     </w:tbl>
     <w:p>
       <w:pPr>
-        <w:rPr>
-          <w:rFonts w:ascii="Calibri" w:eastAsia="Calibri" w:hAnsi="Calibri" w:cs="Times New Roman"/>
-          <w:sz w:val="24"/>
-        </w:rPr>
-      </w:pPr>
-    </w:p>
-    <w:p>
-      <w:pPr>
         <w:pStyle w:val="berschrift3"/>
-      </w:pPr>
-      <w:bookmarkStart w:id="124" w:name="_Toc160107567"/>
-      <w:bookmarkStart w:id="125" w:name="_Toc160533577"/>
+        <w:rPr>
+          <w:rFonts w:eastAsia="Calibri"/>
+        </w:rPr>
+      </w:pPr>
+      <w:r>
+        <w:rPr>
+          <w:rFonts w:eastAsia="Calibri"/>
+        </w:rPr>
+        <w:br w:type="page"/>
+      </w:r>
+      <w:bookmarkStart w:id="126" w:name="_Toc160107568"/>
+      <w:bookmarkStart w:id="127" w:name="_Toc160533578"/>
       <w:r>
         <w:lastRenderedPageBreak/>
         <w:t xml:space="preserve">Tag </w:t>
       </w:r>
       <w:r>
-        <w:t>9</w:t>
+        <w:t>10</w:t>
       </w:r>
       <w:r>
         <w:t xml:space="preserve"> – </w:t>
       </w:r>
       <w:r>
-        <w:t>14</w:t>
+        <w:t>18</w:t>
       </w:r>
       <w:r>
         <w:t>.0</w:t>
@@ -18356,8 +18857,8 @@
       <w:r>
         <w:t>.2024</w:t>
       </w:r>
-      <w:bookmarkEnd w:id="124"/>
-      <w:bookmarkEnd w:id="125"/>
+      <w:bookmarkEnd w:id="126"/>
+      <w:bookmarkEnd w:id="127"/>
     </w:p>
     <w:tbl>
       <w:tblPr>
@@ -18405,6 +18906,7 @@
                 <w:sz w:val="24"/>
               </w:rPr>
             </w:pPr>
+            <w:bookmarkStart w:id="128" w:name="_Toc160107569"/>
             <w:r>
               <w:rPr>
                 <w:rFonts w:asciiTheme="majorHAnsi" w:eastAsia="Calibri" w:hAnsiTheme="majorHAnsi" w:cstheme="majorHAnsi"/>
@@ -18863,549 +19365,6 @@
     </w:tbl>
     <w:p>
       <w:pPr>
-        <w:pStyle w:val="berschrift3"/>
-        <w:rPr>
-          <w:rFonts w:eastAsia="Calibri"/>
-        </w:rPr>
-      </w:pPr>
-      <w:r>
-        <w:rPr>
-          <w:rFonts w:eastAsia="Calibri"/>
-        </w:rPr>
-        <w:br w:type="page"/>
-      </w:r>
-      <w:bookmarkStart w:id="126" w:name="_Toc160107568"/>
-      <w:bookmarkStart w:id="127" w:name="_Toc160533578"/>
-      <w:r>
-        <w:lastRenderedPageBreak/>
-        <w:t xml:space="preserve">Tag </w:t>
-      </w:r>
-      <w:r>
-        <w:t>10</w:t>
-      </w:r>
-      <w:r>
-        <w:t xml:space="preserve"> – </w:t>
-      </w:r>
-      <w:r>
-        <w:t>18</w:t>
-      </w:r>
-      <w:r>
-        <w:t>.0</w:t>
-      </w:r>
-      <w:r>
-        <w:t>3</w:t>
-      </w:r>
-      <w:r>
-        <w:t>.2024</w:t>
-      </w:r>
-      <w:bookmarkEnd w:id="126"/>
-      <w:bookmarkEnd w:id="127"/>
-    </w:p>
-    <w:tbl>
-      <w:tblPr>
-        <w:tblStyle w:val="Tabellenraster"/>
-        <w:tblW w:w="5000" w:type="pct"/>
-        <w:tblBorders>
-          <w:top w:val="single" w:sz="4" w:space="0" w:color="D9D9D9"/>
-          <w:left w:val="single" w:sz="4" w:space="0" w:color="D9D9D9"/>
-          <w:bottom w:val="single" w:sz="4" w:space="0" w:color="D9D9D9"/>
-          <w:right w:val="single" w:sz="4" w:space="0" w:color="D9D9D9"/>
-          <w:insideH w:val="single" w:sz="4" w:space="0" w:color="D9D9D9"/>
-          <w:insideV w:val="single" w:sz="4" w:space="0" w:color="D9D9D9"/>
-        </w:tblBorders>
-        <w:tblCellMar>
-          <w:top w:w="57" w:type="dxa"/>
-          <w:left w:w="57" w:type="dxa"/>
-          <w:bottom w:w="57" w:type="dxa"/>
-          <w:right w:w="57" w:type="dxa"/>
-        </w:tblCellMar>
-        <w:tblLook w:val="04A0" w:firstRow="1" w:lastRow="0" w:firstColumn="1" w:lastColumn="0" w:noHBand="0" w:noVBand="1"/>
-      </w:tblPr>
-      <w:tblGrid>
-        <w:gridCol w:w="820"/>
-        <w:gridCol w:w="7567"/>
-        <w:gridCol w:w="957"/>
-      </w:tblGrid>
-      <w:tr>
-        <w:trPr>
-          <w:trHeight w:hRule="exact" w:val="397"/>
-          <w:tblHeader/>
-        </w:trPr>
-        <w:tc>
-          <w:tcPr>
-            <w:tcW w:w="439" w:type="pct"/>
-            <w:shd w:val="clear" w:color="auto" w:fill="F2F2F2"/>
-            <w:vAlign w:val="center"/>
-          </w:tcPr>
-          <w:p>
-            <w:pPr>
-              <w:spacing w:after="200" w:line="276" w:lineRule="auto"/>
-              <w:jc w:val="center"/>
-              <w:rPr>
-                <w:rFonts w:asciiTheme="majorHAnsi" w:eastAsia="Calibri" w:hAnsiTheme="majorHAnsi" w:cstheme="majorHAnsi"/>
-                <w:bCs/>
-                <w:sz w:val="24"/>
-              </w:rPr>
-            </w:pPr>
-            <w:bookmarkStart w:id="128" w:name="_Toc160107569"/>
-            <w:r>
-              <w:rPr>
-                <w:rFonts w:asciiTheme="majorHAnsi" w:eastAsia="Calibri" w:hAnsiTheme="majorHAnsi" w:cstheme="majorHAnsi"/>
-                <w:bCs/>
-                <w:sz w:val="24"/>
-              </w:rPr>
-              <w:t>ID</w:t>
-            </w:r>
-          </w:p>
-        </w:tc>
-        <w:tc>
-          <w:tcPr>
-            <w:tcW w:w="4049" w:type="pct"/>
-            <w:shd w:val="clear" w:color="auto" w:fill="F2F2F2"/>
-          </w:tcPr>
-          <w:p>
-            <w:pPr>
-              <w:spacing w:after="200" w:line="276" w:lineRule="auto"/>
-              <w:jc w:val="center"/>
-              <w:rPr>
-                <w:rFonts w:asciiTheme="majorHAnsi" w:eastAsia="Calibri" w:hAnsiTheme="majorHAnsi" w:cstheme="majorHAnsi"/>
-                <w:bCs/>
-                <w:sz w:val="24"/>
-              </w:rPr>
-            </w:pPr>
-            <w:r>
-              <w:rPr>
-                <w:rFonts w:asciiTheme="majorHAnsi" w:eastAsia="Calibri" w:hAnsiTheme="majorHAnsi" w:cstheme="majorHAnsi"/>
-                <w:bCs/>
-                <w:sz w:val="24"/>
-              </w:rPr>
-              <w:t>Tagesziele</w:t>
-            </w:r>
-          </w:p>
-        </w:tc>
-        <w:tc>
-          <w:tcPr>
-            <w:tcW w:w="512" w:type="pct"/>
-            <w:shd w:val="clear" w:color="auto" w:fill="F2F2F2"/>
-            <w:vAlign w:val="center"/>
-          </w:tcPr>
-          <w:p>
-            <w:pPr>
-              <w:spacing w:after="200" w:line="276" w:lineRule="auto"/>
-              <w:jc w:val="center"/>
-              <w:rPr>
-                <w:rFonts w:asciiTheme="majorHAnsi" w:eastAsia="Calibri" w:hAnsiTheme="majorHAnsi" w:cstheme="majorHAnsi"/>
-                <w:bCs/>
-                <w:sz w:val="24"/>
-              </w:rPr>
-            </w:pPr>
-            <w:r>
-              <w:rPr>
-                <w:rFonts w:asciiTheme="majorHAnsi" w:eastAsia="Calibri" w:hAnsiTheme="majorHAnsi" w:cstheme="majorHAnsi"/>
-                <w:bCs/>
-                <w:sz w:val="24"/>
-              </w:rPr>
-              <w:t>Status</w:t>
-            </w:r>
-          </w:p>
-        </w:tc>
-      </w:tr>
-      <w:tr>
-        <w:trPr>
-          <w:trHeight w:val="283"/>
-        </w:trPr>
-        <w:tc>
-          <w:tcPr>
-            <w:tcW w:w="439" w:type="pct"/>
-          </w:tcPr>
-          <w:p/>
-        </w:tc>
-        <w:tc>
-          <w:tcPr>
-            <w:tcW w:w="4049" w:type="pct"/>
-          </w:tcPr>
-          <w:p/>
-        </w:tc>
-        <w:tc>
-          <w:tcPr>
-            <w:tcW w:w="512" w:type="pct"/>
-          </w:tcPr>
-          <w:p>
-            <w:pPr>
-              <w:spacing w:after="200" w:line="276" w:lineRule="auto"/>
-              <w:rPr>
-                <w:rFonts w:asciiTheme="majorHAnsi" w:eastAsia="Calibri" w:hAnsiTheme="majorHAnsi" w:cstheme="majorHAnsi"/>
-                <w:bCs/>
-                <w:sz w:val="24"/>
-              </w:rPr>
-            </w:pPr>
-          </w:p>
-        </w:tc>
-      </w:tr>
-      <w:tr>
-        <w:trPr>
-          <w:trHeight w:val="283"/>
-        </w:trPr>
-        <w:tc>
-          <w:tcPr>
-            <w:tcW w:w="439" w:type="pct"/>
-          </w:tcPr>
-          <w:p/>
-        </w:tc>
-        <w:tc>
-          <w:tcPr>
-            <w:tcW w:w="4049" w:type="pct"/>
-          </w:tcPr>
-          <w:p/>
-        </w:tc>
-        <w:tc>
-          <w:tcPr>
-            <w:tcW w:w="512" w:type="pct"/>
-          </w:tcPr>
-          <w:p>
-            <w:pPr>
-              <w:spacing w:after="200" w:line="276" w:lineRule="auto"/>
-              <w:rPr>
-                <w:rFonts w:asciiTheme="majorHAnsi" w:eastAsia="Calibri" w:hAnsiTheme="majorHAnsi" w:cstheme="majorHAnsi"/>
-                <w:bCs/>
-                <w:sz w:val="24"/>
-              </w:rPr>
-            </w:pPr>
-          </w:p>
-        </w:tc>
-      </w:tr>
-      <w:tr>
-        <w:trPr>
-          <w:trHeight w:val="283"/>
-        </w:trPr>
-        <w:tc>
-          <w:tcPr>
-            <w:tcW w:w="439" w:type="pct"/>
-          </w:tcPr>
-          <w:p/>
-        </w:tc>
-        <w:tc>
-          <w:tcPr>
-            <w:tcW w:w="4049" w:type="pct"/>
-          </w:tcPr>
-          <w:p/>
-        </w:tc>
-        <w:tc>
-          <w:tcPr>
-            <w:tcW w:w="512" w:type="pct"/>
-          </w:tcPr>
-          <w:p>
-            <w:pPr>
-              <w:spacing w:after="200" w:line="276" w:lineRule="auto"/>
-              <w:rPr>
-                <w:rFonts w:asciiTheme="majorHAnsi" w:eastAsia="Calibri" w:hAnsiTheme="majorHAnsi" w:cstheme="majorHAnsi"/>
-                <w:bCs/>
-                <w:sz w:val="24"/>
-              </w:rPr>
-            </w:pPr>
-          </w:p>
-        </w:tc>
-      </w:tr>
-      <w:tr>
-        <w:trPr>
-          <w:trHeight w:val="283"/>
-        </w:trPr>
-        <w:tc>
-          <w:tcPr>
-            <w:tcW w:w="439" w:type="pct"/>
-          </w:tcPr>
-          <w:p/>
-        </w:tc>
-        <w:tc>
-          <w:tcPr>
-            <w:tcW w:w="4049" w:type="pct"/>
-          </w:tcPr>
-          <w:p/>
-        </w:tc>
-        <w:tc>
-          <w:tcPr>
-            <w:tcW w:w="512" w:type="pct"/>
-          </w:tcPr>
-          <w:p>
-            <w:pPr>
-              <w:spacing w:after="200" w:line="276" w:lineRule="auto"/>
-              <w:rPr>
-                <w:rFonts w:asciiTheme="majorHAnsi" w:eastAsia="Calibri" w:hAnsiTheme="majorHAnsi" w:cstheme="majorHAnsi"/>
-                <w:bCs/>
-                <w:sz w:val="24"/>
-              </w:rPr>
-            </w:pPr>
-          </w:p>
-        </w:tc>
-      </w:tr>
-      <w:tr>
-        <w:tc>
-          <w:tcPr>
-            <w:tcW w:w="5000" w:type="pct"/>
-            <w:gridSpan w:val="3"/>
-            <w:shd w:val="clear" w:color="auto" w:fill="F2F2F2"/>
-          </w:tcPr>
-          <w:p>
-            <w:pPr>
-              <w:spacing w:after="200" w:line="276" w:lineRule="auto"/>
-              <w:rPr>
-                <w:rFonts w:asciiTheme="majorHAnsi" w:eastAsia="Calibri" w:hAnsiTheme="majorHAnsi" w:cstheme="majorHAnsi"/>
-                <w:bCs/>
-                <w:sz w:val="24"/>
-              </w:rPr>
-            </w:pPr>
-            <w:r>
-              <w:rPr>
-                <w:rFonts w:asciiTheme="majorHAnsi" w:eastAsia="Calibri" w:hAnsiTheme="majorHAnsi" w:cstheme="majorHAnsi"/>
-                <w:bCs/>
-                <w:sz w:val="24"/>
-              </w:rPr>
-              <w:t>Ausgeführte Arbeiten:</w:t>
-            </w:r>
-          </w:p>
-        </w:tc>
-      </w:tr>
-      <w:tr>
-        <w:tc>
-          <w:tcPr>
-            <w:tcW w:w="5000" w:type="pct"/>
-            <w:gridSpan w:val="3"/>
-          </w:tcPr>
-          <w:p>
-            <w:pPr>
-              <w:spacing w:after="200" w:line="276" w:lineRule="auto"/>
-              <w:rPr>
-                <w:rFonts w:asciiTheme="majorHAnsi" w:eastAsia="Calibri" w:hAnsiTheme="majorHAnsi" w:cstheme="majorHAnsi"/>
-                <w:bCs/>
-                <w:sz w:val="24"/>
-              </w:rPr>
-            </w:pPr>
-          </w:p>
-        </w:tc>
-      </w:tr>
-      <w:tr>
-        <w:tc>
-          <w:tcPr>
-            <w:tcW w:w="5000" w:type="pct"/>
-            <w:gridSpan w:val="3"/>
-          </w:tcPr>
-          <w:p>
-            <w:pPr>
-              <w:spacing w:after="200" w:line="276" w:lineRule="auto"/>
-              <w:rPr>
-                <w:rFonts w:asciiTheme="majorHAnsi" w:eastAsia="Calibri" w:hAnsiTheme="majorHAnsi" w:cstheme="majorHAnsi"/>
-                <w:bCs/>
-                <w:sz w:val="24"/>
-              </w:rPr>
-            </w:pPr>
-          </w:p>
-        </w:tc>
-      </w:tr>
-      <w:tr>
-        <w:tc>
-          <w:tcPr>
-            <w:tcW w:w="5000" w:type="pct"/>
-            <w:gridSpan w:val="3"/>
-            <w:shd w:val="clear" w:color="auto" w:fill="F2F2F2"/>
-          </w:tcPr>
-          <w:p>
-            <w:pPr>
-              <w:spacing w:after="200" w:line="276" w:lineRule="auto"/>
-              <w:rPr>
-                <w:rFonts w:asciiTheme="majorHAnsi" w:eastAsia="Calibri" w:hAnsiTheme="majorHAnsi" w:cstheme="majorHAnsi"/>
-                <w:bCs/>
-                <w:sz w:val="24"/>
-              </w:rPr>
-            </w:pPr>
-            <w:r>
-              <w:rPr>
-                <w:rFonts w:asciiTheme="majorHAnsi" w:eastAsia="Calibri" w:hAnsiTheme="majorHAnsi" w:cstheme="majorHAnsi"/>
-                <w:bCs/>
-                <w:sz w:val="24"/>
-              </w:rPr>
-              <w:t>Herausforderungen:</w:t>
-            </w:r>
-          </w:p>
-        </w:tc>
-      </w:tr>
-      <w:tr>
-        <w:tc>
-          <w:tcPr>
-            <w:tcW w:w="5000" w:type="pct"/>
-            <w:gridSpan w:val="3"/>
-          </w:tcPr>
-          <w:p>
-            <w:pPr>
-              <w:spacing w:after="200" w:line="276" w:lineRule="auto"/>
-              <w:rPr>
-                <w:rFonts w:asciiTheme="majorHAnsi" w:eastAsia="Calibri" w:hAnsiTheme="majorHAnsi" w:cstheme="majorHAnsi"/>
-                <w:bCs/>
-                <w:sz w:val="24"/>
-              </w:rPr>
-            </w:pPr>
-          </w:p>
-        </w:tc>
-      </w:tr>
-      <w:tr>
-        <w:tc>
-          <w:tcPr>
-            <w:tcW w:w="5000" w:type="pct"/>
-            <w:gridSpan w:val="3"/>
-          </w:tcPr>
-          <w:p>
-            <w:pPr>
-              <w:spacing w:after="200" w:line="276" w:lineRule="auto"/>
-              <w:rPr>
-                <w:rFonts w:asciiTheme="majorHAnsi" w:eastAsia="Calibri" w:hAnsiTheme="majorHAnsi" w:cstheme="majorHAnsi"/>
-                <w:bCs/>
-                <w:sz w:val="24"/>
-              </w:rPr>
-            </w:pPr>
-          </w:p>
-        </w:tc>
-      </w:tr>
-      <w:tr>
-        <w:tc>
-          <w:tcPr>
-            <w:tcW w:w="5000" w:type="pct"/>
-            <w:gridSpan w:val="3"/>
-            <w:shd w:val="clear" w:color="auto" w:fill="F2F2F2"/>
-          </w:tcPr>
-          <w:p>
-            <w:pPr>
-              <w:spacing w:after="200" w:line="276" w:lineRule="auto"/>
-              <w:rPr>
-                <w:rFonts w:asciiTheme="majorHAnsi" w:eastAsia="Calibri" w:hAnsiTheme="majorHAnsi" w:cstheme="majorHAnsi"/>
-                <w:bCs/>
-                <w:sz w:val="24"/>
-              </w:rPr>
-            </w:pPr>
-            <w:r>
-              <w:rPr>
-                <w:rFonts w:asciiTheme="majorHAnsi" w:eastAsia="Calibri" w:hAnsiTheme="majorHAnsi" w:cstheme="majorHAnsi"/>
-                <w:bCs/>
-                <w:sz w:val="24"/>
-              </w:rPr>
-              <w:t>Beanspruchte Hilfestellungen:</w:t>
-            </w:r>
-          </w:p>
-        </w:tc>
-      </w:tr>
-      <w:tr>
-        <w:tc>
-          <w:tcPr>
-            <w:tcW w:w="5000" w:type="pct"/>
-            <w:gridSpan w:val="3"/>
-          </w:tcPr>
-          <w:p>
-            <w:pPr>
-              <w:spacing w:after="200" w:line="276" w:lineRule="auto"/>
-              <w:rPr>
-                <w:rFonts w:asciiTheme="majorHAnsi" w:eastAsia="Calibri" w:hAnsiTheme="majorHAnsi" w:cstheme="majorHAnsi"/>
-                <w:bCs/>
-                <w:sz w:val="24"/>
-              </w:rPr>
-            </w:pPr>
-          </w:p>
-        </w:tc>
-      </w:tr>
-      <w:tr>
-        <w:tc>
-          <w:tcPr>
-            <w:tcW w:w="5000" w:type="pct"/>
-            <w:gridSpan w:val="3"/>
-            <w:shd w:val="clear" w:color="auto" w:fill="F2F2F2"/>
-          </w:tcPr>
-          <w:p>
-            <w:pPr>
-              <w:spacing w:after="200" w:line="276" w:lineRule="auto"/>
-              <w:rPr>
-                <w:rFonts w:asciiTheme="majorHAnsi" w:eastAsia="Calibri" w:hAnsiTheme="majorHAnsi" w:cstheme="majorHAnsi"/>
-                <w:bCs/>
-                <w:sz w:val="24"/>
-              </w:rPr>
-            </w:pPr>
-            <w:r>
-              <w:rPr>
-                <w:rFonts w:asciiTheme="majorHAnsi" w:eastAsia="Calibri" w:hAnsiTheme="majorHAnsi" w:cstheme="majorHAnsi"/>
-                <w:bCs/>
-                <w:sz w:val="24"/>
-              </w:rPr>
-              <w:t>Vergleich mit Zeitplan:</w:t>
-            </w:r>
-          </w:p>
-        </w:tc>
-      </w:tr>
-      <w:tr>
-        <w:tc>
-          <w:tcPr>
-            <w:tcW w:w="5000" w:type="pct"/>
-            <w:gridSpan w:val="3"/>
-          </w:tcPr>
-          <w:p>
-            <w:pPr>
-              <w:spacing w:after="200" w:line="276" w:lineRule="auto"/>
-              <w:rPr>
-                <w:rFonts w:asciiTheme="majorHAnsi" w:eastAsia="Calibri" w:hAnsiTheme="majorHAnsi" w:cstheme="majorHAnsi"/>
-                <w:bCs/>
-                <w:sz w:val="24"/>
-              </w:rPr>
-            </w:pPr>
-          </w:p>
-        </w:tc>
-      </w:tr>
-      <w:tr>
-        <w:tc>
-          <w:tcPr>
-            <w:tcW w:w="5000" w:type="pct"/>
-            <w:gridSpan w:val="3"/>
-            <w:shd w:val="clear" w:color="auto" w:fill="F2F2F2"/>
-          </w:tcPr>
-          <w:p>
-            <w:pPr>
-              <w:spacing w:after="200" w:line="276" w:lineRule="auto"/>
-              <w:rPr>
-                <w:rFonts w:asciiTheme="majorHAnsi" w:eastAsia="Calibri" w:hAnsiTheme="majorHAnsi" w:cstheme="majorHAnsi"/>
-                <w:bCs/>
-                <w:sz w:val="24"/>
-              </w:rPr>
-            </w:pPr>
-            <w:r>
-              <w:rPr>
-                <w:rFonts w:asciiTheme="majorHAnsi" w:eastAsia="Calibri" w:hAnsiTheme="majorHAnsi" w:cstheme="majorHAnsi"/>
-                <w:bCs/>
-                <w:sz w:val="24"/>
-              </w:rPr>
-              <w:t>Reflexion:</w:t>
-            </w:r>
-          </w:p>
-        </w:tc>
-      </w:tr>
-      <w:tr>
-        <w:trPr>
-          <w:trHeight w:val="1733"/>
-        </w:trPr>
-        <w:tc>
-          <w:tcPr>
-            <w:tcW w:w="5000" w:type="pct"/>
-            <w:gridSpan w:val="3"/>
-            <w:shd w:val="clear" w:color="auto" w:fill="FFFFFF" w:themeFill="background1"/>
-          </w:tcPr>
-          <w:p>
-            <w:pPr>
-              <w:spacing w:after="200" w:line="276" w:lineRule="auto"/>
-              <w:rPr>
-                <w:rFonts w:asciiTheme="majorHAnsi" w:eastAsia="Calibri" w:hAnsiTheme="majorHAnsi" w:cstheme="majorHAnsi"/>
-                <w:bCs/>
-                <w:sz w:val="24"/>
-              </w:rPr>
-            </w:pPr>
-          </w:p>
-        </w:tc>
-      </w:tr>
-    </w:tbl>
-    <w:p>
-      <w:pPr>
         <w:pStyle w:val="Querverweis"/>
       </w:pPr>
       <w:bookmarkStart w:id="129" w:name="_Toc160533579"/>
@@ -19706,17 +19665,12 @@
         <w:t xml:space="preserve">, speziell der Methode </w:t>
       </w:r>
       <w:proofErr w:type="spellStart"/>
-      <w:proofErr w:type="gramStart"/>
       <w:r>
         <w:t>getDeclaredFields</w:t>
       </w:r>
       <w:proofErr w:type="spellEnd"/>
       <w:r>
-        <w:t>(</w:t>
-      </w:r>
-      <w:proofErr w:type="gramEnd"/>
-      <w:r>
-        <w:t>), die es ermöglicht, alle Felder eines DTOs zur Laufzeit abzurufen. Diese Information kann dann genutzt werden, um in einer ausführlichen switch-Case-Logik spezifische Behandlungen oder Fehlermeldungen für jedes Feld zu definieren.</w:t>
+        <w:t>(), die es ermöglicht, alle Felder eines DTOs zur Laufzeit abzurufen. Diese Information kann dann genutzt werden, um in einer ausführlichen switch-Case-Logik spezifische Behandlungen oder Fehlermeldungen für jedes Feld zu definieren.</w:t>
       </w:r>
     </w:p>
     <w:p/>
@@ -19786,7 +19740,7 @@
       <w:r>
         <w:t xml:space="preserve"> </w:t>
       </w:r>
-      <w:hyperlink r:id="rId20" w:history="1">
+      <w:hyperlink r:id="rId21" w:history="1">
         <w:r>
           <w:rPr>
             <w:color w:val="0070C0"/>
@@ -19830,7 +19784,7 @@
         </w:rPr>
         <w:t xml:space="preserve"> </w:t>
       </w:r>
-      <w:hyperlink r:id="rId21" w:history="1">
+      <w:hyperlink r:id="rId22" w:history="1">
         <w:r>
           <w:rPr>
             <w:color w:val="0070C0"/>
@@ -19868,7 +19822,7 @@
       <w:r>
         <w:t xml:space="preserve"> und Best Practices: </w:t>
       </w:r>
-      <w:hyperlink r:id="rId22" w:history="1">
+      <w:hyperlink r:id="rId23" w:history="1">
         <w:r>
           <w:rPr>
             <w:color w:val="0070C0"/>
@@ -19923,7 +19877,7 @@
                     </pic:cNvPicPr>
                   </pic:nvPicPr>
                   <pic:blipFill>
-                    <a:blip r:embed="rId23">
+                    <a:blip r:embed="rId24">
                       <a:extLst>
                         <a:ext uri="{28A0092B-C50C-407E-A947-70E740481C1C}">
                           <a14:useLocalDpi xmlns:a14="http://schemas.microsoft.com/office/drawing/2010/main" val="0"/>
@@ -20429,7 +20383,7 @@
       <w:r>
         <w:t xml:space="preserve">: </w:t>
       </w:r>
-      <w:hyperlink r:id="rId24" w:history="1">
+      <w:hyperlink r:id="rId25" w:history="1">
         <w:r>
           <w:rPr>
             <w:color w:val="0070C0"/>
@@ -20464,7 +20418,7 @@
       <w:r>
         <w:t xml:space="preserve">: </w:t>
       </w:r>
-      <w:hyperlink r:id="rId25" w:history="1">
+      <w:hyperlink r:id="rId26" w:history="1">
         <w:r>
           <w:rPr>
             <w:color w:val="0070C0"/>
@@ -20493,7 +20447,7 @@
       <w:r>
         <w:t xml:space="preserve">: </w:t>
       </w:r>
-      <w:hyperlink r:id="rId26" w:history="1">
+      <w:hyperlink r:id="rId27" w:history="1">
         <w:r>
           <w:rPr>
             <w:color w:val="0070C0"/>
@@ -20615,7 +20569,7 @@
                     </pic:cNvPicPr>
                   </pic:nvPicPr>
                   <pic:blipFill>
-                    <a:blip r:embed="rId27">
+                    <a:blip r:embed="rId28">
                       <a:extLst>
                         <a:ext uri="{28A0092B-C50C-407E-A947-70E740481C1C}">
                           <a14:useLocalDpi xmlns:a14="http://schemas.microsoft.com/office/drawing/2010/main" val="0"/>
@@ -20697,256 +20651,6 @@
                 <pic:pic xmlns:pic="http://schemas.openxmlformats.org/drawingml/2006/picture">
                   <pic:nvPicPr>
                     <pic:cNvPr id="0" name="Picture 1"/>
-                    <pic:cNvPicPr>
-                      <a:picLocks noChangeAspect="1" noChangeArrowheads="1"/>
-                    </pic:cNvPicPr>
-                  </pic:nvPicPr>
-                  <pic:blipFill>
-                    <a:blip r:embed="rId28" cstate="print">
-                      <a:extLst>
-                        <a:ext uri="{28A0092B-C50C-407E-A947-70E740481C1C}">
-                          <a14:useLocalDpi xmlns:a14="http://schemas.microsoft.com/office/drawing/2010/main" val="0"/>
-                        </a:ext>
-                      </a:extLst>
-                    </a:blip>
-                    <a:srcRect/>
-                    <a:stretch>
-                      <a:fillRect/>
-                    </a:stretch>
-                  </pic:blipFill>
-                  <pic:spPr bwMode="auto">
-                    <a:xfrm>
-                      <a:off x="0" y="0"/>
-                      <a:ext cx="5923915" cy="4445000"/>
-                    </a:xfrm>
-                    <a:prstGeom prst="rect">
-                      <a:avLst/>
-                    </a:prstGeom>
-                    <a:noFill/>
-                    <a:ln>
-                      <a:noFill/>
-                    </a:ln>
-                  </pic:spPr>
-                </pic:pic>
-              </a:graphicData>
-            </a:graphic>
-          </wp:anchor>
-        </w:drawing>
-      </w:r>
-      <w:r>
-        <w:t>Ist-Zustand des System</w:t>
-      </w:r>
-      <w:r>
-        <w:t>s</w:t>
-      </w:r>
-      <w:bookmarkEnd w:id="148"/>
-    </w:p>
-    <w:p/>
-    <w:p>
-      <w:r>
-        <w:t>Im "Ist-Zustand des Systems" d</w:t>
-      </w:r>
-      <w:r>
-        <w:t xml:space="preserve">er IPA </w:t>
-      </w:r>
-      <w:r>
-        <w:t>zur Erweiterung des "CompAcademy Lernportals" zeigt die initiale Skizze deutlich die bestehende Systemarchitektur und die Kommunikationspfade zwischen den Schlüsselkomponenten. Ein farbcodiertes Schema hilft dabei, die unterschiedlichen Kommunikationsmethoden im System zu veranschaulichen: Blau kennzeichnet die Verwendung von REST-APIs, während Grün für die bereits etablierte Websocket-Kommunikation steht.</w:t>
-      </w:r>
-    </w:p>
-    <w:p/>
-    <w:p>
-      <w:r>
-        <w:t>Die Systemstruktur besteht aus mehreren Hauptkomponenten:</w:t>
-      </w:r>
-    </w:p>
-    <w:p/>
-    <w:p>
-      <w:pPr>
-        <w:pStyle w:val="Listenabsatz"/>
-        <w:numPr>
-          <w:ilvl w:val="0"/>
-          <w:numId w:val="12"/>
-        </w:numPr>
-      </w:pPr>
-      <w:r>
-        <w:t xml:space="preserve">Client (UI): Entwickelt mit </w:t>
-      </w:r>
-      <w:proofErr w:type="spellStart"/>
-      <w:r>
-        <w:t>React</w:t>
-      </w:r>
-      <w:proofErr w:type="spellEnd"/>
-      <w:r>
-        <w:t>, stellt diese Komponente eine dynamische Schnittstelle für die Nutzer dar. Durch die Websocket-Kommunikation (grün dargestellt) wird eine direkte und reaktive Verbindung zum Backend hergestellt, was die Aktualität der Daten auf der Benutzeroberfläche gewährleistet.</w:t>
-      </w:r>
-    </w:p>
-    <w:p/>
-    <w:p/>
-    <w:p/>
-    <w:p>
-      <w:pPr>
-        <w:pStyle w:val="Listenabsatz"/>
-        <w:numPr>
-          <w:ilvl w:val="0"/>
-          <w:numId w:val="12"/>
-        </w:numPr>
-      </w:pPr>
-      <w:r>
-        <w:lastRenderedPageBreak/>
-        <w:t xml:space="preserve">Backend (API): Das Backend, strukturiert um </w:t>
-      </w:r>
-      <w:proofErr w:type="spellStart"/>
-      <w:r>
-        <w:t>Websockets</w:t>
-      </w:r>
-      <w:proofErr w:type="spellEnd"/>
-      <w:r>
-        <w:t>, nutzt Listener und Responder zusammen mit einem Exchange DTO, um eine effiziente und reaktive Datenverarbeitung sowie -übertragung zu ermöglichen. Diese Architektur unterstützt eine nahtlose Echtzeit-Kommunikation zwischen Client und Server.</w:t>
-      </w:r>
-    </w:p>
-    <w:p/>
-    <w:p>
-      <w:pPr>
-        <w:pStyle w:val="Listenabsatz"/>
-        <w:numPr>
-          <w:ilvl w:val="0"/>
-          <w:numId w:val="12"/>
-        </w:numPr>
-      </w:pPr>
-      <w:r>
-        <w:t>Datenbank (DB): In der PostgreSQL-Datenbank werden kritische Daten wie Kursinformationen gespeichert. Die enge Integration mit dem Backend ermöglicht eine effiziente Verwaltung und Abfrage dieser Daten.</w:t>
-      </w:r>
-    </w:p>
-    <w:p/>
-    <w:p>
-      <w:pPr>
-        <w:pStyle w:val="Listenabsatz"/>
-        <w:numPr>
-          <w:ilvl w:val="0"/>
-          <w:numId w:val="12"/>
-        </w:numPr>
-      </w:pPr>
-      <w:r>
-        <w:t>LMS: Das externe Learning Management System (LMS) von Umantis AG versorgt das System regelmä</w:t>
-      </w:r>
-      <w:r>
-        <w:t>ss</w:t>
-      </w:r>
-      <w:r>
-        <w:t xml:space="preserve">ig mit den notwendigen Kursdaten. Über einen REST-Endpunkt (in Blau hervorgehoben) werden diese Informationen </w:t>
-      </w:r>
-      <w:r>
-        <w:t xml:space="preserve">alle 10 Minuten </w:t>
-      </w:r>
-      <w:r>
-        <w:t>abgerufen, um sie anschlie</w:t>
-      </w:r>
-      <w:r>
-        <w:t>ss</w:t>
-      </w:r>
-      <w:r>
-        <w:t>end im Lernportal zu konvertieren, zu normalisieren und in der Datenbank zu speichern.</w:t>
-      </w:r>
-    </w:p>
-    <w:p/>
-    <w:p>
-      <w:r>
-        <w:t>Die Skizze des "Ist-Zustands des Systems" unterstreicht die zentrale Rolle der Websocket-basierten Backend-Architektur, die eine effektive Verbindung zwischen dem Client, der Datenbank und dem LMS herstellt. Die Verwendung von Farbcodes erleichtert das Verständnis der verschiedenen Kommunikationswege und liefert eine klare Basis für das Gesamtbild der Systemarchitektur.</w:t>
-      </w:r>
-      <w:r>
-        <w:t xml:space="preserve"> Damit wäre das Arbeitspaket </w:t>
-      </w:r>
-      <w:r>
-        <w:rPr>
-          <w:color w:val="0070C0"/>
-          <w:u w:val="single"/>
-        </w:rPr>
-        <w:fldChar w:fldCharType="begin"/>
-      </w:r>
-      <w:r>
-        <w:rPr>
-          <w:color w:val="0070C0"/>
-          <w:u w:val="single"/>
-        </w:rPr>
-        <w:instrText xml:space="preserve"> REF A08 \h </w:instrText>
-      </w:r>
-      <w:r>
-        <w:rPr>
-          <w:color w:val="0070C0"/>
-          <w:u w:val="single"/>
-        </w:rPr>
-        <w:instrText xml:space="preserve"> \* MERGEFORMAT </w:instrText>
-      </w:r>
-      <w:r>
-        <w:rPr>
-          <w:color w:val="0070C0"/>
-          <w:u w:val="single"/>
-        </w:rPr>
-      </w:r>
-      <w:r>
-        <w:rPr>
-          <w:color w:val="0070C0"/>
-          <w:u w:val="single"/>
-        </w:rPr>
-        <w:fldChar w:fldCharType="separate"/>
-      </w:r>
-      <w:r>
-        <w:rPr>
-          <w:rFonts w:eastAsia="Calibri" w:cstheme="minorHAnsi"/>
-          <w:bCs/>
-          <w:color w:val="0070C0"/>
-          <w:sz w:val="24"/>
-          <w:u w:val="single"/>
-        </w:rPr>
-        <w:t>08</w:t>
-      </w:r>
-      <w:r>
-        <w:rPr>
-          <w:color w:val="0070C0"/>
-          <w:u w:val="single"/>
-        </w:rPr>
-        <w:fldChar w:fldCharType="end"/>
-      </w:r>
-      <w:r>
-        <w:t xml:space="preserve"> abgehackt.</w:t>
-      </w:r>
-    </w:p>
-    <w:p>
-      <w:r>
-        <w:br w:type="page"/>
-      </w:r>
-    </w:p>
-    <w:p>
-      <w:pPr>
-        <w:pStyle w:val="berschrift3"/>
-      </w:pPr>
-      <w:bookmarkStart w:id="149" w:name="_Toc160533589"/>
-      <w:r>
-        <w:rPr>
-          <w:noProof/>
-        </w:rPr>
-        <w:lastRenderedPageBreak/>
-        <w:drawing>
-          <wp:anchor distT="0" distB="0" distL="114300" distR="114300" simplePos="0" relativeHeight="251659264" behindDoc="0" locked="0" layoutInCell="1" allowOverlap="1" wp14:anchorId="2F866E09" wp14:editId="2B4BB3FF">
-            <wp:simplePos x="0" y="0"/>
-            <wp:positionH relativeFrom="margin">
-              <wp:align>left</wp:align>
-            </wp:positionH>
-            <wp:positionV relativeFrom="page">
-              <wp:posOffset>1637389</wp:posOffset>
-            </wp:positionV>
-            <wp:extent cx="5923915" cy="4445000"/>
-            <wp:effectExtent l="0" t="0" r="635" b="0"/>
-            <wp:wrapTopAndBottom/>
-            <wp:docPr id="114025308" name="Grafik 2"/>
-            <wp:cNvGraphicFramePr>
-              <a:graphicFrameLocks xmlns:a="http://schemas.openxmlformats.org/drawingml/2006/main" noChangeAspect="1"/>
-            </wp:cNvGraphicFramePr>
-            <a:graphic xmlns:a="http://schemas.openxmlformats.org/drawingml/2006/main">
-              <a:graphicData uri="http://schemas.openxmlformats.org/drawingml/2006/picture">
-                <pic:pic xmlns:pic="http://schemas.openxmlformats.org/drawingml/2006/picture">
-                  <pic:nvPicPr>
-                    <pic:cNvPr id="0" name="Picture 2"/>
                     <pic:cNvPicPr>
                       <a:picLocks noChangeAspect="1" noChangeArrowheads="1"/>
                     </pic:cNvPicPr>
@@ -20984,6 +20688,256 @@
         </w:drawing>
       </w:r>
       <w:r>
+        <w:t>Ist-Zustand des System</w:t>
+      </w:r>
+      <w:r>
+        <w:t>s</w:t>
+      </w:r>
+      <w:bookmarkEnd w:id="148"/>
+    </w:p>
+    <w:p/>
+    <w:p>
+      <w:r>
+        <w:t>Im "Ist-Zustand des Systems" d</w:t>
+      </w:r>
+      <w:r>
+        <w:t xml:space="preserve">er IPA </w:t>
+      </w:r>
+      <w:r>
+        <w:t>zur Erweiterung des "CompAcademy Lernportals" zeigt die initiale Skizze deutlich die bestehende Systemarchitektur und die Kommunikationspfade zwischen den Schlüsselkomponenten. Ein farbcodiertes Schema hilft dabei, die unterschiedlichen Kommunikationsmethoden im System zu veranschaulichen: Blau kennzeichnet die Verwendung von REST-APIs, während Grün für die bereits etablierte Websocket-Kommunikation steht.</w:t>
+      </w:r>
+    </w:p>
+    <w:p/>
+    <w:p>
+      <w:r>
+        <w:t>Die Systemstruktur besteht aus mehreren Hauptkomponenten:</w:t>
+      </w:r>
+    </w:p>
+    <w:p/>
+    <w:p>
+      <w:pPr>
+        <w:pStyle w:val="Listenabsatz"/>
+        <w:numPr>
+          <w:ilvl w:val="0"/>
+          <w:numId w:val="12"/>
+        </w:numPr>
+      </w:pPr>
+      <w:r>
+        <w:t xml:space="preserve">Client (UI): Entwickelt mit </w:t>
+      </w:r>
+      <w:proofErr w:type="spellStart"/>
+      <w:r>
+        <w:t>React</w:t>
+      </w:r>
+      <w:proofErr w:type="spellEnd"/>
+      <w:r>
+        <w:t>, stellt diese Komponente eine dynamische Schnittstelle für die Nutzer dar. Durch die Websocket-Kommunikation (grün dargestellt) wird eine direkte und reaktive Verbindung zum Backend hergestellt, was die Aktualität der Daten auf der Benutzeroberfläche gewährleistet.</w:t>
+      </w:r>
+    </w:p>
+    <w:p/>
+    <w:p/>
+    <w:p/>
+    <w:p>
+      <w:pPr>
+        <w:pStyle w:val="Listenabsatz"/>
+        <w:numPr>
+          <w:ilvl w:val="0"/>
+          <w:numId w:val="12"/>
+        </w:numPr>
+      </w:pPr>
+      <w:r>
+        <w:lastRenderedPageBreak/>
+        <w:t xml:space="preserve">Backend (API): Das Backend, strukturiert um </w:t>
+      </w:r>
+      <w:proofErr w:type="spellStart"/>
+      <w:r>
+        <w:t>Websockets</w:t>
+      </w:r>
+      <w:proofErr w:type="spellEnd"/>
+      <w:r>
+        <w:t>, nutzt Listener und Responder zusammen mit einem Exchange DTO, um eine effiziente und reaktive Datenverarbeitung sowie -übertragung zu ermöglichen. Diese Architektur unterstützt eine nahtlose Echtzeit-Kommunikation zwischen Client und Server.</w:t>
+      </w:r>
+    </w:p>
+    <w:p/>
+    <w:p>
+      <w:pPr>
+        <w:pStyle w:val="Listenabsatz"/>
+        <w:numPr>
+          <w:ilvl w:val="0"/>
+          <w:numId w:val="12"/>
+        </w:numPr>
+      </w:pPr>
+      <w:r>
+        <w:t>Datenbank (DB): In der PostgreSQL-Datenbank werden kritische Daten wie Kursinformationen gespeichert. Die enge Integration mit dem Backend ermöglicht eine effiziente Verwaltung und Abfrage dieser Daten.</w:t>
+      </w:r>
+    </w:p>
+    <w:p/>
+    <w:p>
+      <w:pPr>
+        <w:pStyle w:val="Listenabsatz"/>
+        <w:numPr>
+          <w:ilvl w:val="0"/>
+          <w:numId w:val="12"/>
+        </w:numPr>
+      </w:pPr>
+      <w:r>
+        <w:t>LMS: Das externe Learning Management System (LMS) von Umantis AG versorgt das System regelmä</w:t>
+      </w:r>
+      <w:r>
+        <w:t>ss</w:t>
+      </w:r>
+      <w:r>
+        <w:t xml:space="preserve">ig mit den notwendigen Kursdaten. Über einen REST-Endpunkt (in Blau hervorgehoben) werden diese Informationen </w:t>
+      </w:r>
+      <w:r>
+        <w:t xml:space="preserve">alle 10 Minuten </w:t>
+      </w:r>
+      <w:r>
+        <w:t>abgerufen, um sie anschlie</w:t>
+      </w:r>
+      <w:r>
+        <w:t>ss</w:t>
+      </w:r>
+      <w:r>
+        <w:t>end im Lernportal zu konvertieren, zu normalisieren und in der Datenbank zu speichern.</w:t>
+      </w:r>
+    </w:p>
+    <w:p/>
+    <w:p>
+      <w:r>
+        <w:t>Die Skizze des "Ist-Zustands des Systems" unterstreicht die zentrale Rolle der Websocket-basierten Backend-Architektur, die eine effektive Verbindung zwischen dem Client, der Datenbank und dem LMS herstellt. Die Verwendung von Farbcodes erleichtert das Verständnis der verschiedenen Kommunikationswege und liefert eine klare Basis für das Gesamtbild der Systemarchitektur.</w:t>
+      </w:r>
+      <w:r>
+        <w:t xml:space="preserve"> Damit wäre das Arbeitspaket </w:t>
+      </w:r>
+      <w:r>
+        <w:rPr>
+          <w:color w:val="0070C0"/>
+          <w:u w:val="single"/>
+        </w:rPr>
+        <w:fldChar w:fldCharType="begin"/>
+      </w:r>
+      <w:r>
+        <w:rPr>
+          <w:color w:val="0070C0"/>
+          <w:u w:val="single"/>
+        </w:rPr>
+        <w:instrText xml:space="preserve"> REF A08 \h </w:instrText>
+      </w:r>
+      <w:r>
+        <w:rPr>
+          <w:color w:val="0070C0"/>
+          <w:u w:val="single"/>
+        </w:rPr>
+        <w:instrText xml:space="preserve"> \* MERGEFORMAT </w:instrText>
+      </w:r>
+      <w:r>
+        <w:rPr>
+          <w:color w:val="0070C0"/>
+          <w:u w:val="single"/>
+        </w:rPr>
+      </w:r>
+      <w:r>
+        <w:rPr>
+          <w:color w:val="0070C0"/>
+          <w:u w:val="single"/>
+        </w:rPr>
+        <w:fldChar w:fldCharType="separate"/>
+      </w:r>
+      <w:r>
+        <w:rPr>
+          <w:rFonts w:eastAsia="Calibri" w:cstheme="minorHAnsi"/>
+          <w:bCs/>
+          <w:color w:val="0070C0"/>
+          <w:sz w:val="24"/>
+          <w:u w:val="single"/>
+        </w:rPr>
+        <w:t>08</w:t>
+      </w:r>
+      <w:r>
+        <w:rPr>
+          <w:color w:val="0070C0"/>
+          <w:u w:val="single"/>
+        </w:rPr>
+        <w:fldChar w:fldCharType="end"/>
+      </w:r>
+      <w:r>
+        <w:t xml:space="preserve"> abgehackt.</w:t>
+      </w:r>
+    </w:p>
+    <w:p>
+      <w:r>
+        <w:br w:type="page"/>
+      </w:r>
+    </w:p>
+    <w:p>
+      <w:pPr>
+        <w:pStyle w:val="berschrift3"/>
+      </w:pPr>
+      <w:bookmarkStart w:id="149" w:name="_Toc160533589"/>
+      <w:r>
+        <w:rPr>
+          <w:noProof/>
+        </w:rPr>
+        <w:lastRenderedPageBreak/>
+        <w:drawing>
+          <wp:anchor distT="0" distB="0" distL="114300" distR="114300" simplePos="0" relativeHeight="251659264" behindDoc="0" locked="0" layoutInCell="1" allowOverlap="1" wp14:anchorId="2F866E09" wp14:editId="2B4BB3FF">
+            <wp:simplePos x="0" y="0"/>
+            <wp:positionH relativeFrom="margin">
+              <wp:align>left</wp:align>
+            </wp:positionH>
+            <wp:positionV relativeFrom="page">
+              <wp:posOffset>1637389</wp:posOffset>
+            </wp:positionV>
+            <wp:extent cx="5923915" cy="4445000"/>
+            <wp:effectExtent l="0" t="0" r="635" b="0"/>
+            <wp:wrapTopAndBottom/>
+            <wp:docPr id="114025308" name="Grafik 2"/>
+            <wp:cNvGraphicFramePr>
+              <a:graphicFrameLocks xmlns:a="http://schemas.openxmlformats.org/drawingml/2006/main" noChangeAspect="1"/>
+            </wp:cNvGraphicFramePr>
+            <a:graphic xmlns:a="http://schemas.openxmlformats.org/drawingml/2006/main">
+              <a:graphicData uri="http://schemas.openxmlformats.org/drawingml/2006/picture">
+                <pic:pic xmlns:pic="http://schemas.openxmlformats.org/drawingml/2006/picture">
+                  <pic:nvPicPr>
+                    <pic:cNvPr id="0" name="Picture 2"/>
+                    <pic:cNvPicPr>
+                      <a:picLocks noChangeAspect="1" noChangeArrowheads="1"/>
+                    </pic:cNvPicPr>
+                  </pic:nvPicPr>
+                  <pic:blipFill>
+                    <a:blip r:embed="rId30" cstate="print">
+                      <a:extLst>
+                        <a:ext uri="{28A0092B-C50C-407E-A947-70E740481C1C}">
+                          <a14:useLocalDpi xmlns:a14="http://schemas.microsoft.com/office/drawing/2010/main" val="0"/>
+                        </a:ext>
+                      </a:extLst>
+                    </a:blip>
+                    <a:srcRect/>
+                    <a:stretch>
+                      <a:fillRect/>
+                    </a:stretch>
+                  </pic:blipFill>
+                  <pic:spPr bwMode="auto">
+                    <a:xfrm>
+                      <a:off x="0" y="0"/>
+                      <a:ext cx="5923915" cy="4445000"/>
+                    </a:xfrm>
+                    <a:prstGeom prst="rect">
+                      <a:avLst/>
+                    </a:prstGeom>
+                    <a:noFill/>
+                    <a:ln>
+                      <a:noFill/>
+                    </a:ln>
+                  </pic:spPr>
+                </pic:pic>
+              </a:graphicData>
+            </a:graphic>
+          </wp:anchor>
+        </w:drawing>
+      </w:r>
+      <w:r>
         <w:t>Soll</w:t>
       </w:r>
       <w:r>
@@ -21106,15 +21060,7 @@
         </w:numPr>
       </w:pPr>
       <w:r>
-        <w:t xml:space="preserve">Anzeige von Fehlern (Transformation): Eine wichtige Erweiterung zur Visualisierung von Fehlern, die während der Datenkonvertierung und -normalisierung auftreten können. Dies </w:t>
-      </w:r>
-      <w:proofErr w:type="gramStart"/>
-      <w:r>
-        <w:t>ermöglicht</w:t>
-      </w:r>
-      <w:proofErr w:type="gramEnd"/>
-      <w:r>
-        <w:t xml:space="preserve"> eine schnellere Identifizierung und Behebung von Problemen.</w:t>
+        <w:t>Anzeige von Fehlern (Transformation): Eine wichtige Erweiterung zur Visualisierung von Fehlern, die während der Datenkonvertierung und -normalisierung auftreten können. Dies ermöglicht eine schnellere Identifizierung und Behebung von Problemen.</w:t>
       </w:r>
     </w:p>
     <w:p/>
@@ -21329,7 +21275,7 @@
                     </pic:cNvPicPr>
                   </pic:nvPicPr>
                   <pic:blipFill rotWithShape="1">
-                    <a:blip r:embed="rId30">
+                    <a:blip r:embed="rId31">
                       <a:extLst>
                         <a:ext uri="{28A0092B-C50C-407E-A947-70E740481C1C}">
                           <a14:useLocalDpi xmlns:a14="http://schemas.microsoft.com/office/drawing/2010/main" val="0"/>
@@ -22088,13 +22034,8 @@
           <w:numId w:val="20"/>
         </w:numPr>
       </w:pPr>
-      <w:proofErr w:type="gramStart"/>
-      <w:r>
-        <w:t>email</w:t>
-      </w:r>
-      <w:proofErr w:type="gramEnd"/>
-      <w:r>
-        <w:t xml:space="preserve"> (VARCHAR): E-Mail-Adresse, einzigartig und für die Identifikation beim Login verwendet.</w:t>
+      <w:r>
+        <w:t>email (VARCHAR): E-Mail-Adresse, einzigartig und für die Identifikation beim Login verwendet.</w:t>
       </w:r>
     </w:p>
     <w:p>
@@ -22685,17 +22626,8 @@
           <w:b/>
           <w:bCs/>
         </w:rPr>
-        <w:t xml:space="preserve">Token als </w:t>
-      </w:r>
-      <w:proofErr w:type="gramStart"/>
-      <w:r>
-        <w:rPr>
-          <w:b/>
-          <w:bCs/>
-        </w:rPr>
-        <w:t>Primärschlüssel?:</w:t>
-      </w:r>
-      <w:proofErr w:type="gramEnd"/>
+        <w:t>Token als Primärschlüssel?:</w:t>
+      </w:r>
       <w:r>
         <w:t xml:space="preserve"> Eine Überlegung könnte sein, den Token selbst als Primärschlüssel zu verwenden, um die Eindeutigkeit zu garantieren. Allerdings könnten sich dadurch Einschränkungen in der Flexibilität ergeben.</w:t>
       </w:r>
@@ -25767,18 +25699,10 @@
         <w:fldChar w:fldCharType="end"/>
       </w:r>
       <w:r>
-        <w:t xml:space="preserve">. Der Mehrwert </w:t>
-      </w:r>
-      <w:proofErr w:type="gramStart"/>
-      <w:r>
-        <w:t xml:space="preserve">einer </w:t>
-      </w:r>
-      <w:r>
-        <w:t>Millisekunden</w:t>
-      </w:r>
-      <w:proofErr w:type="gramEnd"/>
-      <w:r>
-        <w:t xml:space="preserve"> genauen</w:t>
+        <w:t xml:space="preserve">. Der Mehrwert einer </w:t>
+      </w:r>
+      <w:r>
+        <w:t>Millisekunden genauen</w:t>
       </w:r>
       <w:r>
         <w:t xml:space="preserve"> Erfassung des Importzeitpunkts rechtfertigt nicht die erhöhte Komplexität und den zusätzlichen Entwicklungsaufwand. Stattdessen wird das bestehende Feld </w:t>
@@ -26594,7 +26518,7 @@
                     </pic:cNvPicPr>
                   </pic:nvPicPr>
                   <pic:blipFill rotWithShape="1">
-                    <a:blip r:embed="rId31">
+                    <a:blip r:embed="rId32">
                       <a:extLst>
                         <a:ext uri="{28A0092B-C50C-407E-A947-70E740481C1C}">
                           <a14:useLocalDpi xmlns:a14="http://schemas.microsoft.com/office/drawing/2010/main" val="0"/>
@@ -27072,7 +26996,7 @@
                     </pic:cNvPicPr>
                   </pic:nvPicPr>
                   <pic:blipFill>
-                    <a:blip r:embed="rId32">
+                    <a:blip r:embed="rId33">
                       <a:extLst>
                         <a:ext uri="{28A0092B-C50C-407E-A947-70E740481C1C}">
                           <a14:useLocalDpi xmlns:a14="http://schemas.microsoft.com/office/drawing/2010/main" val="0"/>
@@ -27144,37 +27068,22 @@
         <w:t xml:space="preserve">-Objekts durchlaufen. Die </w:t>
       </w:r>
       <w:proofErr w:type="spellStart"/>
-      <w:proofErr w:type="gramStart"/>
       <w:r>
         <w:t>toString</w:t>
       </w:r>
       <w:proofErr w:type="spellEnd"/>
       <w:r>
-        <w:t>(</w:t>
-      </w:r>
-      <w:proofErr w:type="gramEnd"/>
-      <w:r>
-        <w:t xml:space="preserve">)-Methode des Feldes gibt eine Zeichenkette zurück, die den vollqualifizierten Namen des Feldes enthält, was bedeutet, dass dieser String den Paketnamen gefolgt vom Feldnamen beinhaltet. Durch die Verwendung der </w:t>
+        <w:t xml:space="preserve">()-Methode des Feldes gibt eine Zeichenkette zurück, die den vollqualifizierten Namen des Feldes enthält, was bedeutet, dass dieser String den Paketnamen gefolgt vom Feldnamen beinhaltet. Durch die Verwendung der </w:t>
       </w:r>
       <w:proofErr w:type="spellStart"/>
-      <w:proofErr w:type="gramStart"/>
       <w:r>
         <w:t>split</w:t>
       </w:r>
       <w:proofErr w:type="spellEnd"/>
       <w:r>
-        <w:t>(</w:t>
-      </w:r>
-      <w:proofErr w:type="gramEnd"/>
-      <w:r>
-        <w:t>"\\.")-Methode wird dieser String an den Punkten aufgeteilt, wobei das Ergebnis ein Array aus String-Teilen ist. Der letzte Teil dieses Arrays (</w:t>
-      </w:r>
-      <w:proofErr w:type="gramStart"/>
-      <w:r>
-        <w:t>splitted[</w:t>
+        <w:t>("\\.")-Methode wird dieser String an den Punkten aufgeteilt, wobei das Ergebnis ein Array aus String-Teilen ist. Der letzte Teil dieses Arrays (splitted[</w:t>
       </w:r>
       <w:proofErr w:type="spellStart"/>
-      <w:proofErr w:type="gramEnd"/>
       <w:r>
         <w:t>splitted.length</w:t>
       </w:r>
@@ -27215,7 +27124,7 @@
                     </pic:cNvPicPr>
                   </pic:nvPicPr>
                   <pic:blipFill>
-                    <a:blip r:embed="rId33">
+                    <a:blip r:embed="rId34">
                       <a:extLst>
                         <a:ext uri="{28A0092B-C50C-407E-A947-70E740481C1C}">
                           <a14:useLocalDpi xmlns:a14="http://schemas.microsoft.com/office/drawing/2010/main" val="0"/>
@@ -27301,7 +27210,7 @@
                     </pic:cNvPicPr>
                   </pic:nvPicPr>
                   <pic:blipFill>
-                    <a:blip r:embed="rId34">
+                    <a:blip r:embed="rId35">
                       <a:extLst>
                         <a:ext uri="{28A0092B-C50C-407E-A947-70E740481C1C}">
                           <a14:useLocalDpi xmlns:a14="http://schemas.microsoft.com/office/drawing/2010/main" val="0"/>
@@ -27415,7 +27324,7 @@
                     </pic:cNvPicPr>
                   </pic:nvPicPr>
                   <pic:blipFill>
-                    <a:blip r:embed="rId35">
+                    <a:blip r:embed="rId36">
                       <a:extLst>
                         <a:ext uri="{28A0092B-C50C-407E-A947-70E740481C1C}">
                           <a14:useLocalDpi xmlns:a14="http://schemas.microsoft.com/office/drawing/2010/main" val="0"/>
@@ -27525,7 +27434,7 @@
       <w:r>
         <w:t xml:space="preserve"> </w:t>
       </w:r>
-      <w:hyperlink r:id="rId36" w:history="1">
+      <w:hyperlink r:id="rId37" w:history="1">
         <w:r>
           <w:rPr>
             <w:color w:val="0070C0"/>
@@ -27630,7 +27539,7 @@
                     </pic:cNvPicPr>
                   </pic:nvPicPr>
                   <pic:blipFill>
-                    <a:blip r:embed="rId37">
+                    <a:blip r:embed="rId38">
                       <a:extLst>
                         <a:ext uri="{28A0092B-C50C-407E-A947-70E740481C1C}">
                           <a14:useLocalDpi xmlns:a14="http://schemas.microsoft.com/office/drawing/2010/main" val="0"/>
@@ -27792,7 +27701,7 @@
                     </pic:cNvPicPr>
                   </pic:nvPicPr>
                   <pic:blipFill>
-                    <a:blip r:embed="rId38">
+                    <a:blip r:embed="rId39">
                       <a:extLst>
                         <a:ext uri="{28A0092B-C50C-407E-A947-70E740481C1C}">
                           <a14:useLocalDpi xmlns:a14="http://schemas.microsoft.com/office/drawing/2010/main" val="0"/>
@@ -27853,15 +27762,7 @@
     <w:p>
       <w:r>
         <w:lastRenderedPageBreak/>
-        <w:t xml:space="preserve">Im Zuge der Weiterentwicklung des Fehlerbehandlungsmechanismus habe ich eine signifikante Anpassung an allen XML-Adaptern vorgenommen. Die ursprüngliche Implementierung gab </w:t>
-      </w:r>
-      <w:proofErr w:type="gramStart"/>
-      <w:r>
-        <w:t>Optional</w:t>
-      </w:r>
-      <w:proofErr w:type="gramEnd"/>
-      <w:r>
-        <w:t xml:space="preserve">&lt;Integer&gt; zurück, was zwar eine flexible Handhabung ermöglichte, jedoch nicht ideal für unsere erweiterten Anforderungen an die Fehlerbehandlung war. In der alten Version des </w:t>
+        <w:t xml:space="preserve">Im Zuge der Weiterentwicklung des Fehlerbehandlungsmechanismus habe ich eine signifikante Anpassung an allen XML-Adaptern vorgenommen. Die ursprüngliche Implementierung gab Optional&lt;Integer&gt; zurück, was zwar eine flexible Handhabung ermöglichte, jedoch nicht ideal für unsere erweiterten Anforderungen an die Fehlerbehandlung war. In der alten Version des </w:t>
       </w:r>
       <w:proofErr w:type="spellStart"/>
       <w:r>
@@ -27904,7 +27805,7 @@
                     </pic:cNvPicPr>
                   </pic:nvPicPr>
                   <pic:blipFill>
-                    <a:blip r:embed="rId39">
+                    <a:blip r:embed="rId40">
                       <a:extLst>
                         <a:ext uri="{28A0092B-C50C-407E-A947-70E740481C1C}">
                           <a14:useLocalDpi xmlns:a14="http://schemas.microsoft.com/office/drawing/2010/main" val="0"/>
@@ -28021,7 +27922,7 @@
                     </pic:cNvPicPr>
                   </pic:nvPicPr>
                   <pic:blipFill>
-                    <a:blip r:embed="rId40">
+                    <a:blip r:embed="rId41">
                       <a:extLst>
                         <a:ext uri="{28A0092B-C50C-407E-A947-70E740481C1C}">
                           <a14:useLocalDpi xmlns:a14="http://schemas.microsoft.com/office/drawing/2010/main" val="0"/>
@@ -28200,7 +28101,7 @@
                     </pic:cNvPicPr>
                   </pic:nvPicPr>
                   <pic:blipFill>
-                    <a:blip r:embed="rId41">
+                    <a:blip r:embed="rId42">
                       <a:extLst>
                         <a:ext uri="{28A0092B-C50C-407E-A947-70E740481C1C}">
                           <a14:useLocalDpi xmlns:a14="http://schemas.microsoft.com/office/drawing/2010/main" val="0"/>
@@ -28783,12 +28684,10 @@
         <w:t xml:space="preserve">Für das Arbeitspaket 15, die Entwicklung der Bilderverwaltungsfunktionen, begann ich mit der Aktualisierung der pom.xml und </w:t>
       </w:r>
       <w:proofErr w:type="spellStart"/>
-      <w:proofErr w:type="gramStart"/>
       <w:r>
         <w:t>application.properties</w:t>
       </w:r>
       <w:proofErr w:type="spellEnd"/>
-      <w:proofErr w:type="gramEnd"/>
       <w:r>
         <w:t>, um die notwendigen Abhängigkeiten und Konfigurationen für die Verwendung von Swagger für das Testen der Endpunkte hinzuzufügen. Nachdem die Grundlagen geschaffen waren, richtete ich meine Aufmerksamkeit auf den Aufbau der grundlegenden Struktur, die aus einem ImageController, einem ImageService und einem ImageRepository besteht. Diese Struktur ermöglichte es mir, mit der Implementierung der geforderten Funktionen zu beginnen.</w:t>
       </w:r>
@@ -28902,7 +28801,7 @@
                     </pic:cNvPicPr>
                   </pic:nvPicPr>
                   <pic:blipFill>
-                    <a:blip r:embed="rId42">
+                    <a:blip r:embed="rId43">
                       <a:extLst>
                         <a:ext uri="{28A0092B-C50C-407E-A947-70E740481C1C}">
                           <a14:useLocalDpi xmlns:a14="http://schemas.microsoft.com/office/drawing/2010/main" val="0"/>
@@ -29078,7 +28977,7 @@
                     </pic:cNvPicPr>
                   </pic:nvPicPr>
                   <pic:blipFill>
-                    <a:blip r:embed="rId43">
+                    <a:blip r:embed="rId44">
                       <a:extLst>
                         <a:ext uri="{28A0092B-C50C-407E-A947-70E740481C1C}">
                           <a14:useLocalDpi xmlns:a14="http://schemas.microsoft.com/office/drawing/2010/main" val="0"/>
@@ -29180,7 +29079,7 @@
                     </pic:cNvPicPr>
                   </pic:nvPicPr>
                   <pic:blipFill>
-                    <a:blip r:embed="rId44">
+                    <a:blip r:embed="rId45">
                       <a:extLst>
                         <a:ext uri="{28A0092B-C50C-407E-A947-70E740481C1C}">
                           <a14:useLocalDpi xmlns:a14="http://schemas.microsoft.com/office/drawing/2010/main" val="0"/>
@@ -29430,7 +29329,7 @@
                     </pic:cNvPicPr>
                   </pic:nvPicPr>
                   <pic:blipFill>
-                    <a:blip r:embed="rId45">
+                    <a:blip r:embed="rId46">
                       <a:extLst>
                         <a:ext uri="{28A0092B-C50C-407E-A947-70E740481C1C}">
                           <a14:useLocalDpi xmlns:a14="http://schemas.microsoft.com/office/drawing/2010/main" val="0"/>
@@ -29526,7 +29425,7 @@
                     </pic:cNvPicPr>
                   </pic:nvPicPr>
                   <pic:blipFill>
-                    <a:blip r:embed="rId46">
+                    <a:blip r:embed="rId47">
                       <a:extLst>
                         <a:ext uri="{28A0092B-C50C-407E-A947-70E740481C1C}">
                           <a14:useLocalDpi xmlns:a14="http://schemas.microsoft.com/office/drawing/2010/main" val="0"/>
@@ -29784,7 +29683,7 @@
                     </pic:cNvPicPr>
                   </pic:nvPicPr>
                   <pic:blipFill>
-                    <a:blip r:embed="rId47">
+                    <a:blip r:embed="rId48">
                       <a:extLst>
                         <a:ext uri="{28A0092B-C50C-407E-A947-70E740481C1C}">
                           <a14:useLocalDpi xmlns:a14="http://schemas.microsoft.com/office/drawing/2010/main" val="0"/>
@@ -30181,7 +30080,7 @@
                     </pic:cNvPicPr>
                   </pic:nvPicPr>
                   <pic:blipFill>
-                    <a:blip r:embed="rId48">
+                    <a:blip r:embed="rId49">
                       <a:extLst>
                         <a:ext uri="{28A0092B-C50C-407E-A947-70E740481C1C}">
                           <a14:useLocalDpi xmlns:a14="http://schemas.microsoft.com/office/drawing/2010/main" val="0"/>
@@ -30759,7 +30658,7 @@
                     </pic:cNvPicPr>
                   </pic:nvPicPr>
                   <pic:blipFill rotWithShape="1">
-                    <a:blip r:embed="rId49">
+                    <a:blip r:embed="rId50">
                       <a:extLst>
                         <a:ext uri="{28A0092B-C50C-407E-A947-70E740481C1C}">
                           <a14:useLocalDpi xmlns:a14="http://schemas.microsoft.com/office/drawing/2010/main" val="0"/>
@@ -30899,21 +30798,13 @@
       </w:r>
       <w:proofErr w:type="spellEnd"/>
       <w:r>
-        <w:t xml:space="preserve"> geworfen wurden, </w:t>
-      </w:r>
-      <w:proofErr w:type="gramStart"/>
-      <w:r>
-        <w:t>au</w:t>
+        <w:t xml:space="preserve"> geworfen wurden, au</w:t>
       </w:r>
       <w:r>
         <w:t>ss</w:t>
       </w:r>
       <w:r>
-        <w:t>er der übergebene Wert</w:t>
-      </w:r>
-      <w:proofErr w:type="gramEnd"/>
-      <w:r>
-        <w:t xml:space="preserve"> war null. In jedem Adapter, in dem der StringCleaner verwendet wurde, erfolgte bereits eine Überprüfung auf null, bevor der StringCleaner zum Einsatz kam. Diese Erkenntnis könnte als "unnötig" angesehen werden</w:t>
+        <w:t>er der übergebene Wert war null. In jedem Adapter, in dem der StringCleaner verwendet wurde, erfolgte bereits eine Überprüfung auf null, bevor der StringCleaner zum Einsatz kam. Diese Erkenntnis könnte als "unnötig" angesehen werden</w:t>
       </w:r>
       <w:r>
         <w:t xml:space="preserve">. Ursprünglich dachte ich, dass diese Blöcke erforderlich seien, um potenzielle Konvertierungsfehler abzufangen. Jedoch stellte sich heraus, dass sowohl im </w:t>
@@ -31411,7 +31302,7 @@
                     </pic:cNvPicPr>
                   </pic:nvPicPr>
                   <pic:blipFill>
-                    <a:blip r:embed="rId50">
+                    <a:blip r:embed="rId51">
                       <a:extLst>
                         <a:ext uri="{28A0092B-C50C-407E-A947-70E740481C1C}">
                           <a14:useLocalDpi xmlns:a14="http://schemas.microsoft.com/office/drawing/2010/main" val="0"/>
@@ -31528,7 +31419,7 @@
         </w:rPr>
         <w:t xml:space="preserve"> ich habe mich an diese Dokumentation gehalten: </w:t>
       </w:r>
-      <w:hyperlink r:id="rId51" w:history="1">
+      <w:hyperlink r:id="rId52" w:history="1">
         <w:r>
           <w:rPr>
             <w:color w:val="0070C0"/>
@@ -31810,7 +31701,7 @@
                     </pic:cNvPicPr>
                   </pic:nvPicPr>
                   <pic:blipFill>
-                    <a:blip r:embed="rId52">
+                    <a:blip r:embed="rId53">
                       <a:extLst>
                         <a:ext uri="{28A0092B-C50C-407E-A947-70E740481C1C}">
                           <a14:useLocalDpi xmlns:a14="http://schemas.microsoft.com/office/drawing/2010/main" val="0"/>
@@ -31941,7 +31832,7 @@
                     </pic:cNvPicPr>
                   </pic:nvPicPr>
                   <pic:blipFill>
-                    <a:blip r:embed="rId53">
+                    <a:blip r:embed="rId54">
                       <a:extLst>
                         <a:ext uri="{28A0092B-C50C-407E-A947-70E740481C1C}">
                           <a14:useLocalDpi xmlns:a14="http://schemas.microsoft.com/office/drawing/2010/main" val="0"/>
@@ -32200,7 +32091,7 @@
                     </pic:cNvPicPr>
                   </pic:nvPicPr>
                   <pic:blipFill rotWithShape="1">
-                    <a:blip r:embed="rId54">
+                    <a:blip r:embed="rId55">
                       <a:extLst>
                         <a:ext uri="{28A0092B-C50C-407E-A947-70E740481C1C}">
                           <a14:useLocalDpi xmlns:a14="http://schemas.microsoft.com/office/drawing/2010/main" val="0"/>
@@ -32305,7 +32196,7 @@
                     </pic:cNvPicPr>
                   </pic:nvPicPr>
                   <pic:blipFill rotWithShape="1">
-                    <a:blip r:embed="rId55">
+                    <a:blip r:embed="rId56">
                       <a:extLst>
                         <a:ext uri="{28A0092B-C50C-407E-A947-70E740481C1C}">
                           <a14:useLocalDpi xmlns:a14="http://schemas.microsoft.com/office/drawing/2010/main" val="0"/>
@@ -32679,7 +32570,7 @@
                     </pic:cNvPicPr>
                   </pic:nvPicPr>
                   <pic:blipFill>
-                    <a:blip r:embed="rId56">
+                    <a:blip r:embed="rId57">
                       <a:extLst>
                         <a:ext uri="{28A0092B-C50C-407E-A947-70E740481C1C}">
                           <a14:useLocalDpi xmlns:a14="http://schemas.microsoft.com/office/drawing/2010/main" val="0"/>
@@ -32945,7 +32836,7 @@
                     </pic:cNvPicPr>
                   </pic:nvPicPr>
                   <pic:blipFill>
-                    <a:blip r:embed="rId57">
+                    <a:blip r:embed="rId58">
                       <a:extLst>
                         <a:ext uri="{28A0092B-C50C-407E-A947-70E740481C1C}">
                           <a14:useLocalDpi xmlns:a14="http://schemas.microsoft.com/office/drawing/2010/main" val="0"/>
@@ -33043,7 +32934,7 @@
                     </pic:cNvPicPr>
                   </pic:nvPicPr>
                   <pic:blipFill>
-                    <a:blip r:embed="rId58">
+                    <a:blip r:embed="rId59">
                       <a:extLst>
                         <a:ext uri="{28A0092B-C50C-407E-A947-70E740481C1C}">
                           <a14:useLocalDpi xmlns:a14="http://schemas.microsoft.com/office/drawing/2010/main" val="0"/>
@@ -33137,7 +33028,7 @@
                     </pic:cNvPicPr>
                   </pic:nvPicPr>
                   <pic:blipFill>
-                    <a:blip r:embed="rId59">
+                    <a:blip r:embed="rId60">
                       <a:extLst>
                         <a:ext uri="{28A0092B-C50C-407E-A947-70E740481C1C}">
                           <a14:useLocalDpi xmlns:a14="http://schemas.microsoft.com/office/drawing/2010/main" val="0"/>
@@ -33272,7 +33163,7 @@
                     </pic:cNvPicPr>
                   </pic:nvPicPr>
                   <pic:blipFill>
-                    <a:blip r:embed="rId60">
+                    <a:blip r:embed="rId61">
                       <a:extLst>
                         <a:ext uri="{28A0092B-C50C-407E-A947-70E740481C1C}">
                           <a14:useLocalDpi xmlns:a14="http://schemas.microsoft.com/office/drawing/2010/main" val="0"/>
@@ -33477,12 +33368,10 @@
         <w:t xml:space="preserve">Für Arbeitspaket 24 habe ich einen wichtigen Beitrag zur Verbesserung der Benutzerfreundlichkeit und der visuellen Darstellung des Lernportals </w:t>
       </w:r>
       <w:proofErr w:type="spellStart"/>
-      <w:proofErr w:type="gramStart"/>
       <w:r>
         <w:t>geleistet.Bilder</w:t>
       </w:r>
       <w:proofErr w:type="spellEnd"/>
-      <w:proofErr w:type="gramEnd"/>
       <w:r>
         <w:t xml:space="preserve"> spielen eine entscheidende Rolle bei der Benutzerinteraktion, da sie die Aufmerksamkeit auf sich ziehen und Informationen visuell übermitteln. Um dieses Problem zu lösen und die Attraktivität des Portals zu steigern, entwickelte ich den ImageGet-Komponenten.</w:t>
       </w:r>
@@ -33519,7 +33408,7 @@
                     </pic:cNvPicPr>
                   </pic:nvPicPr>
                   <pic:blipFill>
-                    <a:blip r:embed="rId61">
+                    <a:blip r:embed="rId62">
                       <a:extLst>
                         <a:ext uri="{28A0092B-C50C-407E-A947-70E740481C1C}">
                           <a14:useLocalDpi xmlns:a14="http://schemas.microsoft.com/office/drawing/2010/main" val="0"/>
@@ -33565,14 +33454,9 @@
       </w:r>
       <w:proofErr w:type="spellStart"/>
       <w:r>
-        <w:t>URL.</w:t>
-      </w:r>
-      <w:proofErr w:type="gramStart"/>
-      <w:r>
-        <w:t>createObjectURL</w:t>
+        <w:t>URL.createObjectURL</w:t>
       </w:r>
       <w:proofErr w:type="spellEnd"/>
-      <w:proofErr w:type="gramEnd"/>
       <w:r>
         <w:t xml:space="preserve"> um eine URL für dieses Blob zu erstellen, damit das Bild im &lt;</w:t>
       </w:r>
@@ -33683,7 +33567,7 @@
                     </pic:cNvPicPr>
                   </pic:nvPicPr>
                   <pic:blipFill>
-                    <a:blip r:embed="rId62">
+                    <a:blip r:embed="rId63">
                       <a:extLst>
                         <a:ext uri="{28A0092B-C50C-407E-A947-70E740481C1C}">
                           <a14:useLocalDpi xmlns:a14="http://schemas.microsoft.com/office/drawing/2010/main" val="0"/>
@@ -33921,7 +33805,7 @@
                     </pic:cNvPicPr>
                   </pic:nvPicPr>
                   <pic:blipFill>
-                    <a:blip r:embed="rId63">
+                    <a:blip r:embed="rId64">
                       <a:extLst>
                         <a:ext uri="{28A0092B-C50C-407E-A947-70E740481C1C}">
                           <a14:useLocalDpi xmlns:a14="http://schemas.microsoft.com/office/drawing/2010/main" val="0"/>
@@ -39178,6 +39062,13 @@
     <w:pitch w:val="variable"/>
     <w:sig w:usb0="E4002EFF" w:usb1="C000247B" w:usb2="00000009" w:usb3="00000000" w:csb0="000001FF" w:csb1="00000000"/>
   </w:font>
+  <w:font w:name="Segoe UI Emoji">
+    <w:panose1 w:val="020B0502040204020203"/>
+    <w:charset w:val="00"/>
+    <w:family w:val="swiss"/>
+    <w:pitch w:val="variable"/>
+    <w:sig w:usb0="00000003" w:usb1="02000000" w:usb2="00000000" w:usb3="00000000" w:csb0="00000001" w:csb1="00000000"/>
+  </w:font>
   <w:font w:name="Arial">
     <w:panose1 w:val="020B0604020202020204"/>
     <w:charset w:val="00"/>
@@ -39213,7 +39104,6 @@
   <w:rsids>
     <w:rsidRoot w:val="00BA2688"/>
     <w:rsid w:val="00183CFA"/>
-    <w:rsid w:val="003B7937"/>
     <w:rsid w:val="003F0ED4"/>
     <w:rsid w:val="004873C5"/>
     <w:rsid w:val="00487CDB"/>
@@ -39221,6 +39111,7 @@
     <w:rsid w:val="005464EB"/>
     <w:rsid w:val="00585F3B"/>
     <w:rsid w:val="006125C3"/>
+    <w:rsid w:val="00692A91"/>
     <w:rsid w:val="00834364"/>
     <w:rsid w:val="00972E99"/>
     <w:rsid w:val="00BA2688"/>

</xml_diff>

<commit_message>
added tagesziele and finished arbeitspaket 25
</commit_message>
<xml_diff>
--- a/Dokumentation.docx
+++ b/Dokumentation.docx
@@ -6497,7 +6497,15 @@
     </w:p>
     <w:p>
       <w:r>
-        <w:t xml:space="preserve">Das Lernportal besteht aus einem Java Backend, welches mittels Spring Boot implementiert wurde. Dazu wurde das UI mit </w:t>
+        <w:t xml:space="preserve">Das Lernportal besteht aus einem Java </w:t>
+      </w:r>
+      <w:proofErr w:type="gramStart"/>
+      <w:r>
+        <w:t>Backend</w:t>
+      </w:r>
+      <w:proofErr w:type="gramEnd"/>
+      <w:r>
+        <w:t xml:space="preserve">, welches mittels Spring Boot implementiert wurde. Dazu wurde das UI mit </w:t>
       </w:r>
       <w:proofErr w:type="spellStart"/>
       <w:r>
@@ -7467,7 +7475,15 @@
       </w:r>
       <w:proofErr w:type="spellEnd"/>
       <w:r>
-        <w:t xml:space="preserve"> Frontend und Spring Boot Backend. In diesem Projekt arbeitete der Auszubildende an der Planung, Datenbankentwurf, Backend, Frontend und </w:t>
+        <w:t xml:space="preserve"> Frontend und Spring Boot </w:t>
+      </w:r>
+      <w:proofErr w:type="gramStart"/>
+      <w:r>
+        <w:t>Backend</w:t>
+      </w:r>
+      <w:proofErr w:type="gramEnd"/>
+      <w:r>
+        <w:t xml:space="preserve">. In diesem Projekt arbeitete der Auszubildende an der Planung, Datenbankentwurf, Backend, Frontend und </w:t>
       </w:r>
       <w:proofErr w:type="spellStart"/>
       <w:r>
@@ -10014,7 +10030,25 @@
                 <w:bCs/>
                 <w:sz w:val="24"/>
               </w:rPr>
-              <w:t>Anpassung und Optimierung der Kommunikation zwischen Frontend und Backend, um eine reibungslose Datenübertragung und Interaktion zu gewährleisten.</w:t>
+              <w:t xml:space="preserve">Anpassung und Optimierung der Kommunikation zwischen Frontend und </w:t>
+            </w:r>
+            <w:proofErr w:type="gramStart"/>
+            <w:r>
+              <w:rPr>
+                <w:rFonts w:eastAsia="Calibri" w:cstheme="minorHAnsi"/>
+                <w:bCs/>
+                <w:sz w:val="24"/>
+              </w:rPr>
+              <w:t>Backend</w:t>
+            </w:r>
+            <w:proofErr w:type="gramEnd"/>
+            <w:r>
+              <w:rPr>
+                <w:rFonts w:eastAsia="Calibri" w:cstheme="minorHAnsi"/>
+                <w:bCs/>
+                <w:sz w:val="24"/>
+              </w:rPr>
+              <w:t>, um eine reibungslose Datenübertragung und Interaktion zu gewährleisten.</w:t>
             </w:r>
           </w:p>
         </w:tc>
@@ -13906,6 +13940,7 @@
               <w:t>Online-</w:t>
             </w:r>
             <w:proofErr w:type="spellStart"/>
+            <w:proofErr w:type="gramStart"/>
             <w:r>
               <w:rPr>
                 <w:lang w:val="fr-CH"/>
@@ -13917,7 +13952,14 @@
               <w:rPr>
                 <w:lang w:val="fr-CH"/>
               </w:rPr>
-              <w:t xml:space="preserve">: </w:t>
+              <w:t>:</w:t>
+            </w:r>
+            <w:proofErr w:type="gramEnd"/>
+            <w:r>
+              <w:rPr>
+                <w:lang w:val="fr-CH"/>
+              </w:rPr>
+              <w:t xml:space="preserve"> </w:t>
             </w:r>
             <w:hyperlink r:id="rId16" w:history="1">
               <w:r>
@@ -15341,6 +15383,7 @@
               <w:t xml:space="preserve">-Listener zu </w:t>
             </w:r>
             <w:proofErr w:type="spellStart"/>
+            <w:proofErr w:type="gramStart"/>
             <w:r>
               <w:t>implementieren.</w:t>
             </w:r>
@@ -15348,6 +15391,7 @@
               <w:t>Die</w:t>
             </w:r>
             <w:proofErr w:type="spellEnd"/>
+            <w:proofErr w:type="gramEnd"/>
             <w:r>
               <w:t xml:space="preserve"> Implementierung der neuen Endpunkte für die detaillierte Transformations- und Event-bildanzeige verlangte eine genaue Auseinandersetzung mit den Datenstrukturen und dem Datenfluss innerhalb der Anwendung.</w:t>
             </w:r>
@@ -16071,7 +16115,15 @@
           </w:tcPr>
           <w:p>
             <w:r>
-              <w:t>Anpassung und Optimierung der Kommunikation zwischen Frontend und Backend.</w:t>
+              <w:t xml:space="preserve">Anpassung und Optimierung der Kommunikation zwischen Frontend und </w:t>
+            </w:r>
+            <w:proofErr w:type="gramStart"/>
+            <w:r>
+              <w:t>Backend</w:t>
+            </w:r>
+            <w:proofErr w:type="gramEnd"/>
+            <w:r>
+              <w:t>.</w:t>
             </w:r>
           </w:p>
           <w:p>
@@ -16532,13 +16584,13 @@
                 <w:color w:val="0070C0"/>
                 <w:u w:val="single"/>
               </w:rPr>
+              <w:instrText xml:space="preserve"> \* MERGEFORMAT </w:instrText>
             </w:r>
             <w:r>
               <w:rPr>
                 <w:color w:val="0070C0"/>
                 <w:u w:val="single"/>
               </w:rPr>
-              <w:instrText xml:space="preserve"> \* MERGEFORMAT </w:instrText>
             </w:r>
             <w:r>
               <w:rPr>
@@ -16639,13 +16691,13 @@
                 <w:color w:val="0070C0"/>
                 <w:u w:val="single"/>
               </w:rPr>
+              <w:instrText xml:space="preserve"> \* MERGEFORMAT </w:instrText>
             </w:r>
             <w:r>
               <w:rPr>
                 <w:color w:val="0070C0"/>
                 <w:u w:val="single"/>
               </w:rPr>
-              <w:instrText xml:space="preserve"> \* MERGEFORMAT </w:instrText>
             </w:r>
             <w:r>
               <w:rPr>
@@ -16738,13 +16790,13 @@
                 <w:color w:val="0070C0"/>
                 <w:u w:val="single"/>
               </w:rPr>
+              <w:instrText xml:space="preserve"> \* MERGEFORMAT </w:instrText>
             </w:r>
             <w:r>
               <w:rPr>
                 <w:color w:val="0070C0"/>
                 <w:u w:val="single"/>
               </w:rPr>
-              <w:instrText xml:space="preserve"> \* MERGEFORMAT </w:instrText>
             </w:r>
             <w:r>
               <w:rPr>
@@ -16837,13 +16889,13 @@
                 <w:color w:val="0070C0"/>
                 <w:u w:val="single"/>
               </w:rPr>
+              <w:instrText xml:space="preserve"> \* MERGEFORMAT </w:instrText>
             </w:r>
             <w:r>
               <w:rPr>
                 <w:color w:val="0070C0"/>
                 <w:u w:val="single"/>
               </w:rPr>
-              <w:instrText xml:space="preserve"> \* MERGEFORMAT </w:instrText>
             </w:r>
             <w:r>
               <w:rPr>
@@ -16888,13 +16940,13 @@
                 <w:color w:val="0070C0"/>
                 <w:u w:val="single"/>
               </w:rPr>
+              <w:instrText xml:space="preserve"> \* MERGEFORMAT </w:instrText>
             </w:r>
             <w:r>
               <w:rPr>
                 <w:color w:val="0070C0"/>
                 <w:u w:val="single"/>
               </w:rPr>
-              <w:instrText xml:space="preserve"> \* MERGEFORMAT </w:instrText>
             </w:r>
             <w:r>
               <w:rPr>
@@ -17062,13 +17114,7 @@
               </w:rPr>
             </w:pPr>
             <w:r>
-              <w:t>Beim Testen des Bildlöschvorgangs stie</w:t>
-            </w:r>
-            <w:r>
-              <w:t>ss</w:t>
-            </w:r>
-            <w:r>
-              <w:t xml:space="preserve"> ich auf einen CORS-Fehler, verursacht durch eine fehlende Path-Variable im Backend-Endpunkt für das Löschen. Anders als bei POST oder PUT, wo Daten im Body übermittelt werden, erfolgt die Spezifikation bei DELETE oft über den URL-Pfad, was eine genauere Konfiguration der Endpunkte erfordert.</w:t>
+              <w:t>Beim Testen des Bildlöschvorgangs stiess ich auf einen CORS-Fehler, verursacht durch eine fehlende Path-Variable im Backend-Endpunkt für das Löschen. Anders als bei POST oder PUT, wo Daten im Body übermittelt werden, erfolgt die Spezifikation bei DELETE oft über den URL-Pfad, was eine genauere Konfiguration der Endpunkte erfordert.</w:t>
             </w:r>
           </w:p>
         </w:tc>
@@ -17361,13 +17407,117 @@
           <w:tcPr>
             <w:tcW w:w="439" w:type="pct"/>
           </w:tcPr>
-          <w:p/>
+          <w:p>
+            <w:r>
+              <w:rPr>
+                <w:color w:val="0070C0"/>
+                <w:u w:val="single"/>
+              </w:rPr>
+              <w:fldChar w:fldCharType="begin"/>
+            </w:r>
+            <w:r>
+              <w:rPr>
+                <w:color w:val="0070C0"/>
+                <w:u w:val="single"/>
+              </w:rPr>
+              <w:instrText xml:space="preserve"> REF A26 \h </w:instrText>
+            </w:r>
+            <w:r>
+              <w:rPr>
+                <w:color w:val="0070C0"/>
+                <w:u w:val="single"/>
+              </w:rPr>
+              <w:instrText xml:space="preserve"> \* MERGEFORMAT </w:instrText>
+            </w:r>
+            <w:r>
+              <w:rPr>
+                <w:color w:val="0070C0"/>
+                <w:u w:val="single"/>
+              </w:rPr>
+            </w:r>
+            <w:r>
+              <w:rPr>
+                <w:color w:val="0070C0"/>
+                <w:u w:val="single"/>
+              </w:rPr>
+              <w:fldChar w:fldCharType="separate"/>
+            </w:r>
+            <w:r>
+              <w:rPr>
+                <w:color w:val="0070C0"/>
+                <w:u w:val="single"/>
+              </w:rPr>
+              <w:t>26</w:t>
+            </w:r>
+            <w:r>
+              <w:rPr>
+                <w:color w:val="0070C0"/>
+                <w:u w:val="single"/>
+              </w:rPr>
+              <w:fldChar w:fldCharType="end"/>
+            </w:r>
+            <w:r>
+              <w:t>&amp;</w:t>
+            </w:r>
+            <w:r>
+              <w:rPr>
+                <w:color w:val="0070C0"/>
+                <w:u w:val="single"/>
+              </w:rPr>
+              <w:fldChar w:fldCharType="begin"/>
+            </w:r>
+            <w:r>
+              <w:rPr>
+                <w:color w:val="0070C0"/>
+                <w:u w:val="single"/>
+              </w:rPr>
+              <w:instrText xml:space="preserve"> REF A27 \h </w:instrText>
+            </w:r>
+            <w:r>
+              <w:rPr>
+                <w:color w:val="0070C0"/>
+                <w:u w:val="single"/>
+              </w:rPr>
+              <w:instrText xml:space="preserve"> \* MERGEFORMAT </w:instrText>
+            </w:r>
+            <w:r>
+              <w:rPr>
+                <w:color w:val="0070C0"/>
+                <w:u w:val="single"/>
+              </w:rPr>
+            </w:r>
+            <w:r>
+              <w:rPr>
+                <w:color w:val="0070C0"/>
+                <w:u w:val="single"/>
+              </w:rPr>
+              <w:fldChar w:fldCharType="separate"/>
+            </w:r>
+            <w:r>
+              <w:rPr>
+                <w:color w:val="0070C0"/>
+                <w:u w:val="single"/>
+              </w:rPr>
+              <w:t>27</w:t>
+            </w:r>
+            <w:r>
+              <w:rPr>
+                <w:color w:val="0070C0"/>
+                <w:u w:val="single"/>
+              </w:rPr>
+              <w:fldChar w:fldCharType="end"/>
+            </w:r>
+          </w:p>
         </w:tc>
         <w:tc>
           <w:tcPr>
             <w:tcW w:w="4049" w:type="pct"/>
           </w:tcPr>
-          <w:p/>
+          <w:p>
+            <w:r>
+              <w:t>Entwicklung einer Benutzeroberfläche zur Anzeige von Datenimport-Transformationen und Implementierung einer Komponente im Frontend zur Anzeige der letzten Datenimporte.</w:t>
+            </w:r>
+          </w:p>
         </w:tc>
         <w:tc>
           <w:tcPr>
@@ -17393,13 +17543,66 @@
           <w:tcPr>
             <w:tcW w:w="439" w:type="pct"/>
           </w:tcPr>
-          <w:p/>
+          <w:p>
+            <w:r>
+              <w:rPr>
+                <w:color w:val="0070C0"/>
+                <w:u w:val="single"/>
+              </w:rPr>
+              <w:fldChar w:fldCharType="begin"/>
+            </w:r>
+            <w:r>
+              <w:rPr>
+                <w:color w:val="0070C0"/>
+                <w:u w:val="single"/>
+              </w:rPr>
+              <w:instrText xml:space="preserve"> REF A28 \h </w:instrText>
+            </w:r>
+            <w:r>
+              <w:rPr>
+                <w:color w:val="0070C0"/>
+                <w:u w:val="single"/>
+              </w:rPr>
+            </w:r>
+            <w:r>
+              <w:rPr>
+                <w:color w:val="0070C0"/>
+                <w:u w:val="single"/>
+              </w:rPr>
+              <w:instrText xml:space="preserve"> \* MERGEFORMAT </w:instrText>
+            </w:r>
+            <w:r>
+              <w:rPr>
+                <w:color w:val="0070C0"/>
+                <w:u w:val="single"/>
+              </w:rPr>
+              <w:fldChar w:fldCharType="separate"/>
+            </w:r>
+            <w:r>
+              <w:rPr>
+                <w:color w:val="0070C0"/>
+                <w:u w:val="single"/>
+              </w:rPr>
+              <w:t>28</w:t>
+            </w:r>
+            <w:r>
+              <w:rPr>
+                <w:color w:val="0070C0"/>
+                <w:u w:val="single"/>
+              </w:rPr>
+              <w:fldChar w:fldCharType="end"/>
+            </w:r>
+          </w:p>
         </w:tc>
         <w:tc>
           <w:tcPr>
             <w:tcW w:w="4049" w:type="pct"/>
           </w:tcPr>
-          <w:p/>
+          <w:p>
+            <w:r>
+              <w:t>Entwicklung von Benutzeroberflächen und Funktionalitäten im Frontend zur Verwaltung von Benutzerkonten.</w:t>
+            </w:r>
+          </w:p>
         </w:tc>
         <w:tc>
           <w:tcPr>
@@ -17425,45 +17628,69 @@
           <w:tcPr>
             <w:tcW w:w="439" w:type="pct"/>
           </w:tcPr>
-          <w:p/>
+          <w:p>
+            <w:r>
+              <w:rPr>
+                <w:color w:val="0070C0"/>
+                <w:u w:val="single"/>
+              </w:rPr>
+              <w:fldChar w:fldCharType="begin"/>
+            </w:r>
+            <w:r>
+              <w:rPr>
+                <w:color w:val="0070C0"/>
+                <w:u w:val="single"/>
+              </w:rPr>
+              <w:instrText xml:space="preserve"> REF A29 \h </w:instrText>
+            </w:r>
+            <w:r>
+              <w:rPr>
+                <w:color w:val="0070C0"/>
+                <w:u w:val="single"/>
+              </w:rPr>
+            </w:r>
+            <w:r>
+              <w:rPr>
+                <w:color w:val="0070C0"/>
+                <w:u w:val="single"/>
+              </w:rPr>
+              <w:instrText xml:space="preserve"> \* MERGEFORMAT </w:instrText>
+            </w:r>
+            <w:r>
+              <w:rPr>
+                <w:color w:val="0070C0"/>
+                <w:u w:val="single"/>
+              </w:rPr>
+              <w:fldChar w:fldCharType="separate"/>
+            </w:r>
+            <w:r>
+              <w:rPr>
+                <w:color w:val="0070C0"/>
+                <w:u w:val="single"/>
+              </w:rPr>
+              <w:t>29</w:t>
+            </w:r>
+            <w:r>
+              <w:rPr>
+                <w:color w:val="0070C0"/>
+                <w:u w:val="single"/>
+              </w:rPr>
+              <w:fldChar w:fldCharType="end"/>
+            </w:r>
+          </w:p>
         </w:tc>
         <w:tc>
           <w:tcPr>
             <w:tcW w:w="4049" w:type="pct"/>
           </w:tcPr>
-          <w:p/>
-        </w:tc>
-        <w:tc>
-          <w:tcPr>
-            <w:tcW w:w="512" w:type="pct"/>
-          </w:tcPr>
-          <w:p>
-            <w:pPr>
-              <w:spacing w:after="200" w:line="276" w:lineRule="auto"/>
-              <w:rPr>
-                <w:rFonts w:asciiTheme="majorHAnsi" w:eastAsia="Calibri" w:hAnsiTheme="majorHAnsi" w:cstheme="majorHAnsi"/>
-                <w:bCs/>
-                <w:sz w:val="24"/>
-              </w:rPr>
-            </w:pPr>
-          </w:p>
-        </w:tc>
-      </w:tr>
-      <w:tr>
-        <w:trPr>
-          <w:trHeight w:val="283"/>
-        </w:trPr>
-        <w:tc>
-          <w:tcPr>
-            <w:tcW w:w="439" w:type="pct"/>
-          </w:tcPr>
-          <w:p/>
-        </w:tc>
-        <w:tc>
-          <w:tcPr>
-            <w:tcW w:w="4049" w:type="pct"/>
-          </w:tcPr>
-          <w:p/>
+          <w:p>
+            <w:r>
+              <w:t>Zeitraum für letzte Anpassungen im Frontend und Puffer für unvorhergesehene Aufgaben</w:t>
+            </w:r>
+            <w:r>
+              <w:t>.</w:t>
+            </w:r>
+          </w:p>
         </w:tc>
         <w:tc>
           <w:tcPr>
@@ -19665,12 +19892,17 @@
         <w:t xml:space="preserve">, speziell der Methode </w:t>
       </w:r>
       <w:proofErr w:type="spellStart"/>
+      <w:proofErr w:type="gramStart"/>
       <w:r>
         <w:t>getDeclaredFields</w:t>
       </w:r>
       <w:proofErr w:type="spellEnd"/>
       <w:r>
-        <w:t>(), die es ermöglicht, alle Felder eines DTOs zur Laufzeit abzurufen. Diese Information kann dann genutzt werden, um in einer ausführlichen switch-Case-Logik spezifische Behandlungen oder Fehlermeldungen für jedes Feld zu definieren.</w:t>
+        <w:t>(</w:t>
+      </w:r>
+      <w:proofErr w:type="gramEnd"/>
+      <w:r>
+        <w:t>), die es ermöglicht, alle Felder eines DTOs zur Laufzeit abzurufen. Diese Information kann dann genutzt werden, um in einer ausführlichen switch-Case-Logik spezifische Behandlungen oder Fehlermeldungen für jedes Feld zu definieren.</w:t>
       </w:r>
     </w:p>
     <w:p/>
@@ -21060,7 +21292,15 @@
         </w:numPr>
       </w:pPr>
       <w:r>
-        <w:t>Anzeige von Fehlern (Transformation): Eine wichtige Erweiterung zur Visualisierung von Fehlern, die während der Datenkonvertierung und -normalisierung auftreten können. Dies ermöglicht eine schnellere Identifizierung und Behebung von Problemen.</w:t>
+        <w:t xml:space="preserve">Anzeige von Fehlern (Transformation): Eine wichtige Erweiterung zur Visualisierung von Fehlern, die während der Datenkonvertierung und -normalisierung auftreten können. Dies </w:t>
+      </w:r>
+      <w:proofErr w:type="gramStart"/>
+      <w:r>
+        <w:t>ermöglicht</w:t>
+      </w:r>
+      <w:proofErr w:type="gramEnd"/>
+      <w:r>
+        <w:t xml:space="preserve"> eine schnellere Identifizierung und Behebung von Problemen.</w:t>
       </w:r>
     </w:p>
     <w:p/>
@@ -22034,8 +22274,13 @@
           <w:numId w:val="20"/>
         </w:numPr>
       </w:pPr>
-      <w:r>
-        <w:t>email (VARCHAR): E-Mail-Adresse, einzigartig und für die Identifikation beim Login verwendet.</w:t>
+      <w:proofErr w:type="gramStart"/>
+      <w:r>
+        <w:t>email</w:t>
+      </w:r>
+      <w:proofErr w:type="gramEnd"/>
+      <w:r>
+        <w:t xml:space="preserve"> (VARCHAR): E-Mail-Adresse, einzigartig und für die Identifikation beim Login verwendet.</w:t>
       </w:r>
     </w:p>
     <w:p>
@@ -22626,8 +22871,17 @@
           <w:b/>
           <w:bCs/>
         </w:rPr>
-        <w:t>Token als Primärschlüssel?:</w:t>
-      </w:r>
+        <w:t xml:space="preserve">Token als </w:t>
+      </w:r>
+      <w:proofErr w:type="gramStart"/>
+      <w:r>
+        <w:rPr>
+          <w:b/>
+          <w:bCs/>
+        </w:rPr>
+        <w:t>Primärschlüssel?:</w:t>
+      </w:r>
+      <w:proofErr w:type="gramEnd"/>
       <w:r>
         <w:t xml:space="preserve"> Eine Überlegung könnte sein, den Token selbst als Primärschlüssel zu verwenden, um die Eindeutigkeit zu garantieren. Allerdings könnten sich dadurch Einschränkungen in der Flexibilität ergeben.</w:t>
       </w:r>
@@ -25699,10 +25953,18 @@
         <w:fldChar w:fldCharType="end"/>
       </w:r>
       <w:r>
-        <w:t xml:space="preserve">. Der Mehrwert einer </w:t>
-      </w:r>
-      <w:r>
-        <w:t>Millisekunden genauen</w:t>
+        <w:t xml:space="preserve">. Der Mehrwert </w:t>
+      </w:r>
+      <w:proofErr w:type="gramStart"/>
+      <w:r>
+        <w:t xml:space="preserve">einer </w:t>
+      </w:r>
+      <w:r>
+        <w:t>Millisekunden</w:t>
+      </w:r>
+      <w:proofErr w:type="gramEnd"/>
+      <w:r>
+        <w:t xml:space="preserve"> genauen</w:t>
       </w:r>
       <w:r>
         <w:t xml:space="preserve"> Erfassung des Importzeitpunkts rechtfertigt nicht die erhöhte Komplexität und den zusätzlichen Entwicklungsaufwand. Stattdessen wird das bestehende Feld </w:t>
@@ -27068,22 +27330,37 @@
         <w:t xml:space="preserve">-Objekts durchlaufen. Die </w:t>
       </w:r>
       <w:proofErr w:type="spellStart"/>
+      <w:proofErr w:type="gramStart"/>
       <w:r>
         <w:t>toString</w:t>
       </w:r>
       <w:proofErr w:type="spellEnd"/>
       <w:r>
-        <w:t xml:space="preserve">()-Methode des Feldes gibt eine Zeichenkette zurück, die den vollqualifizierten Namen des Feldes enthält, was bedeutet, dass dieser String den Paketnamen gefolgt vom Feldnamen beinhaltet. Durch die Verwendung der </w:t>
+        <w:t>(</w:t>
+      </w:r>
+      <w:proofErr w:type="gramEnd"/>
+      <w:r>
+        <w:t xml:space="preserve">)-Methode des Feldes gibt eine Zeichenkette zurück, die den vollqualifizierten Namen des Feldes enthält, was bedeutet, dass dieser String den Paketnamen gefolgt vom Feldnamen beinhaltet. Durch die Verwendung der </w:t>
       </w:r>
       <w:proofErr w:type="spellStart"/>
+      <w:proofErr w:type="gramStart"/>
       <w:r>
         <w:t>split</w:t>
       </w:r>
       <w:proofErr w:type="spellEnd"/>
       <w:r>
-        <w:t>("\\.")-Methode wird dieser String an den Punkten aufgeteilt, wobei das Ergebnis ein Array aus String-Teilen ist. Der letzte Teil dieses Arrays (splitted[</w:t>
+        <w:t>(</w:t>
+      </w:r>
+      <w:proofErr w:type="gramEnd"/>
+      <w:r>
+        <w:t>"\\.")-Methode wird dieser String an den Punkten aufgeteilt, wobei das Ergebnis ein Array aus String-Teilen ist. Der letzte Teil dieses Arrays (</w:t>
+      </w:r>
+      <w:proofErr w:type="gramStart"/>
+      <w:r>
+        <w:t>splitted[</w:t>
       </w:r>
       <w:proofErr w:type="spellStart"/>
+      <w:proofErr w:type="gramEnd"/>
       <w:r>
         <w:t>splitted.length</w:t>
       </w:r>
@@ -27762,7 +28039,15 @@
     <w:p>
       <w:r>
         <w:lastRenderedPageBreak/>
-        <w:t xml:space="preserve">Im Zuge der Weiterentwicklung des Fehlerbehandlungsmechanismus habe ich eine signifikante Anpassung an allen XML-Adaptern vorgenommen. Die ursprüngliche Implementierung gab Optional&lt;Integer&gt; zurück, was zwar eine flexible Handhabung ermöglichte, jedoch nicht ideal für unsere erweiterten Anforderungen an die Fehlerbehandlung war. In der alten Version des </w:t>
+        <w:t xml:space="preserve">Im Zuge der Weiterentwicklung des Fehlerbehandlungsmechanismus habe ich eine signifikante Anpassung an allen XML-Adaptern vorgenommen. Die ursprüngliche Implementierung gab </w:t>
+      </w:r>
+      <w:proofErr w:type="gramStart"/>
+      <w:r>
+        <w:t>Optional</w:t>
+      </w:r>
+      <w:proofErr w:type="gramEnd"/>
+      <w:r>
+        <w:t xml:space="preserve">&lt;Integer&gt; zurück, was zwar eine flexible Handhabung ermöglichte, jedoch nicht ideal für unsere erweiterten Anforderungen an die Fehlerbehandlung war. In der alten Version des </w:t>
       </w:r>
       <w:proofErr w:type="spellStart"/>
       <w:r>
@@ -28684,10 +28969,12 @@
         <w:t xml:space="preserve">Für das Arbeitspaket 15, die Entwicklung der Bilderverwaltungsfunktionen, begann ich mit der Aktualisierung der pom.xml und </w:t>
       </w:r>
       <w:proofErr w:type="spellStart"/>
+      <w:proofErr w:type="gramStart"/>
       <w:r>
         <w:t>application.properties</w:t>
       </w:r>
       <w:proofErr w:type="spellEnd"/>
+      <w:proofErr w:type="gramEnd"/>
       <w:r>
         <w:t>, um die notwendigen Abhängigkeiten und Konfigurationen für die Verwendung von Swagger für das Testen der Endpunkte hinzuzufügen. Nachdem die Grundlagen geschaffen waren, richtete ich meine Aufmerksamkeit auf den Aufbau der grundlegenden Struktur, die aus einem ImageController, einem ImageService und einem ImageRepository besteht. Diese Struktur ermöglichte es mir, mit der Implementierung der geforderten Funktionen zu beginnen.</w:t>
       </w:r>
@@ -29113,7 +29400,15 @@
     </w:p>
     <w:p>
       <w:r>
-        <w:t>Die Methode isImageValid prüft die ersten 8 Bytes der Bilddatei gegen die spezifischen Signaturen für JPEG- und PNG-Dateiformate. Diese Herangehensweise bietet den Vorteil einer zuverlässigen und sicheren Erkennung des Bildformats, da diese Signaturen eindeutig sind und nicht manipuliert werden können, ohne die Datei unbrauchbar zu machen. Ein weiterer entscheidender Vorteil dieser Lösung ist, dass sie eine zusätzliche Abhängigkeit von umfangreichen Bibliotheken wie Apache Tika vermeidet. Obwohl Tika eine umfassende Lösung für die Dateityp-Erkennung bietet, war es mein Ziel, die Projektstruktur so schlank und unabhängig wie möglich zu halten. Durch die Implementierung einer eigenen Validierungsmethode, die sich auf grundlegende, aber effektive Prüfungen stützt, konnte ich dieses Ziel erreichen und gleichzeitig die Sicherheit und Integrität des Bildupload-Prozesses gewährleisten.</w:t>
+        <w:t xml:space="preserve">Die Methode </w:t>
+      </w:r>
+      <w:bookmarkStart w:id="182" w:name="imagevalid"/>
+      <w:r>
+        <w:t>isImageValid</w:t>
+      </w:r>
+      <w:bookmarkEnd w:id="182"/>
+      <w:r>
+        <w:t xml:space="preserve"> prüft die ersten 8 Bytes der Bilddatei gegen die spezifischen Signaturen für JPEG- und PNG-Dateiformate. Diese Herangehensweise bietet den Vorteil einer zuverlässigen und sicheren Erkennung des Bildformats, da diese Signaturen eindeutig sind und nicht manipuliert werden können, ohne die Datei unbrauchbar zu machen. Ein weiterer entscheidender Vorteil dieser Lösung ist, dass sie eine zusätzliche Abhängigkeit von umfangreichen Bibliotheken wie Apache Tika vermeidet. Obwohl Tika eine umfassende Lösung für die Dateityp-Erkennung bietet, war es mein Ziel, die Projektstruktur so schlank und unabhängig wie möglich zu halten. Durch die Implementierung einer eigenen Validierungsmethode, die sich auf grundlegende, aber effektive Prüfungen stützt, konnte ich dieses Ziel erreichen und gleichzeitig die Sicherheit und Integrität des Bildupload-Prozesses gewährleisten.</w:t>
       </w:r>
     </w:p>
     <w:p/>
@@ -29621,7 +29916,7 @@
         <w:lastRenderedPageBreak/>
         <w:t xml:space="preserve">Die </w:t>
       </w:r>
-      <w:bookmarkStart w:id="182" w:name="sessionhand"/>
+      <w:bookmarkStart w:id="183" w:name="sessionhand"/>
       <w:r>
         <w:rPr>
           <w:b/>
@@ -29641,7 +29936,7 @@
       <w:r>
         <w:t xml:space="preserve"> </w:t>
       </w:r>
-      <w:bookmarkEnd w:id="182"/>
+      <w:bookmarkEnd w:id="183"/>
       <w:r>
         <w:t xml:space="preserve">war ein zentraler Bestandteil meines Projekts, um eine sichere Benutzeranmeldung und -abmeldung zu gewährleisten. Ich entwickelte das AuthenticationRepository und den AuthenticationService, die sich nahtlos in das bestehende Schema meiner Services, wie dem </w:t>
       </w:r>
@@ -29787,7 +30082,7 @@
         </w:rPr>
         <w:t xml:space="preserve">Die erste </w:t>
       </w:r>
-      <w:bookmarkStart w:id="183" w:name="grosse_herausforderrung"/>
+      <w:bookmarkStart w:id="184" w:name="grosse_herausforderrung"/>
       <w:r>
         <w:rPr>
           <w:bCs/>
@@ -29806,7 +30101,7 @@
         </w:rPr>
         <w:t>e Herausforderung</w:t>
       </w:r>
-      <w:bookmarkEnd w:id="183"/>
+      <w:bookmarkEnd w:id="184"/>
       <w:r>
         <w:rPr>
           <w:bCs/>
@@ -30798,13 +31093,21 @@
       </w:r>
       <w:proofErr w:type="spellEnd"/>
       <w:r>
-        <w:t xml:space="preserve"> geworfen wurden, au</w:t>
+        <w:t xml:space="preserve"> geworfen wurden, </w:t>
+      </w:r>
+      <w:proofErr w:type="gramStart"/>
+      <w:r>
+        <w:t>au</w:t>
       </w:r>
       <w:r>
         <w:t>ss</w:t>
       </w:r>
       <w:r>
-        <w:t>er der übergebene Wert war null. In jedem Adapter, in dem der StringCleaner verwendet wurde, erfolgte bereits eine Überprüfung auf null, bevor der StringCleaner zum Einsatz kam. Diese Erkenntnis könnte als "unnötig" angesehen werden</w:t>
+        <w:t>er der übergebene Wert</w:t>
+      </w:r>
+      <w:proofErr w:type="gramEnd"/>
+      <w:r>
+        <w:t xml:space="preserve"> war null. In jedem Adapter, in dem der StringCleaner verwendet wurde, erfolgte bereits eine Überprüfung auf null, bevor der StringCleaner zum Einsatz kam. Diese Erkenntnis könnte als "unnötig" angesehen werden</w:t>
       </w:r>
       <w:r>
         <w:t xml:space="preserve">. Ursprünglich dachte ich, dass diese Blöcke erforderlich seien, um potenzielle Konvertierungsfehler abzufangen. Jedoch stellte sich heraus, dass sowohl im </w:t>
@@ -31339,7 +31642,7 @@
         </w:rPr>
         <w:t xml:space="preserve">Implementierung des </w:t>
       </w:r>
-      <w:bookmarkStart w:id="184" w:name="authcontext"/>
+      <w:bookmarkStart w:id="185" w:name="authcontext"/>
       <w:proofErr w:type="spellStart"/>
       <w:r>
         <w:rPr>
@@ -31347,7 +31650,7 @@
         </w:rPr>
         <w:t>AuthContext</w:t>
       </w:r>
-      <w:bookmarkEnd w:id="184"/>
+      <w:bookmarkEnd w:id="185"/>
       <w:proofErr w:type="spellEnd"/>
       <w:r>
         <w:rPr>
@@ -32135,7 +32438,7 @@
           <w:b/>
         </w:rPr>
       </w:pPr>
-      <w:bookmarkStart w:id="185" w:name="localstor"/>
+      <w:bookmarkStart w:id="186" w:name="localstor"/>
       <w:proofErr w:type="spellStart"/>
       <w:r>
         <w:rPr>
@@ -32150,7 +32453,7 @@
         </w:rPr>
         <w:t xml:space="preserve"> Storage</w:t>
       </w:r>
-      <w:bookmarkEnd w:id="185"/>
+      <w:bookmarkEnd w:id="186"/>
       <w:r>
         <w:rPr>
           <w:b/>
@@ -33275,28 +33578,77 @@
       </w:pPr>
       <w:r>
         <w:lastRenderedPageBreak/>
-        <w:t xml:space="preserve">Arbeitspaket </w:t>
-      </w:r>
-      <w:r>
+        <w:t>Arbeitspaket</w:t>
+      </w:r>
+      <w:r>
+        <w:rPr>
+          <w:rStyle w:val="Hyperlink"/>
+          <w:rFonts w:asciiTheme="minorHAnsi" w:eastAsiaTheme="minorHAnsi" w:hAnsiTheme="minorHAnsi" w:cstheme="minorBidi"/>
+          <w:color w:val="0070C0"/>
+          <w:szCs w:val="22"/>
+        </w:rPr>
+        <w:t xml:space="preserve"> </w:t>
+      </w:r>
+      <w:r>
+        <w:rPr>
+          <w:rStyle w:val="Hyperlink"/>
+          <w:rFonts w:asciiTheme="minorHAnsi" w:eastAsiaTheme="minorHAnsi" w:hAnsiTheme="minorHAnsi" w:cstheme="minorBidi"/>
+          <w:color w:val="0070C0"/>
+          <w:szCs w:val="22"/>
+        </w:rPr>
         <w:fldChar w:fldCharType="begin"/>
       </w:r>
       <w:r>
+        <w:rPr>
+          <w:rStyle w:val="Hyperlink"/>
+          <w:rFonts w:asciiTheme="minorHAnsi" w:eastAsiaTheme="minorHAnsi" w:hAnsiTheme="minorHAnsi" w:cstheme="minorBidi"/>
+          <w:color w:val="0070C0"/>
+          <w:szCs w:val="22"/>
+        </w:rPr>
         <w:instrText xml:space="preserve"> REF A23 \h </w:instrText>
       </w:r>
       <w:r>
+        <w:rPr>
+          <w:rStyle w:val="Hyperlink"/>
+          <w:rFonts w:asciiTheme="minorHAnsi" w:eastAsiaTheme="minorHAnsi" w:hAnsiTheme="minorHAnsi" w:cstheme="minorBidi"/>
+          <w:color w:val="0070C0"/>
+          <w:szCs w:val="22"/>
+        </w:rPr>
         <w:instrText xml:space="preserve"> \* MERGEFORMAT </w:instrText>
       </w:r>
       <w:r>
+        <w:rPr>
+          <w:rStyle w:val="Hyperlink"/>
+          <w:rFonts w:asciiTheme="minorHAnsi" w:eastAsiaTheme="minorHAnsi" w:hAnsiTheme="minorHAnsi" w:cstheme="minorBidi"/>
+          <w:color w:val="0070C0"/>
+          <w:szCs w:val="22"/>
+        </w:rPr>
+      </w:r>
+      <w:r>
+        <w:rPr>
+          <w:rStyle w:val="Hyperlink"/>
+          <w:rFonts w:asciiTheme="minorHAnsi" w:eastAsiaTheme="minorHAnsi" w:hAnsiTheme="minorHAnsi" w:cstheme="minorBidi"/>
+          <w:color w:val="0070C0"/>
+          <w:szCs w:val="22"/>
+        </w:rPr>
         <w:fldChar w:fldCharType="separate"/>
       </w:r>
       <w:r>
         <w:rPr>
-          <w:rFonts w:eastAsia="Calibri" w:cstheme="minorHAnsi"/>
-          <w:sz w:val="24"/>
+          <w:rStyle w:val="Hyperlink"/>
+          <w:rFonts w:asciiTheme="minorHAnsi" w:eastAsiaTheme="minorHAnsi" w:hAnsiTheme="minorHAnsi" w:cstheme="minorBidi"/>
+          <w:color w:val="0070C0"/>
+          <w:szCs w:val="22"/>
         </w:rPr>
         <w:t>23</w:t>
       </w:r>
       <w:r>
+        <w:rPr>
+          <w:rStyle w:val="Hyperlink"/>
+          <w:rFonts w:asciiTheme="minorHAnsi" w:eastAsiaTheme="minorHAnsi" w:hAnsiTheme="minorHAnsi" w:cstheme="minorBidi"/>
+          <w:color w:val="0070C0"/>
+          <w:szCs w:val="22"/>
+        </w:rPr>
         <w:fldChar w:fldCharType="end"/>
       </w:r>
     </w:p>
@@ -33306,20 +33658,549 @@
           <w:bCs/>
         </w:rPr>
       </w:pPr>
-    </w:p>
-    <w:p>
-      <w:pPr>
-        <w:rPr>
-          <w:bCs/>
-        </w:rPr>
-      </w:pPr>
-    </w:p>
-    <w:p>
-      <w:pPr>
-        <w:rPr>
-          <w:bCs/>
-        </w:rPr>
-      </w:pPr>
+      <w:r>
+        <w:rPr>
+          <w:bCs/>
+        </w:rPr>
+        <w:t>Für das Arbeitspaket 23 ging es um die Implementierung einer Benutzeroberfläche und Logik für den Upload von Bildern durch den Benutzer. Statt auf den simplen &lt;</w:t>
+      </w:r>
+      <w:proofErr w:type="spellStart"/>
+      <w:r>
+        <w:rPr>
+          <w:bCs/>
+        </w:rPr>
+        <w:t>input</w:t>
+      </w:r>
+      <w:proofErr w:type="spellEnd"/>
+      <w:r>
+        <w:rPr>
+          <w:bCs/>
+        </w:rPr>
+        <w:t xml:space="preserve"> type="</w:t>
+      </w:r>
+      <w:proofErr w:type="spellStart"/>
+      <w:r>
+        <w:rPr>
+          <w:bCs/>
+        </w:rPr>
+        <w:t>file</w:t>
+      </w:r>
+      <w:proofErr w:type="spellEnd"/>
+      <w:r>
+        <w:rPr>
+          <w:bCs/>
+        </w:rPr>
+        <w:t>"&gt; Ansatz zurückzugreifen, entschied ich mich für eine benutzerfreundlichere Lösung, die insbesondere für das HR und die Leitung der CompAcademy ansprechend sein sollte. Hierfür wählte ich ein Drag-and-Drop-Verfahren, das nicht nur intuitiv, sondern auch visuell ansprechend gestaltet werden kann.</w:t>
+      </w:r>
+    </w:p>
+    <w:p>
+      <w:pPr>
+        <w:rPr>
+          <w:bCs/>
+        </w:rPr>
+      </w:pPr>
+    </w:p>
+    <w:p>
+      <w:pPr>
+        <w:rPr>
+          <w:bCs/>
+        </w:rPr>
+      </w:pPr>
+      <w:r>
+        <w:rPr>
+          <w:bCs/>
+        </w:rPr>
+        <w:t xml:space="preserve">Die Entscheidung fiel auf die Nutzung der bekannten Bibliothek </w:t>
+      </w:r>
+      <w:proofErr w:type="spellStart"/>
+      <w:r>
+        <w:rPr>
+          <w:bCs/>
+        </w:rPr>
+        <w:t>react-dropzone</w:t>
+      </w:r>
+      <w:proofErr w:type="spellEnd"/>
+      <w:r>
+        <w:rPr>
+          <w:bCs/>
+        </w:rPr>
+        <w:t xml:space="preserve">, wohlwissend, dass jede neue Library die Abhängigkeiten erhöht. Nach gründlicher Überlegung und der Abwägung von Vor- und Nachteilen entschloss ich mich dennoch für deren Integration. Das Hinzufügen von </w:t>
+      </w:r>
+      <w:proofErr w:type="spellStart"/>
+      <w:r>
+        <w:rPr>
+          <w:bCs/>
+        </w:rPr>
+        <w:t>react-dropzone</w:t>
+      </w:r>
+      <w:proofErr w:type="spellEnd"/>
+      <w:r>
+        <w:rPr>
+          <w:bCs/>
+        </w:rPr>
+        <w:t xml:space="preserve"> via </w:t>
+      </w:r>
+      <w:proofErr w:type="spellStart"/>
+      <w:r>
+        <w:rPr>
+          <w:bCs/>
+        </w:rPr>
+        <w:t>npm</w:t>
+      </w:r>
+      <w:proofErr w:type="spellEnd"/>
+      <w:r>
+        <w:rPr>
+          <w:bCs/>
+        </w:rPr>
+        <w:t xml:space="preserve"> </w:t>
+      </w:r>
+      <w:proofErr w:type="spellStart"/>
+      <w:r>
+        <w:rPr>
+          <w:bCs/>
+        </w:rPr>
+        <w:t>install</w:t>
+      </w:r>
+      <w:proofErr w:type="spellEnd"/>
+      <w:r>
+        <w:rPr>
+          <w:bCs/>
+        </w:rPr>
+        <w:t xml:space="preserve"> war der erste Schritt.</w:t>
+      </w:r>
+    </w:p>
+    <w:p>
+      <w:pPr>
+        <w:rPr>
+          <w:bCs/>
+        </w:rPr>
+      </w:pPr>
+      <w:r>
+        <w:rPr>
+          <w:bCs/>
+          <w:noProof/>
+        </w:rPr>
+        <w:drawing>
+          <wp:anchor distT="0" distB="0" distL="114300" distR="114300" simplePos="0" relativeHeight="251685888" behindDoc="0" locked="0" layoutInCell="1" allowOverlap="1" wp14:anchorId="1F6114FA" wp14:editId="2B430819">
+            <wp:simplePos x="0" y="0"/>
+            <wp:positionH relativeFrom="margin">
+              <wp:align>left</wp:align>
+            </wp:positionH>
+            <wp:positionV relativeFrom="paragraph">
+              <wp:posOffset>622300</wp:posOffset>
+            </wp:positionV>
+            <wp:extent cx="5934075" cy="4048125"/>
+            <wp:effectExtent l="0" t="0" r="9525" b="9525"/>
+            <wp:wrapTopAndBottom/>
+            <wp:docPr id="752126939" name="Grafik 4"/>
+            <wp:cNvGraphicFramePr>
+              <a:graphicFrameLocks xmlns:a="http://schemas.openxmlformats.org/drawingml/2006/main" noChangeAspect="1"/>
+            </wp:cNvGraphicFramePr>
+            <a:graphic xmlns:a="http://schemas.openxmlformats.org/drawingml/2006/main">
+              <a:graphicData uri="http://schemas.openxmlformats.org/drawingml/2006/picture">
+                <pic:pic xmlns:pic="http://schemas.openxmlformats.org/drawingml/2006/picture">
+                  <pic:nvPicPr>
+                    <pic:cNvPr id="0" name="Picture 4"/>
+                    <pic:cNvPicPr>
+                      <a:picLocks noChangeAspect="1" noChangeArrowheads="1"/>
+                    </pic:cNvPicPr>
+                  </pic:nvPicPr>
+                  <pic:blipFill>
+                    <a:blip r:embed="rId62">
+                      <a:extLst>
+                        <a:ext uri="{28A0092B-C50C-407E-A947-70E740481C1C}">
+                          <a14:useLocalDpi xmlns:a14="http://schemas.microsoft.com/office/drawing/2010/main" val="0"/>
+                        </a:ext>
+                      </a:extLst>
+                    </a:blip>
+                    <a:srcRect/>
+                    <a:stretch>
+                      <a:fillRect/>
+                    </a:stretch>
+                  </pic:blipFill>
+                  <pic:spPr bwMode="auto">
+                    <a:xfrm>
+                      <a:off x="0" y="0"/>
+                      <a:ext cx="5934075" cy="4048125"/>
+                    </a:xfrm>
+                    <a:prstGeom prst="rect">
+                      <a:avLst/>
+                    </a:prstGeom>
+                    <a:noFill/>
+                    <a:ln>
+                      <a:noFill/>
+                    </a:ln>
+                  </pic:spPr>
+                </pic:pic>
+              </a:graphicData>
+            </a:graphic>
+          </wp:anchor>
+        </w:drawing>
+      </w:r>
+      <w:r>
+        <w:rPr>
+          <w:bCs/>
+        </w:rPr>
+        <w:t>Anschlie</w:t>
+      </w:r>
+      <w:r>
+        <w:rPr>
+          <w:bCs/>
+        </w:rPr>
+        <w:t>ss</w:t>
+      </w:r>
+      <w:r>
+        <w:rPr>
+          <w:bCs/>
+        </w:rPr>
+        <w:t>end konzentrierte ich mich auf den Aufbau des Komponenten gemä</w:t>
+      </w:r>
+      <w:r>
+        <w:rPr>
+          <w:bCs/>
+        </w:rPr>
+        <w:t>ss</w:t>
+      </w:r>
+      <w:r>
+        <w:rPr>
+          <w:bCs/>
+        </w:rPr>
+        <w:t xml:space="preserve"> meinen Anforderungen und der Dokumentation der Library</w:t>
+      </w:r>
+      <w:r>
+        <w:t xml:space="preserve"> </w:t>
+      </w:r>
+      <w:hyperlink r:id="rId63" w:history="1">
+        <w:r>
+          <w:rPr>
+            <w:rStyle w:val="Hyperlink"/>
+            <w:color w:val="0070C0"/>
+          </w:rPr>
+          <w:t>https://www.npmjs.com/package/react-dropzone</w:t>
+        </w:r>
+      </w:hyperlink>
+      <w:r>
+        <w:rPr>
+          <w:bCs/>
+        </w:rPr>
+        <w:t xml:space="preserve"> </w:t>
+      </w:r>
+      <w:r>
+        <w:rPr>
+          <w:bCs/>
+        </w:rPr>
+        <w:t>Der Code sieht folgenderma</w:t>
+      </w:r>
+      <w:r>
+        <w:rPr>
+          <w:bCs/>
+        </w:rPr>
+        <w:t>ss</w:t>
+      </w:r>
+      <w:r>
+        <w:rPr>
+          <w:bCs/>
+        </w:rPr>
+        <w:t>en aus:</w:t>
+      </w:r>
+    </w:p>
+    <w:p>
+      <w:pPr>
+        <w:rPr>
+          <w:bCs/>
+        </w:rPr>
+      </w:pPr>
+      <w:r>
+        <w:rPr>
+          <w:bCs/>
+        </w:rPr>
+        <w:t>In diesem Komponenten wurde bewusst der Text neutral gehalten ("Dateien hierher ziehen" statt spezifisch "Bilder"), um eine mögliche Wiederverwendung des Komponenten zu erleichtern.</w:t>
+      </w:r>
+    </w:p>
+    <w:p>
+      <w:pPr>
+        <w:rPr>
+          <w:bCs/>
+        </w:rPr>
+      </w:pPr>
+    </w:p>
+    <w:p>
+      <w:pPr>
+        <w:rPr>
+          <w:bCs/>
+        </w:rPr>
+      </w:pPr>
+      <w:r>
+        <w:rPr>
+          <w:bCs/>
+        </w:rPr>
+        <w:t>Das Design wurde mit gro</w:t>
+      </w:r>
+      <w:r>
+        <w:rPr>
+          <w:bCs/>
+        </w:rPr>
+        <w:t>ss</w:t>
+      </w:r>
+      <w:r>
+        <w:rPr>
+          <w:bCs/>
+        </w:rPr>
+        <w:t xml:space="preserve">er Sorgfalt umgesetzt, um nicht nur funktional, sondern auch optisch ansprechend zu sein. Dabei kamen Variablen aus dem Projekt sowie </w:t>
+      </w:r>
+      <w:proofErr w:type="spellStart"/>
+      <w:r>
+        <w:rPr>
+          <w:bCs/>
+        </w:rPr>
+        <w:t>rem</w:t>
+      </w:r>
+      <w:proofErr w:type="spellEnd"/>
+      <w:r>
+        <w:rPr>
+          <w:bCs/>
+        </w:rPr>
+        <w:t>-Einheiten zum Einsatz, um ein responsives Design zu unterstützen:</w:t>
+      </w:r>
+    </w:p>
+    <w:p>
+      <w:pPr>
+        <w:rPr>
+          <w:bCs/>
+        </w:rPr>
+      </w:pPr>
+      <w:r>
+        <w:rPr>
+          <w:bCs/>
+          <w:noProof/>
+        </w:rPr>
+        <w:lastRenderedPageBreak/>
+        <w:drawing>
+          <wp:anchor distT="0" distB="0" distL="114300" distR="114300" simplePos="0" relativeHeight="251686912" behindDoc="0" locked="0" layoutInCell="1" allowOverlap="1" wp14:anchorId="34668FA5" wp14:editId="7B5091A9">
+            <wp:simplePos x="0" y="0"/>
+            <wp:positionH relativeFrom="margin">
+              <wp:align>left</wp:align>
+            </wp:positionH>
+            <wp:positionV relativeFrom="paragraph">
+              <wp:posOffset>1112520</wp:posOffset>
+            </wp:positionV>
+            <wp:extent cx="5934075" cy="3467100"/>
+            <wp:effectExtent l="0" t="0" r="9525" b="0"/>
+            <wp:wrapTopAndBottom/>
+            <wp:docPr id="1111653434" name="Grafik 5"/>
+            <wp:cNvGraphicFramePr>
+              <a:graphicFrameLocks xmlns:a="http://schemas.openxmlformats.org/drawingml/2006/main" noChangeAspect="1"/>
+            </wp:cNvGraphicFramePr>
+            <a:graphic xmlns:a="http://schemas.openxmlformats.org/drawingml/2006/main">
+              <a:graphicData uri="http://schemas.openxmlformats.org/drawingml/2006/picture">
+                <pic:pic xmlns:pic="http://schemas.openxmlformats.org/drawingml/2006/picture">
+                  <pic:nvPicPr>
+                    <pic:cNvPr id="0" name="Picture 5"/>
+                    <pic:cNvPicPr>
+                      <a:picLocks noChangeAspect="1" noChangeArrowheads="1"/>
+                    </pic:cNvPicPr>
+                  </pic:nvPicPr>
+                  <pic:blipFill>
+                    <a:blip r:embed="rId64">
+                      <a:extLst>
+                        <a:ext uri="{28A0092B-C50C-407E-A947-70E740481C1C}">
+                          <a14:useLocalDpi xmlns:a14="http://schemas.microsoft.com/office/drawing/2010/main" val="0"/>
+                        </a:ext>
+                      </a:extLst>
+                    </a:blip>
+                    <a:srcRect/>
+                    <a:stretch>
+                      <a:fillRect/>
+                    </a:stretch>
+                  </pic:blipFill>
+                  <pic:spPr bwMode="auto">
+                    <a:xfrm>
+                      <a:off x="0" y="0"/>
+                      <a:ext cx="5934075" cy="3467100"/>
+                    </a:xfrm>
+                    <a:prstGeom prst="rect">
+                      <a:avLst/>
+                    </a:prstGeom>
+                    <a:noFill/>
+                    <a:ln>
+                      <a:noFill/>
+                    </a:ln>
+                  </pic:spPr>
+                </pic:pic>
+              </a:graphicData>
+            </a:graphic>
+          </wp:anchor>
+        </w:drawing>
+      </w:r>
+      <w:r>
+        <w:rPr>
+          <w:bCs/>
+        </w:rPr>
+        <w:t xml:space="preserve">Das Styling zielt darauf ab, den </w:t>
+      </w:r>
+      <w:proofErr w:type="spellStart"/>
+      <w:r>
+        <w:rPr>
+          <w:bCs/>
+        </w:rPr>
+        <w:t>Dropzone</w:t>
+      </w:r>
+      <w:proofErr w:type="spellEnd"/>
+      <w:r>
+        <w:rPr>
+          <w:bCs/>
+        </w:rPr>
+        <w:t>-Bereich deutlich erkennbar und einladend zu gestalten. Durch den Einsatz von flex-</w:t>
+      </w:r>
+      <w:proofErr w:type="spellStart"/>
+      <w:r>
+        <w:rPr>
+          <w:bCs/>
+        </w:rPr>
+        <w:t>direction</w:t>
+      </w:r>
+      <w:proofErr w:type="spellEnd"/>
+      <w:r>
+        <w:rPr>
+          <w:bCs/>
+        </w:rPr>
+        <w:t xml:space="preserve">: </w:t>
+      </w:r>
+      <w:proofErr w:type="spellStart"/>
+      <w:r>
+        <w:rPr>
+          <w:bCs/>
+        </w:rPr>
+        <w:t>column</w:t>
+      </w:r>
+      <w:proofErr w:type="spellEnd"/>
+      <w:r>
+        <w:rPr>
+          <w:bCs/>
+        </w:rPr>
+        <w:t xml:space="preserve"> wird sichergestellt, dass Icon und Text zentriert und übereinander angeordnet sind, was die Interaktion intuitiv macht. Die Verwendung von </w:t>
+      </w:r>
+      <w:proofErr w:type="spellStart"/>
+      <w:r>
+        <w:rPr>
+          <w:bCs/>
+        </w:rPr>
+        <w:t>cursor</w:t>
+      </w:r>
+      <w:proofErr w:type="spellEnd"/>
+      <w:r>
+        <w:rPr>
+          <w:bCs/>
+        </w:rPr>
+        <w:t xml:space="preserve">: </w:t>
+      </w:r>
+      <w:proofErr w:type="spellStart"/>
+      <w:r>
+        <w:rPr>
+          <w:bCs/>
+        </w:rPr>
+        <w:t>pointer</w:t>
+      </w:r>
+      <w:proofErr w:type="spellEnd"/>
+      <w:r>
+        <w:rPr>
+          <w:bCs/>
+        </w:rPr>
+        <w:t xml:space="preserve"> und der Hover-Effekt signalisieren dem Benutzer klar, dass es sich um eine interaktive Zone handelt.</w:t>
+      </w:r>
+    </w:p>
+    <w:p>
+      <w:pPr>
+        <w:rPr>
+          <w:bCs/>
+        </w:rPr>
+      </w:pPr>
+      <w:r>
+        <w:rPr>
+          <w:bCs/>
+        </w:rPr>
+        <w:t>Durch die sorgfältige Gestaltung und Implementierung des Drag-and-Drop-Uploads konnte ein Mehrwert für die Benutzererfahrung geschaffen werden. Besonders die Überlegung, die Komponente mit einem generischen Text für Dateiuploads zu versehen, eröffnet die Möglichkeit zur Wiederverwendung in anderen Bereichen des Lernportals.</w:t>
+      </w:r>
+    </w:p>
+    <w:p>
+      <w:pPr>
+        <w:rPr>
+          <w:bCs/>
+        </w:rPr>
+      </w:pPr>
+    </w:p>
+    <w:p>
+      <w:pPr>
+        <w:rPr>
+          <w:b/>
+        </w:rPr>
+      </w:pPr>
+      <w:r>
+        <w:rPr>
+          <w:b/>
+        </w:rPr>
+        <w:t>Abhängigkeit</w:t>
+      </w:r>
+    </w:p>
+    <w:p>
+      <w:pPr>
+        <w:rPr>
+          <w:bCs/>
+        </w:rPr>
+      </w:pPr>
+      <w:r>
+        <w:rPr>
+          <w:bCs/>
+        </w:rPr>
+        <w:t xml:space="preserve">Ein weiterer wichtiger Aspekt war die bewusste Auseinandersetzung mit den Abhängigkeiten, die durch die Integration externer Bibliotheken entstehen. Die Entscheidung für </w:t>
+      </w:r>
+      <w:proofErr w:type="spellStart"/>
+      <w:r>
+        <w:rPr>
+          <w:bCs/>
+        </w:rPr>
+        <w:t>react-dropzone</w:t>
+      </w:r>
+      <w:proofErr w:type="spellEnd"/>
+      <w:r>
+        <w:rPr>
+          <w:bCs/>
+        </w:rPr>
+        <w:t xml:space="preserve"> wurde nicht leichtfertig getroffen, sondern nach gründlicher Abwägung der Vor- und Nachteile. Diese Überlegungen sind essenziell, um die Langzeitwartbarkeit und -nutzbarkeit der Software sicherzustellen.</w:t>
+      </w:r>
+    </w:p>
+    <w:p>
+      <w:pPr>
+        <w:rPr>
+          <w:bCs/>
+        </w:rPr>
+      </w:pPr>
+    </w:p>
+    <w:p>
+      <w:pPr>
+        <w:rPr>
+          <w:b/>
+        </w:rPr>
+      </w:pPr>
+      <w:r>
+        <w:rPr>
+          <w:b/>
+        </w:rPr>
+        <w:t>Fazit</w:t>
+      </w:r>
+    </w:p>
+    <w:p>
+      <w:pPr>
+        <w:rPr>
+          <w:bCs/>
+        </w:rPr>
+      </w:pPr>
+      <w:r>
+        <w:rPr>
+          <w:bCs/>
+        </w:rPr>
+        <w:t>Die Implementierung des Drag-and-Drop-Uploads ist ein Beispiel dafür, wie durchdachte Lösungen die Interaktion mit einer Anwendung nicht nur vereinfachen, sondern auch angenehmer gestalten können. Es bestätigt die Wichtigkeit, bei der Entwicklung stets die Bedürfnisse und Erwartungen der Endnutzer im Blick zu haben.</w:t>
+      </w:r>
       <w:r>
         <w:rPr>
           <w:bCs/>
@@ -33336,42 +34217,76 @@
         <w:t xml:space="preserve">Arbeitspaket </w:t>
       </w:r>
       <w:r>
+        <w:rPr>
+          <w:rFonts w:asciiTheme="minorHAnsi" w:eastAsia="Calibri" w:hAnsiTheme="minorHAnsi" w:cstheme="minorHAnsi"/>
+          <w:color w:val="0070C0"/>
+          <w:sz w:val="24"/>
+          <w:szCs w:val="22"/>
+          <w:u w:val="single"/>
+        </w:rPr>
         <w:fldChar w:fldCharType="begin"/>
       </w:r>
       <w:r>
-        <w:instrText xml:space="preserve"> REF A24 \h </w:instrText>
-      </w:r>
-      <w:r>
-        <w:instrText xml:space="preserve"> \* MERGEFORMAT </w:instrText>
-      </w:r>
-      <w:r>
+        <w:rPr>
+          <w:rFonts w:asciiTheme="minorHAnsi" w:eastAsia="Calibri" w:hAnsiTheme="minorHAnsi" w:cstheme="minorHAnsi"/>
+          <w:color w:val="0070C0"/>
+          <w:sz w:val="24"/>
+          <w:szCs w:val="22"/>
+          <w:u w:val="single"/>
+        </w:rPr>
+        <w:instrText xml:space="preserve"> REF A24 \h  \* MERGEFORMAT </w:instrText>
+      </w:r>
+      <w:r>
+        <w:rPr>
+          <w:rFonts w:asciiTheme="minorHAnsi" w:eastAsia="Calibri" w:hAnsiTheme="minorHAnsi" w:cstheme="minorHAnsi"/>
+          <w:color w:val="0070C0"/>
+          <w:sz w:val="24"/>
+          <w:szCs w:val="22"/>
+          <w:u w:val="single"/>
+        </w:rPr>
+      </w:r>
+      <w:r>
+        <w:rPr>
+          <w:rFonts w:asciiTheme="minorHAnsi" w:eastAsia="Calibri" w:hAnsiTheme="minorHAnsi" w:cstheme="minorHAnsi"/>
+          <w:color w:val="0070C0"/>
+          <w:sz w:val="24"/>
+          <w:szCs w:val="22"/>
+          <w:u w:val="single"/>
+        </w:rPr>
         <w:fldChar w:fldCharType="separate"/>
       </w:r>
       <w:r>
         <w:rPr>
-          <w:rFonts w:eastAsia="Calibri" w:cstheme="minorHAnsi"/>
+          <w:rFonts w:asciiTheme="minorHAnsi" w:eastAsia="Calibri" w:hAnsiTheme="minorHAnsi" w:cstheme="minorHAnsi"/>
+          <w:color w:val="0070C0"/>
           <w:sz w:val="24"/>
+          <w:szCs w:val="22"/>
+          <w:u w:val="single"/>
         </w:rPr>
         <w:t>24</w:t>
       </w:r>
       <w:r>
+        <w:rPr>
+          <w:rFonts w:asciiTheme="minorHAnsi" w:eastAsia="Calibri" w:hAnsiTheme="minorHAnsi" w:cstheme="minorHAnsi"/>
+          <w:color w:val="0070C0"/>
+          <w:sz w:val="24"/>
+          <w:szCs w:val="22"/>
+          <w:u w:val="single"/>
+        </w:rPr>
         <w:fldChar w:fldCharType="end"/>
       </w:r>
     </w:p>
     <w:p>
-      <w:pPr>
-        <w:pStyle w:val="berschrift3"/>
-      </w:pPr>
-    </w:p>
-    <w:p>
       <w:r>
         <w:t xml:space="preserve">Für Arbeitspaket 24 habe ich einen wichtigen Beitrag zur Verbesserung der Benutzerfreundlichkeit und der visuellen Darstellung des Lernportals </w:t>
       </w:r>
       <w:proofErr w:type="spellStart"/>
+      <w:proofErr w:type="gramStart"/>
       <w:r>
         <w:t>geleistet.Bilder</w:t>
       </w:r>
       <w:proofErr w:type="spellEnd"/>
+      <w:proofErr w:type="gramEnd"/>
       <w:r>
         <w:t xml:space="preserve"> spielen eine entscheidende Rolle bei der Benutzerinteraktion, da sie die Aufmerksamkeit auf sich ziehen und Informationen visuell übermitteln. Um dieses Problem zu lösen und die Attraktivität des Portals zu steigern, entwickelte ich den ImageGet-Komponenten.</w:t>
       </w:r>
@@ -33379,11 +34294,11 @@
     <w:p/>
     <w:p>
       <w:r>
-        <w:t>Der ImageGet-</w:t>
+        <w:t xml:space="preserve">Der </w:t>
       </w:r>
       <w:proofErr w:type="spellStart"/>
       <w:r>
-        <w:t>Komponent</w:t>
+        <w:t>ImageGet-Komponent</w:t>
       </w:r>
       <w:proofErr w:type="spellEnd"/>
       <w:r>
@@ -33408,7 +34323,7 @@
                     </pic:cNvPicPr>
                   </pic:nvPicPr>
                   <pic:blipFill>
-                    <a:blip r:embed="rId62">
+                    <a:blip r:embed="rId65">
                       <a:extLst>
                         <a:ext uri="{28A0092B-C50C-407E-A947-70E740481C1C}">
                           <a14:useLocalDpi xmlns:a14="http://schemas.microsoft.com/office/drawing/2010/main" val="0"/>
@@ -33442,11 +34357,11 @@
     </w:p>
     <w:p>
       <w:r>
-        <w:t>Der ImageGet-</w:t>
+        <w:t xml:space="preserve">Der </w:t>
       </w:r>
       <w:proofErr w:type="spellStart"/>
       <w:r>
-        <w:t>Komponent</w:t>
+        <w:t>ImageGet-Komponent</w:t>
       </w:r>
       <w:proofErr w:type="spellEnd"/>
       <w:r>
@@ -33454,9 +34369,14 @@
       </w:r>
       <w:proofErr w:type="spellStart"/>
       <w:r>
-        <w:t>URL.createObjectURL</w:t>
+        <w:t>URL.</w:t>
+      </w:r>
+      <w:proofErr w:type="gramStart"/>
+      <w:r>
+        <w:t>createObjectURL</w:t>
       </w:r>
       <w:proofErr w:type="spellEnd"/>
+      <w:proofErr w:type="gramEnd"/>
       <w:r>
         <w:t xml:space="preserve"> um eine URL für dieses Blob zu erstellen, damit das Bild im &lt;</w:t>
       </w:r>
@@ -33477,10 +34397,7 @@
       </w:r>
       <w:proofErr w:type="spellEnd"/>
       <w:r>
-        <w:t xml:space="preserve"> gesetzt. </w:t>
-      </w:r>
-      <w:r>
-        <w:t xml:space="preserve">Dies ist besonders nützlich für Menschen mit Sehbehinderungen, die auf Screenreader angewiesen sind, da die Beschreibung des Bildes als Alt-Text dient. Der </w:t>
+        <w:t xml:space="preserve"> gesetzt. Dies ist besonders nützlich für Menschen mit Sehbehinderungen, die auf Screenreader angewiesen sind, da die Beschreibung des Bildes als Alt-Text dient. Der </w:t>
       </w:r>
       <w:proofErr w:type="spellStart"/>
       <w:r>
@@ -33567,7 +34484,7 @@
                     </pic:cNvPicPr>
                   </pic:nvPicPr>
                   <pic:blipFill>
-                    <a:blip r:embed="rId63">
+                    <a:blip r:embed="rId66">
                       <a:extLst>
                         <a:ext uri="{28A0092B-C50C-407E-A947-70E740481C1C}">
                           <a14:useLocalDpi xmlns:a14="http://schemas.microsoft.com/office/drawing/2010/main" val="0"/>
@@ -33628,22 +34545,81 @@
         <w:rPr>
           <w:bCs/>
         </w:rPr>
-        <w:instrText xml:space="preserve"> REF pixel \h </w:instrText>
-      </w:r>
-      <w:r>
-        <w:rPr>
-          <w:bCs/>
-        </w:rPr>
-      </w:r>
-      <w:r>
-        <w:rPr>
-          <w:bCs/>
+        <w:instrText xml:space="preserve"> REF pixel \h  \* MERGEFORMAT </w:instrText>
+      </w:r>
+      <w:r>
+        <w:rPr>
+          <w:bCs/>
+        </w:rPr>
+      </w:r>
+      <w:r>
+        <w:rPr>
+          <w:bCs/>
+        </w:rPr>
+        <w:fldChar w:fldCharType="separate"/>
+      </w:r>
+      <w:r>
+        <w:rPr>
+          <w:rFonts w:eastAsia="Calibri" w:cstheme="minorHAnsi"/>
+          <w:color w:val="0070C0"/>
+          <w:sz w:val="24"/>
+          <w:u w:val="single"/>
+        </w:rPr>
+        <w:t>1024 Pixeln</w:t>
+      </w:r>
+      <w:r>
+        <w:t xml:space="preserve"> </w:t>
+      </w:r>
+      <w:r>
+        <w:rPr>
+          <w:bCs/>
+        </w:rPr>
+        <w:fldChar w:fldCharType="end"/>
+      </w:r>
+      <w:r>
+        <w:t xml:space="preserve">skaliert, wie bereits im Arbeitspaket </w:t>
+      </w:r>
+      <w:r>
+        <w:rPr>
+          <w:rFonts w:eastAsia="Calibri" w:cstheme="minorHAnsi"/>
+          <w:color w:val="0070C0"/>
+          <w:sz w:val="24"/>
+          <w:u w:val="single"/>
+        </w:rPr>
+        <w:fldChar w:fldCharType="begin"/>
+      </w:r>
+      <w:r>
+        <w:rPr>
+          <w:rFonts w:eastAsia="Calibri" w:cstheme="minorHAnsi"/>
+          <w:color w:val="0070C0"/>
+          <w:sz w:val="24"/>
+          <w:u w:val="single"/>
+        </w:rPr>
+        <w:instrText xml:space="preserve"> REF A15 \h </w:instrText>
+      </w:r>
+      <w:r>
+        <w:rPr>
+          <w:rFonts w:eastAsia="Calibri" w:cstheme="minorHAnsi"/>
+          <w:color w:val="0070C0"/>
+          <w:sz w:val="24"/>
+          <w:u w:val="single"/>
         </w:rPr>
         <w:instrText xml:space="preserve"> \* MERGEFORMAT </w:instrText>
       </w:r>
       <w:r>
         <w:rPr>
-          <w:bCs/>
+          <w:rFonts w:eastAsia="Calibri" w:cstheme="minorHAnsi"/>
+          <w:color w:val="0070C0"/>
+          <w:sz w:val="24"/>
+          <w:u w:val="single"/>
+        </w:rPr>
+      </w:r>
+      <w:r>
+        <w:rPr>
+          <w:rFonts w:eastAsia="Calibri" w:cstheme="minorHAnsi"/>
+          <w:color w:val="0070C0"/>
+          <w:sz w:val="24"/>
+          <w:u w:val="single"/>
         </w:rPr>
         <w:fldChar w:fldCharType="separate"/>
       </w:r>
@@ -33654,92 +34630,18 @@
           <w:sz w:val="24"/>
           <w:u w:val="single"/>
         </w:rPr>
-        <w:t>1024 Pixeln</w:t>
-      </w:r>
-      <w:r>
-        <w:t xml:space="preserve"> </w:t>
-      </w:r>
-      <w:r>
-        <w:rPr>
-          <w:bCs/>
+        <w:t>15</w:t>
+      </w:r>
+      <w:r>
+        <w:rPr>
+          <w:rFonts w:eastAsia="Calibri" w:cstheme="minorHAnsi"/>
+          <w:color w:val="0070C0"/>
+          <w:sz w:val="24"/>
+          <w:u w:val="single"/>
         </w:rPr>
         <w:fldChar w:fldCharType="end"/>
       </w:r>
       <w:r>
-        <w:t xml:space="preserve">skaliert, wie bereits im Arbeitspaket </w:t>
-      </w:r>
-      <w:r>
-        <w:rPr>
-          <w:rFonts w:eastAsia="Calibri" w:cstheme="minorHAnsi"/>
-          <w:color w:val="0070C0"/>
-          <w:sz w:val="24"/>
-          <w:u w:val="single"/>
-        </w:rPr>
-        <w:fldChar w:fldCharType="begin"/>
-      </w:r>
-      <w:r>
-        <w:rPr>
-          <w:rFonts w:eastAsia="Calibri" w:cstheme="minorHAnsi"/>
-          <w:color w:val="0070C0"/>
-          <w:sz w:val="24"/>
-          <w:u w:val="single"/>
-        </w:rPr>
-        <w:instrText xml:space="preserve"> REF A15 \h </w:instrText>
-      </w:r>
-      <w:r>
-        <w:rPr>
-          <w:rFonts w:eastAsia="Calibri" w:cstheme="minorHAnsi"/>
-          <w:color w:val="0070C0"/>
-          <w:sz w:val="24"/>
-          <w:u w:val="single"/>
-        </w:rPr>
-      </w:r>
-      <w:r>
-        <w:rPr>
-          <w:rFonts w:eastAsia="Calibri" w:cstheme="minorHAnsi"/>
-          <w:color w:val="0070C0"/>
-          <w:sz w:val="24"/>
-          <w:u w:val="single"/>
-        </w:rPr>
-        <w:instrText xml:space="preserve"> \* MERGEFORMAT </w:instrText>
-      </w:r>
-      <w:r>
-        <w:rPr>
-          <w:rFonts w:eastAsia="Calibri" w:cstheme="minorHAnsi"/>
-          <w:color w:val="0070C0"/>
-          <w:sz w:val="24"/>
-          <w:u w:val="single"/>
-        </w:rPr>
-        <w:fldChar w:fldCharType="separate"/>
-      </w:r>
-      <w:r>
-        <w:rPr>
-          <w:rFonts w:eastAsia="Calibri" w:cstheme="minorHAnsi"/>
-          <w:color w:val="0070C0"/>
-          <w:sz w:val="24"/>
-          <w:u w:val="single"/>
-        </w:rPr>
-        <w:t>1</w:t>
-      </w:r>
-      <w:r>
-        <w:rPr>
-          <w:rFonts w:eastAsia="Calibri" w:cstheme="minorHAnsi"/>
-          <w:color w:val="0070C0"/>
-          <w:sz w:val="24"/>
-          <w:u w:val="single"/>
-        </w:rPr>
-        <w:t>5</w:t>
-      </w:r>
-      <w:r>
-        <w:rPr>
-          <w:rFonts w:eastAsia="Calibri" w:cstheme="minorHAnsi"/>
-          <w:color w:val="0070C0"/>
-          <w:sz w:val="24"/>
-          <w:u w:val="single"/>
-        </w:rPr>
-        <w:fldChar w:fldCharType="end"/>
-      </w:r>
-      <w:r>
         <w:t xml:space="preserve"> dokumentiert. Die </w:t>
       </w:r>
       <w:proofErr w:type="spellStart"/>
@@ -33765,7 +34667,7 @@
           <w:bCs/>
         </w:rPr>
       </w:pPr>
-      <w:bookmarkStart w:id="186" w:name="_Toc160533606"/>
+      <w:bookmarkStart w:id="187" w:name="_Toc160533606"/>
       <w:r>
         <w:rPr>
           <w:b/>
@@ -33805,7 +34707,7 @@
                     </pic:cNvPicPr>
                   </pic:nvPicPr>
                   <pic:blipFill>
-                    <a:blip r:embed="rId64">
+                    <a:blip r:embed="rId67">
                       <a:extLst>
                         <a:ext uri="{28A0092B-C50C-407E-A947-70E740481C1C}">
                           <a14:useLocalDpi xmlns:a14="http://schemas.microsoft.com/office/drawing/2010/main" val="0"/>
@@ -33837,21 +34739,15 @@
         </w:drawing>
       </w:r>
       <w:r>
-        <w:t>Der ImageGet-</w:t>
+        <w:t xml:space="preserve">Der </w:t>
       </w:r>
       <w:proofErr w:type="spellStart"/>
       <w:r>
-        <w:t>Komponent</w:t>
+        <w:t>ImageGet-Komponent</w:t>
       </w:r>
       <w:proofErr w:type="spellEnd"/>
       <w:r>
-        <w:t xml:space="preserve"> wird in den Event-Komponenten integriert, um bei jedem Event ein Bild anzuzeigen. Dies verleiht dem Lernportal einen </w:t>
-      </w:r>
-      <w:r>
-        <w:t>schönen</w:t>
-      </w:r>
-      <w:r>
-        <w:t xml:space="preserve"> Look und verbessert das gesamte Nutzererlebnis.</w:t>
+        <w:t xml:space="preserve"> wird in den Event-Komponenten integriert, um bei jedem Event ein Bild anzuzeigen. Dies verleiht dem Lernportal einen schönen Look und verbessert das gesamte Nutzererlebnis.</w:t>
       </w:r>
     </w:p>
     <w:p>
@@ -33934,6 +34830,126 @@
       </w:r>
     </w:p>
     <w:p>
+      <w:r>
+        <w:t>Die Bilderverwaltung im Frontend unserer Anwendung ist mir besonders am Herzen gelegen. Mein Ziel war es, den Administratoren eine benutzerfreundliche Umgebung zu bieten, um Kurse mit Bildern ansprechend zu gestalten und zu verwalten. Der Schlüssel zur Realisierung dieses Ziels lag in der effizienten Gestaltung der Benutzeroberfläche und der zugrundeliegenden Logik, um ein nahtloses Erlebnis bei der Bildverwaltung zu gewährleisten.</w:t>
+      </w:r>
+    </w:p>
+    <w:p/>
+    <w:p>
+      <w:r>
+        <w:rPr>
+          <w:noProof/>
+        </w:rPr>
+        <w:drawing>
+          <wp:anchor distT="0" distB="0" distL="114300" distR="114300" simplePos="0" relativeHeight="251687936" behindDoc="0" locked="0" layoutInCell="1" allowOverlap="1" wp14:anchorId="4FBC93BD" wp14:editId="2C88FB53">
+            <wp:simplePos x="0" y="0"/>
+            <wp:positionH relativeFrom="margin">
+              <wp:align>left</wp:align>
+            </wp:positionH>
+            <wp:positionV relativeFrom="paragraph">
+              <wp:posOffset>428625</wp:posOffset>
+            </wp:positionV>
+            <wp:extent cx="5943600" cy="4219575"/>
+            <wp:effectExtent l="0" t="0" r="0" b="9525"/>
+            <wp:wrapTopAndBottom/>
+            <wp:docPr id="1731036574" name="Grafik 7"/>
+            <wp:cNvGraphicFramePr>
+              <a:graphicFrameLocks xmlns:a="http://schemas.openxmlformats.org/drawingml/2006/main" noChangeAspect="1"/>
+            </wp:cNvGraphicFramePr>
+            <a:graphic xmlns:a="http://schemas.openxmlformats.org/drawingml/2006/main">
+              <a:graphicData uri="http://schemas.openxmlformats.org/drawingml/2006/picture">
+                <pic:pic xmlns:pic="http://schemas.openxmlformats.org/drawingml/2006/picture">
+                  <pic:nvPicPr>
+                    <pic:cNvPr id="0" name="Picture 7"/>
+                    <pic:cNvPicPr>
+                      <a:picLocks noChangeAspect="1" noChangeArrowheads="1"/>
+                    </pic:cNvPicPr>
+                  </pic:nvPicPr>
+                  <pic:blipFill>
+                    <a:blip r:embed="rId68">
+                      <a:extLst>
+                        <a:ext uri="{28A0092B-C50C-407E-A947-70E740481C1C}">
+                          <a14:useLocalDpi xmlns:a14="http://schemas.microsoft.com/office/drawing/2010/main" val="0"/>
+                        </a:ext>
+                      </a:extLst>
+                    </a:blip>
+                    <a:srcRect/>
+                    <a:stretch>
+                      <a:fillRect/>
+                    </a:stretch>
+                  </pic:blipFill>
+                  <pic:spPr bwMode="auto">
+                    <a:xfrm>
+                      <a:off x="0" y="0"/>
+                      <a:ext cx="5943600" cy="4219575"/>
+                    </a:xfrm>
+                    <a:prstGeom prst="rect">
+                      <a:avLst/>
+                    </a:prstGeom>
+                    <a:noFill/>
+                    <a:ln>
+                      <a:noFill/>
+                    </a:ln>
+                  </pic:spPr>
+                </pic:pic>
+              </a:graphicData>
+            </a:graphic>
+          </wp:anchor>
+        </w:drawing>
+      </w:r>
+      <w:r>
+        <w:t xml:space="preserve">Die </w:t>
+      </w:r>
+      <w:proofErr w:type="spellStart"/>
+      <w:r>
+        <w:t>ImagePage</w:t>
+      </w:r>
+      <w:proofErr w:type="spellEnd"/>
+      <w:r>
+        <w:t xml:space="preserve"> dient als zentraler Punkt zur Anzeige der Kurse, aufgeteilt in zwei Kategorien: Kurse mit Bildern und Kurse ohne Bilder. </w:t>
+      </w:r>
+    </w:p>
+    <w:p/>
+    <w:p>
+      <w:r>
+        <w:t xml:space="preserve">Die Daten hierfür werden über den </w:t>
+      </w:r>
+      <w:proofErr w:type="spellStart"/>
+      <w:r>
+        <w:t>imageavailable</w:t>
+      </w:r>
+      <w:proofErr w:type="spellEnd"/>
+      <w:r>
+        <w:t xml:space="preserve"> Domain-</w:t>
+      </w:r>
+      <w:proofErr w:type="spellStart"/>
+      <w:r>
+        <w:t>Endpoint</w:t>
+      </w:r>
+      <w:proofErr w:type="spellEnd"/>
+      <w:r>
+        <w:t xml:space="preserve"> bezogen, was eine DualListResponse liefert, die speziell für </w:t>
+      </w:r>
+      <w:r>
+        <w:t>verschiedene</w:t>
+      </w:r>
+      <w:r>
+        <w:t xml:space="preserve"> Anwendungsf</w:t>
+      </w:r>
+      <w:r>
+        <w:t>ä</w:t>
+      </w:r>
+      <w:r>
+        <w:t>ll</w:t>
+      </w:r>
+      <w:r>
+        <w:t>e</w:t>
+      </w:r>
+      <w:r>
+        <w:t xml:space="preserve"> entworfen wurde, um eine generische Wiederverwendung zu ermöglichen.</w:t>
+      </w:r>
+    </w:p>
+    <w:p>
       <w:pPr>
         <w:rPr>
           <w:rFonts w:asciiTheme="majorHAnsi" w:eastAsiaTheme="majorEastAsia" w:hAnsiTheme="majorHAnsi" w:cstheme="majorBidi"/>
@@ -33943,13 +34959,213 @@
         </w:rPr>
       </w:pPr>
       <w:r>
+        <w:rPr>
+          <w:noProof/>
+        </w:rPr>
+        <w:drawing>
+          <wp:inline distT="0" distB="0" distL="0" distR="0" wp14:anchorId="7211C534" wp14:editId="414E2EB7">
+            <wp:extent cx="3867150" cy="885825"/>
+            <wp:effectExtent l="0" t="0" r="0" b="9525"/>
+            <wp:docPr id="1791643138" name="Grafik 12"/>
+            <wp:cNvGraphicFramePr>
+              <a:graphicFrameLocks xmlns:a="http://schemas.openxmlformats.org/drawingml/2006/main" noChangeAspect="1"/>
+            </wp:cNvGraphicFramePr>
+            <a:graphic xmlns:a="http://schemas.openxmlformats.org/drawingml/2006/main">
+              <a:graphicData uri="http://schemas.openxmlformats.org/drawingml/2006/picture">
+                <pic:pic xmlns:pic="http://schemas.openxmlformats.org/drawingml/2006/picture">
+                  <pic:nvPicPr>
+                    <pic:cNvPr id="0" name="Picture 12"/>
+                    <pic:cNvPicPr>
+                      <a:picLocks noChangeAspect="1" noChangeArrowheads="1"/>
+                    </pic:cNvPicPr>
+                  </pic:nvPicPr>
+                  <pic:blipFill>
+                    <a:blip r:embed="rId69">
+                      <a:extLst>
+                        <a:ext uri="{28A0092B-C50C-407E-A947-70E740481C1C}">
+                          <a14:useLocalDpi xmlns:a14="http://schemas.microsoft.com/office/drawing/2010/main" val="0"/>
+                        </a:ext>
+                      </a:extLst>
+                    </a:blip>
+                    <a:srcRect/>
+                    <a:stretch>
+                      <a:fillRect/>
+                    </a:stretch>
+                  </pic:blipFill>
+                  <pic:spPr bwMode="auto">
+                    <a:xfrm>
+                      <a:off x="0" y="0"/>
+                      <a:ext cx="3867150" cy="885825"/>
+                    </a:xfrm>
+                    <a:prstGeom prst="rect">
+                      <a:avLst/>
+                    </a:prstGeom>
+                    <a:noFill/>
+                    <a:ln>
+                      <a:noFill/>
+                    </a:ln>
+                  </pic:spPr>
+                </pic:pic>
+              </a:graphicData>
+            </a:graphic>
+          </wp:inline>
+        </w:drawing>
+      </w:r>
+      <w:r>
         <w:br w:type="page"/>
       </w:r>
     </w:p>
     <w:p>
-      <w:pPr>
-        <w:pStyle w:val="berschrift2"/>
-      </w:pPr>
+      <w:r>
+        <w:lastRenderedPageBreak/>
+        <w:t xml:space="preserve">Um Redundanzen zu vermeiden und eine konsistente Benutzererfahrung zu bieten, wurde ein besonderer Fokus auf die Wiederverwendung von Komponenten gelegt. Die Seite zur Bilderverwaltung hebt sich durch ihre Fähigkeit hervor, Kurse entweder mit oder ohne zugehörige Bilder anzuzeigen. Diese Funktionalität basiert auf der Nutzung </w:t>
+      </w:r>
+      <w:proofErr w:type="gramStart"/>
+      <w:r>
+        <w:t>desselben Komponenten</w:t>
+      </w:r>
+      <w:proofErr w:type="gramEnd"/>
+      <w:r>
+        <w:t xml:space="preserve"> für beide Fälle, wobei ein entscheidender Unterschied durch den </w:t>
+      </w:r>
+      <w:proofErr w:type="spellStart"/>
+      <w:r>
+        <w:t>hasImage</w:t>
+      </w:r>
+      <w:proofErr w:type="spellEnd"/>
+      <w:r>
+        <w:t xml:space="preserve"> Boolean gesteuert wird.</w:t>
+      </w:r>
+    </w:p>
+    <w:p>
+      <w:r>
+        <w:rPr>
+          <w:noProof/>
+        </w:rPr>
+        <w:drawing>
+          <wp:anchor distT="0" distB="0" distL="114300" distR="114300" simplePos="0" relativeHeight="251692032" behindDoc="0" locked="0" layoutInCell="1" allowOverlap="1" wp14:anchorId="7E1A77F8" wp14:editId="1D39E982">
+            <wp:simplePos x="0" y="0"/>
+            <wp:positionH relativeFrom="margin">
+              <wp:align>left</wp:align>
+            </wp:positionH>
+            <wp:positionV relativeFrom="paragraph">
+              <wp:posOffset>275590</wp:posOffset>
+            </wp:positionV>
+            <wp:extent cx="5934075" cy="3038475"/>
+            <wp:effectExtent l="0" t="0" r="9525" b="9525"/>
+            <wp:wrapTopAndBottom/>
+            <wp:docPr id="442508710" name="Grafik 10"/>
+            <wp:cNvGraphicFramePr>
+              <a:graphicFrameLocks xmlns:a="http://schemas.openxmlformats.org/drawingml/2006/main" noChangeAspect="1"/>
+            </wp:cNvGraphicFramePr>
+            <a:graphic xmlns:a="http://schemas.openxmlformats.org/drawingml/2006/main">
+              <a:graphicData uri="http://schemas.openxmlformats.org/drawingml/2006/picture">
+                <pic:pic xmlns:pic="http://schemas.openxmlformats.org/drawingml/2006/picture">
+                  <pic:nvPicPr>
+                    <pic:cNvPr id="0" name="Picture 10"/>
+                    <pic:cNvPicPr>
+                      <a:picLocks noChangeAspect="1" noChangeArrowheads="1"/>
+                    </pic:cNvPicPr>
+                  </pic:nvPicPr>
+                  <pic:blipFill>
+                    <a:blip r:embed="rId70">
+                      <a:extLst>
+                        <a:ext uri="{28A0092B-C50C-407E-A947-70E740481C1C}">
+                          <a14:useLocalDpi xmlns:a14="http://schemas.microsoft.com/office/drawing/2010/main" val="0"/>
+                        </a:ext>
+                      </a:extLst>
+                    </a:blip>
+                    <a:srcRect/>
+                    <a:stretch>
+                      <a:fillRect/>
+                    </a:stretch>
+                  </pic:blipFill>
+                  <pic:spPr bwMode="auto">
+                    <a:xfrm>
+                      <a:off x="0" y="0"/>
+                      <a:ext cx="5934075" cy="3038475"/>
+                    </a:xfrm>
+                    <a:prstGeom prst="rect">
+                      <a:avLst/>
+                    </a:prstGeom>
+                    <a:noFill/>
+                    <a:ln>
+                      <a:noFill/>
+                    </a:ln>
+                  </pic:spPr>
+                </pic:pic>
+              </a:graphicData>
+            </a:graphic>
+          </wp:anchor>
+        </w:drawing>
+      </w:r>
+    </w:p>
+    <w:p/>
+    <w:p>
+      <w:r>
+        <w:rPr>
+          <w:noProof/>
+        </w:rPr>
+        <w:drawing>
+          <wp:anchor distT="0" distB="0" distL="114300" distR="114300" simplePos="0" relativeHeight="251688960" behindDoc="0" locked="0" layoutInCell="1" allowOverlap="1" wp14:anchorId="3A9D4B57" wp14:editId="1C74AA15">
+            <wp:simplePos x="0" y="0"/>
+            <wp:positionH relativeFrom="margin">
+              <wp:align>left</wp:align>
+            </wp:positionH>
+            <wp:positionV relativeFrom="paragraph">
+              <wp:posOffset>1161415</wp:posOffset>
+            </wp:positionV>
+            <wp:extent cx="4591050" cy="1314450"/>
+            <wp:effectExtent l="0" t="0" r="0" b="0"/>
+            <wp:wrapTopAndBottom/>
+            <wp:docPr id="1231962661" name="Grafik 11"/>
+            <wp:cNvGraphicFramePr>
+              <a:graphicFrameLocks xmlns:a="http://schemas.openxmlformats.org/drawingml/2006/main" noChangeAspect="1"/>
+            </wp:cNvGraphicFramePr>
+            <a:graphic xmlns:a="http://schemas.openxmlformats.org/drawingml/2006/main">
+              <a:graphicData uri="http://schemas.openxmlformats.org/drawingml/2006/picture">
+                <pic:pic xmlns:pic="http://schemas.openxmlformats.org/drawingml/2006/picture">
+                  <pic:nvPicPr>
+                    <pic:cNvPr id="0" name="Picture 11"/>
+                    <pic:cNvPicPr>
+                      <a:picLocks noChangeAspect="1" noChangeArrowheads="1"/>
+                    </pic:cNvPicPr>
+                  </pic:nvPicPr>
+                  <pic:blipFill>
+                    <a:blip r:embed="rId71">
+                      <a:extLst>
+                        <a:ext uri="{28A0092B-C50C-407E-A947-70E740481C1C}">
+                          <a14:useLocalDpi xmlns:a14="http://schemas.microsoft.com/office/drawing/2010/main" val="0"/>
+                        </a:ext>
+                      </a:extLst>
+                    </a:blip>
+                    <a:srcRect/>
+                    <a:stretch>
+                      <a:fillRect/>
+                    </a:stretch>
+                  </pic:blipFill>
+                  <pic:spPr bwMode="auto">
+                    <a:xfrm>
+                      <a:off x="0" y="0"/>
+                      <a:ext cx="4591050" cy="1314450"/>
+                    </a:xfrm>
+                    <a:prstGeom prst="rect">
+                      <a:avLst/>
+                    </a:prstGeom>
+                    <a:noFill/>
+                    <a:ln>
+                      <a:noFill/>
+                    </a:ln>
+                  </pic:spPr>
+                </pic:pic>
+              </a:graphicData>
+            </a:graphic>
+          </wp:anchor>
+        </w:drawing>
+      </w:r>
+      <w:r>
+        <w:t>Die Entscheidung gegen die Verwendung von Dialogen und für die Navigation zu neuen Seiten für jede Bildverwaltungsaktion basiert auf dem Wunsch, eine klare und strukturierte Benutzerführung zu schaffen. Durch die Weiterleitung an eine dedizierte Seite mit der jeweiligen Event-ID kann der Nutzer sich vollständig auf die Verwaltung des ausgewählten Kurses konzentrieren.</w:t>
+      </w:r>
     </w:p>
     <w:p>
       <w:pPr>
@@ -33965,9 +35181,600 @@
       </w:r>
     </w:p>
     <w:p>
-      <w:pPr>
-        <w:pStyle w:val="berschrift2"/>
-      </w:pPr>
+      <w:r>
+        <w:rPr>
+          <w:noProof/>
+        </w:rPr>
+        <w:lastRenderedPageBreak/>
+        <w:drawing>
+          <wp:anchor distT="0" distB="0" distL="114300" distR="114300" simplePos="0" relativeHeight="251689984" behindDoc="0" locked="0" layoutInCell="1" allowOverlap="1" wp14:anchorId="313CDA62" wp14:editId="0E1D5034">
+            <wp:simplePos x="0" y="0"/>
+            <wp:positionH relativeFrom="margin">
+              <wp:align>left</wp:align>
+            </wp:positionH>
+            <wp:positionV relativeFrom="paragraph">
+              <wp:posOffset>1264920</wp:posOffset>
+            </wp:positionV>
+            <wp:extent cx="5934075" cy="1857375"/>
+            <wp:effectExtent l="0" t="0" r="9525" b="9525"/>
+            <wp:wrapTopAndBottom/>
+            <wp:docPr id="1042260393" name="Grafik 13"/>
+            <wp:cNvGraphicFramePr>
+              <a:graphicFrameLocks xmlns:a="http://schemas.openxmlformats.org/drawingml/2006/main" noChangeAspect="1"/>
+            </wp:cNvGraphicFramePr>
+            <a:graphic xmlns:a="http://schemas.openxmlformats.org/drawingml/2006/main">
+              <a:graphicData uri="http://schemas.openxmlformats.org/drawingml/2006/picture">
+                <pic:pic xmlns:pic="http://schemas.openxmlformats.org/drawingml/2006/picture">
+                  <pic:nvPicPr>
+                    <pic:cNvPr id="0" name="Picture 13"/>
+                    <pic:cNvPicPr>
+                      <a:picLocks noChangeAspect="1" noChangeArrowheads="1"/>
+                    </pic:cNvPicPr>
+                  </pic:nvPicPr>
+                  <pic:blipFill>
+                    <a:blip r:embed="rId72">
+                      <a:extLst>
+                        <a:ext uri="{28A0092B-C50C-407E-A947-70E740481C1C}">
+                          <a14:useLocalDpi xmlns:a14="http://schemas.microsoft.com/office/drawing/2010/main" val="0"/>
+                        </a:ext>
+                      </a:extLst>
+                    </a:blip>
+                    <a:srcRect/>
+                    <a:stretch>
+                      <a:fillRect/>
+                    </a:stretch>
+                  </pic:blipFill>
+                  <pic:spPr bwMode="auto">
+                    <a:xfrm>
+                      <a:off x="0" y="0"/>
+                      <a:ext cx="5934075" cy="1857375"/>
+                    </a:xfrm>
+                    <a:prstGeom prst="rect">
+                      <a:avLst/>
+                    </a:prstGeom>
+                    <a:noFill/>
+                    <a:ln>
+                      <a:noFill/>
+                    </a:ln>
+                  </pic:spPr>
+                </pic:pic>
+              </a:graphicData>
+            </a:graphic>
+          </wp:anchor>
+        </w:drawing>
+      </w:r>
+      <w:r>
+        <w:t xml:space="preserve">Die </w:t>
+      </w:r>
+      <w:proofErr w:type="spellStart"/>
+      <w:r>
+        <w:t>ImageManagementPage</w:t>
+      </w:r>
+      <w:proofErr w:type="spellEnd"/>
+      <w:r>
+        <w:t xml:space="preserve"> spielt eine zentrale Rolle in diesem System. Sie passt ihr Verhalten dynamisch an, je nachdem, ob ein Bild für das Event vorhanden ist oder nicht. Diese Anpassungsfähigkeit wird durch den </w:t>
+      </w:r>
+      <w:bookmarkStart w:id="188" w:name="hasimage"/>
+      <w:proofErr w:type="spellStart"/>
+      <w:r>
+        <w:t>hasImage</w:t>
+      </w:r>
+      <w:bookmarkEnd w:id="188"/>
+      <w:proofErr w:type="spellEnd"/>
+      <w:r>
+        <w:t xml:space="preserve"> Zustand ermöglicht, der entscheidend für die Differenzierung zwischen dem Erstellen und Bearbeiten von Bildern ist. Zusätzlich wird ein spezieller Drag-and-Drop-Upload-</w:t>
+      </w:r>
+      <w:proofErr w:type="spellStart"/>
+      <w:r>
+        <w:t>Komponent</w:t>
+      </w:r>
+      <w:proofErr w:type="spellEnd"/>
+      <w:r>
+        <w:t xml:space="preserve"> integriert, um den Upload-Prozess nicht nur effizient, sondern auch benutzerfreundlich zu gestalten.</w:t>
+      </w:r>
+    </w:p>
+    <w:p/>
+    <w:p>
+      <w:r>
+        <w:t xml:space="preserve">Die Implementierung der Funktionen </w:t>
+      </w:r>
+      <w:r>
+        <w:fldChar w:fldCharType="begin"/>
+      </w:r>
+      <w:r>
+        <w:instrText xml:space="preserve"> REF aaa \h </w:instrText>
+      </w:r>
+      <w:r>
+        <w:instrText xml:space="preserve"> \* MERGEFORMAT </w:instrText>
+      </w:r>
+      <w:r>
+        <w:fldChar w:fldCharType="separate"/>
+      </w:r>
+      <w:r>
+        <w:fldChar w:fldCharType="begin"/>
+      </w:r>
+      <w:r>
+        <w:instrText xml:space="preserve"> REF handlesubmit \h </w:instrText>
+      </w:r>
+      <w:r>
+        <w:instrText xml:space="preserve"> \* MERGEFORMAT </w:instrText>
+      </w:r>
+      <w:r>
+        <w:fldChar w:fldCharType="separate"/>
+      </w:r>
+      <w:r>
+        <w:rPr>
+          <w:rFonts w:eastAsia="Calibri" w:cstheme="minorHAnsi"/>
+          <w:color w:val="0070C0"/>
+          <w:sz w:val="24"/>
+          <w:u w:val="single"/>
+        </w:rPr>
+        <w:t>HandleSubmit-Funktion</w:t>
+      </w:r>
+    </w:p>
+    <w:p>
+      <w:r>
+        <w:fldChar w:fldCharType="end"/>
+      </w:r>
+      <w:r>
+        <w:fldChar w:fldCharType="end"/>
+      </w:r>
+      <w:r>
+        <w:t xml:space="preserve">und </w:t>
+      </w:r>
+      <w:proofErr w:type="spellStart"/>
+      <w:r>
+        <w:t>handleDelete</w:t>
+      </w:r>
+      <w:proofErr w:type="spellEnd"/>
+      <w:r>
+        <w:t xml:space="preserve"> auf der </w:t>
+      </w:r>
+      <w:proofErr w:type="spellStart"/>
+      <w:r>
+        <w:t>ImageManagementPage</w:t>
+      </w:r>
+      <w:proofErr w:type="spellEnd"/>
+      <w:r>
+        <w:t xml:space="preserve"> war entscheidend für die Schaffung einer intuitiven und effizienten Benutzeroberfläche zur Bildverwaltung. Der Gedanke hinter dieser Herangehensweise war es, den Administratoren der CompAcademy eine möglichst reibungslose und benutzerfreundliche Erfahrung beim Hochladen, Aktualisieren und Löschen von Bildern zu Kursen zu bieten.</w:t>
+      </w:r>
+    </w:p>
+    <w:p/>
+    <w:p>
+      <w:r>
+        <w:t xml:space="preserve">Das Kernstück dieser Entwicklung ist die Vermeidung von Redundanz durch den intelligenten Einsatz von Zuständen und </w:t>
+      </w:r>
+      <w:proofErr w:type="spellStart"/>
+      <w:r>
+        <w:t>props</w:t>
+      </w:r>
+      <w:proofErr w:type="spellEnd"/>
+      <w:r>
+        <w:t xml:space="preserve"> innerhalb der </w:t>
+      </w:r>
+      <w:proofErr w:type="spellStart"/>
+      <w:r>
+        <w:t>React</w:t>
+      </w:r>
+      <w:proofErr w:type="spellEnd"/>
+      <w:r>
+        <w:t>-Komponenten, was eine flexible und wiederverwendbare Architektur ermöglicht. Diese Herangehensweise stellt sicher, dass die Bilderverwaltung nicht nur funktional robust, sondern auch ästhetisch ansprechend und</w:t>
+      </w:r>
+      <w:r>
+        <w:t xml:space="preserve"> </w:t>
+      </w:r>
+      <w:r>
+        <w:t>intuitiv zu bedienen ist, was die Verwaltung von Kursbildern zu einem angenehmen Erlebnis für die</w:t>
+      </w:r>
+      <w:r>
+        <w:t xml:space="preserve"> </w:t>
+      </w:r>
+      <w:r>
+        <w:t>Administratoren macht.</w:t>
+      </w:r>
+    </w:p>
+    <w:p/>
+    <w:p>
+      <w:pPr>
+        <w:rPr>
+          <w:b/>
+          <w:bCs/>
+        </w:rPr>
+      </w:pPr>
+      <w:bookmarkStart w:id="189" w:name="aaa"/>
+      <w:bookmarkStart w:id="190" w:name="handlesubmit"/>
+      <w:r>
+        <w:rPr>
+          <w:noProof/>
+        </w:rPr>
+        <w:lastRenderedPageBreak/>
+        <w:drawing>
+          <wp:anchor distT="0" distB="0" distL="114300" distR="114300" simplePos="0" relativeHeight="251691008" behindDoc="0" locked="0" layoutInCell="1" allowOverlap="1" wp14:anchorId="78B2445C" wp14:editId="584886B3">
+            <wp:simplePos x="0" y="0"/>
+            <wp:positionH relativeFrom="margin">
+              <wp:align>left</wp:align>
+            </wp:positionH>
+            <wp:positionV relativeFrom="paragraph">
+              <wp:posOffset>220345</wp:posOffset>
+            </wp:positionV>
+            <wp:extent cx="5934075" cy="5076825"/>
+            <wp:effectExtent l="0" t="0" r="9525" b="9525"/>
+            <wp:wrapTopAndBottom/>
+            <wp:docPr id="1142952289" name="Grafik 14"/>
+            <wp:cNvGraphicFramePr>
+              <a:graphicFrameLocks xmlns:a="http://schemas.openxmlformats.org/drawingml/2006/main" noChangeAspect="1"/>
+            </wp:cNvGraphicFramePr>
+            <a:graphic xmlns:a="http://schemas.openxmlformats.org/drawingml/2006/main">
+              <a:graphicData uri="http://schemas.openxmlformats.org/drawingml/2006/picture">
+                <pic:pic xmlns:pic="http://schemas.openxmlformats.org/drawingml/2006/picture">
+                  <pic:nvPicPr>
+                    <pic:cNvPr id="0" name="Picture 14"/>
+                    <pic:cNvPicPr>
+                      <a:picLocks noChangeAspect="1" noChangeArrowheads="1"/>
+                    </pic:cNvPicPr>
+                  </pic:nvPicPr>
+                  <pic:blipFill>
+                    <a:blip r:embed="rId73">
+                      <a:extLst>
+                        <a:ext uri="{28A0092B-C50C-407E-A947-70E740481C1C}">
+                          <a14:useLocalDpi xmlns:a14="http://schemas.microsoft.com/office/drawing/2010/main" val="0"/>
+                        </a:ext>
+                      </a:extLst>
+                    </a:blip>
+                    <a:srcRect/>
+                    <a:stretch>
+                      <a:fillRect/>
+                    </a:stretch>
+                  </pic:blipFill>
+                  <pic:spPr bwMode="auto">
+                    <a:xfrm>
+                      <a:off x="0" y="0"/>
+                      <a:ext cx="5934075" cy="5076825"/>
+                    </a:xfrm>
+                    <a:prstGeom prst="rect">
+                      <a:avLst/>
+                    </a:prstGeom>
+                    <a:noFill/>
+                    <a:ln>
+                      <a:noFill/>
+                    </a:ln>
+                  </pic:spPr>
+                </pic:pic>
+              </a:graphicData>
+            </a:graphic>
+          </wp:anchor>
+        </w:drawing>
+      </w:r>
+      <w:proofErr w:type="spellStart"/>
+      <w:r>
+        <w:rPr>
+          <w:b/>
+          <w:bCs/>
+        </w:rPr>
+        <w:t>HandleSubmit</w:t>
+      </w:r>
+      <w:proofErr w:type="spellEnd"/>
+      <w:r>
+        <w:rPr>
+          <w:b/>
+          <w:bCs/>
+        </w:rPr>
+        <w:t>-Funktion</w:t>
+      </w:r>
+    </w:p>
+    <w:bookmarkEnd w:id="189"/>
+    <w:bookmarkEnd w:id="190"/>
+    <w:p>
+      <w:r>
+        <w:t xml:space="preserve">Die </w:t>
+      </w:r>
+      <w:proofErr w:type="spellStart"/>
+      <w:r>
+        <w:t>handleSubmit</w:t>
+      </w:r>
+      <w:proofErr w:type="spellEnd"/>
+      <w:r>
+        <w:t xml:space="preserve">-Funktion demonstriert eine flexible Handhabung des Bilduploads und der Bildaktualisierung, abhängig davon, ob bereits ein Bild für das Event vorhanden ist. Die Unterscheidung erfolgt über den </w:t>
+      </w:r>
+      <w:r>
+        <w:rPr>
+          <w:rFonts w:eastAsia="Calibri" w:cstheme="minorHAnsi"/>
+          <w:color w:val="0070C0"/>
+          <w:u w:val="single"/>
+        </w:rPr>
+        <w:fldChar w:fldCharType="begin"/>
+      </w:r>
+      <w:r>
+        <w:rPr>
+          <w:rFonts w:eastAsia="Calibri" w:cstheme="minorHAnsi"/>
+          <w:color w:val="0070C0"/>
+          <w:u w:val="single"/>
+        </w:rPr>
+        <w:instrText xml:space="preserve"> REF hasimage \h </w:instrText>
+      </w:r>
+      <w:r>
+        <w:rPr>
+          <w:rFonts w:eastAsia="Calibri" w:cstheme="minorHAnsi"/>
+          <w:color w:val="0070C0"/>
+          <w:u w:val="single"/>
+        </w:rPr>
+      </w:r>
+      <w:r>
+        <w:rPr>
+          <w:rFonts w:eastAsia="Calibri" w:cstheme="minorHAnsi"/>
+          <w:color w:val="0070C0"/>
+          <w:u w:val="single"/>
+        </w:rPr>
+        <w:instrText xml:space="preserve"> \* MERGEFORMAT </w:instrText>
+      </w:r>
+      <w:r>
+        <w:rPr>
+          <w:rFonts w:eastAsia="Calibri" w:cstheme="minorHAnsi"/>
+          <w:color w:val="0070C0"/>
+          <w:u w:val="single"/>
+        </w:rPr>
+        <w:fldChar w:fldCharType="separate"/>
+      </w:r>
+      <w:proofErr w:type="spellStart"/>
+      <w:r>
+        <w:rPr>
+          <w:rFonts w:eastAsia="Calibri" w:cstheme="minorHAnsi"/>
+          <w:color w:val="0070C0"/>
+          <w:u w:val="single"/>
+        </w:rPr>
+        <w:t>hasImage</w:t>
+      </w:r>
+      <w:proofErr w:type="spellEnd"/>
+      <w:r>
+        <w:rPr>
+          <w:rFonts w:eastAsia="Calibri" w:cstheme="minorHAnsi"/>
+          <w:color w:val="0070C0"/>
+          <w:u w:val="single"/>
+        </w:rPr>
+        <w:fldChar w:fldCharType="end"/>
+      </w:r>
+      <w:r>
+        <w:t>-Boolean. Diese Vorgehensweise ermöglicht es, denselben Formular-Workflow für das Erstellen neuer Bilder und das Aktualisieren bestehender Bilder zu nutzen, was die Codebasis vereinfacht und Wartung erleichtert.</w:t>
+      </w:r>
+    </w:p>
+    <w:p/>
+    <w:p>
+      <w:proofErr w:type="spellStart"/>
+      <w:r>
+        <w:rPr>
+          <w:b/>
+          <w:bCs/>
+        </w:rPr>
+        <w:t>FormData</w:t>
+      </w:r>
+      <w:proofErr w:type="spellEnd"/>
+      <w:r>
+        <w:rPr>
+          <w:b/>
+          <w:bCs/>
+        </w:rPr>
+        <w:t>:</w:t>
+      </w:r>
+      <w:r>
+        <w:t xml:space="preserve"> Die Verwendung von </w:t>
+      </w:r>
+      <w:proofErr w:type="spellStart"/>
+      <w:r>
+        <w:t>FormData</w:t>
+      </w:r>
+      <w:proofErr w:type="spellEnd"/>
+      <w:r>
+        <w:t xml:space="preserve"> ermöglicht es, Dateiuploads und zusätzliche Daten wie Event-ID und Bildbeschreibung in einem einzigen Request zu kombinieren. Dies vereinfacht die Handhabung auf dem Server und sorgt für eine effiziente Datenübertragung.</w:t>
+      </w:r>
+    </w:p>
+    <w:p/>
+    <w:p>
+      <w:r>
+        <w:rPr>
+          <w:b/>
+          <w:bCs/>
+        </w:rPr>
+        <w:t>Dynamische API-Anfrage:</w:t>
+      </w:r>
+      <w:r>
+        <w:t xml:space="preserve"> Basierend auf dem Zustand </w:t>
+      </w:r>
+      <w:proofErr w:type="spellStart"/>
+      <w:r>
+        <w:t>hasImage</w:t>
+      </w:r>
+      <w:proofErr w:type="spellEnd"/>
+      <w:r>
+        <w:t xml:space="preserve"> wird dynamisch entschieden, ob eine PUT- oder POST-Anfrage verwendet wird, um das Bild entsprechend zu aktualisieren oder neu zu erstellen. Diese Flexibilität in der Anfragegestaltung erlaubt es, mit einer einzigen Funktion zwei unterschiedliche, aber verwandte Abläufe abzudecken.</w:t>
+      </w:r>
+    </w:p>
+    <w:p/>
+    <w:p/>
+    <w:p>
+      <w:r>
+        <w:rPr>
+          <w:noProof/>
+        </w:rPr>
+        <w:lastRenderedPageBreak/>
+        <w:drawing>
+          <wp:anchor distT="0" distB="0" distL="114300" distR="114300" simplePos="0" relativeHeight="251693056" behindDoc="0" locked="0" layoutInCell="1" allowOverlap="1" wp14:anchorId="70FF2C7F" wp14:editId="22BAC283">
+            <wp:simplePos x="0" y="0"/>
+            <wp:positionH relativeFrom="margin">
+              <wp:align>left</wp:align>
+            </wp:positionH>
+            <wp:positionV relativeFrom="paragraph">
+              <wp:posOffset>426720</wp:posOffset>
+            </wp:positionV>
+            <wp:extent cx="5934075" cy="3152775"/>
+            <wp:effectExtent l="0" t="0" r="9525" b="9525"/>
+            <wp:wrapTopAndBottom/>
+            <wp:docPr id="1101648273" name="Grafik 1"/>
+            <wp:cNvGraphicFramePr>
+              <a:graphicFrameLocks xmlns:a="http://schemas.openxmlformats.org/drawingml/2006/main" noChangeAspect="1"/>
+            </wp:cNvGraphicFramePr>
+            <a:graphic xmlns:a="http://schemas.openxmlformats.org/drawingml/2006/main">
+              <a:graphicData uri="http://schemas.openxmlformats.org/drawingml/2006/picture">
+                <pic:pic xmlns:pic="http://schemas.openxmlformats.org/drawingml/2006/picture">
+                  <pic:nvPicPr>
+                    <pic:cNvPr id="0" name="Picture 1"/>
+                    <pic:cNvPicPr>
+                      <a:picLocks noChangeAspect="1" noChangeArrowheads="1"/>
+                    </pic:cNvPicPr>
+                  </pic:nvPicPr>
+                  <pic:blipFill>
+                    <a:blip r:embed="rId74">
+                      <a:extLst>
+                        <a:ext uri="{28A0092B-C50C-407E-A947-70E740481C1C}">
+                          <a14:useLocalDpi xmlns:a14="http://schemas.microsoft.com/office/drawing/2010/main" val="0"/>
+                        </a:ext>
+                      </a:extLst>
+                    </a:blip>
+                    <a:srcRect/>
+                    <a:stretch>
+                      <a:fillRect/>
+                    </a:stretch>
+                  </pic:blipFill>
+                  <pic:spPr bwMode="auto">
+                    <a:xfrm>
+                      <a:off x="0" y="0"/>
+                      <a:ext cx="5934075" cy="3152775"/>
+                    </a:xfrm>
+                    <a:prstGeom prst="rect">
+                      <a:avLst/>
+                    </a:prstGeom>
+                    <a:noFill/>
+                    <a:ln>
+                      <a:noFill/>
+                    </a:ln>
+                  </pic:spPr>
+                </pic:pic>
+              </a:graphicData>
+            </a:graphic>
+          </wp:anchor>
+        </w:drawing>
+      </w:r>
+      <w:r>
+        <w:t xml:space="preserve">Die Validierung von Bildern im Frontend spielt eine wesentliche Rolle in der Benutzererfahrung beim Hochladen von Dateien. </w:t>
+      </w:r>
+    </w:p>
+    <w:p>
+      <w:r>
+        <w:t>Durch das Setzen einer maximalen Dateigrö</w:t>
+      </w:r>
+      <w:r>
+        <w:t>ss</w:t>
+      </w:r>
+      <w:r>
+        <w:t xml:space="preserve">e und das Überprüfen des Dateityps direkt im Frontend, wie im </w:t>
+      </w:r>
+      <w:proofErr w:type="spellStart"/>
+      <w:r>
+        <w:t>handleFileAccepted</w:t>
+      </w:r>
+      <w:proofErr w:type="spellEnd"/>
+      <w:r>
+        <w:t>-Verfahren illustriert, profitieren die Nutzer von einer sofortigen Rückmeldung. Diese Art der Validierung dient dazu, die Usability der Plattform zu steigern, indem sie verhindert, dass Benutzer auf eine Serverantwort warten müssen, nur um dann möglicherweise festzustellen, dass ihre Datei nicht den Anforderungen entspricht.</w:t>
+      </w:r>
+    </w:p>
+    <w:p/>
+    <w:p>
+      <w:r>
+        <w:t>Die im Frontend durchgeführte Validierung fungiert als erste Verteidigungslinie gegen unerwünschte Dateiuploads. Sie stellt sicher, dass nur Bilder im PNG- oder JPEG-Format und mit einer Dateigrö</w:t>
+      </w:r>
+      <w:r>
+        <w:t>ss</w:t>
+      </w:r>
+      <w:r>
+        <w:t>e, die einen vorgegebenen Maximalwert nicht überschreitet, akzeptiert werden. Diese sofortige Validierung sorgt für eine effiziente Nutzung der Serverressourcen, indem unnötige Datenübertragungen vermieden werden.</w:t>
+      </w:r>
+    </w:p>
+    <w:p/>
+    <w:p>
+      <w:r>
+        <w:t>Es ist jedoch zu beachten, dass die Frontend-Validierung allein nicht ausreichend ist, um die Sicherheit und Integrität der Plattform zu gewährleisten. Aufgrund der Möglichkeit, Frontend-Validierungen zu umgehen oder MIME-Typen zu manipulieren, ist eine zusätzliche Überprüfung auf Serverseite unerlässlich. Wie bereits in einem früheren Arbeitspaket erwähnt, geht die Backend-Validierung einen Schritt weiter, indem sie nicht nur die Dateieigenschaften überprüft, sondern auch den Inhalt der Datei analysiert</w:t>
+      </w:r>
+      <w:r>
+        <w:t xml:space="preserve"> wie hier in der </w:t>
+      </w:r>
+      <w:r>
+        <w:rPr>
+          <w:rFonts w:eastAsia="Calibri" w:cstheme="minorHAnsi"/>
+          <w:color w:val="0070C0"/>
+          <w:u w:val="single"/>
+        </w:rPr>
+        <w:fldChar w:fldCharType="begin"/>
+      </w:r>
+      <w:r>
+        <w:rPr>
+          <w:rFonts w:eastAsia="Calibri" w:cstheme="minorHAnsi"/>
+          <w:color w:val="0070C0"/>
+          <w:u w:val="single"/>
+        </w:rPr>
+        <w:instrText xml:space="preserve"> REF imagevalid \h </w:instrText>
+      </w:r>
+      <w:r>
+        <w:rPr>
+          <w:rFonts w:eastAsia="Calibri" w:cstheme="minorHAnsi"/>
+          <w:color w:val="0070C0"/>
+          <w:u w:val="single"/>
+        </w:rPr>
+      </w:r>
+      <w:r>
+        <w:rPr>
+          <w:rFonts w:eastAsia="Calibri" w:cstheme="minorHAnsi"/>
+          <w:color w:val="0070C0"/>
+          <w:u w:val="single"/>
+        </w:rPr>
+        <w:instrText xml:space="preserve"> \* MERGEFORMAT </w:instrText>
+      </w:r>
+      <w:r>
+        <w:rPr>
+          <w:rFonts w:eastAsia="Calibri" w:cstheme="minorHAnsi"/>
+          <w:color w:val="0070C0"/>
+          <w:u w:val="single"/>
+        </w:rPr>
+        <w:fldChar w:fldCharType="separate"/>
+      </w:r>
+      <w:r>
+        <w:rPr>
+          <w:rFonts w:eastAsia="Calibri" w:cstheme="minorHAnsi"/>
+          <w:color w:val="0070C0"/>
+          <w:u w:val="single"/>
+        </w:rPr>
+        <w:t>isImageValid</w:t>
+      </w:r>
+      <w:r>
+        <w:rPr>
+          <w:rFonts w:eastAsia="Calibri" w:cstheme="minorHAnsi"/>
+          <w:color w:val="0070C0"/>
+          <w:u w:val="single"/>
+        </w:rPr>
+        <w:fldChar w:fldCharType="end"/>
+      </w:r>
+      <w:r>
+        <w:t xml:space="preserve"> Methode</w:t>
+      </w:r>
+      <w:r>
+        <w:t>, um sicherzustellen, dass er mit dem angegebenen Dateityp übereinstimmt.</w:t>
+      </w:r>
+    </w:p>
+    <w:p/>
+    <w:p>
+      <w:r>
+        <w:t xml:space="preserve">Diese Strategie vereint eine sofortige Rückmeldung an den Nutzer mit einer gründlichen Sicherheitsüberprüfung im Backend, um sowohl Benutzerfreundlichkeit als auch die Integrität der Datenverarbeitung zu gewährleisten. </w:t>
+      </w:r>
+    </w:p>
+    <w:p/>
+    <w:p>
+      <w:r>
+        <w:br w:type="page"/>
+      </w:r>
+    </w:p>
+    <w:p/>
+    <w:p>
+      <w:r>
+        <w:br w:type="page"/>
+      </w:r>
     </w:p>
     <w:p>
       <w:pPr>
@@ -33979,60 +35786,7 @@
         </w:rPr>
       </w:pPr>
       <w:r>
-        <w:br w:type="page"/>
-      </w:r>
-    </w:p>
-    <w:p>
-      <w:pPr>
-        <w:pStyle w:val="berschrift2"/>
-      </w:pPr>
-    </w:p>
-    <w:p>
-      <w:pPr>
-        <w:rPr>
-          <w:rFonts w:asciiTheme="majorHAnsi" w:eastAsiaTheme="majorEastAsia" w:hAnsiTheme="majorHAnsi" w:cstheme="majorBidi"/>
-          <w:bCs/>
-          <w:sz w:val="28"/>
-          <w:szCs w:val="26"/>
-        </w:rPr>
-      </w:pPr>
-      <w:r>
-        <w:br w:type="page"/>
-      </w:r>
-    </w:p>
-    <w:p>
-      <w:pPr>
-        <w:pStyle w:val="berschrift2"/>
-      </w:pPr>
-    </w:p>
-    <w:p>
-      <w:pPr>
-        <w:rPr>
-          <w:rFonts w:asciiTheme="majorHAnsi" w:eastAsiaTheme="majorEastAsia" w:hAnsiTheme="majorHAnsi" w:cstheme="majorBidi"/>
-          <w:bCs/>
-          <w:sz w:val="28"/>
-          <w:szCs w:val="26"/>
-        </w:rPr>
-      </w:pPr>
-      <w:r>
-        <w:br w:type="page"/>
-      </w:r>
-    </w:p>
-    <w:p>
-      <w:pPr>
-        <w:pStyle w:val="berschrift2"/>
-      </w:pPr>
-    </w:p>
-    <w:p>
-      <w:pPr>
-        <w:rPr>
-          <w:rFonts w:asciiTheme="majorHAnsi" w:eastAsiaTheme="majorEastAsia" w:hAnsiTheme="majorHAnsi" w:cstheme="majorBidi"/>
-          <w:bCs/>
-          <w:sz w:val="28"/>
-          <w:szCs w:val="26"/>
-        </w:rPr>
-      </w:pPr>
-      <w:r>
+        <w:lastRenderedPageBreak/>
         <w:br w:type="page"/>
       </w:r>
     </w:p>
@@ -34050,7 +35804,7 @@
       <w:r>
         <w:t>"</w:t>
       </w:r>
-      <w:bookmarkEnd w:id="186"/>
+      <w:bookmarkEnd w:id="187"/>
     </w:p>
     <w:p>
       <w:r>
@@ -34061,7 +35815,7 @@
       <w:pPr>
         <w:pStyle w:val="berschrift2"/>
       </w:pPr>
-      <w:bookmarkStart w:id="187" w:name="_Toc160533607"/>
+      <w:bookmarkStart w:id="191" w:name="_Toc160533607"/>
       <w:r>
         <w:lastRenderedPageBreak/>
         <w:t>Phase "</w:t>
@@ -34072,7 +35826,7 @@
       <w:r>
         <w:t>"</w:t>
       </w:r>
-      <w:bookmarkEnd w:id="187"/>
+      <w:bookmarkEnd w:id="191"/>
     </w:p>
     <w:p/>
     <w:p/>
@@ -34085,7 +35839,7 @@
       <w:pPr>
         <w:pStyle w:val="berschrift2"/>
       </w:pPr>
-      <w:bookmarkStart w:id="188" w:name="_Toc160533608"/>
+      <w:bookmarkStart w:id="192" w:name="_Toc160533608"/>
       <w:r>
         <w:lastRenderedPageBreak/>
         <w:t>Persönliches</w:t>
@@ -34093,7 +35847,7 @@
       <w:r>
         <w:t xml:space="preserve"> Fazit</w:t>
       </w:r>
-      <w:bookmarkEnd w:id="188"/>
+      <w:bookmarkEnd w:id="192"/>
     </w:p>
     <w:p>
       <w:r>
@@ -34104,12 +35858,12 @@
       <w:pPr>
         <w:pStyle w:val="berschrift2"/>
       </w:pPr>
-      <w:bookmarkStart w:id="189" w:name="_Toc160533609"/>
+      <w:bookmarkStart w:id="193" w:name="_Toc160533609"/>
       <w:r>
         <w:lastRenderedPageBreak/>
         <w:t>Quellenverzeichnis</w:t>
       </w:r>
-      <w:bookmarkEnd w:id="189"/>
+      <w:bookmarkEnd w:id="193"/>
       <w:r>
         <w:br w:type="page"/>
       </w:r>
@@ -34118,12 +35872,12 @@
       <w:pPr>
         <w:pStyle w:val="berschrift2"/>
       </w:pPr>
-      <w:bookmarkStart w:id="190" w:name="_Toc160533610"/>
+      <w:bookmarkStart w:id="194" w:name="_Toc160533610"/>
       <w:r>
         <w:lastRenderedPageBreak/>
         <w:t>Glossar</w:t>
       </w:r>
-      <w:bookmarkEnd w:id="190"/>
+      <w:bookmarkEnd w:id="194"/>
     </w:p>
     <w:tbl>
       <w:tblPr>
@@ -37572,6 +39326,7 @@
   <w:style w:type="character" w:default="1" w:styleId="Absatz-Standardschriftart">
     <w:name w:val="Default Paragraph Font"/>
     <w:uiPriority w:val="1"/>
+    <w:semiHidden/>
     <w:unhideWhenUsed/>
   </w:style>
   <w:style w:type="table" w:default="1" w:styleId="NormaleTabelle">
@@ -39103,7 +40858,9 @@
   </w:compat>
   <w:rsids>
     <w:rsidRoot w:val="00BA2688"/>
+    <w:rsid w:val="00130B31"/>
     <w:rsid w:val="00183CFA"/>
+    <w:rsid w:val="00372E80"/>
     <w:rsid w:val="003F0ED4"/>
     <w:rsid w:val="004873C5"/>
     <w:rsid w:val="00487CDB"/>
@@ -39111,10 +40868,11 @@
     <w:rsid w:val="005464EB"/>
     <w:rsid w:val="00585F3B"/>
     <w:rsid w:val="006125C3"/>
-    <w:rsid w:val="00692A91"/>
     <w:rsid w:val="00834364"/>
     <w:rsid w:val="00972E99"/>
     <w:rsid w:val="00BA2688"/>
+    <w:rsid w:val="00C473C3"/>
+    <w:rsid w:val="00C57DFE"/>
     <w:rsid w:val="00D3510B"/>
     <w:rsid w:val="00D9438C"/>
     <w:rsid w:val="00FD5B43"/>
@@ -39873,31 +41631,6 @@
 </file>
 
 <file path=customXml/item1.xml><?xml version="1.0" encoding="utf-8"?>
-<b:Sources xmlns:b="http://schemas.openxmlformats.org/officeDocument/2006/bibliography" xmlns="http://schemas.openxmlformats.org/officeDocument/2006/bibliography" SelectedStyle="\APASixthEditionOfficeOnline.xsl" StyleName="APA" Version="6">
-  <b:Source>
-    <b:Tag>Authr</b:Tag>
-    <b:SourceType>Book</b:SourceType>
-    <b:Guid>{BA01FD2C-EDFC-4D13-8F46-679005D5D2FB}</b:Guid>
-    <b:Author>
-      <b:Author>
-        <b:NameList>
-          <b:Person>
-            <b:Last>Autor</b:Last>
-            <b:First>Anton</b:First>
-          </b:Person>
-        </b:NameList>
-      </b:Author>
-    </b:Author>
-    <b:Title>Titel</b:Title>
-    <b:Year>Jahr</b:Year>
-    <b:City>Ort</b:City>
-    <b:Publisher>Verleger</b:Publisher>
-    <b:RefOrder>1</b:RefOrder>
-  </b:Source>
-</b:Sources>
-</file>
-
-<file path=customXml/item2.xml><?xml version="1.0" encoding="utf-8"?>
 <ct:contentTypeSchema xmlns:ct="http://schemas.microsoft.com/office/2006/metadata/contentType" xmlns:ma="http://schemas.microsoft.com/office/2006/metadata/properties/metaAttributes" ct:_="" ma:_="" ma:contentTypeName="Dokument" ma:contentTypeID="0x0101000E594130A2AF244FBF3F304D904ED593" ma:contentTypeVersion="11" ma:contentTypeDescription="Ein neues Dokument erstellen." ma:contentTypeScope="" ma:versionID="c1c5daacc5f11f71f165ca53949573d1">
   <xsd:schema xmlns:xsd="http://www.w3.org/2001/XMLSchema" xmlns:xs="http://www.w3.org/2001/XMLSchema" xmlns:p="http://schemas.microsoft.com/office/2006/metadata/properties" xmlns:ns2="c9077d15-72ed-4fec-bcfe-3472729e9195" targetNamespace="http://schemas.microsoft.com/office/2006/metadata/properties" ma:root="true" ma:fieldsID="21fde61944c682fd238978b96a8d7f8b" ns2:_="">
     <xsd:import namespace="c9077d15-72ed-4fec-bcfe-3472729e9195"/>
@@ -40087,10 +41820,35 @@
 </ct:contentTypeSchema>
 </file>
 
-<file path=customXml/item3.xml><?xml version="1.0" encoding="utf-8"?>
+<file path=customXml/item2.xml><?xml version="1.0" encoding="utf-8"?>
 <p:properties xmlns:p="http://schemas.microsoft.com/office/2006/metadata/properties" xmlns:xsi="http://www.w3.org/2001/XMLSchema-instance" xmlns:pc="http://schemas.microsoft.com/office/infopath/2007/PartnerControls">
   <documentManagement/>
 </p:properties>
+</file>
+
+<file path=customXml/item3.xml><?xml version="1.0" encoding="utf-8"?>
+<b:Sources xmlns:b="http://schemas.openxmlformats.org/officeDocument/2006/bibliography" xmlns="http://schemas.openxmlformats.org/officeDocument/2006/bibliography" SelectedStyle="\APASixthEditionOfficeOnline.xsl" StyleName="APA" Version="6">
+  <b:Source>
+    <b:Tag>Authr</b:Tag>
+    <b:SourceType>Book</b:SourceType>
+    <b:Guid>{BA01FD2C-EDFC-4D13-8F46-679005D5D2FB}</b:Guid>
+    <b:Author>
+      <b:Author>
+        <b:NameList>
+          <b:Person>
+            <b:Last>Autor</b:Last>
+            <b:First>Anton</b:First>
+          </b:Person>
+        </b:NameList>
+      </b:Author>
+    </b:Author>
+    <b:Title>Titel</b:Title>
+    <b:Year>Jahr</b:Year>
+    <b:City>Ort</b:City>
+    <b:Publisher>Verleger</b:Publisher>
+    <b:RefOrder>1</b:RefOrder>
+  </b:Source>
+</b:Sources>
 </file>
 
 <file path=customXml/item4.xml><?xml version="1.0" encoding="utf-8"?>
@@ -40103,14 +41861,6 @@
 </file>
 
 <file path=customXml/itemProps1.xml><?xml version="1.0" encoding="utf-8"?>
-<ds:datastoreItem xmlns:ds="http://schemas.openxmlformats.org/officeDocument/2006/customXml" ds:itemID="{A77B781F-CA08-491A-A6F1-F7575EFA3380}">
-  <ds:schemaRefs>
-    <ds:schemaRef ds:uri="http://schemas.openxmlformats.org/officeDocument/2006/bibliography"/>
-  </ds:schemaRefs>
-</ds:datastoreItem>
-</file>
-
-<file path=customXml/itemProps2.xml><?xml version="1.0" encoding="utf-8"?>
 <ds:datastoreItem xmlns:ds="http://schemas.openxmlformats.org/officeDocument/2006/customXml" ds:itemID="{2DDBEC13-6662-4B92-ACA0-76C2D741DEE4}">
   <ds:schemaRefs>
     <ds:schemaRef ds:uri="http://schemas.microsoft.com/office/2006/metadata/contentType"/>
@@ -40128,11 +41878,19 @@
 </ds:datastoreItem>
 </file>
 
-<file path=customXml/itemProps3.xml><?xml version="1.0" encoding="utf-8"?>
+<file path=customXml/itemProps2.xml><?xml version="1.0" encoding="utf-8"?>
 <ds:datastoreItem xmlns:ds="http://schemas.openxmlformats.org/officeDocument/2006/customXml" ds:itemID="{A000BED3-F54C-414D-A2A4-3CB9371644D5}">
   <ds:schemaRefs>
     <ds:schemaRef ds:uri="http://schemas.microsoft.com/office/2006/metadata/properties"/>
     <ds:schemaRef ds:uri="http://schemas.microsoft.com/office/infopath/2007/PartnerControls"/>
+  </ds:schemaRefs>
+</ds:datastoreItem>
+</file>
+
+<file path=customXml/itemProps3.xml><?xml version="1.0" encoding="utf-8"?>
+<ds:datastoreItem xmlns:ds="http://schemas.openxmlformats.org/officeDocument/2006/customXml" ds:itemID="{A77B781F-CA08-491A-A6F1-F7575EFA3380}">
+  <ds:schemaRefs>
+    <ds:schemaRef ds:uri="http://schemas.openxmlformats.org/officeDocument/2006/bibliography"/>
   </ds:schemaRefs>
 </ds:datastoreItem>
 </file>

</xml_diff>